<commit_message>
Q1 is done: 1) PI Tuning done 2)Different driving techniques tried 3) Report is done
</commit_message>
<xml_diff>
--- a/EE463_Project3_Team1_Report.docx
+++ b/EE463_Project3_Team1_Report.docx
@@ -285,6 +285,12 @@
     </w:p>
     <w:sdt>
       <w:sdtPr>
+        <w:rPr>
+          <w:rFonts w:asciiTheme="minorHAnsi" w:eastAsiaTheme="minorHAnsi" w:hAnsiTheme="minorHAnsi" w:cstheme="minorBidi"/>
+          <w:b w:val="0"/>
+          <w:sz w:val="22"/>
+          <w:szCs w:val="22"/>
+        </w:rPr>
         <w:id w:val="1742143555"/>
         <w:docPartObj>
           <w:docPartGallery w:val="Table of Contents"/>
@@ -293,11 +299,8 @@
       </w:sdtPr>
       <w:sdtEndPr>
         <w:rPr>
-          <w:rFonts w:asciiTheme="minorHAnsi" w:eastAsiaTheme="minorHAnsi" w:hAnsiTheme="minorHAnsi" w:cstheme="minorBidi"/>
           <w:bCs/>
           <w:noProof/>
-          <w:sz w:val="22"/>
-          <w:szCs w:val="22"/>
         </w:rPr>
       </w:sdtEndPr>
       <w:sdtContent>
@@ -876,8 +879,6 @@
       <w:r>
         <w:br w:type="page"/>
       </w:r>
-      <w:bookmarkStart w:id="0" w:name="_GoBack"/>
-      <w:bookmarkEnd w:id="0"/>
     </w:p>
     <w:p>
       <w:pPr>
@@ -887,12 +888,12 @@
           <w:numId w:val="1"/>
         </w:numPr>
       </w:pPr>
-      <w:bookmarkStart w:id="1" w:name="_Toc534370712"/>
+      <w:bookmarkStart w:id="0" w:name="_Toc534370712"/>
       <w:r>
         <w:lastRenderedPageBreak/>
         <w:t>INTRODUCTION</w:t>
       </w:r>
-      <w:bookmarkEnd w:id="1"/>
+      <w:bookmarkEnd w:id="0"/>
     </w:p>
     <w:p>
       <w:pPr>
@@ -902,22 +903,846 @@
           <w:numId w:val="1"/>
         </w:numPr>
       </w:pPr>
-      <w:bookmarkStart w:id="2" w:name="_Toc534370713"/>
+      <w:bookmarkStart w:id="1" w:name="_Toc534370713"/>
       <w:r>
         <w:t>QUESTIONS</w:t>
       </w:r>
+      <w:bookmarkEnd w:id="1"/>
+    </w:p>
+    <w:p/>
+    <w:p>
+      <w:pPr>
+        <w:pStyle w:val="Heading2"/>
+      </w:pPr>
+      <w:bookmarkStart w:id="2" w:name="_Toc534370714"/>
+      <w:r>
+        <w:t>QUESTION 1:  3-Phase Thyristor Converter</w:t>
+      </w:r>
       <w:bookmarkEnd w:id="2"/>
     </w:p>
     <w:p/>
     <w:p>
       <w:pPr>
+        <w:ind w:firstLine="708"/>
+      </w:pPr>
+      <w:r>
+        <w:t xml:space="preserve">In this question our goal is to design a proportional-integral (PI) controller that makes the motor speed to follow the reference input speed change by changing the firing angle of a 3-phase thyristor converter. PI controller is used to reduce, or ideally eliminate, the steady-state error between the measured motor speed and reference speed.  In Figure </w:t>
+      </w:r>
+      <w:r>
+        <w:t>Q1.</w:t>
+      </w:r>
+      <w:r>
+        <w:t xml:space="preserve">1, the feedback control system is shown. </w:t>
+      </w:r>
+    </w:p>
+    <w:p>
+      <w:pPr>
+        <w:keepNext/>
+        <w:ind w:firstLine="708"/>
+        <w:jc w:val="center"/>
+      </w:pPr>
+      <w:r>
+        <w:rPr>
+          <w:noProof/>
+        </w:rPr>
+        <w:drawing>
+          <wp:inline distT="0" distB="0" distL="0" distR="0" wp14:anchorId="511DF2FE" wp14:editId="04FFDDDB">
+            <wp:extent cx="4000500" cy="971550"/>
+            <wp:effectExtent l="0" t="0" r="0" b="0"/>
+            <wp:docPr id="1" name="Picture 1"/>
+            <wp:cNvGraphicFramePr>
+              <a:graphicFrameLocks xmlns:a="http://schemas.openxmlformats.org/drawingml/2006/main" noChangeAspect="1"/>
+            </wp:cNvGraphicFramePr>
+            <a:graphic xmlns:a="http://schemas.openxmlformats.org/drawingml/2006/main">
+              <a:graphicData uri="http://schemas.openxmlformats.org/drawingml/2006/picture">
+                <pic:pic xmlns:pic="http://schemas.openxmlformats.org/drawingml/2006/picture">
+                  <pic:nvPicPr>
+                    <pic:cNvPr id="1" name=""/>
+                    <pic:cNvPicPr/>
+                  </pic:nvPicPr>
+                  <pic:blipFill>
+                    <a:blip r:embed="rId7"/>
+                    <a:stretch>
+                      <a:fillRect/>
+                    </a:stretch>
+                  </pic:blipFill>
+                  <pic:spPr>
+                    <a:xfrm>
+                      <a:off x="0" y="0"/>
+                      <a:ext cx="4000500" cy="971550"/>
+                    </a:xfrm>
+                    <a:prstGeom prst="rect">
+                      <a:avLst/>
+                    </a:prstGeom>
+                  </pic:spPr>
+                </pic:pic>
+              </a:graphicData>
+            </a:graphic>
+          </wp:inline>
+        </w:drawing>
+      </w:r>
+    </w:p>
+    <w:p>
+      <w:pPr>
+        <w:pStyle w:val="Caption"/>
+        <w:jc w:val="center"/>
+      </w:pPr>
+      <w:r>
+        <w:t xml:space="preserve">Figure </w:t>
+      </w:r>
+      <w:r>
+        <w:t>Q1.</w:t>
+      </w:r>
+      <w:r>
+        <w:fldChar w:fldCharType="begin"/>
+      </w:r>
+      <w:r>
+        <w:instrText xml:space="preserve"> SEQ Figure \* ARABIC </w:instrText>
+      </w:r>
+      <w:r>
+        <w:fldChar w:fldCharType="separate"/>
+      </w:r>
+      <w:r>
+        <w:rPr>
+          <w:noProof/>
+        </w:rPr>
+        <w:t>1</w:t>
+      </w:r>
+      <w:r>
+        <w:fldChar w:fldCharType="end"/>
+      </w:r>
+      <w:r>
+        <w:t>: Closed loop feedback control system of DC motor</w:t>
+      </w:r>
+    </w:p>
+    <w:p>
+      <w:pPr>
+        <w:ind w:firstLine="708"/>
+      </w:pPr>
+      <w:r>
+        <w:t>Transfer function of the PI controller is given by (1). To design a proper controller, the dynamics of the DC motor should be described by a transfer function as well.</w:t>
+      </w:r>
+      <w:r>
+        <w:t xml:space="preserve"> However, with the help </w:t>
+      </w:r>
+      <w:r>
+        <w:t>of tuning</w:t>
+      </w:r>
+      <w:r>
+        <w:t xml:space="preserve"> application</w:t>
+      </w:r>
+      <w:r>
+        <w:t xml:space="preserve"> methods</w:t>
+      </w:r>
+      <w:r>
+        <w:t xml:space="preserve"> of Simulink that will not be necessary.</w:t>
+      </w:r>
+    </w:p>
+    <w:p>
+      <w:pPr>
+        <w:ind w:firstLine="708"/>
+        <w:rPr>
+          <w:rFonts w:eastAsiaTheme="minorEastAsia"/>
+        </w:rPr>
+      </w:pPr>
+      <m:oMathPara>
+        <m:oMath>
+          <m:sSub>
+            <m:sSubPr>
+              <m:ctrlPr>
+                <w:rPr>
+                  <w:rFonts w:ascii="Cambria Math" w:hAnsi="Cambria Math"/>
+                  <w:i/>
+                </w:rPr>
+              </m:ctrlPr>
+            </m:sSubPr>
+            <m:e>
+              <m:r>
+                <w:rPr>
+                  <w:rFonts w:ascii="Cambria Math" w:hAnsi="Cambria Math"/>
+                </w:rPr>
+                <m:t>G</m:t>
+              </m:r>
+            </m:e>
+            <m:sub>
+              <m:r>
+                <w:rPr>
+                  <w:rFonts w:ascii="Cambria Math" w:hAnsi="Cambria Math"/>
+                </w:rPr>
+                <m:t>c</m:t>
+              </m:r>
+            </m:sub>
+          </m:sSub>
+          <m:d>
+            <m:dPr>
+              <m:ctrlPr>
+                <w:rPr>
+                  <w:rFonts w:ascii="Cambria Math" w:hAnsi="Cambria Math"/>
+                  <w:i/>
+                </w:rPr>
+              </m:ctrlPr>
+            </m:dPr>
+            <m:e>
+              <m:r>
+                <w:rPr>
+                  <w:rFonts w:ascii="Cambria Math" w:hAnsi="Cambria Math"/>
+                </w:rPr>
+                <m:t>s</m:t>
+              </m:r>
+            </m:e>
+          </m:d>
+          <m:r>
+            <w:rPr>
+              <w:rFonts w:ascii="Cambria Math" w:hAnsi="Cambria Math"/>
+            </w:rPr>
+            <m:t>=</m:t>
+          </m:r>
+          <m:sSub>
+            <m:sSubPr>
+              <m:ctrlPr>
+                <w:rPr>
+                  <w:rFonts w:ascii="Cambria Math" w:hAnsi="Cambria Math"/>
+                  <w:i/>
+                </w:rPr>
+              </m:ctrlPr>
+            </m:sSubPr>
+            <m:e>
+              <m:r>
+                <w:rPr>
+                  <w:rFonts w:ascii="Cambria Math" w:hAnsi="Cambria Math"/>
+                </w:rPr>
+                <m:t>K</m:t>
+              </m:r>
+            </m:e>
+            <m:sub>
+              <m:r>
+                <w:rPr>
+                  <w:rFonts w:ascii="Cambria Math" w:hAnsi="Cambria Math"/>
+                </w:rPr>
+                <m:t>p</m:t>
+              </m:r>
+            </m:sub>
+          </m:sSub>
+          <m:r>
+            <w:rPr>
+              <w:rFonts w:ascii="Cambria Math" w:hAnsi="Cambria Math"/>
+            </w:rPr>
+            <m:t>+</m:t>
+          </m:r>
+          <m:f>
+            <m:fPr>
+              <m:ctrlPr>
+                <w:rPr>
+                  <w:rFonts w:ascii="Cambria Math" w:hAnsi="Cambria Math"/>
+                  <w:i/>
+                </w:rPr>
+              </m:ctrlPr>
+            </m:fPr>
+            <m:num>
+              <m:sSub>
+                <m:sSubPr>
+                  <m:ctrlPr>
+                    <w:rPr>
+                      <w:rFonts w:ascii="Cambria Math" w:hAnsi="Cambria Math"/>
+                      <w:i/>
+                    </w:rPr>
+                  </m:ctrlPr>
+                </m:sSubPr>
+                <m:e>
+                  <m:r>
+                    <w:rPr>
+                      <w:rFonts w:ascii="Cambria Math" w:hAnsi="Cambria Math"/>
+                    </w:rPr>
+                    <m:t>K</m:t>
+                  </m:r>
+                </m:e>
+                <m:sub>
+                  <m:r>
+                    <w:rPr>
+                      <w:rFonts w:ascii="Cambria Math" w:hAnsi="Cambria Math"/>
+                    </w:rPr>
+                    <m:t>i</m:t>
+                  </m:r>
+                </m:sub>
+              </m:sSub>
+            </m:num>
+            <m:den>
+              <m:r>
+                <w:rPr>
+                  <w:rFonts w:ascii="Cambria Math" w:hAnsi="Cambria Math"/>
+                </w:rPr>
+                <m:t>s</m:t>
+              </m:r>
+            </m:den>
+          </m:f>
+          <m:r>
+            <w:rPr>
+              <w:rFonts w:ascii="Cambria Math" w:hAnsi="Cambria Math"/>
+            </w:rPr>
+            <m:t xml:space="preserve">        (1)</m:t>
+          </m:r>
+        </m:oMath>
+      </m:oMathPara>
+    </w:p>
+    <w:p>
+      <w:pPr>
+        <w:ind w:firstLine="708"/>
+      </w:pPr>
+      <w:r>
+        <w:t>Feedback control system schematics can be seen in Figure Q1.2, plant to be controlled is labeled as D</w:t>
+      </w:r>
+      <w:r>
+        <w:t>C</w:t>
+      </w:r>
+      <w:r>
+        <w:t xml:space="preserve"> Motor. Inside the plant can be seen in Figure Q1.3.</w:t>
+      </w:r>
+      <w:r>
+        <w:t xml:space="preserve"> U</w:t>
+      </w:r>
+      <w:r>
+        <w:t>pper and lower limits for PI output</w:t>
+      </w:r>
+      <w:r>
+        <w:t xml:space="preserve"> are included as 90 and 0 to obtain positive voltage mean at the armature terminals. </w:t>
+      </w:r>
+    </w:p>
+    <w:p>
+      <w:pPr>
+        <w:keepNext/>
+      </w:pPr>
+      <w:r>
+        <w:rPr>
+          <w:noProof/>
+        </w:rPr>
+        <w:drawing>
+          <wp:inline distT="0" distB="0" distL="0" distR="0" wp14:anchorId="2FCD67EF" wp14:editId="4BA0FC32">
+            <wp:extent cx="5760720" cy="2185670"/>
+            <wp:effectExtent l="0" t="0" r="0" b="5080"/>
+            <wp:docPr id="5" name="Picture 5"/>
+            <wp:cNvGraphicFramePr>
+              <a:graphicFrameLocks xmlns:a="http://schemas.openxmlformats.org/drawingml/2006/main" noChangeAspect="1"/>
+            </wp:cNvGraphicFramePr>
+            <a:graphic xmlns:a="http://schemas.openxmlformats.org/drawingml/2006/main">
+              <a:graphicData uri="http://schemas.openxmlformats.org/drawingml/2006/picture">
+                <pic:pic xmlns:pic="http://schemas.openxmlformats.org/drawingml/2006/picture">
+                  <pic:nvPicPr>
+                    <pic:cNvPr id="1" name=""/>
+                    <pic:cNvPicPr/>
+                  </pic:nvPicPr>
+                  <pic:blipFill>
+                    <a:blip r:embed="rId8"/>
+                    <a:stretch>
+                      <a:fillRect/>
+                    </a:stretch>
+                  </pic:blipFill>
+                  <pic:spPr>
+                    <a:xfrm>
+                      <a:off x="0" y="0"/>
+                      <a:ext cx="5760720" cy="2185670"/>
+                    </a:xfrm>
+                    <a:prstGeom prst="rect">
+                      <a:avLst/>
+                    </a:prstGeom>
+                  </pic:spPr>
+                </pic:pic>
+              </a:graphicData>
+            </a:graphic>
+          </wp:inline>
+        </w:drawing>
+      </w:r>
+    </w:p>
+    <w:p>
+      <w:pPr>
+        <w:pStyle w:val="Caption"/>
+        <w:jc w:val="center"/>
+      </w:pPr>
+      <w:r>
+        <w:t>Figure Q1.2: Feedback control system</w:t>
+      </w:r>
+    </w:p>
+    <w:p>
+      <w:pPr>
+        <w:jc w:val="center"/>
+      </w:pPr>
+    </w:p>
+    <w:p>
+      <w:pPr>
+        <w:keepNext/>
+        <w:jc w:val="center"/>
+      </w:pPr>
+      <w:r>
+        <w:rPr>
+          <w:noProof/>
+        </w:rPr>
+        <w:lastRenderedPageBreak/>
+        <w:drawing>
+          <wp:inline distT="0" distB="0" distL="0" distR="0" wp14:anchorId="57A4CA4E" wp14:editId="0D0B06F9">
+            <wp:extent cx="5760720" cy="2338705"/>
+            <wp:effectExtent l="0" t="0" r="0" b="4445"/>
+            <wp:docPr id="2" name="Picture 2"/>
+            <wp:cNvGraphicFramePr>
+              <a:graphicFrameLocks xmlns:a="http://schemas.openxmlformats.org/drawingml/2006/main" noChangeAspect="1"/>
+            </wp:cNvGraphicFramePr>
+            <a:graphic xmlns:a="http://schemas.openxmlformats.org/drawingml/2006/main">
+              <a:graphicData uri="http://schemas.openxmlformats.org/drawingml/2006/picture">
+                <pic:pic xmlns:pic="http://schemas.openxmlformats.org/drawingml/2006/picture">
+                  <pic:nvPicPr>
+                    <pic:cNvPr id="1" name=""/>
+                    <pic:cNvPicPr/>
+                  </pic:nvPicPr>
+                  <pic:blipFill>
+                    <a:blip r:embed="rId9"/>
+                    <a:stretch>
+                      <a:fillRect/>
+                    </a:stretch>
+                  </pic:blipFill>
+                  <pic:spPr>
+                    <a:xfrm>
+                      <a:off x="0" y="0"/>
+                      <a:ext cx="5760720" cy="2338705"/>
+                    </a:xfrm>
+                    <a:prstGeom prst="rect">
+                      <a:avLst/>
+                    </a:prstGeom>
+                  </pic:spPr>
+                </pic:pic>
+              </a:graphicData>
+            </a:graphic>
+          </wp:inline>
+        </w:drawing>
+      </w:r>
+    </w:p>
+    <w:p>
+      <w:pPr>
+        <w:pStyle w:val="Caption"/>
+        <w:jc w:val="center"/>
+      </w:pPr>
+      <w:r>
+        <w:t>Figure Q1.3: Inside the plant</w:t>
+      </w:r>
+    </w:p>
+    <w:p>
+      <w:pPr>
+        <w:pStyle w:val="Caption"/>
+        <w:jc w:val="center"/>
+      </w:pPr>
+      <w:r>
+        <w:t xml:space="preserve"> </w:t>
+      </w:r>
+    </w:p>
+    <w:p>
+      <w:pPr>
+        <w:ind w:firstLine="708"/>
+      </w:pPr>
+      <w:r>
+        <w:t>To model the controller at first, we tried to use Transfer Function Based (PID Tuning) tuning method, which linearizes the plant, calculates PID gains, and opens GUI to adjust respond time however, we could not fix ‘’initial stabilizing controller” error that we received. Therefore; we used Frequency Response Based Tuning Metho</w:t>
+      </w:r>
+      <w:r>
+        <w:t xml:space="preserve">d and found </w:t>
+      </w:r>
+      <w:proofErr w:type="spellStart"/>
+      <w:r>
+        <w:t>K</w:t>
+      </w:r>
+      <w:r>
+        <w:rPr>
+          <w:vertAlign w:val="subscript"/>
+        </w:rPr>
+        <w:t>p</w:t>
+      </w:r>
+      <w:proofErr w:type="spellEnd"/>
+      <w:r>
+        <w:t xml:space="preserve"> and K</w:t>
+      </w:r>
+      <w:r>
+        <w:rPr>
+          <w:vertAlign w:val="subscript"/>
+        </w:rPr>
+        <w:t>I</w:t>
+      </w:r>
+      <w:r>
+        <w:t xml:space="preserve"> as -2.0474 and -3.7927, respectively. Note that transfer function of the controller is a little different than (1), since it is a discrete time PID controller block. Motor speed and reference speed comparison can be seen in Figure Q1.4, and </w:t>
+      </w:r>
+      <w:bookmarkStart w:id="3" w:name="_Hlk534398138"/>
+      <w:r>
+        <w:t>armature current, speed and torque waveforms</w:t>
+      </w:r>
+      <w:bookmarkEnd w:id="3"/>
+      <w:r>
+        <w:t> </w:t>
+      </w:r>
+      <w:r>
+        <w:t>can be seen in Figure Q1.5.</w:t>
+      </w:r>
+    </w:p>
+    <w:p>
+      <w:pPr>
+        <w:ind w:firstLine="708"/>
+      </w:pPr>
+    </w:p>
+    <w:p>
+      <w:pPr>
+        <w:jc w:val="center"/>
+      </w:pPr>
+      <w:r>
+        <w:rPr>
+          <w:noProof/>
+        </w:rPr>
+        <w:drawing>
+          <wp:inline distT="0" distB="0" distL="0" distR="0" wp14:anchorId="11671163" wp14:editId="068123F0">
+            <wp:extent cx="4733925" cy="2193197"/>
+            <wp:effectExtent l="0" t="0" r="0" b="0"/>
+            <wp:docPr id="9" name="Picture 9"/>
+            <wp:cNvGraphicFramePr>
+              <a:graphicFrameLocks xmlns:a="http://schemas.openxmlformats.org/drawingml/2006/main" noChangeAspect="1"/>
+            </wp:cNvGraphicFramePr>
+            <a:graphic xmlns:a="http://schemas.openxmlformats.org/drawingml/2006/main">
+              <a:graphicData uri="http://schemas.openxmlformats.org/drawingml/2006/picture">
+                <pic:pic xmlns:pic="http://schemas.openxmlformats.org/drawingml/2006/picture">
+                  <pic:nvPicPr>
+                    <pic:cNvPr id="1" name=""/>
+                    <pic:cNvPicPr/>
+                  </pic:nvPicPr>
+                  <pic:blipFill>
+                    <a:blip r:embed="rId10"/>
+                    <a:stretch>
+                      <a:fillRect/>
+                    </a:stretch>
+                  </pic:blipFill>
+                  <pic:spPr>
+                    <a:xfrm>
+                      <a:off x="0" y="0"/>
+                      <a:ext cx="4745599" cy="2198605"/>
+                    </a:xfrm>
+                    <a:prstGeom prst="rect">
+                      <a:avLst/>
+                    </a:prstGeom>
+                  </pic:spPr>
+                </pic:pic>
+              </a:graphicData>
+            </a:graphic>
+          </wp:inline>
+        </w:drawing>
+      </w:r>
+    </w:p>
+    <w:p>
+      <w:pPr>
+        <w:pStyle w:val="Caption"/>
+        <w:jc w:val="center"/>
+      </w:pPr>
+      <w:r>
+        <w:t>Figure Q1.</w:t>
+      </w:r>
+      <w:r>
+        <w:t>4</w:t>
+      </w:r>
+      <w:r>
+        <w:t xml:space="preserve">: </w:t>
+      </w:r>
+      <w:r>
+        <w:t>Reference and motor speed comparison</w:t>
+      </w:r>
+    </w:p>
+    <w:p>
+      <w:pPr>
+        <w:keepNext/>
+        <w:jc w:val="center"/>
+      </w:pPr>
+      <w:r>
+        <w:rPr>
+          <w:noProof/>
+        </w:rPr>
+        <w:lastRenderedPageBreak/>
+        <w:drawing>
+          <wp:inline distT="0" distB="0" distL="0" distR="0" wp14:anchorId="680D2DF4" wp14:editId="3313483A">
+            <wp:extent cx="5238750" cy="3045543"/>
+            <wp:effectExtent l="0" t="0" r="0" b="2540"/>
+            <wp:docPr id="10" name="Picture 10"/>
+            <wp:cNvGraphicFramePr>
+              <a:graphicFrameLocks xmlns:a="http://schemas.openxmlformats.org/drawingml/2006/main" noChangeAspect="1"/>
+            </wp:cNvGraphicFramePr>
+            <a:graphic xmlns:a="http://schemas.openxmlformats.org/drawingml/2006/main">
+              <a:graphicData uri="http://schemas.openxmlformats.org/drawingml/2006/picture">
+                <pic:pic xmlns:pic="http://schemas.openxmlformats.org/drawingml/2006/picture">
+                  <pic:nvPicPr>
+                    <pic:cNvPr id="1" name=""/>
+                    <pic:cNvPicPr/>
+                  </pic:nvPicPr>
+                  <pic:blipFill>
+                    <a:blip r:embed="rId11"/>
+                    <a:stretch>
+                      <a:fillRect/>
+                    </a:stretch>
+                  </pic:blipFill>
+                  <pic:spPr>
+                    <a:xfrm>
+                      <a:off x="0" y="0"/>
+                      <a:ext cx="5244920" cy="3049130"/>
+                    </a:xfrm>
+                    <a:prstGeom prst="rect">
+                      <a:avLst/>
+                    </a:prstGeom>
+                  </pic:spPr>
+                </pic:pic>
+              </a:graphicData>
+            </a:graphic>
+          </wp:inline>
+        </w:drawing>
+      </w:r>
+    </w:p>
+    <w:p>
+      <w:pPr>
+        <w:pStyle w:val="Caption"/>
+        <w:jc w:val="center"/>
+      </w:pPr>
+      <w:r>
+        <w:t>Figure Q1.5: A</w:t>
+      </w:r>
+      <w:r>
+        <w:t>rmature current, speed and torque waveforms</w:t>
+      </w:r>
+      <w:bookmarkStart w:id="4" w:name="_GoBack"/>
+      <w:bookmarkEnd w:id="4"/>
+    </w:p>
+    <w:p>
+      <w:pPr>
+        <w:ind w:firstLine="708"/>
+      </w:pPr>
+      <w:r>
+        <w:t xml:space="preserve">From Figure Q1.4-5 we can see that motor speed reaches zero steady state error eventually due to the integrator in the PI controller. We used various </w:t>
+      </w:r>
+      <w:proofErr w:type="spellStart"/>
+      <w:r>
+        <w:t>K</w:t>
+      </w:r>
+      <w:r>
+        <w:rPr>
+          <w:vertAlign w:val="subscript"/>
+        </w:rPr>
+        <w:t>p</w:t>
+      </w:r>
+      <w:proofErr w:type="spellEnd"/>
+      <w:r>
+        <w:t xml:space="preserve"> and K</w:t>
+      </w:r>
+      <w:r>
+        <w:rPr>
+          <w:vertAlign w:val="subscript"/>
+        </w:rPr>
+        <w:t>I</w:t>
+      </w:r>
+      <w:r>
+        <w:rPr>
+          <w:vertAlign w:val="subscript"/>
+        </w:rPr>
+        <w:t xml:space="preserve"> </w:t>
+      </w:r>
+      <w:r>
+        <w:t>values but the characteristics of these waveform did not change much. However, after only using P controller and PI controller we have figured out that with P c</w:t>
+      </w:r>
+      <w:r>
+        <w:t xml:space="preserve">ontroller we cannot reach zero steady state error and with PI controller </w:t>
+      </w:r>
+      <w:r>
+        <w:t>any amount of K</w:t>
+      </w:r>
+      <w:r>
+        <w:rPr>
+          <w:vertAlign w:val="subscript"/>
+        </w:rPr>
+        <w:t>I</w:t>
+      </w:r>
+      <w:r>
+        <w:t xml:space="preserve"> guarantees overshoot.  </w:t>
+      </w:r>
+      <w:r>
+        <w:t>Also, from Figure Q1.5 we can see that torque waveform persuades armature current waveform oscillations as it was observed in Project 2 as well.</w:t>
+      </w:r>
+    </w:p>
+    <w:p>
+      <w:pPr>
+        <w:ind w:firstLine="708"/>
+      </w:pPr>
+      <w:r>
+        <w:t xml:space="preserve">In Figure Q1.4 we can see that motor takes some time to decrease its speed to 150 rad/sec from 157 rad/sec when we first start the motor. Changing </w:t>
+      </w:r>
+      <w:proofErr w:type="spellStart"/>
+      <w:r>
+        <w:t>K</w:t>
+      </w:r>
+      <w:r>
+        <w:rPr>
+          <w:vertAlign w:val="subscript"/>
+        </w:rPr>
+        <w:t>p</w:t>
+      </w:r>
+      <w:proofErr w:type="spellEnd"/>
+      <w:r>
+        <w:t xml:space="preserve"> and K</w:t>
+      </w:r>
+      <w:r>
+        <w:rPr>
+          <w:vertAlign w:val="subscript"/>
+        </w:rPr>
+        <w:t xml:space="preserve">I </w:t>
+      </w:r>
+      <w:r>
+        <w:t>values</w:t>
+      </w:r>
+      <w:r>
+        <w:t xml:space="preserve"> did not help this problem. </w:t>
+      </w:r>
+      <w:r>
+        <w:t>However, using a different driving technique by gradually increasing the reference speed from zero to 150 rad/sec decreases the starting time from 12 seconds to 8 seconds as it can be seen from Figure Q1.6. A</w:t>
+      </w:r>
+      <w:r>
+        <w:t>rmature current, speed and torque waveforms </w:t>
+      </w:r>
+      <w:r>
+        <w:t>again repeated for this driving technique</w:t>
+      </w:r>
+      <w:r>
+        <w:t xml:space="preserve"> in Figure Q1.</w:t>
+      </w:r>
+      <w:r>
+        <w:t>7.</w:t>
+      </w:r>
+    </w:p>
+    <w:p>
+      <w:pPr>
+        <w:jc w:val="center"/>
+      </w:pPr>
+      <w:r>
+        <w:rPr>
+          <w:noProof/>
+        </w:rPr>
+        <w:drawing>
+          <wp:inline distT="0" distB="0" distL="0" distR="0" wp14:anchorId="75085B8D" wp14:editId="3B3E6865">
+            <wp:extent cx="4933950" cy="2303271"/>
+            <wp:effectExtent l="0" t="0" r="0" b="1905"/>
+            <wp:docPr id="11" name="Picture 11"/>
+            <wp:cNvGraphicFramePr>
+              <a:graphicFrameLocks xmlns:a="http://schemas.openxmlformats.org/drawingml/2006/main" noChangeAspect="1"/>
+            </wp:cNvGraphicFramePr>
+            <a:graphic xmlns:a="http://schemas.openxmlformats.org/drawingml/2006/main">
+              <a:graphicData uri="http://schemas.openxmlformats.org/drawingml/2006/picture">
+                <pic:pic xmlns:pic="http://schemas.openxmlformats.org/drawingml/2006/picture">
+                  <pic:nvPicPr>
+                    <pic:cNvPr id="1" name=""/>
+                    <pic:cNvPicPr/>
+                  </pic:nvPicPr>
+                  <pic:blipFill>
+                    <a:blip r:embed="rId12"/>
+                    <a:stretch>
+                      <a:fillRect/>
+                    </a:stretch>
+                  </pic:blipFill>
+                  <pic:spPr>
+                    <a:xfrm>
+                      <a:off x="0" y="0"/>
+                      <a:ext cx="4939948" cy="2306071"/>
+                    </a:xfrm>
+                    <a:prstGeom prst="rect">
+                      <a:avLst/>
+                    </a:prstGeom>
+                  </pic:spPr>
+                </pic:pic>
+              </a:graphicData>
+            </a:graphic>
+          </wp:inline>
+        </w:drawing>
+      </w:r>
+    </w:p>
+    <w:p>
+      <w:pPr>
+        <w:pStyle w:val="Caption"/>
+        <w:jc w:val="center"/>
+      </w:pPr>
+      <w:r>
+        <w:t>Figure Q1.</w:t>
+      </w:r>
+      <w:r>
+        <w:t>6</w:t>
+      </w:r>
+      <w:r>
+        <w:t>: Reference and motor speed comparison</w:t>
+      </w:r>
+    </w:p>
+    <w:p/>
+    <w:p>
+      <w:pPr>
+        <w:jc w:val="center"/>
+      </w:pPr>
+      <w:r>
+        <w:rPr>
+          <w:noProof/>
+        </w:rPr>
+        <w:drawing>
+          <wp:inline distT="0" distB="0" distL="0" distR="0" wp14:anchorId="3FA9C911" wp14:editId="2FD0E58F">
+            <wp:extent cx="5029200" cy="2910417"/>
+            <wp:effectExtent l="0" t="0" r="0" b="4445"/>
+            <wp:docPr id="12" name="Picture 12"/>
+            <wp:cNvGraphicFramePr>
+              <a:graphicFrameLocks xmlns:a="http://schemas.openxmlformats.org/drawingml/2006/main" noChangeAspect="1"/>
+            </wp:cNvGraphicFramePr>
+            <a:graphic xmlns:a="http://schemas.openxmlformats.org/drawingml/2006/main">
+              <a:graphicData uri="http://schemas.openxmlformats.org/drawingml/2006/picture">
+                <pic:pic xmlns:pic="http://schemas.openxmlformats.org/drawingml/2006/picture">
+                  <pic:nvPicPr>
+                    <pic:cNvPr id="1" name=""/>
+                    <pic:cNvPicPr/>
+                  </pic:nvPicPr>
+                  <pic:blipFill>
+                    <a:blip r:embed="rId13"/>
+                    <a:stretch>
+                      <a:fillRect/>
+                    </a:stretch>
+                  </pic:blipFill>
+                  <pic:spPr>
+                    <a:xfrm>
+                      <a:off x="0" y="0"/>
+                      <a:ext cx="5038631" cy="2915875"/>
+                    </a:xfrm>
+                    <a:prstGeom prst="rect">
+                      <a:avLst/>
+                    </a:prstGeom>
+                  </pic:spPr>
+                </pic:pic>
+              </a:graphicData>
+            </a:graphic>
+          </wp:inline>
+        </w:drawing>
+      </w:r>
+    </w:p>
+    <w:p>
+      <w:pPr>
+        <w:pStyle w:val="Caption"/>
+        <w:jc w:val="center"/>
+      </w:pPr>
+      <w:r>
+        <w:t>Figure Q1.</w:t>
+      </w:r>
+      <w:r>
+        <w:t>7</w:t>
+      </w:r>
+      <w:r>
+        <w:t>: A</w:t>
+      </w:r>
+      <w:r>
+        <w:t>rmature current, speed and torque waveforms</w:t>
+      </w:r>
+    </w:p>
+    <w:p/>
+    <w:p>
+      <w:pPr>
         <w:pStyle w:val="Heading2"/>
       </w:pPr>
-      <w:bookmarkStart w:id="3" w:name="_Toc534370714"/>
-      <w:r>
-        <w:t>QUESTION 1:  3-Phase Thyristor Converter</w:t>
-      </w:r>
-      <w:bookmarkEnd w:id="3"/>
+      <w:bookmarkStart w:id="5" w:name="_Toc534370715"/>
+      <w:r>
+        <w:t>QUESTION 2: Buck Converter</w:t>
+      </w:r>
+      <w:bookmarkEnd w:id="5"/>
     </w:p>
     <w:p/>
     <w:p/>
@@ -926,20 +1751,7 @@
       <w:pPr>
         <w:pStyle w:val="Heading2"/>
       </w:pPr>
-      <w:bookmarkStart w:id="4" w:name="_Toc534370715"/>
-      <w:r>
-        <w:t>QUESTION 2: Buck Converter</w:t>
-      </w:r>
-      <w:bookmarkEnd w:id="4"/>
-    </w:p>
-    <w:p/>
-    <w:p/>
-    <w:p/>
-    <w:p>
-      <w:pPr>
-        <w:pStyle w:val="Heading2"/>
-      </w:pPr>
-      <w:bookmarkStart w:id="5" w:name="_Toc534370716"/>
+      <w:bookmarkStart w:id="6" w:name="_Toc534370716"/>
       <w:r>
         <w:t>QUESTION 3: Boost Converter (</w:t>
       </w:r>
@@ -951,7 +1763,7 @@
       <w:r>
         <w:t>)</w:t>
       </w:r>
-      <w:bookmarkEnd w:id="5"/>
+      <w:bookmarkEnd w:id="6"/>
     </w:p>
     <w:p/>
     <w:p/>
@@ -963,11 +1775,11 @@
           <w:numId w:val="1"/>
         </w:numPr>
       </w:pPr>
-      <w:bookmarkStart w:id="6" w:name="_Toc534370717"/>
+      <w:bookmarkStart w:id="7" w:name="_Toc534370717"/>
       <w:r>
         <w:t>CONCLUSION</w:t>
       </w:r>
-      <w:bookmarkEnd w:id="6"/>
+      <w:bookmarkEnd w:id="7"/>
       <w:r>
         <w:t xml:space="preserve"> </w:t>
       </w:r>
@@ -982,14 +1794,14 @@
           <w:b w:val="0"/>
         </w:rPr>
       </w:pPr>
-      <w:bookmarkStart w:id="7" w:name="_Toc534370718"/>
+      <w:bookmarkStart w:id="8" w:name="_Toc534370718"/>
       <w:r>
         <w:rPr>
           <w:i/>
         </w:rPr>
         <w:t>References</w:t>
       </w:r>
-      <w:bookmarkEnd w:id="7"/>
+      <w:bookmarkEnd w:id="8"/>
     </w:p>
     <w:sectPr>
       <w:pgSz w:w="11906" w:h="16838"/>
@@ -1495,9 +2307,10 @@
   <w:style w:type="paragraph" w:default="1" w:styleId="Normal">
     <w:name w:val="Normal"/>
     <w:qFormat/>
-    <w:rsid w:val="00370248"/>
+    <w:rsid w:val="00D93BC1"/>
     <w:pPr>
       <w:spacing w:after="200" w:line="276" w:lineRule="auto"/>
+      <w:jc w:val="both"/>
     </w:pPr>
     <w:rPr>
       <w:lang w:val="en-US"/>
@@ -1550,7 +2363,6 @@
   <w:style w:type="character" w:default="1" w:styleId="DefaultParagraphFont">
     <w:name w:val="Default Paragraph Font"/>
     <w:uiPriority w:val="1"/>
-    <w:semiHidden/>
     <w:unhideWhenUsed/>
   </w:style>
   <w:style w:type="table" w:default="1" w:styleId="TableNormal">
@@ -1650,6 +2462,35 @@
     <w:rPr>
       <w:color w:val="0563C1" w:themeColor="hyperlink"/>
       <w:u w:val="single"/>
+    </w:rPr>
+  </w:style>
+  <w:style w:type="paragraph" w:styleId="Caption">
+    <w:name w:val="caption"/>
+    <w:basedOn w:val="Normal"/>
+    <w:next w:val="Normal"/>
+    <w:uiPriority w:val="35"/>
+    <w:unhideWhenUsed/>
+    <w:qFormat/>
+    <w:rsid w:val="00D93BC1"/>
+    <w:pPr>
+      <w:spacing w:line="240" w:lineRule="auto"/>
+    </w:pPr>
+    <w:rPr>
+      <w:i/>
+      <w:iCs/>
+      <w:color w:val="44546A" w:themeColor="text2"/>
+      <w:sz w:val="18"/>
+      <w:szCs w:val="18"/>
+    </w:rPr>
+  </w:style>
+  <w:style w:type="character" w:styleId="PlaceholderText">
+    <w:name w:val="Placeholder Text"/>
+    <w:basedOn w:val="DefaultParagraphFont"/>
+    <w:uiPriority w:val="99"/>
+    <w:semiHidden/>
+    <w:rsid w:val="00D93BC1"/>
+    <w:rPr>
+      <w:color w:val="808080"/>
     </w:rPr>
   </w:style>
 </w:styles>
@@ -1955,7 +2796,7 @@
 </file>
 
 <file path=customXml/itemProps1.xml><?xml version="1.0" encoding="utf-8"?>
-<ds:datastoreItem xmlns:ds="http://schemas.openxmlformats.org/officeDocument/2006/customXml" ds:itemID="{6CC9689E-2C19-444F-B252-2A04E635DE32}">
+<ds:datastoreItem xmlns:ds="http://schemas.openxmlformats.org/officeDocument/2006/customXml" ds:itemID="{495D3FAB-C7E7-41C1-917E-C74509EDC315}">
   <ds:schemaRefs>
     <ds:schemaRef ds:uri="http://schemas.openxmlformats.org/officeDocument/2006/bibliography"/>
   </ds:schemaRefs>

</xml_diff>

<commit_message>
Question two completed and written in report
</commit_message>
<xml_diff>
--- a/EE463_Project3_Team1_Report.docx
+++ b/EE463_Project3_Team1_Report.docx
@@ -1,6 +1,6 @@
 
 <file path=word/document.xml><?xml version="1.0" encoding="utf-8"?>
-<w:document xmlns:wpc="http://schemas.microsoft.com/office/word/2010/wordprocessingCanvas" xmlns:cx="http://schemas.microsoft.com/office/drawing/2014/chartex" xmlns:cx1="http://schemas.microsoft.com/office/drawing/2015/9/8/chartex" xmlns:cx2="http://schemas.microsoft.com/office/drawing/2015/10/21/chartex" xmlns:cx3="http://schemas.microsoft.com/office/drawing/2016/5/9/chartex" xmlns:cx4="http://schemas.microsoft.com/office/drawing/2016/5/10/chartex" xmlns:cx5="http://schemas.microsoft.com/office/drawing/2016/5/11/chartex" xmlns:cx6="http://schemas.microsoft.com/office/drawing/2016/5/12/chartex" xmlns:cx7="http://schemas.microsoft.com/office/drawing/2016/5/13/chartex" xmlns:cx8="http://schemas.microsoft.com/office/drawing/2016/5/14/chartex" xmlns:mc="http://schemas.openxmlformats.org/markup-compatibility/2006" xmlns:aink="http://schemas.microsoft.com/office/drawing/2016/ink" xmlns:am3d="http://schemas.microsoft.com/office/drawing/2017/model3d" xmlns:o="urn:schemas-microsoft-com:office:office" xmlns:r="http://schemas.openxmlformats.org/officeDocument/2006/relationships" xmlns:m="http://schemas.openxmlformats.org/officeDocument/2006/math" xmlns:v="urn:schemas-microsoft-com:vml" xmlns:wp14="http://schemas.microsoft.com/office/word/2010/wordprocessingDrawing" xmlns:wp="http://schemas.openxmlformats.org/drawingml/2006/wordprocessingDrawing" xmlns:w10="urn:schemas-microsoft-com:office:word" xmlns:w="http://schemas.openxmlformats.org/wordprocessingml/2006/main" xmlns:w14="http://schemas.microsoft.com/office/word/2010/wordml" xmlns:w15="http://schemas.microsoft.com/office/word/2012/wordml" xmlns:w16cid="http://schemas.microsoft.com/office/word/2016/wordml/cid" xmlns:w16se="http://schemas.microsoft.com/office/word/2015/wordml/symex" xmlns:wpg="http://schemas.microsoft.com/office/word/2010/wordprocessingGroup" xmlns:wpi="http://schemas.microsoft.com/office/word/2010/wordprocessingInk" xmlns:wne="http://schemas.microsoft.com/office/word/2006/wordml" xmlns:wps="http://schemas.microsoft.com/office/word/2010/wordprocessingShape" mc:Ignorable="w14 w15 w16se w16cid wp14">
+<w:document xmlns:wpc="http://schemas.microsoft.com/office/word/2010/wordprocessingCanvas" xmlns:mc="http://schemas.openxmlformats.org/markup-compatibility/2006" xmlns:o="urn:schemas-microsoft-com:office:office" xmlns:r="http://schemas.openxmlformats.org/officeDocument/2006/relationships" xmlns:m="http://schemas.openxmlformats.org/officeDocument/2006/math" xmlns:v="urn:schemas-microsoft-com:vml" xmlns:wp14="http://schemas.microsoft.com/office/word/2010/wordprocessingDrawing" xmlns:wp="http://schemas.openxmlformats.org/drawingml/2006/wordprocessingDrawing" xmlns:w10="urn:schemas-microsoft-com:office:word" xmlns:w="http://schemas.openxmlformats.org/wordprocessingml/2006/main" xmlns:w14="http://schemas.microsoft.com/office/word/2010/wordml" xmlns:wpg="http://schemas.microsoft.com/office/word/2010/wordprocessingGroup" xmlns:wpi="http://schemas.microsoft.com/office/word/2010/wordprocessingInk" xmlns:wne="http://schemas.microsoft.com/office/word/2006/wordml" xmlns:wps="http://schemas.microsoft.com/office/word/2010/wordprocessingShape" mc:Ignorable="w14 wp14">
   <w:body>
     <w:p>
       <w:pPr>
@@ -13,7 +13,7 @@
         <w:rPr>
           <w:b/>
           <w:noProof/>
-          <w:lang w:eastAsia="tr-TR"/>
+          <w:lang w:val="tr-TR" w:eastAsia="tr-TR"/>
         </w:rPr>
         <w:drawing>
           <wp:inline distT="0" distB="0" distL="0" distR="0" wp14:anchorId="07A6D839" wp14:editId="26C1A8F6">
@@ -33,7 +33,7 @@
                     </pic:cNvPicPr>
                   </pic:nvPicPr>
                   <pic:blipFill>
-                    <a:blip r:embed="rId6" cstate="print">
+                    <a:blip r:embed="rId7" cstate="print">
                       <a:extLst>
                         <a:ext uri="{28A0092B-C50C-407E-A947-70E740481C1C}">
                           <a14:useLocalDpi xmlns:a14="http://schemas.microsoft.com/office/drawing/2010/main" val="0"/>
@@ -173,6 +173,7 @@
           <w:szCs w:val="36"/>
         </w:rPr>
       </w:pPr>
+      <w:proofErr w:type="spellStart"/>
       <w:r>
         <w:rPr>
           <w:rFonts w:ascii="Times New Roman" w:hAnsi="Times New Roman" w:cs="Times New Roman"/>
@@ -180,7 +181,17 @@
           <w:sz w:val="32"/>
           <w:szCs w:val="36"/>
         </w:rPr>
-        <w:t xml:space="preserve">İven </w:t>
+        <w:t>İven</w:t>
+      </w:r>
+      <w:proofErr w:type="spellEnd"/>
+      <w:r>
+        <w:rPr>
+          <w:rFonts w:ascii="Times New Roman" w:hAnsi="Times New Roman" w:cs="Times New Roman"/>
+          <w:b/>
+          <w:sz w:val="32"/>
+          <w:szCs w:val="36"/>
+        </w:rPr>
+        <w:t xml:space="preserve"> </w:t>
       </w:r>
       <w:proofErr w:type="spellStart"/>
       <w:r>
@@ -944,6 +955,7 @@
       <w:r>
         <w:rPr>
           <w:noProof/>
+          <w:lang w:val="tr-TR" w:eastAsia="tr-TR"/>
         </w:rPr>
         <w:drawing>
           <wp:inline distT="0" distB="0" distL="0" distR="0" wp14:anchorId="511DF2FE" wp14:editId="04FFDDDB">
@@ -961,7 +973,7 @@
                     <pic:cNvPicPr/>
                   </pic:nvPicPr>
                   <pic:blipFill>
-                    <a:blip r:embed="rId7"/>
+                    <a:blip r:embed="rId8"/>
                     <a:stretch>
                       <a:fillRect/>
                     </a:stretch>
@@ -1214,73 +1226,13 @@
       <w:r>
         <w:rPr>
           <w:noProof/>
+          <w:lang w:val="tr-TR" w:eastAsia="tr-TR"/>
         </w:rPr>
         <w:drawing>
           <wp:inline distT="0" distB="0" distL="0" distR="0" wp14:anchorId="2FCD67EF" wp14:editId="4BA0FC32">
             <wp:extent cx="5760720" cy="2185670"/>
             <wp:effectExtent l="0" t="0" r="0" b="5080"/>
             <wp:docPr id="5" name="Picture 5"/>
-            <wp:cNvGraphicFramePr>
-              <a:graphicFrameLocks xmlns:a="http://schemas.openxmlformats.org/drawingml/2006/main" noChangeAspect="1"/>
-            </wp:cNvGraphicFramePr>
-            <a:graphic xmlns:a="http://schemas.openxmlformats.org/drawingml/2006/main">
-              <a:graphicData uri="http://schemas.openxmlformats.org/drawingml/2006/picture">
-                <pic:pic xmlns:pic="http://schemas.openxmlformats.org/drawingml/2006/picture">
-                  <pic:nvPicPr>
-                    <pic:cNvPr id="1" name=""/>
-                    <pic:cNvPicPr/>
-                  </pic:nvPicPr>
-                  <pic:blipFill>
-                    <a:blip r:embed="rId8"/>
-                    <a:stretch>
-                      <a:fillRect/>
-                    </a:stretch>
-                  </pic:blipFill>
-                  <pic:spPr>
-                    <a:xfrm>
-                      <a:off x="0" y="0"/>
-                      <a:ext cx="5760720" cy="2185670"/>
-                    </a:xfrm>
-                    <a:prstGeom prst="rect">
-                      <a:avLst/>
-                    </a:prstGeom>
-                  </pic:spPr>
-                </pic:pic>
-              </a:graphicData>
-            </a:graphic>
-          </wp:inline>
-        </w:drawing>
-      </w:r>
-    </w:p>
-    <w:p>
-      <w:pPr>
-        <w:pStyle w:val="Caption"/>
-        <w:jc w:val="center"/>
-      </w:pPr>
-      <w:r>
-        <w:t>Figure Q1.2: Feedback control system</w:t>
-      </w:r>
-    </w:p>
-    <w:p>
-      <w:pPr>
-        <w:jc w:val="center"/>
-      </w:pPr>
-    </w:p>
-    <w:p>
-      <w:pPr>
-        <w:keepNext/>
-        <w:jc w:val="center"/>
-      </w:pPr>
-      <w:r>
-        <w:rPr>
-          <w:noProof/>
-        </w:rPr>
-        <w:lastRenderedPageBreak/>
-        <w:drawing>
-          <wp:inline distT="0" distB="0" distL="0" distR="0" wp14:anchorId="57A4CA4E" wp14:editId="0D0B06F9">
-            <wp:extent cx="5760720" cy="2338705"/>
-            <wp:effectExtent l="0" t="0" r="0" b="4445"/>
-            <wp:docPr id="2" name="Picture 2"/>
             <wp:cNvGraphicFramePr>
               <a:graphicFrameLocks xmlns:a="http://schemas.openxmlformats.org/drawingml/2006/main" noChangeAspect="1"/>
             </wp:cNvGraphicFramePr>
@@ -1300,7 +1252,7 @@
                   <pic:spPr>
                     <a:xfrm>
                       <a:off x="0" y="0"/>
-                      <a:ext cx="5760720" cy="2338705"/>
+                      <a:ext cx="5760720" cy="2185670"/>
                     </a:xfrm>
                     <a:prstGeom prst="rect">
                       <a:avLst/>
@@ -1319,81 +1271,30 @@
         <w:jc w:val="center"/>
       </w:pPr>
       <w:r>
-        <w:t>Figure Q1.3: Inside the plant</w:t>
-      </w:r>
-    </w:p>
-    <w:p>
-      <w:pPr>
-        <w:pStyle w:val="Caption"/>
+        <w:t>Figure Q1.2: Feedback control system</w:t>
+      </w:r>
+    </w:p>
+    <w:p>
+      <w:pPr>
         <w:jc w:val="center"/>
       </w:pPr>
-      <w:r>
-        <w:t xml:space="preserve"> </w:t>
-      </w:r>
-    </w:p>
-    <w:p>
-      <w:pPr>
-        <w:ind w:firstLine="708"/>
-      </w:pPr>
-      <w:r>
-        <w:t>To model the controller at first, we tried to use Transfer Function Based (PID Tuning) tuning method, which linearizes the plant, calculates PID gains, and opens GUI to adjust respond time however, we could not fix ‘’initial stabilizing controller” error that we received. Therefore; we used Frequency Response Based Tuning Metho</w:t>
-      </w:r>
-      <w:r>
-        <w:t xml:space="preserve">d and found </w:t>
-      </w:r>
-      <w:proofErr w:type="spellStart"/>
-      <w:r>
-        <w:t>K</w:t>
-      </w:r>
-      <w:r>
-        <w:rPr>
-          <w:vertAlign w:val="subscript"/>
-        </w:rPr>
-        <w:t>p</w:t>
-      </w:r>
-      <w:proofErr w:type="spellEnd"/>
-      <w:r>
-        <w:t xml:space="preserve"> and K</w:t>
-      </w:r>
-      <w:r>
-        <w:rPr>
-          <w:vertAlign w:val="subscript"/>
-        </w:rPr>
-        <w:t>I</w:t>
-      </w:r>
-      <w:r>
-        <w:t xml:space="preserve"> as -2.0474 and -3.7927, respectively. Note that transfer function of the controller is a little different than (1), since it is a discrete time PID controller block. Motor speed and reference speed comparison can be seen in Figure Q1.4, and </w:t>
-      </w:r>
-      <w:bookmarkStart w:id="3" w:name="_Hlk534398138"/>
-      <w:r>
-        <w:t>armature current, speed and torque waveforms</w:t>
-      </w:r>
-      <w:bookmarkEnd w:id="3"/>
-      <w:r>
-        <w:t> </w:t>
-      </w:r>
-      <w:r>
-        <w:t>can be seen in Figure Q1.5.</w:t>
-      </w:r>
-    </w:p>
-    <w:p>
-      <w:pPr>
-        <w:ind w:firstLine="708"/>
-      </w:pPr>
-    </w:p>
-    <w:p>
-      <w:pPr>
+    </w:p>
+    <w:p>
+      <w:pPr>
+        <w:keepNext/>
         <w:jc w:val="center"/>
       </w:pPr>
       <w:r>
         <w:rPr>
           <w:noProof/>
-        </w:rPr>
+          <w:lang w:val="tr-TR" w:eastAsia="tr-TR"/>
+        </w:rPr>
+        <w:lastRenderedPageBreak/>
         <w:drawing>
-          <wp:inline distT="0" distB="0" distL="0" distR="0" wp14:anchorId="11671163" wp14:editId="068123F0">
-            <wp:extent cx="4733925" cy="2193197"/>
-            <wp:effectExtent l="0" t="0" r="0" b="0"/>
-            <wp:docPr id="9" name="Picture 9"/>
+          <wp:inline distT="0" distB="0" distL="0" distR="0" wp14:anchorId="57A4CA4E" wp14:editId="0D0B06F9">
+            <wp:extent cx="5760720" cy="2338705"/>
+            <wp:effectExtent l="0" t="0" r="0" b="4445"/>
+            <wp:docPr id="2" name="Picture 2"/>
             <wp:cNvGraphicFramePr>
               <a:graphicFrameLocks xmlns:a="http://schemas.openxmlformats.org/drawingml/2006/main" noChangeAspect="1"/>
             </wp:cNvGraphicFramePr>
@@ -1413,7 +1314,7 @@
                   <pic:spPr>
                     <a:xfrm>
                       <a:off x="0" y="0"/>
-                      <a:ext cx="4745599" cy="2198605"/>
+                      <a:ext cx="5760720" cy="2338705"/>
                     </a:xfrm>
                     <a:prstGeom prst="rect">
                       <a:avLst/>
@@ -1432,33 +1333,82 @@
         <w:jc w:val="center"/>
       </w:pPr>
       <w:r>
-        <w:t>Figure Q1.</w:t>
-      </w:r>
-      <w:r>
-        <w:t>4</w:t>
-      </w:r>
-      <w:r>
-        <w:t xml:space="preserve">: </w:t>
-      </w:r>
-      <w:r>
-        <w:t>Reference and motor speed comparison</w:t>
-      </w:r>
-    </w:p>
-    <w:p>
-      <w:pPr>
-        <w:keepNext/>
+        <w:t>Figure Q1.3: Inside the plant</w:t>
+      </w:r>
+    </w:p>
+    <w:p>
+      <w:pPr>
+        <w:pStyle w:val="Caption"/>
         <w:jc w:val="center"/>
       </w:pPr>
       <w:r>
+        <w:t xml:space="preserve"> </w:t>
+      </w:r>
+    </w:p>
+    <w:p>
+      <w:pPr>
+        <w:ind w:firstLine="708"/>
+      </w:pPr>
+      <w:r>
+        <w:t>To model the controller at first, we tried to use Transfer Function Based (PID Tuning) tuning method, which linearizes the plant, calculates PID gains, and opens GUI to adjust respond time however, we could not fix ‘’initial stabilizing controller” error that we received. Therefore; we used Frequency Response Based Tuning Metho</w:t>
+      </w:r>
+      <w:r>
+        <w:t xml:space="preserve">d and found </w:t>
+      </w:r>
+      <w:proofErr w:type="spellStart"/>
+      <w:r>
+        <w:t>K</w:t>
+      </w:r>
+      <w:r>
+        <w:rPr>
+          <w:vertAlign w:val="subscript"/>
+        </w:rPr>
+        <w:t>p</w:t>
+      </w:r>
+      <w:proofErr w:type="spellEnd"/>
+      <w:r>
+        <w:t xml:space="preserve"> and K</w:t>
+      </w:r>
+      <w:r>
+        <w:rPr>
+          <w:vertAlign w:val="subscript"/>
+        </w:rPr>
+        <w:t>I</w:t>
+      </w:r>
+      <w:r>
+        <w:t xml:space="preserve"> as -2.0474 and -3.7927, respectively. Note that transfer function of the controller is a little different than (1), since it is a discrete time PID controller block. Motor speed and reference speed comparison can be seen in Figure Q1.4, and </w:t>
+      </w:r>
+      <w:bookmarkStart w:id="3" w:name="_Hlk534398138"/>
+      <w:r>
+        <w:t>armature current, speed and torque waveforms</w:t>
+      </w:r>
+      <w:bookmarkEnd w:id="3"/>
+      <w:r>
+        <w:t> </w:t>
+      </w:r>
+      <w:r>
+        <w:t>can be seen in Figure Q1.5.</w:t>
+      </w:r>
+    </w:p>
+    <w:p>
+      <w:pPr>
+        <w:ind w:firstLine="708"/>
+      </w:pPr>
+    </w:p>
+    <w:p>
+      <w:pPr>
+        <w:jc w:val="center"/>
+      </w:pPr>
+      <w:r>
         <w:rPr>
           <w:noProof/>
-        </w:rPr>
-        <w:lastRenderedPageBreak/>
+          <w:lang w:val="tr-TR" w:eastAsia="tr-TR"/>
+        </w:rPr>
         <w:drawing>
-          <wp:inline distT="0" distB="0" distL="0" distR="0" wp14:anchorId="680D2DF4" wp14:editId="3313483A">
-            <wp:extent cx="5238750" cy="3045543"/>
-            <wp:effectExtent l="0" t="0" r="0" b="2540"/>
-            <wp:docPr id="10" name="Picture 10"/>
+          <wp:inline distT="0" distB="0" distL="0" distR="0" wp14:anchorId="11671163" wp14:editId="068123F0">
+            <wp:extent cx="4733925" cy="2193197"/>
+            <wp:effectExtent l="0" t="0" r="0" b="0"/>
+            <wp:docPr id="9" name="Picture 9"/>
             <wp:cNvGraphicFramePr>
               <a:graphicFrameLocks xmlns:a="http://schemas.openxmlformats.org/drawingml/2006/main" noChangeAspect="1"/>
             </wp:cNvGraphicFramePr>
@@ -1478,7 +1428,7 @@
                   <pic:spPr>
                     <a:xfrm>
                       <a:off x="0" y="0"/>
-                      <a:ext cx="5244920" cy="3049130"/>
+                      <a:ext cx="4745599" cy="2198605"/>
                     </a:xfrm>
                     <a:prstGeom prst="rect">
                       <a:avLst/>
@@ -1497,131 +1447,25 @@
         <w:jc w:val="center"/>
       </w:pPr>
       <w:r>
-        <w:t>Figure Q1.5: A</w:t>
-      </w:r>
-      <w:r>
-        <w:t>rmature current, speed and torque waveforms</w:t>
-      </w:r>
-      <w:bookmarkStart w:id="4" w:name="_GoBack"/>
-      <w:bookmarkEnd w:id="4"/>
-    </w:p>
-    <w:p>
-      <w:pPr>
-        <w:ind w:firstLine="708"/>
-      </w:pPr>
-      <w:r>
-        <w:t xml:space="preserve">From Figure Q1.4-5 we can see that motor speed reaches zero steady state error eventually due to the integrator in the PI controller. We used various </w:t>
-      </w:r>
-      <w:proofErr w:type="spellStart"/>
-      <w:r>
-        <w:t>K</w:t>
-      </w:r>
-      <w:r>
-        <w:rPr>
-          <w:vertAlign w:val="subscript"/>
-        </w:rPr>
-        <w:t>p</w:t>
-      </w:r>
-      <w:proofErr w:type="spellEnd"/>
-      <w:r>
-        <w:t xml:space="preserve"> and K</w:t>
-      </w:r>
-      <w:r>
-        <w:rPr>
-          <w:vertAlign w:val="subscript"/>
-        </w:rPr>
-        <w:t>I</w:t>
-      </w:r>
-      <w:r>
-        <w:rPr>
-          <w:vertAlign w:val="subscript"/>
-        </w:rPr>
-        <w:t xml:space="preserve"> </w:t>
-      </w:r>
-      <w:r>
-        <w:t>values but the characteristics of these waveform did not change much. However, after only using P controller and PI controller we have figured out that with P c</w:t>
-      </w:r>
-      <w:r>
-        <w:t xml:space="preserve">ontroller we cannot reach zero steady state error and with PI controller </w:t>
-      </w:r>
-      <w:r>
-        <w:t>any amount of K</w:t>
-      </w:r>
-      <w:r>
-        <w:rPr>
-          <w:vertAlign w:val="subscript"/>
-        </w:rPr>
-        <w:t>I</w:t>
-      </w:r>
-      <w:r>
-        <w:t xml:space="preserve"> guarantees overshoot.  </w:t>
-      </w:r>
-      <w:r>
-        <w:t>Also, from Figure Q1.5 we can see that torque waveform persuades armature current waveform oscillations as it was observed in Project 2 as well.</w:t>
-      </w:r>
-    </w:p>
-    <w:p>
-      <w:pPr>
-        <w:ind w:firstLine="708"/>
-      </w:pPr>
-      <w:r>
-        <w:t xml:space="preserve">In Figure Q1.4 we can see that motor takes some time to decrease its speed to 150 rad/sec from 157 rad/sec when we first start the motor. Changing </w:t>
-      </w:r>
-      <w:proofErr w:type="spellStart"/>
-      <w:r>
-        <w:t>K</w:t>
-      </w:r>
-      <w:r>
-        <w:rPr>
-          <w:vertAlign w:val="subscript"/>
-        </w:rPr>
-        <w:t>p</w:t>
-      </w:r>
-      <w:proofErr w:type="spellEnd"/>
-      <w:r>
-        <w:t xml:space="preserve"> and K</w:t>
-      </w:r>
-      <w:r>
-        <w:rPr>
-          <w:vertAlign w:val="subscript"/>
-        </w:rPr>
-        <w:t xml:space="preserve">I </w:t>
-      </w:r>
-      <w:r>
-        <w:t>values</w:t>
-      </w:r>
-      <w:r>
-        <w:t xml:space="preserve"> did not help this problem. </w:t>
-      </w:r>
-      <w:r>
-        <w:t>However, using a different driving technique by gradually increasing the reference speed from zero to 150 rad/sec decreases the starting time from 12 seconds to 8 seconds as it can be seen from Figure Q1.6. A</w:t>
-      </w:r>
-      <w:r>
-        <w:t>rmature current, speed and torque waveforms </w:t>
-      </w:r>
-      <w:r>
-        <w:t>again repeated for this driving technique</w:t>
-      </w:r>
-      <w:r>
-        <w:t xml:space="preserve"> in Figure Q1.</w:t>
-      </w:r>
-      <w:r>
-        <w:t>7.</w:t>
-      </w:r>
-    </w:p>
-    <w:p>
-      <w:pPr>
+        <w:t>Figure Q1.4: Reference and motor speed comparison</w:t>
+      </w:r>
+    </w:p>
+    <w:p>
+      <w:pPr>
+        <w:keepNext/>
         <w:jc w:val="center"/>
       </w:pPr>
       <w:r>
         <w:rPr>
           <w:noProof/>
-        </w:rPr>
+          <w:lang w:val="tr-TR" w:eastAsia="tr-TR"/>
+        </w:rPr>
+        <w:lastRenderedPageBreak/>
         <w:drawing>
-          <wp:inline distT="0" distB="0" distL="0" distR="0" wp14:anchorId="75085B8D" wp14:editId="3B3E6865">
-            <wp:extent cx="4933950" cy="2303271"/>
-            <wp:effectExtent l="0" t="0" r="0" b="1905"/>
-            <wp:docPr id="11" name="Picture 11"/>
+          <wp:inline distT="0" distB="0" distL="0" distR="0" wp14:anchorId="680D2DF4" wp14:editId="3313483A">
+            <wp:extent cx="5238750" cy="3045543"/>
+            <wp:effectExtent l="0" t="0" r="0" b="2540"/>
+            <wp:docPr id="10" name="Picture 10"/>
             <wp:cNvGraphicFramePr>
               <a:graphicFrameLocks xmlns:a="http://schemas.openxmlformats.org/drawingml/2006/main" noChangeAspect="1"/>
             </wp:cNvGraphicFramePr>
@@ -1641,7 +1485,7 @@
                   <pic:spPr>
                     <a:xfrm>
                       <a:off x="0" y="0"/>
-                      <a:ext cx="4939948" cy="2306071"/>
+                      <a:ext cx="5244920" cy="3049130"/>
                     </a:xfrm>
                     <a:prstGeom prst="rect">
                       <a:avLst/>
@@ -1660,16 +1504,101 @@
         <w:jc w:val="center"/>
       </w:pPr>
       <w:r>
-        <w:t>Figure Q1.</w:t>
-      </w:r>
-      <w:r>
-        <w:t>6</w:t>
-      </w:r>
-      <w:r>
-        <w:t>: Reference and motor speed comparison</w:t>
-      </w:r>
-    </w:p>
-    <w:p/>
+        <w:t>Figure Q1.5: A</w:t>
+      </w:r>
+      <w:r>
+        <w:t>rmature current, speed and torque waveforms</w:t>
+      </w:r>
+    </w:p>
+    <w:p>
+      <w:pPr>
+        <w:ind w:firstLine="708"/>
+      </w:pPr>
+      <w:r>
+        <w:t xml:space="preserve">From Figure Q1.4-5 we can see that motor speed reaches zero steady state error eventually due to the integrator in the PI controller. We used various </w:t>
+      </w:r>
+      <w:proofErr w:type="spellStart"/>
+      <w:r>
+        <w:t>K</w:t>
+      </w:r>
+      <w:r>
+        <w:rPr>
+          <w:vertAlign w:val="subscript"/>
+        </w:rPr>
+        <w:t>p</w:t>
+      </w:r>
+      <w:proofErr w:type="spellEnd"/>
+      <w:r>
+        <w:t xml:space="preserve"> and K</w:t>
+      </w:r>
+      <w:r>
+        <w:rPr>
+          <w:vertAlign w:val="subscript"/>
+        </w:rPr>
+        <w:t xml:space="preserve">I </w:t>
+      </w:r>
+      <w:r>
+        <w:t>values but the characteristics of these waveform did not change much. However, after only using P controller and PI controller we have figured out that with P c</w:t>
+      </w:r>
+      <w:r>
+        <w:t xml:space="preserve">ontroller we cannot reach zero steady state error and with PI controller </w:t>
+      </w:r>
+      <w:r>
+        <w:t>any amount of K</w:t>
+      </w:r>
+      <w:r>
+        <w:rPr>
+          <w:vertAlign w:val="subscript"/>
+        </w:rPr>
+        <w:t>I</w:t>
+      </w:r>
+      <w:r>
+        <w:t xml:space="preserve"> guarantees overshoot.  </w:t>
+      </w:r>
+      <w:r>
+        <w:t>Also, from Figure Q1.5 we can see that torque waveform persuades armature current waveform oscillations as it was observed in Project 2 as well.</w:t>
+      </w:r>
+    </w:p>
+    <w:p>
+      <w:pPr>
+        <w:ind w:firstLine="708"/>
+      </w:pPr>
+      <w:r>
+        <w:t xml:space="preserve">In Figure Q1.4 we can see that motor takes some time to decrease its speed to 150 rad/sec from 157 rad/sec when we first start the motor. Changing </w:t>
+      </w:r>
+      <w:proofErr w:type="spellStart"/>
+      <w:r>
+        <w:t>K</w:t>
+      </w:r>
+      <w:r>
+        <w:rPr>
+          <w:vertAlign w:val="subscript"/>
+        </w:rPr>
+        <w:t>p</w:t>
+      </w:r>
+      <w:proofErr w:type="spellEnd"/>
+      <w:r>
+        <w:t xml:space="preserve"> and K</w:t>
+      </w:r>
+      <w:r>
+        <w:rPr>
+          <w:vertAlign w:val="subscript"/>
+        </w:rPr>
+        <w:t xml:space="preserve">I </w:t>
+      </w:r>
+      <w:r>
+        <w:t xml:space="preserve">values did not help this problem. </w:t>
+      </w:r>
+      <w:r>
+        <w:t>However, using a different driving technique by gradually increasing the reference speed from zero to 150 rad/sec decreases the starting time from 12 seconds to 8 seconds as it can be seen from Figure Q1.6. A</w:t>
+      </w:r>
+      <w:r>
+        <w:t>rmature current, speed and torque waveforms </w:t>
+      </w:r>
+      <w:r>
+        <w:t>again repeated for this driving technique in Figure Q1.7.</w:t>
+      </w:r>
+    </w:p>
     <w:p>
       <w:pPr>
         <w:jc w:val="center"/>
@@ -1677,12 +1606,13 @@
       <w:r>
         <w:rPr>
           <w:noProof/>
+          <w:lang w:val="tr-TR" w:eastAsia="tr-TR"/>
         </w:rPr>
         <w:drawing>
-          <wp:inline distT="0" distB="0" distL="0" distR="0" wp14:anchorId="3FA9C911" wp14:editId="2FD0E58F">
-            <wp:extent cx="5029200" cy="2910417"/>
-            <wp:effectExtent l="0" t="0" r="0" b="4445"/>
-            <wp:docPr id="12" name="Picture 12"/>
+          <wp:inline distT="0" distB="0" distL="0" distR="0" wp14:anchorId="75085B8D" wp14:editId="3B3E6865">
+            <wp:extent cx="4933950" cy="2303271"/>
+            <wp:effectExtent l="0" t="0" r="0" b="1905"/>
+            <wp:docPr id="11" name="Picture 11"/>
             <wp:cNvGraphicFramePr>
               <a:graphicFrameLocks xmlns:a="http://schemas.openxmlformats.org/drawingml/2006/main" noChangeAspect="1"/>
             </wp:cNvGraphicFramePr>
@@ -1702,6 +1632,62 @@
                   <pic:spPr>
                     <a:xfrm>
                       <a:off x="0" y="0"/>
+                      <a:ext cx="4939948" cy="2306071"/>
+                    </a:xfrm>
+                    <a:prstGeom prst="rect">
+                      <a:avLst/>
+                    </a:prstGeom>
+                  </pic:spPr>
+                </pic:pic>
+              </a:graphicData>
+            </a:graphic>
+          </wp:inline>
+        </w:drawing>
+      </w:r>
+    </w:p>
+    <w:p>
+      <w:pPr>
+        <w:pStyle w:val="Caption"/>
+        <w:jc w:val="center"/>
+      </w:pPr>
+      <w:r>
+        <w:t>Figure Q1.6: Reference and motor speed comparison</w:t>
+      </w:r>
+    </w:p>
+    <w:p/>
+    <w:p>
+      <w:pPr>
+        <w:jc w:val="center"/>
+      </w:pPr>
+      <w:r>
+        <w:rPr>
+          <w:noProof/>
+          <w:lang w:val="tr-TR" w:eastAsia="tr-TR"/>
+        </w:rPr>
+        <w:drawing>
+          <wp:inline distT="0" distB="0" distL="0" distR="0" wp14:anchorId="3FA9C911" wp14:editId="2FD0E58F">
+            <wp:extent cx="5029200" cy="2910417"/>
+            <wp:effectExtent l="0" t="0" r="0" b="4445"/>
+            <wp:docPr id="12" name="Picture 12"/>
+            <wp:cNvGraphicFramePr>
+              <a:graphicFrameLocks xmlns:a="http://schemas.openxmlformats.org/drawingml/2006/main" noChangeAspect="1"/>
+            </wp:cNvGraphicFramePr>
+            <a:graphic xmlns:a="http://schemas.openxmlformats.org/drawingml/2006/main">
+              <a:graphicData uri="http://schemas.openxmlformats.org/drawingml/2006/picture">
+                <pic:pic xmlns:pic="http://schemas.openxmlformats.org/drawingml/2006/picture">
+                  <pic:nvPicPr>
+                    <pic:cNvPr id="1" name=""/>
+                    <pic:cNvPicPr/>
+                  </pic:nvPicPr>
+                  <pic:blipFill>
+                    <a:blip r:embed="rId14"/>
+                    <a:stretch>
+                      <a:fillRect/>
+                    </a:stretch>
+                  </pic:blipFill>
+                  <pic:spPr>
+                    <a:xfrm>
+                      <a:off x="0" y="0"/>
                       <a:ext cx="5038631" cy="2915875"/>
                     </a:xfrm>
                     <a:prstGeom prst="rect">
@@ -1721,13 +1707,7 @@
         <w:jc w:val="center"/>
       </w:pPr>
       <w:r>
-        <w:t>Figure Q1.</w:t>
-      </w:r>
-      <w:r>
-        <w:t>7</w:t>
-      </w:r>
-      <w:r>
-        <w:t>: A</w:t>
+        <w:t>Figure Q1.7: A</w:t>
       </w:r>
       <w:r>
         <w:t>rmature current, speed and torque waveforms</w:t>
@@ -1738,22 +1718,2141 @@
       <w:pPr>
         <w:pStyle w:val="Heading2"/>
       </w:pPr>
-      <w:bookmarkStart w:id="5" w:name="_Toc534370715"/>
+      <w:bookmarkStart w:id="4" w:name="_Toc534370715"/>
       <w:r>
         <w:t>QUESTION 2: Buck Converter</w:t>
       </w:r>
-      <w:bookmarkEnd w:id="5"/>
+      <w:bookmarkEnd w:id="4"/>
+    </w:p>
+    <w:p/>
+    <w:p>
+      <w:r>
+        <w:t>In this part of the project we are asked to design a buck converter</w:t>
+      </w:r>
+      <w:r>
+        <w:t>.</w:t>
+      </w:r>
+      <w:r>
+        <w:t xml:space="preserve"> To achieve </w:t>
+      </w:r>
+      <w:r>
+        <w:t>successful ope</w:t>
+      </w:r>
+      <w:r>
+        <w:t xml:space="preserve">ration we need determine values of switching frequency and commercially </w:t>
+      </w:r>
+      <w:r>
+        <w:t>available</w:t>
+      </w:r>
+      <w:r>
+        <w:t xml:space="preserve"> circuit elements. Let’s </w:t>
+      </w:r>
+      <w:r>
+        <w:t>begin with using</w:t>
+      </w:r>
+      <w:r>
+        <w:t>;</w:t>
+      </w:r>
+    </w:p>
+    <w:p>
+      <w:r>
+        <w:t xml:space="preserve"> V</w:t>
+      </w:r>
+      <w:r>
+        <w:rPr>
+          <w:vertAlign w:val="subscript"/>
+        </w:rPr>
+        <w:t xml:space="preserve">in </w:t>
+      </w:r>
+      <w:r>
+        <w:t xml:space="preserve">x D = </w:t>
+      </w:r>
+      <w:proofErr w:type="spellStart"/>
+      <w:proofErr w:type="gramStart"/>
+      <w:r>
+        <w:t>V</w:t>
+      </w:r>
+      <w:r>
+        <w:rPr>
+          <w:vertAlign w:val="subscript"/>
+        </w:rPr>
+        <w:t>out</w:t>
+      </w:r>
+      <w:proofErr w:type="spellEnd"/>
+      <w:r>
+        <w:rPr>
+          <w:vertAlign w:val="subscript"/>
+        </w:rPr>
+        <w:t xml:space="preserve"> </w:t>
+      </w:r>
+      <w:r>
+        <w:rPr>
+          <w:vertAlign w:val="subscript"/>
+        </w:rPr>
+        <w:t xml:space="preserve"> </w:t>
+      </w:r>
+      <w:r>
+        <w:t>,</w:t>
+      </w:r>
+      <w:proofErr w:type="gramEnd"/>
+      <w:r>
+        <w:t xml:space="preserve"> Since we know input and output voltages. Duty ratio is found 0.5. For D=0.5 we know that;</w:t>
+      </w:r>
+    </w:p>
+    <w:p>
+      <w:r>
+        <w:t xml:space="preserve"> </w:t>
+      </w:r>
+      <w:proofErr w:type="spellStart"/>
+      <w:r>
+        <w:t>I</w:t>
+      </w:r>
+      <w:r>
+        <w:rPr>
+          <w:vertAlign w:val="subscript"/>
+        </w:rPr>
+        <w:t>out</w:t>
+      </w:r>
+      <w:proofErr w:type="spellEnd"/>
+      <w:r>
+        <w:rPr>
+          <w:vertAlign w:val="subscript"/>
+        </w:rPr>
+        <w:t xml:space="preserve"> </w:t>
+      </w:r>
+      <w:r>
+        <w:t>/ I</w:t>
+      </w:r>
+      <w:r>
+        <w:rPr>
+          <w:vertAlign w:val="subscript"/>
+        </w:rPr>
+        <w:t>LB, max</w:t>
+      </w:r>
+      <w:r>
+        <w:t xml:space="preserve"> &gt; 1 so that we can avoid being at discontinuous conduction mode. Since </w:t>
+      </w:r>
+    </w:p>
+    <w:p>
+      <w:r>
+        <w:t>I</w:t>
+      </w:r>
+      <w:r>
+        <w:rPr>
+          <w:vertAlign w:val="subscript"/>
+        </w:rPr>
+        <w:t xml:space="preserve">LB, max </w:t>
+      </w:r>
+      <w:r>
+        <w:t xml:space="preserve">= </w:t>
+      </w:r>
+      <w:proofErr w:type="spellStart"/>
+      <w:r>
+        <w:t>T</w:t>
+      </w:r>
+      <w:r>
+        <w:rPr>
+          <w:vertAlign w:val="subscript"/>
+        </w:rPr>
+        <w:t>s</w:t>
+      </w:r>
+      <w:proofErr w:type="spellEnd"/>
+      <w:r>
+        <w:t xml:space="preserve"> x </w:t>
+      </w:r>
+      <w:proofErr w:type="gramStart"/>
+      <w:r>
+        <w:t>V</w:t>
+      </w:r>
+      <w:r>
+        <w:rPr>
+          <w:vertAlign w:val="subscript"/>
+        </w:rPr>
+        <w:t>in</w:t>
+      </w:r>
+      <w:proofErr w:type="gramEnd"/>
+      <w:r>
+        <w:t xml:space="preserve"> / 8 x L putting know values into this equation we found;</w:t>
+      </w:r>
+    </w:p>
+    <w:p>
+      <w:r>
+        <w:t xml:space="preserve">L / </w:t>
+      </w:r>
+      <w:proofErr w:type="spellStart"/>
+      <w:proofErr w:type="gramStart"/>
+      <w:r>
+        <w:t>T</w:t>
+      </w:r>
+      <w:r>
+        <w:rPr>
+          <w:vertAlign w:val="subscript"/>
+        </w:rPr>
+        <w:t>s</w:t>
+      </w:r>
+      <w:proofErr w:type="spellEnd"/>
+      <w:r>
+        <w:rPr>
+          <w:vertAlign w:val="subscript"/>
+        </w:rPr>
+        <w:t xml:space="preserve">  </w:t>
+      </w:r>
+      <w:r>
+        <w:t>&gt;</w:t>
+      </w:r>
+      <w:proofErr w:type="gramEnd"/>
+      <w:r>
+        <w:t xml:space="preserve"> 1 or L x </w:t>
+      </w:r>
+      <w:proofErr w:type="spellStart"/>
+      <w:r>
+        <w:t>f</w:t>
+      </w:r>
+      <w:r>
+        <w:rPr>
+          <w:vertAlign w:val="subscript"/>
+        </w:rPr>
+        <w:t>s</w:t>
+      </w:r>
+      <w:proofErr w:type="spellEnd"/>
+      <w:r>
+        <w:rPr>
+          <w:vertAlign w:val="subscript"/>
+        </w:rPr>
+        <w:t xml:space="preserve"> </w:t>
+      </w:r>
+      <w:r>
+        <w:t>&gt; 1</w:t>
+      </w:r>
+    </w:p>
+    <w:p>
+      <w:r>
+        <w:t xml:space="preserve">After finding this final relationship we can determine switching </w:t>
+      </w:r>
+      <w:r>
+        <w:t>frequency and inductance value</w:t>
+      </w:r>
+      <w:r>
+        <w:t xml:space="preserve">. In order not to select too big </w:t>
+      </w:r>
+      <w:r>
+        <w:t>inductor</w:t>
+      </w:r>
+      <w:r>
+        <w:t xml:space="preserve"> we select </w:t>
+      </w:r>
+      <w:proofErr w:type="spellStart"/>
+      <w:r>
+        <w:t>f</w:t>
+      </w:r>
+      <w:r>
+        <w:rPr>
+          <w:vertAlign w:val="subscript"/>
+        </w:rPr>
+        <w:t>s</w:t>
+      </w:r>
+      <w:proofErr w:type="spellEnd"/>
+      <w:r>
+        <w:t xml:space="preserve">=20 kHz. Selected inductor and its parameters listed in Table 2.1. </w:t>
+      </w:r>
+    </w:p>
+    <w:p>
+      <w:pPr>
+        <w:pStyle w:val="Caption"/>
+        <w:keepNext/>
+      </w:pPr>
+      <w:proofErr w:type="gramStart"/>
+      <w:r>
+        <w:t>Table</w:t>
+      </w:r>
+      <w:r>
+        <w:t xml:space="preserve"> </w:t>
+      </w:r>
+      <w:r>
+        <w:t>2.</w:t>
+      </w:r>
+      <w:proofErr w:type="gramEnd"/>
+      <w:r>
+        <w:fldChar w:fldCharType="begin"/>
+      </w:r>
+      <w:r>
+        <w:instrText xml:space="preserve"> SEQ Table \* ARABIC </w:instrText>
+      </w:r>
+      <w:r>
+        <w:fldChar w:fldCharType="separate"/>
+      </w:r>
+      <w:r>
+        <w:rPr>
+          <w:noProof/>
+        </w:rPr>
+        <w:t>1</w:t>
+      </w:r>
+      <w:r>
+        <w:rPr>
+          <w:noProof/>
+        </w:rPr>
+        <w:fldChar w:fldCharType="end"/>
+      </w:r>
+      <w:r>
+        <w:t>: Selected inductor and its parameters</w:t>
+      </w:r>
+    </w:p>
+    <w:tbl>
+      <w:tblPr>
+        <w:tblStyle w:val="TableGrid"/>
+        <w:tblW w:w="0" w:type="auto"/>
+        <w:tblLook w:val="04A0" w:firstRow="1" w:lastRow="0" w:firstColumn="1" w:lastColumn="0" w:noHBand="0" w:noVBand="1"/>
+      </w:tblPr>
+      <w:tblGrid>
+        <w:gridCol w:w="1809"/>
+        <w:gridCol w:w="7403"/>
+      </w:tblGrid>
+      <w:tr>
+        <w:trPr>
+          <w:trHeight w:hRule="exact" w:val="284"/>
+        </w:trPr>
+        <w:tc>
+          <w:tcPr>
+            <w:tcW w:w="1809" w:type="dxa"/>
+          </w:tcPr>
+          <w:p>
+            <w:r>
+              <w:t>Product code</w:t>
+            </w:r>
+          </w:p>
+        </w:tc>
+        <w:tc>
+          <w:tcPr>
+            <w:tcW w:w="7403" w:type="dxa"/>
+          </w:tcPr>
+          <w:p>
+            <w:r>
+              <w:t>IHB5EB331K</w:t>
+            </w:r>
+          </w:p>
+        </w:tc>
+      </w:tr>
+      <w:tr>
+        <w:trPr>
+          <w:trHeight w:hRule="exact" w:val="284"/>
+        </w:trPr>
+        <w:tc>
+          <w:tcPr>
+            <w:tcW w:w="1809" w:type="dxa"/>
+          </w:tcPr>
+          <w:p>
+            <w:r>
+              <w:t>Datasheet</w:t>
+            </w:r>
+          </w:p>
+        </w:tc>
+        <w:tc>
+          <w:tcPr>
+            <w:tcW w:w="7403" w:type="dxa"/>
+          </w:tcPr>
+          <w:p>
+            <w:hyperlink r:id="rId15" w:history="1">
+              <w:r>
+                <w:rPr>
+                  <w:rStyle w:val="Hyperlink"/>
+                </w:rPr>
+                <w:t>http://www.vishay.com/docs/34015/ihb.pdf</w:t>
+              </w:r>
+            </w:hyperlink>
+          </w:p>
+        </w:tc>
+      </w:tr>
+      <w:tr>
+        <w:trPr>
+          <w:trHeight w:hRule="exact" w:val="284"/>
+        </w:trPr>
+        <w:tc>
+          <w:tcPr>
+            <w:tcW w:w="1809" w:type="dxa"/>
+          </w:tcPr>
+          <w:p>
+            <w:r>
+              <w:t>Inductance</w:t>
+            </w:r>
+          </w:p>
+        </w:tc>
+        <w:tc>
+          <w:tcPr>
+            <w:tcW w:w="7403" w:type="dxa"/>
+          </w:tcPr>
+          <w:p>
+            <w:r>
+              <w:t xml:space="preserve">330 </w:t>
+            </w:r>
+            <w:r>
+              <w:rPr>
+                <w:rFonts w:cstheme="minorHAnsi"/>
+              </w:rPr>
+              <w:t>µ</w:t>
+            </w:r>
+            <w:r>
+              <w:t>H</w:t>
+            </w:r>
+          </w:p>
+        </w:tc>
+      </w:tr>
+      <w:tr>
+        <w:trPr>
+          <w:trHeight w:hRule="exact" w:val="284"/>
+        </w:trPr>
+        <w:tc>
+          <w:tcPr>
+            <w:tcW w:w="1809" w:type="dxa"/>
+          </w:tcPr>
+          <w:p>
+            <w:r>
+              <w:t>Current Rating</w:t>
+            </w:r>
+          </w:p>
+        </w:tc>
+        <w:tc>
+          <w:tcPr>
+            <w:tcW w:w="7403" w:type="dxa"/>
+          </w:tcPr>
+          <w:p>
+            <w:r>
+              <w:t>7.3 A</w:t>
+            </w:r>
+          </w:p>
+        </w:tc>
+      </w:tr>
+      <w:tr>
+        <w:trPr>
+          <w:trHeight w:hRule="exact" w:val="284"/>
+        </w:trPr>
+        <w:tc>
+          <w:tcPr>
+            <w:tcW w:w="1809" w:type="dxa"/>
+          </w:tcPr>
+          <w:p>
+            <w:r>
+              <w:t>DCR</w:t>
+            </w:r>
+          </w:p>
+        </w:tc>
+        <w:tc>
+          <w:tcPr>
+            <w:tcW w:w="7403" w:type="dxa"/>
+          </w:tcPr>
+          <w:p>
+            <w:r>
+              <w:t xml:space="preserve">49 </w:t>
+            </w:r>
+            <w:proofErr w:type="spellStart"/>
+            <w:r>
+              <w:t>mOhm</w:t>
+            </w:r>
+            <w:proofErr w:type="spellEnd"/>
+            <w:r>
+              <w:t xml:space="preserve"> (max)</w:t>
+            </w:r>
+          </w:p>
+        </w:tc>
+      </w:tr>
+      <w:tr>
+        <w:trPr>
+          <w:trHeight w:hRule="exact" w:val="284"/>
+        </w:trPr>
+        <w:tc>
+          <w:tcPr>
+            <w:tcW w:w="1809" w:type="dxa"/>
+          </w:tcPr>
+          <w:p>
+            <w:r>
+              <w:t>Price</w:t>
+            </w:r>
+          </w:p>
+        </w:tc>
+        <w:tc>
+          <w:tcPr>
+            <w:tcW w:w="7403" w:type="dxa"/>
+          </w:tcPr>
+          <w:p>
+            <w:r>
+              <w:t>$16.99625</w:t>
+            </w:r>
+          </w:p>
+        </w:tc>
+      </w:tr>
+    </w:tbl>
+    <w:p>
+      <w:r>
+        <w:lastRenderedPageBreak/>
+        <w:t xml:space="preserve">Note that altough we can select an inductor with smaller inductance value we select an inductor with highest possible inductance value that meets our criteria. Reasons is with higher inductances we can get lower </w:t>
+      </w:r>
+      <w:proofErr w:type="spellStart"/>
+      <w:proofErr w:type="gramStart"/>
+      <w:r>
+        <w:rPr>
+          <w:rFonts w:cstheme="minorHAnsi"/>
+        </w:rPr>
+        <w:t>Δ</w:t>
+      </w:r>
+      <w:r>
+        <w:t>i</w:t>
+      </w:r>
+      <w:r>
+        <w:rPr>
+          <w:vertAlign w:val="subscript"/>
+        </w:rPr>
+        <w:t>L</w:t>
+      </w:r>
+      <w:proofErr w:type="spellEnd"/>
+      <w:r>
+        <w:rPr>
+          <w:vertAlign w:val="subscript"/>
+        </w:rPr>
+        <w:t xml:space="preserve"> </w:t>
+      </w:r>
+      <w:r>
+        <w:t xml:space="preserve"> so</w:t>
+      </w:r>
+      <w:proofErr w:type="gramEnd"/>
+      <w:r>
+        <w:t xml:space="preserve"> that we can have lower output voltage ripple. </w:t>
+      </w:r>
+    </w:p>
+    <w:p>
+      <w:pPr>
+        <w:rPr>
+          <w:rFonts w:cstheme="minorHAnsi"/>
+        </w:rPr>
+      </w:pPr>
+      <w:proofErr w:type="spellStart"/>
+      <w:r>
+        <w:rPr>
+          <w:rFonts w:cstheme="minorHAnsi"/>
+        </w:rPr>
+        <w:t>ΔV</w:t>
+      </w:r>
+      <w:r>
+        <w:rPr>
+          <w:rFonts w:cstheme="minorHAnsi"/>
+          <w:vertAlign w:val="subscript"/>
+        </w:rPr>
+        <w:t>out</w:t>
+      </w:r>
+      <w:proofErr w:type="spellEnd"/>
+      <w:r>
+        <w:rPr>
+          <w:rFonts w:cstheme="minorHAnsi"/>
+          <w:vertAlign w:val="subscript"/>
+        </w:rPr>
+        <w:t xml:space="preserve"> </w:t>
+      </w:r>
+      <w:r>
+        <w:rPr>
+          <w:rFonts w:cstheme="minorHAnsi"/>
+        </w:rPr>
+        <w:t xml:space="preserve">/ </w:t>
+      </w:r>
+      <w:proofErr w:type="spellStart"/>
+      <w:r>
+        <w:rPr>
+          <w:rFonts w:cstheme="minorHAnsi"/>
+        </w:rPr>
+        <w:t>V</w:t>
+      </w:r>
+      <w:r>
+        <w:rPr>
+          <w:rFonts w:cstheme="minorHAnsi"/>
+          <w:vertAlign w:val="subscript"/>
+        </w:rPr>
+        <w:t>out</w:t>
+      </w:r>
+      <w:proofErr w:type="spellEnd"/>
+      <w:r>
+        <w:rPr>
+          <w:rFonts w:cstheme="minorHAnsi"/>
+          <w:vertAlign w:val="subscript"/>
+        </w:rPr>
+        <w:t xml:space="preserve"> </w:t>
+      </w:r>
+      <w:r>
+        <w:rPr>
+          <w:rFonts w:cstheme="minorHAnsi"/>
+        </w:rPr>
+        <w:t>=π</w:t>
+      </w:r>
+      <w:r>
+        <w:rPr>
+          <w:rFonts w:cstheme="minorHAnsi"/>
+          <w:vertAlign w:val="superscript"/>
+        </w:rPr>
+        <w:t>2</w:t>
+      </w:r>
+      <w:r>
+        <w:rPr>
+          <w:rFonts w:cstheme="minorHAnsi"/>
+        </w:rPr>
+        <w:t xml:space="preserve"> x (1-D) x (f</w:t>
+      </w:r>
+      <w:r>
+        <w:rPr>
+          <w:rFonts w:cstheme="minorHAnsi"/>
+          <w:vertAlign w:val="subscript"/>
+        </w:rPr>
+        <w:t xml:space="preserve">c </w:t>
+      </w:r>
+      <w:r>
+        <w:rPr>
+          <w:rFonts w:cstheme="minorHAnsi"/>
+        </w:rPr>
+        <w:t xml:space="preserve">/ </w:t>
+      </w:r>
+      <w:proofErr w:type="spellStart"/>
+      <w:r>
+        <w:rPr>
+          <w:rFonts w:cstheme="minorHAnsi"/>
+        </w:rPr>
+        <w:t>f</w:t>
+      </w:r>
+      <w:r>
+        <w:rPr>
+          <w:rFonts w:cstheme="minorHAnsi"/>
+          <w:vertAlign w:val="subscript"/>
+        </w:rPr>
+        <w:t>s</w:t>
+      </w:r>
+      <w:proofErr w:type="spellEnd"/>
+      <w:r>
+        <w:rPr>
+          <w:rFonts w:cstheme="minorHAnsi"/>
+        </w:rPr>
+        <w:t>) / 2</w:t>
+      </w:r>
+    </w:p>
+    <w:p>
+      <w:pPr>
+        <w:rPr>
+          <w:rFonts w:cstheme="minorHAnsi"/>
+        </w:rPr>
+      </w:pPr>
+      <w:r>
+        <w:rPr>
+          <w:rFonts w:cstheme="minorHAnsi"/>
+        </w:rPr>
+        <w:t>Considering voltage ripple and corner frequency should be much smaller than switching frequency a capacitor is selected. Capacitor product code and its parameters are listed in Table 2.2.</w:t>
+      </w:r>
+    </w:p>
+    <w:p>
+      <w:pPr>
+        <w:pStyle w:val="Caption"/>
+        <w:keepNext/>
+      </w:pPr>
+      <w:r>
+        <w:t xml:space="preserve">Table </w:t>
+      </w:r>
+      <w:r>
+        <w:fldChar w:fldCharType="begin"/>
+      </w:r>
+      <w:r>
+        <w:instrText xml:space="preserve"> SEQ Table \* ARABIC </w:instrText>
+      </w:r>
+      <w:r>
+        <w:fldChar w:fldCharType="separate"/>
+      </w:r>
+      <w:r>
+        <w:rPr>
+          <w:noProof/>
+        </w:rPr>
+        <w:t>2</w:t>
+      </w:r>
+      <w:r>
+        <w:rPr>
+          <w:noProof/>
+        </w:rPr>
+        <w:fldChar w:fldCharType="end"/>
+      </w:r>
+      <w:r>
+        <w:rPr>
+          <w:noProof/>
+        </w:rPr>
+        <w:t>.2</w:t>
+      </w:r>
+      <w:r>
+        <w:t>: Selected capacitor and its parameters</w:t>
+      </w:r>
+    </w:p>
+    <w:tbl>
+      <w:tblPr>
+        <w:tblStyle w:val="TableGrid"/>
+        <w:tblW w:w="0" w:type="auto"/>
+        <w:tblLook w:val="04A0" w:firstRow="1" w:lastRow="0" w:firstColumn="1" w:lastColumn="0" w:noHBand="0" w:noVBand="1"/>
+      </w:tblPr>
+      <w:tblGrid>
+        <w:gridCol w:w="1809"/>
+        <w:gridCol w:w="7479"/>
+      </w:tblGrid>
+      <w:tr>
+        <w:trPr>
+          <w:trHeight w:hRule="exact" w:val="284"/>
+        </w:trPr>
+        <w:tc>
+          <w:tcPr>
+            <w:tcW w:w="1809" w:type="dxa"/>
+          </w:tcPr>
+          <w:p>
+            <w:r>
+              <w:t>Product code</w:t>
+            </w:r>
+          </w:p>
+        </w:tc>
+        <w:tc>
+          <w:tcPr>
+            <w:tcW w:w="7479" w:type="dxa"/>
+          </w:tcPr>
+          <w:p>
+            <w:r>
+              <w:t>EGXF350ELL751MU15S</w:t>
+            </w:r>
+          </w:p>
+        </w:tc>
+      </w:tr>
+      <w:tr>
+        <w:trPr>
+          <w:trHeight w:hRule="exact" w:val="284"/>
+        </w:trPr>
+        <w:tc>
+          <w:tcPr>
+            <w:tcW w:w="1809" w:type="dxa"/>
+          </w:tcPr>
+          <w:p>
+            <w:r>
+              <w:t>Datasheet</w:t>
+            </w:r>
+          </w:p>
+        </w:tc>
+        <w:tc>
+          <w:tcPr>
+            <w:tcW w:w="7479" w:type="dxa"/>
+          </w:tcPr>
+          <w:p>
+            <w:hyperlink r:id="rId16" w:history="1">
+              <w:r>
+                <w:rPr>
+                  <w:rStyle w:val="Hyperlink"/>
+                </w:rPr>
+                <w:t>http://www.chemi-con.co.jp/cgi-bin/CAT_DB/SEARCH/cat_db_al.cgi?e=e&amp;j=p&amp;pdfname=gxf</w:t>
+              </w:r>
+            </w:hyperlink>
+          </w:p>
+        </w:tc>
+      </w:tr>
+      <w:tr>
+        <w:trPr>
+          <w:trHeight w:hRule="exact" w:val="284"/>
+        </w:trPr>
+        <w:tc>
+          <w:tcPr>
+            <w:tcW w:w="1809" w:type="dxa"/>
+          </w:tcPr>
+          <w:p>
+            <w:r>
+              <w:t>Capacitance</w:t>
+            </w:r>
+          </w:p>
+        </w:tc>
+        <w:tc>
+          <w:tcPr>
+            <w:tcW w:w="7479" w:type="dxa"/>
+          </w:tcPr>
+          <w:p>
+            <w:r>
+              <w:t xml:space="preserve">750 </w:t>
+            </w:r>
+            <w:r>
+              <w:rPr>
+                <w:rFonts w:cstheme="minorHAnsi"/>
+              </w:rPr>
+              <w:t>µ</w:t>
+            </w:r>
+            <w:r>
+              <w:t>F</w:t>
+            </w:r>
+          </w:p>
+        </w:tc>
+      </w:tr>
+      <w:tr>
+        <w:trPr>
+          <w:trHeight w:hRule="exact" w:val="284"/>
+        </w:trPr>
+        <w:tc>
+          <w:tcPr>
+            <w:tcW w:w="1809" w:type="dxa"/>
+          </w:tcPr>
+          <w:p>
+            <w:r>
+              <w:t>Voltage-Rated</w:t>
+            </w:r>
+          </w:p>
+        </w:tc>
+        <w:tc>
+          <w:tcPr>
+            <w:tcW w:w="7479" w:type="dxa"/>
+          </w:tcPr>
+          <w:p>
+            <w:r>
+              <w:t>35 V</w:t>
+            </w:r>
+          </w:p>
+        </w:tc>
+      </w:tr>
+      <w:tr>
+        <w:trPr>
+          <w:trHeight w:hRule="exact" w:val="284"/>
+        </w:trPr>
+        <w:tc>
+          <w:tcPr>
+            <w:tcW w:w="1809" w:type="dxa"/>
+          </w:tcPr>
+          <w:p>
+            <w:r>
+              <w:t>ESR</w:t>
+            </w:r>
+          </w:p>
+        </w:tc>
+        <w:tc>
+          <w:tcPr>
+            <w:tcW w:w="7479" w:type="dxa"/>
+          </w:tcPr>
+          <w:p>
+            <w:r>
+              <w:t xml:space="preserve">67 </w:t>
+            </w:r>
+            <w:proofErr w:type="spellStart"/>
+            <w:r>
+              <w:t>mOhm</w:t>
+            </w:r>
+            <w:proofErr w:type="spellEnd"/>
+            <w:r>
+              <w:t xml:space="preserve"> (@100kHz) </w:t>
+            </w:r>
+          </w:p>
+        </w:tc>
+      </w:tr>
+      <w:tr>
+        <w:trPr>
+          <w:trHeight w:hRule="exact" w:val="284"/>
+        </w:trPr>
+        <w:tc>
+          <w:tcPr>
+            <w:tcW w:w="1809" w:type="dxa"/>
+          </w:tcPr>
+          <w:p>
+            <w:r>
+              <w:t>Price</w:t>
+            </w:r>
+          </w:p>
+        </w:tc>
+        <w:tc>
+          <w:tcPr>
+            <w:tcW w:w="7479" w:type="dxa"/>
+          </w:tcPr>
+          <w:p>
+            <w:r>
+              <w:t>$0.81218</w:t>
+            </w:r>
+          </w:p>
+        </w:tc>
+      </w:tr>
+    </w:tbl>
+    <w:p>
+      <w:pPr>
+        <w:rPr>
+          <w:rFonts w:cstheme="minorHAnsi"/>
+        </w:rPr>
+      </w:pPr>
+    </w:p>
+    <w:p>
+      <w:pPr>
+        <w:rPr>
+          <w:rFonts w:cstheme="minorHAnsi"/>
+        </w:rPr>
+      </w:pPr>
+      <w:r>
+        <w:rPr>
+          <w:rFonts w:cstheme="minorHAnsi"/>
+        </w:rPr>
+        <w:t>Selected MOSFET is and its parameters also included in Table 2.3.</w:t>
+      </w:r>
+    </w:p>
+    <w:p>
+      <w:pPr>
+        <w:pStyle w:val="Caption"/>
+        <w:keepNext/>
+      </w:pPr>
+      <w:proofErr w:type="gramStart"/>
+      <w:r>
+        <w:t>Table</w:t>
+      </w:r>
+      <w:r>
+        <w:t xml:space="preserve"> </w:t>
+      </w:r>
+      <w:r>
+        <w:t>2.</w:t>
+      </w:r>
+      <w:proofErr w:type="gramEnd"/>
+      <w:r>
+        <w:fldChar w:fldCharType="begin"/>
+      </w:r>
+      <w:r>
+        <w:instrText xml:space="preserve"> SEQ Table \* ARABIC </w:instrText>
+      </w:r>
+      <w:r>
+        <w:fldChar w:fldCharType="separate"/>
+      </w:r>
+      <w:r>
+        <w:rPr>
+          <w:noProof/>
+        </w:rPr>
+        <w:t>3</w:t>
+      </w:r>
+      <w:r>
+        <w:fldChar w:fldCharType="end"/>
+      </w:r>
+      <w:r>
+        <w:t>: Selected MOSFET and tech</w:t>
+      </w:r>
+      <w:r>
+        <w:t>ni</w:t>
+      </w:r>
+      <w:r>
+        <w:t>cal properties of it</w:t>
+      </w:r>
+    </w:p>
+    <w:tbl>
+      <w:tblPr>
+        <w:tblStyle w:val="TableGrid"/>
+        <w:tblW w:w="0" w:type="auto"/>
+        <w:tblLook w:val="04A0" w:firstRow="1" w:lastRow="0" w:firstColumn="1" w:lastColumn="0" w:noHBand="0" w:noVBand="1"/>
+      </w:tblPr>
+      <w:tblGrid>
+        <w:gridCol w:w="3227"/>
+        <w:gridCol w:w="6061"/>
+      </w:tblGrid>
+      <w:tr>
+        <w:trPr>
+          <w:trHeight w:hRule="exact" w:val="284"/>
+        </w:trPr>
+        <w:tc>
+          <w:tcPr>
+            <w:tcW w:w="3227" w:type="dxa"/>
+          </w:tcPr>
+          <w:p>
+            <w:pPr>
+              <w:rPr>
+                <w:rFonts w:cstheme="minorHAnsi"/>
+              </w:rPr>
+            </w:pPr>
+            <w:r>
+              <w:t>Product code</w:t>
+            </w:r>
+          </w:p>
+        </w:tc>
+        <w:tc>
+          <w:tcPr>
+            <w:tcW w:w="6061" w:type="dxa"/>
+          </w:tcPr>
+          <w:p>
+            <w:pPr>
+              <w:rPr>
+                <w:rFonts w:cstheme="minorHAnsi"/>
+              </w:rPr>
+            </w:pPr>
+            <w:r>
+              <w:rPr>
+                <w:rFonts w:cstheme="minorHAnsi"/>
+              </w:rPr>
+              <w:t>FDS5680</w:t>
+            </w:r>
+          </w:p>
+        </w:tc>
+      </w:tr>
+      <w:tr>
+        <w:trPr>
+          <w:trHeight w:hRule="exact" w:val="284"/>
+        </w:trPr>
+        <w:tc>
+          <w:tcPr>
+            <w:tcW w:w="3227" w:type="dxa"/>
+          </w:tcPr>
+          <w:p>
+            <w:pPr>
+              <w:rPr>
+                <w:rFonts w:cstheme="minorHAnsi"/>
+              </w:rPr>
+            </w:pPr>
+            <w:r>
+              <w:t>Datasheet</w:t>
+            </w:r>
+          </w:p>
+        </w:tc>
+        <w:tc>
+          <w:tcPr>
+            <w:tcW w:w="6061" w:type="dxa"/>
+          </w:tcPr>
+          <w:p>
+            <w:pPr>
+              <w:rPr>
+                <w:rFonts w:cstheme="minorHAnsi"/>
+              </w:rPr>
+            </w:pPr>
+            <w:hyperlink r:id="rId17" w:history="1">
+              <w:r>
+                <w:rPr>
+                  <w:rStyle w:val="Hyperlink"/>
+                  <w:rFonts w:cstheme="minorHAnsi"/>
+                </w:rPr>
+                <w:t>https://www.fairchildsemi.com/datasheets/FD/FDS5680.pdf</w:t>
+              </w:r>
+            </w:hyperlink>
+          </w:p>
+        </w:tc>
+      </w:tr>
+      <w:tr>
+        <w:trPr>
+          <w:trHeight w:hRule="exact" w:val="284"/>
+        </w:trPr>
+        <w:tc>
+          <w:tcPr>
+            <w:tcW w:w="3227" w:type="dxa"/>
+          </w:tcPr>
+          <w:p>
+            <w:pPr>
+              <w:rPr>
+                <w:rFonts w:cstheme="minorHAnsi"/>
+              </w:rPr>
+            </w:pPr>
+            <w:r>
+              <w:rPr>
+                <w:rFonts w:cstheme="minorHAnsi"/>
+              </w:rPr>
+              <w:t>Drain-Source Voltage</w:t>
+            </w:r>
+          </w:p>
+        </w:tc>
+        <w:tc>
+          <w:tcPr>
+            <w:tcW w:w="6061" w:type="dxa"/>
+          </w:tcPr>
+          <w:p>
+            <w:pPr>
+              <w:rPr>
+                <w:rFonts w:cstheme="minorHAnsi"/>
+              </w:rPr>
+            </w:pPr>
+            <w:r>
+              <w:rPr>
+                <w:rFonts w:cstheme="minorHAnsi"/>
+              </w:rPr>
+              <w:t>60 V</w:t>
+            </w:r>
+          </w:p>
+        </w:tc>
+      </w:tr>
+      <w:tr>
+        <w:trPr>
+          <w:trHeight w:hRule="exact" w:val="284"/>
+        </w:trPr>
+        <w:tc>
+          <w:tcPr>
+            <w:tcW w:w="3227" w:type="dxa"/>
+          </w:tcPr>
+          <w:p>
+            <w:pPr>
+              <w:rPr>
+                <w:rFonts w:cstheme="minorHAnsi"/>
+              </w:rPr>
+            </w:pPr>
+            <w:r>
+              <w:rPr>
+                <w:rFonts w:cstheme="minorHAnsi"/>
+              </w:rPr>
+              <w:t>Gate-Source Voltage</w:t>
+            </w:r>
+          </w:p>
+        </w:tc>
+        <w:tc>
+          <w:tcPr>
+            <w:tcW w:w="6061" w:type="dxa"/>
+          </w:tcPr>
+          <w:p>
+            <w:pPr>
+              <w:rPr>
+                <w:rFonts w:cstheme="minorHAnsi"/>
+              </w:rPr>
+            </w:pPr>
+            <w:r>
+              <w:rPr>
+                <w:rFonts w:cstheme="minorHAnsi"/>
+              </w:rPr>
+              <w:t>-+20 V</w:t>
+            </w:r>
+          </w:p>
+        </w:tc>
+      </w:tr>
+      <w:tr>
+        <w:trPr>
+          <w:trHeight w:hRule="exact" w:val="284"/>
+        </w:trPr>
+        <w:tc>
+          <w:tcPr>
+            <w:tcW w:w="3227" w:type="dxa"/>
+          </w:tcPr>
+          <w:p>
+            <w:pPr>
+              <w:rPr>
+                <w:rFonts w:cstheme="minorHAnsi"/>
+              </w:rPr>
+            </w:pPr>
+            <w:r>
+              <w:rPr>
+                <w:rFonts w:cstheme="minorHAnsi"/>
+              </w:rPr>
+              <w:t>Continuous drain current</w:t>
+            </w:r>
+          </w:p>
+        </w:tc>
+        <w:tc>
+          <w:tcPr>
+            <w:tcW w:w="6061" w:type="dxa"/>
+          </w:tcPr>
+          <w:p>
+            <w:pPr>
+              <w:rPr>
+                <w:rFonts w:cstheme="minorHAnsi"/>
+              </w:rPr>
+            </w:pPr>
+            <w:r>
+              <w:rPr>
+                <w:rFonts w:cstheme="minorHAnsi"/>
+              </w:rPr>
+              <w:t>8 A</w:t>
+            </w:r>
+          </w:p>
+        </w:tc>
+      </w:tr>
+      <w:tr>
+        <w:trPr>
+          <w:trHeight w:hRule="exact" w:val="284"/>
+        </w:trPr>
+        <w:tc>
+          <w:tcPr>
+            <w:tcW w:w="3227" w:type="dxa"/>
+          </w:tcPr>
+          <w:p>
+            <w:pPr>
+              <w:rPr>
+                <w:rFonts w:cstheme="minorHAnsi"/>
+              </w:rPr>
+            </w:pPr>
+            <w:r>
+              <w:rPr>
+                <w:rFonts w:cstheme="minorHAnsi"/>
+              </w:rPr>
+              <w:t>Pulsed drain current</w:t>
+            </w:r>
+          </w:p>
+        </w:tc>
+        <w:tc>
+          <w:tcPr>
+            <w:tcW w:w="6061" w:type="dxa"/>
+          </w:tcPr>
+          <w:p>
+            <w:pPr>
+              <w:rPr>
+                <w:rFonts w:cstheme="minorHAnsi"/>
+              </w:rPr>
+            </w:pPr>
+            <w:r>
+              <w:rPr>
+                <w:rFonts w:cstheme="minorHAnsi"/>
+              </w:rPr>
+              <w:t>50 A</w:t>
+            </w:r>
+          </w:p>
+        </w:tc>
+      </w:tr>
+      <w:tr>
+        <w:trPr>
+          <w:trHeight w:hRule="exact" w:val="284"/>
+        </w:trPr>
+        <w:tc>
+          <w:tcPr>
+            <w:tcW w:w="3227" w:type="dxa"/>
+          </w:tcPr>
+          <w:p>
+            <w:pPr>
+              <w:rPr>
+                <w:rFonts w:cstheme="minorHAnsi"/>
+              </w:rPr>
+            </w:pPr>
+            <w:r>
+              <w:rPr>
+                <w:rFonts w:cstheme="minorHAnsi"/>
+              </w:rPr>
+              <w:t xml:space="preserve">Power </w:t>
+            </w:r>
+            <w:r>
+              <w:rPr>
+                <w:rFonts w:cstheme="minorHAnsi"/>
+              </w:rPr>
+              <w:t>dissipation</w:t>
+            </w:r>
+          </w:p>
+        </w:tc>
+        <w:tc>
+          <w:tcPr>
+            <w:tcW w:w="6061" w:type="dxa"/>
+          </w:tcPr>
+          <w:p>
+            <w:pPr>
+              <w:rPr>
+                <w:rFonts w:cstheme="minorHAnsi"/>
+              </w:rPr>
+            </w:pPr>
+            <w:r>
+              <w:rPr>
+                <w:rFonts w:cstheme="minorHAnsi"/>
+              </w:rPr>
+              <w:t>2.5 W</w:t>
+            </w:r>
+          </w:p>
+        </w:tc>
+      </w:tr>
+      <w:tr>
+        <w:trPr>
+          <w:trHeight w:hRule="exact" w:val="284"/>
+        </w:trPr>
+        <w:tc>
+          <w:tcPr>
+            <w:tcW w:w="3227" w:type="dxa"/>
+          </w:tcPr>
+          <w:p>
+            <w:pPr>
+              <w:rPr>
+                <w:rFonts w:cstheme="minorHAnsi"/>
+              </w:rPr>
+            </w:pPr>
+            <w:r>
+              <w:rPr>
+                <w:rFonts w:cstheme="minorHAnsi"/>
+              </w:rPr>
+              <w:t>Price</w:t>
+            </w:r>
+          </w:p>
+        </w:tc>
+        <w:tc>
+          <w:tcPr>
+            <w:tcW w:w="6061" w:type="dxa"/>
+          </w:tcPr>
+          <w:p>
+            <w:pPr>
+              <w:rPr>
+                <w:rFonts w:cstheme="minorHAnsi"/>
+              </w:rPr>
+            </w:pPr>
+            <w:r>
+              <w:rPr>
+                <w:rFonts w:cstheme="minorHAnsi"/>
+              </w:rPr>
+              <w:t>$1.86000</w:t>
+            </w:r>
+          </w:p>
+        </w:tc>
+      </w:tr>
+    </w:tbl>
+    <w:p>
+      <w:pPr>
+        <w:rPr>
+          <w:rFonts w:cstheme="minorHAnsi"/>
+        </w:rPr>
+      </w:pPr>
+    </w:p>
+    <w:p>
+      <w:pPr>
+        <w:rPr>
+          <w:rFonts w:cstheme="minorHAnsi"/>
+        </w:rPr>
+      </w:pPr>
+      <w:r>
+        <w:rPr>
+          <w:rFonts w:cstheme="minorHAnsi"/>
+        </w:rPr>
+        <w:t xml:space="preserve">In our application maximum drain current is 43 A for few </w:t>
+      </w:r>
+      <w:r>
+        <w:rPr>
+          <w:rFonts w:cstheme="minorHAnsi"/>
+        </w:rPr>
+        <w:t>milliseconds</w:t>
+      </w:r>
+      <w:r>
+        <w:rPr>
+          <w:rFonts w:cstheme="minorHAnsi"/>
+        </w:rPr>
+        <w:t>, thus selected MOSFET meets that requirement too.</w:t>
+      </w:r>
+    </w:p>
+    <w:p>
+      <w:pPr>
+        <w:rPr>
+          <w:rFonts w:cstheme="minorHAnsi"/>
+        </w:rPr>
+      </w:pPr>
+      <w:r>
+        <w:t>Lastly d</w:t>
+      </w:r>
+      <w:r>
+        <w:rPr>
+          <w:rFonts w:cstheme="minorHAnsi"/>
+        </w:rPr>
+        <w:t xml:space="preserve">iode product code and </w:t>
+      </w:r>
+      <w:r>
+        <w:rPr>
+          <w:rFonts w:cstheme="minorHAnsi"/>
+        </w:rPr>
+        <w:t>its</w:t>
+      </w:r>
+      <w:r>
+        <w:rPr>
+          <w:rFonts w:cstheme="minorHAnsi"/>
+        </w:rPr>
+        <w:t xml:space="preserve"> parameters indicated in Table 2.4.</w:t>
+      </w:r>
+    </w:p>
+    <w:tbl>
+      <w:tblPr>
+        <w:tblStyle w:val="TableGrid"/>
+        <w:tblW w:w="0" w:type="auto"/>
+        <w:tblLook w:val="04A0" w:firstRow="1" w:lastRow="0" w:firstColumn="1" w:lastColumn="0" w:noHBand="0" w:noVBand="1"/>
+      </w:tblPr>
+      <w:tblGrid>
+        <w:gridCol w:w="3227"/>
+        <w:gridCol w:w="6061"/>
+      </w:tblGrid>
+      <w:tr>
+        <w:trPr>
+          <w:trHeight w:hRule="exact" w:val="284"/>
+        </w:trPr>
+        <w:tc>
+          <w:tcPr>
+            <w:tcW w:w="3227" w:type="dxa"/>
+          </w:tcPr>
+          <w:p>
+            <w:pPr>
+              <w:rPr>
+                <w:rFonts w:cstheme="minorHAnsi"/>
+              </w:rPr>
+            </w:pPr>
+            <w:r>
+              <w:t>Product code</w:t>
+            </w:r>
+          </w:p>
+        </w:tc>
+        <w:tc>
+          <w:tcPr>
+            <w:tcW w:w="6061" w:type="dxa"/>
+          </w:tcPr>
+          <w:p>
+            <w:pPr>
+              <w:rPr>
+                <w:rFonts w:cstheme="minorHAnsi"/>
+              </w:rPr>
+            </w:pPr>
+            <w:r>
+              <w:rPr>
+                <w:rFonts w:cstheme="minorHAnsi"/>
+              </w:rPr>
+              <w:t>MBR860MFS</w:t>
+            </w:r>
+          </w:p>
+        </w:tc>
+      </w:tr>
+      <w:tr>
+        <w:trPr>
+          <w:trHeight w:hRule="exact" w:val="284"/>
+        </w:trPr>
+        <w:tc>
+          <w:tcPr>
+            <w:tcW w:w="3227" w:type="dxa"/>
+          </w:tcPr>
+          <w:p>
+            <w:pPr>
+              <w:rPr>
+                <w:rFonts w:cstheme="minorHAnsi"/>
+              </w:rPr>
+            </w:pPr>
+            <w:r>
+              <w:t>Datasheet</w:t>
+            </w:r>
+          </w:p>
+        </w:tc>
+        <w:tc>
+          <w:tcPr>
+            <w:tcW w:w="6061" w:type="dxa"/>
+          </w:tcPr>
+          <w:p>
+            <w:pPr>
+              <w:rPr>
+                <w:rFonts w:cstheme="minorHAnsi"/>
+              </w:rPr>
+            </w:pPr>
+            <w:hyperlink r:id="rId18" w:history="1">
+              <w:r>
+                <w:rPr>
+                  <w:rStyle w:val="Hyperlink"/>
+                  <w:rFonts w:cstheme="minorHAnsi"/>
+                </w:rPr>
+                <w:t>https://www.onsemi.com/pub/Collateral/MBR860MFS-D.PDF</w:t>
+              </w:r>
+            </w:hyperlink>
+          </w:p>
+        </w:tc>
+      </w:tr>
+      <w:tr>
+        <w:trPr>
+          <w:trHeight w:hRule="exact" w:val="284"/>
+        </w:trPr>
+        <w:tc>
+          <w:tcPr>
+            <w:tcW w:w="3227" w:type="dxa"/>
+          </w:tcPr>
+          <w:p>
+            <w:pPr>
+              <w:rPr>
+                <w:rFonts w:cstheme="minorHAnsi"/>
+              </w:rPr>
+            </w:pPr>
+            <w:r>
+              <w:rPr>
+                <w:rFonts w:cstheme="minorHAnsi"/>
+              </w:rPr>
+              <w:t>Peak Repetitive Reverse Voltage</w:t>
+            </w:r>
+          </w:p>
+        </w:tc>
+        <w:tc>
+          <w:tcPr>
+            <w:tcW w:w="6061" w:type="dxa"/>
+          </w:tcPr>
+          <w:p>
+            <w:pPr>
+              <w:rPr>
+                <w:rFonts w:cstheme="minorHAnsi"/>
+              </w:rPr>
+            </w:pPr>
+            <w:r>
+              <w:rPr>
+                <w:rFonts w:cstheme="minorHAnsi"/>
+              </w:rPr>
+              <w:t>60 V</w:t>
+            </w:r>
+          </w:p>
+        </w:tc>
+      </w:tr>
+      <w:tr>
+        <w:trPr>
+          <w:trHeight w:hRule="exact" w:val="284"/>
+        </w:trPr>
+        <w:tc>
+          <w:tcPr>
+            <w:tcW w:w="3227" w:type="dxa"/>
+          </w:tcPr>
+          <w:p>
+            <w:pPr>
+              <w:rPr>
+                <w:rFonts w:cstheme="minorHAnsi"/>
+              </w:rPr>
+            </w:pPr>
+            <w:r>
+              <w:rPr>
+                <w:rFonts w:cstheme="minorHAnsi"/>
+              </w:rPr>
+              <w:t>Average forward current</w:t>
+            </w:r>
+          </w:p>
+        </w:tc>
+        <w:tc>
+          <w:tcPr>
+            <w:tcW w:w="6061" w:type="dxa"/>
+          </w:tcPr>
+          <w:p>
+            <w:pPr>
+              <w:rPr>
+                <w:rFonts w:cstheme="minorHAnsi"/>
+              </w:rPr>
+            </w:pPr>
+            <w:r>
+              <w:rPr>
+                <w:rFonts w:cstheme="minorHAnsi"/>
+              </w:rPr>
+              <w:t>8 A</w:t>
+            </w:r>
+          </w:p>
+        </w:tc>
+      </w:tr>
+      <w:tr>
+        <w:trPr>
+          <w:trHeight w:hRule="exact" w:val="284"/>
+        </w:trPr>
+        <w:tc>
+          <w:tcPr>
+            <w:tcW w:w="3227" w:type="dxa"/>
+          </w:tcPr>
+          <w:p>
+            <w:pPr>
+              <w:rPr>
+                <w:rFonts w:cstheme="minorHAnsi"/>
+              </w:rPr>
+            </w:pPr>
+            <w:r>
+              <w:rPr>
+                <w:rFonts w:cstheme="minorHAnsi"/>
+              </w:rPr>
+              <w:t>Peak surge current</w:t>
+            </w:r>
+          </w:p>
+        </w:tc>
+        <w:tc>
+          <w:tcPr>
+            <w:tcW w:w="6061" w:type="dxa"/>
+          </w:tcPr>
+          <w:p>
+            <w:pPr>
+              <w:rPr>
+                <w:rFonts w:cstheme="minorHAnsi"/>
+              </w:rPr>
+            </w:pPr>
+            <w:r>
+              <w:rPr>
+                <w:rFonts w:cstheme="minorHAnsi"/>
+              </w:rPr>
+              <w:t>150 A</w:t>
+            </w:r>
+          </w:p>
+        </w:tc>
+      </w:tr>
+      <w:tr>
+        <w:trPr>
+          <w:trHeight w:hRule="exact" w:val="284"/>
+        </w:trPr>
+        <w:tc>
+          <w:tcPr>
+            <w:tcW w:w="3227" w:type="dxa"/>
+          </w:tcPr>
+          <w:p>
+            <w:pPr>
+              <w:rPr>
+                <w:rFonts w:cstheme="minorHAnsi"/>
+              </w:rPr>
+            </w:pPr>
+            <w:r>
+              <w:rPr>
+                <w:rFonts w:cstheme="minorHAnsi"/>
+              </w:rPr>
+              <w:t>Forward Voltage</w:t>
+            </w:r>
+          </w:p>
+        </w:tc>
+        <w:tc>
+          <w:tcPr>
+            <w:tcW w:w="6061" w:type="dxa"/>
+          </w:tcPr>
+          <w:p>
+            <w:pPr>
+              <w:rPr>
+                <w:rFonts w:cstheme="minorHAnsi"/>
+              </w:rPr>
+            </w:pPr>
+            <w:r>
+              <w:rPr>
+                <w:rFonts w:cstheme="minorHAnsi"/>
+              </w:rPr>
+              <w:t>0.8 V</w:t>
+            </w:r>
+          </w:p>
+        </w:tc>
+      </w:tr>
+      <w:tr>
+        <w:trPr>
+          <w:trHeight w:hRule="exact" w:val="284"/>
+        </w:trPr>
+        <w:tc>
+          <w:tcPr>
+            <w:tcW w:w="3227" w:type="dxa"/>
+          </w:tcPr>
+          <w:p>
+            <w:pPr>
+              <w:rPr>
+                <w:rFonts w:cstheme="minorHAnsi"/>
+              </w:rPr>
+            </w:pPr>
+            <w:r>
+              <w:rPr>
+                <w:rFonts w:cstheme="minorHAnsi"/>
+              </w:rPr>
+              <w:t>Price</w:t>
+            </w:r>
+          </w:p>
+        </w:tc>
+        <w:tc>
+          <w:tcPr>
+            <w:tcW w:w="6061" w:type="dxa"/>
+          </w:tcPr>
+          <w:p>
+            <w:pPr>
+              <w:rPr>
+                <w:rFonts w:cstheme="minorHAnsi"/>
+              </w:rPr>
+            </w:pPr>
+            <w:r>
+              <w:rPr>
+                <w:rFonts w:cstheme="minorHAnsi"/>
+              </w:rPr>
+              <w:t>$0.80000</w:t>
+            </w:r>
+          </w:p>
+        </w:tc>
+      </w:tr>
+    </w:tbl>
+    <w:p>
+      <w:pPr>
+        <w:rPr>
+          <w:rFonts w:cstheme="minorHAnsi"/>
+        </w:rPr>
+      </w:pPr>
+    </w:p>
+    <w:p>
+      <w:pPr>
+        <w:rPr>
+          <w:rFonts w:cstheme="minorHAnsi"/>
+        </w:rPr>
+      </w:pPr>
+      <w:r>
+        <w:rPr>
+          <w:rFonts w:cstheme="minorHAnsi"/>
+        </w:rPr>
+        <w:t xml:space="preserve">After selecting all components Buck converter is </w:t>
+      </w:r>
+      <w:r>
+        <w:rPr>
+          <w:rFonts w:cstheme="minorHAnsi"/>
+        </w:rPr>
+        <w:t>simulated in</w:t>
+      </w:r>
+      <w:r>
+        <w:rPr>
+          <w:rFonts w:cstheme="minorHAnsi"/>
+        </w:rPr>
+        <w:t xml:space="preserve"> Simulink and resulted steady state </w:t>
+      </w:r>
+      <w:r>
+        <w:rPr>
+          <w:rFonts w:cstheme="minorHAnsi"/>
+        </w:rPr>
+        <w:t>graphs</w:t>
+      </w:r>
+      <w:r>
+        <w:rPr>
+          <w:rFonts w:cstheme="minorHAnsi"/>
+        </w:rPr>
+        <w:t xml:space="preserve"> indicated in Figure </w:t>
+      </w:r>
+      <w:r>
+        <w:rPr>
+          <w:rFonts w:cstheme="minorHAnsi"/>
+        </w:rPr>
+        <w:t>Q</w:t>
+      </w:r>
+      <w:r>
+        <w:rPr>
+          <w:rFonts w:cstheme="minorHAnsi"/>
+        </w:rPr>
+        <w:t xml:space="preserve">2.1 and Figure </w:t>
+      </w:r>
+      <w:r>
+        <w:rPr>
+          <w:rFonts w:cstheme="minorHAnsi"/>
+        </w:rPr>
+        <w:t>Q</w:t>
+      </w:r>
+      <w:r>
+        <w:rPr>
+          <w:rFonts w:cstheme="minorHAnsi"/>
+        </w:rPr>
+        <w:t>2.2.</w:t>
+      </w:r>
+    </w:p>
+    <w:p>
+      <w:pPr>
+        <w:keepNext/>
+        <w:jc w:val="center"/>
+      </w:pPr>
+      <w:r>
+        <w:rPr>
+          <w:rFonts w:cstheme="minorHAnsi"/>
+          <w:noProof/>
+          <w:lang w:val="tr-TR" w:eastAsia="tr-TR"/>
+        </w:rPr>
+        <w:lastRenderedPageBreak/>
+        <w:drawing>
+          <wp:inline distT="0" distB="0" distL="0" distR="0" wp14:anchorId="2225A99B" wp14:editId="13D31AFE">
+            <wp:extent cx="5753100" cy="2720340"/>
+            <wp:effectExtent l="0" t="0" r="0" b="3810"/>
+            <wp:docPr id="8" name="Picture 8" descr="C:\Users\user\AppData\Local\Microsoft\Windows\INetCache\Content.Word\Q2_output_voltage.png"/>
+            <wp:cNvGraphicFramePr>
+              <a:graphicFrameLocks xmlns:a="http://schemas.openxmlformats.org/drawingml/2006/main" noChangeAspect="1"/>
+            </wp:cNvGraphicFramePr>
+            <a:graphic xmlns:a="http://schemas.openxmlformats.org/drawingml/2006/main">
+              <a:graphicData uri="http://schemas.openxmlformats.org/drawingml/2006/picture">
+                <pic:pic xmlns:pic="http://schemas.openxmlformats.org/drawingml/2006/picture">
+                  <pic:nvPicPr>
+                    <pic:cNvPr id="0" name="Picture 11" descr="C:\Users\user\AppData\Local\Microsoft\Windows\INetCache\Content.Word\Q2_output_voltage.png"/>
+                    <pic:cNvPicPr>
+                      <a:picLocks noChangeAspect="1" noChangeArrowheads="1"/>
+                    </pic:cNvPicPr>
+                  </pic:nvPicPr>
+                  <pic:blipFill>
+                    <a:blip r:embed="rId19" cstate="print">
+                      <a:extLst>
+                        <a:ext uri="{28A0092B-C50C-407E-A947-70E740481C1C}">
+                          <a14:useLocalDpi xmlns:a14="http://schemas.microsoft.com/office/drawing/2010/main" val="0"/>
+                        </a:ext>
+                      </a:extLst>
+                    </a:blip>
+                    <a:srcRect/>
+                    <a:stretch>
+                      <a:fillRect/>
+                    </a:stretch>
+                  </pic:blipFill>
+                  <pic:spPr bwMode="auto">
+                    <a:xfrm>
+                      <a:off x="0" y="0"/>
+                      <a:ext cx="5753100" cy="2720340"/>
+                    </a:xfrm>
+                    <a:prstGeom prst="rect">
+                      <a:avLst/>
+                    </a:prstGeom>
+                    <a:noFill/>
+                    <a:ln>
+                      <a:noFill/>
+                    </a:ln>
+                  </pic:spPr>
+                </pic:pic>
+              </a:graphicData>
+            </a:graphic>
+          </wp:inline>
+        </w:drawing>
+      </w:r>
+    </w:p>
+    <w:p>
+      <w:pPr>
+        <w:pStyle w:val="Caption"/>
+        <w:jc w:val="center"/>
+      </w:pPr>
+      <w:r>
+        <w:t>Figure</w:t>
+      </w:r>
+      <w:r>
+        <w:t xml:space="preserve"> Q</w:t>
+      </w:r>
+      <w:r>
+        <w:fldChar w:fldCharType="begin"/>
+      </w:r>
+      <w:r>
+        <w:instrText xml:space="preserve"> SEQ Figure \* ARABIC </w:instrText>
+      </w:r>
+      <w:r>
+        <w:fldChar w:fldCharType="separate"/>
+      </w:r>
+      <w:r>
+        <w:rPr>
+          <w:noProof/>
+        </w:rPr>
+        <w:t>2</w:t>
+      </w:r>
+      <w:r>
+        <w:fldChar w:fldCharType="end"/>
+      </w:r>
+      <w:r>
+        <w:t>.1</w:t>
+      </w:r>
+      <w:r>
+        <w:t>: Output voltage at steady state</w:t>
+      </w:r>
+    </w:p>
+    <w:p>
+      <w:r>
+        <w:t xml:space="preserve">As seen in Figure Q2.1 </w:t>
+      </w:r>
+      <w:proofErr w:type="spellStart"/>
+      <w:r>
+        <w:rPr>
+          <w:rFonts w:cstheme="minorHAnsi"/>
+        </w:rPr>
+        <w:t>ΔV</w:t>
+      </w:r>
+      <w:r>
+        <w:rPr>
+          <w:rFonts w:cstheme="minorHAnsi"/>
+          <w:vertAlign w:val="subscript"/>
+        </w:rPr>
+        <w:t>out</w:t>
+      </w:r>
+      <w:proofErr w:type="spellEnd"/>
+      <w:r>
+        <w:rPr>
+          <w:rFonts w:cstheme="minorHAnsi"/>
+          <w:vertAlign w:val="subscript"/>
+        </w:rPr>
+        <w:t xml:space="preserve"> </w:t>
+      </w:r>
+      <w:r>
+        <w:rPr>
+          <w:rFonts w:cstheme="minorHAnsi"/>
+        </w:rPr>
+        <w:t>= 0.0176 V which is low enough for us.</w:t>
+      </w:r>
+    </w:p>
+    <w:p>
+      <w:pPr>
+        <w:keepNext/>
+        <w:jc w:val="center"/>
+      </w:pPr>
+      <w:r>
+        <w:rPr>
+          <w:rFonts w:cstheme="minorHAnsi"/>
+          <w:noProof/>
+          <w:lang w:val="tr-TR" w:eastAsia="tr-TR"/>
+        </w:rPr>
+        <w:drawing>
+          <wp:inline distT="0" distB="0" distL="0" distR="0" wp14:anchorId="19E85436" wp14:editId="66CFC30E">
+            <wp:extent cx="5745480" cy="2727960"/>
+            <wp:effectExtent l="0" t="0" r="7620" b="0"/>
+            <wp:docPr id="7" name="Picture 7" descr="C:\Users\user\AppData\Local\Microsoft\Windows\INetCache\Content.Word\Q2_inductor_current.png"/>
+            <wp:cNvGraphicFramePr>
+              <a:graphicFrameLocks xmlns:a="http://schemas.openxmlformats.org/drawingml/2006/main" noChangeAspect="1"/>
+            </wp:cNvGraphicFramePr>
+            <a:graphic xmlns:a="http://schemas.openxmlformats.org/drawingml/2006/main">
+              <a:graphicData uri="http://schemas.openxmlformats.org/drawingml/2006/picture">
+                <pic:pic xmlns:pic="http://schemas.openxmlformats.org/drawingml/2006/picture">
+                  <pic:nvPicPr>
+                    <pic:cNvPr id="0" name="Picture 12" descr="C:\Users\user\AppData\Local\Microsoft\Windows\INetCache\Content.Word\Q2_inductor_current.png"/>
+                    <pic:cNvPicPr>
+                      <a:picLocks noChangeAspect="1" noChangeArrowheads="1"/>
+                    </pic:cNvPicPr>
+                  </pic:nvPicPr>
+                  <pic:blipFill>
+                    <a:blip r:embed="rId20" cstate="print">
+                      <a:extLst>
+                        <a:ext uri="{28A0092B-C50C-407E-A947-70E740481C1C}">
+                          <a14:useLocalDpi xmlns:a14="http://schemas.microsoft.com/office/drawing/2010/main" val="0"/>
+                        </a:ext>
+                      </a:extLst>
+                    </a:blip>
+                    <a:srcRect/>
+                    <a:stretch>
+                      <a:fillRect/>
+                    </a:stretch>
+                  </pic:blipFill>
+                  <pic:spPr bwMode="auto">
+                    <a:xfrm>
+                      <a:off x="0" y="0"/>
+                      <a:ext cx="5745480" cy="2727960"/>
+                    </a:xfrm>
+                    <a:prstGeom prst="rect">
+                      <a:avLst/>
+                    </a:prstGeom>
+                    <a:noFill/>
+                    <a:ln>
+                      <a:noFill/>
+                    </a:ln>
+                  </pic:spPr>
+                </pic:pic>
+              </a:graphicData>
+            </a:graphic>
+          </wp:inline>
+        </w:drawing>
+      </w:r>
+    </w:p>
+    <w:p>
+      <w:pPr>
+        <w:pStyle w:val="Caption"/>
+        <w:jc w:val="center"/>
+        <w:rPr>
+          <w:rFonts w:cstheme="minorHAnsi"/>
+        </w:rPr>
+      </w:pPr>
+      <w:r>
+        <w:t>Figure Q2.2: Inductor current at steady state</w:t>
+      </w:r>
+    </w:p>
+    <w:p>
+      <w:pPr>
+        <w:rPr>
+          <w:rFonts w:cstheme="minorHAnsi"/>
+        </w:rPr>
+      </w:pPr>
+      <w:r>
+        <w:t xml:space="preserve">As seen in Figure </w:t>
+      </w:r>
+      <w:r>
+        <w:t>Q2.2</w:t>
+      </w:r>
+      <w:r>
+        <w:t xml:space="preserve"> </w:t>
+      </w:r>
+      <w:r>
+        <w:rPr>
+          <w:rFonts w:cstheme="minorHAnsi"/>
+        </w:rPr>
+        <w:t>ΔI</w:t>
+      </w:r>
+      <w:r>
+        <w:rPr>
+          <w:rFonts w:cstheme="minorHAnsi"/>
+          <w:vertAlign w:val="subscript"/>
+        </w:rPr>
+        <w:t>L</w:t>
+      </w:r>
+      <w:r>
+        <w:rPr>
+          <w:rFonts w:cstheme="minorHAnsi"/>
+          <w:vertAlign w:val="subscript"/>
+        </w:rPr>
+        <w:t xml:space="preserve"> </w:t>
+      </w:r>
+      <w:r>
+        <w:rPr>
+          <w:rFonts w:cstheme="minorHAnsi"/>
+        </w:rPr>
+        <w:t xml:space="preserve">= </w:t>
+      </w:r>
+      <w:r>
+        <w:rPr>
+          <w:rFonts w:cstheme="minorHAnsi"/>
+        </w:rPr>
+        <w:t>2.037 A</w:t>
+      </w:r>
+      <w:r>
+        <w:rPr>
+          <w:rFonts w:cstheme="minorHAnsi"/>
+        </w:rPr>
+        <w:t xml:space="preserve"> which is </w:t>
+      </w:r>
+      <w:r>
+        <w:rPr>
+          <w:rFonts w:cstheme="minorHAnsi"/>
+        </w:rPr>
+        <w:t xml:space="preserve">again </w:t>
+      </w:r>
+      <w:r>
+        <w:rPr>
+          <w:rFonts w:cstheme="minorHAnsi"/>
+        </w:rPr>
+        <w:t>low enough for us.</w:t>
+      </w:r>
+      <w:r>
+        <w:rPr>
+          <w:rFonts w:cstheme="minorHAnsi"/>
+        </w:rPr>
+        <w:t xml:space="preserve"> Lastly we need to add non-idealities to our converter from components that we selected and then determine the efficiency of the converter. For this after add non-idealities from datasheets of components we found input and output average powers which is shown in Figure Q2.3.</w:t>
+      </w:r>
+    </w:p>
+    <w:p>
+      <w:pPr>
+        <w:rPr>
+          <w:rFonts w:cstheme="minorHAnsi"/>
+        </w:rPr>
+      </w:pPr>
+    </w:p>
+    <w:p>
+      <w:pPr>
+        <w:rPr>
+          <w:rFonts w:cstheme="minorHAnsi"/>
+        </w:rPr>
+      </w:pPr>
+    </w:p>
+    <w:p>
+      <w:pPr>
+        <w:keepNext/>
+        <w:jc w:val="center"/>
+      </w:pPr>
+      <w:r>
+        <w:rPr>
+          <w:rFonts w:cstheme="minorHAnsi"/>
+        </w:rPr>
+        <w:lastRenderedPageBreak/>
+        <w:pict w14:anchorId="7EA4D74F">
+          <v:shapetype id="_x0000_t75" coordsize="21600,21600" o:spt="75" o:preferrelative="t" path="m@4@5l@4@11@9@11@9@5xe" filled="f" stroked="f">
+            <v:stroke joinstyle="miter"/>
+            <v:formulas>
+              <v:f eqn="if lineDrawn pixelLineWidth 0"/>
+              <v:f eqn="sum @0 1 0"/>
+              <v:f eqn="sum 0 0 @1"/>
+              <v:f eqn="prod @2 1 2"/>
+              <v:f eqn="prod @3 21600 pixelWidth"/>
+              <v:f eqn="prod @3 21600 pixelHeight"/>
+              <v:f eqn="sum @0 0 1"/>
+              <v:f eqn="prod @6 1 2"/>
+              <v:f eqn="prod @7 21600 pixelWidth"/>
+              <v:f eqn="sum @8 21600 0"/>
+              <v:f eqn="prod @7 21600 pixelHeight"/>
+              <v:f eqn="sum @10 21600 0"/>
+            </v:formulas>
+            <v:path o:extrusionok="f" gradientshapeok="t" o:connecttype="rect"/>
+            <o:lock v:ext="edit" aspectratio="t"/>
+          </v:shapetype>
+          <v:shape id="_x0000_i1025" type="#_x0000_t75" style="width:453pt;height:229.8pt">
+            <v:imagedata r:id="rId21" o:title="q2-efficiency"/>
+          </v:shape>
+        </w:pict>
+      </w:r>
+    </w:p>
+    <w:p>
+      <w:pPr>
+        <w:pStyle w:val="Caption"/>
+        <w:jc w:val="center"/>
+      </w:pPr>
+      <w:r>
+        <w:t xml:space="preserve">Figure </w:t>
+      </w:r>
+      <w:r>
+        <w:fldChar w:fldCharType="begin"/>
+      </w:r>
+      <w:r>
+        <w:instrText xml:space="preserve"> SEQ Figure \* ARABIC </w:instrText>
+      </w:r>
+      <w:r>
+        <w:fldChar w:fldCharType="separate"/>
+      </w:r>
+      <w:r>
+        <w:rPr>
+          <w:noProof/>
+        </w:rPr>
+        <w:t>3</w:t>
+      </w:r>
+      <w:r>
+        <w:fldChar w:fldCharType="end"/>
+      </w:r>
+      <w:r>
+        <w:t>: Input and output average powers</w:t>
+      </w:r>
+    </w:p>
+    <w:p>
+      <w:r>
+        <w:t xml:space="preserve">From this efficiency of converter </w:t>
+      </w:r>
+      <w:proofErr w:type="gramStart"/>
+      <w:r>
+        <w:t>=  %</w:t>
+      </w:r>
+      <w:proofErr w:type="gramEnd"/>
+      <w:r>
+        <w:t xml:space="preserve"> 96.49 </w:t>
+      </w:r>
+    </w:p>
+    <w:p>
+      <w:pPr>
+        <w:rPr>
+          <w:rFonts w:cstheme="minorHAnsi"/>
+        </w:rPr>
+      </w:pPr>
+      <w:r>
+        <w:t xml:space="preserve">Overall cost = </w:t>
+      </w:r>
+      <w:r>
+        <w:rPr>
+          <w:rFonts w:cstheme="minorHAnsi"/>
+        </w:rPr>
+        <w:t>$20.46843</w:t>
+      </w:r>
+    </w:p>
+    <w:p>
+      <w:r>
+        <w:rPr>
+          <w:rFonts w:cstheme="minorHAnsi"/>
+        </w:rPr>
+        <w:t xml:space="preserve"> At the end our converter is rather expensive but efficient. Efficiency of converter affected by switching and conduction losses at MOSFET and diode mainly and DCR and ESR values of inductor and capacitor is also effects the efficiency.</w:t>
+      </w:r>
+    </w:p>
+    <w:p>
+      <w:pPr>
+        <w:rPr>
+          <w:rFonts w:cstheme="minorHAnsi"/>
+        </w:rPr>
+      </w:pPr>
+    </w:p>
+    <w:p>
+      <w:pPr>
+        <w:rPr>
+          <w:rFonts w:cstheme="minorHAnsi"/>
+        </w:rPr>
+      </w:pPr>
+    </w:p>
+    <w:p>
+      <w:r>
+        <w:rPr>
+          <w:rFonts w:cstheme="minorHAnsi"/>
+        </w:rPr>
+        <w:t xml:space="preserve"> </w:t>
+      </w:r>
+      <w:r>
+        <w:rPr>
+          <w:rFonts w:cstheme="minorHAnsi"/>
+        </w:rPr>
+        <w:tab/>
+      </w:r>
+    </w:p>
+    <w:p>
+      <w:pPr>
+        <w:rPr>
+          <w:rFonts w:cstheme="minorHAnsi"/>
+        </w:rPr>
+      </w:pPr>
+    </w:p>
+    <w:p>
+      <w:pPr>
+        <w:rPr>
+          <w:rFonts w:cstheme="minorHAnsi"/>
+        </w:rPr>
+      </w:pPr>
+    </w:p>
+    <w:p>
+      <w:r>
+        <w:rPr>
+          <w:rFonts w:cstheme="minorHAnsi"/>
+        </w:rPr>
+        <w:t xml:space="preserve"> </w:t>
+      </w:r>
     </w:p>
     <w:p/>
     <w:p/>
     <w:p/>
+    <w:p/>
+    <w:p/>
+    <w:p/>
     <w:p>
       <w:pPr>
         <w:pStyle w:val="Heading2"/>
       </w:pPr>
-      <w:bookmarkStart w:id="6" w:name="_Toc534370716"/>
-      <w:r>
-        <w:t>QUESTION 3: Boost Converter (</w:t>
+      <w:bookmarkStart w:id="5" w:name="_Toc534370716"/>
+      <w:r>
+        <w:lastRenderedPageBreak/>
+        <w:t>QU</w:t>
+      </w:r>
+      <w:bookmarkStart w:id="6" w:name="_GoBack"/>
+      <w:bookmarkEnd w:id="6"/>
+      <w:r>
+        <w:t>ESTION 3: Boost Converter (</w:t>
       </w:r>
       <w:proofErr w:type="spellStart"/>
       <w:r>
@@ -1763,7 +3862,7 @@
       <w:r>
         <w:t>)</w:t>
       </w:r>
-      <w:bookmarkEnd w:id="6"/>
+      <w:bookmarkEnd w:id="5"/>
     </w:p>
     <w:p/>
     <w:p/>
@@ -1814,8 +3913,8 @@
 </file>
 
 <file path=word/numbering.xml><?xml version="1.0" encoding="utf-8"?>
-<w:numbering xmlns:wpc="http://schemas.microsoft.com/office/word/2010/wordprocessingCanvas" xmlns:cx="http://schemas.microsoft.com/office/drawing/2014/chartex" xmlns:cx1="http://schemas.microsoft.com/office/drawing/2015/9/8/chartex" xmlns:cx2="http://schemas.microsoft.com/office/drawing/2015/10/21/chartex" xmlns:cx3="http://schemas.microsoft.com/office/drawing/2016/5/9/chartex" xmlns:cx4="http://schemas.microsoft.com/office/drawing/2016/5/10/chartex" xmlns:cx5="http://schemas.microsoft.com/office/drawing/2016/5/11/chartex" xmlns:cx6="http://schemas.microsoft.com/office/drawing/2016/5/12/chartex" xmlns:cx7="http://schemas.microsoft.com/office/drawing/2016/5/13/chartex" xmlns:cx8="http://schemas.microsoft.com/office/drawing/2016/5/14/chartex" xmlns:mc="http://schemas.openxmlformats.org/markup-compatibility/2006" xmlns:aink="http://schemas.microsoft.com/office/drawing/2016/ink" xmlns:am3d="http://schemas.microsoft.com/office/drawing/2017/model3d" xmlns:o="urn:schemas-microsoft-com:office:office" xmlns:r="http://schemas.openxmlformats.org/officeDocument/2006/relationships" xmlns:m="http://schemas.openxmlformats.org/officeDocument/2006/math" xmlns:v="urn:schemas-microsoft-com:vml" xmlns:wp14="http://schemas.microsoft.com/office/word/2010/wordprocessingDrawing" xmlns:wp="http://schemas.openxmlformats.org/drawingml/2006/wordprocessingDrawing" xmlns:w10="urn:schemas-microsoft-com:office:word" xmlns:w="http://schemas.openxmlformats.org/wordprocessingml/2006/main" xmlns:w14="http://schemas.microsoft.com/office/word/2010/wordml" xmlns:w15="http://schemas.microsoft.com/office/word/2012/wordml" xmlns:w16cid="http://schemas.microsoft.com/office/word/2016/wordml/cid" xmlns:w16se="http://schemas.microsoft.com/office/word/2015/wordml/symex" xmlns:wpg="http://schemas.microsoft.com/office/word/2010/wordprocessingGroup" xmlns:wpi="http://schemas.microsoft.com/office/word/2010/wordprocessingInk" xmlns:wne="http://schemas.microsoft.com/office/word/2006/wordml" xmlns:wps="http://schemas.microsoft.com/office/word/2010/wordprocessingShape" mc:Ignorable="w14 w15 w16se w16cid wp14">
-  <w:abstractNum w:abstractNumId="0" w15:restartNumberingAfterBreak="0">
+<w:numbering xmlns:wpc="http://schemas.microsoft.com/office/word/2010/wordprocessingCanvas" xmlns:mc="http://schemas.openxmlformats.org/markup-compatibility/2006" xmlns:o="urn:schemas-microsoft-com:office:office" xmlns:r="http://schemas.openxmlformats.org/officeDocument/2006/relationships" xmlns:m="http://schemas.openxmlformats.org/officeDocument/2006/math" xmlns:v="urn:schemas-microsoft-com:vml" xmlns:wp14="http://schemas.microsoft.com/office/word/2010/wordprocessingDrawing" xmlns:wp="http://schemas.openxmlformats.org/drawingml/2006/wordprocessingDrawing" xmlns:w10="urn:schemas-microsoft-com:office:word" xmlns:w="http://schemas.openxmlformats.org/wordprocessingml/2006/main" xmlns:w14="http://schemas.microsoft.com/office/word/2010/wordml" xmlns:wpg="http://schemas.microsoft.com/office/word/2010/wordprocessingGroup" xmlns:wpi="http://schemas.microsoft.com/office/word/2010/wordprocessingInk" xmlns:wne="http://schemas.microsoft.com/office/word/2006/wordml" xmlns:wps="http://schemas.microsoft.com/office/word/2010/wordprocessingShape" mc:Ignorable="w14 wp14">
+  <w:abstractNum w:abstractNumId="0">
     <w:nsid w:val="0D2D2605"/>
     <w:multiLevelType w:val="hybridMultilevel"/>
     <w:tmpl w:val="4D68FE76"/>
@@ -1911,7 +4010,7 @@
 </file>
 
 <file path=word/styles.xml><?xml version="1.0" encoding="utf-8"?>
-<w:styles xmlns:mc="http://schemas.openxmlformats.org/markup-compatibility/2006" xmlns:r="http://schemas.openxmlformats.org/officeDocument/2006/relationships" xmlns:w="http://schemas.openxmlformats.org/wordprocessingml/2006/main" xmlns:w14="http://schemas.microsoft.com/office/word/2010/wordml" xmlns:w15="http://schemas.microsoft.com/office/word/2012/wordml" xmlns:w16cid="http://schemas.microsoft.com/office/word/2016/wordml/cid" xmlns:w16se="http://schemas.microsoft.com/office/word/2015/wordml/symex" mc:Ignorable="w14 w15 w16se w16cid">
+<w:styles xmlns:mc="http://schemas.openxmlformats.org/markup-compatibility/2006" xmlns:r="http://schemas.openxmlformats.org/officeDocument/2006/relationships" xmlns:w="http://schemas.openxmlformats.org/wordprocessingml/2006/main" xmlns:w14="http://schemas.microsoft.com/office/word/2010/wordml" mc:Ignorable="w14">
   <w:docDefaults>
     <w:rPrDefault>
       <w:rPr>
@@ -1927,382 +4026,144 @@
       </w:pPr>
     </w:pPrDefault>
   </w:docDefaults>
-  <w:latentStyles w:defLockedState="0" w:defUIPriority="99" w:defSemiHidden="0" w:defUnhideWhenUsed="0" w:defQFormat="0" w:count="375">
-    <w:lsdException w:name="Normal" w:uiPriority="0" w:qFormat="1"/>
-    <w:lsdException w:name="heading 1" w:uiPriority="9" w:qFormat="1"/>
-    <w:lsdException w:name="heading 2" w:semiHidden="1" w:uiPriority="9" w:unhideWhenUsed="1" w:qFormat="1"/>
-    <w:lsdException w:name="heading 3" w:semiHidden="1" w:uiPriority="9" w:unhideWhenUsed="1" w:qFormat="1"/>
-    <w:lsdException w:name="heading 4" w:semiHidden="1" w:uiPriority="9" w:unhideWhenUsed="1" w:qFormat="1"/>
-    <w:lsdException w:name="heading 5" w:semiHidden="1" w:uiPriority="9" w:unhideWhenUsed="1" w:qFormat="1"/>
-    <w:lsdException w:name="heading 6" w:semiHidden="1" w:uiPriority="9" w:unhideWhenUsed="1" w:qFormat="1"/>
-    <w:lsdException w:name="heading 7" w:semiHidden="1" w:uiPriority="9" w:unhideWhenUsed="1" w:qFormat="1"/>
-    <w:lsdException w:name="heading 8" w:semiHidden="1" w:uiPriority="9" w:unhideWhenUsed="1" w:qFormat="1"/>
-    <w:lsdException w:name="heading 9" w:semiHidden="1" w:uiPriority="9" w:unhideWhenUsed="1" w:qFormat="1"/>
-    <w:lsdException w:name="index 1" w:semiHidden="1" w:unhideWhenUsed="1"/>
-    <w:lsdException w:name="index 2" w:semiHidden="1" w:unhideWhenUsed="1"/>
-    <w:lsdException w:name="index 3" w:semiHidden="1" w:unhideWhenUsed="1"/>
-    <w:lsdException w:name="index 4" w:semiHidden="1" w:unhideWhenUsed="1"/>
-    <w:lsdException w:name="index 5" w:semiHidden="1" w:unhideWhenUsed="1"/>
-    <w:lsdException w:name="index 6" w:semiHidden="1" w:unhideWhenUsed="1"/>
-    <w:lsdException w:name="index 7" w:semiHidden="1" w:unhideWhenUsed="1"/>
-    <w:lsdException w:name="index 8" w:semiHidden="1" w:unhideWhenUsed="1"/>
-    <w:lsdException w:name="index 9" w:semiHidden="1" w:unhideWhenUsed="1"/>
-    <w:lsdException w:name="toc 1" w:semiHidden="1" w:uiPriority="39" w:unhideWhenUsed="1"/>
-    <w:lsdException w:name="toc 2" w:semiHidden="1" w:uiPriority="39" w:unhideWhenUsed="1"/>
-    <w:lsdException w:name="toc 3" w:semiHidden="1" w:uiPriority="39" w:unhideWhenUsed="1"/>
-    <w:lsdException w:name="toc 4" w:semiHidden="1" w:uiPriority="39" w:unhideWhenUsed="1"/>
-    <w:lsdException w:name="toc 5" w:semiHidden="1" w:uiPriority="39" w:unhideWhenUsed="1"/>
-    <w:lsdException w:name="toc 6" w:semiHidden="1" w:uiPriority="39" w:unhideWhenUsed="1"/>
-    <w:lsdException w:name="toc 7" w:semiHidden="1" w:uiPriority="39" w:unhideWhenUsed="1"/>
-    <w:lsdException w:name="toc 8" w:semiHidden="1" w:uiPriority="39" w:unhideWhenUsed="1"/>
-    <w:lsdException w:name="toc 9" w:semiHidden="1" w:uiPriority="39" w:unhideWhenUsed="1"/>
-    <w:lsdException w:name="Normal Indent" w:semiHidden="1" w:unhideWhenUsed="1"/>
-    <w:lsdException w:name="footnote text" w:semiHidden="1" w:unhideWhenUsed="1"/>
-    <w:lsdException w:name="annotation text" w:semiHidden="1" w:unhideWhenUsed="1"/>
-    <w:lsdException w:name="header" w:semiHidden="1" w:unhideWhenUsed="1"/>
-    <w:lsdException w:name="footer" w:semiHidden="1" w:unhideWhenUsed="1"/>
-    <w:lsdException w:name="index heading" w:semiHidden="1" w:unhideWhenUsed="1"/>
-    <w:lsdException w:name="caption" w:semiHidden="1" w:uiPriority="35" w:unhideWhenUsed="1" w:qFormat="1"/>
-    <w:lsdException w:name="table of figures" w:semiHidden="1" w:unhideWhenUsed="1"/>
-    <w:lsdException w:name="envelope address" w:semiHidden="1" w:unhideWhenUsed="1"/>
-    <w:lsdException w:name="envelope return" w:semiHidden="1" w:unhideWhenUsed="1"/>
-    <w:lsdException w:name="footnote reference" w:semiHidden="1" w:unhideWhenUsed="1"/>
-    <w:lsdException w:name="annotation reference" w:semiHidden="1" w:unhideWhenUsed="1"/>
-    <w:lsdException w:name="line number" w:semiHidden="1" w:unhideWhenUsed="1"/>
-    <w:lsdException w:name="page number" w:semiHidden="1" w:unhideWhenUsed="1"/>
-    <w:lsdException w:name="endnote reference" w:semiHidden="1" w:unhideWhenUsed="1"/>
-    <w:lsdException w:name="endnote text" w:semiHidden="1" w:unhideWhenUsed="1"/>
-    <w:lsdException w:name="table of authorities" w:semiHidden="1" w:unhideWhenUsed="1"/>
-    <w:lsdException w:name="macro" w:semiHidden="1" w:unhideWhenUsed="1"/>
-    <w:lsdException w:name="toa heading" w:semiHidden="1" w:unhideWhenUsed="1"/>
-    <w:lsdException w:name="List" w:semiHidden="1" w:unhideWhenUsed="1"/>
-    <w:lsdException w:name="List Bullet" w:semiHidden="1" w:unhideWhenUsed="1"/>
-    <w:lsdException w:name="List Number" w:semiHidden="1" w:unhideWhenUsed="1"/>
-    <w:lsdException w:name="List 2" w:semiHidden="1" w:unhideWhenUsed="1"/>
-    <w:lsdException w:name="List 3" w:semiHidden="1" w:unhideWhenUsed="1"/>
-    <w:lsdException w:name="List 4" w:semiHidden="1" w:unhideWhenUsed="1"/>
-    <w:lsdException w:name="List 5" w:semiHidden="1" w:unhideWhenUsed="1"/>
-    <w:lsdException w:name="List Bullet 2" w:semiHidden="1" w:unhideWhenUsed="1"/>
-    <w:lsdException w:name="List Bullet 3" w:semiHidden="1" w:unhideWhenUsed="1"/>
-    <w:lsdException w:name="List Bullet 4" w:semiHidden="1" w:unhideWhenUsed="1"/>
-    <w:lsdException w:name="List Bullet 5" w:semiHidden="1" w:unhideWhenUsed="1"/>
-    <w:lsdException w:name="List Number 2" w:semiHidden="1" w:unhideWhenUsed="1"/>
-    <w:lsdException w:name="List Number 3" w:semiHidden="1" w:unhideWhenUsed="1"/>
-    <w:lsdException w:name="List Number 4" w:semiHidden="1" w:unhideWhenUsed="1"/>
-    <w:lsdException w:name="List Number 5" w:semiHidden="1" w:unhideWhenUsed="1"/>
-    <w:lsdException w:name="Title" w:uiPriority="10" w:qFormat="1"/>
-    <w:lsdException w:name="Closing" w:semiHidden="1" w:unhideWhenUsed="1"/>
-    <w:lsdException w:name="Signature" w:semiHidden="1" w:unhideWhenUsed="1"/>
-    <w:lsdException w:name="Default Paragraph Font" w:semiHidden="1" w:uiPriority="1" w:unhideWhenUsed="1"/>
-    <w:lsdException w:name="Body Text" w:semiHidden="1" w:unhideWhenUsed="1"/>
-    <w:lsdException w:name="Body Text Indent" w:semiHidden="1" w:unhideWhenUsed="1"/>
-    <w:lsdException w:name="List Continue" w:semiHidden="1" w:unhideWhenUsed="1"/>
-    <w:lsdException w:name="List Continue 2" w:semiHidden="1" w:unhideWhenUsed="1"/>
-    <w:lsdException w:name="List Continue 3" w:semiHidden="1" w:unhideWhenUsed="1"/>
-    <w:lsdException w:name="List Continue 4" w:semiHidden="1" w:unhideWhenUsed="1"/>
-    <w:lsdException w:name="List Continue 5" w:semiHidden="1" w:unhideWhenUsed="1"/>
-    <w:lsdException w:name="Message Header" w:semiHidden="1" w:unhideWhenUsed="1"/>
-    <w:lsdException w:name="Subtitle" w:uiPriority="11" w:qFormat="1"/>
-    <w:lsdException w:name="Salutation" w:semiHidden="1" w:unhideWhenUsed="1"/>
-    <w:lsdException w:name="Date" w:semiHidden="1" w:unhideWhenUsed="1"/>
-    <w:lsdException w:name="Body Text First Indent" w:semiHidden="1" w:unhideWhenUsed="1"/>
-    <w:lsdException w:name="Body Text First Indent 2" w:semiHidden="1" w:unhideWhenUsed="1"/>
-    <w:lsdException w:name="Note Heading" w:semiHidden="1" w:unhideWhenUsed="1"/>
-    <w:lsdException w:name="Body Text 2" w:semiHidden="1" w:unhideWhenUsed="1"/>
-    <w:lsdException w:name="Body Text 3" w:semiHidden="1" w:unhideWhenUsed="1"/>
-    <w:lsdException w:name="Body Text Indent 2" w:semiHidden="1" w:unhideWhenUsed="1"/>
-    <w:lsdException w:name="Body Text Indent 3" w:semiHidden="1" w:unhideWhenUsed="1"/>
-    <w:lsdException w:name="Block Text" w:semiHidden="1" w:unhideWhenUsed="1"/>
-    <w:lsdException w:name="Hyperlink" w:semiHidden="1" w:unhideWhenUsed="1"/>
-    <w:lsdException w:name="FollowedHyperlink" w:semiHidden="1" w:unhideWhenUsed="1"/>
-    <w:lsdException w:name="Strong" w:uiPriority="22" w:qFormat="1"/>
-    <w:lsdException w:name="Emphasis" w:uiPriority="20" w:qFormat="1"/>
-    <w:lsdException w:name="Document Map" w:semiHidden="1" w:unhideWhenUsed="1"/>
-    <w:lsdException w:name="Plain Text" w:semiHidden="1" w:unhideWhenUsed="1"/>
-    <w:lsdException w:name="E-mail Signature" w:semiHidden="1" w:unhideWhenUsed="1"/>
-    <w:lsdException w:name="HTML Top of Form" w:semiHidden="1" w:unhideWhenUsed="1"/>
-    <w:lsdException w:name="HTML Bottom of Form" w:semiHidden="1" w:unhideWhenUsed="1"/>
-    <w:lsdException w:name="Normal (Web)" w:semiHidden="1" w:unhideWhenUsed="1"/>
-    <w:lsdException w:name="HTML Acronym" w:semiHidden="1" w:unhideWhenUsed="1"/>
-    <w:lsdException w:name="HTML Address" w:semiHidden="1" w:unhideWhenUsed="1"/>
-    <w:lsdException w:name="HTML Cite" w:semiHidden="1" w:unhideWhenUsed="1"/>
-    <w:lsdException w:name="HTML Code" w:semiHidden="1" w:unhideWhenUsed="1"/>
-    <w:lsdException w:name="HTML Definition" w:semiHidden="1" w:unhideWhenUsed="1"/>
-    <w:lsdException w:name="HTML Keyboard" w:semiHidden="1" w:unhideWhenUsed="1"/>
-    <w:lsdException w:name="HTML Preformatted" w:semiHidden="1" w:unhideWhenUsed="1"/>
-    <w:lsdException w:name="HTML Sample" w:semiHidden="1" w:unhideWhenUsed="1"/>
-    <w:lsdException w:name="HTML Typewriter" w:semiHidden="1" w:unhideWhenUsed="1"/>
-    <w:lsdException w:name="HTML Variable" w:semiHidden="1" w:unhideWhenUsed="1"/>
-    <w:lsdException w:name="Normal Table" w:semiHidden="1" w:unhideWhenUsed="1"/>
-    <w:lsdException w:name="annotation subject" w:semiHidden="1" w:unhideWhenUsed="1"/>
-    <w:lsdException w:name="No List" w:semiHidden="1" w:unhideWhenUsed="1"/>
-    <w:lsdException w:name="Outline List 1" w:semiHidden="1" w:unhideWhenUsed="1"/>
-    <w:lsdException w:name="Outline List 2" w:semiHidden="1" w:unhideWhenUsed="1"/>
-    <w:lsdException w:name="Outline List 3" w:semiHidden="1" w:unhideWhenUsed="1"/>
-    <w:lsdException w:name="Table Simple 1" w:semiHidden="1" w:unhideWhenUsed="1"/>
-    <w:lsdException w:name="Table Simple 2" w:semiHidden="1" w:unhideWhenUsed="1"/>
-    <w:lsdException w:name="Table Simple 3" w:semiHidden="1" w:unhideWhenUsed="1"/>
-    <w:lsdException w:name="Table Classic 1" w:semiHidden="1" w:unhideWhenUsed="1"/>
-    <w:lsdException w:name="Table Classic 2" w:semiHidden="1" w:unhideWhenUsed="1"/>
-    <w:lsdException w:name="Table Classic 3" w:semiHidden="1" w:unhideWhenUsed="1"/>
-    <w:lsdException w:name="Table Classic 4" w:semiHidden="1" w:unhideWhenUsed="1"/>
-    <w:lsdException w:name="Table Colorful 1" w:semiHidden="1" w:unhideWhenUsed="1"/>
-    <w:lsdException w:name="Table Colorful 2" w:semiHidden="1" w:unhideWhenUsed="1"/>
-    <w:lsdException w:name="Table Colorful 3" w:semiHidden="1" w:unhideWhenUsed="1"/>
-    <w:lsdException w:name="Table Columns 1" w:semiHidden="1" w:unhideWhenUsed="1"/>
-    <w:lsdException w:name="Table Columns 2" w:semiHidden="1" w:unhideWhenUsed="1"/>
-    <w:lsdException w:name="Table Columns 3" w:semiHidden="1" w:unhideWhenUsed="1"/>
-    <w:lsdException w:name="Table Columns 4" w:semiHidden="1" w:unhideWhenUsed="1"/>
-    <w:lsdException w:name="Table Columns 5" w:semiHidden="1" w:unhideWhenUsed="1"/>
-    <w:lsdException w:name="Table Grid 1" w:semiHidden="1" w:unhideWhenUsed="1"/>
-    <w:lsdException w:name="Table Grid 2" w:semiHidden="1" w:unhideWhenUsed="1"/>
-    <w:lsdException w:name="Table Grid 3" w:semiHidden="1" w:unhideWhenUsed="1"/>
-    <w:lsdException w:name="Table Grid 4" w:semiHidden="1" w:unhideWhenUsed="1"/>
-    <w:lsdException w:name="Table Grid 5" w:semiHidden="1" w:unhideWhenUsed="1"/>
-    <w:lsdException w:name="Table Grid 6" w:semiHidden="1" w:unhideWhenUsed="1"/>
-    <w:lsdException w:name="Table Grid 7" w:semiHidden="1" w:unhideWhenUsed="1"/>
-    <w:lsdException w:name="Table Grid 8" w:semiHidden="1" w:unhideWhenUsed="1"/>
-    <w:lsdException w:name="Table List 1" w:semiHidden="1" w:unhideWhenUsed="1"/>
-    <w:lsdException w:name="Table List 2" w:semiHidden="1" w:unhideWhenUsed="1"/>
-    <w:lsdException w:name="Table List 3" w:semiHidden="1" w:unhideWhenUsed="1"/>
-    <w:lsdException w:name="Table List 4" w:semiHidden="1" w:unhideWhenUsed="1"/>
-    <w:lsdException w:name="Table List 5" w:semiHidden="1" w:unhideWhenUsed="1"/>
-    <w:lsdException w:name="Table List 6" w:semiHidden="1" w:unhideWhenUsed="1"/>
-    <w:lsdException w:name="Table List 7" w:semiHidden="1" w:unhideWhenUsed="1"/>
-    <w:lsdException w:name="Table List 8" w:semiHidden="1" w:unhideWhenUsed="1"/>
-    <w:lsdException w:name="Table 3D effects 1" w:semiHidden="1" w:unhideWhenUsed="1"/>
-    <w:lsdException w:name="Table 3D effects 2" w:semiHidden="1" w:unhideWhenUsed="1"/>
-    <w:lsdException w:name="Table 3D effects 3" w:semiHidden="1" w:unhideWhenUsed="1"/>
-    <w:lsdException w:name="Table Contemporary" w:semiHidden="1" w:unhideWhenUsed="1"/>
-    <w:lsdException w:name="Table Elegant" w:semiHidden="1" w:unhideWhenUsed="1"/>
-    <w:lsdException w:name="Table Professional" w:semiHidden="1" w:unhideWhenUsed="1"/>
-    <w:lsdException w:name="Table Subtle 1" w:semiHidden="1" w:unhideWhenUsed="1"/>
-    <w:lsdException w:name="Table Subtle 2" w:semiHidden="1" w:unhideWhenUsed="1"/>
-    <w:lsdException w:name="Table Web 1" w:semiHidden="1" w:unhideWhenUsed="1"/>
-    <w:lsdException w:name="Table Web 2" w:semiHidden="1" w:unhideWhenUsed="1"/>
-    <w:lsdException w:name="Table Web 3" w:semiHidden="1" w:unhideWhenUsed="1"/>
-    <w:lsdException w:name="Balloon Text" w:semiHidden="1" w:unhideWhenUsed="1"/>
-    <w:lsdException w:name="Table Grid" w:uiPriority="39"/>
-    <w:lsdException w:name="Table Theme" w:semiHidden="1" w:unhideWhenUsed="1"/>
-    <w:lsdException w:name="Placeholder Text" w:semiHidden="1"/>
-    <w:lsdException w:name="No Spacing" w:uiPriority="1" w:qFormat="1"/>
-    <w:lsdException w:name="Light Shading" w:uiPriority="60"/>
-    <w:lsdException w:name="Light List" w:uiPriority="61"/>
-    <w:lsdException w:name="Light Grid" w:uiPriority="62"/>
-    <w:lsdException w:name="Medium Shading 1" w:uiPriority="63"/>
-    <w:lsdException w:name="Medium Shading 2" w:uiPriority="64"/>
-    <w:lsdException w:name="Medium List 1" w:uiPriority="65"/>
-    <w:lsdException w:name="Medium List 2" w:uiPriority="66"/>
-    <w:lsdException w:name="Medium Grid 1" w:uiPriority="67"/>
-    <w:lsdException w:name="Medium Grid 2" w:uiPriority="68"/>
-    <w:lsdException w:name="Medium Grid 3" w:uiPriority="69"/>
-    <w:lsdException w:name="Dark List" w:uiPriority="70"/>
-    <w:lsdException w:name="Colorful Shading" w:uiPriority="71"/>
-    <w:lsdException w:name="Colorful List" w:uiPriority="72"/>
-    <w:lsdException w:name="Colorful Grid" w:uiPriority="73"/>
-    <w:lsdException w:name="Light Shading Accent 1" w:uiPriority="60"/>
-    <w:lsdException w:name="Light List Accent 1" w:uiPriority="61"/>
-    <w:lsdException w:name="Light Grid Accent 1" w:uiPriority="62"/>
-    <w:lsdException w:name="Medium Shading 1 Accent 1" w:uiPriority="63"/>
-    <w:lsdException w:name="Medium Shading 2 Accent 1" w:uiPriority="64"/>
-    <w:lsdException w:name="Medium List 1 Accent 1" w:uiPriority="65"/>
-    <w:lsdException w:name="Revision" w:semiHidden="1"/>
-    <w:lsdException w:name="List Paragraph" w:uiPriority="34" w:qFormat="1"/>
-    <w:lsdException w:name="Quote" w:uiPriority="29" w:qFormat="1"/>
-    <w:lsdException w:name="Intense Quote" w:uiPriority="30" w:qFormat="1"/>
-    <w:lsdException w:name="Medium List 2 Accent 1" w:uiPriority="66"/>
-    <w:lsdException w:name="Medium Grid 1 Accent 1" w:uiPriority="67"/>
-    <w:lsdException w:name="Medium Grid 2 Accent 1" w:uiPriority="68"/>
-    <w:lsdException w:name="Medium Grid 3 Accent 1" w:uiPriority="69"/>
-    <w:lsdException w:name="Dark List Accent 1" w:uiPriority="70"/>
-    <w:lsdException w:name="Colorful Shading Accent 1" w:uiPriority="71"/>
-    <w:lsdException w:name="Colorful List Accent 1" w:uiPriority="72"/>
-    <w:lsdException w:name="Colorful Grid Accent 1" w:uiPriority="73"/>
-    <w:lsdException w:name="Light Shading Accent 2" w:uiPriority="60"/>
-    <w:lsdException w:name="Light List Accent 2" w:uiPriority="61"/>
-    <w:lsdException w:name="Light Grid Accent 2" w:uiPriority="62"/>
-    <w:lsdException w:name="Medium Shading 1 Accent 2" w:uiPriority="63"/>
-    <w:lsdException w:name="Medium Shading 2 Accent 2" w:uiPriority="64"/>
-    <w:lsdException w:name="Medium List 1 Accent 2" w:uiPriority="65"/>
-    <w:lsdException w:name="Medium List 2 Accent 2" w:uiPriority="66"/>
-    <w:lsdException w:name="Medium Grid 1 Accent 2" w:uiPriority="67"/>
-    <w:lsdException w:name="Medium Grid 2 Accent 2" w:uiPriority="68"/>
-    <w:lsdException w:name="Medium Grid 3 Accent 2" w:uiPriority="69"/>
-    <w:lsdException w:name="Dark List Accent 2" w:uiPriority="70"/>
-    <w:lsdException w:name="Colorful Shading Accent 2" w:uiPriority="71"/>
-    <w:lsdException w:name="Colorful List Accent 2" w:uiPriority="72"/>
-    <w:lsdException w:name="Colorful Grid Accent 2" w:uiPriority="73"/>
-    <w:lsdException w:name="Light Shading Accent 3" w:uiPriority="60"/>
-    <w:lsdException w:name="Light List Accent 3" w:uiPriority="61"/>
-    <w:lsdException w:name="Light Grid Accent 3" w:uiPriority="62"/>
-    <w:lsdException w:name="Medium Shading 1 Accent 3" w:uiPriority="63"/>
-    <w:lsdException w:name="Medium Shading 2 Accent 3" w:uiPriority="64"/>
-    <w:lsdException w:name="Medium List 1 Accent 3" w:uiPriority="65"/>
-    <w:lsdException w:name="Medium List 2 Accent 3" w:uiPriority="66"/>
-    <w:lsdException w:name="Medium Grid 1 Accent 3" w:uiPriority="67"/>
-    <w:lsdException w:name="Medium Grid 2 Accent 3" w:uiPriority="68"/>
-    <w:lsdException w:name="Medium Grid 3 Accent 3" w:uiPriority="69"/>
-    <w:lsdException w:name="Dark List Accent 3" w:uiPriority="70"/>
-    <w:lsdException w:name="Colorful Shading Accent 3" w:uiPriority="71"/>
-    <w:lsdException w:name="Colorful List Accent 3" w:uiPriority="72"/>
-    <w:lsdException w:name="Colorful Grid Accent 3" w:uiPriority="73"/>
-    <w:lsdException w:name="Light Shading Accent 4" w:uiPriority="60"/>
-    <w:lsdException w:name="Light List Accent 4" w:uiPriority="61"/>
-    <w:lsdException w:name="Light Grid Accent 4" w:uiPriority="62"/>
-    <w:lsdException w:name="Medium Shading 1 Accent 4" w:uiPriority="63"/>
-    <w:lsdException w:name="Medium Shading 2 Accent 4" w:uiPriority="64"/>
-    <w:lsdException w:name="Medium List 1 Accent 4" w:uiPriority="65"/>
-    <w:lsdException w:name="Medium List 2 Accent 4" w:uiPriority="66"/>
-    <w:lsdException w:name="Medium Grid 1 Accent 4" w:uiPriority="67"/>
-    <w:lsdException w:name="Medium Grid 2 Accent 4" w:uiPriority="68"/>
-    <w:lsdException w:name="Medium Grid 3 Accent 4" w:uiPriority="69"/>
-    <w:lsdException w:name="Dark List Accent 4" w:uiPriority="70"/>
-    <w:lsdException w:name="Colorful Shading Accent 4" w:uiPriority="71"/>
-    <w:lsdException w:name="Colorful List Accent 4" w:uiPriority="72"/>
-    <w:lsdException w:name="Colorful Grid Accent 4" w:uiPriority="73"/>
-    <w:lsdException w:name="Light Shading Accent 5" w:uiPriority="60"/>
-    <w:lsdException w:name="Light List Accent 5" w:uiPriority="61"/>
-    <w:lsdException w:name="Light Grid Accent 5" w:uiPriority="62"/>
-    <w:lsdException w:name="Medium Shading 1 Accent 5" w:uiPriority="63"/>
-    <w:lsdException w:name="Medium Shading 2 Accent 5" w:uiPriority="64"/>
-    <w:lsdException w:name="Medium List 1 Accent 5" w:uiPriority="65"/>
-    <w:lsdException w:name="Medium List 2 Accent 5" w:uiPriority="66"/>
-    <w:lsdException w:name="Medium Grid 1 Accent 5" w:uiPriority="67"/>
-    <w:lsdException w:name="Medium Grid 2 Accent 5" w:uiPriority="68"/>
-    <w:lsdException w:name="Medium Grid 3 Accent 5" w:uiPriority="69"/>
-    <w:lsdException w:name="Dark List Accent 5" w:uiPriority="70"/>
-    <w:lsdException w:name="Colorful Shading Accent 5" w:uiPriority="71"/>
-    <w:lsdException w:name="Colorful List Accent 5" w:uiPriority="72"/>
-    <w:lsdException w:name="Colorful Grid Accent 5" w:uiPriority="73"/>
-    <w:lsdException w:name="Light Shading Accent 6" w:uiPriority="60"/>
-    <w:lsdException w:name="Light List Accent 6" w:uiPriority="61"/>
-    <w:lsdException w:name="Light Grid Accent 6" w:uiPriority="62"/>
-    <w:lsdException w:name="Medium Shading 1 Accent 6" w:uiPriority="63"/>
-    <w:lsdException w:name="Medium Shading 2 Accent 6" w:uiPriority="64"/>
-    <w:lsdException w:name="Medium List 1 Accent 6" w:uiPriority="65"/>
-    <w:lsdException w:name="Medium List 2 Accent 6" w:uiPriority="66"/>
-    <w:lsdException w:name="Medium Grid 1 Accent 6" w:uiPriority="67"/>
-    <w:lsdException w:name="Medium Grid 2 Accent 6" w:uiPriority="68"/>
-    <w:lsdException w:name="Medium Grid 3 Accent 6" w:uiPriority="69"/>
-    <w:lsdException w:name="Dark List Accent 6" w:uiPriority="70"/>
-    <w:lsdException w:name="Colorful Shading Accent 6" w:uiPriority="71"/>
-    <w:lsdException w:name="Colorful List Accent 6" w:uiPriority="72"/>
-    <w:lsdException w:name="Colorful Grid Accent 6" w:uiPriority="73"/>
-    <w:lsdException w:name="Subtle Emphasis" w:uiPriority="19" w:qFormat="1"/>
-    <w:lsdException w:name="Intense Emphasis" w:uiPriority="21" w:qFormat="1"/>
-    <w:lsdException w:name="Subtle Reference" w:uiPriority="31" w:qFormat="1"/>
-    <w:lsdException w:name="Intense Reference" w:uiPriority="32" w:qFormat="1"/>
-    <w:lsdException w:name="Book Title" w:uiPriority="33" w:qFormat="1"/>
-    <w:lsdException w:name="Bibliography" w:semiHidden="1" w:uiPriority="37" w:unhideWhenUsed="1"/>
-    <w:lsdException w:name="TOC Heading" w:semiHidden="1" w:uiPriority="39" w:unhideWhenUsed="1" w:qFormat="1"/>
-    <w:lsdException w:name="Plain Table 1" w:uiPriority="41"/>
-    <w:lsdException w:name="Plain Table 2" w:uiPriority="42"/>
-    <w:lsdException w:name="Plain Table 3" w:uiPriority="43"/>
-    <w:lsdException w:name="Plain Table 4" w:uiPriority="44"/>
-    <w:lsdException w:name="Plain Table 5" w:uiPriority="45"/>
-    <w:lsdException w:name="Grid Table Light" w:uiPriority="40"/>
-    <w:lsdException w:name="Grid Table 1 Light" w:uiPriority="46"/>
-    <w:lsdException w:name="Grid Table 2" w:uiPriority="47"/>
-    <w:lsdException w:name="Grid Table 3" w:uiPriority="48"/>
-    <w:lsdException w:name="Grid Table 4" w:uiPriority="49"/>
-    <w:lsdException w:name="Grid Table 5 Dark" w:uiPriority="50"/>
-    <w:lsdException w:name="Grid Table 6 Colorful" w:uiPriority="51"/>
-    <w:lsdException w:name="Grid Table 7 Colorful" w:uiPriority="52"/>
-    <w:lsdException w:name="Grid Table 1 Light Accent 1" w:uiPriority="46"/>
-    <w:lsdException w:name="Grid Table 2 Accent 1" w:uiPriority="47"/>
-    <w:lsdException w:name="Grid Table 3 Accent 1" w:uiPriority="48"/>
-    <w:lsdException w:name="Grid Table 4 Accent 1" w:uiPriority="49"/>
-    <w:lsdException w:name="Grid Table 5 Dark Accent 1" w:uiPriority="50"/>
-    <w:lsdException w:name="Grid Table 6 Colorful Accent 1" w:uiPriority="51"/>
-    <w:lsdException w:name="Grid Table 7 Colorful Accent 1" w:uiPriority="52"/>
-    <w:lsdException w:name="Grid Table 1 Light Accent 2" w:uiPriority="46"/>
-    <w:lsdException w:name="Grid Table 2 Accent 2" w:uiPriority="47"/>
-    <w:lsdException w:name="Grid Table 3 Accent 2" w:uiPriority="48"/>
-    <w:lsdException w:name="Grid Table 4 Accent 2" w:uiPriority="49"/>
-    <w:lsdException w:name="Grid Table 5 Dark Accent 2" w:uiPriority="50"/>
-    <w:lsdException w:name="Grid Table 6 Colorful Accent 2" w:uiPriority="51"/>
-    <w:lsdException w:name="Grid Table 7 Colorful Accent 2" w:uiPriority="52"/>
-    <w:lsdException w:name="Grid Table 1 Light Accent 3" w:uiPriority="46"/>
-    <w:lsdException w:name="Grid Table 2 Accent 3" w:uiPriority="47"/>
-    <w:lsdException w:name="Grid Table 3 Accent 3" w:uiPriority="48"/>
-    <w:lsdException w:name="Grid Table 4 Accent 3" w:uiPriority="49"/>
-    <w:lsdException w:name="Grid Table 5 Dark Accent 3" w:uiPriority="50"/>
-    <w:lsdException w:name="Grid Table 6 Colorful Accent 3" w:uiPriority="51"/>
-    <w:lsdException w:name="Grid Table 7 Colorful Accent 3" w:uiPriority="52"/>
-    <w:lsdException w:name="Grid Table 1 Light Accent 4" w:uiPriority="46"/>
-    <w:lsdException w:name="Grid Table 2 Accent 4" w:uiPriority="47"/>
-    <w:lsdException w:name="Grid Table 3 Accent 4" w:uiPriority="48"/>
-    <w:lsdException w:name="Grid Table 4 Accent 4" w:uiPriority="49"/>
-    <w:lsdException w:name="Grid Table 5 Dark Accent 4" w:uiPriority="50"/>
-    <w:lsdException w:name="Grid Table 6 Colorful Accent 4" w:uiPriority="51"/>
-    <w:lsdException w:name="Grid Table 7 Colorful Accent 4" w:uiPriority="52"/>
-    <w:lsdException w:name="Grid Table 1 Light Accent 5" w:uiPriority="46"/>
-    <w:lsdException w:name="Grid Table 2 Accent 5" w:uiPriority="47"/>
-    <w:lsdException w:name="Grid Table 3 Accent 5" w:uiPriority="48"/>
-    <w:lsdException w:name="Grid Table 4 Accent 5" w:uiPriority="49"/>
-    <w:lsdException w:name="Grid Table 5 Dark Accent 5" w:uiPriority="50"/>
-    <w:lsdException w:name="Grid Table 6 Colorful Accent 5" w:uiPriority="51"/>
-    <w:lsdException w:name="Grid Table 7 Colorful Accent 5" w:uiPriority="52"/>
-    <w:lsdException w:name="Grid Table 1 Light Accent 6" w:uiPriority="46"/>
-    <w:lsdException w:name="Grid Table 2 Accent 6" w:uiPriority="47"/>
-    <w:lsdException w:name="Grid Table 3 Accent 6" w:uiPriority="48"/>
-    <w:lsdException w:name="Grid Table 4 Accent 6" w:uiPriority="49"/>
-    <w:lsdException w:name="Grid Table 5 Dark Accent 6" w:uiPriority="50"/>
-    <w:lsdException w:name="Grid Table 6 Colorful Accent 6" w:uiPriority="51"/>
-    <w:lsdException w:name="Grid Table 7 Colorful Accent 6" w:uiPriority="52"/>
-    <w:lsdException w:name="List Table 1 Light" w:uiPriority="46"/>
-    <w:lsdException w:name="List Table 2" w:uiPriority="47"/>
-    <w:lsdException w:name="List Table 3" w:uiPriority="48"/>
-    <w:lsdException w:name="List Table 4" w:uiPriority="49"/>
-    <w:lsdException w:name="List Table 5 Dark" w:uiPriority="50"/>
-    <w:lsdException w:name="List Table 6 Colorful" w:uiPriority="51"/>
-    <w:lsdException w:name="List Table 7 Colorful" w:uiPriority="52"/>
-    <w:lsdException w:name="List Table 1 Light Accent 1" w:uiPriority="46"/>
-    <w:lsdException w:name="List Table 2 Accent 1" w:uiPriority="47"/>
-    <w:lsdException w:name="List Table 3 Accent 1" w:uiPriority="48"/>
-    <w:lsdException w:name="List Table 4 Accent 1" w:uiPriority="49"/>
-    <w:lsdException w:name="List Table 5 Dark Accent 1" w:uiPriority="50"/>
-    <w:lsdException w:name="List Table 6 Colorful Accent 1" w:uiPriority="51"/>
-    <w:lsdException w:name="List Table 7 Colorful Accent 1" w:uiPriority="52"/>
-    <w:lsdException w:name="List Table 1 Light Accent 2" w:uiPriority="46"/>
-    <w:lsdException w:name="List Table 2 Accent 2" w:uiPriority="47"/>
-    <w:lsdException w:name="List Table 3 Accent 2" w:uiPriority="48"/>
-    <w:lsdException w:name="List Table 4 Accent 2" w:uiPriority="49"/>
-    <w:lsdException w:name="List Table 5 Dark Accent 2" w:uiPriority="50"/>
-    <w:lsdException w:name="List Table 6 Colorful Accent 2" w:uiPriority="51"/>
-    <w:lsdException w:name="List Table 7 Colorful Accent 2" w:uiPriority="52"/>
-    <w:lsdException w:name="List Table 1 Light Accent 3" w:uiPriority="46"/>
-    <w:lsdException w:name="List Table 2 Accent 3" w:uiPriority="47"/>
-    <w:lsdException w:name="List Table 3 Accent 3" w:uiPriority="48"/>
-    <w:lsdException w:name="List Table 4 Accent 3" w:uiPriority="49"/>
-    <w:lsdException w:name="List Table 5 Dark Accent 3" w:uiPriority="50"/>
-    <w:lsdException w:name="List Table 6 Colorful Accent 3" w:uiPriority="51"/>
-    <w:lsdException w:name="List Table 7 Colorful Accent 3" w:uiPriority="52"/>
-    <w:lsdException w:name="List Table 1 Light Accent 4" w:uiPriority="46"/>
-    <w:lsdException w:name="List Table 2 Accent 4" w:uiPriority="47"/>
-    <w:lsdException w:name="List Table 3 Accent 4" w:uiPriority="48"/>
-    <w:lsdException w:name="List Table 4 Accent 4" w:uiPriority="49"/>
-    <w:lsdException w:name="List Table 5 Dark Accent 4" w:uiPriority="50"/>
-    <w:lsdException w:name="List Table 6 Colorful Accent 4" w:uiPriority="51"/>
-    <w:lsdException w:name="List Table 7 Colorful Accent 4" w:uiPriority="52"/>
-    <w:lsdException w:name="List Table 1 Light Accent 5" w:uiPriority="46"/>
-    <w:lsdException w:name="List Table 2 Accent 5" w:uiPriority="47"/>
-    <w:lsdException w:name="List Table 3 Accent 5" w:uiPriority="48"/>
-    <w:lsdException w:name="List Table 4 Accent 5" w:uiPriority="49"/>
-    <w:lsdException w:name="List Table 5 Dark Accent 5" w:uiPriority="50"/>
-    <w:lsdException w:name="List Table 6 Colorful Accent 5" w:uiPriority="51"/>
-    <w:lsdException w:name="List Table 7 Colorful Accent 5" w:uiPriority="52"/>
-    <w:lsdException w:name="List Table 1 Light Accent 6" w:uiPriority="46"/>
-    <w:lsdException w:name="List Table 2 Accent 6" w:uiPriority="47"/>
-    <w:lsdException w:name="List Table 3 Accent 6" w:uiPriority="48"/>
-    <w:lsdException w:name="List Table 4 Accent 6" w:uiPriority="49"/>
-    <w:lsdException w:name="List Table 5 Dark Accent 6" w:uiPriority="50"/>
-    <w:lsdException w:name="List Table 6 Colorful Accent 6" w:uiPriority="51"/>
-    <w:lsdException w:name="List Table 7 Colorful Accent 6" w:uiPriority="52"/>
-    <w:lsdException w:name="Mention" w:semiHidden="1" w:unhideWhenUsed="1"/>
-    <w:lsdException w:name="Smart Hyperlink" w:semiHidden="1" w:unhideWhenUsed="1"/>
-    <w:lsdException w:name="Hashtag" w:semiHidden="1" w:unhideWhenUsed="1"/>
-    <w:lsdException w:name="Unresolved Mention" w:semiHidden="1" w:unhideWhenUsed="1"/>
+  <w:latentStyles w:defLockedState="0" w:defUIPriority="99" w:defSemiHidden="1" w:defUnhideWhenUsed="1" w:defQFormat="0" w:count="267">
+    <w:lsdException w:name="Normal" w:semiHidden="0" w:uiPriority="0" w:unhideWhenUsed="0" w:qFormat="1"/>
+    <w:lsdException w:name="heading 1" w:semiHidden="0" w:uiPriority="9" w:unhideWhenUsed="0" w:qFormat="1"/>
+    <w:lsdException w:name="heading 2" w:uiPriority="9" w:qFormat="1"/>
+    <w:lsdException w:name="heading 3" w:uiPriority="9" w:qFormat="1"/>
+    <w:lsdException w:name="heading 4" w:uiPriority="9" w:qFormat="1"/>
+    <w:lsdException w:name="heading 5" w:uiPriority="9" w:qFormat="1"/>
+    <w:lsdException w:name="heading 6" w:uiPriority="9" w:qFormat="1"/>
+    <w:lsdException w:name="heading 7" w:uiPriority="9" w:qFormat="1"/>
+    <w:lsdException w:name="heading 8" w:uiPriority="9" w:qFormat="1"/>
+    <w:lsdException w:name="heading 9" w:uiPriority="9" w:qFormat="1"/>
+    <w:lsdException w:name="toc 1" w:uiPriority="39"/>
+    <w:lsdException w:name="toc 2" w:uiPriority="39"/>
+    <w:lsdException w:name="toc 3" w:uiPriority="39"/>
+    <w:lsdException w:name="toc 4" w:uiPriority="39"/>
+    <w:lsdException w:name="toc 5" w:uiPriority="39"/>
+    <w:lsdException w:name="toc 6" w:uiPriority="39"/>
+    <w:lsdException w:name="toc 7" w:uiPriority="39"/>
+    <w:lsdException w:name="toc 8" w:uiPriority="39"/>
+    <w:lsdException w:name="toc 9" w:uiPriority="39"/>
+    <w:lsdException w:name="caption" w:uiPriority="35" w:qFormat="1"/>
+    <w:lsdException w:name="Title" w:semiHidden="0" w:uiPriority="10" w:unhideWhenUsed="0" w:qFormat="1"/>
+    <w:lsdException w:name="Default Paragraph Font" w:uiPriority="1"/>
+    <w:lsdException w:name="Subtitle" w:semiHidden="0" w:uiPriority="11" w:unhideWhenUsed="0" w:qFormat="1"/>
+    <w:lsdException w:name="Strong" w:semiHidden="0" w:uiPriority="22" w:unhideWhenUsed="0" w:qFormat="1"/>
+    <w:lsdException w:name="Emphasis" w:semiHidden="0" w:uiPriority="20" w:unhideWhenUsed="0" w:qFormat="1"/>
+    <w:lsdException w:name="Table Grid" w:semiHidden="0" w:uiPriority="59" w:unhideWhenUsed="0"/>
+    <w:lsdException w:name="Placeholder Text" w:unhideWhenUsed="0"/>
+    <w:lsdException w:name="No Spacing" w:semiHidden="0" w:uiPriority="1" w:unhideWhenUsed="0" w:qFormat="1"/>
+    <w:lsdException w:name="Light Shading" w:semiHidden="0" w:uiPriority="60" w:unhideWhenUsed="0"/>
+    <w:lsdException w:name="Light List" w:semiHidden="0" w:uiPriority="61" w:unhideWhenUsed="0"/>
+    <w:lsdException w:name="Light Grid" w:semiHidden="0" w:uiPriority="62" w:unhideWhenUsed="0"/>
+    <w:lsdException w:name="Medium Shading 1" w:semiHidden="0" w:uiPriority="63" w:unhideWhenUsed="0"/>
+    <w:lsdException w:name="Medium Shading 2" w:semiHidden="0" w:uiPriority="64" w:unhideWhenUsed="0"/>
+    <w:lsdException w:name="Medium List 1" w:semiHidden="0" w:uiPriority="65" w:unhideWhenUsed="0"/>
+    <w:lsdException w:name="Medium List 2" w:semiHidden="0" w:uiPriority="66" w:unhideWhenUsed="0"/>
+    <w:lsdException w:name="Medium Grid 1" w:semiHidden="0" w:uiPriority="67" w:unhideWhenUsed="0"/>
+    <w:lsdException w:name="Medium Grid 2" w:semiHidden="0" w:uiPriority="68" w:unhideWhenUsed="0"/>
+    <w:lsdException w:name="Medium Grid 3" w:semiHidden="0" w:uiPriority="69" w:unhideWhenUsed="0"/>
+    <w:lsdException w:name="Dark List" w:semiHidden="0" w:uiPriority="70" w:unhideWhenUsed="0"/>
+    <w:lsdException w:name="Colorful Shading" w:semiHidden="0" w:uiPriority="71" w:unhideWhenUsed="0"/>
+    <w:lsdException w:name="Colorful List" w:semiHidden="0" w:uiPriority="72" w:unhideWhenUsed="0"/>
+    <w:lsdException w:name="Colorful Grid" w:semiHidden="0" w:uiPriority="73" w:unhideWhenUsed="0"/>
+    <w:lsdException w:name="Light Shading Accent 1" w:semiHidden="0" w:uiPriority="60" w:unhideWhenUsed="0"/>
+    <w:lsdException w:name="Light List Accent 1" w:semiHidden="0" w:uiPriority="61" w:unhideWhenUsed="0"/>
+    <w:lsdException w:name="Light Grid Accent 1" w:semiHidden="0" w:uiPriority="62" w:unhideWhenUsed="0"/>
+    <w:lsdException w:name="Medium Shading 1 Accent 1" w:semiHidden="0" w:uiPriority="63" w:unhideWhenUsed="0"/>
+    <w:lsdException w:name="Medium Shading 2 Accent 1" w:semiHidden="0" w:uiPriority="64" w:unhideWhenUsed="0"/>
+    <w:lsdException w:name="Medium List 1 Accent 1" w:semiHidden="0" w:uiPriority="65" w:unhideWhenUsed="0"/>
+    <w:lsdException w:name="Revision" w:unhideWhenUsed="0"/>
+    <w:lsdException w:name="List Paragraph" w:semiHidden="0" w:uiPriority="34" w:unhideWhenUsed="0" w:qFormat="1"/>
+    <w:lsdException w:name="Quote" w:semiHidden="0" w:uiPriority="29" w:unhideWhenUsed="0" w:qFormat="1"/>
+    <w:lsdException w:name="Intense Quote" w:semiHidden="0" w:uiPriority="30" w:unhideWhenUsed="0" w:qFormat="1"/>
+    <w:lsdException w:name="Medium List 2 Accent 1" w:semiHidden="0" w:uiPriority="66" w:unhideWhenUsed="0"/>
+    <w:lsdException w:name="Medium Grid 1 Accent 1" w:semiHidden="0" w:uiPriority="67" w:unhideWhenUsed="0"/>
+    <w:lsdException w:name="Medium Grid 2 Accent 1" w:semiHidden="0" w:uiPriority="68" w:unhideWhenUsed="0"/>
+    <w:lsdException w:name="Medium Grid 3 Accent 1" w:semiHidden="0" w:uiPriority="69" w:unhideWhenUsed="0"/>
+    <w:lsdException w:name="Dark List Accent 1" w:semiHidden="0" w:uiPriority="70" w:unhideWhenUsed="0"/>
+    <w:lsdException w:name="Colorful Shading Accent 1" w:semiHidden="0" w:uiPriority="71" w:unhideWhenUsed="0"/>
+    <w:lsdException w:name="Colorful List Accent 1" w:semiHidden="0" w:uiPriority="72" w:unhideWhenUsed="0"/>
+    <w:lsdException w:name="Colorful Grid Accent 1" w:semiHidden="0" w:uiPriority="73" w:unhideWhenUsed="0"/>
+    <w:lsdException w:name="Light Shading Accent 2" w:semiHidden="0" w:uiPriority="60" w:unhideWhenUsed="0"/>
+    <w:lsdException w:name="Light List Accent 2" w:semiHidden="0" w:uiPriority="61" w:unhideWhenUsed="0"/>
+    <w:lsdException w:name="Light Grid Accent 2" w:semiHidden="0" w:uiPriority="62" w:unhideWhenUsed="0"/>
+    <w:lsdException w:name="Medium Shading 1 Accent 2" w:semiHidden="0" w:uiPriority="63" w:unhideWhenUsed="0"/>
+    <w:lsdException w:name="Medium Shading 2 Accent 2" w:semiHidden="0" w:uiPriority="64" w:unhideWhenUsed="0"/>
+    <w:lsdException w:name="Medium List 1 Accent 2" w:semiHidden="0" w:uiPriority="65" w:unhideWhenUsed="0"/>
+    <w:lsdException w:name="Medium List 2 Accent 2" w:semiHidden="0" w:uiPriority="66" w:unhideWhenUsed="0"/>
+    <w:lsdException w:name="Medium Grid 1 Accent 2" w:semiHidden="0" w:uiPriority="67" w:unhideWhenUsed="0"/>
+    <w:lsdException w:name="Medium Grid 2 Accent 2" w:semiHidden="0" w:uiPriority="68" w:unhideWhenUsed="0"/>
+    <w:lsdException w:name="Medium Grid 3 Accent 2" w:semiHidden="0" w:uiPriority="69" w:unhideWhenUsed="0"/>
+    <w:lsdException w:name="Dark List Accent 2" w:semiHidden="0" w:uiPriority="70" w:unhideWhenUsed="0"/>
+    <w:lsdException w:name="Colorful Shading Accent 2" w:semiHidden="0" w:uiPriority="71" w:unhideWhenUsed="0"/>
+    <w:lsdException w:name="Colorful List Accent 2" w:semiHidden="0" w:uiPriority="72" w:unhideWhenUsed="0"/>
+    <w:lsdException w:name="Colorful Grid Accent 2" w:semiHidden="0" w:uiPriority="73" w:unhideWhenUsed="0"/>
+    <w:lsdException w:name="Light Shading Accent 3" w:semiHidden="0" w:uiPriority="60" w:unhideWhenUsed="0"/>
+    <w:lsdException w:name="Light List Accent 3" w:semiHidden="0" w:uiPriority="61" w:unhideWhenUsed="0"/>
+    <w:lsdException w:name="Light Grid Accent 3" w:semiHidden="0" w:uiPriority="62" w:unhideWhenUsed="0"/>
+    <w:lsdException w:name="Medium Shading 1 Accent 3" w:semiHidden="0" w:uiPriority="63" w:unhideWhenUsed="0"/>
+    <w:lsdException w:name="Medium Shading 2 Accent 3" w:semiHidden="0" w:uiPriority="64" w:unhideWhenUsed="0"/>
+    <w:lsdException w:name="Medium List 1 Accent 3" w:semiHidden="0" w:uiPriority="65" w:unhideWhenUsed="0"/>
+    <w:lsdException w:name="Medium List 2 Accent 3" w:semiHidden="0" w:uiPriority="66" w:unhideWhenUsed="0"/>
+    <w:lsdException w:name="Medium Grid 1 Accent 3" w:semiHidden="0" w:uiPriority="67" w:unhideWhenUsed="0"/>
+    <w:lsdException w:name="Medium Grid 2 Accent 3" w:semiHidden="0" w:uiPriority="68" w:unhideWhenUsed="0"/>
+    <w:lsdException w:name="Medium Grid 3 Accent 3" w:semiHidden="0" w:uiPriority="69" w:unhideWhenUsed="0"/>
+    <w:lsdException w:name="Dark List Accent 3" w:semiHidden="0" w:uiPriority="70" w:unhideWhenUsed="0"/>
+    <w:lsdException w:name="Colorful Shading Accent 3" w:semiHidden="0" w:uiPriority="71" w:unhideWhenUsed="0"/>
+    <w:lsdException w:name="Colorful List Accent 3" w:semiHidden="0" w:uiPriority="72" w:unhideWhenUsed="0"/>
+    <w:lsdException w:name="Colorful Grid Accent 3" w:semiHidden="0" w:uiPriority="73" w:unhideWhenUsed="0"/>
+    <w:lsdException w:name="Light Shading Accent 4" w:semiHidden="0" w:uiPriority="60" w:unhideWhenUsed="0"/>
+    <w:lsdException w:name="Light List Accent 4" w:semiHidden="0" w:uiPriority="61" w:unhideWhenUsed="0"/>
+    <w:lsdException w:name="Light Grid Accent 4" w:semiHidden="0" w:uiPriority="62" w:unhideWhenUsed="0"/>
+    <w:lsdException w:name="Medium Shading 1 Accent 4" w:semiHidden="0" w:uiPriority="63" w:unhideWhenUsed="0"/>
+    <w:lsdException w:name="Medium Shading 2 Accent 4" w:semiHidden="0" w:uiPriority="64" w:unhideWhenUsed="0"/>
+    <w:lsdException w:name="Medium List 1 Accent 4" w:semiHidden="0" w:uiPriority="65" w:unhideWhenUsed="0"/>
+    <w:lsdException w:name="Medium List 2 Accent 4" w:semiHidden="0" w:uiPriority="66" w:unhideWhenUsed="0"/>
+    <w:lsdException w:name="Medium Grid 1 Accent 4" w:semiHidden="0" w:uiPriority="67" w:unhideWhenUsed="0"/>
+    <w:lsdException w:name="Medium Grid 2 Accent 4" w:semiHidden="0" w:uiPriority="68" w:unhideWhenUsed="0"/>
+    <w:lsdException w:name="Medium Grid 3 Accent 4" w:semiHidden="0" w:uiPriority="69" w:unhideWhenUsed="0"/>
+    <w:lsdException w:name="Dark List Accent 4" w:semiHidden="0" w:uiPriority="70" w:unhideWhenUsed="0"/>
+    <w:lsdException w:name="Colorful Shading Accent 4" w:semiHidden="0" w:uiPriority="71" w:unhideWhenUsed="0"/>
+    <w:lsdException w:name="Colorful List Accent 4" w:semiHidden="0" w:uiPriority="72" w:unhideWhenUsed="0"/>
+    <w:lsdException w:name="Colorful Grid Accent 4" w:semiHidden="0" w:uiPriority="73" w:unhideWhenUsed="0"/>
+    <w:lsdException w:name="Light Shading Accent 5" w:semiHidden="0" w:uiPriority="60" w:unhideWhenUsed="0"/>
+    <w:lsdException w:name="Light List Accent 5" w:semiHidden="0" w:uiPriority="61" w:unhideWhenUsed="0"/>
+    <w:lsdException w:name="Light Grid Accent 5" w:semiHidden="0" w:uiPriority="62" w:unhideWhenUsed="0"/>
+    <w:lsdException w:name="Medium Shading 1 Accent 5" w:semiHidden="0" w:uiPriority="63" w:unhideWhenUsed="0"/>
+    <w:lsdException w:name="Medium Shading 2 Accent 5" w:semiHidden="0" w:uiPriority="64" w:unhideWhenUsed="0"/>
+    <w:lsdException w:name="Medium List 1 Accent 5" w:semiHidden="0" w:uiPriority="65" w:unhideWhenUsed="0"/>
+    <w:lsdException w:name="Medium List 2 Accent 5" w:semiHidden="0" w:uiPriority="66" w:unhideWhenUsed="0"/>
+    <w:lsdException w:name="Medium Grid 1 Accent 5" w:semiHidden="0" w:uiPriority="67" w:unhideWhenUsed="0"/>
+    <w:lsdException w:name="Medium Grid 2 Accent 5" w:semiHidden="0" w:uiPriority="68" w:unhideWhenUsed="0"/>
+    <w:lsdException w:name="Medium Grid 3 Accent 5" w:semiHidden="0" w:uiPriority="69" w:unhideWhenUsed="0"/>
+    <w:lsdException w:name="Dark List Accent 5" w:semiHidden="0" w:uiPriority="70" w:unhideWhenUsed="0"/>
+    <w:lsdException w:name="Colorful Shading Accent 5" w:semiHidden="0" w:uiPriority="71" w:unhideWhenUsed="0"/>
+    <w:lsdException w:name="Colorful List Accent 5" w:semiHidden="0" w:uiPriority="72" w:unhideWhenUsed="0"/>
+    <w:lsdException w:name="Colorful Grid Accent 5" w:semiHidden="0" w:uiPriority="73" w:unhideWhenUsed="0"/>
+    <w:lsdException w:name="Light Shading Accent 6" w:semiHidden="0" w:uiPriority="60" w:unhideWhenUsed="0"/>
+    <w:lsdException w:name="Light List Accent 6" w:semiHidden="0" w:uiPriority="61" w:unhideWhenUsed="0"/>
+    <w:lsdException w:name="Light Grid Accent 6" w:semiHidden="0" w:uiPriority="62" w:unhideWhenUsed="0"/>
+    <w:lsdException w:name="Medium Shading 1 Accent 6" w:semiHidden="0" w:uiPriority="63" w:unhideWhenUsed="0"/>
+    <w:lsdException w:name="Medium Shading 2 Accent 6" w:semiHidden="0" w:uiPriority="64" w:unhideWhenUsed="0"/>
+    <w:lsdException w:name="Medium List 1 Accent 6" w:semiHidden="0" w:uiPriority="65" w:unhideWhenUsed="0"/>
+    <w:lsdException w:name="Medium List 2 Accent 6" w:semiHidden="0" w:uiPriority="66" w:unhideWhenUsed="0"/>
+    <w:lsdException w:name="Medium Grid 1 Accent 6" w:semiHidden="0" w:uiPriority="67" w:unhideWhenUsed="0"/>
+    <w:lsdException w:name="Medium Grid 2 Accent 6" w:semiHidden="0" w:uiPriority="68" w:unhideWhenUsed="0"/>
+    <w:lsdException w:name="Medium Grid 3 Accent 6" w:semiHidden="0" w:uiPriority="69" w:unhideWhenUsed="0"/>
+    <w:lsdException w:name="Dark List Accent 6" w:semiHidden="0" w:uiPriority="70" w:unhideWhenUsed="0"/>
+    <w:lsdException w:name="Colorful Shading Accent 6" w:semiHidden="0" w:uiPriority="71" w:unhideWhenUsed="0"/>
+    <w:lsdException w:name="Colorful List Accent 6" w:semiHidden="0" w:uiPriority="72" w:unhideWhenUsed="0"/>
+    <w:lsdException w:name="Colorful Grid Accent 6" w:semiHidden="0" w:uiPriority="73" w:unhideWhenUsed="0"/>
+    <w:lsdException w:name="Subtle Emphasis" w:semiHidden="0" w:uiPriority="19" w:unhideWhenUsed="0" w:qFormat="1"/>
+    <w:lsdException w:name="Intense Emphasis" w:semiHidden="0" w:uiPriority="21" w:unhideWhenUsed="0" w:qFormat="1"/>
+    <w:lsdException w:name="Subtle Reference" w:semiHidden="0" w:uiPriority="31" w:unhideWhenUsed="0" w:qFormat="1"/>
+    <w:lsdException w:name="Intense Reference" w:semiHidden="0" w:uiPriority="32" w:unhideWhenUsed="0" w:qFormat="1"/>
+    <w:lsdException w:name="Book Title" w:semiHidden="0" w:uiPriority="33" w:unhideWhenUsed="0" w:qFormat="1"/>
+    <w:lsdException w:name="Bibliography" w:uiPriority="37"/>
+    <w:lsdException w:name="TOC Heading" w:uiPriority="39" w:qFormat="1"/>
   </w:latentStyles>
   <w:style w:type="paragraph" w:default="1" w:styleId="Normal">
     <w:name w:val="Normal"/>
@@ -2363,6 +4224,7 @@
   <w:style w:type="character" w:default="1" w:styleId="DefaultParagraphFont">
     <w:name w:val="Default Paragraph Font"/>
     <w:uiPriority w:val="1"/>
+    <w:semiHidden/>
     <w:unhideWhenUsed/>
   </w:style>
   <w:style w:type="table" w:default="1" w:styleId="TableNormal">
@@ -2493,6 +4355,471 @@
       <w:color w:val="808080"/>
     </w:rPr>
   </w:style>
+  <w:style w:type="paragraph" w:styleId="BalloonText">
+    <w:name w:val="Balloon Text"/>
+    <w:basedOn w:val="Normal"/>
+    <w:link w:val="BalloonTextChar"/>
+    <w:uiPriority w:val="99"/>
+    <w:semiHidden/>
+    <w:unhideWhenUsed/>
+    <w:rsid w:val="0017259C"/>
+    <w:pPr>
+      <w:spacing w:after="0" w:line="240" w:lineRule="auto"/>
+    </w:pPr>
+    <w:rPr>
+      <w:rFonts w:ascii="Tahoma" w:hAnsi="Tahoma" w:cs="Tahoma"/>
+      <w:sz w:val="16"/>
+      <w:szCs w:val="16"/>
+    </w:rPr>
+  </w:style>
+  <w:style w:type="character" w:customStyle="1" w:styleId="BalloonTextChar">
+    <w:name w:val="Balloon Text Char"/>
+    <w:basedOn w:val="DefaultParagraphFont"/>
+    <w:link w:val="BalloonText"/>
+    <w:uiPriority w:val="99"/>
+    <w:semiHidden/>
+    <w:rsid w:val="0017259C"/>
+    <w:rPr>
+      <w:rFonts w:ascii="Tahoma" w:hAnsi="Tahoma" w:cs="Tahoma"/>
+      <w:sz w:val="16"/>
+      <w:szCs w:val="16"/>
+      <w:lang w:val="en-US"/>
+    </w:rPr>
+  </w:style>
+  <w:style w:type="table" w:styleId="TableGrid">
+    <w:name w:val="Table Grid"/>
+    <w:basedOn w:val="TableNormal"/>
+    <w:uiPriority w:val="59"/>
+    <w:unhideWhenUsed/>
+    <w:rsid w:val="0017259C"/>
+    <w:pPr>
+      <w:spacing w:after="0" w:line="240" w:lineRule="auto"/>
+    </w:pPr>
+    <w:tblPr>
+      <w:tblInd w:w="0" w:type="dxa"/>
+      <w:tblBorders>
+        <w:top w:val="single" w:sz="4" w:space="0" w:color="auto"/>
+        <w:left w:val="single" w:sz="4" w:space="0" w:color="auto"/>
+        <w:bottom w:val="single" w:sz="4" w:space="0" w:color="auto"/>
+        <w:right w:val="single" w:sz="4" w:space="0" w:color="auto"/>
+        <w:insideH w:val="single" w:sz="4" w:space="0" w:color="auto"/>
+        <w:insideV w:val="single" w:sz="4" w:space="0" w:color="auto"/>
+      </w:tblBorders>
+      <w:tblCellMar>
+        <w:top w:w="0" w:type="dxa"/>
+        <w:left w:w="108" w:type="dxa"/>
+        <w:bottom w:w="0" w:type="dxa"/>
+        <w:right w:w="108" w:type="dxa"/>
+      </w:tblCellMar>
+    </w:tblPr>
+  </w:style>
+</w:styles>
+</file>
+
+<file path=word/stylesWithEffects.xml><?xml version="1.0" encoding="utf-8"?>
+<w:styles xmlns:wpc="http://schemas.microsoft.com/office/word/2010/wordprocessingCanvas" xmlns:mc="http://schemas.openxmlformats.org/markup-compatibility/2006" xmlns:o="urn:schemas-microsoft-com:office:office" xmlns:r="http://schemas.openxmlformats.org/officeDocument/2006/relationships" xmlns:m="http://schemas.openxmlformats.org/officeDocument/2006/math" xmlns:v="urn:schemas-microsoft-com:vml" xmlns:wp14="http://schemas.microsoft.com/office/word/2010/wordprocessingDrawing" xmlns:wp="http://schemas.openxmlformats.org/drawingml/2006/wordprocessingDrawing" xmlns:w10="urn:schemas-microsoft-com:office:word" xmlns:w="http://schemas.openxmlformats.org/wordprocessingml/2006/main" xmlns:w14="http://schemas.microsoft.com/office/word/2010/wordml" xmlns:wpg="http://schemas.microsoft.com/office/word/2010/wordprocessingGroup" xmlns:wpi="http://schemas.microsoft.com/office/word/2010/wordprocessingInk" xmlns:wne="http://schemas.microsoft.com/office/word/2006/wordml" xmlns:wps="http://schemas.microsoft.com/office/word/2010/wordprocessingShape" mc:Ignorable="w14 wp14">
+  <w:docDefaults>
+    <w:rPrDefault>
+      <w:rPr>
+        <w:rFonts w:asciiTheme="minorHAnsi" w:eastAsiaTheme="minorHAnsi" w:hAnsiTheme="minorHAnsi" w:cstheme="minorBidi"/>
+        <w:sz w:val="22"/>
+        <w:szCs w:val="22"/>
+        <w:lang w:val="tr-TR" w:eastAsia="en-US" w:bidi="ar-SA"/>
+      </w:rPr>
+    </w:rPrDefault>
+    <w:pPrDefault>
+      <w:pPr>
+        <w:spacing w:after="160" w:line="259" w:lineRule="auto"/>
+      </w:pPr>
+    </w:pPrDefault>
+  </w:docDefaults>
+  <w:latentStyles w:defLockedState="0" w:defUIPriority="99" w:defSemiHidden="1" w:defUnhideWhenUsed="1" w:defQFormat="0" w:count="267">
+    <w:lsdException w:name="Normal" w:semiHidden="0" w:uiPriority="0" w:unhideWhenUsed="0" w:qFormat="1"/>
+    <w:lsdException w:name="heading 1" w:semiHidden="0" w:uiPriority="9" w:unhideWhenUsed="0" w:qFormat="1"/>
+    <w:lsdException w:name="heading 2" w:uiPriority="9" w:qFormat="1"/>
+    <w:lsdException w:name="heading 3" w:uiPriority="9" w:qFormat="1"/>
+    <w:lsdException w:name="heading 4" w:uiPriority="9" w:qFormat="1"/>
+    <w:lsdException w:name="heading 5" w:uiPriority="9" w:qFormat="1"/>
+    <w:lsdException w:name="heading 6" w:uiPriority="9" w:qFormat="1"/>
+    <w:lsdException w:name="heading 7" w:uiPriority="9" w:qFormat="1"/>
+    <w:lsdException w:name="heading 8" w:uiPriority="9" w:qFormat="1"/>
+    <w:lsdException w:name="heading 9" w:uiPriority="9" w:qFormat="1"/>
+    <w:lsdException w:name="toc 1" w:uiPriority="39"/>
+    <w:lsdException w:name="toc 2" w:uiPriority="39"/>
+    <w:lsdException w:name="toc 3" w:uiPriority="39"/>
+    <w:lsdException w:name="toc 4" w:uiPriority="39"/>
+    <w:lsdException w:name="toc 5" w:uiPriority="39"/>
+    <w:lsdException w:name="toc 6" w:uiPriority="39"/>
+    <w:lsdException w:name="toc 7" w:uiPriority="39"/>
+    <w:lsdException w:name="toc 8" w:uiPriority="39"/>
+    <w:lsdException w:name="toc 9" w:uiPriority="39"/>
+    <w:lsdException w:name="caption" w:uiPriority="35" w:qFormat="1"/>
+    <w:lsdException w:name="Title" w:semiHidden="0" w:uiPriority="10" w:unhideWhenUsed="0" w:qFormat="1"/>
+    <w:lsdException w:name="Default Paragraph Font" w:uiPriority="1"/>
+    <w:lsdException w:name="Subtitle" w:semiHidden="0" w:uiPriority="11" w:unhideWhenUsed="0" w:qFormat="1"/>
+    <w:lsdException w:name="Strong" w:semiHidden="0" w:uiPriority="22" w:unhideWhenUsed="0" w:qFormat="1"/>
+    <w:lsdException w:name="Emphasis" w:semiHidden="0" w:uiPriority="20" w:unhideWhenUsed="0" w:qFormat="1"/>
+    <w:lsdException w:name="Table Grid" w:semiHidden="0" w:uiPriority="59" w:unhideWhenUsed="0"/>
+    <w:lsdException w:name="Placeholder Text" w:unhideWhenUsed="0"/>
+    <w:lsdException w:name="No Spacing" w:semiHidden="0" w:uiPriority="1" w:unhideWhenUsed="0" w:qFormat="1"/>
+    <w:lsdException w:name="Light Shading" w:semiHidden="0" w:uiPriority="60" w:unhideWhenUsed="0"/>
+    <w:lsdException w:name="Light List" w:semiHidden="0" w:uiPriority="61" w:unhideWhenUsed="0"/>
+    <w:lsdException w:name="Light Grid" w:semiHidden="0" w:uiPriority="62" w:unhideWhenUsed="0"/>
+    <w:lsdException w:name="Medium Shading 1" w:semiHidden="0" w:uiPriority="63" w:unhideWhenUsed="0"/>
+    <w:lsdException w:name="Medium Shading 2" w:semiHidden="0" w:uiPriority="64" w:unhideWhenUsed="0"/>
+    <w:lsdException w:name="Medium List 1" w:semiHidden="0" w:uiPriority="65" w:unhideWhenUsed="0"/>
+    <w:lsdException w:name="Medium List 2" w:semiHidden="0" w:uiPriority="66" w:unhideWhenUsed="0"/>
+    <w:lsdException w:name="Medium Grid 1" w:semiHidden="0" w:uiPriority="67" w:unhideWhenUsed="0"/>
+    <w:lsdException w:name="Medium Grid 2" w:semiHidden="0" w:uiPriority="68" w:unhideWhenUsed="0"/>
+    <w:lsdException w:name="Medium Grid 3" w:semiHidden="0" w:uiPriority="69" w:unhideWhenUsed="0"/>
+    <w:lsdException w:name="Dark List" w:semiHidden="0" w:uiPriority="70" w:unhideWhenUsed="0"/>
+    <w:lsdException w:name="Colorful Shading" w:semiHidden="0" w:uiPriority="71" w:unhideWhenUsed="0"/>
+    <w:lsdException w:name="Colorful List" w:semiHidden="0" w:uiPriority="72" w:unhideWhenUsed="0"/>
+    <w:lsdException w:name="Colorful Grid" w:semiHidden="0" w:uiPriority="73" w:unhideWhenUsed="0"/>
+    <w:lsdException w:name="Light Shading Accent 1" w:semiHidden="0" w:uiPriority="60" w:unhideWhenUsed="0"/>
+    <w:lsdException w:name="Light List Accent 1" w:semiHidden="0" w:uiPriority="61" w:unhideWhenUsed="0"/>
+    <w:lsdException w:name="Light Grid Accent 1" w:semiHidden="0" w:uiPriority="62" w:unhideWhenUsed="0"/>
+    <w:lsdException w:name="Medium Shading 1 Accent 1" w:semiHidden="0" w:uiPriority="63" w:unhideWhenUsed="0"/>
+    <w:lsdException w:name="Medium Shading 2 Accent 1" w:semiHidden="0" w:uiPriority="64" w:unhideWhenUsed="0"/>
+    <w:lsdException w:name="Medium List 1 Accent 1" w:semiHidden="0" w:uiPriority="65" w:unhideWhenUsed="0"/>
+    <w:lsdException w:name="Revision" w:unhideWhenUsed="0"/>
+    <w:lsdException w:name="List Paragraph" w:semiHidden="0" w:uiPriority="34" w:unhideWhenUsed="0" w:qFormat="1"/>
+    <w:lsdException w:name="Quote" w:semiHidden="0" w:uiPriority="29" w:unhideWhenUsed="0" w:qFormat="1"/>
+    <w:lsdException w:name="Intense Quote" w:semiHidden="0" w:uiPriority="30" w:unhideWhenUsed="0" w:qFormat="1"/>
+    <w:lsdException w:name="Medium List 2 Accent 1" w:semiHidden="0" w:uiPriority="66" w:unhideWhenUsed="0"/>
+    <w:lsdException w:name="Medium Grid 1 Accent 1" w:semiHidden="0" w:uiPriority="67" w:unhideWhenUsed="0"/>
+    <w:lsdException w:name="Medium Grid 2 Accent 1" w:semiHidden="0" w:uiPriority="68" w:unhideWhenUsed="0"/>
+    <w:lsdException w:name="Medium Grid 3 Accent 1" w:semiHidden="0" w:uiPriority="69" w:unhideWhenUsed="0"/>
+    <w:lsdException w:name="Dark List Accent 1" w:semiHidden="0" w:uiPriority="70" w:unhideWhenUsed="0"/>
+    <w:lsdException w:name="Colorful Shading Accent 1" w:semiHidden="0" w:uiPriority="71" w:unhideWhenUsed="0"/>
+    <w:lsdException w:name="Colorful List Accent 1" w:semiHidden="0" w:uiPriority="72" w:unhideWhenUsed="0"/>
+    <w:lsdException w:name="Colorful Grid Accent 1" w:semiHidden="0" w:uiPriority="73" w:unhideWhenUsed="0"/>
+    <w:lsdException w:name="Light Shading Accent 2" w:semiHidden="0" w:uiPriority="60" w:unhideWhenUsed="0"/>
+    <w:lsdException w:name="Light List Accent 2" w:semiHidden="0" w:uiPriority="61" w:unhideWhenUsed="0"/>
+    <w:lsdException w:name="Light Grid Accent 2" w:semiHidden="0" w:uiPriority="62" w:unhideWhenUsed="0"/>
+    <w:lsdException w:name="Medium Shading 1 Accent 2" w:semiHidden="0" w:uiPriority="63" w:unhideWhenUsed="0"/>
+    <w:lsdException w:name="Medium Shading 2 Accent 2" w:semiHidden="0" w:uiPriority="64" w:unhideWhenUsed="0"/>
+    <w:lsdException w:name="Medium List 1 Accent 2" w:semiHidden="0" w:uiPriority="65" w:unhideWhenUsed="0"/>
+    <w:lsdException w:name="Medium List 2 Accent 2" w:semiHidden="0" w:uiPriority="66" w:unhideWhenUsed="0"/>
+    <w:lsdException w:name="Medium Grid 1 Accent 2" w:semiHidden="0" w:uiPriority="67" w:unhideWhenUsed="0"/>
+    <w:lsdException w:name="Medium Grid 2 Accent 2" w:semiHidden="0" w:uiPriority="68" w:unhideWhenUsed="0"/>
+    <w:lsdException w:name="Medium Grid 3 Accent 2" w:semiHidden="0" w:uiPriority="69" w:unhideWhenUsed="0"/>
+    <w:lsdException w:name="Dark List Accent 2" w:semiHidden="0" w:uiPriority="70" w:unhideWhenUsed="0"/>
+    <w:lsdException w:name="Colorful Shading Accent 2" w:semiHidden="0" w:uiPriority="71" w:unhideWhenUsed="0"/>
+    <w:lsdException w:name="Colorful List Accent 2" w:semiHidden="0" w:uiPriority="72" w:unhideWhenUsed="0"/>
+    <w:lsdException w:name="Colorful Grid Accent 2" w:semiHidden="0" w:uiPriority="73" w:unhideWhenUsed="0"/>
+    <w:lsdException w:name="Light Shading Accent 3" w:semiHidden="0" w:uiPriority="60" w:unhideWhenUsed="0"/>
+    <w:lsdException w:name="Light List Accent 3" w:semiHidden="0" w:uiPriority="61" w:unhideWhenUsed="0"/>
+    <w:lsdException w:name="Light Grid Accent 3" w:semiHidden="0" w:uiPriority="62" w:unhideWhenUsed="0"/>
+    <w:lsdException w:name="Medium Shading 1 Accent 3" w:semiHidden="0" w:uiPriority="63" w:unhideWhenUsed="0"/>
+    <w:lsdException w:name="Medium Shading 2 Accent 3" w:semiHidden="0" w:uiPriority="64" w:unhideWhenUsed="0"/>
+    <w:lsdException w:name="Medium List 1 Accent 3" w:semiHidden="0" w:uiPriority="65" w:unhideWhenUsed="0"/>
+    <w:lsdException w:name="Medium List 2 Accent 3" w:semiHidden="0" w:uiPriority="66" w:unhideWhenUsed="0"/>
+    <w:lsdException w:name="Medium Grid 1 Accent 3" w:semiHidden="0" w:uiPriority="67" w:unhideWhenUsed="0"/>
+    <w:lsdException w:name="Medium Grid 2 Accent 3" w:semiHidden="0" w:uiPriority="68" w:unhideWhenUsed="0"/>
+    <w:lsdException w:name="Medium Grid 3 Accent 3" w:semiHidden="0" w:uiPriority="69" w:unhideWhenUsed="0"/>
+    <w:lsdException w:name="Dark List Accent 3" w:semiHidden="0" w:uiPriority="70" w:unhideWhenUsed="0"/>
+    <w:lsdException w:name="Colorful Shading Accent 3" w:semiHidden="0" w:uiPriority="71" w:unhideWhenUsed="0"/>
+    <w:lsdException w:name="Colorful List Accent 3" w:semiHidden="0" w:uiPriority="72" w:unhideWhenUsed="0"/>
+    <w:lsdException w:name="Colorful Grid Accent 3" w:semiHidden="0" w:uiPriority="73" w:unhideWhenUsed="0"/>
+    <w:lsdException w:name="Light Shading Accent 4" w:semiHidden="0" w:uiPriority="60" w:unhideWhenUsed="0"/>
+    <w:lsdException w:name="Light List Accent 4" w:semiHidden="0" w:uiPriority="61" w:unhideWhenUsed="0"/>
+    <w:lsdException w:name="Light Grid Accent 4" w:semiHidden="0" w:uiPriority="62" w:unhideWhenUsed="0"/>
+    <w:lsdException w:name="Medium Shading 1 Accent 4" w:semiHidden="0" w:uiPriority="63" w:unhideWhenUsed="0"/>
+    <w:lsdException w:name="Medium Shading 2 Accent 4" w:semiHidden="0" w:uiPriority="64" w:unhideWhenUsed="0"/>
+    <w:lsdException w:name="Medium List 1 Accent 4" w:semiHidden="0" w:uiPriority="65" w:unhideWhenUsed="0"/>
+    <w:lsdException w:name="Medium List 2 Accent 4" w:semiHidden="0" w:uiPriority="66" w:unhideWhenUsed="0"/>
+    <w:lsdException w:name="Medium Grid 1 Accent 4" w:semiHidden="0" w:uiPriority="67" w:unhideWhenUsed="0"/>
+    <w:lsdException w:name="Medium Grid 2 Accent 4" w:semiHidden="0" w:uiPriority="68" w:unhideWhenUsed="0"/>
+    <w:lsdException w:name="Medium Grid 3 Accent 4" w:semiHidden="0" w:uiPriority="69" w:unhideWhenUsed="0"/>
+    <w:lsdException w:name="Dark List Accent 4" w:semiHidden="0" w:uiPriority="70" w:unhideWhenUsed="0"/>
+    <w:lsdException w:name="Colorful Shading Accent 4" w:semiHidden="0" w:uiPriority="71" w:unhideWhenUsed="0"/>
+    <w:lsdException w:name="Colorful List Accent 4" w:semiHidden="0" w:uiPriority="72" w:unhideWhenUsed="0"/>
+    <w:lsdException w:name="Colorful Grid Accent 4" w:semiHidden="0" w:uiPriority="73" w:unhideWhenUsed="0"/>
+    <w:lsdException w:name="Light Shading Accent 5" w:semiHidden="0" w:uiPriority="60" w:unhideWhenUsed="0"/>
+    <w:lsdException w:name="Light List Accent 5" w:semiHidden="0" w:uiPriority="61" w:unhideWhenUsed="0"/>
+    <w:lsdException w:name="Light Grid Accent 5" w:semiHidden="0" w:uiPriority="62" w:unhideWhenUsed="0"/>
+    <w:lsdException w:name="Medium Shading 1 Accent 5" w:semiHidden="0" w:uiPriority="63" w:unhideWhenUsed="0"/>
+    <w:lsdException w:name="Medium Shading 2 Accent 5" w:semiHidden="0" w:uiPriority="64" w:unhideWhenUsed="0"/>
+    <w:lsdException w:name="Medium List 1 Accent 5" w:semiHidden="0" w:uiPriority="65" w:unhideWhenUsed="0"/>
+    <w:lsdException w:name="Medium List 2 Accent 5" w:semiHidden="0" w:uiPriority="66" w:unhideWhenUsed="0"/>
+    <w:lsdException w:name="Medium Grid 1 Accent 5" w:semiHidden="0" w:uiPriority="67" w:unhideWhenUsed="0"/>
+    <w:lsdException w:name="Medium Grid 2 Accent 5" w:semiHidden="0" w:uiPriority="68" w:unhideWhenUsed="0"/>
+    <w:lsdException w:name="Medium Grid 3 Accent 5" w:semiHidden="0" w:uiPriority="69" w:unhideWhenUsed="0"/>
+    <w:lsdException w:name="Dark List Accent 5" w:semiHidden="0" w:uiPriority="70" w:unhideWhenUsed="0"/>
+    <w:lsdException w:name="Colorful Shading Accent 5" w:semiHidden="0" w:uiPriority="71" w:unhideWhenUsed="0"/>
+    <w:lsdException w:name="Colorful List Accent 5" w:semiHidden="0" w:uiPriority="72" w:unhideWhenUsed="0"/>
+    <w:lsdException w:name="Colorful Grid Accent 5" w:semiHidden="0" w:uiPriority="73" w:unhideWhenUsed="0"/>
+    <w:lsdException w:name="Light Shading Accent 6" w:semiHidden="0" w:uiPriority="60" w:unhideWhenUsed="0"/>
+    <w:lsdException w:name="Light List Accent 6" w:semiHidden="0" w:uiPriority="61" w:unhideWhenUsed="0"/>
+    <w:lsdException w:name="Light Grid Accent 6" w:semiHidden="0" w:uiPriority="62" w:unhideWhenUsed="0"/>
+    <w:lsdException w:name="Medium Shading 1 Accent 6" w:semiHidden="0" w:uiPriority="63" w:unhideWhenUsed="0"/>
+    <w:lsdException w:name="Medium Shading 2 Accent 6" w:semiHidden="0" w:uiPriority="64" w:unhideWhenUsed="0"/>
+    <w:lsdException w:name="Medium List 1 Accent 6" w:semiHidden="0" w:uiPriority="65" w:unhideWhenUsed="0"/>
+    <w:lsdException w:name="Medium List 2 Accent 6" w:semiHidden="0" w:uiPriority="66" w:unhideWhenUsed="0"/>
+    <w:lsdException w:name="Medium Grid 1 Accent 6" w:semiHidden="0" w:uiPriority="67" w:unhideWhenUsed="0"/>
+    <w:lsdException w:name="Medium Grid 2 Accent 6" w:semiHidden="0" w:uiPriority="68" w:unhideWhenUsed="0"/>
+    <w:lsdException w:name="Medium Grid 3 Accent 6" w:semiHidden="0" w:uiPriority="69" w:unhideWhenUsed="0"/>
+    <w:lsdException w:name="Dark List Accent 6" w:semiHidden="0" w:uiPriority="70" w:unhideWhenUsed="0"/>
+    <w:lsdException w:name="Colorful Shading Accent 6" w:semiHidden="0" w:uiPriority="71" w:unhideWhenUsed="0"/>
+    <w:lsdException w:name="Colorful List Accent 6" w:semiHidden="0" w:uiPriority="72" w:unhideWhenUsed="0"/>
+    <w:lsdException w:name="Colorful Grid Accent 6" w:semiHidden="0" w:uiPriority="73" w:unhideWhenUsed="0"/>
+    <w:lsdException w:name="Subtle Emphasis" w:semiHidden="0" w:uiPriority="19" w:unhideWhenUsed="0" w:qFormat="1"/>
+    <w:lsdException w:name="Intense Emphasis" w:semiHidden="0" w:uiPriority="21" w:unhideWhenUsed="0" w:qFormat="1"/>
+    <w:lsdException w:name="Subtle Reference" w:semiHidden="0" w:uiPriority="31" w:unhideWhenUsed="0" w:qFormat="1"/>
+    <w:lsdException w:name="Intense Reference" w:semiHidden="0" w:uiPriority="32" w:unhideWhenUsed="0" w:qFormat="1"/>
+    <w:lsdException w:name="Book Title" w:semiHidden="0" w:uiPriority="33" w:unhideWhenUsed="0" w:qFormat="1"/>
+    <w:lsdException w:name="Bibliography" w:uiPriority="37"/>
+    <w:lsdException w:name="TOC Heading" w:uiPriority="39" w:qFormat="1"/>
+  </w:latentStyles>
+  <w:style w:type="paragraph" w:default="1" w:styleId="Normal">
+    <w:name w:val="Normal"/>
+    <w:qFormat/>
+    <w:rsid w:val="00D93BC1"/>
+    <w:pPr>
+      <w:spacing w:after="200" w:line="276" w:lineRule="auto"/>
+      <w:jc w:val="both"/>
+    </w:pPr>
+    <w:rPr>
+      <w:lang w:val="en-US"/>
+    </w:rPr>
+  </w:style>
+  <w:style w:type="paragraph" w:styleId="Heading1">
+    <w:name w:val="heading 1"/>
+    <w:basedOn w:val="Normal"/>
+    <w:next w:val="Normal"/>
+    <w:link w:val="Heading1Char"/>
+    <w:uiPriority w:val="9"/>
+    <w:qFormat/>
+    <w:rsid w:val="00D5349A"/>
+    <w:pPr>
+      <w:keepNext/>
+      <w:keepLines/>
+      <w:spacing w:before="240" w:after="0"/>
+      <w:outlineLvl w:val="0"/>
+    </w:pPr>
+    <w:rPr>
+      <w:rFonts w:asciiTheme="majorHAnsi" w:eastAsiaTheme="majorEastAsia" w:hAnsiTheme="majorHAnsi" w:cstheme="majorBidi"/>
+      <w:b/>
+      <w:sz w:val="32"/>
+      <w:szCs w:val="32"/>
+    </w:rPr>
+  </w:style>
+  <w:style w:type="paragraph" w:styleId="Heading2">
+    <w:name w:val="heading 2"/>
+    <w:basedOn w:val="Normal"/>
+    <w:next w:val="Normal"/>
+    <w:link w:val="Heading2Char"/>
+    <w:uiPriority w:val="9"/>
+    <w:unhideWhenUsed/>
+    <w:qFormat/>
+    <w:rsid w:val="00D5349A"/>
+    <w:pPr>
+      <w:keepNext/>
+      <w:keepLines/>
+      <w:spacing w:before="40" w:after="0"/>
+      <w:outlineLvl w:val="1"/>
+    </w:pPr>
+    <w:rPr>
+      <w:rFonts w:asciiTheme="majorHAnsi" w:eastAsiaTheme="majorEastAsia" w:hAnsiTheme="majorHAnsi" w:cstheme="majorBidi"/>
+      <w:b/>
+      <w:color w:val="000000" w:themeColor="text1"/>
+      <w:sz w:val="28"/>
+      <w:szCs w:val="26"/>
+    </w:rPr>
+  </w:style>
+  <w:style w:type="character" w:default="1" w:styleId="DefaultParagraphFont">
+    <w:name w:val="Default Paragraph Font"/>
+    <w:uiPriority w:val="1"/>
+    <w:semiHidden/>
+    <w:unhideWhenUsed/>
+  </w:style>
+  <w:style w:type="table" w:default="1" w:styleId="TableNormal">
+    <w:name w:val="Normal Table"/>
+    <w:uiPriority w:val="99"/>
+    <w:semiHidden/>
+    <w:unhideWhenUsed/>
+    <w:tblPr>
+      <w:tblInd w:w="0" w:type="dxa"/>
+      <w:tblCellMar>
+        <w:top w:w="0" w:type="dxa"/>
+        <w:left w:w="108" w:type="dxa"/>
+        <w:bottom w:w="0" w:type="dxa"/>
+        <w:right w:w="108" w:type="dxa"/>
+      </w:tblCellMar>
+    </w:tblPr>
+  </w:style>
+  <w:style w:type="numbering" w:default="1" w:styleId="NoList">
+    <w:name w:val="No List"/>
+    <w:uiPriority w:val="99"/>
+    <w:semiHidden/>
+    <w:unhideWhenUsed/>
+  </w:style>
+  <w:style w:type="character" w:customStyle="1" w:styleId="Heading1Char">
+    <w:name w:val="Heading 1 Char"/>
+    <w:basedOn w:val="DefaultParagraphFont"/>
+    <w:link w:val="Heading1"/>
+    <w:uiPriority w:val="9"/>
+    <w:rsid w:val="00D5349A"/>
+    <w:rPr>
+      <w:rFonts w:asciiTheme="majorHAnsi" w:eastAsiaTheme="majorEastAsia" w:hAnsiTheme="majorHAnsi" w:cstheme="majorBidi"/>
+      <w:b/>
+      <w:sz w:val="32"/>
+      <w:szCs w:val="32"/>
+      <w:lang w:val="en-US"/>
+    </w:rPr>
+  </w:style>
+  <w:style w:type="paragraph" w:styleId="TOCHeading">
+    <w:name w:val="TOC Heading"/>
+    <w:basedOn w:val="Heading1"/>
+    <w:next w:val="Normal"/>
+    <w:uiPriority w:val="39"/>
+    <w:unhideWhenUsed/>
+    <w:qFormat/>
+    <w:rsid w:val="00D5349A"/>
+    <w:pPr>
+      <w:spacing w:line="259" w:lineRule="auto"/>
+      <w:outlineLvl w:val="9"/>
+    </w:pPr>
+  </w:style>
+  <w:style w:type="character" w:customStyle="1" w:styleId="Heading2Char">
+    <w:name w:val="Heading 2 Char"/>
+    <w:basedOn w:val="DefaultParagraphFont"/>
+    <w:link w:val="Heading2"/>
+    <w:uiPriority w:val="9"/>
+    <w:rsid w:val="00D5349A"/>
+    <w:rPr>
+      <w:rFonts w:asciiTheme="majorHAnsi" w:eastAsiaTheme="majorEastAsia" w:hAnsiTheme="majorHAnsi" w:cstheme="majorBidi"/>
+      <w:b/>
+      <w:color w:val="000000" w:themeColor="text1"/>
+      <w:sz w:val="28"/>
+      <w:szCs w:val="26"/>
+      <w:lang w:val="en-US"/>
+    </w:rPr>
+  </w:style>
+  <w:style w:type="paragraph" w:styleId="TOC1">
+    <w:name w:val="toc 1"/>
+    <w:basedOn w:val="Normal"/>
+    <w:next w:val="Normal"/>
+    <w:autoRedefine/>
+    <w:uiPriority w:val="39"/>
+    <w:unhideWhenUsed/>
+    <w:rsid w:val="00A17CC2"/>
+    <w:pPr>
+      <w:spacing w:after="100"/>
+    </w:pPr>
+  </w:style>
+  <w:style w:type="paragraph" w:styleId="TOC2">
+    <w:name w:val="toc 2"/>
+    <w:basedOn w:val="Normal"/>
+    <w:next w:val="Normal"/>
+    <w:autoRedefine/>
+    <w:uiPriority w:val="39"/>
+    <w:unhideWhenUsed/>
+    <w:rsid w:val="00A17CC2"/>
+    <w:pPr>
+      <w:spacing w:after="100"/>
+      <w:ind w:left="220"/>
+    </w:pPr>
+  </w:style>
+  <w:style w:type="character" w:styleId="Hyperlink">
+    <w:name w:val="Hyperlink"/>
+    <w:basedOn w:val="DefaultParagraphFont"/>
+    <w:uiPriority w:val="99"/>
+    <w:unhideWhenUsed/>
+    <w:rsid w:val="00A17CC2"/>
+    <w:rPr>
+      <w:color w:val="0563C1" w:themeColor="hyperlink"/>
+      <w:u w:val="single"/>
+    </w:rPr>
+  </w:style>
+  <w:style w:type="paragraph" w:styleId="Caption">
+    <w:name w:val="caption"/>
+    <w:basedOn w:val="Normal"/>
+    <w:next w:val="Normal"/>
+    <w:uiPriority w:val="35"/>
+    <w:unhideWhenUsed/>
+    <w:qFormat/>
+    <w:rsid w:val="00D93BC1"/>
+    <w:pPr>
+      <w:spacing w:line="240" w:lineRule="auto"/>
+    </w:pPr>
+    <w:rPr>
+      <w:i/>
+      <w:iCs/>
+      <w:color w:val="44546A" w:themeColor="text2"/>
+      <w:sz w:val="18"/>
+      <w:szCs w:val="18"/>
+    </w:rPr>
+  </w:style>
+  <w:style w:type="character" w:styleId="PlaceholderText">
+    <w:name w:val="Placeholder Text"/>
+    <w:basedOn w:val="DefaultParagraphFont"/>
+    <w:uiPriority w:val="99"/>
+    <w:semiHidden/>
+    <w:rsid w:val="00D93BC1"/>
+    <w:rPr>
+      <w:color w:val="808080"/>
+    </w:rPr>
+  </w:style>
+  <w:style w:type="paragraph" w:styleId="BalloonText">
+    <w:name w:val="Balloon Text"/>
+    <w:basedOn w:val="Normal"/>
+    <w:link w:val="BalloonTextChar"/>
+    <w:uiPriority w:val="99"/>
+    <w:semiHidden/>
+    <w:unhideWhenUsed/>
+    <w:rsid w:val="0017259C"/>
+    <w:pPr>
+      <w:spacing w:after="0" w:line="240" w:lineRule="auto"/>
+    </w:pPr>
+    <w:rPr>
+      <w:rFonts w:ascii="Tahoma" w:hAnsi="Tahoma" w:cs="Tahoma"/>
+      <w:sz w:val="16"/>
+      <w:szCs w:val="16"/>
+    </w:rPr>
+  </w:style>
+  <w:style w:type="character" w:customStyle="1" w:styleId="BalloonTextChar">
+    <w:name w:val="Balloon Text Char"/>
+    <w:basedOn w:val="DefaultParagraphFont"/>
+    <w:link w:val="BalloonText"/>
+    <w:uiPriority w:val="99"/>
+    <w:semiHidden/>
+    <w:rsid w:val="0017259C"/>
+    <w:rPr>
+      <w:rFonts w:ascii="Tahoma" w:hAnsi="Tahoma" w:cs="Tahoma"/>
+      <w:sz w:val="16"/>
+      <w:szCs w:val="16"/>
+      <w:lang w:val="en-US"/>
+    </w:rPr>
+  </w:style>
+  <w:style w:type="table" w:styleId="TableGrid">
+    <w:name w:val="Table Grid"/>
+    <w:basedOn w:val="TableNormal"/>
+    <w:uiPriority w:val="59"/>
+    <w:unhideWhenUsed/>
+    <w:rsid w:val="0017259C"/>
+    <w:pPr>
+      <w:spacing w:after="0" w:line="240" w:lineRule="auto"/>
+    </w:pPr>
+    <w:tblPr>
+      <w:tblInd w:w="0" w:type="dxa"/>
+      <w:tblBorders>
+        <w:top w:val="single" w:sz="4" w:space="0" w:color="auto"/>
+        <w:left w:val="single" w:sz="4" w:space="0" w:color="auto"/>
+        <w:bottom w:val="single" w:sz="4" w:space="0" w:color="auto"/>
+        <w:right w:val="single" w:sz="4" w:space="0" w:color="auto"/>
+        <w:insideH w:val="single" w:sz="4" w:space="0" w:color="auto"/>
+        <w:insideV w:val="single" w:sz="4" w:space="0" w:color="auto"/>
+      </w:tblBorders>
+      <w:tblCellMar>
+        <w:top w:w="0" w:type="dxa"/>
+        <w:left w:w="108" w:type="dxa"/>
+        <w:bottom w:w="0" w:type="dxa"/>
+        <w:right w:w="108" w:type="dxa"/>
+      </w:tblCellMar>
+    </w:tblPr>
+  </w:style>
 </w:styles>
 </file>
 
@@ -2539,7 +4866,7 @@
     </a:clrScheme>
     <a:fontScheme name="Office">
       <a:majorFont>
-        <a:latin typeface="Calibri Light" panose="020F0302020204030204"/>
+        <a:latin typeface="Calibri Light"/>
         <a:ea typeface=""/>
         <a:cs typeface=""/>
         <a:font script="Jpan" typeface="游ゴシック Light"/>
@@ -2591,7 +4918,7 @@
         <a:font script="Tfng" typeface="Ebrima"/>
       </a:majorFont>
       <a:minorFont>
-        <a:latin typeface="Calibri" panose="020F0502020204030204"/>
+        <a:latin typeface="Calibri"/>
         <a:ea typeface=""/>
         <a:cs typeface=""/>
         <a:font script="Jpan" typeface="游明朝"/>
@@ -2785,7 +5112,7 @@
   <a:extraClrSchemeLst/>
   <a:extLst>
     <a:ext uri="{05A4C25C-085E-4340-85A3-A5531E510DB2}">
-      <thm15:themeFamily xmlns:thm15="http://schemas.microsoft.com/office/thememl/2012/main" name="Office Theme" id="{62F939B6-93AF-4DB8-9C6B-D6C7DFDC589F}" vid="{4A3C46E8-61CC-4603-A589-7422A47A8E4A}"/>
+      <thm15:themeFamily xmlns:thm15="http://schemas.microsoft.com/office/thememl/2012/main" xmlns="" name="Office Theme" id="{62F939B6-93AF-4DB8-9C6B-D6C7DFDC589F}" vid="{4A3C46E8-61CC-4603-A589-7422A47A8E4A}"/>
     </a:ext>
   </a:extLst>
 </a:theme>
@@ -2796,7 +5123,7 @@
 </file>
 
 <file path=customXml/itemProps1.xml><?xml version="1.0" encoding="utf-8"?>
-<ds:datastoreItem xmlns:ds="http://schemas.openxmlformats.org/officeDocument/2006/customXml" ds:itemID="{495D3FAB-C7E7-41C1-917E-C74509EDC315}">
+<ds:datastoreItem xmlns:ds="http://schemas.openxmlformats.org/officeDocument/2006/customXml" ds:itemID="{4DEFFD6E-EC6C-4891-BCE7-61C712527FD7}">
   <ds:schemaRefs>
     <ds:schemaRef ds:uri="http://schemas.openxmlformats.org/officeDocument/2006/bibliography"/>
   </ds:schemaRefs>

</xml_diff>

<commit_message>
Q3.1: Determined design strategy used advanced charting Selected TPS61088 Added these to the report
</commit_message>
<xml_diff>
--- a/EE463_Project3_Team1_Report.docx
+++ b/EE463_Project3_Team1_Report.docx
@@ -1,6 +1,6 @@
 
 <file path=word/document.xml><?xml version="1.0" encoding="utf-8"?>
-<w:document xmlns:wpc="http://schemas.microsoft.com/office/word/2010/wordprocessingCanvas" xmlns:mc="http://schemas.openxmlformats.org/markup-compatibility/2006" xmlns:o="urn:schemas-microsoft-com:office:office" xmlns:r="http://schemas.openxmlformats.org/officeDocument/2006/relationships" xmlns:m="http://schemas.openxmlformats.org/officeDocument/2006/math" xmlns:v="urn:schemas-microsoft-com:vml" xmlns:wp14="http://schemas.microsoft.com/office/word/2010/wordprocessingDrawing" xmlns:wp="http://schemas.openxmlformats.org/drawingml/2006/wordprocessingDrawing" xmlns:w10="urn:schemas-microsoft-com:office:word" xmlns:w="http://schemas.openxmlformats.org/wordprocessingml/2006/main" xmlns:w14="http://schemas.microsoft.com/office/word/2010/wordml" xmlns:wpg="http://schemas.microsoft.com/office/word/2010/wordprocessingGroup" xmlns:wpi="http://schemas.microsoft.com/office/word/2010/wordprocessingInk" xmlns:wne="http://schemas.microsoft.com/office/word/2006/wordml" xmlns:wps="http://schemas.microsoft.com/office/word/2010/wordprocessingShape" mc:Ignorable="w14 wp14">
+<w:document xmlns:wpc="http://schemas.microsoft.com/office/word/2010/wordprocessingCanvas" xmlns:cx="http://schemas.microsoft.com/office/drawing/2014/chartex" xmlns:cx1="http://schemas.microsoft.com/office/drawing/2015/9/8/chartex" xmlns:cx2="http://schemas.microsoft.com/office/drawing/2015/10/21/chartex" xmlns:cx3="http://schemas.microsoft.com/office/drawing/2016/5/9/chartex" xmlns:cx4="http://schemas.microsoft.com/office/drawing/2016/5/10/chartex" xmlns:cx5="http://schemas.microsoft.com/office/drawing/2016/5/11/chartex" xmlns:cx6="http://schemas.microsoft.com/office/drawing/2016/5/12/chartex" xmlns:cx7="http://schemas.microsoft.com/office/drawing/2016/5/13/chartex" xmlns:cx8="http://schemas.microsoft.com/office/drawing/2016/5/14/chartex" xmlns:mc="http://schemas.openxmlformats.org/markup-compatibility/2006" xmlns:aink="http://schemas.microsoft.com/office/drawing/2016/ink" xmlns:am3d="http://schemas.microsoft.com/office/drawing/2017/model3d" xmlns:o="urn:schemas-microsoft-com:office:office" xmlns:r="http://schemas.openxmlformats.org/officeDocument/2006/relationships" xmlns:m="http://schemas.openxmlformats.org/officeDocument/2006/math" xmlns:v="urn:schemas-microsoft-com:vml" xmlns:wp14="http://schemas.microsoft.com/office/word/2010/wordprocessingDrawing" xmlns:wp="http://schemas.openxmlformats.org/drawingml/2006/wordprocessingDrawing" xmlns:w10="urn:schemas-microsoft-com:office:word" xmlns:w="http://schemas.openxmlformats.org/wordprocessingml/2006/main" xmlns:w14="http://schemas.microsoft.com/office/word/2010/wordml" xmlns:w15="http://schemas.microsoft.com/office/word/2012/wordml" xmlns:w16cid="http://schemas.microsoft.com/office/word/2016/wordml/cid" xmlns:w16se="http://schemas.microsoft.com/office/word/2015/wordml/symex" xmlns:wpg="http://schemas.microsoft.com/office/word/2010/wordprocessingGroup" xmlns:wpi="http://schemas.microsoft.com/office/word/2010/wordprocessingInk" xmlns:wne="http://schemas.microsoft.com/office/word/2006/wordml" xmlns:wps="http://schemas.microsoft.com/office/word/2010/wordprocessingShape" mc:Ignorable="w14 w15 w16se w16cid wp14">
   <w:body>
     <w:p>
       <w:pPr>
@@ -33,7 +33,7 @@
                     </pic:cNvPicPr>
                   </pic:nvPicPr>
                   <pic:blipFill>
-                    <a:blip r:embed="rId7" cstate="print">
+                    <a:blip r:embed="rId6" cstate="print">
                       <a:extLst>
                         <a:ext uri="{28A0092B-C50C-407E-A947-70E740481C1C}">
                           <a14:useLocalDpi xmlns:a14="http://schemas.microsoft.com/office/drawing/2010/main" val="0"/>
@@ -173,7 +173,6 @@
           <w:szCs w:val="36"/>
         </w:rPr>
       </w:pPr>
-      <w:proofErr w:type="spellStart"/>
       <w:r>
         <w:rPr>
           <w:rFonts w:ascii="Times New Roman" w:hAnsi="Times New Roman" w:cs="Times New Roman"/>
@@ -181,17 +180,7 @@
           <w:sz w:val="32"/>
           <w:szCs w:val="36"/>
         </w:rPr>
-        <w:t>İven</w:t>
-      </w:r>
-      <w:proofErr w:type="spellEnd"/>
-      <w:r>
-        <w:rPr>
-          <w:rFonts w:ascii="Times New Roman" w:hAnsi="Times New Roman" w:cs="Times New Roman"/>
-          <w:b/>
-          <w:sz w:val="32"/>
-          <w:szCs w:val="36"/>
-        </w:rPr>
-        <w:t xml:space="preserve"> </w:t>
+        <w:t xml:space="preserve">İven </w:t>
       </w:r>
       <w:proofErr w:type="spellStart"/>
       <w:r>
@@ -973,7 +962,7 @@
                     <pic:cNvPicPr/>
                   </pic:nvPicPr>
                   <pic:blipFill>
-                    <a:blip r:embed="rId8"/>
+                    <a:blip r:embed="rId7"/>
                     <a:stretch>
                       <a:fillRect/>
                     </a:stretch>
@@ -1244,7 +1233,7 @@
                     <pic:cNvPicPr/>
                   </pic:nvPicPr>
                   <pic:blipFill>
-                    <a:blip r:embed="rId9"/>
+                    <a:blip r:embed="rId8"/>
                     <a:stretch>
                       <a:fillRect/>
                     </a:stretch>
@@ -1295,6 +1284,120 @@
             <wp:extent cx="5760720" cy="2338705"/>
             <wp:effectExtent l="0" t="0" r="0" b="4445"/>
             <wp:docPr id="2" name="Picture 2"/>
+            <wp:cNvGraphicFramePr>
+              <a:graphicFrameLocks xmlns:a="http://schemas.openxmlformats.org/drawingml/2006/main" noChangeAspect="1"/>
+            </wp:cNvGraphicFramePr>
+            <a:graphic xmlns:a="http://schemas.openxmlformats.org/drawingml/2006/main">
+              <a:graphicData uri="http://schemas.openxmlformats.org/drawingml/2006/picture">
+                <pic:pic xmlns:pic="http://schemas.openxmlformats.org/drawingml/2006/picture">
+                  <pic:nvPicPr>
+                    <pic:cNvPr id="1" name=""/>
+                    <pic:cNvPicPr/>
+                  </pic:nvPicPr>
+                  <pic:blipFill>
+                    <a:blip r:embed="rId9"/>
+                    <a:stretch>
+                      <a:fillRect/>
+                    </a:stretch>
+                  </pic:blipFill>
+                  <pic:spPr>
+                    <a:xfrm>
+                      <a:off x="0" y="0"/>
+                      <a:ext cx="5760720" cy="2338705"/>
+                    </a:xfrm>
+                    <a:prstGeom prst="rect">
+                      <a:avLst/>
+                    </a:prstGeom>
+                  </pic:spPr>
+                </pic:pic>
+              </a:graphicData>
+            </a:graphic>
+          </wp:inline>
+        </w:drawing>
+      </w:r>
+    </w:p>
+    <w:p>
+      <w:pPr>
+        <w:pStyle w:val="Caption"/>
+        <w:jc w:val="center"/>
+      </w:pPr>
+      <w:r>
+        <w:t>Figure Q1.3: Inside the plant</w:t>
+      </w:r>
+    </w:p>
+    <w:p>
+      <w:pPr>
+        <w:pStyle w:val="Caption"/>
+        <w:jc w:val="center"/>
+      </w:pPr>
+      <w:r>
+        <w:t xml:space="preserve"> </w:t>
+      </w:r>
+    </w:p>
+    <w:p>
+      <w:pPr>
+        <w:ind w:firstLine="708"/>
+      </w:pPr>
+      <w:r>
+        <w:t>To model the controller at first, we tried to use Transfer Function Based (PID Tuning) tuning method, which linearizes the plant, calculates PID gains, and opens GUI to adjust respond time however, we could not fix ‘’initial stabilizing controller” error that we received. Therefore; we used Frequency Response Based Tuning Metho</w:t>
+      </w:r>
+      <w:r>
+        <w:t xml:space="preserve">d and found </w:t>
+      </w:r>
+      <w:proofErr w:type="spellStart"/>
+      <w:r>
+        <w:t>K</w:t>
+      </w:r>
+      <w:r>
+        <w:rPr>
+          <w:vertAlign w:val="subscript"/>
+        </w:rPr>
+        <w:t>p</w:t>
+      </w:r>
+      <w:proofErr w:type="spellEnd"/>
+      <w:r>
+        <w:t xml:space="preserve"> and K</w:t>
+      </w:r>
+      <w:r>
+        <w:rPr>
+          <w:vertAlign w:val="subscript"/>
+        </w:rPr>
+        <w:t>I</w:t>
+      </w:r>
+      <w:r>
+        <w:t xml:space="preserve"> as -2.0474 and -3.7927, respectively. Note that transfer function of the controller is a little different than (1), since it is a discrete time PID controller block. Motor speed and reference speed comparison can be seen in Figure Q1.4, and </w:t>
+      </w:r>
+      <w:bookmarkStart w:id="3" w:name="_Hlk534398138"/>
+      <w:r>
+        <w:t>armature current, speed and torque waveforms</w:t>
+      </w:r>
+      <w:bookmarkEnd w:id="3"/>
+      <w:r>
+        <w:t> </w:t>
+      </w:r>
+      <w:r>
+        <w:t>can be seen in Figure Q1.5.</w:t>
+      </w:r>
+    </w:p>
+    <w:p>
+      <w:pPr>
+        <w:ind w:firstLine="708"/>
+      </w:pPr>
+    </w:p>
+    <w:p>
+      <w:pPr>
+        <w:jc w:val="center"/>
+      </w:pPr>
+      <w:r>
+        <w:rPr>
+          <w:noProof/>
+          <w:lang w:val="tr-TR" w:eastAsia="tr-TR"/>
+        </w:rPr>
+        <w:drawing>
+          <wp:inline distT="0" distB="0" distL="0" distR="0" wp14:anchorId="11671163" wp14:editId="068123F0">
+            <wp:extent cx="4733925" cy="2193197"/>
+            <wp:effectExtent l="0" t="0" r="0" b="0"/>
+            <wp:docPr id="9" name="Picture 9"/>
             <wp:cNvGraphicFramePr>
               <a:graphicFrameLocks xmlns:a="http://schemas.openxmlformats.org/drawingml/2006/main" noChangeAspect="1"/>
             </wp:cNvGraphicFramePr>
@@ -1314,7 +1417,7 @@
                   <pic:spPr>
                     <a:xfrm>
                       <a:off x="0" y="0"/>
-                      <a:ext cx="5760720" cy="2338705"/>
+                      <a:ext cx="4745599" cy="2198605"/>
                     </a:xfrm>
                     <a:prstGeom prst="rect">
                       <a:avLst/>
@@ -1333,70 +1436,12 @@
         <w:jc w:val="center"/>
       </w:pPr>
       <w:r>
-        <w:t>Figure Q1.3: Inside the plant</w:t>
-      </w:r>
-    </w:p>
-    <w:p>
-      <w:pPr>
-        <w:pStyle w:val="Caption"/>
-        <w:jc w:val="center"/>
-      </w:pPr>
-      <w:r>
-        <w:t xml:space="preserve"> </w:t>
-      </w:r>
-    </w:p>
-    <w:p>
-      <w:pPr>
-        <w:ind w:firstLine="708"/>
-      </w:pPr>
-      <w:r>
-        <w:t>To model the controller at first, we tried to use Transfer Function Based (PID Tuning) tuning method, which linearizes the plant, calculates PID gains, and opens GUI to adjust respond time however, we could not fix ‘’initial stabilizing controller” error that we received. Therefore; we used Frequency Response Based Tuning Metho</w:t>
-      </w:r>
-      <w:r>
-        <w:t xml:space="preserve">d and found </w:t>
-      </w:r>
-      <w:proofErr w:type="spellStart"/>
-      <w:r>
-        <w:t>K</w:t>
-      </w:r>
-      <w:r>
-        <w:rPr>
-          <w:vertAlign w:val="subscript"/>
-        </w:rPr>
-        <w:t>p</w:t>
-      </w:r>
-      <w:proofErr w:type="spellEnd"/>
-      <w:r>
-        <w:t xml:space="preserve"> and K</w:t>
-      </w:r>
-      <w:r>
-        <w:rPr>
-          <w:vertAlign w:val="subscript"/>
-        </w:rPr>
-        <w:t>I</w:t>
-      </w:r>
-      <w:r>
-        <w:t xml:space="preserve"> as -2.0474 and -3.7927, respectively. Note that transfer function of the controller is a little different than (1), since it is a discrete time PID controller block. Motor speed and reference speed comparison can be seen in Figure Q1.4, and </w:t>
-      </w:r>
-      <w:bookmarkStart w:id="3" w:name="_Hlk534398138"/>
-      <w:r>
-        <w:t>armature current, speed and torque waveforms</w:t>
-      </w:r>
-      <w:bookmarkEnd w:id="3"/>
-      <w:r>
-        <w:t> </w:t>
-      </w:r>
-      <w:r>
-        <w:t>can be seen in Figure Q1.5.</w:t>
-      </w:r>
-    </w:p>
-    <w:p>
-      <w:pPr>
-        <w:ind w:firstLine="708"/>
-      </w:pPr>
-    </w:p>
-    <w:p>
-      <w:pPr>
+        <w:t>Figure Q1.4: Reference and motor speed comparison</w:t>
+      </w:r>
+    </w:p>
+    <w:p>
+      <w:pPr>
+        <w:keepNext/>
         <w:jc w:val="center"/>
       </w:pPr>
       <w:r>
@@ -1404,11 +1449,12 @@
           <w:noProof/>
           <w:lang w:val="tr-TR" w:eastAsia="tr-TR"/>
         </w:rPr>
+        <w:lastRenderedPageBreak/>
         <w:drawing>
-          <wp:inline distT="0" distB="0" distL="0" distR="0" wp14:anchorId="11671163" wp14:editId="068123F0">
-            <wp:extent cx="4733925" cy="2193197"/>
-            <wp:effectExtent l="0" t="0" r="0" b="0"/>
-            <wp:docPr id="9" name="Picture 9"/>
+          <wp:inline distT="0" distB="0" distL="0" distR="0" wp14:anchorId="680D2DF4" wp14:editId="3313483A">
+            <wp:extent cx="5238750" cy="3045543"/>
+            <wp:effectExtent l="0" t="0" r="0" b="2540"/>
+            <wp:docPr id="10" name="Picture 10"/>
             <wp:cNvGraphicFramePr>
               <a:graphicFrameLocks xmlns:a="http://schemas.openxmlformats.org/drawingml/2006/main" noChangeAspect="1"/>
             </wp:cNvGraphicFramePr>
@@ -1428,7 +1474,7 @@
                   <pic:spPr>
                     <a:xfrm>
                       <a:off x="0" y="0"/>
-                      <a:ext cx="4745599" cy="2198605"/>
+                      <a:ext cx="5244920" cy="3049130"/>
                     </a:xfrm>
                     <a:prstGeom prst="rect">
                       <a:avLst/>
@@ -1447,12 +1493,103 @@
         <w:jc w:val="center"/>
       </w:pPr>
       <w:r>
-        <w:t>Figure Q1.4: Reference and motor speed comparison</w:t>
-      </w:r>
-    </w:p>
-    <w:p>
-      <w:pPr>
-        <w:keepNext/>
+        <w:t>Figure Q1.5: A</w:t>
+      </w:r>
+      <w:r>
+        <w:t>rmature current, speed and torque waveforms</w:t>
+      </w:r>
+    </w:p>
+    <w:p>
+      <w:pPr>
+        <w:ind w:firstLine="708"/>
+      </w:pPr>
+      <w:r>
+        <w:t xml:space="preserve">From Figure Q1.4-5 we can see that motor speed reaches zero steady state error eventually due to the integrator in the PI controller. We used various </w:t>
+      </w:r>
+      <w:proofErr w:type="spellStart"/>
+      <w:r>
+        <w:t>K</w:t>
+      </w:r>
+      <w:r>
+        <w:rPr>
+          <w:vertAlign w:val="subscript"/>
+        </w:rPr>
+        <w:t>p</w:t>
+      </w:r>
+      <w:proofErr w:type="spellEnd"/>
+      <w:r>
+        <w:t xml:space="preserve"> and K</w:t>
+      </w:r>
+      <w:r>
+        <w:rPr>
+          <w:vertAlign w:val="subscript"/>
+        </w:rPr>
+        <w:t xml:space="preserve">I </w:t>
+      </w:r>
+      <w:r>
+        <w:t>values but the characteristics of these waveform did not change much. However, after only using P controller and PI controller we have figured out that with P c</w:t>
+      </w:r>
+      <w:r>
+        <w:t xml:space="preserve">ontroller we cannot reach zero steady state error and with PI controller </w:t>
+      </w:r>
+      <w:r>
+        <w:t>any amount of K</w:t>
+      </w:r>
+      <w:r>
+        <w:rPr>
+          <w:vertAlign w:val="subscript"/>
+        </w:rPr>
+        <w:t>I</w:t>
+      </w:r>
+      <w:r>
+        <w:t xml:space="preserve"> guarantees overshoot.  </w:t>
+      </w:r>
+      <w:r>
+        <w:t>Also, from Figure Q1.5 we can see that torque waveform persuades armature current waveform oscillations as it was observed in Project 2 as well.</w:t>
+      </w:r>
+    </w:p>
+    <w:p>
+      <w:pPr>
+        <w:ind w:firstLine="708"/>
+      </w:pPr>
+      <w:r>
+        <w:t xml:space="preserve">In Figure Q1.4 we can see that motor takes some time to decrease its speed to 150 rad/sec from 157 rad/sec when we first start the motor. Changing </w:t>
+      </w:r>
+      <w:proofErr w:type="spellStart"/>
+      <w:r>
+        <w:t>K</w:t>
+      </w:r>
+      <w:r>
+        <w:rPr>
+          <w:vertAlign w:val="subscript"/>
+        </w:rPr>
+        <w:t>p</w:t>
+      </w:r>
+      <w:proofErr w:type="spellEnd"/>
+      <w:r>
+        <w:t xml:space="preserve"> and K</w:t>
+      </w:r>
+      <w:r>
+        <w:rPr>
+          <w:vertAlign w:val="subscript"/>
+        </w:rPr>
+        <w:t xml:space="preserve">I </w:t>
+      </w:r>
+      <w:r>
+        <w:t xml:space="preserve">values did not help this problem. </w:t>
+      </w:r>
+      <w:r>
+        <w:t>However, using a different driving technique by gradually increasing the reference speed from zero to 150 rad/sec decreases the starting time from 12 seconds to 8 seconds as it can be seen from Figure Q1.6. A</w:t>
+      </w:r>
+      <w:r>
+        <w:t>rmature current, speed and torque waveforms </w:t>
+      </w:r>
+      <w:r>
+        <w:t>again repeated for this driving technique in Figure Q1.7.</w:t>
+      </w:r>
+    </w:p>
+    <w:p>
+      <w:pPr>
         <w:jc w:val="center"/>
       </w:pPr>
       <w:r>
@@ -1460,12 +1597,11 @@
           <w:noProof/>
           <w:lang w:val="tr-TR" w:eastAsia="tr-TR"/>
         </w:rPr>
-        <w:lastRenderedPageBreak/>
         <w:drawing>
-          <wp:inline distT="0" distB="0" distL="0" distR="0" wp14:anchorId="680D2DF4" wp14:editId="3313483A">
-            <wp:extent cx="5238750" cy="3045543"/>
-            <wp:effectExtent l="0" t="0" r="0" b="2540"/>
-            <wp:docPr id="10" name="Picture 10"/>
+          <wp:inline distT="0" distB="0" distL="0" distR="0" wp14:anchorId="75085B8D" wp14:editId="3B3E6865">
+            <wp:extent cx="4933950" cy="2303271"/>
+            <wp:effectExtent l="0" t="0" r="0" b="1905"/>
+            <wp:docPr id="11" name="Picture 11"/>
             <wp:cNvGraphicFramePr>
               <a:graphicFrameLocks xmlns:a="http://schemas.openxmlformats.org/drawingml/2006/main" noChangeAspect="1"/>
             </wp:cNvGraphicFramePr>
@@ -1485,7 +1621,7 @@
                   <pic:spPr>
                     <a:xfrm>
                       <a:off x="0" y="0"/>
-                      <a:ext cx="5244920" cy="3049130"/>
+                      <a:ext cx="4939948" cy="2306071"/>
                     </a:xfrm>
                     <a:prstGeom prst="rect">
                       <a:avLst/>
@@ -1504,101 +1640,10 @@
         <w:jc w:val="center"/>
       </w:pPr>
       <w:r>
-        <w:t>Figure Q1.5: A</w:t>
-      </w:r>
-      <w:r>
-        <w:t>rmature current, speed and torque waveforms</w:t>
-      </w:r>
-    </w:p>
-    <w:p>
-      <w:pPr>
-        <w:ind w:firstLine="708"/>
-      </w:pPr>
-      <w:r>
-        <w:t xml:space="preserve">From Figure Q1.4-5 we can see that motor speed reaches zero steady state error eventually due to the integrator in the PI controller. We used various </w:t>
-      </w:r>
-      <w:proofErr w:type="spellStart"/>
-      <w:r>
-        <w:t>K</w:t>
-      </w:r>
-      <w:r>
-        <w:rPr>
-          <w:vertAlign w:val="subscript"/>
-        </w:rPr>
-        <w:t>p</w:t>
-      </w:r>
-      <w:proofErr w:type="spellEnd"/>
-      <w:r>
-        <w:t xml:space="preserve"> and K</w:t>
-      </w:r>
-      <w:r>
-        <w:rPr>
-          <w:vertAlign w:val="subscript"/>
-        </w:rPr>
-        <w:t xml:space="preserve">I </w:t>
-      </w:r>
-      <w:r>
-        <w:t>values but the characteristics of these waveform did not change much. However, after only using P controller and PI controller we have figured out that with P c</w:t>
-      </w:r>
-      <w:r>
-        <w:t xml:space="preserve">ontroller we cannot reach zero steady state error and with PI controller </w:t>
-      </w:r>
-      <w:r>
-        <w:t>any amount of K</w:t>
-      </w:r>
-      <w:r>
-        <w:rPr>
-          <w:vertAlign w:val="subscript"/>
-        </w:rPr>
-        <w:t>I</w:t>
-      </w:r>
-      <w:r>
-        <w:t xml:space="preserve"> guarantees overshoot.  </w:t>
-      </w:r>
-      <w:r>
-        <w:t>Also, from Figure Q1.5 we can see that torque waveform persuades armature current waveform oscillations as it was observed in Project 2 as well.</w:t>
-      </w:r>
-    </w:p>
-    <w:p>
-      <w:pPr>
-        <w:ind w:firstLine="708"/>
-      </w:pPr>
-      <w:r>
-        <w:t xml:space="preserve">In Figure Q1.4 we can see that motor takes some time to decrease its speed to 150 rad/sec from 157 rad/sec when we first start the motor. Changing </w:t>
-      </w:r>
-      <w:proofErr w:type="spellStart"/>
-      <w:r>
-        <w:t>K</w:t>
-      </w:r>
-      <w:r>
-        <w:rPr>
-          <w:vertAlign w:val="subscript"/>
-        </w:rPr>
-        <w:t>p</w:t>
-      </w:r>
-      <w:proofErr w:type="spellEnd"/>
-      <w:r>
-        <w:t xml:space="preserve"> and K</w:t>
-      </w:r>
-      <w:r>
-        <w:rPr>
-          <w:vertAlign w:val="subscript"/>
-        </w:rPr>
-        <w:t xml:space="preserve">I </w:t>
-      </w:r>
-      <w:r>
-        <w:t xml:space="preserve">values did not help this problem. </w:t>
-      </w:r>
-      <w:r>
-        <w:t>However, using a different driving technique by gradually increasing the reference speed from zero to 150 rad/sec decreases the starting time from 12 seconds to 8 seconds as it can be seen from Figure Q1.6. A</w:t>
-      </w:r>
-      <w:r>
-        <w:t>rmature current, speed and torque waveforms </w:t>
-      </w:r>
-      <w:r>
-        <w:t>again repeated for this driving technique in Figure Q1.7.</w:t>
-      </w:r>
-    </w:p>
+        <w:t>Figure Q1.6: Reference and motor speed comparison</w:t>
+      </w:r>
+    </w:p>
+    <w:p/>
     <w:p>
       <w:pPr>
         <w:jc w:val="center"/>
@@ -1609,10 +1654,10 @@
           <w:lang w:val="tr-TR" w:eastAsia="tr-TR"/>
         </w:rPr>
         <w:drawing>
-          <wp:inline distT="0" distB="0" distL="0" distR="0" wp14:anchorId="75085B8D" wp14:editId="3B3E6865">
-            <wp:extent cx="4933950" cy="2303271"/>
-            <wp:effectExtent l="0" t="0" r="0" b="1905"/>
-            <wp:docPr id="11" name="Picture 11"/>
+          <wp:inline distT="0" distB="0" distL="0" distR="0" wp14:anchorId="3FA9C911" wp14:editId="2FD0E58F">
+            <wp:extent cx="5029200" cy="2910417"/>
+            <wp:effectExtent l="0" t="0" r="0" b="4445"/>
+            <wp:docPr id="12" name="Picture 12"/>
             <wp:cNvGraphicFramePr>
               <a:graphicFrameLocks xmlns:a="http://schemas.openxmlformats.org/drawingml/2006/main" noChangeAspect="1"/>
             </wp:cNvGraphicFramePr>
@@ -1632,62 +1677,6 @@
                   <pic:spPr>
                     <a:xfrm>
                       <a:off x="0" y="0"/>
-                      <a:ext cx="4939948" cy="2306071"/>
-                    </a:xfrm>
-                    <a:prstGeom prst="rect">
-                      <a:avLst/>
-                    </a:prstGeom>
-                  </pic:spPr>
-                </pic:pic>
-              </a:graphicData>
-            </a:graphic>
-          </wp:inline>
-        </w:drawing>
-      </w:r>
-    </w:p>
-    <w:p>
-      <w:pPr>
-        <w:pStyle w:val="Caption"/>
-        <w:jc w:val="center"/>
-      </w:pPr>
-      <w:r>
-        <w:t>Figure Q1.6: Reference and motor speed comparison</w:t>
-      </w:r>
-    </w:p>
-    <w:p/>
-    <w:p>
-      <w:pPr>
-        <w:jc w:val="center"/>
-      </w:pPr>
-      <w:r>
-        <w:rPr>
-          <w:noProof/>
-          <w:lang w:val="tr-TR" w:eastAsia="tr-TR"/>
-        </w:rPr>
-        <w:drawing>
-          <wp:inline distT="0" distB="0" distL="0" distR="0" wp14:anchorId="3FA9C911" wp14:editId="2FD0E58F">
-            <wp:extent cx="5029200" cy="2910417"/>
-            <wp:effectExtent l="0" t="0" r="0" b="4445"/>
-            <wp:docPr id="12" name="Picture 12"/>
-            <wp:cNvGraphicFramePr>
-              <a:graphicFrameLocks xmlns:a="http://schemas.openxmlformats.org/drawingml/2006/main" noChangeAspect="1"/>
-            </wp:cNvGraphicFramePr>
-            <a:graphic xmlns:a="http://schemas.openxmlformats.org/drawingml/2006/main">
-              <a:graphicData uri="http://schemas.openxmlformats.org/drawingml/2006/picture">
-                <pic:pic xmlns:pic="http://schemas.openxmlformats.org/drawingml/2006/picture">
-                  <pic:nvPicPr>
-                    <pic:cNvPr id="1" name=""/>
-                    <pic:cNvPicPr/>
-                  </pic:nvPicPr>
-                  <pic:blipFill>
-                    <a:blip r:embed="rId14"/>
-                    <a:stretch>
-                      <a:fillRect/>
-                    </a:stretch>
-                  </pic:blipFill>
-                  <pic:spPr>
-                    <a:xfrm>
-                      <a:off x="0" y="0"/>
                       <a:ext cx="5038631" cy="2915875"/>
                     </a:xfrm>
                     <a:prstGeom prst="rect">
@@ -1727,31 +1716,7 @@
     <w:p/>
     <w:p>
       <w:r>
-        <w:t>In this part of the project we are asked to design a buck converter</w:t>
-      </w:r>
-      <w:r>
-        <w:t>.</w:t>
-      </w:r>
-      <w:r>
-        <w:t xml:space="preserve"> To achieve </w:t>
-      </w:r>
-      <w:r>
-        <w:t>successful ope</w:t>
-      </w:r>
-      <w:r>
-        <w:t xml:space="preserve">ration we need determine values of switching frequency and commercially </w:t>
-      </w:r>
-      <w:r>
-        <w:t>available</w:t>
-      </w:r>
-      <w:r>
-        <w:t xml:space="preserve"> circuit elements. Let’s </w:t>
-      </w:r>
-      <w:r>
-        <w:t>begin with using</w:t>
-      </w:r>
-      <w:r>
-        <w:t>;</w:t>
+        <w:t>In this part of the project we are asked to design a buck converter. To achieve successful operation we need determine values of switching frequency and commercially available circuit elements. Let’s begin with using;</w:t>
       </w:r>
     </w:p>
     <w:p>
@@ -1783,175 +1748,123 @@
         <w:rPr>
           <w:vertAlign w:val="subscript"/>
         </w:rPr>
+        <w:t xml:space="preserve">  </w:t>
+      </w:r>
+      <w:r>
+        <w:t>,</w:t>
+      </w:r>
+      <w:proofErr w:type="gramEnd"/>
+      <w:r>
+        <w:t xml:space="preserve"> Since we know input and output voltages. Duty ratio is found 0.5. For D=0.5 we know that;</w:t>
+      </w:r>
+    </w:p>
+    <w:p>
+      <w:r>
         <w:t xml:space="preserve"> </w:t>
       </w:r>
+      <w:proofErr w:type="spellStart"/>
+      <w:r>
+        <w:t>I</w:t>
+      </w:r>
       <w:r>
         <w:rPr>
           <w:vertAlign w:val="subscript"/>
         </w:rPr>
+        <w:t>out</w:t>
+      </w:r>
+      <w:proofErr w:type="spellEnd"/>
+      <w:r>
+        <w:rPr>
+          <w:vertAlign w:val="subscript"/>
+        </w:rPr>
         <w:t xml:space="preserve"> </w:t>
       </w:r>
       <w:r>
-        <w:t>,</w:t>
+        <w:t>/ I</w:t>
+      </w:r>
+      <w:r>
+        <w:rPr>
+          <w:vertAlign w:val="subscript"/>
+        </w:rPr>
+        <w:t>LB, max</w:t>
+      </w:r>
+      <w:r>
+        <w:t xml:space="preserve"> &gt; 1 so that we can avoid being at discontinuous conduction mode. Since </w:t>
+      </w:r>
+    </w:p>
+    <w:p>
+      <w:r>
+        <w:t>I</w:t>
+      </w:r>
+      <w:r>
+        <w:rPr>
+          <w:vertAlign w:val="subscript"/>
+        </w:rPr>
+        <w:t xml:space="preserve">LB, max </w:t>
+      </w:r>
+      <w:r>
+        <w:t>= T</w:t>
+      </w:r>
+      <w:r>
+        <w:rPr>
+          <w:vertAlign w:val="subscript"/>
+        </w:rPr>
+        <w:t>s</w:t>
+      </w:r>
+      <w:r>
+        <w:t xml:space="preserve"> x V</w:t>
+      </w:r>
+      <w:r>
+        <w:rPr>
+          <w:vertAlign w:val="subscript"/>
+        </w:rPr>
+        <w:t>in</w:t>
+      </w:r>
+      <w:r>
+        <w:t xml:space="preserve"> / 8 x L putting know values into this equation we found;</w:t>
+      </w:r>
+    </w:p>
+    <w:p>
+      <w:r>
+        <w:t xml:space="preserve">L / </w:t>
+      </w:r>
+      <w:proofErr w:type="gramStart"/>
+      <w:r>
+        <w:t>T</w:t>
+      </w:r>
+      <w:r>
+        <w:rPr>
+          <w:vertAlign w:val="subscript"/>
+        </w:rPr>
+        <w:t xml:space="preserve">s  </w:t>
+      </w:r>
+      <w:r>
+        <w:t>&gt;</w:t>
       </w:r>
       <w:proofErr w:type="gramEnd"/>
       <w:r>
-        <w:t xml:space="preserve"> Since we know input and output voltages. Duty ratio is found 0.5. For D=0.5 we know that;</w:t>
-      </w:r>
-    </w:p>
-    <w:p>
-      <w:r>
-        <w:t xml:space="preserve"> </w:t>
-      </w:r>
-      <w:proofErr w:type="spellStart"/>
-      <w:r>
-        <w:t>I</w:t>
+        <w:t xml:space="preserve"> 1 or L x f</w:t>
       </w:r>
       <w:r>
         <w:rPr>
           <w:vertAlign w:val="subscript"/>
         </w:rPr>
-        <w:t>out</w:t>
-      </w:r>
-      <w:proofErr w:type="spellEnd"/>
+        <w:t xml:space="preserve">s </w:t>
+      </w:r>
+      <w:r>
+        <w:t>&gt; 1</w:t>
+      </w:r>
+    </w:p>
+    <w:p>
+      <w:r>
+        <w:t>After finding this final relationship we can determine switching frequency and inductance value. In order not to select too big inductor we select f</w:t>
+      </w:r>
       <w:r>
         <w:rPr>
           <w:vertAlign w:val="subscript"/>
         </w:rPr>
-        <w:t xml:space="preserve"> </w:t>
-      </w:r>
-      <w:r>
-        <w:t>/ I</w:t>
-      </w:r>
-      <w:r>
-        <w:rPr>
-          <w:vertAlign w:val="subscript"/>
-        </w:rPr>
-        <w:t>LB, max</w:t>
-      </w:r>
-      <w:r>
-        <w:t xml:space="preserve"> &gt; 1 so that we can avoid being at discontinuous conduction mode. Since </w:t>
-      </w:r>
-    </w:p>
-    <w:p>
-      <w:r>
-        <w:t>I</w:t>
-      </w:r>
-      <w:r>
-        <w:rPr>
-          <w:vertAlign w:val="subscript"/>
-        </w:rPr>
-        <w:t xml:space="preserve">LB, max </w:t>
-      </w:r>
-      <w:r>
-        <w:t xml:space="preserve">= </w:t>
-      </w:r>
-      <w:proofErr w:type="spellStart"/>
-      <w:r>
-        <w:t>T</w:t>
-      </w:r>
-      <w:r>
-        <w:rPr>
-          <w:vertAlign w:val="subscript"/>
-        </w:rPr>
         <w:t>s</w:t>
       </w:r>
-      <w:proofErr w:type="spellEnd"/>
-      <w:r>
-        <w:t xml:space="preserve"> x </w:t>
-      </w:r>
-      <w:proofErr w:type="gramStart"/>
-      <w:r>
-        <w:t>V</w:t>
-      </w:r>
-      <w:r>
-        <w:rPr>
-          <w:vertAlign w:val="subscript"/>
-        </w:rPr>
-        <w:t>in</w:t>
-      </w:r>
-      <w:proofErr w:type="gramEnd"/>
-      <w:r>
-        <w:t xml:space="preserve"> / 8 x L putting know values into this equation we found;</w:t>
-      </w:r>
-    </w:p>
-    <w:p>
-      <w:r>
-        <w:t xml:space="preserve">L / </w:t>
-      </w:r>
-      <w:proofErr w:type="spellStart"/>
-      <w:proofErr w:type="gramStart"/>
-      <w:r>
-        <w:t>T</w:t>
-      </w:r>
-      <w:r>
-        <w:rPr>
-          <w:vertAlign w:val="subscript"/>
-        </w:rPr>
-        <w:t>s</w:t>
-      </w:r>
-      <w:proofErr w:type="spellEnd"/>
-      <w:r>
-        <w:rPr>
-          <w:vertAlign w:val="subscript"/>
-        </w:rPr>
-        <w:t xml:space="preserve">  </w:t>
-      </w:r>
-      <w:r>
-        <w:t>&gt;</w:t>
-      </w:r>
-      <w:proofErr w:type="gramEnd"/>
-      <w:r>
-        <w:t xml:space="preserve"> 1 or L x </w:t>
-      </w:r>
-      <w:proofErr w:type="spellStart"/>
-      <w:r>
-        <w:t>f</w:t>
-      </w:r>
-      <w:r>
-        <w:rPr>
-          <w:vertAlign w:val="subscript"/>
-        </w:rPr>
-        <w:t>s</w:t>
-      </w:r>
-      <w:proofErr w:type="spellEnd"/>
-      <w:r>
-        <w:rPr>
-          <w:vertAlign w:val="subscript"/>
-        </w:rPr>
-        <w:t xml:space="preserve"> </w:t>
-      </w:r>
-      <w:r>
-        <w:t>&gt; 1</w:t>
-      </w:r>
-    </w:p>
-    <w:p>
-      <w:r>
-        <w:t xml:space="preserve">After finding this final relationship we can determine switching </w:t>
-      </w:r>
-      <w:r>
-        <w:t>frequency and inductance value</w:t>
-      </w:r>
-      <w:r>
-        <w:t xml:space="preserve">. In order not to select too big </w:t>
-      </w:r>
-      <w:r>
-        <w:t>inductor</w:t>
-      </w:r>
-      <w:r>
-        <w:t xml:space="preserve"> we select </w:t>
-      </w:r>
-      <w:proofErr w:type="spellStart"/>
-      <w:r>
-        <w:t>f</w:t>
-      </w:r>
-      <w:r>
-        <w:rPr>
-          <w:vertAlign w:val="subscript"/>
-        </w:rPr>
-        <w:t>s</w:t>
-      </w:r>
-      <w:proofErr w:type="spellEnd"/>
       <w:r>
         <w:t xml:space="preserve">=20 kHz. Selected inductor and its parameters listed in Table 2.1. </w:t>
       </w:r>
@@ -1961,17 +1874,9 @@
         <w:pStyle w:val="Caption"/>
         <w:keepNext/>
       </w:pPr>
-      <w:proofErr w:type="gramStart"/>
-      <w:r>
-        <w:t>Table</w:t>
-      </w:r>
-      <w:r>
-        <w:t xml:space="preserve"> </w:t>
-      </w:r>
-      <w:r>
-        <w:t>2.</w:t>
-      </w:r>
-      <w:proofErr w:type="gramEnd"/>
+      <w:r>
+        <w:t>Table 2.</w:t>
+      </w:r>
       <w:r>
         <w:fldChar w:fldCharType="begin"/>
       </w:r>
@@ -2051,7 +1956,7 @@
             <w:tcW w:w="7403" w:type="dxa"/>
           </w:tcPr>
           <w:p>
-            <w:hyperlink r:id="rId15" w:history="1">
+            <w:hyperlink r:id="rId14" w:history="1">
               <w:r>
                 <w:rPr>
                   <w:rStyle w:val="Hyperlink"/>
@@ -2186,14 +2091,14 @@
         <w:t xml:space="preserve">Note that altough we can select an inductor with smaller inductance value we select an inductor with highest possible inductance value that meets our criteria. Reasons is with higher inductances we can get lower </w:t>
       </w:r>
       <w:proofErr w:type="spellStart"/>
+      <w:r>
+        <w:rPr>
+          <w:rFonts w:cstheme="minorHAnsi"/>
+        </w:rPr>
+        <w:t>Δ</w:t>
+      </w:r>
       <w:proofErr w:type="gramStart"/>
       <w:r>
-        <w:rPr>
-          <w:rFonts w:cstheme="minorHAnsi"/>
-        </w:rPr>
-        <w:t>Δ</w:t>
-      </w:r>
-      <w:r>
         <w:t>i</w:t>
       </w:r>
       <w:r>
@@ -2303,14 +2208,7 @@
         <w:rPr>
           <w:rFonts w:cstheme="minorHAnsi"/>
         </w:rPr>
-        <w:t xml:space="preserve">/ </w:t>
-      </w:r>
-      <w:proofErr w:type="spellStart"/>
-      <w:r>
-        <w:rPr>
-          <w:rFonts w:cstheme="minorHAnsi"/>
-        </w:rPr>
-        <w:t>f</w:t>
+        <w:t>/ f</w:t>
       </w:r>
       <w:r>
         <w:rPr>
@@ -2319,7 +2217,6 @@
         </w:rPr>
         <w:t>s</w:t>
       </w:r>
-      <w:proofErr w:type="spellEnd"/>
       <w:r>
         <w:rPr>
           <w:rFonts w:cstheme="minorHAnsi"/>
@@ -2433,7 +2330,7 @@
             <w:tcW w:w="7479" w:type="dxa"/>
           </w:tcPr>
           <w:p>
-            <w:hyperlink r:id="rId16" w:history="1">
+            <w:hyperlink r:id="rId15" w:history="1">
               <w:r>
                 <w:rPr>
                   <w:rStyle w:val="Hyperlink"/>
@@ -2587,17 +2484,9 @@
         <w:pStyle w:val="Caption"/>
         <w:keepNext/>
       </w:pPr>
-      <w:proofErr w:type="gramStart"/>
-      <w:r>
-        <w:t>Table</w:t>
-      </w:r>
-      <w:r>
-        <w:t xml:space="preserve"> </w:t>
-      </w:r>
-      <w:r>
-        <w:t>2.</w:t>
-      </w:r>
-      <w:proofErr w:type="gramEnd"/>
+      <w:r>
+        <w:t>Table 2.</w:t>
+      </w:r>
       <w:r>
         <w:fldChar w:fldCharType="begin"/>
       </w:r>
@@ -2617,13 +2506,7 @@
         <w:fldChar w:fldCharType="end"/>
       </w:r>
       <w:r>
-        <w:t>: Selected MOSFET and tech</w:t>
-      </w:r>
-      <w:r>
-        <w:t>ni</w:t>
-      </w:r>
-      <w:r>
-        <w:t>cal properties of it</w:t>
+        <w:t>: Selected MOSFET and technical properties of it</w:t>
       </w:r>
     </w:p>
     <w:tbl>
@@ -2703,7 +2586,7 @@
                 <w:rFonts w:cstheme="minorHAnsi"/>
               </w:rPr>
             </w:pPr>
-            <w:hyperlink r:id="rId17" w:history="1">
+            <w:hyperlink r:id="rId16" w:history="1">
               <w:r>
                 <w:rPr>
                   <w:rStyle w:val="Hyperlink"/>
@@ -2897,13 +2780,7 @@
               <w:rPr>
                 <w:rFonts w:cstheme="minorHAnsi"/>
               </w:rPr>
-              <w:t xml:space="preserve">Power </w:t>
-            </w:r>
-            <w:r>
-              <w:rPr>
-                <w:rFonts w:cstheme="minorHAnsi"/>
-              </w:rPr>
-              <w:t>dissipation</w:t>
+              <w:t>Power dissipation</w:t>
             </w:r>
           </w:p>
         </w:tc>
@@ -2985,19 +2862,7 @@
         <w:rPr>
           <w:rFonts w:cstheme="minorHAnsi"/>
         </w:rPr>
-        <w:t xml:space="preserve">In our application maximum drain current is 43 A for few </w:t>
-      </w:r>
-      <w:r>
-        <w:rPr>
-          <w:rFonts w:cstheme="minorHAnsi"/>
-        </w:rPr>
-        <w:t>milliseconds</w:t>
-      </w:r>
-      <w:r>
-        <w:rPr>
-          <w:rFonts w:cstheme="minorHAnsi"/>
-        </w:rPr>
-        <w:t>, thus selected MOSFET meets that requirement too.</w:t>
+        <w:t>In our application maximum drain current is 43 A for few milliseconds, thus selected MOSFET meets that requirement too.</w:t>
       </w:r>
     </w:p>
     <w:p>
@@ -3013,19 +2878,7 @@
         <w:rPr>
           <w:rFonts w:cstheme="minorHAnsi"/>
         </w:rPr>
-        <w:t xml:space="preserve">iode product code and </w:t>
-      </w:r>
-      <w:r>
-        <w:rPr>
-          <w:rFonts w:cstheme="minorHAnsi"/>
-        </w:rPr>
-        <w:t>its</w:t>
-      </w:r>
-      <w:r>
-        <w:rPr>
-          <w:rFonts w:cstheme="minorHAnsi"/>
-        </w:rPr>
-        <w:t xml:space="preserve"> parameters indicated in Table 2.4.</w:t>
+        <w:t>iode product code and its parameters indicated in Table 2.4.</w:t>
       </w:r>
     </w:p>
     <w:tbl>
@@ -3105,7 +2958,7 @@
                 <w:rFonts w:cstheme="minorHAnsi"/>
               </w:rPr>
             </w:pPr>
-            <w:hyperlink r:id="rId18" w:history="1">
+            <w:hyperlink r:id="rId17" w:history="1">
               <w:r>
                 <w:rPr>
                   <w:rStyle w:val="Hyperlink"/>
@@ -3340,31 +3193,7 @@
         <w:rPr>
           <w:rFonts w:cstheme="minorHAnsi"/>
         </w:rPr>
-        <w:t xml:space="preserve">After selecting all components Buck converter is </w:t>
-      </w:r>
-      <w:r>
-        <w:rPr>
-          <w:rFonts w:cstheme="minorHAnsi"/>
-        </w:rPr>
-        <w:t>simulated in</w:t>
-      </w:r>
-      <w:r>
-        <w:rPr>
-          <w:rFonts w:cstheme="minorHAnsi"/>
-        </w:rPr>
-        <w:t xml:space="preserve"> Simulink and resulted steady state </w:t>
-      </w:r>
-      <w:r>
-        <w:rPr>
-          <w:rFonts w:cstheme="minorHAnsi"/>
-        </w:rPr>
-        <w:t>graphs</w:t>
-      </w:r>
-      <w:r>
-        <w:rPr>
-          <w:rFonts w:cstheme="minorHAnsi"/>
-        </w:rPr>
-        <w:t xml:space="preserve"> indicated in Figure </w:t>
+        <w:t xml:space="preserve">After selecting all components Buck converter is simulated in Simulink and resulted steady state graphs indicated in Figure </w:t>
       </w:r>
       <w:r>
         <w:rPr>
@@ -3421,7 +3250,7 @@
                     </pic:cNvPicPr>
                   </pic:nvPicPr>
                   <pic:blipFill>
-                    <a:blip r:embed="rId19" cstate="print">
+                    <a:blip r:embed="rId18" cstate="print">
                       <a:extLst>
                         <a:ext uri="{28A0092B-C50C-407E-A947-70E740481C1C}">
                           <a14:useLocalDpi xmlns:a14="http://schemas.microsoft.com/office/drawing/2010/main" val="0"/>
@@ -3551,7 +3380,7 @@
                     </pic:cNvPicPr>
                   </pic:nvPicPr>
                   <pic:blipFill>
-                    <a:blip r:embed="rId20" cstate="print">
+                    <a:blip r:embed="rId19" cstate="print">
                       <a:extLst>
                         <a:ext uri="{28A0092B-C50C-407E-A947-70E740481C1C}">
                           <a14:useLocalDpi xmlns:a14="http://schemas.microsoft.com/office/drawing/2010/main" val="0"/>
@@ -3602,13 +3431,7 @@
         </w:rPr>
       </w:pPr>
       <w:r>
-        <w:t xml:space="preserve">As seen in Figure </w:t>
-      </w:r>
-      <w:r>
-        <w:t>Q2.2</w:t>
-      </w:r>
-      <w:r>
-        <w:t xml:space="preserve"> </w:t>
+        <w:t xml:space="preserve">As seen in Figure Q2.2 </w:t>
       </w:r>
       <w:r>
         <w:rPr>
@@ -3621,50 +3444,13 @@
           <w:rFonts w:cstheme="minorHAnsi"/>
           <w:vertAlign w:val="subscript"/>
         </w:rPr>
-        <w:t>L</w:t>
-      </w:r>
-      <w:r>
-        <w:rPr>
-          <w:rFonts w:cstheme="minorHAnsi"/>
-          <w:vertAlign w:val="subscript"/>
-        </w:rPr>
-        <w:t xml:space="preserve"> </w:t>
-      </w:r>
-      <w:r>
-        <w:rPr>
-          <w:rFonts w:cstheme="minorHAnsi"/>
-        </w:rPr>
-        <w:t xml:space="preserve">= </w:t>
-      </w:r>
-      <w:r>
-        <w:rPr>
-          <w:rFonts w:cstheme="minorHAnsi"/>
-        </w:rPr>
-        <w:t>2.037 A</w:t>
-      </w:r>
-      <w:r>
-        <w:rPr>
-          <w:rFonts w:cstheme="minorHAnsi"/>
-        </w:rPr>
-        <w:t xml:space="preserve"> which is </w:t>
-      </w:r>
-      <w:r>
-        <w:rPr>
-          <w:rFonts w:cstheme="minorHAnsi"/>
-        </w:rPr>
-        <w:t xml:space="preserve">again </w:t>
-      </w:r>
-      <w:r>
-        <w:rPr>
-          <w:rFonts w:cstheme="minorHAnsi"/>
-        </w:rPr>
-        <w:t>low enough for us.</w:t>
-      </w:r>
-      <w:r>
-        <w:rPr>
-          <w:rFonts w:cstheme="minorHAnsi"/>
-        </w:rPr>
-        <w:t xml:space="preserve"> Lastly we need to add non-idealities to our converter from components that we selected and then determine the efficiency of the converter. For this after add non-idealities from datasheets of components we found input and output average powers which is shown in Figure Q2.3.</w:t>
+        <w:t xml:space="preserve">L </w:t>
+      </w:r>
+      <w:r>
+        <w:rPr>
+          <w:rFonts w:cstheme="minorHAnsi"/>
+        </w:rPr>
+        <w:t>= 2.037 A which is again low enough for us. Lastly we need to add non-idealities to our converter from components that we selected and then determine the efficiency of the converter. For this after add non-idealities from datasheets of components we found input and output average powers which is shown in Figure Q2.3.</w:t>
       </w:r>
     </w:p>
     <w:p>
@@ -3711,8 +3497,8 @@
             <v:path o:extrusionok="f" gradientshapeok="t" o:connecttype="rect"/>
             <o:lock v:ext="edit" aspectratio="t"/>
           </v:shapetype>
-          <v:shape id="_x0000_i1025" type="#_x0000_t75" style="width:453pt;height:229.8pt">
-            <v:imagedata r:id="rId21" o:title="q2-efficiency"/>
+          <v:shape id="_x0000_i1025" type="#_x0000_t75" style="width:453pt;height:229.5pt">
+            <v:imagedata r:id="rId20" o:title="q2-efficiency"/>
           </v:shape>
         </w:pict>
       </w:r>
@@ -3724,6 +3510,9 @@
       </w:pPr>
       <w:r>
         <w:t xml:space="preserve">Figure </w:t>
+      </w:r>
+      <w:r>
+        <w:t>Q2.</w:t>
       </w:r>
       <w:r>
         <w:fldChar w:fldCharType="begin"/>
@@ -3847,23 +3636,298 @@
       <w:bookmarkStart w:id="5" w:name="_Toc534370716"/>
       <w:r>
         <w:lastRenderedPageBreak/>
-        <w:t>QU</w:t>
+        <w:t>QUESTION 3: Boost Converter (</w:t>
+      </w:r>
+      <w:proofErr w:type="spellStart"/>
+      <w:r>
+        <w:t>Webench</w:t>
+      </w:r>
+      <w:proofErr w:type="spellEnd"/>
+      <w:r>
+        <w:t>)</w:t>
+      </w:r>
+      <w:bookmarkEnd w:id="5"/>
+    </w:p>
+    <w:p/>
+    <w:p>
+      <w:pPr>
+        <w:ind w:firstLine="708"/>
+      </w:pPr>
+      <w:r>
+        <w:t xml:space="preserve">In this question we are expected to design a boost converter, whose parameters are given in Table Q3.1, </w:t>
+      </w:r>
+      <w:r>
+        <w:t>using WEBENCH</w:t>
+      </w:r>
+      <w:r>
+        <w:t>.</w:t>
+      </w:r>
+    </w:p>
+    <w:p>
+      <w:pPr>
+        <w:ind w:firstLine="708"/>
+        <w:rPr>
+          <w:color w:val="808080" w:themeColor="background1" w:themeShade="80"/>
+          <w:sz w:val="18"/>
+          <w:szCs w:val="18"/>
+          <w:u w:val="single"/>
+        </w:rPr>
+      </w:pPr>
+      <w:r>
+        <w:rPr>
+          <w:color w:val="808080" w:themeColor="background1" w:themeShade="80"/>
+          <w:sz w:val="18"/>
+          <w:szCs w:val="18"/>
+          <w:u w:val="single"/>
+        </w:rPr>
+        <w:t xml:space="preserve">Table </w:t>
+      </w:r>
+      <w:r>
+        <w:rPr>
+          <w:color w:val="808080" w:themeColor="background1" w:themeShade="80"/>
+          <w:sz w:val="18"/>
+          <w:szCs w:val="18"/>
+        </w:rPr>
+        <w:t>Q3</w:t>
+      </w:r>
+      <w:r>
+        <w:rPr>
+          <w:color w:val="808080" w:themeColor="background1" w:themeShade="80"/>
+          <w:sz w:val="18"/>
+          <w:szCs w:val="18"/>
+          <w:u w:val="single"/>
+        </w:rPr>
+        <w:t>.1: Parameters of the step-up converter</w:t>
+      </w:r>
+      <w:r>
+        <w:rPr>
+          <w:color w:val="808080" w:themeColor="background1" w:themeShade="80"/>
+          <w:sz w:val="18"/>
+          <w:szCs w:val="18"/>
+          <w:u w:val="single"/>
+        </w:rPr>
+        <w:t>:</w:t>
+      </w:r>
+    </w:p>
+    <w:p>
+      <w:pPr>
+        <w:ind w:firstLine="708"/>
+        <w:jc w:val="left"/>
+      </w:pPr>
+      <w:r>
+        <w:rPr>
+          <w:noProof/>
+        </w:rPr>
+        <w:drawing>
+          <wp:inline distT="0" distB="0" distL="0" distR="0" wp14:anchorId="08A4CE8F" wp14:editId="35950B95">
+            <wp:extent cx="1485900" cy="1323975"/>
+            <wp:effectExtent l="0" t="0" r="0" b="9525"/>
+            <wp:docPr id="4" name="Picture 4"/>
+            <wp:cNvGraphicFramePr>
+              <a:graphicFrameLocks xmlns:a="http://schemas.openxmlformats.org/drawingml/2006/main" noChangeAspect="1"/>
+            </wp:cNvGraphicFramePr>
+            <a:graphic xmlns:a="http://schemas.openxmlformats.org/drawingml/2006/main">
+              <a:graphicData uri="http://schemas.openxmlformats.org/drawingml/2006/picture">
+                <pic:pic xmlns:pic="http://schemas.openxmlformats.org/drawingml/2006/picture">
+                  <pic:nvPicPr>
+                    <pic:cNvPr id="1" name=""/>
+                    <pic:cNvPicPr/>
+                  </pic:nvPicPr>
+                  <pic:blipFill>
+                    <a:blip r:embed="rId21"/>
+                    <a:stretch>
+                      <a:fillRect/>
+                    </a:stretch>
+                  </pic:blipFill>
+                  <pic:spPr>
+                    <a:xfrm>
+                      <a:off x="0" y="0"/>
+                      <a:ext cx="1485900" cy="1323975"/>
+                    </a:xfrm>
+                    <a:prstGeom prst="rect">
+                      <a:avLst/>
+                    </a:prstGeom>
+                  </pic:spPr>
+                </pic:pic>
+              </a:graphicData>
+            </a:graphic>
+          </wp:inline>
+        </w:drawing>
+      </w:r>
+    </w:p>
+    <w:p>
+      <w:pPr>
+        <w:pStyle w:val="Heading3"/>
+      </w:pPr>
+      <w:r>
+        <w:t xml:space="preserve"> 3.1.</w:t>
+      </w:r>
+      <w:r>
+        <w:t xml:space="preserve">) Design Strategy: </w:t>
+      </w:r>
+    </w:p>
+    <w:p>
+      <w:pPr>
+        <w:ind w:firstLine="708"/>
+      </w:pPr>
+      <w:r>
+        <w:t xml:space="preserve">We are expected to design a commercial product; </w:t>
+      </w:r>
+      <w:r>
+        <w:t>therefore,</w:t>
+      </w:r>
+      <w:r>
+        <w:t xml:space="preserve"> the first consideration should be the BOM cost, which is </w:t>
+      </w:r>
+      <w:r>
+        <w:t>the cost of c</w:t>
+      </w:r>
+      <w:r>
+        <w:t>omprehensive inventory of the raw materials, assemblies, subassemblies, parts and components, as well as the quantities of each, needed to manufacture a product.</w:t>
+      </w:r>
+      <w:r>
+        <w:t xml:space="preserve"> </w:t>
+      </w:r>
+      <w:r>
+        <w:rPr>
+          <w:vertAlign w:val="superscript"/>
+        </w:rPr>
+        <w:t>[1]</w:t>
+      </w:r>
+      <w:r>
+        <w:t>. Secondly personally, footprint of the material is a crucial point. Finally, efficiency of the material should be as high as possible.</w:t>
+      </w:r>
+      <w:r>
+        <w:t xml:space="preserve"> WEBENCH Optimizer in Figure Q3.1, presents 5 optimizing options. Using the order of importance of </w:t>
+      </w:r>
+      <w:r>
+        <w:t>considerations,</w:t>
+      </w:r>
+      <w:r>
+        <w:t xml:space="preserve"> we explained above</w:t>
+      </w:r>
+      <w:r>
+        <w:t>,</w:t>
+      </w:r>
+      <w:r>
+        <w:t xml:space="preserve"> we chose the second optimizing option as it can be seen from Figure Q3.1 as well.  </w:t>
+      </w:r>
+    </w:p>
+    <w:p>
+      <w:pPr>
+        <w:keepNext/>
+        <w:ind w:firstLine="708"/>
+        <w:jc w:val="center"/>
+      </w:pPr>
+      <w:r>
+        <w:rPr>
+          <w:noProof/>
+        </w:rPr>
+        <w:drawing>
+          <wp:inline distT="0" distB="0" distL="0" distR="0" wp14:anchorId="08DA5154" wp14:editId="3A6EB6C4">
+            <wp:extent cx="2152650" cy="2009775"/>
+            <wp:effectExtent l="0" t="0" r="0" b="9525"/>
+            <wp:docPr id="6" name="Picture 6"/>
+            <wp:cNvGraphicFramePr>
+              <a:graphicFrameLocks xmlns:a="http://schemas.openxmlformats.org/drawingml/2006/main" noChangeAspect="1"/>
+            </wp:cNvGraphicFramePr>
+            <a:graphic xmlns:a="http://schemas.openxmlformats.org/drawingml/2006/main">
+              <a:graphicData uri="http://schemas.openxmlformats.org/drawingml/2006/picture">
+                <pic:pic xmlns:pic="http://schemas.openxmlformats.org/drawingml/2006/picture">
+                  <pic:nvPicPr>
+                    <pic:cNvPr id="1" name=""/>
+                    <pic:cNvPicPr/>
+                  </pic:nvPicPr>
+                  <pic:blipFill>
+                    <a:blip r:embed="rId22"/>
+                    <a:stretch>
+                      <a:fillRect/>
+                    </a:stretch>
+                  </pic:blipFill>
+                  <pic:spPr>
+                    <a:xfrm>
+                      <a:off x="0" y="0"/>
+                      <a:ext cx="2152650" cy="2009775"/>
+                    </a:xfrm>
+                    <a:prstGeom prst="rect">
+                      <a:avLst/>
+                    </a:prstGeom>
+                  </pic:spPr>
+                </pic:pic>
+              </a:graphicData>
+            </a:graphic>
+          </wp:inline>
+        </w:drawing>
+      </w:r>
+    </w:p>
+    <w:p>
+      <w:pPr>
+        <w:pStyle w:val="Caption"/>
+        <w:jc w:val="center"/>
+      </w:pPr>
+      <w:r>
+        <w:t>Figure Q3.1: WEBENCH Optimizer</w:t>
+      </w:r>
+    </w:p>
+    <w:p>
+      <w:r>
+        <w:tab/>
+        <w:t xml:space="preserve">Using the optimizer and input parameters in Table Q3.1, Advance Charting filters converters </w:t>
       </w:r>
       <w:bookmarkStart w:id="6" w:name="_GoBack"/>
       <w:bookmarkEnd w:id="6"/>
-      <w:r>
-        <w:t>ESTION 3: Boost Converter (</w:t>
-      </w:r>
-      <w:proofErr w:type="spellStart"/>
-      <w:r>
-        <w:t>Webench</w:t>
-      </w:r>
-      <w:proofErr w:type="spellEnd"/>
-      <w:r>
-        <w:t>)</w:t>
-      </w:r>
-      <w:bookmarkEnd w:id="5"/>
-    </w:p>
+    </w:p>
+    <w:p>
+      <w:pPr>
+        <w:jc w:val="center"/>
+      </w:pPr>
+      <w:r>
+        <w:rPr>
+          <w:noProof/>
+        </w:rPr>
+        <w:lastRenderedPageBreak/>
+        <w:drawing>
+          <wp:inline distT="0" distB="0" distL="0" distR="0" wp14:anchorId="08ADF835" wp14:editId="33B60B63">
+            <wp:extent cx="5362457" cy="2171700"/>
+            <wp:effectExtent l="0" t="0" r="0" b="0"/>
+            <wp:docPr id="13" name="Picture 13"/>
+            <wp:cNvGraphicFramePr>
+              <a:graphicFrameLocks xmlns:a="http://schemas.openxmlformats.org/drawingml/2006/main" noChangeAspect="1"/>
+            </wp:cNvGraphicFramePr>
+            <a:graphic xmlns:a="http://schemas.openxmlformats.org/drawingml/2006/main">
+              <a:graphicData uri="http://schemas.openxmlformats.org/drawingml/2006/picture">
+                <pic:pic xmlns:pic="http://schemas.openxmlformats.org/drawingml/2006/picture">
+                  <pic:nvPicPr>
+                    <pic:cNvPr id="1" name=""/>
+                    <pic:cNvPicPr/>
+                  </pic:nvPicPr>
+                  <pic:blipFill>
+                    <a:blip r:embed="rId23"/>
+                    <a:stretch>
+                      <a:fillRect/>
+                    </a:stretch>
+                  </pic:blipFill>
+                  <pic:spPr>
+                    <a:xfrm>
+                      <a:off x="0" y="0"/>
+                      <a:ext cx="5392101" cy="2183705"/>
+                    </a:xfrm>
+                    <a:prstGeom prst="rect">
+                      <a:avLst/>
+                    </a:prstGeom>
+                  </pic:spPr>
+                </pic:pic>
+              </a:graphicData>
+            </a:graphic>
+          </wp:inline>
+        </w:drawing>
+      </w:r>
+    </w:p>
+    <w:p/>
+    <w:p/>
+    <w:p/>
+    <w:p/>
+    <w:p/>
     <w:p/>
     <w:p/>
     <w:p>
@@ -3890,7 +3954,7 @@
       <w:pPr>
         <w:pStyle w:val="Heading1"/>
         <w:rPr>
-          <w:b w:val="0"/>
+          <w:i/>
         </w:rPr>
       </w:pPr>
       <w:bookmarkStart w:id="8" w:name="_Toc534370718"/>
@@ -3901,6 +3965,14 @@
         <w:t>References</w:t>
       </w:r>
       <w:bookmarkEnd w:id="8"/>
+    </w:p>
+    <w:p>
+      <w:r>
+        <w:t xml:space="preserve">[1] </w:t>
+      </w:r>
+      <w:r>
+        <w:t>https://searcherp.techtarget.com/definition/bill-of-materials-BoM</w:t>
+      </w:r>
     </w:p>
     <w:sectPr>
       <w:pgSz w:w="11906" w:h="16838"/>
@@ -3913,8 +3985,8 @@
 </file>
 
 <file path=word/numbering.xml><?xml version="1.0" encoding="utf-8"?>
-<w:numbering xmlns:wpc="http://schemas.microsoft.com/office/word/2010/wordprocessingCanvas" xmlns:mc="http://schemas.openxmlformats.org/markup-compatibility/2006" xmlns:o="urn:schemas-microsoft-com:office:office" xmlns:r="http://schemas.openxmlformats.org/officeDocument/2006/relationships" xmlns:m="http://schemas.openxmlformats.org/officeDocument/2006/math" xmlns:v="urn:schemas-microsoft-com:vml" xmlns:wp14="http://schemas.microsoft.com/office/word/2010/wordprocessingDrawing" xmlns:wp="http://schemas.openxmlformats.org/drawingml/2006/wordprocessingDrawing" xmlns:w10="urn:schemas-microsoft-com:office:word" xmlns:w="http://schemas.openxmlformats.org/wordprocessingml/2006/main" xmlns:w14="http://schemas.microsoft.com/office/word/2010/wordml" xmlns:wpg="http://schemas.microsoft.com/office/word/2010/wordprocessingGroup" xmlns:wpi="http://schemas.microsoft.com/office/word/2010/wordprocessingInk" xmlns:wne="http://schemas.microsoft.com/office/word/2006/wordml" xmlns:wps="http://schemas.microsoft.com/office/word/2010/wordprocessingShape" mc:Ignorable="w14 wp14">
-  <w:abstractNum w:abstractNumId="0">
+<w:numbering xmlns:wpc="http://schemas.microsoft.com/office/word/2010/wordprocessingCanvas" xmlns:cx="http://schemas.microsoft.com/office/drawing/2014/chartex" xmlns:cx1="http://schemas.microsoft.com/office/drawing/2015/9/8/chartex" xmlns:cx2="http://schemas.microsoft.com/office/drawing/2015/10/21/chartex" xmlns:cx3="http://schemas.microsoft.com/office/drawing/2016/5/9/chartex" xmlns:cx4="http://schemas.microsoft.com/office/drawing/2016/5/10/chartex" xmlns:cx5="http://schemas.microsoft.com/office/drawing/2016/5/11/chartex" xmlns:cx6="http://schemas.microsoft.com/office/drawing/2016/5/12/chartex" xmlns:cx7="http://schemas.microsoft.com/office/drawing/2016/5/13/chartex" xmlns:cx8="http://schemas.microsoft.com/office/drawing/2016/5/14/chartex" xmlns:mc="http://schemas.openxmlformats.org/markup-compatibility/2006" xmlns:aink="http://schemas.microsoft.com/office/drawing/2016/ink" xmlns:am3d="http://schemas.microsoft.com/office/drawing/2017/model3d" xmlns:o="urn:schemas-microsoft-com:office:office" xmlns:r="http://schemas.openxmlformats.org/officeDocument/2006/relationships" xmlns:m="http://schemas.openxmlformats.org/officeDocument/2006/math" xmlns:v="urn:schemas-microsoft-com:vml" xmlns:wp14="http://schemas.microsoft.com/office/word/2010/wordprocessingDrawing" xmlns:wp="http://schemas.openxmlformats.org/drawingml/2006/wordprocessingDrawing" xmlns:w10="urn:schemas-microsoft-com:office:word" xmlns:w="http://schemas.openxmlformats.org/wordprocessingml/2006/main" xmlns:w14="http://schemas.microsoft.com/office/word/2010/wordml" xmlns:w15="http://schemas.microsoft.com/office/word/2012/wordml" xmlns:w16cid="http://schemas.microsoft.com/office/word/2016/wordml/cid" xmlns:w16se="http://schemas.microsoft.com/office/word/2015/wordml/symex" xmlns:wpg="http://schemas.microsoft.com/office/word/2010/wordprocessingGroup" xmlns:wpi="http://schemas.microsoft.com/office/word/2010/wordprocessingInk" xmlns:wne="http://schemas.microsoft.com/office/word/2006/wordml" xmlns:wps="http://schemas.microsoft.com/office/word/2010/wordprocessingShape" mc:Ignorable="w14 w15 w16se w16cid wp14">
+  <w:abstractNum w:abstractNumId="0" w15:restartNumberingAfterBreak="0">
     <w:nsid w:val="0D2D2605"/>
     <w:multiLevelType w:val="hybridMultilevel"/>
     <w:tmpl w:val="4D68FE76"/>
@@ -4010,7 +4082,7 @@
 </file>
 
 <file path=word/styles.xml><?xml version="1.0" encoding="utf-8"?>
-<w:styles xmlns:mc="http://schemas.openxmlformats.org/markup-compatibility/2006" xmlns:r="http://schemas.openxmlformats.org/officeDocument/2006/relationships" xmlns:w="http://schemas.openxmlformats.org/wordprocessingml/2006/main" xmlns:w14="http://schemas.microsoft.com/office/word/2010/wordml" mc:Ignorable="w14">
+<w:styles xmlns:mc="http://schemas.openxmlformats.org/markup-compatibility/2006" xmlns:r="http://schemas.openxmlformats.org/officeDocument/2006/relationships" xmlns:w="http://schemas.openxmlformats.org/wordprocessingml/2006/main" xmlns:w14="http://schemas.microsoft.com/office/word/2010/wordml" xmlns:w15="http://schemas.microsoft.com/office/word/2012/wordml" xmlns:w16cid="http://schemas.microsoft.com/office/word/2016/wordml/cid" xmlns:w16se="http://schemas.microsoft.com/office/word/2015/wordml/symex" mc:Ignorable="w14 w15 w16se w16cid">
   <w:docDefaults>
     <w:rPrDefault>
       <w:rPr>
@@ -4026,144 +4098,382 @@
       </w:pPr>
     </w:pPrDefault>
   </w:docDefaults>
-  <w:latentStyles w:defLockedState="0" w:defUIPriority="99" w:defSemiHidden="1" w:defUnhideWhenUsed="1" w:defQFormat="0" w:count="267">
-    <w:lsdException w:name="Normal" w:semiHidden="0" w:uiPriority="0" w:unhideWhenUsed="0" w:qFormat="1"/>
-    <w:lsdException w:name="heading 1" w:semiHidden="0" w:uiPriority="9" w:unhideWhenUsed="0" w:qFormat="1"/>
-    <w:lsdException w:name="heading 2" w:uiPriority="9" w:qFormat="1"/>
-    <w:lsdException w:name="heading 3" w:uiPriority="9" w:qFormat="1"/>
-    <w:lsdException w:name="heading 4" w:uiPriority="9" w:qFormat="1"/>
-    <w:lsdException w:name="heading 5" w:uiPriority="9" w:qFormat="1"/>
-    <w:lsdException w:name="heading 6" w:uiPriority="9" w:qFormat="1"/>
-    <w:lsdException w:name="heading 7" w:uiPriority="9" w:qFormat="1"/>
-    <w:lsdException w:name="heading 8" w:uiPriority="9" w:qFormat="1"/>
-    <w:lsdException w:name="heading 9" w:uiPriority="9" w:qFormat="1"/>
-    <w:lsdException w:name="toc 1" w:uiPriority="39"/>
-    <w:lsdException w:name="toc 2" w:uiPriority="39"/>
-    <w:lsdException w:name="toc 3" w:uiPriority="39"/>
-    <w:lsdException w:name="toc 4" w:uiPriority="39"/>
-    <w:lsdException w:name="toc 5" w:uiPriority="39"/>
-    <w:lsdException w:name="toc 6" w:uiPriority="39"/>
-    <w:lsdException w:name="toc 7" w:uiPriority="39"/>
-    <w:lsdException w:name="toc 8" w:uiPriority="39"/>
-    <w:lsdException w:name="toc 9" w:uiPriority="39"/>
-    <w:lsdException w:name="caption" w:uiPriority="35" w:qFormat="1"/>
-    <w:lsdException w:name="Title" w:semiHidden="0" w:uiPriority="10" w:unhideWhenUsed="0" w:qFormat="1"/>
-    <w:lsdException w:name="Default Paragraph Font" w:uiPriority="1"/>
-    <w:lsdException w:name="Subtitle" w:semiHidden="0" w:uiPriority="11" w:unhideWhenUsed="0" w:qFormat="1"/>
-    <w:lsdException w:name="Strong" w:semiHidden="0" w:uiPriority="22" w:unhideWhenUsed="0" w:qFormat="1"/>
-    <w:lsdException w:name="Emphasis" w:semiHidden="0" w:uiPriority="20" w:unhideWhenUsed="0" w:qFormat="1"/>
-    <w:lsdException w:name="Table Grid" w:semiHidden="0" w:uiPriority="59" w:unhideWhenUsed="0"/>
-    <w:lsdException w:name="Placeholder Text" w:unhideWhenUsed="0"/>
-    <w:lsdException w:name="No Spacing" w:semiHidden="0" w:uiPriority="1" w:unhideWhenUsed="0" w:qFormat="1"/>
-    <w:lsdException w:name="Light Shading" w:semiHidden="0" w:uiPriority="60" w:unhideWhenUsed="0"/>
-    <w:lsdException w:name="Light List" w:semiHidden="0" w:uiPriority="61" w:unhideWhenUsed="0"/>
-    <w:lsdException w:name="Light Grid" w:semiHidden="0" w:uiPriority="62" w:unhideWhenUsed="0"/>
-    <w:lsdException w:name="Medium Shading 1" w:semiHidden="0" w:uiPriority="63" w:unhideWhenUsed="0"/>
-    <w:lsdException w:name="Medium Shading 2" w:semiHidden="0" w:uiPriority="64" w:unhideWhenUsed="0"/>
-    <w:lsdException w:name="Medium List 1" w:semiHidden="0" w:uiPriority="65" w:unhideWhenUsed="0"/>
-    <w:lsdException w:name="Medium List 2" w:semiHidden="0" w:uiPriority="66" w:unhideWhenUsed="0"/>
-    <w:lsdException w:name="Medium Grid 1" w:semiHidden="0" w:uiPriority="67" w:unhideWhenUsed="0"/>
-    <w:lsdException w:name="Medium Grid 2" w:semiHidden="0" w:uiPriority="68" w:unhideWhenUsed="0"/>
-    <w:lsdException w:name="Medium Grid 3" w:semiHidden="0" w:uiPriority="69" w:unhideWhenUsed="0"/>
-    <w:lsdException w:name="Dark List" w:semiHidden="0" w:uiPriority="70" w:unhideWhenUsed="0"/>
-    <w:lsdException w:name="Colorful Shading" w:semiHidden="0" w:uiPriority="71" w:unhideWhenUsed="0"/>
-    <w:lsdException w:name="Colorful List" w:semiHidden="0" w:uiPriority="72" w:unhideWhenUsed="0"/>
-    <w:lsdException w:name="Colorful Grid" w:semiHidden="0" w:uiPriority="73" w:unhideWhenUsed="0"/>
-    <w:lsdException w:name="Light Shading Accent 1" w:semiHidden="0" w:uiPriority="60" w:unhideWhenUsed="0"/>
-    <w:lsdException w:name="Light List Accent 1" w:semiHidden="0" w:uiPriority="61" w:unhideWhenUsed="0"/>
-    <w:lsdException w:name="Light Grid Accent 1" w:semiHidden="0" w:uiPriority="62" w:unhideWhenUsed="0"/>
-    <w:lsdException w:name="Medium Shading 1 Accent 1" w:semiHidden="0" w:uiPriority="63" w:unhideWhenUsed="0"/>
-    <w:lsdException w:name="Medium Shading 2 Accent 1" w:semiHidden="0" w:uiPriority="64" w:unhideWhenUsed="0"/>
-    <w:lsdException w:name="Medium List 1 Accent 1" w:semiHidden="0" w:uiPriority="65" w:unhideWhenUsed="0"/>
-    <w:lsdException w:name="Revision" w:unhideWhenUsed="0"/>
-    <w:lsdException w:name="List Paragraph" w:semiHidden="0" w:uiPriority="34" w:unhideWhenUsed="0" w:qFormat="1"/>
-    <w:lsdException w:name="Quote" w:semiHidden="0" w:uiPriority="29" w:unhideWhenUsed="0" w:qFormat="1"/>
-    <w:lsdException w:name="Intense Quote" w:semiHidden="0" w:uiPriority="30" w:unhideWhenUsed="0" w:qFormat="1"/>
-    <w:lsdException w:name="Medium List 2 Accent 1" w:semiHidden="0" w:uiPriority="66" w:unhideWhenUsed="0"/>
-    <w:lsdException w:name="Medium Grid 1 Accent 1" w:semiHidden="0" w:uiPriority="67" w:unhideWhenUsed="0"/>
-    <w:lsdException w:name="Medium Grid 2 Accent 1" w:semiHidden="0" w:uiPriority="68" w:unhideWhenUsed="0"/>
-    <w:lsdException w:name="Medium Grid 3 Accent 1" w:semiHidden="0" w:uiPriority="69" w:unhideWhenUsed="0"/>
-    <w:lsdException w:name="Dark List Accent 1" w:semiHidden="0" w:uiPriority="70" w:unhideWhenUsed="0"/>
-    <w:lsdException w:name="Colorful Shading Accent 1" w:semiHidden="0" w:uiPriority="71" w:unhideWhenUsed="0"/>
-    <w:lsdException w:name="Colorful List Accent 1" w:semiHidden="0" w:uiPriority="72" w:unhideWhenUsed="0"/>
-    <w:lsdException w:name="Colorful Grid Accent 1" w:semiHidden="0" w:uiPriority="73" w:unhideWhenUsed="0"/>
-    <w:lsdException w:name="Light Shading Accent 2" w:semiHidden="0" w:uiPriority="60" w:unhideWhenUsed="0"/>
-    <w:lsdException w:name="Light List Accent 2" w:semiHidden="0" w:uiPriority="61" w:unhideWhenUsed="0"/>
-    <w:lsdException w:name="Light Grid Accent 2" w:semiHidden="0" w:uiPriority="62" w:unhideWhenUsed="0"/>
-    <w:lsdException w:name="Medium Shading 1 Accent 2" w:semiHidden="0" w:uiPriority="63" w:unhideWhenUsed="0"/>
-    <w:lsdException w:name="Medium Shading 2 Accent 2" w:semiHidden="0" w:uiPriority="64" w:unhideWhenUsed="0"/>
-    <w:lsdException w:name="Medium List 1 Accent 2" w:semiHidden="0" w:uiPriority="65" w:unhideWhenUsed="0"/>
-    <w:lsdException w:name="Medium List 2 Accent 2" w:semiHidden="0" w:uiPriority="66" w:unhideWhenUsed="0"/>
-    <w:lsdException w:name="Medium Grid 1 Accent 2" w:semiHidden="0" w:uiPriority="67" w:unhideWhenUsed="0"/>
-    <w:lsdException w:name="Medium Grid 2 Accent 2" w:semiHidden="0" w:uiPriority="68" w:unhideWhenUsed="0"/>
-    <w:lsdException w:name="Medium Grid 3 Accent 2" w:semiHidden="0" w:uiPriority="69" w:unhideWhenUsed="0"/>
-    <w:lsdException w:name="Dark List Accent 2" w:semiHidden="0" w:uiPriority="70" w:unhideWhenUsed="0"/>
-    <w:lsdException w:name="Colorful Shading Accent 2" w:semiHidden="0" w:uiPriority="71" w:unhideWhenUsed="0"/>
-    <w:lsdException w:name="Colorful List Accent 2" w:semiHidden="0" w:uiPriority="72" w:unhideWhenUsed="0"/>
-    <w:lsdException w:name="Colorful Grid Accent 2" w:semiHidden="0" w:uiPriority="73" w:unhideWhenUsed="0"/>
-    <w:lsdException w:name="Light Shading Accent 3" w:semiHidden="0" w:uiPriority="60" w:unhideWhenUsed="0"/>
-    <w:lsdException w:name="Light List Accent 3" w:semiHidden="0" w:uiPriority="61" w:unhideWhenUsed="0"/>
-    <w:lsdException w:name="Light Grid Accent 3" w:semiHidden="0" w:uiPriority="62" w:unhideWhenUsed="0"/>
-    <w:lsdException w:name="Medium Shading 1 Accent 3" w:semiHidden="0" w:uiPriority="63" w:unhideWhenUsed="0"/>
-    <w:lsdException w:name="Medium Shading 2 Accent 3" w:semiHidden="0" w:uiPriority="64" w:unhideWhenUsed="0"/>
-    <w:lsdException w:name="Medium List 1 Accent 3" w:semiHidden="0" w:uiPriority="65" w:unhideWhenUsed="0"/>
-    <w:lsdException w:name="Medium List 2 Accent 3" w:semiHidden="0" w:uiPriority="66" w:unhideWhenUsed="0"/>
-    <w:lsdException w:name="Medium Grid 1 Accent 3" w:semiHidden="0" w:uiPriority="67" w:unhideWhenUsed="0"/>
-    <w:lsdException w:name="Medium Grid 2 Accent 3" w:semiHidden="0" w:uiPriority="68" w:unhideWhenUsed="0"/>
-    <w:lsdException w:name="Medium Grid 3 Accent 3" w:semiHidden="0" w:uiPriority="69" w:unhideWhenUsed="0"/>
-    <w:lsdException w:name="Dark List Accent 3" w:semiHidden="0" w:uiPriority="70" w:unhideWhenUsed="0"/>
-    <w:lsdException w:name="Colorful Shading Accent 3" w:semiHidden="0" w:uiPriority="71" w:unhideWhenUsed="0"/>
-    <w:lsdException w:name="Colorful List Accent 3" w:semiHidden="0" w:uiPriority="72" w:unhideWhenUsed="0"/>
-    <w:lsdException w:name="Colorful Grid Accent 3" w:semiHidden="0" w:uiPriority="73" w:unhideWhenUsed="0"/>
-    <w:lsdException w:name="Light Shading Accent 4" w:semiHidden="0" w:uiPriority="60" w:unhideWhenUsed="0"/>
-    <w:lsdException w:name="Light List Accent 4" w:semiHidden="0" w:uiPriority="61" w:unhideWhenUsed="0"/>
-    <w:lsdException w:name="Light Grid Accent 4" w:semiHidden="0" w:uiPriority="62" w:unhideWhenUsed="0"/>
-    <w:lsdException w:name="Medium Shading 1 Accent 4" w:semiHidden="0" w:uiPriority="63" w:unhideWhenUsed="0"/>
-    <w:lsdException w:name="Medium Shading 2 Accent 4" w:semiHidden="0" w:uiPriority="64" w:unhideWhenUsed="0"/>
-    <w:lsdException w:name="Medium List 1 Accent 4" w:semiHidden="0" w:uiPriority="65" w:unhideWhenUsed="0"/>
-    <w:lsdException w:name="Medium List 2 Accent 4" w:semiHidden="0" w:uiPriority="66" w:unhideWhenUsed="0"/>
-    <w:lsdException w:name="Medium Grid 1 Accent 4" w:semiHidden="0" w:uiPriority="67" w:unhideWhenUsed="0"/>
-    <w:lsdException w:name="Medium Grid 2 Accent 4" w:semiHidden="0" w:uiPriority="68" w:unhideWhenUsed="0"/>
-    <w:lsdException w:name="Medium Grid 3 Accent 4" w:semiHidden="0" w:uiPriority="69" w:unhideWhenUsed="0"/>
-    <w:lsdException w:name="Dark List Accent 4" w:semiHidden="0" w:uiPriority="70" w:unhideWhenUsed="0"/>
-    <w:lsdException w:name="Colorful Shading Accent 4" w:semiHidden="0" w:uiPriority="71" w:unhideWhenUsed="0"/>
-    <w:lsdException w:name="Colorful List Accent 4" w:semiHidden="0" w:uiPriority="72" w:unhideWhenUsed="0"/>
-    <w:lsdException w:name="Colorful Grid Accent 4" w:semiHidden="0" w:uiPriority="73" w:unhideWhenUsed="0"/>
-    <w:lsdException w:name="Light Shading Accent 5" w:semiHidden="0" w:uiPriority="60" w:unhideWhenUsed="0"/>
-    <w:lsdException w:name="Light List Accent 5" w:semiHidden="0" w:uiPriority="61" w:unhideWhenUsed="0"/>
-    <w:lsdException w:name="Light Grid Accent 5" w:semiHidden="0" w:uiPriority="62" w:unhideWhenUsed="0"/>
-    <w:lsdException w:name="Medium Shading 1 Accent 5" w:semiHidden="0" w:uiPriority="63" w:unhideWhenUsed="0"/>
-    <w:lsdException w:name="Medium Shading 2 Accent 5" w:semiHidden="0" w:uiPriority="64" w:unhideWhenUsed="0"/>
-    <w:lsdException w:name="Medium List 1 Accent 5" w:semiHidden="0" w:uiPriority="65" w:unhideWhenUsed="0"/>
-    <w:lsdException w:name="Medium List 2 Accent 5" w:semiHidden="0" w:uiPriority="66" w:unhideWhenUsed="0"/>
-    <w:lsdException w:name="Medium Grid 1 Accent 5" w:semiHidden="0" w:uiPriority="67" w:unhideWhenUsed="0"/>
-    <w:lsdException w:name="Medium Grid 2 Accent 5" w:semiHidden="0" w:uiPriority="68" w:unhideWhenUsed="0"/>
-    <w:lsdException w:name="Medium Grid 3 Accent 5" w:semiHidden="0" w:uiPriority="69" w:unhideWhenUsed="0"/>
-    <w:lsdException w:name="Dark List Accent 5" w:semiHidden="0" w:uiPriority="70" w:unhideWhenUsed="0"/>
-    <w:lsdException w:name="Colorful Shading Accent 5" w:semiHidden="0" w:uiPriority="71" w:unhideWhenUsed="0"/>
-    <w:lsdException w:name="Colorful List Accent 5" w:semiHidden="0" w:uiPriority="72" w:unhideWhenUsed="0"/>
-    <w:lsdException w:name="Colorful Grid Accent 5" w:semiHidden="0" w:uiPriority="73" w:unhideWhenUsed="0"/>
-    <w:lsdException w:name="Light Shading Accent 6" w:semiHidden="0" w:uiPriority="60" w:unhideWhenUsed="0"/>
-    <w:lsdException w:name="Light List Accent 6" w:semiHidden="0" w:uiPriority="61" w:unhideWhenUsed="0"/>
-    <w:lsdException w:name="Light Grid Accent 6" w:semiHidden="0" w:uiPriority="62" w:unhideWhenUsed="0"/>
-    <w:lsdException w:name="Medium Shading 1 Accent 6" w:semiHidden="0" w:uiPriority="63" w:unhideWhenUsed="0"/>
-    <w:lsdException w:name="Medium Shading 2 Accent 6" w:semiHidden="0" w:uiPriority="64" w:unhideWhenUsed="0"/>
-    <w:lsdException w:name="Medium List 1 Accent 6" w:semiHidden="0" w:uiPriority="65" w:unhideWhenUsed="0"/>
-    <w:lsdException w:name="Medium List 2 Accent 6" w:semiHidden="0" w:uiPriority="66" w:unhideWhenUsed="0"/>
-    <w:lsdException w:name="Medium Grid 1 Accent 6" w:semiHidden="0" w:uiPriority="67" w:unhideWhenUsed="0"/>
-    <w:lsdException w:name="Medium Grid 2 Accent 6" w:semiHidden="0" w:uiPriority="68" w:unhideWhenUsed="0"/>
-    <w:lsdException w:name="Medium Grid 3 Accent 6" w:semiHidden="0" w:uiPriority="69" w:unhideWhenUsed="0"/>
-    <w:lsdException w:name="Dark List Accent 6" w:semiHidden="0" w:uiPriority="70" w:unhideWhenUsed="0"/>
-    <w:lsdException w:name="Colorful Shading Accent 6" w:semiHidden="0" w:uiPriority="71" w:unhideWhenUsed="0"/>
-    <w:lsdException w:name="Colorful List Accent 6" w:semiHidden="0" w:uiPriority="72" w:unhideWhenUsed="0"/>
-    <w:lsdException w:name="Colorful Grid Accent 6" w:semiHidden="0" w:uiPriority="73" w:unhideWhenUsed="0"/>
-    <w:lsdException w:name="Subtle Emphasis" w:semiHidden="0" w:uiPriority="19" w:unhideWhenUsed="0" w:qFormat="1"/>
-    <w:lsdException w:name="Intense Emphasis" w:semiHidden="0" w:uiPriority="21" w:unhideWhenUsed="0" w:qFormat="1"/>
-    <w:lsdException w:name="Subtle Reference" w:semiHidden="0" w:uiPriority="31" w:unhideWhenUsed="0" w:qFormat="1"/>
-    <w:lsdException w:name="Intense Reference" w:semiHidden="0" w:uiPriority="32" w:unhideWhenUsed="0" w:qFormat="1"/>
-    <w:lsdException w:name="Book Title" w:semiHidden="0" w:uiPriority="33" w:unhideWhenUsed="0" w:qFormat="1"/>
-    <w:lsdException w:name="Bibliography" w:uiPriority="37"/>
-    <w:lsdException w:name="TOC Heading" w:uiPriority="39" w:qFormat="1"/>
+  <w:latentStyles w:defLockedState="0" w:defUIPriority="99" w:defSemiHidden="0" w:defUnhideWhenUsed="0" w:defQFormat="0" w:count="375">
+    <w:lsdException w:name="Normal" w:uiPriority="0" w:qFormat="1"/>
+    <w:lsdException w:name="heading 1" w:uiPriority="9" w:qFormat="1"/>
+    <w:lsdException w:name="heading 2" w:semiHidden="1" w:uiPriority="9" w:unhideWhenUsed="1" w:qFormat="1"/>
+    <w:lsdException w:name="heading 3" w:semiHidden="1" w:uiPriority="9" w:unhideWhenUsed="1" w:qFormat="1"/>
+    <w:lsdException w:name="heading 4" w:semiHidden="1" w:uiPriority="9" w:unhideWhenUsed="1" w:qFormat="1"/>
+    <w:lsdException w:name="heading 5" w:semiHidden="1" w:uiPriority="9" w:unhideWhenUsed="1" w:qFormat="1"/>
+    <w:lsdException w:name="heading 6" w:semiHidden="1" w:uiPriority="9" w:unhideWhenUsed="1" w:qFormat="1"/>
+    <w:lsdException w:name="heading 7" w:semiHidden="1" w:uiPriority="9" w:unhideWhenUsed="1" w:qFormat="1"/>
+    <w:lsdException w:name="heading 8" w:semiHidden="1" w:uiPriority="9" w:unhideWhenUsed="1" w:qFormat="1"/>
+    <w:lsdException w:name="heading 9" w:semiHidden="1" w:uiPriority="9" w:unhideWhenUsed="1" w:qFormat="1"/>
+    <w:lsdException w:name="index 1" w:semiHidden="1" w:unhideWhenUsed="1"/>
+    <w:lsdException w:name="index 2" w:semiHidden="1" w:unhideWhenUsed="1"/>
+    <w:lsdException w:name="index 3" w:semiHidden="1" w:unhideWhenUsed="1"/>
+    <w:lsdException w:name="index 4" w:semiHidden="1" w:unhideWhenUsed="1"/>
+    <w:lsdException w:name="index 5" w:semiHidden="1" w:unhideWhenUsed="1"/>
+    <w:lsdException w:name="index 6" w:semiHidden="1" w:unhideWhenUsed="1"/>
+    <w:lsdException w:name="index 7" w:semiHidden="1" w:unhideWhenUsed="1"/>
+    <w:lsdException w:name="index 8" w:semiHidden="1" w:unhideWhenUsed="1"/>
+    <w:lsdException w:name="index 9" w:semiHidden="1" w:unhideWhenUsed="1"/>
+    <w:lsdException w:name="toc 1" w:semiHidden="1" w:uiPriority="39" w:unhideWhenUsed="1"/>
+    <w:lsdException w:name="toc 2" w:semiHidden="1" w:uiPriority="39" w:unhideWhenUsed="1"/>
+    <w:lsdException w:name="toc 3" w:semiHidden="1" w:uiPriority="39" w:unhideWhenUsed="1"/>
+    <w:lsdException w:name="toc 4" w:semiHidden="1" w:uiPriority="39" w:unhideWhenUsed="1"/>
+    <w:lsdException w:name="toc 5" w:semiHidden="1" w:uiPriority="39" w:unhideWhenUsed="1"/>
+    <w:lsdException w:name="toc 6" w:semiHidden="1" w:uiPriority="39" w:unhideWhenUsed="1"/>
+    <w:lsdException w:name="toc 7" w:semiHidden="1" w:uiPriority="39" w:unhideWhenUsed="1"/>
+    <w:lsdException w:name="toc 8" w:semiHidden="1" w:uiPriority="39" w:unhideWhenUsed="1"/>
+    <w:lsdException w:name="toc 9" w:semiHidden="1" w:uiPriority="39" w:unhideWhenUsed="1"/>
+    <w:lsdException w:name="Normal Indent" w:semiHidden="1" w:unhideWhenUsed="1"/>
+    <w:lsdException w:name="footnote text" w:semiHidden="1" w:unhideWhenUsed="1"/>
+    <w:lsdException w:name="annotation text" w:semiHidden="1" w:unhideWhenUsed="1"/>
+    <w:lsdException w:name="header" w:semiHidden="1" w:unhideWhenUsed="1"/>
+    <w:lsdException w:name="footer" w:semiHidden="1" w:unhideWhenUsed="1"/>
+    <w:lsdException w:name="index heading" w:semiHidden="1" w:unhideWhenUsed="1"/>
+    <w:lsdException w:name="caption" w:semiHidden="1" w:uiPriority="35" w:unhideWhenUsed="1" w:qFormat="1"/>
+    <w:lsdException w:name="table of figures" w:semiHidden="1" w:unhideWhenUsed="1"/>
+    <w:lsdException w:name="envelope address" w:semiHidden="1" w:unhideWhenUsed="1"/>
+    <w:lsdException w:name="envelope return" w:semiHidden="1" w:unhideWhenUsed="1"/>
+    <w:lsdException w:name="footnote reference" w:semiHidden="1" w:unhideWhenUsed="1"/>
+    <w:lsdException w:name="annotation reference" w:semiHidden="1" w:unhideWhenUsed="1"/>
+    <w:lsdException w:name="line number" w:semiHidden="1" w:unhideWhenUsed="1"/>
+    <w:lsdException w:name="page number" w:semiHidden="1" w:unhideWhenUsed="1"/>
+    <w:lsdException w:name="endnote reference" w:semiHidden="1" w:unhideWhenUsed="1"/>
+    <w:lsdException w:name="endnote text" w:semiHidden="1" w:unhideWhenUsed="1"/>
+    <w:lsdException w:name="table of authorities" w:semiHidden="1" w:unhideWhenUsed="1"/>
+    <w:lsdException w:name="macro" w:semiHidden="1" w:unhideWhenUsed="1"/>
+    <w:lsdException w:name="toa heading" w:semiHidden="1" w:unhideWhenUsed="1"/>
+    <w:lsdException w:name="List" w:semiHidden="1" w:unhideWhenUsed="1"/>
+    <w:lsdException w:name="List Bullet" w:semiHidden="1" w:unhideWhenUsed="1"/>
+    <w:lsdException w:name="List Number" w:semiHidden="1" w:unhideWhenUsed="1"/>
+    <w:lsdException w:name="List 2" w:semiHidden="1" w:unhideWhenUsed="1"/>
+    <w:lsdException w:name="List 3" w:semiHidden="1" w:unhideWhenUsed="1"/>
+    <w:lsdException w:name="List 4" w:semiHidden="1" w:unhideWhenUsed="1"/>
+    <w:lsdException w:name="List 5" w:semiHidden="1" w:unhideWhenUsed="1"/>
+    <w:lsdException w:name="List Bullet 2" w:semiHidden="1" w:unhideWhenUsed="1"/>
+    <w:lsdException w:name="List Bullet 3" w:semiHidden="1" w:unhideWhenUsed="1"/>
+    <w:lsdException w:name="List Bullet 4" w:semiHidden="1" w:unhideWhenUsed="1"/>
+    <w:lsdException w:name="List Bullet 5" w:semiHidden="1" w:unhideWhenUsed="1"/>
+    <w:lsdException w:name="List Number 2" w:semiHidden="1" w:unhideWhenUsed="1"/>
+    <w:lsdException w:name="List Number 3" w:semiHidden="1" w:unhideWhenUsed="1"/>
+    <w:lsdException w:name="List Number 4" w:semiHidden="1" w:unhideWhenUsed="1"/>
+    <w:lsdException w:name="List Number 5" w:semiHidden="1" w:unhideWhenUsed="1"/>
+    <w:lsdException w:name="Title" w:uiPriority="10" w:qFormat="1"/>
+    <w:lsdException w:name="Closing" w:semiHidden="1" w:unhideWhenUsed="1"/>
+    <w:lsdException w:name="Signature" w:semiHidden="1" w:unhideWhenUsed="1"/>
+    <w:lsdException w:name="Default Paragraph Font" w:semiHidden="1" w:uiPriority="1" w:unhideWhenUsed="1"/>
+    <w:lsdException w:name="Body Text" w:semiHidden="1" w:unhideWhenUsed="1"/>
+    <w:lsdException w:name="Body Text Indent" w:semiHidden="1" w:unhideWhenUsed="1"/>
+    <w:lsdException w:name="List Continue" w:semiHidden="1" w:unhideWhenUsed="1"/>
+    <w:lsdException w:name="List Continue 2" w:semiHidden="1" w:unhideWhenUsed="1"/>
+    <w:lsdException w:name="List Continue 3" w:semiHidden="1" w:unhideWhenUsed="1"/>
+    <w:lsdException w:name="List Continue 4" w:semiHidden="1" w:unhideWhenUsed="1"/>
+    <w:lsdException w:name="List Continue 5" w:semiHidden="1" w:unhideWhenUsed="1"/>
+    <w:lsdException w:name="Message Header" w:semiHidden="1" w:unhideWhenUsed="1"/>
+    <w:lsdException w:name="Subtitle" w:uiPriority="11" w:qFormat="1"/>
+    <w:lsdException w:name="Salutation" w:semiHidden="1" w:unhideWhenUsed="1"/>
+    <w:lsdException w:name="Date" w:semiHidden="1" w:unhideWhenUsed="1"/>
+    <w:lsdException w:name="Body Text First Indent" w:semiHidden="1" w:unhideWhenUsed="1"/>
+    <w:lsdException w:name="Body Text First Indent 2" w:semiHidden="1" w:unhideWhenUsed="1"/>
+    <w:lsdException w:name="Note Heading" w:semiHidden="1" w:unhideWhenUsed="1"/>
+    <w:lsdException w:name="Body Text 2" w:semiHidden="1" w:unhideWhenUsed="1"/>
+    <w:lsdException w:name="Body Text 3" w:semiHidden="1" w:unhideWhenUsed="1"/>
+    <w:lsdException w:name="Body Text Indent 2" w:semiHidden="1" w:unhideWhenUsed="1"/>
+    <w:lsdException w:name="Body Text Indent 3" w:semiHidden="1" w:unhideWhenUsed="1"/>
+    <w:lsdException w:name="Block Text" w:semiHidden="1" w:unhideWhenUsed="1"/>
+    <w:lsdException w:name="Hyperlink" w:semiHidden="1" w:unhideWhenUsed="1"/>
+    <w:lsdException w:name="FollowedHyperlink" w:semiHidden="1" w:unhideWhenUsed="1"/>
+    <w:lsdException w:name="Strong" w:uiPriority="22" w:qFormat="1"/>
+    <w:lsdException w:name="Emphasis" w:uiPriority="20" w:qFormat="1"/>
+    <w:lsdException w:name="Document Map" w:semiHidden="1" w:unhideWhenUsed="1"/>
+    <w:lsdException w:name="Plain Text" w:semiHidden="1" w:unhideWhenUsed="1"/>
+    <w:lsdException w:name="E-mail Signature" w:semiHidden="1" w:unhideWhenUsed="1"/>
+    <w:lsdException w:name="HTML Top of Form" w:semiHidden="1" w:unhideWhenUsed="1"/>
+    <w:lsdException w:name="HTML Bottom of Form" w:semiHidden="1" w:unhideWhenUsed="1"/>
+    <w:lsdException w:name="Normal (Web)" w:semiHidden="1" w:unhideWhenUsed="1"/>
+    <w:lsdException w:name="HTML Acronym" w:semiHidden="1" w:unhideWhenUsed="1"/>
+    <w:lsdException w:name="HTML Address" w:semiHidden="1" w:unhideWhenUsed="1"/>
+    <w:lsdException w:name="HTML Cite" w:semiHidden="1" w:unhideWhenUsed="1"/>
+    <w:lsdException w:name="HTML Code" w:semiHidden="1" w:unhideWhenUsed="1"/>
+    <w:lsdException w:name="HTML Definition" w:semiHidden="1" w:unhideWhenUsed="1"/>
+    <w:lsdException w:name="HTML Keyboard" w:semiHidden="1" w:unhideWhenUsed="1"/>
+    <w:lsdException w:name="HTML Preformatted" w:semiHidden="1" w:unhideWhenUsed="1"/>
+    <w:lsdException w:name="HTML Sample" w:semiHidden="1" w:unhideWhenUsed="1"/>
+    <w:lsdException w:name="HTML Typewriter" w:semiHidden="1" w:unhideWhenUsed="1"/>
+    <w:lsdException w:name="HTML Variable" w:semiHidden="1" w:unhideWhenUsed="1"/>
+    <w:lsdException w:name="Normal Table" w:semiHidden="1" w:unhideWhenUsed="1"/>
+    <w:lsdException w:name="annotation subject" w:semiHidden="1" w:unhideWhenUsed="1"/>
+    <w:lsdException w:name="No List" w:semiHidden="1" w:unhideWhenUsed="1"/>
+    <w:lsdException w:name="Outline List 1" w:semiHidden="1" w:unhideWhenUsed="1"/>
+    <w:lsdException w:name="Outline List 2" w:semiHidden="1" w:unhideWhenUsed="1"/>
+    <w:lsdException w:name="Outline List 3" w:semiHidden="1" w:unhideWhenUsed="1"/>
+    <w:lsdException w:name="Table Simple 1" w:semiHidden="1" w:unhideWhenUsed="1"/>
+    <w:lsdException w:name="Table Simple 2" w:semiHidden="1" w:unhideWhenUsed="1"/>
+    <w:lsdException w:name="Table Simple 3" w:semiHidden="1" w:unhideWhenUsed="1"/>
+    <w:lsdException w:name="Table Classic 1" w:semiHidden="1" w:unhideWhenUsed="1"/>
+    <w:lsdException w:name="Table Classic 2" w:semiHidden="1" w:unhideWhenUsed="1"/>
+    <w:lsdException w:name="Table Classic 3" w:semiHidden="1" w:unhideWhenUsed="1"/>
+    <w:lsdException w:name="Table Classic 4" w:semiHidden="1" w:unhideWhenUsed="1"/>
+    <w:lsdException w:name="Table Colorful 1" w:semiHidden="1" w:unhideWhenUsed="1"/>
+    <w:lsdException w:name="Table Colorful 2" w:semiHidden="1" w:unhideWhenUsed="1"/>
+    <w:lsdException w:name="Table Colorful 3" w:semiHidden="1" w:unhideWhenUsed="1"/>
+    <w:lsdException w:name="Table Columns 1" w:semiHidden="1" w:unhideWhenUsed="1"/>
+    <w:lsdException w:name="Table Columns 2" w:semiHidden="1" w:unhideWhenUsed="1"/>
+    <w:lsdException w:name="Table Columns 3" w:semiHidden="1" w:unhideWhenUsed="1"/>
+    <w:lsdException w:name="Table Columns 4" w:semiHidden="1" w:unhideWhenUsed="1"/>
+    <w:lsdException w:name="Table Columns 5" w:semiHidden="1" w:unhideWhenUsed="1"/>
+    <w:lsdException w:name="Table Grid 1" w:semiHidden="1" w:unhideWhenUsed="1"/>
+    <w:lsdException w:name="Table Grid 2" w:semiHidden="1" w:unhideWhenUsed="1"/>
+    <w:lsdException w:name="Table Grid 3" w:semiHidden="1" w:unhideWhenUsed="1"/>
+    <w:lsdException w:name="Table Grid 4" w:semiHidden="1" w:unhideWhenUsed="1"/>
+    <w:lsdException w:name="Table Grid 5" w:semiHidden="1" w:unhideWhenUsed="1"/>
+    <w:lsdException w:name="Table Grid 6" w:semiHidden="1" w:unhideWhenUsed="1"/>
+    <w:lsdException w:name="Table Grid 7" w:semiHidden="1" w:unhideWhenUsed="1"/>
+    <w:lsdException w:name="Table Grid 8" w:semiHidden="1" w:unhideWhenUsed="1"/>
+    <w:lsdException w:name="Table List 1" w:semiHidden="1" w:unhideWhenUsed="1"/>
+    <w:lsdException w:name="Table List 2" w:semiHidden="1" w:unhideWhenUsed="1"/>
+    <w:lsdException w:name="Table List 3" w:semiHidden="1" w:unhideWhenUsed="1"/>
+    <w:lsdException w:name="Table List 4" w:semiHidden="1" w:unhideWhenUsed="1"/>
+    <w:lsdException w:name="Table List 5" w:semiHidden="1" w:unhideWhenUsed="1"/>
+    <w:lsdException w:name="Table List 6" w:semiHidden="1" w:unhideWhenUsed="1"/>
+    <w:lsdException w:name="Table List 7" w:semiHidden="1" w:unhideWhenUsed="1"/>
+    <w:lsdException w:name="Table List 8" w:semiHidden="1" w:unhideWhenUsed="1"/>
+    <w:lsdException w:name="Table 3D effects 1" w:semiHidden="1" w:unhideWhenUsed="1"/>
+    <w:lsdException w:name="Table 3D effects 2" w:semiHidden="1" w:unhideWhenUsed="1"/>
+    <w:lsdException w:name="Table 3D effects 3" w:semiHidden="1" w:unhideWhenUsed="1"/>
+    <w:lsdException w:name="Table Contemporary" w:semiHidden="1" w:unhideWhenUsed="1"/>
+    <w:lsdException w:name="Table Elegant" w:semiHidden="1" w:unhideWhenUsed="1"/>
+    <w:lsdException w:name="Table Professional" w:semiHidden="1" w:unhideWhenUsed="1"/>
+    <w:lsdException w:name="Table Subtle 1" w:semiHidden="1" w:unhideWhenUsed="1"/>
+    <w:lsdException w:name="Table Subtle 2" w:semiHidden="1" w:unhideWhenUsed="1"/>
+    <w:lsdException w:name="Table Web 1" w:semiHidden="1" w:unhideWhenUsed="1"/>
+    <w:lsdException w:name="Table Web 2" w:semiHidden="1" w:unhideWhenUsed="1"/>
+    <w:lsdException w:name="Table Web 3" w:semiHidden="1" w:unhideWhenUsed="1"/>
+    <w:lsdException w:name="Balloon Text" w:semiHidden="1" w:unhideWhenUsed="1"/>
+    <w:lsdException w:name="Table Grid" w:semiHidden="1" w:uiPriority="59" w:unhideWhenUsed="1"/>
+    <w:lsdException w:name="Table Theme" w:semiHidden="1" w:unhideWhenUsed="1"/>
+    <w:lsdException w:name="Placeholder Text" w:semiHidden="1"/>
+    <w:lsdException w:name="No Spacing" w:uiPriority="1" w:qFormat="1"/>
+    <w:lsdException w:name="Light Shading" w:uiPriority="60"/>
+    <w:lsdException w:name="Light List" w:uiPriority="61"/>
+    <w:lsdException w:name="Light Grid" w:uiPriority="62"/>
+    <w:lsdException w:name="Medium Shading 1" w:uiPriority="63"/>
+    <w:lsdException w:name="Medium Shading 2" w:uiPriority="64"/>
+    <w:lsdException w:name="Medium List 1" w:uiPriority="65"/>
+    <w:lsdException w:name="Medium List 2" w:uiPriority="66"/>
+    <w:lsdException w:name="Medium Grid 1" w:uiPriority="67"/>
+    <w:lsdException w:name="Medium Grid 2" w:uiPriority="68"/>
+    <w:lsdException w:name="Medium Grid 3" w:uiPriority="69"/>
+    <w:lsdException w:name="Dark List" w:uiPriority="70"/>
+    <w:lsdException w:name="Colorful Shading" w:uiPriority="71"/>
+    <w:lsdException w:name="Colorful List" w:uiPriority="72"/>
+    <w:lsdException w:name="Colorful Grid" w:uiPriority="73"/>
+    <w:lsdException w:name="Light Shading Accent 1" w:uiPriority="60"/>
+    <w:lsdException w:name="Light List Accent 1" w:uiPriority="61"/>
+    <w:lsdException w:name="Light Grid Accent 1" w:uiPriority="62"/>
+    <w:lsdException w:name="Medium Shading 1 Accent 1" w:uiPriority="63"/>
+    <w:lsdException w:name="Medium Shading 2 Accent 1" w:uiPriority="64"/>
+    <w:lsdException w:name="Medium List 1 Accent 1" w:uiPriority="65"/>
+    <w:lsdException w:name="Revision" w:semiHidden="1"/>
+    <w:lsdException w:name="List Paragraph" w:uiPriority="34" w:qFormat="1"/>
+    <w:lsdException w:name="Quote" w:uiPriority="29" w:qFormat="1"/>
+    <w:lsdException w:name="Intense Quote" w:uiPriority="30" w:qFormat="1"/>
+    <w:lsdException w:name="Medium List 2 Accent 1" w:uiPriority="66"/>
+    <w:lsdException w:name="Medium Grid 1 Accent 1" w:uiPriority="67"/>
+    <w:lsdException w:name="Medium Grid 2 Accent 1" w:uiPriority="68"/>
+    <w:lsdException w:name="Medium Grid 3 Accent 1" w:uiPriority="69"/>
+    <w:lsdException w:name="Dark List Accent 1" w:uiPriority="70"/>
+    <w:lsdException w:name="Colorful Shading Accent 1" w:uiPriority="71"/>
+    <w:lsdException w:name="Colorful List Accent 1" w:uiPriority="72"/>
+    <w:lsdException w:name="Colorful Grid Accent 1" w:uiPriority="73"/>
+    <w:lsdException w:name="Light Shading Accent 2" w:uiPriority="60"/>
+    <w:lsdException w:name="Light List Accent 2" w:uiPriority="61"/>
+    <w:lsdException w:name="Light Grid Accent 2" w:uiPriority="62"/>
+    <w:lsdException w:name="Medium Shading 1 Accent 2" w:uiPriority="63"/>
+    <w:lsdException w:name="Medium Shading 2 Accent 2" w:uiPriority="64"/>
+    <w:lsdException w:name="Medium List 1 Accent 2" w:uiPriority="65"/>
+    <w:lsdException w:name="Medium List 2 Accent 2" w:uiPriority="66"/>
+    <w:lsdException w:name="Medium Grid 1 Accent 2" w:uiPriority="67"/>
+    <w:lsdException w:name="Medium Grid 2 Accent 2" w:uiPriority="68"/>
+    <w:lsdException w:name="Medium Grid 3 Accent 2" w:uiPriority="69"/>
+    <w:lsdException w:name="Dark List Accent 2" w:uiPriority="70"/>
+    <w:lsdException w:name="Colorful Shading Accent 2" w:uiPriority="71"/>
+    <w:lsdException w:name="Colorful List Accent 2" w:uiPriority="72"/>
+    <w:lsdException w:name="Colorful Grid Accent 2" w:uiPriority="73"/>
+    <w:lsdException w:name="Light Shading Accent 3" w:uiPriority="60"/>
+    <w:lsdException w:name="Light List Accent 3" w:uiPriority="61"/>
+    <w:lsdException w:name="Light Grid Accent 3" w:uiPriority="62"/>
+    <w:lsdException w:name="Medium Shading 1 Accent 3" w:uiPriority="63"/>
+    <w:lsdException w:name="Medium Shading 2 Accent 3" w:uiPriority="64"/>
+    <w:lsdException w:name="Medium List 1 Accent 3" w:uiPriority="65"/>
+    <w:lsdException w:name="Medium List 2 Accent 3" w:uiPriority="66"/>
+    <w:lsdException w:name="Medium Grid 1 Accent 3" w:uiPriority="67"/>
+    <w:lsdException w:name="Medium Grid 2 Accent 3" w:uiPriority="68"/>
+    <w:lsdException w:name="Medium Grid 3 Accent 3" w:uiPriority="69"/>
+    <w:lsdException w:name="Dark List Accent 3" w:uiPriority="70"/>
+    <w:lsdException w:name="Colorful Shading Accent 3" w:uiPriority="71"/>
+    <w:lsdException w:name="Colorful List Accent 3" w:uiPriority="72"/>
+    <w:lsdException w:name="Colorful Grid Accent 3" w:uiPriority="73"/>
+    <w:lsdException w:name="Light Shading Accent 4" w:uiPriority="60"/>
+    <w:lsdException w:name="Light List Accent 4" w:uiPriority="61"/>
+    <w:lsdException w:name="Light Grid Accent 4" w:uiPriority="62"/>
+    <w:lsdException w:name="Medium Shading 1 Accent 4" w:uiPriority="63"/>
+    <w:lsdException w:name="Medium Shading 2 Accent 4" w:uiPriority="64"/>
+    <w:lsdException w:name="Medium List 1 Accent 4" w:uiPriority="65"/>
+    <w:lsdException w:name="Medium List 2 Accent 4" w:uiPriority="66"/>
+    <w:lsdException w:name="Medium Grid 1 Accent 4" w:uiPriority="67"/>
+    <w:lsdException w:name="Medium Grid 2 Accent 4" w:uiPriority="68"/>
+    <w:lsdException w:name="Medium Grid 3 Accent 4" w:uiPriority="69"/>
+    <w:lsdException w:name="Dark List Accent 4" w:uiPriority="70"/>
+    <w:lsdException w:name="Colorful Shading Accent 4" w:uiPriority="71"/>
+    <w:lsdException w:name="Colorful List Accent 4" w:uiPriority="72"/>
+    <w:lsdException w:name="Colorful Grid Accent 4" w:uiPriority="73"/>
+    <w:lsdException w:name="Light Shading Accent 5" w:uiPriority="60"/>
+    <w:lsdException w:name="Light List Accent 5" w:uiPriority="61"/>
+    <w:lsdException w:name="Light Grid Accent 5" w:uiPriority="62"/>
+    <w:lsdException w:name="Medium Shading 1 Accent 5" w:uiPriority="63"/>
+    <w:lsdException w:name="Medium Shading 2 Accent 5" w:uiPriority="64"/>
+    <w:lsdException w:name="Medium List 1 Accent 5" w:uiPriority="65"/>
+    <w:lsdException w:name="Medium List 2 Accent 5" w:uiPriority="66"/>
+    <w:lsdException w:name="Medium Grid 1 Accent 5" w:uiPriority="67"/>
+    <w:lsdException w:name="Medium Grid 2 Accent 5" w:uiPriority="68"/>
+    <w:lsdException w:name="Medium Grid 3 Accent 5" w:uiPriority="69"/>
+    <w:lsdException w:name="Dark List Accent 5" w:uiPriority="70"/>
+    <w:lsdException w:name="Colorful Shading Accent 5" w:uiPriority="71"/>
+    <w:lsdException w:name="Colorful List Accent 5" w:uiPriority="72"/>
+    <w:lsdException w:name="Colorful Grid Accent 5" w:uiPriority="73"/>
+    <w:lsdException w:name="Light Shading Accent 6" w:uiPriority="60"/>
+    <w:lsdException w:name="Light List Accent 6" w:uiPriority="61"/>
+    <w:lsdException w:name="Light Grid Accent 6" w:uiPriority="62"/>
+    <w:lsdException w:name="Medium Shading 1 Accent 6" w:uiPriority="63"/>
+    <w:lsdException w:name="Medium Shading 2 Accent 6" w:uiPriority="64"/>
+    <w:lsdException w:name="Medium List 1 Accent 6" w:uiPriority="65"/>
+    <w:lsdException w:name="Medium List 2 Accent 6" w:uiPriority="66"/>
+    <w:lsdException w:name="Medium Grid 1 Accent 6" w:uiPriority="67"/>
+    <w:lsdException w:name="Medium Grid 2 Accent 6" w:uiPriority="68"/>
+    <w:lsdException w:name="Medium Grid 3 Accent 6" w:uiPriority="69"/>
+    <w:lsdException w:name="Dark List Accent 6" w:uiPriority="70"/>
+    <w:lsdException w:name="Colorful Shading Accent 6" w:uiPriority="71"/>
+    <w:lsdException w:name="Colorful List Accent 6" w:uiPriority="72"/>
+    <w:lsdException w:name="Colorful Grid Accent 6" w:uiPriority="73"/>
+    <w:lsdException w:name="Subtle Emphasis" w:uiPriority="19" w:qFormat="1"/>
+    <w:lsdException w:name="Intense Emphasis" w:uiPriority="21" w:qFormat="1"/>
+    <w:lsdException w:name="Subtle Reference" w:uiPriority="31" w:qFormat="1"/>
+    <w:lsdException w:name="Intense Reference" w:uiPriority="32" w:qFormat="1"/>
+    <w:lsdException w:name="Book Title" w:uiPriority="33" w:qFormat="1"/>
+    <w:lsdException w:name="Bibliography" w:semiHidden="1" w:uiPriority="37" w:unhideWhenUsed="1"/>
+    <w:lsdException w:name="TOC Heading" w:semiHidden="1" w:uiPriority="39" w:unhideWhenUsed="1" w:qFormat="1"/>
+    <w:lsdException w:name="Plain Table 1" w:uiPriority="41"/>
+    <w:lsdException w:name="Plain Table 2" w:uiPriority="42"/>
+    <w:lsdException w:name="Plain Table 3" w:uiPriority="43"/>
+    <w:lsdException w:name="Plain Table 4" w:uiPriority="44"/>
+    <w:lsdException w:name="Plain Table 5" w:uiPriority="45"/>
+    <w:lsdException w:name="Grid Table Light" w:uiPriority="40"/>
+    <w:lsdException w:name="Grid Table 1 Light" w:uiPriority="46"/>
+    <w:lsdException w:name="Grid Table 2" w:uiPriority="47"/>
+    <w:lsdException w:name="Grid Table 3" w:uiPriority="48"/>
+    <w:lsdException w:name="Grid Table 4" w:uiPriority="49"/>
+    <w:lsdException w:name="Grid Table 5 Dark" w:uiPriority="50"/>
+    <w:lsdException w:name="Grid Table 6 Colorful" w:uiPriority="51"/>
+    <w:lsdException w:name="Grid Table 7 Colorful" w:uiPriority="52"/>
+    <w:lsdException w:name="Grid Table 1 Light Accent 1" w:uiPriority="46"/>
+    <w:lsdException w:name="Grid Table 2 Accent 1" w:uiPriority="47"/>
+    <w:lsdException w:name="Grid Table 3 Accent 1" w:uiPriority="48"/>
+    <w:lsdException w:name="Grid Table 4 Accent 1" w:uiPriority="49"/>
+    <w:lsdException w:name="Grid Table 5 Dark Accent 1" w:uiPriority="50"/>
+    <w:lsdException w:name="Grid Table 6 Colorful Accent 1" w:uiPriority="51"/>
+    <w:lsdException w:name="Grid Table 7 Colorful Accent 1" w:uiPriority="52"/>
+    <w:lsdException w:name="Grid Table 1 Light Accent 2" w:uiPriority="46"/>
+    <w:lsdException w:name="Grid Table 2 Accent 2" w:uiPriority="47"/>
+    <w:lsdException w:name="Grid Table 3 Accent 2" w:uiPriority="48"/>
+    <w:lsdException w:name="Grid Table 4 Accent 2" w:uiPriority="49"/>
+    <w:lsdException w:name="Grid Table 5 Dark Accent 2" w:uiPriority="50"/>
+    <w:lsdException w:name="Grid Table 6 Colorful Accent 2" w:uiPriority="51"/>
+    <w:lsdException w:name="Grid Table 7 Colorful Accent 2" w:uiPriority="52"/>
+    <w:lsdException w:name="Grid Table 1 Light Accent 3" w:uiPriority="46"/>
+    <w:lsdException w:name="Grid Table 2 Accent 3" w:uiPriority="47"/>
+    <w:lsdException w:name="Grid Table 3 Accent 3" w:uiPriority="48"/>
+    <w:lsdException w:name="Grid Table 4 Accent 3" w:uiPriority="49"/>
+    <w:lsdException w:name="Grid Table 5 Dark Accent 3" w:uiPriority="50"/>
+    <w:lsdException w:name="Grid Table 6 Colorful Accent 3" w:uiPriority="51"/>
+    <w:lsdException w:name="Grid Table 7 Colorful Accent 3" w:uiPriority="52"/>
+    <w:lsdException w:name="Grid Table 1 Light Accent 4" w:uiPriority="46"/>
+    <w:lsdException w:name="Grid Table 2 Accent 4" w:uiPriority="47"/>
+    <w:lsdException w:name="Grid Table 3 Accent 4" w:uiPriority="48"/>
+    <w:lsdException w:name="Grid Table 4 Accent 4" w:uiPriority="49"/>
+    <w:lsdException w:name="Grid Table 5 Dark Accent 4" w:uiPriority="50"/>
+    <w:lsdException w:name="Grid Table 6 Colorful Accent 4" w:uiPriority="51"/>
+    <w:lsdException w:name="Grid Table 7 Colorful Accent 4" w:uiPriority="52"/>
+    <w:lsdException w:name="Grid Table 1 Light Accent 5" w:uiPriority="46"/>
+    <w:lsdException w:name="Grid Table 2 Accent 5" w:uiPriority="47"/>
+    <w:lsdException w:name="Grid Table 3 Accent 5" w:uiPriority="48"/>
+    <w:lsdException w:name="Grid Table 4 Accent 5" w:uiPriority="49"/>
+    <w:lsdException w:name="Grid Table 5 Dark Accent 5" w:uiPriority="50"/>
+    <w:lsdException w:name="Grid Table 6 Colorful Accent 5" w:uiPriority="51"/>
+    <w:lsdException w:name="Grid Table 7 Colorful Accent 5" w:uiPriority="52"/>
+    <w:lsdException w:name="Grid Table 1 Light Accent 6" w:uiPriority="46"/>
+    <w:lsdException w:name="Grid Table 2 Accent 6" w:uiPriority="47"/>
+    <w:lsdException w:name="Grid Table 3 Accent 6" w:uiPriority="48"/>
+    <w:lsdException w:name="Grid Table 4 Accent 6" w:uiPriority="49"/>
+    <w:lsdException w:name="Grid Table 5 Dark Accent 6" w:uiPriority="50"/>
+    <w:lsdException w:name="Grid Table 6 Colorful Accent 6" w:uiPriority="51"/>
+    <w:lsdException w:name="Grid Table 7 Colorful Accent 6" w:uiPriority="52"/>
+    <w:lsdException w:name="List Table 1 Light" w:uiPriority="46"/>
+    <w:lsdException w:name="List Table 2" w:uiPriority="47"/>
+    <w:lsdException w:name="List Table 3" w:uiPriority="48"/>
+    <w:lsdException w:name="List Table 4" w:uiPriority="49"/>
+    <w:lsdException w:name="List Table 5 Dark" w:uiPriority="50"/>
+    <w:lsdException w:name="List Table 6 Colorful" w:uiPriority="51"/>
+    <w:lsdException w:name="List Table 7 Colorful" w:uiPriority="52"/>
+    <w:lsdException w:name="List Table 1 Light Accent 1" w:uiPriority="46"/>
+    <w:lsdException w:name="List Table 2 Accent 1" w:uiPriority="47"/>
+    <w:lsdException w:name="List Table 3 Accent 1" w:uiPriority="48"/>
+    <w:lsdException w:name="List Table 4 Accent 1" w:uiPriority="49"/>
+    <w:lsdException w:name="List Table 5 Dark Accent 1" w:uiPriority="50"/>
+    <w:lsdException w:name="List Table 6 Colorful Accent 1" w:uiPriority="51"/>
+    <w:lsdException w:name="List Table 7 Colorful Accent 1" w:uiPriority="52"/>
+    <w:lsdException w:name="List Table 1 Light Accent 2" w:uiPriority="46"/>
+    <w:lsdException w:name="List Table 2 Accent 2" w:uiPriority="47"/>
+    <w:lsdException w:name="List Table 3 Accent 2" w:uiPriority="48"/>
+    <w:lsdException w:name="List Table 4 Accent 2" w:uiPriority="49"/>
+    <w:lsdException w:name="List Table 5 Dark Accent 2" w:uiPriority="50"/>
+    <w:lsdException w:name="List Table 6 Colorful Accent 2" w:uiPriority="51"/>
+    <w:lsdException w:name="List Table 7 Colorful Accent 2" w:uiPriority="52"/>
+    <w:lsdException w:name="List Table 1 Light Accent 3" w:uiPriority="46"/>
+    <w:lsdException w:name="List Table 2 Accent 3" w:uiPriority="47"/>
+    <w:lsdException w:name="List Table 3 Accent 3" w:uiPriority="48"/>
+    <w:lsdException w:name="List Table 4 Accent 3" w:uiPriority="49"/>
+    <w:lsdException w:name="List Table 5 Dark Accent 3" w:uiPriority="50"/>
+    <w:lsdException w:name="List Table 6 Colorful Accent 3" w:uiPriority="51"/>
+    <w:lsdException w:name="List Table 7 Colorful Accent 3" w:uiPriority="52"/>
+    <w:lsdException w:name="List Table 1 Light Accent 4" w:uiPriority="46"/>
+    <w:lsdException w:name="List Table 2 Accent 4" w:uiPriority="47"/>
+    <w:lsdException w:name="List Table 3 Accent 4" w:uiPriority="48"/>
+    <w:lsdException w:name="List Table 4 Accent 4" w:uiPriority="49"/>
+    <w:lsdException w:name="List Table 5 Dark Accent 4" w:uiPriority="50"/>
+    <w:lsdException w:name="List Table 6 Colorful Accent 4" w:uiPriority="51"/>
+    <w:lsdException w:name="List Table 7 Colorful Accent 4" w:uiPriority="52"/>
+    <w:lsdException w:name="List Table 1 Light Accent 5" w:uiPriority="46"/>
+    <w:lsdException w:name="List Table 2 Accent 5" w:uiPriority="47"/>
+    <w:lsdException w:name="List Table 3 Accent 5" w:uiPriority="48"/>
+    <w:lsdException w:name="List Table 4 Accent 5" w:uiPriority="49"/>
+    <w:lsdException w:name="List Table 5 Dark Accent 5" w:uiPriority="50"/>
+    <w:lsdException w:name="List Table 6 Colorful Accent 5" w:uiPriority="51"/>
+    <w:lsdException w:name="List Table 7 Colorful Accent 5" w:uiPriority="52"/>
+    <w:lsdException w:name="List Table 1 Light Accent 6" w:uiPriority="46"/>
+    <w:lsdException w:name="List Table 2 Accent 6" w:uiPriority="47"/>
+    <w:lsdException w:name="List Table 3 Accent 6" w:uiPriority="48"/>
+    <w:lsdException w:name="List Table 4 Accent 6" w:uiPriority="49"/>
+    <w:lsdException w:name="List Table 5 Dark Accent 6" w:uiPriority="50"/>
+    <w:lsdException w:name="List Table 6 Colorful Accent 6" w:uiPriority="51"/>
+    <w:lsdException w:name="List Table 7 Colorful Accent 6" w:uiPriority="52"/>
+    <w:lsdException w:name="Mention" w:semiHidden="1" w:unhideWhenUsed="1"/>
+    <w:lsdException w:name="Smart Hyperlink" w:semiHidden="1" w:unhideWhenUsed="1"/>
+    <w:lsdException w:name="Hashtag" w:semiHidden="1" w:unhideWhenUsed="1"/>
+    <w:lsdException w:name="Unresolved Mention" w:semiHidden="1" w:unhideWhenUsed="1"/>
   </w:latentStyles>
   <w:style w:type="paragraph" w:default="1" w:styleId="Normal">
     <w:name w:val="Normal"/>
@@ -4219,6 +4529,28 @@
       <w:color w:val="000000" w:themeColor="text1"/>
       <w:sz w:val="28"/>
       <w:szCs w:val="26"/>
+    </w:rPr>
+  </w:style>
+  <w:style w:type="paragraph" w:styleId="Heading3">
+    <w:name w:val="heading 3"/>
+    <w:basedOn w:val="Normal"/>
+    <w:next w:val="Normal"/>
+    <w:link w:val="Heading3Char"/>
+    <w:uiPriority w:val="9"/>
+    <w:unhideWhenUsed/>
+    <w:qFormat/>
+    <w:rsid w:val="00D66FEE"/>
+    <w:pPr>
+      <w:keepNext/>
+      <w:keepLines/>
+      <w:spacing w:before="40" w:after="0"/>
+      <w:outlineLvl w:val="2"/>
+    </w:pPr>
+    <w:rPr>
+      <w:rFonts w:asciiTheme="majorHAnsi" w:eastAsiaTheme="majorEastAsia" w:hAnsiTheme="majorHAnsi" w:cstheme="majorBidi"/>
+      <w:b/>
+      <w:sz w:val="26"/>
+      <w:szCs w:val="24"/>
     </w:rPr>
   </w:style>
   <w:style w:type="character" w:default="1" w:styleId="DefaultParagraphFont">
@@ -4396,7 +4728,6 @@
       <w:spacing w:after="0" w:line="240" w:lineRule="auto"/>
     </w:pPr>
     <w:tblPr>
-      <w:tblInd w:w="0" w:type="dxa"/>
       <w:tblBorders>
         <w:top w:val="single" w:sz="4" w:space="0" w:color="auto"/>
         <w:left w:val="single" w:sz="4" w:space="0" w:color="auto"/>
@@ -4405,420 +4736,21 @@
         <w:insideH w:val="single" w:sz="4" w:space="0" w:color="auto"/>
         <w:insideV w:val="single" w:sz="4" w:space="0" w:color="auto"/>
       </w:tblBorders>
-      <w:tblCellMar>
-        <w:top w:w="0" w:type="dxa"/>
-        <w:left w:w="108" w:type="dxa"/>
-        <w:bottom w:w="0" w:type="dxa"/>
-        <w:right w:w="108" w:type="dxa"/>
-      </w:tblCellMar>
     </w:tblPr>
   </w:style>
-</w:styles>
-</file>
-
-<file path=word/stylesWithEffects.xml><?xml version="1.0" encoding="utf-8"?>
-<w:styles xmlns:wpc="http://schemas.microsoft.com/office/word/2010/wordprocessingCanvas" xmlns:mc="http://schemas.openxmlformats.org/markup-compatibility/2006" xmlns:o="urn:schemas-microsoft-com:office:office" xmlns:r="http://schemas.openxmlformats.org/officeDocument/2006/relationships" xmlns:m="http://schemas.openxmlformats.org/officeDocument/2006/math" xmlns:v="urn:schemas-microsoft-com:vml" xmlns:wp14="http://schemas.microsoft.com/office/word/2010/wordprocessingDrawing" xmlns:wp="http://schemas.openxmlformats.org/drawingml/2006/wordprocessingDrawing" xmlns:w10="urn:schemas-microsoft-com:office:word" xmlns:w="http://schemas.openxmlformats.org/wordprocessingml/2006/main" xmlns:w14="http://schemas.microsoft.com/office/word/2010/wordml" xmlns:wpg="http://schemas.microsoft.com/office/word/2010/wordprocessingGroup" xmlns:wpi="http://schemas.microsoft.com/office/word/2010/wordprocessingInk" xmlns:wne="http://schemas.microsoft.com/office/word/2006/wordml" xmlns:wps="http://schemas.microsoft.com/office/word/2010/wordprocessingShape" mc:Ignorable="w14 wp14">
-  <w:docDefaults>
-    <w:rPrDefault>
-      <w:rPr>
-        <w:rFonts w:asciiTheme="minorHAnsi" w:eastAsiaTheme="minorHAnsi" w:hAnsiTheme="minorHAnsi" w:cstheme="minorBidi"/>
-        <w:sz w:val="22"/>
-        <w:szCs w:val="22"/>
-        <w:lang w:val="tr-TR" w:eastAsia="en-US" w:bidi="ar-SA"/>
-      </w:rPr>
-    </w:rPrDefault>
-    <w:pPrDefault>
-      <w:pPr>
-        <w:spacing w:after="160" w:line="259" w:lineRule="auto"/>
-      </w:pPr>
-    </w:pPrDefault>
-  </w:docDefaults>
-  <w:latentStyles w:defLockedState="0" w:defUIPriority="99" w:defSemiHidden="1" w:defUnhideWhenUsed="1" w:defQFormat="0" w:count="267">
-    <w:lsdException w:name="Normal" w:semiHidden="0" w:uiPriority="0" w:unhideWhenUsed="0" w:qFormat="1"/>
-    <w:lsdException w:name="heading 1" w:semiHidden="0" w:uiPriority="9" w:unhideWhenUsed="0" w:qFormat="1"/>
-    <w:lsdException w:name="heading 2" w:uiPriority="9" w:qFormat="1"/>
-    <w:lsdException w:name="heading 3" w:uiPriority="9" w:qFormat="1"/>
-    <w:lsdException w:name="heading 4" w:uiPriority="9" w:qFormat="1"/>
-    <w:lsdException w:name="heading 5" w:uiPriority="9" w:qFormat="1"/>
-    <w:lsdException w:name="heading 6" w:uiPriority="9" w:qFormat="1"/>
-    <w:lsdException w:name="heading 7" w:uiPriority="9" w:qFormat="1"/>
-    <w:lsdException w:name="heading 8" w:uiPriority="9" w:qFormat="1"/>
-    <w:lsdException w:name="heading 9" w:uiPriority="9" w:qFormat="1"/>
-    <w:lsdException w:name="toc 1" w:uiPriority="39"/>
-    <w:lsdException w:name="toc 2" w:uiPriority="39"/>
-    <w:lsdException w:name="toc 3" w:uiPriority="39"/>
-    <w:lsdException w:name="toc 4" w:uiPriority="39"/>
-    <w:lsdException w:name="toc 5" w:uiPriority="39"/>
-    <w:lsdException w:name="toc 6" w:uiPriority="39"/>
-    <w:lsdException w:name="toc 7" w:uiPriority="39"/>
-    <w:lsdException w:name="toc 8" w:uiPriority="39"/>
-    <w:lsdException w:name="toc 9" w:uiPriority="39"/>
-    <w:lsdException w:name="caption" w:uiPriority="35" w:qFormat="1"/>
-    <w:lsdException w:name="Title" w:semiHidden="0" w:uiPriority="10" w:unhideWhenUsed="0" w:qFormat="1"/>
-    <w:lsdException w:name="Default Paragraph Font" w:uiPriority="1"/>
-    <w:lsdException w:name="Subtitle" w:semiHidden="0" w:uiPriority="11" w:unhideWhenUsed="0" w:qFormat="1"/>
-    <w:lsdException w:name="Strong" w:semiHidden="0" w:uiPriority="22" w:unhideWhenUsed="0" w:qFormat="1"/>
-    <w:lsdException w:name="Emphasis" w:semiHidden="0" w:uiPriority="20" w:unhideWhenUsed="0" w:qFormat="1"/>
-    <w:lsdException w:name="Table Grid" w:semiHidden="0" w:uiPriority="59" w:unhideWhenUsed="0"/>
-    <w:lsdException w:name="Placeholder Text" w:unhideWhenUsed="0"/>
-    <w:lsdException w:name="No Spacing" w:semiHidden="0" w:uiPriority="1" w:unhideWhenUsed="0" w:qFormat="1"/>
-    <w:lsdException w:name="Light Shading" w:semiHidden="0" w:uiPriority="60" w:unhideWhenUsed="0"/>
-    <w:lsdException w:name="Light List" w:semiHidden="0" w:uiPriority="61" w:unhideWhenUsed="0"/>
-    <w:lsdException w:name="Light Grid" w:semiHidden="0" w:uiPriority="62" w:unhideWhenUsed="0"/>
-    <w:lsdException w:name="Medium Shading 1" w:semiHidden="0" w:uiPriority="63" w:unhideWhenUsed="0"/>
-    <w:lsdException w:name="Medium Shading 2" w:semiHidden="0" w:uiPriority="64" w:unhideWhenUsed="0"/>
-    <w:lsdException w:name="Medium List 1" w:semiHidden="0" w:uiPriority="65" w:unhideWhenUsed="0"/>
-    <w:lsdException w:name="Medium List 2" w:semiHidden="0" w:uiPriority="66" w:unhideWhenUsed="0"/>
-    <w:lsdException w:name="Medium Grid 1" w:semiHidden="0" w:uiPriority="67" w:unhideWhenUsed="0"/>
-    <w:lsdException w:name="Medium Grid 2" w:semiHidden="0" w:uiPriority="68" w:unhideWhenUsed="0"/>
-    <w:lsdException w:name="Medium Grid 3" w:semiHidden="0" w:uiPriority="69" w:unhideWhenUsed="0"/>
-    <w:lsdException w:name="Dark List" w:semiHidden="0" w:uiPriority="70" w:unhideWhenUsed="0"/>
-    <w:lsdException w:name="Colorful Shading" w:semiHidden="0" w:uiPriority="71" w:unhideWhenUsed="0"/>
-    <w:lsdException w:name="Colorful List" w:semiHidden="0" w:uiPriority="72" w:unhideWhenUsed="0"/>
-    <w:lsdException w:name="Colorful Grid" w:semiHidden="0" w:uiPriority="73" w:unhideWhenUsed="0"/>
-    <w:lsdException w:name="Light Shading Accent 1" w:semiHidden="0" w:uiPriority="60" w:unhideWhenUsed="0"/>
-    <w:lsdException w:name="Light List Accent 1" w:semiHidden="0" w:uiPriority="61" w:unhideWhenUsed="0"/>
-    <w:lsdException w:name="Light Grid Accent 1" w:semiHidden="0" w:uiPriority="62" w:unhideWhenUsed="0"/>
-    <w:lsdException w:name="Medium Shading 1 Accent 1" w:semiHidden="0" w:uiPriority="63" w:unhideWhenUsed="0"/>
-    <w:lsdException w:name="Medium Shading 2 Accent 1" w:semiHidden="0" w:uiPriority="64" w:unhideWhenUsed="0"/>
-    <w:lsdException w:name="Medium List 1 Accent 1" w:semiHidden="0" w:uiPriority="65" w:unhideWhenUsed="0"/>
-    <w:lsdException w:name="Revision" w:unhideWhenUsed="0"/>
-    <w:lsdException w:name="List Paragraph" w:semiHidden="0" w:uiPriority="34" w:unhideWhenUsed="0" w:qFormat="1"/>
-    <w:lsdException w:name="Quote" w:semiHidden="0" w:uiPriority="29" w:unhideWhenUsed="0" w:qFormat="1"/>
-    <w:lsdException w:name="Intense Quote" w:semiHidden="0" w:uiPriority="30" w:unhideWhenUsed="0" w:qFormat="1"/>
-    <w:lsdException w:name="Medium List 2 Accent 1" w:semiHidden="0" w:uiPriority="66" w:unhideWhenUsed="0"/>
-    <w:lsdException w:name="Medium Grid 1 Accent 1" w:semiHidden="0" w:uiPriority="67" w:unhideWhenUsed="0"/>
-    <w:lsdException w:name="Medium Grid 2 Accent 1" w:semiHidden="0" w:uiPriority="68" w:unhideWhenUsed="0"/>
-    <w:lsdException w:name="Medium Grid 3 Accent 1" w:semiHidden="0" w:uiPriority="69" w:unhideWhenUsed="0"/>
-    <w:lsdException w:name="Dark List Accent 1" w:semiHidden="0" w:uiPriority="70" w:unhideWhenUsed="0"/>
-    <w:lsdException w:name="Colorful Shading Accent 1" w:semiHidden="0" w:uiPriority="71" w:unhideWhenUsed="0"/>
-    <w:lsdException w:name="Colorful List Accent 1" w:semiHidden="0" w:uiPriority="72" w:unhideWhenUsed="0"/>
-    <w:lsdException w:name="Colorful Grid Accent 1" w:semiHidden="0" w:uiPriority="73" w:unhideWhenUsed="0"/>
-    <w:lsdException w:name="Light Shading Accent 2" w:semiHidden="0" w:uiPriority="60" w:unhideWhenUsed="0"/>
-    <w:lsdException w:name="Light List Accent 2" w:semiHidden="0" w:uiPriority="61" w:unhideWhenUsed="0"/>
-    <w:lsdException w:name="Light Grid Accent 2" w:semiHidden="0" w:uiPriority="62" w:unhideWhenUsed="0"/>
-    <w:lsdException w:name="Medium Shading 1 Accent 2" w:semiHidden="0" w:uiPriority="63" w:unhideWhenUsed="0"/>
-    <w:lsdException w:name="Medium Shading 2 Accent 2" w:semiHidden="0" w:uiPriority="64" w:unhideWhenUsed="0"/>
-    <w:lsdException w:name="Medium List 1 Accent 2" w:semiHidden="0" w:uiPriority="65" w:unhideWhenUsed="0"/>
-    <w:lsdException w:name="Medium List 2 Accent 2" w:semiHidden="0" w:uiPriority="66" w:unhideWhenUsed="0"/>
-    <w:lsdException w:name="Medium Grid 1 Accent 2" w:semiHidden="0" w:uiPriority="67" w:unhideWhenUsed="0"/>
-    <w:lsdException w:name="Medium Grid 2 Accent 2" w:semiHidden="0" w:uiPriority="68" w:unhideWhenUsed="0"/>
-    <w:lsdException w:name="Medium Grid 3 Accent 2" w:semiHidden="0" w:uiPriority="69" w:unhideWhenUsed="0"/>
-    <w:lsdException w:name="Dark List Accent 2" w:semiHidden="0" w:uiPriority="70" w:unhideWhenUsed="0"/>
-    <w:lsdException w:name="Colorful Shading Accent 2" w:semiHidden="0" w:uiPriority="71" w:unhideWhenUsed="0"/>
-    <w:lsdException w:name="Colorful List Accent 2" w:semiHidden="0" w:uiPriority="72" w:unhideWhenUsed="0"/>
-    <w:lsdException w:name="Colorful Grid Accent 2" w:semiHidden="0" w:uiPriority="73" w:unhideWhenUsed="0"/>
-    <w:lsdException w:name="Light Shading Accent 3" w:semiHidden="0" w:uiPriority="60" w:unhideWhenUsed="0"/>
-    <w:lsdException w:name="Light List Accent 3" w:semiHidden="0" w:uiPriority="61" w:unhideWhenUsed="0"/>
-    <w:lsdException w:name="Light Grid Accent 3" w:semiHidden="0" w:uiPriority="62" w:unhideWhenUsed="0"/>
-    <w:lsdException w:name="Medium Shading 1 Accent 3" w:semiHidden="0" w:uiPriority="63" w:unhideWhenUsed="0"/>
-    <w:lsdException w:name="Medium Shading 2 Accent 3" w:semiHidden="0" w:uiPriority="64" w:unhideWhenUsed="0"/>
-    <w:lsdException w:name="Medium List 1 Accent 3" w:semiHidden="0" w:uiPriority="65" w:unhideWhenUsed="0"/>
-    <w:lsdException w:name="Medium List 2 Accent 3" w:semiHidden="0" w:uiPriority="66" w:unhideWhenUsed="0"/>
-    <w:lsdException w:name="Medium Grid 1 Accent 3" w:semiHidden="0" w:uiPriority="67" w:unhideWhenUsed="0"/>
-    <w:lsdException w:name="Medium Grid 2 Accent 3" w:semiHidden="0" w:uiPriority="68" w:unhideWhenUsed="0"/>
-    <w:lsdException w:name="Medium Grid 3 Accent 3" w:semiHidden="0" w:uiPriority="69" w:unhideWhenUsed="0"/>
-    <w:lsdException w:name="Dark List Accent 3" w:semiHidden="0" w:uiPriority="70" w:unhideWhenUsed="0"/>
-    <w:lsdException w:name="Colorful Shading Accent 3" w:semiHidden="0" w:uiPriority="71" w:unhideWhenUsed="0"/>
-    <w:lsdException w:name="Colorful List Accent 3" w:semiHidden="0" w:uiPriority="72" w:unhideWhenUsed="0"/>
-    <w:lsdException w:name="Colorful Grid Accent 3" w:semiHidden="0" w:uiPriority="73" w:unhideWhenUsed="0"/>
-    <w:lsdException w:name="Light Shading Accent 4" w:semiHidden="0" w:uiPriority="60" w:unhideWhenUsed="0"/>
-    <w:lsdException w:name="Light List Accent 4" w:semiHidden="0" w:uiPriority="61" w:unhideWhenUsed="0"/>
-    <w:lsdException w:name="Light Grid Accent 4" w:semiHidden="0" w:uiPriority="62" w:unhideWhenUsed="0"/>
-    <w:lsdException w:name="Medium Shading 1 Accent 4" w:semiHidden="0" w:uiPriority="63" w:unhideWhenUsed="0"/>
-    <w:lsdException w:name="Medium Shading 2 Accent 4" w:semiHidden="0" w:uiPriority="64" w:unhideWhenUsed="0"/>
-    <w:lsdException w:name="Medium List 1 Accent 4" w:semiHidden="0" w:uiPriority="65" w:unhideWhenUsed="0"/>
-    <w:lsdException w:name="Medium List 2 Accent 4" w:semiHidden="0" w:uiPriority="66" w:unhideWhenUsed="0"/>
-    <w:lsdException w:name="Medium Grid 1 Accent 4" w:semiHidden="0" w:uiPriority="67" w:unhideWhenUsed="0"/>
-    <w:lsdException w:name="Medium Grid 2 Accent 4" w:semiHidden="0" w:uiPriority="68" w:unhideWhenUsed="0"/>
-    <w:lsdException w:name="Medium Grid 3 Accent 4" w:semiHidden="0" w:uiPriority="69" w:unhideWhenUsed="0"/>
-    <w:lsdException w:name="Dark List Accent 4" w:semiHidden="0" w:uiPriority="70" w:unhideWhenUsed="0"/>
-    <w:lsdException w:name="Colorful Shading Accent 4" w:semiHidden="0" w:uiPriority="71" w:unhideWhenUsed="0"/>
-    <w:lsdException w:name="Colorful List Accent 4" w:semiHidden="0" w:uiPriority="72" w:unhideWhenUsed="0"/>
-    <w:lsdException w:name="Colorful Grid Accent 4" w:semiHidden="0" w:uiPriority="73" w:unhideWhenUsed="0"/>
-    <w:lsdException w:name="Light Shading Accent 5" w:semiHidden="0" w:uiPriority="60" w:unhideWhenUsed="0"/>
-    <w:lsdException w:name="Light List Accent 5" w:semiHidden="0" w:uiPriority="61" w:unhideWhenUsed="0"/>
-    <w:lsdException w:name="Light Grid Accent 5" w:semiHidden="0" w:uiPriority="62" w:unhideWhenUsed="0"/>
-    <w:lsdException w:name="Medium Shading 1 Accent 5" w:semiHidden="0" w:uiPriority="63" w:unhideWhenUsed="0"/>
-    <w:lsdException w:name="Medium Shading 2 Accent 5" w:semiHidden="0" w:uiPriority="64" w:unhideWhenUsed="0"/>
-    <w:lsdException w:name="Medium List 1 Accent 5" w:semiHidden="0" w:uiPriority="65" w:unhideWhenUsed="0"/>
-    <w:lsdException w:name="Medium List 2 Accent 5" w:semiHidden="0" w:uiPriority="66" w:unhideWhenUsed="0"/>
-    <w:lsdException w:name="Medium Grid 1 Accent 5" w:semiHidden="0" w:uiPriority="67" w:unhideWhenUsed="0"/>
-    <w:lsdException w:name="Medium Grid 2 Accent 5" w:semiHidden="0" w:uiPriority="68" w:unhideWhenUsed="0"/>
-    <w:lsdException w:name="Medium Grid 3 Accent 5" w:semiHidden="0" w:uiPriority="69" w:unhideWhenUsed="0"/>
-    <w:lsdException w:name="Dark List Accent 5" w:semiHidden="0" w:uiPriority="70" w:unhideWhenUsed="0"/>
-    <w:lsdException w:name="Colorful Shading Accent 5" w:semiHidden="0" w:uiPriority="71" w:unhideWhenUsed="0"/>
-    <w:lsdException w:name="Colorful List Accent 5" w:semiHidden="0" w:uiPriority="72" w:unhideWhenUsed="0"/>
-    <w:lsdException w:name="Colorful Grid Accent 5" w:semiHidden="0" w:uiPriority="73" w:unhideWhenUsed="0"/>
-    <w:lsdException w:name="Light Shading Accent 6" w:semiHidden="0" w:uiPriority="60" w:unhideWhenUsed="0"/>
-    <w:lsdException w:name="Light List Accent 6" w:semiHidden="0" w:uiPriority="61" w:unhideWhenUsed="0"/>
-    <w:lsdException w:name="Light Grid Accent 6" w:semiHidden="0" w:uiPriority="62" w:unhideWhenUsed="0"/>
-    <w:lsdException w:name="Medium Shading 1 Accent 6" w:semiHidden="0" w:uiPriority="63" w:unhideWhenUsed="0"/>
-    <w:lsdException w:name="Medium Shading 2 Accent 6" w:semiHidden="0" w:uiPriority="64" w:unhideWhenUsed="0"/>
-    <w:lsdException w:name="Medium List 1 Accent 6" w:semiHidden="0" w:uiPriority="65" w:unhideWhenUsed="0"/>
-    <w:lsdException w:name="Medium List 2 Accent 6" w:semiHidden="0" w:uiPriority="66" w:unhideWhenUsed="0"/>
-    <w:lsdException w:name="Medium Grid 1 Accent 6" w:semiHidden="0" w:uiPriority="67" w:unhideWhenUsed="0"/>
-    <w:lsdException w:name="Medium Grid 2 Accent 6" w:semiHidden="0" w:uiPriority="68" w:unhideWhenUsed="0"/>
-    <w:lsdException w:name="Medium Grid 3 Accent 6" w:semiHidden="0" w:uiPriority="69" w:unhideWhenUsed="0"/>
-    <w:lsdException w:name="Dark List Accent 6" w:semiHidden="0" w:uiPriority="70" w:unhideWhenUsed="0"/>
-    <w:lsdException w:name="Colorful Shading Accent 6" w:semiHidden="0" w:uiPriority="71" w:unhideWhenUsed="0"/>
-    <w:lsdException w:name="Colorful List Accent 6" w:semiHidden="0" w:uiPriority="72" w:unhideWhenUsed="0"/>
-    <w:lsdException w:name="Colorful Grid Accent 6" w:semiHidden="0" w:uiPriority="73" w:unhideWhenUsed="0"/>
-    <w:lsdException w:name="Subtle Emphasis" w:semiHidden="0" w:uiPriority="19" w:unhideWhenUsed="0" w:qFormat="1"/>
-    <w:lsdException w:name="Intense Emphasis" w:semiHidden="0" w:uiPriority="21" w:unhideWhenUsed="0" w:qFormat="1"/>
-    <w:lsdException w:name="Subtle Reference" w:semiHidden="0" w:uiPriority="31" w:unhideWhenUsed="0" w:qFormat="1"/>
-    <w:lsdException w:name="Intense Reference" w:semiHidden="0" w:uiPriority="32" w:unhideWhenUsed="0" w:qFormat="1"/>
-    <w:lsdException w:name="Book Title" w:semiHidden="0" w:uiPriority="33" w:unhideWhenUsed="0" w:qFormat="1"/>
-    <w:lsdException w:name="Bibliography" w:uiPriority="37"/>
-    <w:lsdException w:name="TOC Heading" w:uiPriority="39" w:qFormat="1"/>
-  </w:latentStyles>
-  <w:style w:type="paragraph" w:default="1" w:styleId="Normal">
-    <w:name w:val="Normal"/>
-    <w:qFormat/>
-    <w:rsid w:val="00D93BC1"/>
-    <w:pPr>
-      <w:spacing w:after="200" w:line="276" w:lineRule="auto"/>
-      <w:jc w:val="both"/>
-    </w:pPr>
-    <w:rPr>
-      <w:lang w:val="en-US"/>
-    </w:rPr>
-  </w:style>
-  <w:style w:type="paragraph" w:styleId="Heading1">
-    <w:name w:val="heading 1"/>
-    <w:basedOn w:val="Normal"/>
-    <w:next w:val="Normal"/>
-    <w:link w:val="Heading1Char"/>
+  <w:style w:type="character" w:customStyle="1" w:styleId="Heading3Char">
+    <w:name w:val="Heading 3 Char"/>
+    <w:basedOn w:val="DefaultParagraphFont"/>
+    <w:link w:val="Heading3"/>
     <w:uiPriority w:val="9"/>
-    <w:qFormat/>
-    <w:rsid w:val="00D5349A"/>
-    <w:pPr>
-      <w:keepNext/>
-      <w:keepLines/>
-      <w:spacing w:before="240" w:after="0"/>
-      <w:outlineLvl w:val="0"/>
-    </w:pPr>
+    <w:rsid w:val="00D66FEE"/>
     <w:rPr>
       <w:rFonts w:asciiTheme="majorHAnsi" w:eastAsiaTheme="majorEastAsia" w:hAnsiTheme="majorHAnsi" w:cstheme="majorBidi"/>
       <w:b/>
-      <w:sz w:val="32"/>
-      <w:szCs w:val="32"/>
-    </w:rPr>
-  </w:style>
-  <w:style w:type="paragraph" w:styleId="Heading2">
-    <w:name w:val="heading 2"/>
-    <w:basedOn w:val="Normal"/>
-    <w:next w:val="Normal"/>
-    <w:link w:val="Heading2Char"/>
-    <w:uiPriority w:val="9"/>
-    <w:unhideWhenUsed/>
-    <w:qFormat/>
-    <w:rsid w:val="00D5349A"/>
-    <w:pPr>
-      <w:keepNext/>
-      <w:keepLines/>
-      <w:spacing w:before="40" w:after="0"/>
-      <w:outlineLvl w:val="1"/>
-    </w:pPr>
-    <w:rPr>
-      <w:rFonts w:asciiTheme="majorHAnsi" w:eastAsiaTheme="majorEastAsia" w:hAnsiTheme="majorHAnsi" w:cstheme="majorBidi"/>
-      <w:b/>
-      <w:color w:val="000000" w:themeColor="text1"/>
-      <w:sz w:val="28"/>
-      <w:szCs w:val="26"/>
-    </w:rPr>
-  </w:style>
-  <w:style w:type="character" w:default="1" w:styleId="DefaultParagraphFont">
-    <w:name w:val="Default Paragraph Font"/>
-    <w:uiPriority w:val="1"/>
-    <w:semiHidden/>
-    <w:unhideWhenUsed/>
-  </w:style>
-  <w:style w:type="table" w:default="1" w:styleId="TableNormal">
-    <w:name w:val="Normal Table"/>
-    <w:uiPriority w:val="99"/>
-    <w:semiHidden/>
-    <w:unhideWhenUsed/>
-    <w:tblPr>
-      <w:tblInd w:w="0" w:type="dxa"/>
-      <w:tblCellMar>
-        <w:top w:w="0" w:type="dxa"/>
-        <w:left w:w="108" w:type="dxa"/>
-        <w:bottom w:w="0" w:type="dxa"/>
-        <w:right w:w="108" w:type="dxa"/>
-      </w:tblCellMar>
-    </w:tblPr>
-  </w:style>
-  <w:style w:type="numbering" w:default="1" w:styleId="NoList">
-    <w:name w:val="No List"/>
-    <w:uiPriority w:val="99"/>
-    <w:semiHidden/>
-    <w:unhideWhenUsed/>
-  </w:style>
-  <w:style w:type="character" w:customStyle="1" w:styleId="Heading1Char">
-    <w:name w:val="Heading 1 Char"/>
-    <w:basedOn w:val="DefaultParagraphFont"/>
-    <w:link w:val="Heading1"/>
-    <w:uiPriority w:val="9"/>
-    <w:rsid w:val="00D5349A"/>
-    <w:rPr>
-      <w:rFonts w:asciiTheme="majorHAnsi" w:eastAsiaTheme="majorEastAsia" w:hAnsiTheme="majorHAnsi" w:cstheme="majorBidi"/>
-      <w:b/>
-      <w:sz w:val="32"/>
-      <w:szCs w:val="32"/>
+      <w:sz w:val="26"/>
+      <w:szCs w:val="24"/>
       <w:lang w:val="en-US"/>
     </w:rPr>
-  </w:style>
-  <w:style w:type="paragraph" w:styleId="TOCHeading">
-    <w:name w:val="TOC Heading"/>
-    <w:basedOn w:val="Heading1"/>
-    <w:next w:val="Normal"/>
-    <w:uiPriority w:val="39"/>
-    <w:unhideWhenUsed/>
-    <w:qFormat/>
-    <w:rsid w:val="00D5349A"/>
-    <w:pPr>
-      <w:spacing w:line="259" w:lineRule="auto"/>
-      <w:outlineLvl w:val="9"/>
-    </w:pPr>
-  </w:style>
-  <w:style w:type="character" w:customStyle="1" w:styleId="Heading2Char">
-    <w:name w:val="Heading 2 Char"/>
-    <w:basedOn w:val="DefaultParagraphFont"/>
-    <w:link w:val="Heading2"/>
-    <w:uiPriority w:val="9"/>
-    <w:rsid w:val="00D5349A"/>
-    <w:rPr>
-      <w:rFonts w:asciiTheme="majorHAnsi" w:eastAsiaTheme="majorEastAsia" w:hAnsiTheme="majorHAnsi" w:cstheme="majorBidi"/>
-      <w:b/>
-      <w:color w:val="000000" w:themeColor="text1"/>
-      <w:sz w:val="28"/>
-      <w:szCs w:val="26"/>
-      <w:lang w:val="en-US"/>
-    </w:rPr>
-  </w:style>
-  <w:style w:type="paragraph" w:styleId="TOC1">
-    <w:name w:val="toc 1"/>
-    <w:basedOn w:val="Normal"/>
-    <w:next w:val="Normal"/>
-    <w:autoRedefine/>
-    <w:uiPriority w:val="39"/>
-    <w:unhideWhenUsed/>
-    <w:rsid w:val="00A17CC2"/>
-    <w:pPr>
-      <w:spacing w:after="100"/>
-    </w:pPr>
-  </w:style>
-  <w:style w:type="paragraph" w:styleId="TOC2">
-    <w:name w:val="toc 2"/>
-    <w:basedOn w:val="Normal"/>
-    <w:next w:val="Normal"/>
-    <w:autoRedefine/>
-    <w:uiPriority w:val="39"/>
-    <w:unhideWhenUsed/>
-    <w:rsid w:val="00A17CC2"/>
-    <w:pPr>
-      <w:spacing w:after="100"/>
-      <w:ind w:left="220"/>
-    </w:pPr>
-  </w:style>
-  <w:style w:type="character" w:styleId="Hyperlink">
-    <w:name w:val="Hyperlink"/>
-    <w:basedOn w:val="DefaultParagraphFont"/>
-    <w:uiPriority w:val="99"/>
-    <w:unhideWhenUsed/>
-    <w:rsid w:val="00A17CC2"/>
-    <w:rPr>
-      <w:color w:val="0563C1" w:themeColor="hyperlink"/>
-      <w:u w:val="single"/>
-    </w:rPr>
-  </w:style>
-  <w:style w:type="paragraph" w:styleId="Caption">
-    <w:name w:val="caption"/>
-    <w:basedOn w:val="Normal"/>
-    <w:next w:val="Normal"/>
-    <w:uiPriority w:val="35"/>
-    <w:unhideWhenUsed/>
-    <w:qFormat/>
-    <w:rsid w:val="00D93BC1"/>
-    <w:pPr>
-      <w:spacing w:line="240" w:lineRule="auto"/>
-    </w:pPr>
-    <w:rPr>
-      <w:i/>
-      <w:iCs/>
-      <w:color w:val="44546A" w:themeColor="text2"/>
-      <w:sz w:val="18"/>
-      <w:szCs w:val="18"/>
-    </w:rPr>
-  </w:style>
-  <w:style w:type="character" w:styleId="PlaceholderText">
-    <w:name w:val="Placeholder Text"/>
-    <w:basedOn w:val="DefaultParagraphFont"/>
-    <w:uiPriority w:val="99"/>
-    <w:semiHidden/>
-    <w:rsid w:val="00D93BC1"/>
-    <w:rPr>
-      <w:color w:val="808080"/>
-    </w:rPr>
-  </w:style>
-  <w:style w:type="paragraph" w:styleId="BalloonText">
-    <w:name w:val="Balloon Text"/>
-    <w:basedOn w:val="Normal"/>
-    <w:link w:val="BalloonTextChar"/>
-    <w:uiPriority w:val="99"/>
-    <w:semiHidden/>
-    <w:unhideWhenUsed/>
-    <w:rsid w:val="0017259C"/>
-    <w:pPr>
-      <w:spacing w:after="0" w:line="240" w:lineRule="auto"/>
-    </w:pPr>
-    <w:rPr>
-      <w:rFonts w:ascii="Tahoma" w:hAnsi="Tahoma" w:cs="Tahoma"/>
-      <w:sz w:val="16"/>
-      <w:szCs w:val="16"/>
-    </w:rPr>
-  </w:style>
-  <w:style w:type="character" w:customStyle="1" w:styleId="BalloonTextChar">
-    <w:name w:val="Balloon Text Char"/>
-    <w:basedOn w:val="DefaultParagraphFont"/>
-    <w:link w:val="BalloonText"/>
-    <w:uiPriority w:val="99"/>
-    <w:semiHidden/>
-    <w:rsid w:val="0017259C"/>
-    <w:rPr>
-      <w:rFonts w:ascii="Tahoma" w:hAnsi="Tahoma" w:cs="Tahoma"/>
-      <w:sz w:val="16"/>
-      <w:szCs w:val="16"/>
-      <w:lang w:val="en-US"/>
-    </w:rPr>
-  </w:style>
-  <w:style w:type="table" w:styleId="TableGrid">
-    <w:name w:val="Table Grid"/>
-    <w:basedOn w:val="TableNormal"/>
-    <w:uiPriority w:val="59"/>
-    <w:unhideWhenUsed/>
-    <w:rsid w:val="0017259C"/>
-    <w:pPr>
-      <w:spacing w:after="0" w:line="240" w:lineRule="auto"/>
-    </w:pPr>
-    <w:tblPr>
-      <w:tblInd w:w="0" w:type="dxa"/>
-      <w:tblBorders>
-        <w:top w:val="single" w:sz="4" w:space="0" w:color="auto"/>
-        <w:left w:val="single" w:sz="4" w:space="0" w:color="auto"/>
-        <w:bottom w:val="single" w:sz="4" w:space="0" w:color="auto"/>
-        <w:right w:val="single" w:sz="4" w:space="0" w:color="auto"/>
-        <w:insideH w:val="single" w:sz="4" w:space="0" w:color="auto"/>
-        <w:insideV w:val="single" w:sz="4" w:space="0" w:color="auto"/>
-      </w:tblBorders>
-      <w:tblCellMar>
-        <w:top w:w="0" w:type="dxa"/>
-        <w:left w:w="108" w:type="dxa"/>
-        <w:bottom w:w="0" w:type="dxa"/>
-        <w:right w:w="108" w:type="dxa"/>
-      </w:tblCellMar>
-    </w:tblPr>
   </w:style>
 </w:styles>
 </file>
@@ -5112,7 +5044,7 @@
   <a:extraClrSchemeLst/>
   <a:extLst>
     <a:ext uri="{05A4C25C-085E-4340-85A3-A5531E510DB2}">
-      <thm15:themeFamily xmlns:thm15="http://schemas.microsoft.com/office/thememl/2012/main" xmlns="" name="Office Theme" id="{62F939B6-93AF-4DB8-9C6B-D6C7DFDC589F}" vid="{4A3C46E8-61CC-4603-A589-7422A47A8E4A}"/>
+      <thm15:themeFamily xmlns:thm15="http://schemas.microsoft.com/office/thememl/2012/main" name="Office Theme" id="{62F939B6-93AF-4DB8-9C6B-D6C7DFDC589F}" vid="{4A3C46E8-61CC-4603-A589-7422A47A8E4A}"/>
     </a:ext>
   </a:extLst>
 </a:theme>
@@ -5123,7 +5055,7 @@
 </file>
 
 <file path=customXml/itemProps1.xml><?xml version="1.0" encoding="utf-8"?>
-<ds:datastoreItem xmlns:ds="http://schemas.openxmlformats.org/officeDocument/2006/customXml" ds:itemID="{4DEFFD6E-EC6C-4891-BCE7-61C712527FD7}">
+<ds:datastoreItem xmlns:ds="http://schemas.openxmlformats.org/officeDocument/2006/customXml" ds:itemID="{4CE5498D-1666-4588-9F71-16CF5DA9B200}">
   <ds:schemaRefs>
     <ds:schemaRef ds:uri="http://schemas.openxmlformats.org/officeDocument/2006/bibliography"/>
   </ds:schemaRefs>

</xml_diff>

<commit_message>
Report: Introduction is done
</commit_message>
<xml_diff>
--- a/EE463_Project3_Team1_Report.docx
+++ b/EE463_Project3_Team1_Report.docx
@@ -897,28 +897,287 @@
     </w:p>
     <w:p>
       <w:pPr>
+        <w:rPr>
+          <w:rFonts w:cstheme="minorHAnsi"/>
+          <w:sz w:val="24"/>
+          <w:szCs w:val="24"/>
+        </w:rPr>
+      </w:pPr>
+    </w:p>
+    <w:p>
+      <w:pPr>
+        <w:ind w:firstLine="360"/>
+        <w:rPr>
+          <w:rFonts w:cstheme="minorHAnsi"/>
+          <w:sz w:val="24"/>
+          <w:szCs w:val="24"/>
+        </w:rPr>
+      </w:pPr>
+      <w:r>
+        <w:rPr>
+          <w:rFonts w:cstheme="minorHAnsi"/>
+          <w:sz w:val="24"/>
+          <w:szCs w:val="24"/>
+        </w:rPr>
+        <w:t xml:space="preserve">This report is prepared for the </w:t>
+      </w:r>
+      <w:r>
+        <w:rPr>
+          <w:rFonts w:cstheme="minorHAnsi"/>
+          <w:sz w:val="24"/>
+          <w:szCs w:val="24"/>
+        </w:rPr>
+        <w:t xml:space="preserve">third </w:t>
+      </w:r>
+      <w:r>
+        <w:rPr>
+          <w:rFonts w:cstheme="minorHAnsi"/>
+          <w:sz w:val="24"/>
+          <w:szCs w:val="24"/>
+        </w:rPr>
+        <w:t>software project of EE463 Fall2018 class in order to understand</w:t>
+      </w:r>
+      <w:r>
+        <w:rPr>
+          <w:rFonts w:cstheme="minorHAnsi"/>
+          <w:sz w:val="24"/>
+          <w:szCs w:val="24"/>
+        </w:rPr>
+        <w:t xml:space="preserve"> </w:t>
+      </w:r>
+      <w:r>
+        <w:rPr>
+          <w:rFonts w:cstheme="minorHAnsi"/>
+          <w:bCs/>
+          <w:sz w:val="24"/>
+          <w:szCs w:val="24"/>
+          <w:lang w:val="tr-TR"/>
+        </w:rPr>
+        <w:t>3-Phase Thyristor Rectier</w:t>
+      </w:r>
+      <w:r>
+        <w:rPr>
+          <w:rFonts w:cstheme="minorHAnsi"/>
+          <w:bCs/>
+          <w:sz w:val="24"/>
+          <w:szCs w:val="24"/>
+          <w:lang w:val="tr-TR"/>
+        </w:rPr>
+        <w:t xml:space="preserve"> </w:t>
+      </w:r>
+      <w:r>
+        <w:rPr>
+          <w:rFonts w:cstheme="minorHAnsi"/>
+          <w:bCs/>
+          <w:sz w:val="24"/>
+          <w:szCs w:val="24"/>
+          <w:lang w:val="tr-TR"/>
+        </w:rPr>
+        <w:t>and DC/DC Converter</w:t>
+      </w:r>
+      <w:r>
+        <w:rPr>
+          <w:rFonts w:cstheme="minorHAnsi"/>
+          <w:b/>
+          <w:bCs/>
+          <w:sz w:val="24"/>
+          <w:szCs w:val="24"/>
+          <w:lang w:val="tr-TR"/>
+        </w:rPr>
+        <w:t xml:space="preserve"> </w:t>
+      </w:r>
+      <w:r>
+        <w:rPr>
+          <w:rFonts w:cstheme="minorHAnsi"/>
+          <w:sz w:val="24"/>
+          <w:szCs w:val="24"/>
+        </w:rPr>
+        <w:t>operation and characteristics. Throughout the project Turkish grid system which has 400V</w:t>
+      </w:r>
+      <w:r>
+        <w:rPr>
+          <w:rFonts w:cstheme="minorHAnsi"/>
+          <w:sz w:val="24"/>
+          <w:szCs w:val="24"/>
+          <w:vertAlign w:val="subscript"/>
+        </w:rPr>
+        <w:t>ll</w:t>
+      </w:r>
+      <w:r>
+        <w:rPr>
+          <w:rFonts w:cstheme="minorHAnsi"/>
+          <w:sz w:val="24"/>
+          <w:szCs w:val="24"/>
+        </w:rPr>
+        <w:t xml:space="preserve"> and 50Hz operation is used.</w:t>
+      </w:r>
+    </w:p>
+    <w:p>
+      <w:pPr>
+        <w:ind w:firstLine="360"/>
+        <w:rPr>
+          <w:rFonts w:cstheme="minorHAnsi"/>
+          <w:bCs/>
+          <w:sz w:val="24"/>
+          <w:szCs w:val="24"/>
+          <w:lang w:val="tr-TR"/>
+        </w:rPr>
+      </w:pPr>
+      <w:r>
+        <w:rPr>
+          <w:rFonts w:cstheme="minorHAnsi"/>
+          <w:bCs/>
+          <w:sz w:val="24"/>
+          <w:szCs w:val="24"/>
+          <w:lang w:val="tr-TR"/>
+        </w:rPr>
+        <w:t xml:space="preserve">First question investigates PI control of speed of a PM DC motor by controlling the firing angle of a three phase controlled rectifier as well as tuning of the PI controller and alternative driving methods for the DC motor. In the second question, </w:t>
+      </w:r>
+      <w:r>
+        <w:rPr>
+          <w:rFonts w:cstheme="minorHAnsi"/>
+          <w:bCs/>
+          <w:sz w:val="24"/>
+          <w:szCs w:val="24"/>
+        </w:rPr>
+        <w:t>d</w:t>
+      </w:r>
+      <w:r>
+        <w:rPr>
+          <w:rFonts w:cstheme="minorHAnsi"/>
+          <w:bCs/>
+          <w:sz w:val="24"/>
+          <w:szCs w:val="24"/>
+        </w:rPr>
+        <w:t>esign</w:t>
+      </w:r>
+      <w:r>
+        <w:rPr>
+          <w:rFonts w:cstheme="minorHAnsi"/>
+          <w:bCs/>
+          <w:sz w:val="24"/>
+          <w:szCs w:val="24"/>
+        </w:rPr>
+        <w:t>ing</w:t>
+      </w:r>
+      <w:r>
+        <w:rPr>
+          <w:rFonts w:cstheme="minorHAnsi"/>
+          <w:bCs/>
+          <w:sz w:val="24"/>
+          <w:szCs w:val="24"/>
+        </w:rPr>
+        <w:t xml:space="preserve"> and simulat</w:t>
+      </w:r>
+      <w:r>
+        <w:rPr>
+          <w:rFonts w:cstheme="minorHAnsi"/>
+          <w:bCs/>
+          <w:sz w:val="24"/>
+          <w:szCs w:val="24"/>
+        </w:rPr>
+        <w:t>ing</w:t>
+      </w:r>
+      <w:r>
+        <w:rPr>
+          <w:rFonts w:cstheme="minorHAnsi"/>
+          <w:bCs/>
+          <w:sz w:val="24"/>
+          <w:szCs w:val="24"/>
+        </w:rPr>
+        <w:t xml:space="preserve"> a Buck converter using a power MOSFET</w:t>
+      </w:r>
+      <w:r>
+        <w:rPr>
+          <w:rFonts w:cstheme="minorHAnsi"/>
+          <w:bCs/>
+          <w:sz w:val="24"/>
+          <w:szCs w:val="24"/>
+        </w:rPr>
+        <w:t xml:space="preserve"> are performed. Finally, in the last question,</w:t>
+      </w:r>
+      <w:r>
+        <w:rPr>
+          <w:rFonts w:cstheme="minorHAnsi"/>
+          <w:bCs/>
+          <w:sz w:val="24"/>
+          <w:szCs w:val="24"/>
+        </w:rPr>
+        <w:t xml:space="preserve"> a step-up converter as known as boost converter</w:t>
+      </w:r>
+      <w:r>
+        <w:rPr>
+          <w:rFonts w:cstheme="minorHAnsi"/>
+          <w:bCs/>
+          <w:sz w:val="24"/>
+          <w:szCs w:val="24"/>
+        </w:rPr>
+        <w:t xml:space="preserve"> is designed</w:t>
+      </w:r>
+      <w:r>
+        <w:rPr>
+          <w:rFonts w:cstheme="minorHAnsi"/>
+          <w:bCs/>
+          <w:sz w:val="24"/>
+          <w:szCs w:val="24"/>
+        </w:rPr>
+        <w:t xml:space="preserve"> using</w:t>
+      </w:r>
+      <w:r>
+        <w:rPr>
+          <w:rFonts w:cstheme="minorHAnsi"/>
+          <w:bCs/>
+          <w:sz w:val="24"/>
+          <w:szCs w:val="24"/>
+        </w:rPr>
+        <w:t xml:space="preserve"> WEBENCH, which is a </w:t>
+      </w:r>
+      <w:r>
+        <w:rPr>
+          <w:rFonts w:cstheme="minorHAnsi"/>
+          <w:bCs/>
+          <w:sz w:val="24"/>
+          <w:szCs w:val="24"/>
+        </w:rPr>
+        <w:t>digital platform created by Texas Instruments to design and simulate converters onlin</w:t>
+      </w:r>
+      <w:r>
+        <w:rPr>
+          <w:rFonts w:cstheme="minorHAnsi"/>
+          <w:bCs/>
+          <w:sz w:val="24"/>
+          <w:szCs w:val="24"/>
+        </w:rPr>
+        <w:t>e.</w:t>
+      </w:r>
+      <w:bookmarkStart w:id="1" w:name="_GoBack"/>
+      <w:bookmarkEnd w:id="1"/>
+    </w:p>
+    <w:p/>
+    <w:p>
+      <w:pPr>
         <w:pStyle w:val="Heading1"/>
         <w:numPr>
           <w:ilvl w:val="0"/>
           <w:numId w:val="1"/>
         </w:numPr>
       </w:pPr>
-      <w:bookmarkStart w:id="1" w:name="_Toc534370713"/>
+      <w:bookmarkStart w:id="2" w:name="_Toc534370713"/>
       <w:r>
         <w:t>QUESTIONS</w:t>
       </w:r>
-      <w:bookmarkEnd w:id="1"/>
+      <w:bookmarkEnd w:id="2"/>
     </w:p>
     <w:p/>
     <w:p>
       <w:pPr>
         <w:pStyle w:val="Heading2"/>
       </w:pPr>
-      <w:bookmarkStart w:id="2" w:name="_Toc534370714"/>
+      <w:bookmarkStart w:id="3" w:name="_Toc534370714"/>
       <w:r>
         <w:t>QUESTION 1:  3-Phase Thyristor Converter</w:t>
       </w:r>
-      <w:bookmarkEnd w:id="2"/>
+      <w:bookmarkEnd w:id="3"/>
     </w:p>
     <w:p/>
     <w:p>
@@ -1217,6 +1476,7 @@
           <w:noProof/>
           <w:lang w:val="tr-TR" w:eastAsia="tr-TR"/>
         </w:rPr>
+        <w:lastRenderedPageBreak/>
         <w:drawing>
           <wp:inline distT="0" distB="0" distL="0" distR="0" wp14:anchorId="2FCD67EF" wp14:editId="4BA0FC32">
             <wp:extent cx="5760720" cy="2185670"/>
@@ -1278,7 +1538,6 @@
           <w:noProof/>
           <w:lang w:val="tr-TR" w:eastAsia="tr-TR"/>
         </w:rPr>
-        <w:lastRenderedPageBreak/>
         <w:drawing>
           <wp:inline distT="0" distB="0" distL="0" distR="0" wp14:anchorId="57A4CA4E" wp14:editId="0D0B06F9">
             <wp:extent cx="5760720" cy="2338705"/>
@@ -1367,11 +1626,11 @@
       <w:r>
         <w:t xml:space="preserve"> as -2.0474 and -3.7927, respectively. Note that transfer function of the controller is a little different than (1), since it is a discrete time PID controller block. Motor speed and reference speed comparison can be seen in Figure Q1.4, and </w:t>
       </w:r>
-      <w:bookmarkStart w:id="3" w:name="_Hlk534398138"/>
+      <w:bookmarkStart w:id="4" w:name="_Hlk534398138"/>
       <w:r>
         <w:t>armature current, speed and torque waveforms</w:t>
       </w:r>
-      <w:bookmarkEnd w:id="3"/>
+      <w:bookmarkEnd w:id="4"/>
       <w:r>
         <w:t> </w:t>
       </w:r>
@@ -1393,6 +1652,7 @@
           <w:noProof/>
           <w:lang w:val="tr-TR" w:eastAsia="tr-TR"/>
         </w:rPr>
+        <w:lastRenderedPageBreak/>
         <w:drawing>
           <wp:inline distT="0" distB="0" distL="0" distR="0" wp14:anchorId="11671163" wp14:editId="068123F0">
             <wp:extent cx="4733925" cy="2193197"/>
@@ -1449,7 +1709,6 @@
           <w:noProof/>
           <w:lang w:val="tr-TR" w:eastAsia="tr-TR"/>
         </w:rPr>
-        <w:lastRenderedPageBreak/>
         <w:drawing>
           <wp:inline distT="0" distB="0" distL="0" distR="0" wp14:anchorId="680D2DF4" wp14:editId="3313483A">
             <wp:extent cx="5238750" cy="3045543"/>
@@ -1597,6 +1856,7 @@
           <w:noProof/>
           <w:lang w:val="tr-TR" w:eastAsia="tr-TR"/>
         </w:rPr>
+        <w:lastRenderedPageBreak/>
         <w:drawing>
           <wp:inline distT="0" distB="0" distL="0" distR="0" wp14:anchorId="75085B8D" wp14:editId="3B3E6865">
             <wp:extent cx="4933950" cy="2303271"/>
@@ -1707,11 +1967,11 @@
       <w:pPr>
         <w:pStyle w:val="Heading2"/>
       </w:pPr>
-      <w:bookmarkStart w:id="4" w:name="_Toc534370715"/>
+      <w:bookmarkStart w:id="5" w:name="_Toc534370715"/>
       <w:r>
         <w:t>QUESTION 2: Buck Converter</w:t>
       </w:r>
-      <w:bookmarkEnd w:id="4"/>
+      <w:bookmarkEnd w:id="5"/>
     </w:p>
     <w:p/>
     <w:p>
@@ -1794,6 +2054,7 @@
     </w:p>
     <w:p>
       <w:r>
+        <w:lastRenderedPageBreak/>
         <w:t>I</w:t>
       </w:r>
       <w:r>
@@ -2087,7 +2348,6 @@
     </w:tbl>
     <w:p>
       <w:r>
-        <w:lastRenderedPageBreak/>
         <w:t xml:space="preserve">Note that altough we can select an inductor with smaller inductance value we select an inductor with highest possible inductance value that meets our criteria. Reasons is with higher inductances we can get lower </w:t>
       </w:r>
       <w:proofErr w:type="spellStart"/>
@@ -2872,6 +3132,7 @@
         </w:rPr>
       </w:pPr>
       <w:r>
+        <w:lastRenderedPageBreak/>
         <w:t>Lastly d</w:t>
       </w:r>
       <w:r>
@@ -3231,7 +3492,6 @@
           <w:noProof/>
           <w:lang w:val="tr-TR" w:eastAsia="tr-TR"/>
         </w:rPr>
-        <w:lastRenderedPageBreak/>
         <w:drawing>
           <wp:inline distT="0" distB="0" distL="0" distR="0" wp14:anchorId="2225A99B" wp14:editId="13D31AFE">
             <wp:extent cx="5753100" cy="2720340"/>
@@ -3362,6 +3622,7 @@
           <w:noProof/>
           <w:lang w:val="tr-TR" w:eastAsia="tr-TR"/>
         </w:rPr>
+        <w:lastRenderedPageBreak/>
         <w:drawing>
           <wp:inline distT="0" distB="0" distL="0" distR="0" wp14:anchorId="19E85436" wp14:editId="66CFC30E">
             <wp:extent cx="5745480" cy="2727960"/>
@@ -3476,7 +3737,6 @@
         <w:rPr>
           <w:rFonts w:cstheme="minorHAnsi"/>
         </w:rPr>
-        <w:lastRenderedPageBreak/>
         <w:pict w14:anchorId="7EA4D74F">
           <v:shapetype id="_x0000_t75" coordsize="21600,21600" o:spt="75" o:preferrelative="t" path="m@4@5l@4@11@9@11@9@5xe" filled="f" stroked="f">
             <v:stroke joinstyle="miter"/>
@@ -3570,6 +3830,7 @@
         <w:rPr>
           <w:rFonts w:cstheme="minorHAnsi"/>
         </w:rPr>
+        <w:lastRenderedPageBreak/>
         <w:t xml:space="preserve"> At the end our converter is rather expensive but efficient. Efficiency of converter affected by switching and conduction losses at MOSFET and diode mainly and DCR and ESR values of inductor and capacitor is also effects the efficiency.</w:t>
       </w:r>
     </w:p>
@@ -3633,9 +3894,8 @@
       <w:pPr>
         <w:pStyle w:val="Heading2"/>
       </w:pPr>
-      <w:bookmarkStart w:id="5" w:name="_Toc534370716"/>
-      <w:r>
-        <w:lastRenderedPageBreak/>
+      <w:bookmarkStart w:id="6" w:name="_Toc534370716"/>
+      <w:r>
         <w:t>QUESTION 3: Boost Converter (</w:t>
       </w:r>
       <w:proofErr w:type="spellStart"/>
@@ -3646,7 +3906,7 @@
       <w:r>
         <w:t>)</w:t>
       </w:r>
-      <w:bookmarkEnd w:id="5"/>
+      <w:bookmarkEnd w:id="6"/>
     </w:p>
     <w:p/>
     <w:p>
@@ -3792,7 +4052,11 @@
         <w:t>. Secondly personally, footprint of the material is a crucial point. Finally, efficiency of the material should be as high as possible.</w:t>
       </w:r>
       <w:r>
-        <w:t xml:space="preserve"> WEBENCH Optimizer in Figure Q3.1, presents 5 optimizing options. Using the order of importance of </w:t>
+        <w:t xml:space="preserve"> WEBENCH Optimizer in Figure Q3.1, presents 5 optimizing </w:t>
+      </w:r>
+      <w:r>
+        <w:lastRenderedPageBreak/>
+        <w:t xml:space="preserve">options. Using the order of importance of </w:t>
       </w:r>
       <w:r>
         <w:t>considerations,</w:t>
@@ -3869,13 +4133,7 @@
         <w:t xml:space="preserve">Using the optimizer and input parameters in Table Q3.1, Advance Charting filters converters </w:t>
       </w:r>
       <w:r>
-        <w:t>for us. In Fig</w:t>
-      </w:r>
-      <w:r>
-        <w:t>ure Q3.2, Advance Charting plot for our design can be seen</w:t>
-      </w:r>
-      <w:r>
-        <w:t xml:space="preserve">, </w:t>
+        <w:t xml:space="preserve">for us. In Figure Q3.2, Advance Charting plot for our design can be seen, </w:t>
       </w:r>
       <w:r>
         <w:t>size</w:t>
@@ -3925,11 +4183,11 @@
       <w:r>
         <w:t xml:space="preserve">  This converter is indicated with green. For our design, </w:t>
       </w:r>
-      <w:bookmarkStart w:id="6" w:name="_Hlk534457711"/>
+      <w:bookmarkStart w:id="7" w:name="_Hlk534457711"/>
       <w:r>
         <w:t>TPS61088</w:t>
       </w:r>
-      <w:bookmarkEnd w:id="6"/>
+      <w:bookmarkEnd w:id="7"/>
       <w:r>
         <w:t xml:space="preserve"> is selected.</w:t>
       </w:r>
@@ -3943,7 +4201,6 @@
         <w:rPr>
           <w:noProof/>
         </w:rPr>
-        <w:lastRenderedPageBreak/>
         <w:drawing>
           <wp:inline distT="0" distB="0" distL="0" distR="0" wp14:anchorId="08ADF835" wp14:editId="33B60B63">
             <wp:extent cx="5362457" cy="2171700"/>
@@ -4005,10 +4262,7 @@
     <w:p/>
     <w:p/>
     <w:p/>
-    <w:p>
-      <w:bookmarkStart w:id="7" w:name="_GoBack"/>
-      <w:bookmarkEnd w:id="7"/>
-    </w:p>
+    <w:p/>
     <w:p/>
     <w:p>
       <w:pPr>
@@ -4020,6 +4274,7 @@
       </w:pPr>
       <w:bookmarkStart w:id="8" w:name="_Toc534370717"/>
       <w:r>
+        <w:lastRenderedPageBreak/>
         <w:t>CONCLUSION</w:t>
       </w:r>
       <w:bookmarkEnd w:id="8"/>
@@ -4831,6 +5086,17 @@
       <w:lang w:val="en-US"/>
     </w:rPr>
   </w:style>
+  <w:style w:type="paragraph" w:styleId="ListParagraph">
+    <w:name w:val="List Paragraph"/>
+    <w:basedOn w:val="Normal"/>
+    <w:uiPriority w:val="34"/>
+    <w:qFormat/>
+    <w:rsid w:val="000A588C"/>
+    <w:pPr>
+      <w:ind w:left="720"/>
+      <w:contextualSpacing/>
+    </w:pPr>
+  </w:style>
 </w:styles>
 </file>
 
@@ -5134,7 +5400,7 @@
 </file>
 
 <file path=customXml/itemProps1.xml><?xml version="1.0" encoding="utf-8"?>
-<ds:datastoreItem xmlns:ds="http://schemas.openxmlformats.org/officeDocument/2006/customXml" ds:itemID="{7D9F3BA8-BD0A-4E87-A761-FCC0B826B231}">
+<ds:datastoreItem xmlns:ds="http://schemas.openxmlformats.org/officeDocument/2006/customXml" ds:itemID="{1BB50AEF-F50C-4558-AF85-8EE3F5B1B456}">
   <ds:schemaRefs>
     <ds:schemaRef ds:uri="http://schemas.openxmlformats.org/officeDocument/2006/bibliography"/>
   </ds:schemaRefs>

</xml_diff>

<commit_message>
Question 3.2 is done, graphs and simulation results added together with some comments
</commit_message>
<xml_diff>
--- a/EE463_Project3_Team1_Report.docx
+++ b/EE463_Project3_Team1_Report.docx
@@ -1,6 +1,6 @@
 
 <file path=word/document.xml><?xml version="1.0" encoding="utf-8"?>
-<w:document xmlns:wpc="http://schemas.microsoft.com/office/word/2010/wordprocessingCanvas" xmlns:cx="http://schemas.microsoft.com/office/drawing/2014/chartex" xmlns:cx1="http://schemas.microsoft.com/office/drawing/2015/9/8/chartex" xmlns:cx2="http://schemas.microsoft.com/office/drawing/2015/10/21/chartex" xmlns:cx3="http://schemas.microsoft.com/office/drawing/2016/5/9/chartex" xmlns:cx4="http://schemas.microsoft.com/office/drawing/2016/5/10/chartex" xmlns:cx5="http://schemas.microsoft.com/office/drawing/2016/5/11/chartex" xmlns:cx6="http://schemas.microsoft.com/office/drawing/2016/5/12/chartex" xmlns:cx7="http://schemas.microsoft.com/office/drawing/2016/5/13/chartex" xmlns:cx8="http://schemas.microsoft.com/office/drawing/2016/5/14/chartex" xmlns:mc="http://schemas.openxmlformats.org/markup-compatibility/2006" xmlns:aink="http://schemas.microsoft.com/office/drawing/2016/ink" xmlns:am3d="http://schemas.microsoft.com/office/drawing/2017/model3d" xmlns:o="urn:schemas-microsoft-com:office:office" xmlns:r="http://schemas.openxmlformats.org/officeDocument/2006/relationships" xmlns:m="http://schemas.openxmlformats.org/officeDocument/2006/math" xmlns:v="urn:schemas-microsoft-com:vml" xmlns:wp14="http://schemas.microsoft.com/office/word/2010/wordprocessingDrawing" xmlns:wp="http://schemas.openxmlformats.org/drawingml/2006/wordprocessingDrawing" xmlns:w10="urn:schemas-microsoft-com:office:word" xmlns:w="http://schemas.openxmlformats.org/wordprocessingml/2006/main" xmlns:w14="http://schemas.microsoft.com/office/word/2010/wordml" xmlns:w15="http://schemas.microsoft.com/office/word/2012/wordml" xmlns:w16cid="http://schemas.microsoft.com/office/word/2016/wordml/cid" xmlns:w16se="http://schemas.microsoft.com/office/word/2015/wordml/symex" xmlns:wpg="http://schemas.microsoft.com/office/word/2010/wordprocessingGroup" xmlns:wpi="http://schemas.microsoft.com/office/word/2010/wordprocessingInk" xmlns:wne="http://schemas.microsoft.com/office/word/2006/wordml" xmlns:wps="http://schemas.microsoft.com/office/word/2010/wordprocessingShape" mc:Ignorable="w14 w15 w16se w16cid wp14">
+<w:document xmlns:wpc="http://schemas.microsoft.com/office/word/2010/wordprocessingCanvas" xmlns:mc="http://schemas.openxmlformats.org/markup-compatibility/2006" xmlns:o="urn:schemas-microsoft-com:office:office" xmlns:r="http://schemas.openxmlformats.org/officeDocument/2006/relationships" xmlns:m="http://schemas.openxmlformats.org/officeDocument/2006/math" xmlns:v="urn:schemas-microsoft-com:vml" xmlns:wp14="http://schemas.microsoft.com/office/word/2010/wordprocessingDrawing" xmlns:wp="http://schemas.openxmlformats.org/drawingml/2006/wordprocessingDrawing" xmlns:w10="urn:schemas-microsoft-com:office:word" xmlns:w="http://schemas.openxmlformats.org/wordprocessingml/2006/main" xmlns:w14="http://schemas.microsoft.com/office/word/2010/wordml" xmlns:wpg="http://schemas.microsoft.com/office/word/2010/wordprocessingGroup" xmlns:wpi="http://schemas.microsoft.com/office/word/2010/wordprocessingInk" xmlns:wne="http://schemas.microsoft.com/office/word/2006/wordml" xmlns:wps="http://schemas.microsoft.com/office/word/2010/wordprocessingShape" mc:Ignorable="w14 wp14">
   <w:body>
     <w:p>
       <w:pPr>
@@ -33,7 +33,7 @@
                     </pic:cNvPicPr>
                   </pic:nvPicPr>
                   <pic:blipFill>
-                    <a:blip r:embed="rId6" cstate="print">
+                    <a:blip r:embed="rId7" cstate="print">
                       <a:extLst>
                         <a:ext uri="{28A0092B-C50C-407E-A947-70E740481C1C}">
                           <a14:useLocalDpi xmlns:a14="http://schemas.microsoft.com/office/drawing/2010/main" val="0"/>
@@ -173,6 +173,7 @@
           <w:szCs w:val="36"/>
         </w:rPr>
       </w:pPr>
+      <w:proofErr w:type="spellStart"/>
       <w:r>
         <w:rPr>
           <w:rFonts w:ascii="Times New Roman" w:hAnsi="Times New Roman" w:cs="Times New Roman"/>
@@ -180,9 +181,9 @@
           <w:sz w:val="32"/>
           <w:szCs w:val="36"/>
         </w:rPr>
-        <w:t xml:space="preserve">İven </w:t>
-      </w:r>
-      <w:proofErr w:type="spellStart"/>
+        <w:t>İven</w:t>
+      </w:r>
+      <w:proofErr w:type="spellEnd"/>
       <w:r>
         <w:rPr>
           <w:rFonts w:ascii="Times New Roman" w:hAnsi="Times New Roman" w:cs="Times New Roman"/>
@@ -190,9 +191,9 @@
           <w:sz w:val="32"/>
           <w:szCs w:val="36"/>
         </w:rPr>
-        <w:t>Güzel</w:t>
-      </w:r>
-      <w:proofErr w:type="spellEnd"/>
+        <w:t xml:space="preserve"> </w:t>
+      </w:r>
+      <w:proofErr w:type="spellStart"/>
       <w:r>
         <w:rPr>
           <w:rFonts w:ascii="Times New Roman" w:hAnsi="Times New Roman" w:cs="Times New Roman"/>
@@ -200,19 +201,49 @@
           <w:sz w:val="32"/>
           <w:szCs w:val="36"/>
         </w:rPr>
-        <w:t xml:space="preserve"> (2030831)</w:t>
-      </w:r>
-    </w:p>
-    <w:p>
-      <w:pPr>
-        <w:jc w:val="center"/>
+        <w:t>Güzel</w:t>
+      </w:r>
+      <w:proofErr w:type="spellEnd"/>
+      <w:r>
         <w:rPr>
           <w:rFonts w:ascii="Times New Roman" w:hAnsi="Times New Roman" w:cs="Times New Roman"/>
           <w:b/>
           <w:sz w:val="32"/>
           <w:szCs w:val="36"/>
         </w:rPr>
-      </w:pPr>
+        <w:t xml:space="preserve"> (2030831)</w:t>
+      </w:r>
+    </w:p>
+    <w:p>
+      <w:pPr>
+        <w:jc w:val="center"/>
+        <w:rPr>
+          <w:rFonts w:ascii="Times New Roman" w:hAnsi="Times New Roman" w:cs="Times New Roman"/>
+          <w:b/>
+          <w:sz w:val="32"/>
+          <w:szCs w:val="36"/>
+        </w:rPr>
+      </w:pPr>
+      <w:proofErr w:type="spellStart"/>
+      <w:r>
+        <w:rPr>
+          <w:rFonts w:ascii="Times New Roman" w:hAnsi="Times New Roman" w:cs="Times New Roman"/>
+          <w:b/>
+          <w:sz w:val="32"/>
+          <w:szCs w:val="36"/>
+        </w:rPr>
+        <w:t>Metehan</w:t>
+      </w:r>
+      <w:proofErr w:type="spellEnd"/>
+      <w:r>
+        <w:rPr>
+          <w:rFonts w:ascii="Times New Roman" w:hAnsi="Times New Roman" w:cs="Times New Roman"/>
+          <w:b/>
+          <w:sz w:val="32"/>
+          <w:szCs w:val="36"/>
+        </w:rPr>
+        <w:t xml:space="preserve"> Kara</w:t>
+      </w:r>
     </w:p>
     <w:p>
       <w:pPr>
@@ -1150,8 +1181,6 @@
         </w:rPr>
         <w:t>e.</w:t>
       </w:r>
-      <w:bookmarkStart w:id="1" w:name="_GoBack"/>
-      <w:bookmarkEnd w:id="1"/>
     </w:p>
     <w:p/>
     <w:p>
@@ -1162,22 +1191,22 @@
           <w:numId w:val="1"/>
         </w:numPr>
       </w:pPr>
-      <w:bookmarkStart w:id="2" w:name="_Toc534370713"/>
+      <w:bookmarkStart w:id="1" w:name="_Toc534370713"/>
       <w:r>
         <w:t>QUESTIONS</w:t>
       </w:r>
+      <w:bookmarkEnd w:id="1"/>
+    </w:p>
+    <w:p/>
+    <w:p>
+      <w:pPr>
+        <w:pStyle w:val="Heading2"/>
+      </w:pPr>
+      <w:bookmarkStart w:id="2" w:name="_Toc534370714"/>
+      <w:r>
+        <w:t>QUESTION 1:  3-Phase Thyristor Converter</w:t>
+      </w:r>
       <w:bookmarkEnd w:id="2"/>
-    </w:p>
-    <w:p/>
-    <w:p>
-      <w:pPr>
-        <w:pStyle w:val="Heading2"/>
-      </w:pPr>
-      <w:bookmarkStart w:id="3" w:name="_Toc534370714"/>
-      <w:r>
-        <w:t>QUESTION 1:  3-Phase Thyristor Converter</w:t>
-      </w:r>
-      <w:bookmarkEnd w:id="3"/>
     </w:p>
     <w:p/>
     <w:p>
@@ -1221,7 +1250,7 @@
                     <pic:cNvPicPr/>
                   </pic:nvPicPr>
                   <pic:blipFill>
-                    <a:blip r:embed="rId7"/>
+                    <a:blip r:embed="rId8"/>
                     <a:stretch>
                       <a:fillRect/>
                     </a:stretch>
@@ -1493,7 +1522,7 @@
                     <pic:cNvPicPr/>
                   </pic:nvPicPr>
                   <pic:blipFill>
-                    <a:blip r:embed="rId8"/>
+                    <a:blip r:embed="rId9"/>
                     <a:stretch>
                       <a:fillRect/>
                     </a:stretch>
@@ -1543,121 +1572,6 @@
             <wp:extent cx="5760720" cy="2338705"/>
             <wp:effectExtent l="0" t="0" r="0" b="4445"/>
             <wp:docPr id="2" name="Picture 2"/>
-            <wp:cNvGraphicFramePr>
-              <a:graphicFrameLocks xmlns:a="http://schemas.openxmlformats.org/drawingml/2006/main" noChangeAspect="1"/>
-            </wp:cNvGraphicFramePr>
-            <a:graphic xmlns:a="http://schemas.openxmlformats.org/drawingml/2006/main">
-              <a:graphicData uri="http://schemas.openxmlformats.org/drawingml/2006/picture">
-                <pic:pic xmlns:pic="http://schemas.openxmlformats.org/drawingml/2006/picture">
-                  <pic:nvPicPr>
-                    <pic:cNvPr id="1" name=""/>
-                    <pic:cNvPicPr/>
-                  </pic:nvPicPr>
-                  <pic:blipFill>
-                    <a:blip r:embed="rId9"/>
-                    <a:stretch>
-                      <a:fillRect/>
-                    </a:stretch>
-                  </pic:blipFill>
-                  <pic:spPr>
-                    <a:xfrm>
-                      <a:off x="0" y="0"/>
-                      <a:ext cx="5760720" cy="2338705"/>
-                    </a:xfrm>
-                    <a:prstGeom prst="rect">
-                      <a:avLst/>
-                    </a:prstGeom>
-                  </pic:spPr>
-                </pic:pic>
-              </a:graphicData>
-            </a:graphic>
-          </wp:inline>
-        </w:drawing>
-      </w:r>
-    </w:p>
-    <w:p>
-      <w:pPr>
-        <w:pStyle w:val="Caption"/>
-        <w:jc w:val="center"/>
-      </w:pPr>
-      <w:r>
-        <w:t>Figure Q1.3: Inside the plant</w:t>
-      </w:r>
-    </w:p>
-    <w:p>
-      <w:pPr>
-        <w:pStyle w:val="Caption"/>
-        <w:jc w:val="center"/>
-      </w:pPr>
-      <w:r>
-        <w:t xml:space="preserve"> </w:t>
-      </w:r>
-    </w:p>
-    <w:p>
-      <w:pPr>
-        <w:ind w:firstLine="708"/>
-      </w:pPr>
-      <w:r>
-        <w:t>To model the controller at first, we tried to use Transfer Function Based (PID Tuning) tuning method, which linearizes the plant, calculates PID gains, and opens GUI to adjust respond time however, we could not fix ‘’initial stabilizing controller” error that we received. Therefore; we used Frequency Response Based Tuning Metho</w:t>
-      </w:r>
-      <w:r>
-        <w:t xml:space="preserve">d and found </w:t>
-      </w:r>
-      <w:proofErr w:type="spellStart"/>
-      <w:r>
-        <w:t>K</w:t>
-      </w:r>
-      <w:r>
-        <w:rPr>
-          <w:vertAlign w:val="subscript"/>
-        </w:rPr>
-        <w:t>p</w:t>
-      </w:r>
-      <w:proofErr w:type="spellEnd"/>
-      <w:r>
-        <w:t xml:space="preserve"> and K</w:t>
-      </w:r>
-      <w:r>
-        <w:rPr>
-          <w:vertAlign w:val="subscript"/>
-        </w:rPr>
-        <w:t>I</w:t>
-      </w:r>
-      <w:r>
-        <w:t xml:space="preserve"> as -2.0474 and -3.7927, respectively. Note that transfer function of the controller is a little different than (1), since it is a discrete time PID controller block. Motor speed and reference speed comparison can be seen in Figure Q1.4, and </w:t>
-      </w:r>
-      <w:bookmarkStart w:id="4" w:name="_Hlk534398138"/>
-      <w:r>
-        <w:t>armature current, speed and torque waveforms</w:t>
-      </w:r>
-      <w:bookmarkEnd w:id="4"/>
-      <w:r>
-        <w:t> </w:t>
-      </w:r>
-      <w:r>
-        <w:t>can be seen in Figure Q1.5.</w:t>
-      </w:r>
-    </w:p>
-    <w:p>
-      <w:pPr>
-        <w:ind w:firstLine="708"/>
-      </w:pPr>
-    </w:p>
-    <w:p>
-      <w:pPr>
-        <w:jc w:val="center"/>
-      </w:pPr>
-      <w:r>
-        <w:rPr>
-          <w:noProof/>
-          <w:lang w:val="tr-TR" w:eastAsia="tr-TR"/>
-        </w:rPr>
-        <w:lastRenderedPageBreak/>
-        <w:drawing>
-          <wp:inline distT="0" distB="0" distL="0" distR="0" wp14:anchorId="11671163" wp14:editId="068123F0">
-            <wp:extent cx="4733925" cy="2193197"/>
-            <wp:effectExtent l="0" t="0" r="0" b="0"/>
-            <wp:docPr id="9" name="Picture 9"/>
             <wp:cNvGraphicFramePr>
               <a:graphicFrameLocks xmlns:a="http://schemas.openxmlformats.org/drawingml/2006/main" noChangeAspect="1"/>
             </wp:cNvGraphicFramePr>
@@ -1677,7 +1591,7 @@
                   <pic:spPr>
                     <a:xfrm>
                       <a:off x="0" y="0"/>
-                      <a:ext cx="4745599" cy="2198605"/>
+                      <a:ext cx="5760720" cy="2338705"/>
                     </a:xfrm>
                     <a:prstGeom prst="rect">
                       <a:avLst/>
@@ -1696,12 +1610,70 @@
         <w:jc w:val="center"/>
       </w:pPr>
       <w:r>
-        <w:t>Figure Q1.4: Reference and motor speed comparison</w:t>
-      </w:r>
-    </w:p>
-    <w:p>
-      <w:pPr>
-        <w:keepNext/>
+        <w:t>Figure Q1.3: Inside the plant</w:t>
+      </w:r>
+    </w:p>
+    <w:p>
+      <w:pPr>
+        <w:pStyle w:val="Caption"/>
+        <w:jc w:val="center"/>
+      </w:pPr>
+      <w:r>
+        <w:t xml:space="preserve"> </w:t>
+      </w:r>
+    </w:p>
+    <w:p>
+      <w:pPr>
+        <w:ind w:firstLine="708"/>
+      </w:pPr>
+      <w:r>
+        <w:t>To model the controller at first, we tried to use Transfer Function Based (PID Tuning) tuning method, which linearizes the plant, calculates PID gains, and opens GUI to adjust respond time however, we could not fix ‘’initial stabilizing controller” error that we received. Therefore; we used Frequency Response Based Tuning Metho</w:t>
+      </w:r>
+      <w:r>
+        <w:t xml:space="preserve">d and found </w:t>
+      </w:r>
+      <w:proofErr w:type="spellStart"/>
+      <w:r>
+        <w:t>K</w:t>
+      </w:r>
+      <w:r>
+        <w:rPr>
+          <w:vertAlign w:val="subscript"/>
+        </w:rPr>
+        <w:t>p</w:t>
+      </w:r>
+      <w:proofErr w:type="spellEnd"/>
+      <w:r>
+        <w:t xml:space="preserve"> and K</w:t>
+      </w:r>
+      <w:r>
+        <w:rPr>
+          <w:vertAlign w:val="subscript"/>
+        </w:rPr>
+        <w:t>I</w:t>
+      </w:r>
+      <w:r>
+        <w:t xml:space="preserve"> as -2.0474 and -3.7927, respectively. Note that transfer function of the controller is a little different than (1), since it is a discrete time PID controller block. Motor speed and reference speed comparison can be seen in Figure Q1.4, and </w:t>
+      </w:r>
+      <w:bookmarkStart w:id="3" w:name="_Hlk534398138"/>
+      <w:r>
+        <w:t>armature current, speed and torque waveforms</w:t>
+      </w:r>
+      <w:bookmarkEnd w:id="3"/>
+      <w:r>
+        <w:t> </w:t>
+      </w:r>
+      <w:r>
+        <w:t>can be seen in Figure Q1.5.</w:t>
+      </w:r>
+    </w:p>
+    <w:p>
+      <w:pPr>
+        <w:ind w:firstLine="708"/>
+      </w:pPr>
+    </w:p>
+    <w:p>
+      <w:pPr>
         <w:jc w:val="center"/>
       </w:pPr>
       <w:r>
@@ -1709,11 +1681,12 @@
           <w:noProof/>
           <w:lang w:val="tr-TR" w:eastAsia="tr-TR"/>
         </w:rPr>
+        <w:lastRenderedPageBreak/>
         <w:drawing>
-          <wp:inline distT="0" distB="0" distL="0" distR="0" wp14:anchorId="680D2DF4" wp14:editId="3313483A">
-            <wp:extent cx="5238750" cy="3045543"/>
-            <wp:effectExtent l="0" t="0" r="0" b="2540"/>
-            <wp:docPr id="10" name="Picture 10"/>
+          <wp:inline distT="0" distB="0" distL="0" distR="0" wp14:anchorId="11671163" wp14:editId="068123F0">
+            <wp:extent cx="4733925" cy="2193197"/>
+            <wp:effectExtent l="0" t="0" r="0" b="0"/>
+            <wp:docPr id="9" name="Picture 9"/>
             <wp:cNvGraphicFramePr>
               <a:graphicFrameLocks xmlns:a="http://schemas.openxmlformats.org/drawingml/2006/main" noChangeAspect="1"/>
             </wp:cNvGraphicFramePr>
@@ -1733,7 +1706,7 @@
                   <pic:spPr>
                     <a:xfrm>
                       <a:off x="0" y="0"/>
-                      <a:ext cx="5244920" cy="3049130"/>
+                      <a:ext cx="4745599" cy="2198605"/>
                     </a:xfrm>
                     <a:prstGeom prst="rect">
                       <a:avLst/>
@@ -1752,103 +1725,12 @@
         <w:jc w:val="center"/>
       </w:pPr>
       <w:r>
-        <w:t>Figure Q1.5: A</w:t>
-      </w:r>
-      <w:r>
-        <w:t>rmature current, speed and torque waveforms</w:t>
-      </w:r>
-    </w:p>
-    <w:p>
-      <w:pPr>
-        <w:ind w:firstLine="708"/>
-      </w:pPr>
-      <w:r>
-        <w:t xml:space="preserve">From Figure Q1.4-5 we can see that motor speed reaches zero steady state error eventually due to the integrator in the PI controller. We used various </w:t>
-      </w:r>
-      <w:proofErr w:type="spellStart"/>
-      <w:r>
-        <w:t>K</w:t>
-      </w:r>
-      <w:r>
-        <w:rPr>
-          <w:vertAlign w:val="subscript"/>
-        </w:rPr>
-        <w:t>p</w:t>
-      </w:r>
-      <w:proofErr w:type="spellEnd"/>
-      <w:r>
-        <w:t xml:space="preserve"> and K</w:t>
-      </w:r>
-      <w:r>
-        <w:rPr>
-          <w:vertAlign w:val="subscript"/>
-        </w:rPr>
-        <w:t xml:space="preserve">I </w:t>
-      </w:r>
-      <w:r>
-        <w:t>values but the characteristics of these waveform did not change much. However, after only using P controller and PI controller we have figured out that with P c</w:t>
-      </w:r>
-      <w:r>
-        <w:t xml:space="preserve">ontroller we cannot reach zero steady state error and with PI controller </w:t>
-      </w:r>
-      <w:r>
-        <w:t>any amount of K</w:t>
-      </w:r>
-      <w:r>
-        <w:rPr>
-          <w:vertAlign w:val="subscript"/>
-        </w:rPr>
-        <w:t>I</w:t>
-      </w:r>
-      <w:r>
-        <w:t xml:space="preserve"> guarantees overshoot.  </w:t>
-      </w:r>
-      <w:r>
-        <w:t>Also, from Figure Q1.5 we can see that torque waveform persuades armature current waveform oscillations as it was observed in Project 2 as well.</w:t>
-      </w:r>
-    </w:p>
-    <w:p>
-      <w:pPr>
-        <w:ind w:firstLine="708"/>
-      </w:pPr>
-      <w:r>
-        <w:t xml:space="preserve">In Figure Q1.4 we can see that motor takes some time to decrease its speed to 150 rad/sec from 157 rad/sec when we first start the motor. Changing </w:t>
-      </w:r>
-      <w:proofErr w:type="spellStart"/>
-      <w:r>
-        <w:t>K</w:t>
-      </w:r>
-      <w:r>
-        <w:rPr>
-          <w:vertAlign w:val="subscript"/>
-        </w:rPr>
-        <w:t>p</w:t>
-      </w:r>
-      <w:proofErr w:type="spellEnd"/>
-      <w:r>
-        <w:t xml:space="preserve"> and K</w:t>
-      </w:r>
-      <w:r>
-        <w:rPr>
-          <w:vertAlign w:val="subscript"/>
-        </w:rPr>
-        <w:t xml:space="preserve">I </w:t>
-      </w:r>
-      <w:r>
-        <w:t xml:space="preserve">values did not help this problem. </w:t>
-      </w:r>
-      <w:r>
-        <w:t>However, using a different driving technique by gradually increasing the reference speed from zero to 150 rad/sec decreases the starting time from 12 seconds to 8 seconds as it can be seen from Figure Q1.6. A</w:t>
-      </w:r>
-      <w:r>
-        <w:t>rmature current, speed and torque waveforms </w:t>
-      </w:r>
-      <w:r>
-        <w:t>again repeated for this driving technique in Figure Q1.7.</w:t>
-      </w:r>
-    </w:p>
-    <w:p>
-      <w:pPr>
+        <w:t>Figure Q1.4: Reference and motor speed comparison</w:t>
+      </w:r>
+    </w:p>
+    <w:p>
+      <w:pPr>
+        <w:keepNext/>
         <w:jc w:val="center"/>
       </w:pPr>
       <w:r>
@@ -1856,12 +1738,11 @@
           <w:noProof/>
           <w:lang w:val="tr-TR" w:eastAsia="tr-TR"/>
         </w:rPr>
-        <w:lastRenderedPageBreak/>
         <w:drawing>
-          <wp:inline distT="0" distB="0" distL="0" distR="0" wp14:anchorId="75085B8D" wp14:editId="3B3E6865">
-            <wp:extent cx="4933950" cy="2303271"/>
-            <wp:effectExtent l="0" t="0" r="0" b="1905"/>
-            <wp:docPr id="11" name="Picture 11"/>
+          <wp:inline distT="0" distB="0" distL="0" distR="0" wp14:anchorId="680D2DF4" wp14:editId="3313483A">
+            <wp:extent cx="5238750" cy="3045543"/>
+            <wp:effectExtent l="0" t="0" r="0" b="2540"/>
+            <wp:docPr id="10" name="Picture 10"/>
             <wp:cNvGraphicFramePr>
               <a:graphicFrameLocks xmlns:a="http://schemas.openxmlformats.org/drawingml/2006/main" noChangeAspect="1"/>
             </wp:cNvGraphicFramePr>
@@ -1881,7 +1762,7 @@
                   <pic:spPr>
                     <a:xfrm>
                       <a:off x="0" y="0"/>
-                      <a:ext cx="4939948" cy="2306071"/>
+                      <a:ext cx="5244920" cy="3049130"/>
                     </a:xfrm>
                     <a:prstGeom prst="rect">
                       <a:avLst/>
@@ -1900,10 +1781,101 @@
         <w:jc w:val="center"/>
       </w:pPr>
       <w:r>
-        <w:t>Figure Q1.6: Reference and motor speed comparison</w:t>
-      </w:r>
-    </w:p>
-    <w:p/>
+        <w:t>Figure Q1.5: A</w:t>
+      </w:r>
+      <w:r>
+        <w:t>rmature current, speed and torque waveforms</w:t>
+      </w:r>
+    </w:p>
+    <w:p>
+      <w:pPr>
+        <w:ind w:firstLine="708"/>
+      </w:pPr>
+      <w:r>
+        <w:t xml:space="preserve">From Figure Q1.4-5 we can see that motor speed reaches zero steady state error eventually due to the integrator in the PI controller. We used various </w:t>
+      </w:r>
+      <w:proofErr w:type="spellStart"/>
+      <w:r>
+        <w:t>K</w:t>
+      </w:r>
+      <w:r>
+        <w:rPr>
+          <w:vertAlign w:val="subscript"/>
+        </w:rPr>
+        <w:t>p</w:t>
+      </w:r>
+      <w:proofErr w:type="spellEnd"/>
+      <w:r>
+        <w:t xml:space="preserve"> and K</w:t>
+      </w:r>
+      <w:r>
+        <w:rPr>
+          <w:vertAlign w:val="subscript"/>
+        </w:rPr>
+        <w:t xml:space="preserve">I </w:t>
+      </w:r>
+      <w:r>
+        <w:t>values but the characteristics of these waveform did not change much. However, after only using P controller and PI controller we have figured out that with P c</w:t>
+      </w:r>
+      <w:r>
+        <w:t xml:space="preserve">ontroller we cannot reach zero steady state error and with PI controller </w:t>
+      </w:r>
+      <w:r>
+        <w:t>any amount of K</w:t>
+      </w:r>
+      <w:r>
+        <w:rPr>
+          <w:vertAlign w:val="subscript"/>
+        </w:rPr>
+        <w:t>I</w:t>
+      </w:r>
+      <w:r>
+        <w:t xml:space="preserve"> guarantees overshoot.  </w:t>
+      </w:r>
+      <w:r>
+        <w:t>Also, from Figure Q1.5 we can see that torque waveform persuades armature current waveform oscillations as it was observed in Project 2 as well.</w:t>
+      </w:r>
+    </w:p>
+    <w:p>
+      <w:pPr>
+        <w:ind w:firstLine="708"/>
+      </w:pPr>
+      <w:r>
+        <w:t xml:space="preserve">In Figure Q1.4 we can see that motor takes some time to decrease its speed to 150 rad/sec from 157 rad/sec when we first start the motor. Changing </w:t>
+      </w:r>
+      <w:proofErr w:type="spellStart"/>
+      <w:r>
+        <w:t>K</w:t>
+      </w:r>
+      <w:r>
+        <w:rPr>
+          <w:vertAlign w:val="subscript"/>
+        </w:rPr>
+        <w:t>p</w:t>
+      </w:r>
+      <w:proofErr w:type="spellEnd"/>
+      <w:r>
+        <w:t xml:space="preserve"> and K</w:t>
+      </w:r>
+      <w:r>
+        <w:rPr>
+          <w:vertAlign w:val="subscript"/>
+        </w:rPr>
+        <w:t xml:space="preserve">I </w:t>
+      </w:r>
+      <w:r>
+        <w:t xml:space="preserve">values did not help this problem. </w:t>
+      </w:r>
+      <w:r>
+        <w:t>However, using a different driving technique by gradually increasing the reference speed from zero to 150 rad/sec decreases the starting time from 12 seconds to 8 seconds as it can be seen from Figure Q1.6. A</w:t>
+      </w:r>
+      <w:r>
+        <w:t>rmature current, speed and torque waveforms </w:t>
+      </w:r>
+      <w:r>
+        <w:t>again repeated for this driving technique in Figure Q1.7.</w:t>
+      </w:r>
+    </w:p>
     <w:p>
       <w:pPr>
         <w:jc w:val="center"/>
@@ -1913,11 +1885,12 @@
           <w:noProof/>
           <w:lang w:val="tr-TR" w:eastAsia="tr-TR"/>
         </w:rPr>
+        <w:lastRenderedPageBreak/>
         <w:drawing>
-          <wp:inline distT="0" distB="0" distL="0" distR="0" wp14:anchorId="3FA9C911" wp14:editId="2FD0E58F">
-            <wp:extent cx="5029200" cy="2910417"/>
-            <wp:effectExtent l="0" t="0" r="0" b="4445"/>
-            <wp:docPr id="12" name="Picture 12"/>
+          <wp:inline distT="0" distB="0" distL="0" distR="0" wp14:anchorId="75085B8D" wp14:editId="3B3E6865">
+            <wp:extent cx="4933950" cy="2303271"/>
+            <wp:effectExtent l="0" t="0" r="0" b="1905"/>
+            <wp:docPr id="11" name="Picture 11"/>
             <wp:cNvGraphicFramePr>
               <a:graphicFrameLocks xmlns:a="http://schemas.openxmlformats.org/drawingml/2006/main" noChangeAspect="1"/>
             </wp:cNvGraphicFramePr>
@@ -1937,6 +1910,62 @@
                   <pic:spPr>
                     <a:xfrm>
                       <a:off x="0" y="0"/>
+                      <a:ext cx="4939948" cy="2306071"/>
+                    </a:xfrm>
+                    <a:prstGeom prst="rect">
+                      <a:avLst/>
+                    </a:prstGeom>
+                  </pic:spPr>
+                </pic:pic>
+              </a:graphicData>
+            </a:graphic>
+          </wp:inline>
+        </w:drawing>
+      </w:r>
+    </w:p>
+    <w:p>
+      <w:pPr>
+        <w:pStyle w:val="Caption"/>
+        <w:jc w:val="center"/>
+      </w:pPr>
+      <w:r>
+        <w:t>Figure Q1.6: Reference and motor speed comparison</w:t>
+      </w:r>
+    </w:p>
+    <w:p/>
+    <w:p>
+      <w:pPr>
+        <w:jc w:val="center"/>
+      </w:pPr>
+      <w:r>
+        <w:rPr>
+          <w:noProof/>
+          <w:lang w:val="tr-TR" w:eastAsia="tr-TR"/>
+        </w:rPr>
+        <w:drawing>
+          <wp:inline distT="0" distB="0" distL="0" distR="0" wp14:anchorId="3FA9C911" wp14:editId="2FD0E58F">
+            <wp:extent cx="5029200" cy="2910417"/>
+            <wp:effectExtent l="0" t="0" r="0" b="4445"/>
+            <wp:docPr id="12" name="Picture 12"/>
+            <wp:cNvGraphicFramePr>
+              <a:graphicFrameLocks xmlns:a="http://schemas.openxmlformats.org/drawingml/2006/main" noChangeAspect="1"/>
+            </wp:cNvGraphicFramePr>
+            <a:graphic xmlns:a="http://schemas.openxmlformats.org/drawingml/2006/main">
+              <a:graphicData uri="http://schemas.openxmlformats.org/drawingml/2006/picture">
+                <pic:pic xmlns:pic="http://schemas.openxmlformats.org/drawingml/2006/picture">
+                  <pic:nvPicPr>
+                    <pic:cNvPr id="1" name=""/>
+                    <pic:cNvPicPr/>
+                  </pic:nvPicPr>
+                  <pic:blipFill>
+                    <a:blip r:embed="rId14"/>
+                    <a:stretch>
+                      <a:fillRect/>
+                    </a:stretch>
+                  </pic:blipFill>
+                  <pic:spPr>
+                    <a:xfrm>
+                      <a:off x="0" y="0"/>
                       <a:ext cx="5038631" cy="2915875"/>
                     </a:xfrm>
                     <a:prstGeom prst="rect">
@@ -1967,11 +1996,11 @@
       <w:pPr>
         <w:pStyle w:val="Heading2"/>
       </w:pPr>
-      <w:bookmarkStart w:id="5" w:name="_Toc534370715"/>
+      <w:bookmarkStart w:id="4" w:name="_Toc534370715"/>
       <w:r>
         <w:t>QUESTION 2: Buck Converter</w:t>
       </w:r>
-      <w:bookmarkEnd w:id="5"/>
+      <w:bookmarkEnd w:id="4"/>
     </w:p>
     <w:p/>
     <w:p>
@@ -2127,7 +2156,13 @@
         <w:t>s</w:t>
       </w:r>
       <w:r>
-        <w:t xml:space="preserve">=20 kHz. Selected inductor and its parameters listed in Table 2.1. </w:t>
+        <w:t xml:space="preserve">=20 kHz. Selected inductor and its parameters listed in Table </w:t>
+      </w:r>
+      <w:r>
+        <w:t>Q</w:t>
+      </w:r>
+      <w:r>
+        <w:t xml:space="preserve">2.1. </w:t>
       </w:r>
     </w:p>
     <w:p>
@@ -2136,7 +2171,13 @@
         <w:keepNext/>
       </w:pPr>
       <w:r>
-        <w:t>Table 2.</w:t>
+        <w:t xml:space="preserve">Table </w:t>
+      </w:r>
+      <w:r>
+        <w:t>Q</w:t>
+      </w:r>
+      <w:r>
+        <w:t>2.</w:t>
       </w:r>
       <w:r>
         <w:fldChar w:fldCharType="begin"/>
@@ -2217,7 +2258,7 @@
             <w:tcW w:w="7403" w:type="dxa"/>
           </w:tcPr>
           <w:p>
-            <w:hyperlink r:id="rId14" w:history="1">
+            <w:hyperlink r:id="rId15" w:history="1">
               <w:r>
                 <w:rPr>
                   <w:rStyle w:val="Hyperlink"/>
@@ -2351,13 +2392,13 @@
         <w:t xml:space="preserve">Note that altough we can select an inductor with smaller inductance value we select an inductor with highest possible inductance value that meets our criteria. Reasons is with higher inductances we can get lower </w:t>
       </w:r>
       <w:proofErr w:type="spellStart"/>
+      <w:proofErr w:type="gramStart"/>
       <w:r>
         <w:rPr>
           <w:rFonts w:cstheme="minorHAnsi"/>
         </w:rPr>
         <w:t>Δ</w:t>
       </w:r>
-      <w:proofErr w:type="gramStart"/>
       <w:r>
         <w:t>i</w:t>
       </w:r>
@@ -2494,7 +2535,19 @@
         <w:rPr>
           <w:rFonts w:cstheme="minorHAnsi"/>
         </w:rPr>
-        <w:t>Considering voltage ripple and corner frequency should be much smaller than switching frequency a capacitor is selected. Capacitor product code and its parameters are listed in Table 2.2.</w:t>
+        <w:t xml:space="preserve">Considering voltage ripple and corner frequency should be much smaller than switching frequency a capacitor is selected. Capacitor product code and its parameters are listed in Table </w:t>
+      </w:r>
+      <w:r>
+        <w:rPr>
+          <w:rFonts w:cstheme="minorHAnsi"/>
+        </w:rPr>
+        <w:t>Q</w:t>
+      </w:r>
+      <w:r>
+        <w:rPr>
+          <w:rFonts w:cstheme="minorHAnsi"/>
+        </w:rPr>
+        <w:t>2.2.</w:t>
       </w:r>
     </w:p>
     <w:p>
@@ -2504,6 +2557,9 @@
       </w:pPr>
       <w:r>
         <w:t xml:space="preserve">Table </w:t>
+      </w:r>
+      <w:r>
+        <w:t>Q</w:t>
       </w:r>
       <w:r>
         <w:fldChar w:fldCharType="begin"/>
@@ -2590,7 +2646,7 @@
             <w:tcW w:w="7479" w:type="dxa"/>
           </w:tcPr>
           <w:p>
-            <w:hyperlink r:id="rId15" w:history="1">
+            <w:hyperlink r:id="rId16" w:history="1">
               <w:r>
                 <w:rPr>
                   <w:rStyle w:val="Hyperlink"/>
@@ -2745,7 +2801,13 @@
         <w:keepNext/>
       </w:pPr>
       <w:r>
-        <w:t>Table 2.</w:t>
+        <w:t xml:space="preserve">Table </w:t>
+      </w:r>
+      <w:r>
+        <w:t>Q</w:t>
+      </w:r>
+      <w:r>
+        <w:t>2.</w:t>
       </w:r>
       <w:r>
         <w:fldChar w:fldCharType="begin"/>
@@ -2846,7 +2908,7 @@
                 <w:rFonts w:cstheme="minorHAnsi"/>
               </w:rPr>
             </w:pPr>
-            <w:hyperlink r:id="rId16" w:history="1">
+            <w:hyperlink r:id="rId17" w:history="1">
               <w:r>
                 <w:rPr>
                   <w:rStyle w:val="Hyperlink"/>
@@ -3139,7 +3201,49 @@
         <w:rPr>
           <w:rFonts w:cstheme="minorHAnsi"/>
         </w:rPr>
-        <w:t>iode product code and its parameters indicated in Table 2.4.</w:t>
+        <w:t xml:space="preserve">iode product code and its parameters indicated in Table </w:t>
+      </w:r>
+      <w:r>
+        <w:rPr>
+          <w:rFonts w:cstheme="minorHAnsi"/>
+        </w:rPr>
+        <w:t>Q</w:t>
+      </w:r>
+      <w:r>
+        <w:rPr>
+          <w:rFonts w:cstheme="minorHAnsi"/>
+        </w:rPr>
+        <w:t>2.4.</w:t>
+      </w:r>
+    </w:p>
+    <w:p>
+      <w:pPr>
+        <w:pStyle w:val="Caption"/>
+        <w:keepNext/>
+      </w:pPr>
+      <w:r>
+        <w:t>Table Q2.</w:t>
+      </w:r>
+      <w:r>
+        <w:fldChar w:fldCharType="begin"/>
+      </w:r>
+      <w:r>
+        <w:instrText xml:space="preserve"> SEQ Table \* ARABIC </w:instrText>
+      </w:r>
+      <w:r>
+        <w:fldChar w:fldCharType="separate"/>
+      </w:r>
+      <w:r>
+        <w:rPr>
+          <w:noProof/>
+        </w:rPr>
+        <w:t>4</w:t>
+      </w:r>
+      <w:r>
+        <w:fldChar w:fldCharType="end"/>
+      </w:r>
+      <w:r>
+        <w:t>: Selected diode and its parameters</w:t>
       </w:r>
     </w:p>
     <w:tbl>
@@ -3219,7 +3323,7 @@
                 <w:rFonts w:cstheme="minorHAnsi"/>
               </w:rPr>
             </w:pPr>
-            <w:hyperlink r:id="rId17" w:history="1">
+            <w:hyperlink r:id="rId18" w:history="1">
               <w:r>
                 <w:rPr>
                   <w:rStyle w:val="Hyperlink"/>
@@ -3510,7 +3614,7 @@
                     </pic:cNvPicPr>
                   </pic:nvPicPr>
                   <pic:blipFill>
-                    <a:blip r:embed="rId18" cstate="print">
+                    <a:blip r:embed="rId19" cstate="print">
                       <a:extLst>
                         <a:ext uri="{28A0092B-C50C-407E-A947-70E740481C1C}">
                           <a14:useLocalDpi xmlns:a14="http://schemas.microsoft.com/office/drawing/2010/main" val="0"/>
@@ -3641,7 +3745,7 @@
                     </pic:cNvPicPr>
                   </pic:nvPicPr>
                   <pic:blipFill>
-                    <a:blip r:embed="rId19" cstate="print">
+                    <a:blip r:embed="rId20" cstate="print">
                       <a:extLst>
                         <a:ext uri="{28A0092B-C50C-407E-A947-70E740481C1C}">
                           <a14:useLocalDpi xmlns:a14="http://schemas.microsoft.com/office/drawing/2010/main" val="0"/>
@@ -3723,13 +3827,6 @@
     </w:p>
     <w:p>
       <w:pPr>
-        <w:rPr>
-          <w:rFonts w:cstheme="minorHAnsi"/>
-        </w:rPr>
-      </w:pPr>
-    </w:p>
-    <w:p>
-      <w:pPr>
         <w:keepNext/>
         <w:jc w:val="center"/>
       </w:pPr>
@@ -3757,8 +3854,8 @@
             <v:path o:extrusionok="f" gradientshapeok="t" o:connecttype="rect"/>
             <o:lock v:ext="edit" aspectratio="t"/>
           </v:shapetype>
-          <v:shape id="_x0000_i1025" type="#_x0000_t75" style="width:453pt;height:229.5pt">
-            <v:imagedata r:id="rId20" o:title="q2-efficiency"/>
+          <v:shape id="_x0000_i1025" type="#_x0000_t75" style="width:452.75pt;height:229.65pt">
+            <v:imagedata r:id="rId21" o:title="q2-efficiency"/>
           </v:shape>
         </w:pict>
       </w:r>
@@ -3830,25 +3927,15 @@
         <w:rPr>
           <w:rFonts w:cstheme="minorHAnsi"/>
         </w:rPr>
+        <w:t xml:space="preserve"> At the end our converter is rather expensive but efficient. Efficiency of converter affected by switching and conduction losses at MOSFET and diode mainly and DCR and ESR values of inductor </w:t>
+      </w:r>
+      <w:r>
+        <w:rPr>
+          <w:rFonts w:cstheme="minorHAnsi"/>
+        </w:rPr>
         <w:lastRenderedPageBreak/>
-        <w:t xml:space="preserve"> At the end our converter is rather expensive but efficient. Efficiency of converter affected by switching and conduction losses at MOSFET and diode mainly and DCR and ESR values of inductor and capacitor is also effects the efficiency.</w:t>
-      </w:r>
-    </w:p>
-    <w:p>
-      <w:pPr>
-        <w:rPr>
-          <w:rFonts w:cstheme="minorHAnsi"/>
-        </w:rPr>
-      </w:pPr>
-    </w:p>
-    <w:p>
-      <w:pPr>
-        <w:rPr>
-          <w:rFonts w:cstheme="minorHAnsi"/>
-        </w:rPr>
-      </w:pPr>
-    </w:p>
-    <w:p>
+        <w:t>and capacitor is also effects the efficiency.</w:t>
+      </w:r>
       <w:r>
         <w:rPr>
           <w:rFonts w:cstheme="minorHAnsi"/>
@@ -3859,42 +3946,15 @@
         <w:rPr>
           <w:rFonts w:cstheme="minorHAnsi"/>
         </w:rPr>
-        <w:tab/>
-      </w:r>
-    </w:p>
-    <w:p>
-      <w:pPr>
-        <w:rPr>
-          <w:rFonts w:cstheme="minorHAnsi"/>
-        </w:rPr>
-      </w:pPr>
-    </w:p>
-    <w:p>
-      <w:pPr>
-        <w:rPr>
-          <w:rFonts w:cstheme="minorHAnsi"/>
-        </w:rPr>
-      </w:pPr>
-    </w:p>
-    <w:p>
-      <w:r>
-        <w:rPr>
-          <w:rFonts w:cstheme="minorHAnsi"/>
-        </w:rPr>
-        <w:t xml:space="preserve"> </w:t>
+        <w:t>Switching and conduction losses of the semiconductor devices are affected by switching frequency and their own parameters. When we include their parameters that made them non-ideal, we found the efficiency value. Note that although we add DCR and ESR values as well, they have not so much effect.</w:t>
       </w:r>
     </w:p>
     <w:p/>
-    <w:p/>
-    <w:p/>
-    <w:p/>
-    <w:p/>
-    <w:p/>
     <w:p>
       <w:pPr>
         <w:pStyle w:val="Heading2"/>
       </w:pPr>
-      <w:bookmarkStart w:id="6" w:name="_Toc534370716"/>
+      <w:bookmarkStart w:id="5" w:name="_Toc534370716"/>
       <w:r>
         <w:t>QUESTION 3: Boost Converter (</w:t>
       </w:r>
@@ -3906,7 +3966,7 @@
       <w:r>
         <w:t>)</w:t>
       </w:r>
-      <w:bookmarkEnd w:id="6"/>
+      <w:bookmarkEnd w:id="5"/>
     </w:p>
     <w:p/>
     <w:p>
@@ -3971,121 +4031,13 @@
       <w:r>
         <w:rPr>
           <w:noProof/>
+          <w:lang w:val="tr-TR" w:eastAsia="tr-TR"/>
         </w:rPr>
         <w:drawing>
           <wp:inline distT="0" distB="0" distL="0" distR="0" wp14:anchorId="08A4CE8F" wp14:editId="35950B95">
             <wp:extent cx="1485900" cy="1323975"/>
             <wp:effectExtent l="0" t="0" r="0" b="9525"/>
             <wp:docPr id="4" name="Picture 4"/>
-            <wp:cNvGraphicFramePr>
-              <a:graphicFrameLocks xmlns:a="http://schemas.openxmlformats.org/drawingml/2006/main" noChangeAspect="1"/>
-            </wp:cNvGraphicFramePr>
-            <a:graphic xmlns:a="http://schemas.openxmlformats.org/drawingml/2006/main">
-              <a:graphicData uri="http://schemas.openxmlformats.org/drawingml/2006/picture">
-                <pic:pic xmlns:pic="http://schemas.openxmlformats.org/drawingml/2006/picture">
-                  <pic:nvPicPr>
-                    <pic:cNvPr id="1" name=""/>
-                    <pic:cNvPicPr/>
-                  </pic:nvPicPr>
-                  <pic:blipFill>
-                    <a:blip r:embed="rId21"/>
-                    <a:stretch>
-                      <a:fillRect/>
-                    </a:stretch>
-                  </pic:blipFill>
-                  <pic:spPr>
-                    <a:xfrm>
-                      <a:off x="0" y="0"/>
-                      <a:ext cx="1485900" cy="1323975"/>
-                    </a:xfrm>
-                    <a:prstGeom prst="rect">
-                      <a:avLst/>
-                    </a:prstGeom>
-                  </pic:spPr>
-                </pic:pic>
-              </a:graphicData>
-            </a:graphic>
-          </wp:inline>
-        </w:drawing>
-      </w:r>
-    </w:p>
-    <w:p>
-      <w:pPr>
-        <w:pStyle w:val="Heading3"/>
-      </w:pPr>
-      <w:r>
-        <w:t xml:space="preserve"> 3.1</w:t>
-      </w:r>
-      <w:r>
-        <w:t xml:space="preserve">) Design Strategy: </w:t>
-      </w:r>
-    </w:p>
-    <w:p>
-      <w:pPr>
-        <w:ind w:firstLine="708"/>
-      </w:pPr>
-      <w:r>
-        <w:t xml:space="preserve">We are expected to design a commercial product; </w:t>
-      </w:r>
-      <w:r>
-        <w:t>therefore,</w:t>
-      </w:r>
-      <w:r>
-        <w:t xml:space="preserve"> the first consideration should be the BOM cost, which is </w:t>
-      </w:r>
-      <w:r>
-        <w:t>the cost of c</w:t>
-      </w:r>
-      <w:r>
-        <w:t>omprehensive inventory of the raw materials, assemblies, subassemblies, parts and components, as well as the quantities of each, needed to manufacture a product.</w:t>
-      </w:r>
-      <w:r>
-        <w:t xml:space="preserve"> </w:t>
-      </w:r>
-      <w:r>
-        <w:rPr>
-          <w:vertAlign w:val="superscript"/>
-        </w:rPr>
-        <w:t>[1]</w:t>
-      </w:r>
-      <w:r>
-        <w:t>. Secondly personally, footprint of the material is a crucial point. Finally, efficiency of the material should be as high as possible.</w:t>
-      </w:r>
-      <w:r>
-        <w:t xml:space="preserve"> WEBENCH Optimizer in Figure Q3.1, presents 5 optimizing </w:t>
-      </w:r>
-      <w:r>
-        <w:lastRenderedPageBreak/>
-        <w:t xml:space="preserve">options. Using the order of importance of </w:t>
-      </w:r>
-      <w:r>
-        <w:t>considerations,</w:t>
-      </w:r>
-      <w:r>
-        <w:t xml:space="preserve"> we explained above</w:t>
-      </w:r>
-      <w:r>
-        <w:t>,</w:t>
-      </w:r>
-      <w:r>
-        <w:t xml:space="preserve"> we chose the second optimizing option as it can be seen from Figure Q3.1 as well.  </w:t>
-      </w:r>
-    </w:p>
-    <w:p>
-      <w:pPr>
-        <w:keepNext/>
-        <w:ind w:firstLine="708"/>
-        <w:jc w:val="center"/>
-      </w:pPr>
-      <w:r>
-        <w:rPr>
-          <w:noProof/>
-        </w:rPr>
-        <w:drawing>
-          <wp:inline distT="0" distB="0" distL="0" distR="0" wp14:anchorId="08DA5154" wp14:editId="3A6EB6C4">
-            <wp:extent cx="2152650" cy="2009775"/>
-            <wp:effectExtent l="0" t="0" r="0" b="9525"/>
-            <wp:docPr id="6" name="Picture 6"/>
             <wp:cNvGraphicFramePr>
               <a:graphicFrameLocks xmlns:a="http://schemas.openxmlformats.org/drawingml/2006/main" noChangeAspect="1"/>
             </wp:cNvGraphicFramePr>
@@ -4105,7 +4057,7 @@
                   <pic:spPr>
                     <a:xfrm>
                       <a:off x="0" y="0"/>
-                      <a:ext cx="2152650" cy="2009775"/>
+                      <a:ext cx="1485900" cy="1323975"/>
                     </a:xfrm>
                     <a:prstGeom prst="rect">
                       <a:avLst/>
@@ -4120,92 +4072,78 @@
     </w:p>
     <w:p>
       <w:pPr>
-        <w:pStyle w:val="Caption"/>
+        <w:pStyle w:val="Heading3"/>
+      </w:pPr>
+      <w:r>
+        <w:t xml:space="preserve"> 3.1</w:t>
+      </w:r>
+      <w:r>
+        <w:t xml:space="preserve">) Design Strategy: </w:t>
+      </w:r>
+    </w:p>
+    <w:p>
+      <w:pPr>
+        <w:ind w:firstLine="708"/>
+      </w:pPr>
+      <w:r>
+        <w:t xml:space="preserve">We are expected to design a commercial product; </w:t>
+      </w:r>
+      <w:r>
+        <w:t>therefore,</w:t>
+      </w:r>
+      <w:r>
+        <w:t xml:space="preserve"> the first consideration should be the BOM cost, which is </w:t>
+      </w:r>
+      <w:r>
+        <w:t>the cost of c</w:t>
+      </w:r>
+      <w:r>
+        <w:t>omprehensive inventory of the raw materials, assemblies, subassemblies, parts and components, as well as the quantities of each, needed to manufacture a product.</w:t>
+      </w:r>
+      <w:r>
+        <w:t xml:space="preserve"> </w:t>
+      </w:r>
+      <w:r>
+        <w:rPr>
+          <w:vertAlign w:val="superscript"/>
+        </w:rPr>
+        <w:t>[1]</w:t>
+      </w:r>
+      <w:r>
+        <w:t>. Secondly personally, footprint of the material is a crucial point. Finally, efficiency of the material should be as high as possible.</w:t>
+      </w:r>
+      <w:r>
+        <w:t xml:space="preserve"> WEBENCH Optimizer in Figure Q3.1, presents 5 optimizing options. Using the order of importance of </w:t>
+      </w:r>
+      <w:r>
+        <w:t>considerations,</w:t>
+      </w:r>
+      <w:r>
+        <w:t xml:space="preserve"> we explained above</w:t>
+      </w:r>
+      <w:r>
+        <w:t>,</w:t>
+      </w:r>
+      <w:r>
+        <w:t xml:space="preserve"> we chose the second optimizing option as it can be seen from Figure Q3.1 as well.  </w:t>
+      </w:r>
+    </w:p>
+    <w:p>
+      <w:pPr>
+        <w:keepNext/>
+        <w:ind w:firstLine="708"/>
         <w:jc w:val="center"/>
       </w:pPr>
       <w:r>
-        <w:t>Figure Q3.1: WEBENCH Optimizer</w:t>
-      </w:r>
-    </w:p>
-    <w:p>
-      <w:r>
-        <w:tab/>
-        <w:t xml:space="preserve">Using the optimizer and input parameters in Table Q3.1, Advance Charting filters converters </w:t>
-      </w:r>
-      <w:r>
-        <w:t xml:space="preserve">for us. In Figure Q3.2, Advance Charting plot for our design can be seen, </w:t>
-      </w:r>
-      <w:r>
-        <w:t>size</w:t>
-      </w:r>
-      <w:r>
-        <w:t>s</w:t>
-      </w:r>
-      <w:r>
-        <w:t xml:space="preserve"> of bubble</w:t>
-      </w:r>
-      <w:r>
-        <w:t>s</w:t>
-      </w:r>
-      <w:r>
-        <w:t xml:space="preserve"> </w:t>
-      </w:r>
-      <w:r>
-        <w:t>correspond to</w:t>
-      </w:r>
-      <w:r>
-        <w:t xml:space="preserve"> cost</w:t>
-      </w:r>
-      <w:r>
-        <w:t>s</w:t>
-      </w:r>
-      <w:r>
-        <w:t xml:space="preserve"> of converter</w:t>
-      </w:r>
-      <w:r>
-        <w:t>s,</w:t>
-      </w:r>
-      <w:r>
-        <w:t xml:space="preserve"> X axis is efficiency and Y axis is footprint. </w:t>
-      </w:r>
-      <w:r>
-        <w:t>According to the chart, t</w:t>
-      </w:r>
-      <w:r>
-        <w:t xml:space="preserve">he bubble with the smallest size and </w:t>
-      </w:r>
-      <w:r>
-        <w:t>closest to</w:t>
-      </w:r>
-      <w:r>
-        <w:t xml:space="preserve"> right bottom is the optimum converter.</w:t>
-      </w:r>
-      <w:r>
-        <w:t xml:space="preserve">  This converter is indicated with green. For our design, </w:t>
-      </w:r>
-      <w:bookmarkStart w:id="7" w:name="_Hlk534457711"/>
-      <w:r>
-        <w:t>TPS61088</w:t>
-      </w:r>
-      <w:bookmarkEnd w:id="7"/>
-      <w:r>
-        <w:t xml:space="preserve"> is selected.</w:t>
-      </w:r>
-    </w:p>
-    <w:p>
-      <w:pPr>
-        <w:keepNext/>
-        <w:jc w:val="center"/>
-      </w:pPr>
-      <w:r>
         <w:rPr>
           <w:noProof/>
+          <w:lang w:val="tr-TR" w:eastAsia="tr-TR"/>
         </w:rPr>
         <w:drawing>
-          <wp:inline distT="0" distB="0" distL="0" distR="0" wp14:anchorId="08ADF835" wp14:editId="33B60B63">
-            <wp:extent cx="5362457" cy="2171700"/>
-            <wp:effectExtent l="0" t="0" r="0" b="0"/>
-            <wp:docPr id="13" name="Picture 13"/>
+          <wp:inline distT="0" distB="0" distL="0" distR="0" wp14:anchorId="08DA5154" wp14:editId="3A6EB6C4">
+            <wp:extent cx="2152650" cy="2009775"/>
+            <wp:effectExtent l="0" t="0" r="0" b="9525"/>
+            <wp:docPr id="6" name="Picture 6"/>
             <wp:cNvGraphicFramePr>
               <a:graphicFrameLocks xmlns:a="http://schemas.openxmlformats.org/drawingml/2006/main" noChangeAspect="1"/>
             </wp:cNvGraphicFramePr>
@@ -4225,6 +4163,131 @@
                   <pic:spPr>
                     <a:xfrm>
                       <a:off x="0" y="0"/>
+                      <a:ext cx="2152650" cy="2009775"/>
+                    </a:xfrm>
+                    <a:prstGeom prst="rect">
+                      <a:avLst/>
+                    </a:prstGeom>
+                  </pic:spPr>
+                </pic:pic>
+              </a:graphicData>
+            </a:graphic>
+          </wp:inline>
+        </w:drawing>
+      </w:r>
+    </w:p>
+    <w:p>
+      <w:pPr>
+        <w:pStyle w:val="Caption"/>
+        <w:jc w:val="center"/>
+      </w:pPr>
+      <w:r>
+        <w:t>Figure Q3.1: WEBENCH Optimizer</w:t>
+      </w:r>
+    </w:p>
+    <w:p>
+      <w:r>
+        <w:tab/>
+        <w:t xml:space="preserve">Using the optimizer and input parameters in Table Q3.1, Advance Charting filters converters </w:t>
+      </w:r>
+      <w:r>
+        <w:t xml:space="preserve">for us. In Figure Q3.2, Advance Charting plot for our design can be seen, </w:t>
+      </w:r>
+      <w:r>
+        <w:t>size</w:t>
+      </w:r>
+      <w:r>
+        <w:t>s</w:t>
+      </w:r>
+      <w:r>
+        <w:t xml:space="preserve"> of bubble</w:t>
+      </w:r>
+      <w:r>
+        <w:t>s</w:t>
+      </w:r>
+      <w:r>
+        <w:t xml:space="preserve"> </w:t>
+      </w:r>
+      <w:r>
+        <w:t>correspond to</w:t>
+      </w:r>
+      <w:r>
+        <w:t xml:space="preserve"> cost</w:t>
+      </w:r>
+      <w:r>
+        <w:t>s</w:t>
+      </w:r>
+      <w:r>
+        <w:t xml:space="preserve"> of converter</w:t>
+      </w:r>
+      <w:r>
+        <w:t>s,</w:t>
+      </w:r>
+      <w:r>
+        <w:t xml:space="preserve"> X axis is efficiency and Y axis is footprint. </w:t>
+      </w:r>
+      <w:r>
+        <w:t>According to the chart, t</w:t>
+      </w:r>
+      <w:r>
+        <w:t xml:space="preserve">he bubble </w:t>
+      </w:r>
+      <w:r>
+        <w:lastRenderedPageBreak/>
+        <w:t xml:space="preserve">with the smallest size and </w:t>
+      </w:r>
+      <w:r>
+        <w:t>closest to</w:t>
+      </w:r>
+      <w:r>
+        <w:t xml:space="preserve"> right bottom is the optimum converter.</w:t>
+      </w:r>
+      <w:r>
+        <w:t xml:space="preserve">  This converter is indicated with green. For our design, </w:t>
+      </w:r>
+      <w:bookmarkStart w:id="6" w:name="_Hlk534457711"/>
+      <w:r>
+        <w:t>TPS61088</w:t>
+      </w:r>
+      <w:bookmarkEnd w:id="6"/>
+      <w:r>
+        <w:t xml:space="preserve"> is selected.</w:t>
+      </w:r>
+    </w:p>
+    <w:p>
+      <w:pPr>
+        <w:keepNext/>
+        <w:jc w:val="center"/>
+      </w:pPr>
+      <w:r>
+        <w:rPr>
+          <w:noProof/>
+          <w:lang w:val="tr-TR" w:eastAsia="tr-TR"/>
+        </w:rPr>
+        <w:drawing>
+          <wp:inline distT="0" distB="0" distL="0" distR="0" wp14:anchorId="08ADF835" wp14:editId="33B60B63">
+            <wp:extent cx="5362457" cy="2171700"/>
+            <wp:effectExtent l="0" t="0" r="0" b="0"/>
+            <wp:docPr id="13" name="Picture 13"/>
+            <wp:cNvGraphicFramePr>
+              <a:graphicFrameLocks xmlns:a="http://schemas.openxmlformats.org/drawingml/2006/main" noChangeAspect="1"/>
+            </wp:cNvGraphicFramePr>
+            <a:graphic xmlns:a="http://schemas.openxmlformats.org/drawingml/2006/main">
+              <a:graphicData uri="http://schemas.openxmlformats.org/drawingml/2006/picture">
+                <pic:pic xmlns:pic="http://schemas.openxmlformats.org/drawingml/2006/picture">
+                  <pic:nvPicPr>
+                    <pic:cNvPr id="1" name=""/>
+                    <pic:cNvPicPr/>
+                  </pic:nvPicPr>
+                  <pic:blipFill>
+                    <a:blip r:embed="rId24"/>
+                    <a:stretch>
+                      <a:fillRect/>
+                    </a:stretch>
+                  </pic:blipFill>
+                  <pic:spPr>
+                    <a:xfrm>
+                      <a:off x="0" y="0"/>
                       <a:ext cx="5392101" cy="2183705"/>
                     </a:xfrm>
                     <a:prstGeom prst="rect">
@@ -4260,6 +4323,1570 @@
       </w:r>
     </w:p>
     <w:p/>
+    <w:p>
+      <w:pPr>
+        <w:rPr>
+          <w:rFonts w:ascii="Calibri" w:eastAsia="Calibri" w:hAnsi="Calibri" w:cs="Times New Roman"/>
+        </w:rPr>
+      </w:pPr>
+      <w:r>
+        <w:rPr>
+          <w:rFonts w:ascii="Calibri" w:eastAsia="Calibri" w:hAnsi="Calibri" w:cs="Times New Roman"/>
+        </w:rPr>
+        <w:t>After finding a design we are asked to record circuit schematic, Efficiency vs. output graph and output voltage ripple vs. Output current graph which are indicated in Figure Q3.3, Figure Q3.4 and Figure Q3.5 respectively.</w:t>
+      </w:r>
+    </w:p>
+    <w:p>
+      <w:pPr>
+        <w:keepNext/>
+        <w:jc w:val="center"/>
+        <w:rPr>
+          <w:rFonts w:ascii="Calibri" w:eastAsia="Calibri" w:hAnsi="Calibri" w:cs="Times New Roman"/>
+        </w:rPr>
+      </w:pPr>
+      <w:r>
+        <w:rPr>
+          <w:rFonts w:ascii="Calibri" w:eastAsia="Calibri" w:hAnsi="Calibri" w:cs="Times New Roman"/>
+          <w:noProof/>
+          <w:lang w:eastAsia="tr-TR"/>
+        </w:rPr>
+        <w:drawing>
+          <wp:inline distT="0" distB="0" distL="0" distR="0" wp14:anchorId="0F6078D5" wp14:editId="03084638">
+            <wp:extent cx="5756275" cy="3338830"/>
+            <wp:effectExtent l="0" t="0" r="0" b="0"/>
+            <wp:docPr id="14" name="Picture 14" descr="circuitshematic"/>
+            <wp:cNvGraphicFramePr>
+              <a:graphicFrameLocks xmlns:a="http://schemas.openxmlformats.org/drawingml/2006/main" noChangeAspect="1"/>
+            </wp:cNvGraphicFramePr>
+            <a:graphic xmlns:a="http://schemas.openxmlformats.org/drawingml/2006/main">
+              <a:graphicData uri="http://schemas.openxmlformats.org/drawingml/2006/picture">
+                <pic:pic xmlns:pic="http://schemas.openxmlformats.org/drawingml/2006/picture">
+                  <pic:nvPicPr>
+                    <pic:cNvPr id="0" name="Picture 36" descr="circuitshematic"/>
+                    <pic:cNvPicPr>
+                      <a:picLocks noChangeAspect="1" noChangeArrowheads="1"/>
+                    </pic:cNvPicPr>
+                  </pic:nvPicPr>
+                  <pic:blipFill>
+                    <a:blip r:embed="rId25">
+                      <a:extLst>
+                        <a:ext uri="{28A0092B-C50C-407E-A947-70E740481C1C}">
+                          <a14:useLocalDpi xmlns:a14="http://schemas.microsoft.com/office/drawing/2010/main" val="0"/>
+                        </a:ext>
+                      </a:extLst>
+                    </a:blip>
+                    <a:srcRect/>
+                    <a:stretch>
+                      <a:fillRect/>
+                    </a:stretch>
+                  </pic:blipFill>
+                  <pic:spPr bwMode="auto">
+                    <a:xfrm>
+                      <a:off x="0" y="0"/>
+                      <a:ext cx="5756275" cy="3338830"/>
+                    </a:xfrm>
+                    <a:prstGeom prst="rect">
+                      <a:avLst/>
+                    </a:prstGeom>
+                    <a:noFill/>
+                    <a:ln>
+                      <a:noFill/>
+                    </a:ln>
+                  </pic:spPr>
+                </pic:pic>
+              </a:graphicData>
+            </a:graphic>
+          </wp:inline>
+        </w:drawing>
+      </w:r>
+    </w:p>
+    <w:p>
+      <w:pPr>
+        <w:spacing w:line="240" w:lineRule="auto"/>
+        <w:jc w:val="center"/>
+        <w:rPr>
+          <w:rFonts w:ascii="Calibri" w:eastAsia="Calibri" w:hAnsi="Calibri" w:cs="Times New Roman"/>
+          <w:i/>
+          <w:iCs/>
+          <w:color w:val="44546A"/>
+          <w:sz w:val="18"/>
+          <w:szCs w:val="18"/>
+        </w:rPr>
+      </w:pPr>
+      <w:r>
+        <w:rPr>
+          <w:rFonts w:ascii="Calibri" w:eastAsia="Calibri" w:hAnsi="Calibri" w:cs="Times New Roman"/>
+          <w:i/>
+          <w:iCs/>
+          <w:color w:val="44546A"/>
+          <w:sz w:val="18"/>
+          <w:szCs w:val="18"/>
+        </w:rPr>
+        <w:t>Figure Q3.3: Circuit schematic of the selected design</w:t>
+      </w:r>
+    </w:p>
+    <w:p>
+      <w:pPr>
+        <w:jc w:val="center"/>
+        <w:rPr>
+          <w:rFonts w:ascii="Calibri" w:eastAsia="Calibri" w:hAnsi="Calibri" w:cs="Times New Roman"/>
+        </w:rPr>
+      </w:pPr>
+    </w:p>
+    <w:p>
+      <w:pPr>
+        <w:keepNext/>
+        <w:jc w:val="center"/>
+        <w:rPr>
+          <w:rFonts w:ascii="Calibri" w:eastAsia="Calibri" w:hAnsi="Calibri" w:cs="Times New Roman"/>
+        </w:rPr>
+      </w:pPr>
+      <w:r>
+        <w:rPr>
+          <w:rFonts w:ascii="Calibri" w:eastAsia="Calibri" w:hAnsi="Calibri" w:cs="Times New Roman"/>
+          <w:noProof/>
+          <w:lang w:eastAsia="tr-TR"/>
+        </w:rPr>
+        <w:lastRenderedPageBreak/>
+        <w:drawing>
+          <wp:inline distT="0" distB="0" distL="0" distR="0" wp14:anchorId="6F7A86B7" wp14:editId="4A8F1969">
+            <wp:extent cx="2902585" cy="3075940"/>
+            <wp:effectExtent l="0" t="0" r="0" b="0"/>
+            <wp:docPr id="15" name="Picture 15" descr="Efficiency_output current"/>
+            <wp:cNvGraphicFramePr>
+              <a:graphicFrameLocks xmlns:a="http://schemas.openxmlformats.org/drawingml/2006/main" noChangeAspect="1"/>
+            </wp:cNvGraphicFramePr>
+            <a:graphic xmlns:a="http://schemas.openxmlformats.org/drawingml/2006/main">
+              <a:graphicData uri="http://schemas.openxmlformats.org/drawingml/2006/picture">
+                <pic:pic xmlns:pic="http://schemas.openxmlformats.org/drawingml/2006/picture">
+                  <pic:nvPicPr>
+                    <pic:cNvPr id="0" name="Picture 37" descr="Efficiency_output current"/>
+                    <pic:cNvPicPr>
+                      <a:picLocks noChangeAspect="1" noChangeArrowheads="1"/>
+                    </pic:cNvPicPr>
+                  </pic:nvPicPr>
+                  <pic:blipFill>
+                    <a:blip r:embed="rId26">
+                      <a:extLst>
+                        <a:ext uri="{28A0092B-C50C-407E-A947-70E740481C1C}">
+                          <a14:useLocalDpi xmlns:a14="http://schemas.microsoft.com/office/drawing/2010/main" val="0"/>
+                        </a:ext>
+                      </a:extLst>
+                    </a:blip>
+                    <a:srcRect/>
+                    <a:stretch>
+                      <a:fillRect/>
+                    </a:stretch>
+                  </pic:blipFill>
+                  <pic:spPr bwMode="auto">
+                    <a:xfrm>
+                      <a:off x="0" y="0"/>
+                      <a:ext cx="2902585" cy="3075940"/>
+                    </a:xfrm>
+                    <a:prstGeom prst="rect">
+                      <a:avLst/>
+                    </a:prstGeom>
+                    <a:noFill/>
+                    <a:ln>
+                      <a:noFill/>
+                    </a:ln>
+                  </pic:spPr>
+                </pic:pic>
+              </a:graphicData>
+            </a:graphic>
+          </wp:inline>
+        </w:drawing>
+      </w:r>
+    </w:p>
+    <w:p>
+      <w:pPr>
+        <w:spacing w:line="240" w:lineRule="auto"/>
+        <w:jc w:val="center"/>
+        <w:rPr>
+          <w:rFonts w:ascii="Calibri" w:eastAsia="Calibri" w:hAnsi="Calibri" w:cs="Times New Roman"/>
+          <w:i/>
+          <w:iCs/>
+          <w:color w:val="44546A"/>
+          <w:sz w:val="18"/>
+          <w:szCs w:val="18"/>
+        </w:rPr>
+      </w:pPr>
+      <w:r>
+        <w:rPr>
+          <w:rFonts w:ascii="Calibri" w:eastAsia="Calibri" w:hAnsi="Calibri" w:cs="Times New Roman"/>
+          <w:i/>
+          <w:iCs/>
+          <w:color w:val="44546A"/>
+          <w:sz w:val="18"/>
+          <w:szCs w:val="18"/>
+        </w:rPr>
+        <w:t>Figure Q3.</w:t>
+      </w:r>
+      <w:r>
+        <w:rPr>
+          <w:rFonts w:ascii="Calibri" w:eastAsia="Calibri" w:hAnsi="Calibri" w:cs="Times New Roman"/>
+          <w:i/>
+          <w:iCs/>
+          <w:color w:val="44546A"/>
+          <w:sz w:val="18"/>
+          <w:szCs w:val="18"/>
+        </w:rPr>
+        <w:fldChar w:fldCharType="begin"/>
+      </w:r>
+      <w:r>
+        <w:rPr>
+          <w:rFonts w:ascii="Calibri" w:eastAsia="Calibri" w:hAnsi="Calibri" w:cs="Times New Roman"/>
+          <w:i/>
+          <w:iCs/>
+          <w:color w:val="44546A"/>
+          <w:sz w:val="18"/>
+          <w:szCs w:val="18"/>
+        </w:rPr>
+        <w:instrText xml:space="preserve"> SEQ Figure \* ARABIC </w:instrText>
+      </w:r>
+      <w:r>
+        <w:rPr>
+          <w:rFonts w:ascii="Calibri" w:eastAsia="Calibri" w:hAnsi="Calibri" w:cs="Times New Roman"/>
+          <w:i/>
+          <w:iCs/>
+          <w:color w:val="44546A"/>
+          <w:sz w:val="18"/>
+          <w:szCs w:val="18"/>
+        </w:rPr>
+        <w:fldChar w:fldCharType="separate"/>
+      </w:r>
+      <w:r>
+        <w:rPr>
+          <w:rFonts w:ascii="Calibri" w:eastAsia="Calibri" w:hAnsi="Calibri" w:cs="Times New Roman"/>
+          <w:i/>
+          <w:iCs/>
+          <w:noProof/>
+          <w:color w:val="44546A"/>
+          <w:sz w:val="18"/>
+          <w:szCs w:val="18"/>
+        </w:rPr>
+        <w:t>4</w:t>
+      </w:r>
+      <w:r>
+        <w:rPr>
+          <w:rFonts w:ascii="Calibri" w:eastAsia="Calibri" w:hAnsi="Calibri" w:cs="Times New Roman"/>
+          <w:i/>
+          <w:iCs/>
+          <w:color w:val="44546A"/>
+          <w:sz w:val="18"/>
+          <w:szCs w:val="18"/>
+        </w:rPr>
+        <w:fldChar w:fldCharType="end"/>
+      </w:r>
+      <w:r>
+        <w:rPr>
+          <w:rFonts w:ascii="Calibri" w:eastAsia="Calibri" w:hAnsi="Calibri" w:cs="Times New Roman"/>
+          <w:i/>
+          <w:iCs/>
+          <w:color w:val="44546A"/>
+          <w:sz w:val="18"/>
+          <w:szCs w:val="18"/>
+        </w:rPr>
+        <w:t>: Efficiency vs. output current graph</w:t>
+      </w:r>
+    </w:p>
+    <w:p>
+      <w:pPr>
+        <w:keepNext/>
+        <w:jc w:val="center"/>
+        <w:rPr>
+          <w:rFonts w:ascii="Calibri" w:eastAsia="Calibri" w:hAnsi="Calibri" w:cs="Times New Roman"/>
+        </w:rPr>
+      </w:pPr>
+      <w:r>
+        <w:rPr>
+          <w:rFonts w:ascii="Calibri" w:eastAsia="Calibri" w:hAnsi="Calibri" w:cs="Times New Roman"/>
+          <w:noProof/>
+          <w:lang w:eastAsia="tr-TR"/>
+        </w:rPr>
+        <w:drawing>
+          <wp:inline distT="0" distB="0" distL="0" distR="0" wp14:anchorId="6ECEB65F" wp14:editId="0B374391">
+            <wp:extent cx="2902585" cy="3048000"/>
+            <wp:effectExtent l="0" t="0" r="0" b="0"/>
+            <wp:docPr id="16" name="Picture 16" descr="Output voltage ripple_output current"/>
+            <wp:cNvGraphicFramePr>
+              <a:graphicFrameLocks xmlns:a="http://schemas.openxmlformats.org/drawingml/2006/main" noChangeAspect="1"/>
+            </wp:cNvGraphicFramePr>
+            <a:graphic xmlns:a="http://schemas.openxmlformats.org/drawingml/2006/main">
+              <a:graphicData uri="http://schemas.openxmlformats.org/drawingml/2006/picture">
+                <pic:pic xmlns:pic="http://schemas.openxmlformats.org/drawingml/2006/picture">
+                  <pic:nvPicPr>
+                    <pic:cNvPr id="0" name="Picture 38" descr="Output voltage ripple_output current"/>
+                    <pic:cNvPicPr>
+                      <a:picLocks noChangeAspect="1" noChangeArrowheads="1"/>
+                    </pic:cNvPicPr>
+                  </pic:nvPicPr>
+                  <pic:blipFill>
+                    <a:blip r:embed="rId27">
+                      <a:extLst>
+                        <a:ext uri="{28A0092B-C50C-407E-A947-70E740481C1C}">
+                          <a14:useLocalDpi xmlns:a14="http://schemas.microsoft.com/office/drawing/2010/main" val="0"/>
+                        </a:ext>
+                      </a:extLst>
+                    </a:blip>
+                    <a:srcRect/>
+                    <a:stretch>
+                      <a:fillRect/>
+                    </a:stretch>
+                  </pic:blipFill>
+                  <pic:spPr bwMode="auto">
+                    <a:xfrm>
+                      <a:off x="0" y="0"/>
+                      <a:ext cx="2902585" cy="3048000"/>
+                    </a:xfrm>
+                    <a:prstGeom prst="rect">
+                      <a:avLst/>
+                    </a:prstGeom>
+                    <a:noFill/>
+                    <a:ln>
+                      <a:noFill/>
+                    </a:ln>
+                  </pic:spPr>
+                </pic:pic>
+              </a:graphicData>
+            </a:graphic>
+          </wp:inline>
+        </w:drawing>
+      </w:r>
+    </w:p>
+    <w:p>
+      <w:pPr>
+        <w:spacing w:line="240" w:lineRule="auto"/>
+        <w:jc w:val="center"/>
+        <w:rPr>
+          <w:rFonts w:ascii="Calibri" w:eastAsia="Calibri" w:hAnsi="Calibri" w:cs="Times New Roman"/>
+          <w:i/>
+          <w:iCs/>
+          <w:color w:val="44546A"/>
+          <w:sz w:val="18"/>
+          <w:szCs w:val="18"/>
+        </w:rPr>
+      </w:pPr>
+      <w:r>
+        <w:rPr>
+          <w:rFonts w:ascii="Calibri" w:eastAsia="Calibri" w:hAnsi="Calibri" w:cs="Times New Roman"/>
+          <w:i/>
+          <w:iCs/>
+          <w:color w:val="44546A"/>
+          <w:sz w:val="18"/>
+          <w:szCs w:val="18"/>
+        </w:rPr>
+        <w:t>Figure Q3.</w:t>
+      </w:r>
+      <w:r>
+        <w:rPr>
+          <w:rFonts w:ascii="Calibri" w:eastAsia="Calibri" w:hAnsi="Calibri" w:cs="Times New Roman"/>
+          <w:i/>
+          <w:iCs/>
+          <w:color w:val="44546A"/>
+          <w:sz w:val="18"/>
+          <w:szCs w:val="18"/>
+        </w:rPr>
+        <w:fldChar w:fldCharType="begin"/>
+      </w:r>
+      <w:r>
+        <w:rPr>
+          <w:rFonts w:ascii="Calibri" w:eastAsia="Calibri" w:hAnsi="Calibri" w:cs="Times New Roman"/>
+          <w:i/>
+          <w:iCs/>
+          <w:color w:val="44546A"/>
+          <w:sz w:val="18"/>
+          <w:szCs w:val="18"/>
+        </w:rPr>
+        <w:instrText xml:space="preserve"> SEQ Figure \* ARABIC </w:instrText>
+      </w:r>
+      <w:r>
+        <w:rPr>
+          <w:rFonts w:ascii="Calibri" w:eastAsia="Calibri" w:hAnsi="Calibri" w:cs="Times New Roman"/>
+          <w:i/>
+          <w:iCs/>
+          <w:color w:val="44546A"/>
+          <w:sz w:val="18"/>
+          <w:szCs w:val="18"/>
+        </w:rPr>
+        <w:fldChar w:fldCharType="separate"/>
+      </w:r>
+      <w:r>
+        <w:rPr>
+          <w:rFonts w:ascii="Calibri" w:eastAsia="Calibri" w:hAnsi="Calibri" w:cs="Times New Roman"/>
+          <w:i/>
+          <w:iCs/>
+          <w:noProof/>
+          <w:color w:val="44546A"/>
+          <w:sz w:val="18"/>
+          <w:szCs w:val="18"/>
+        </w:rPr>
+        <w:t>5</w:t>
+      </w:r>
+      <w:r>
+        <w:rPr>
+          <w:rFonts w:ascii="Calibri" w:eastAsia="Calibri" w:hAnsi="Calibri" w:cs="Times New Roman"/>
+          <w:i/>
+          <w:iCs/>
+          <w:color w:val="44546A"/>
+          <w:sz w:val="18"/>
+          <w:szCs w:val="18"/>
+        </w:rPr>
+        <w:fldChar w:fldCharType="end"/>
+      </w:r>
+      <w:r>
+        <w:rPr>
+          <w:rFonts w:ascii="Calibri" w:eastAsia="Calibri" w:hAnsi="Calibri" w:cs="Times New Roman"/>
+          <w:i/>
+          <w:iCs/>
+          <w:color w:val="44546A"/>
+          <w:sz w:val="18"/>
+          <w:szCs w:val="18"/>
+        </w:rPr>
+        <w:t>: Output voltage ripple vs. output current graph</w:t>
+      </w:r>
+    </w:p>
+    <w:p>
+      <w:pPr>
+        <w:rPr>
+          <w:rFonts w:ascii="Calibri" w:eastAsia="Calibri" w:hAnsi="Calibri" w:cs="Times New Roman"/>
+        </w:rPr>
+      </w:pPr>
+      <w:r>
+        <w:rPr>
+          <w:rFonts w:ascii="Calibri" w:eastAsia="Calibri" w:hAnsi="Calibri" w:cs="Times New Roman"/>
+        </w:rPr>
+        <w:t>Important parameters listed in Table Q3.2</w:t>
+      </w:r>
+    </w:p>
+    <w:p>
+      <w:pPr>
+        <w:keepNext/>
+        <w:spacing w:line="240" w:lineRule="auto"/>
+        <w:rPr>
+          <w:rFonts w:ascii="Calibri" w:eastAsia="Calibri" w:hAnsi="Calibri" w:cs="Times New Roman"/>
+          <w:i/>
+          <w:iCs/>
+          <w:color w:val="44546A"/>
+          <w:sz w:val="18"/>
+          <w:szCs w:val="18"/>
+        </w:rPr>
+      </w:pPr>
+      <w:r>
+        <w:rPr>
+          <w:rFonts w:ascii="Calibri" w:eastAsia="Calibri" w:hAnsi="Calibri" w:cs="Times New Roman"/>
+          <w:i/>
+          <w:iCs/>
+          <w:color w:val="44546A"/>
+          <w:sz w:val="18"/>
+          <w:szCs w:val="18"/>
+        </w:rPr>
+        <w:t>Table Q3.2: Design operating values</w:t>
+      </w:r>
+    </w:p>
+    <w:tbl>
+      <w:tblPr>
+        <w:tblStyle w:val="TableGrid"/>
+        <w:tblW w:w="0" w:type="auto"/>
+        <w:tblLook w:val="04A0" w:firstRow="1" w:lastRow="0" w:firstColumn="1" w:lastColumn="0" w:noHBand="0" w:noVBand="1"/>
+      </w:tblPr>
+      <w:tblGrid>
+        <w:gridCol w:w="4606"/>
+        <w:gridCol w:w="4606"/>
+      </w:tblGrid>
+      <w:tr>
+        <w:trPr>
+          <w:trHeight w:hRule="exact" w:val="284"/>
+        </w:trPr>
+        <w:tc>
+          <w:tcPr>
+            <w:tcW w:w="4606" w:type="dxa"/>
+            <w:tcBorders>
+              <w:top w:val="single" w:sz="4" w:space="0" w:color="auto"/>
+              <w:left w:val="single" w:sz="4" w:space="0" w:color="auto"/>
+              <w:bottom w:val="single" w:sz="4" w:space="0" w:color="auto"/>
+              <w:right w:val="single" w:sz="4" w:space="0" w:color="auto"/>
+            </w:tcBorders>
+            <w:hideMark/>
+          </w:tcPr>
+          <w:p>
+            <w:pPr>
+              <w:rPr>
+                <w:rFonts w:ascii="Calibri" w:eastAsia="Calibri" w:hAnsi="Calibri" w:cs="Times New Roman"/>
+              </w:rPr>
+            </w:pPr>
+            <w:r>
+              <w:rPr>
+                <w:rFonts w:ascii="Calibri" w:eastAsia="Calibri" w:hAnsi="Calibri" w:cs="Times New Roman"/>
+              </w:rPr>
+              <w:t>Inductor current peak to peak value</w:t>
+            </w:r>
+          </w:p>
+        </w:tc>
+        <w:tc>
+          <w:tcPr>
+            <w:tcW w:w="4606" w:type="dxa"/>
+            <w:tcBorders>
+              <w:top w:val="single" w:sz="4" w:space="0" w:color="auto"/>
+              <w:left w:val="single" w:sz="4" w:space="0" w:color="auto"/>
+              <w:bottom w:val="single" w:sz="4" w:space="0" w:color="auto"/>
+              <w:right w:val="single" w:sz="4" w:space="0" w:color="auto"/>
+            </w:tcBorders>
+            <w:hideMark/>
+          </w:tcPr>
+          <w:p>
+            <w:pPr>
+              <w:rPr>
+                <w:rFonts w:ascii="Calibri" w:eastAsia="Calibri" w:hAnsi="Calibri" w:cs="Times New Roman"/>
+              </w:rPr>
+            </w:pPr>
+            <w:r>
+              <w:rPr>
+                <w:rFonts w:ascii="Calibri" w:eastAsia="Calibri" w:hAnsi="Calibri" w:cs="Times New Roman"/>
+              </w:rPr>
+              <w:t>8.204 A</w:t>
+            </w:r>
+          </w:p>
+        </w:tc>
+      </w:tr>
+      <w:tr>
+        <w:trPr>
+          <w:trHeight w:hRule="exact" w:val="284"/>
+        </w:trPr>
+        <w:tc>
+          <w:tcPr>
+            <w:tcW w:w="4606" w:type="dxa"/>
+            <w:tcBorders>
+              <w:top w:val="single" w:sz="4" w:space="0" w:color="auto"/>
+              <w:left w:val="single" w:sz="4" w:space="0" w:color="auto"/>
+              <w:bottom w:val="single" w:sz="4" w:space="0" w:color="auto"/>
+              <w:right w:val="single" w:sz="4" w:space="0" w:color="auto"/>
+            </w:tcBorders>
+            <w:hideMark/>
+          </w:tcPr>
+          <w:p>
+            <w:pPr>
+              <w:rPr>
+                <w:rFonts w:ascii="Calibri" w:eastAsia="Calibri" w:hAnsi="Calibri" w:cs="Times New Roman"/>
+              </w:rPr>
+            </w:pPr>
+            <w:r>
+              <w:rPr>
+                <w:rFonts w:ascii="Calibri" w:eastAsia="Calibri" w:hAnsi="Calibri" w:cs="Times New Roman"/>
+              </w:rPr>
+              <w:t>Output voltage peak to peak value</w:t>
+            </w:r>
+          </w:p>
+        </w:tc>
+        <w:tc>
+          <w:tcPr>
+            <w:tcW w:w="4606" w:type="dxa"/>
+            <w:tcBorders>
+              <w:top w:val="single" w:sz="4" w:space="0" w:color="auto"/>
+              <w:left w:val="single" w:sz="4" w:space="0" w:color="auto"/>
+              <w:bottom w:val="single" w:sz="4" w:space="0" w:color="auto"/>
+              <w:right w:val="single" w:sz="4" w:space="0" w:color="auto"/>
+            </w:tcBorders>
+            <w:hideMark/>
+          </w:tcPr>
+          <w:p>
+            <w:pPr>
+              <w:rPr>
+                <w:rFonts w:ascii="Calibri" w:eastAsia="Calibri" w:hAnsi="Calibri" w:cs="Times New Roman"/>
+              </w:rPr>
+            </w:pPr>
+            <w:r>
+              <w:rPr>
+                <w:rFonts w:ascii="Calibri" w:eastAsia="Calibri" w:hAnsi="Calibri" w:cs="Times New Roman"/>
+              </w:rPr>
+              <w:t>0.074 V</w:t>
+            </w:r>
+          </w:p>
+        </w:tc>
+      </w:tr>
+      <w:tr>
+        <w:trPr>
+          <w:trHeight w:hRule="exact" w:val="284"/>
+        </w:trPr>
+        <w:tc>
+          <w:tcPr>
+            <w:tcW w:w="4606" w:type="dxa"/>
+            <w:tcBorders>
+              <w:top w:val="single" w:sz="4" w:space="0" w:color="auto"/>
+              <w:left w:val="single" w:sz="4" w:space="0" w:color="auto"/>
+              <w:bottom w:val="single" w:sz="4" w:space="0" w:color="auto"/>
+              <w:right w:val="single" w:sz="4" w:space="0" w:color="auto"/>
+            </w:tcBorders>
+            <w:hideMark/>
+          </w:tcPr>
+          <w:p>
+            <w:pPr>
+              <w:rPr>
+                <w:rFonts w:ascii="Calibri" w:eastAsia="Calibri" w:hAnsi="Calibri" w:cs="Times New Roman"/>
+              </w:rPr>
+            </w:pPr>
+            <w:r>
+              <w:rPr>
+                <w:rFonts w:ascii="Calibri" w:eastAsia="Calibri" w:hAnsi="Calibri" w:cs="Times New Roman"/>
+              </w:rPr>
+              <w:t>Efficiency</w:t>
+            </w:r>
+          </w:p>
+        </w:tc>
+        <w:tc>
+          <w:tcPr>
+            <w:tcW w:w="4606" w:type="dxa"/>
+            <w:tcBorders>
+              <w:top w:val="single" w:sz="4" w:space="0" w:color="auto"/>
+              <w:left w:val="single" w:sz="4" w:space="0" w:color="auto"/>
+              <w:bottom w:val="single" w:sz="4" w:space="0" w:color="auto"/>
+              <w:right w:val="single" w:sz="4" w:space="0" w:color="auto"/>
+            </w:tcBorders>
+            <w:hideMark/>
+          </w:tcPr>
+          <w:p>
+            <w:pPr>
+              <w:rPr>
+                <w:rFonts w:ascii="Calibri" w:eastAsia="Calibri" w:hAnsi="Calibri" w:cs="Times New Roman"/>
+              </w:rPr>
+            </w:pPr>
+            <w:r>
+              <w:rPr>
+                <w:rFonts w:ascii="Calibri" w:eastAsia="Calibri" w:hAnsi="Calibri" w:cs="Times New Roman"/>
+              </w:rPr>
+              <w:t>95.78 %</w:t>
+            </w:r>
+          </w:p>
+        </w:tc>
+      </w:tr>
+      <w:tr>
+        <w:trPr>
+          <w:trHeight w:hRule="exact" w:val="284"/>
+        </w:trPr>
+        <w:tc>
+          <w:tcPr>
+            <w:tcW w:w="4606" w:type="dxa"/>
+            <w:tcBorders>
+              <w:top w:val="single" w:sz="4" w:space="0" w:color="auto"/>
+              <w:left w:val="single" w:sz="4" w:space="0" w:color="auto"/>
+              <w:bottom w:val="single" w:sz="4" w:space="0" w:color="auto"/>
+              <w:right w:val="single" w:sz="4" w:space="0" w:color="auto"/>
+            </w:tcBorders>
+            <w:hideMark/>
+          </w:tcPr>
+          <w:p>
+            <w:pPr>
+              <w:rPr>
+                <w:rFonts w:ascii="Calibri" w:eastAsia="Calibri" w:hAnsi="Calibri" w:cs="Times New Roman"/>
+              </w:rPr>
+            </w:pPr>
+            <w:r>
+              <w:rPr>
+                <w:rFonts w:ascii="Calibri" w:eastAsia="Calibri" w:hAnsi="Calibri" w:cs="Times New Roman"/>
+              </w:rPr>
+              <w:t>IC junction Temperature</w:t>
+            </w:r>
+          </w:p>
+        </w:tc>
+        <w:tc>
+          <w:tcPr>
+            <w:tcW w:w="4606" w:type="dxa"/>
+            <w:tcBorders>
+              <w:top w:val="single" w:sz="4" w:space="0" w:color="auto"/>
+              <w:left w:val="single" w:sz="4" w:space="0" w:color="auto"/>
+              <w:bottom w:val="single" w:sz="4" w:space="0" w:color="auto"/>
+              <w:right w:val="single" w:sz="4" w:space="0" w:color="auto"/>
+            </w:tcBorders>
+            <w:hideMark/>
+          </w:tcPr>
+          <w:p>
+            <w:pPr>
+              <w:rPr>
+                <w:rFonts w:ascii="Calibri" w:eastAsia="Calibri" w:hAnsi="Calibri" w:cs="Times New Roman"/>
+              </w:rPr>
+            </w:pPr>
+            <w:r>
+              <w:rPr>
+                <w:rFonts w:ascii="Calibri" w:eastAsia="Calibri" w:hAnsi="Calibri" w:cs="Times New Roman"/>
+              </w:rPr>
+              <w:t>53.3</w:t>
+            </w:r>
+            <w:r>
+              <w:rPr>
+                <w:rFonts w:ascii="Calibri" w:eastAsia="Calibri" w:hAnsi="Calibri" w:cs="Times New Roman"/>
+                <w:vertAlign w:val="superscript"/>
+              </w:rPr>
+              <w:t>o</w:t>
+            </w:r>
+            <w:r>
+              <w:rPr>
+                <w:rFonts w:ascii="Calibri" w:eastAsia="Calibri" w:hAnsi="Calibri" w:cs="Times New Roman"/>
+              </w:rPr>
+              <w:t>C</w:t>
+            </w:r>
+          </w:p>
+        </w:tc>
+      </w:tr>
+      <w:tr>
+        <w:trPr>
+          <w:trHeight w:hRule="exact" w:val="284"/>
+        </w:trPr>
+        <w:tc>
+          <w:tcPr>
+            <w:tcW w:w="4606" w:type="dxa"/>
+            <w:tcBorders>
+              <w:top w:val="single" w:sz="4" w:space="0" w:color="auto"/>
+              <w:left w:val="single" w:sz="4" w:space="0" w:color="auto"/>
+              <w:bottom w:val="single" w:sz="4" w:space="0" w:color="auto"/>
+              <w:right w:val="single" w:sz="4" w:space="0" w:color="auto"/>
+            </w:tcBorders>
+            <w:hideMark/>
+          </w:tcPr>
+          <w:p>
+            <w:pPr>
+              <w:rPr>
+                <w:rFonts w:ascii="Calibri" w:eastAsia="Calibri" w:hAnsi="Calibri" w:cs="Times New Roman"/>
+              </w:rPr>
+            </w:pPr>
+            <w:r>
+              <w:rPr>
+                <w:rFonts w:ascii="Calibri" w:eastAsia="Calibri" w:hAnsi="Calibri" w:cs="Times New Roman"/>
+              </w:rPr>
+              <w:t>Mode</w:t>
+            </w:r>
+          </w:p>
+        </w:tc>
+        <w:tc>
+          <w:tcPr>
+            <w:tcW w:w="4606" w:type="dxa"/>
+            <w:tcBorders>
+              <w:top w:val="single" w:sz="4" w:space="0" w:color="auto"/>
+              <w:left w:val="single" w:sz="4" w:space="0" w:color="auto"/>
+              <w:bottom w:val="single" w:sz="4" w:space="0" w:color="auto"/>
+              <w:right w:val="single" w:sz="4" w:space="0" w:color="auto"/>
+            </w:tcBorders>
+            <w:hideMark/>
+          </w:tcPr>
+          <w:p>
+            <w:pPr>
+              <w:rPr>
+                <w:rFonts w:ascii="Calibri" w:eastAsia="Calibri" w:hAnsi="Calibri" w:cs="Times New Roman"/>
+              </w:rPr>
+            </w:pPr>
+            <w:r>
+              <w:rPr>
+                <w:rFonts w:ascii="Calibri" w:eastAsia="Calibri" w:hAnsi="Calibri" w:cs="Times New Roman"/>
+              </w:rPr>
+              <w:t>BOOST CCM</w:t>
+            </w:r>
+          </w:p>
+        </w:tc>
+      </w:tr>
+      <w:tr>
+        <w:trPr>
+          <w:trHeight w:hRule="exact" w:val="284"/>
+        </w:trPr>
+        <w:tc>
+          <w:tcPr>
+            <w:tcW w:w="4606" w:type="dxa"/>
+            <w:tcBorders>
+              <w:top w:val="single" w:sz="4" w:space="0" w:color="auto"/>
+              <w:left w:val="single" w:sz="4" w:space="0" w:color="auto"/>
+              <w:bottom w:val="single" w:sz="4" w:space="0" w:color="auto"/>
+              <w:right w:val="single" w:sz="4" w:space="0" w:color="auto"/>
+            </w:tcBorders>
+            <w:hideMark/>
+          </w:tcPr>
+          <w:p>
+            <w:pPr>
+              <w:rPr>
+                <w:rFonts w:ascii="Calibri" w:eastAsia="Calibri" w:hAnsi="Calibri" w:cs="Times New Roman"/>
+              </w:rPr>
+            </w:pPr>
+            <w:r>
+              <w:rPr>
+                <w:rFonts w:ascii="Calibri" w:eastAsia="Calibri" w:hAnsi="Calibri" w:cs="Times New Roman"/>
+              </w:rPr>
+              <w:t>Footprint</w:t>
+            </w:r>
+          </w:p>
+        </w:tc>
+        <w:tc>
+          <w:tcPr>
+            <w:tcW w:w="4606" w:type="dxa"/>
+            <w:tcBorders>
+              <w:top w:val="single" w:sz="4" w:space="0" w:color="auto"/>
+              <w:left w:val="single" w:sz="4" w:space="0" w:color="auto"/>
+              <w:bottom w:val="single" w:sz="4" w:space="0" w:color="auto"/>
+              <w:right w:val="single" w:sz="4" w:space="0" w:color="auto"/>
+            </w:tcBorders>
+            <w:hideMark/>
+          </w:tcPr>
+          <w:p>
+            <w:pPr>
+              <w:rPr>
+                <w:rFonts w:ascii="Calibri" w:eastAsia="Calibri" w:hAnsi="Calibri" w:cs="Times New Roman"/>
+                <w:vertAlign w:val="superscript"/>
+              </w:rPr>
+            </w:pPr>
+            <w:r>
+              <w:rPr>
+                <w:rFonts w:ascii="Calibri" w:eastAsia="Calibri" w:hAnsi="Calibri" w:cs="Times New Roman"/>
+              </w:rPr>
+              <w:t>123 mm</w:t>
+            </w:r>
+            <w:r>
+              <w:rPr>
+                <w:rFonts w:ascii="Calibri" w:eastAsia="Calibri" w:hAnsi="Calibri" w:cs="Times New Roman"/>
+                <w:vertAlign w:val="superscript"/>
+              </w:rPr>
+              <w:t>2</w:t>
+            </w:r>
+          </w:p>
+        </w:tc>
+      </w:tr>
+      <w:tr>
+        <w:trPr>
+          <w:trHeight w:hRule="exact" w:val="284"/>
+        </w:trPr>
+        <w:tc>
+          <w:tcPr>
+            <w:tcW w:w="4606" w:type="dxa"/>
+            <w:tcBorders>
+              <w:top w:val="single" w:sz="4" w:space="0" w:color="auto"/>
+              <w:left w:val="single" w:sz="4" w:space="0" w:color="auto"/>
+              <w:bottom w:val="single" w:sz="4" w:space="0" w:color="auto"/>
+              <w:right w:val="single" w:sz="4" w:space="0" w:color="auto"/>
+            </w:tcBorders>
+            <w:hideMark/>
+          </w:tcPr>
+          <w:p>
+            <w:pPr>
+              <w:rPr>
+                <w:rFonts w:ascii="Calibri" w:eastAsia="Calibri" w:hAnsi="Calibri" w:cs="Times New Roman"/>
+              </w:rPr>
+            </w:pPr>
+            <w:r>
+              <w:rPr>
+                <w:rFonts w:ascii="Calibri" w:eastAsia="Calibri" w:hAnsi="Calibri" w:cs="Times New Roman"/>
+              </w:rPr>
+              <w:t>BOM cost</w:t>
+            </w:r>
+          </w:p>
+        </w:tc>
+        <w:tc>
+          <w:tcPr>
+            <w:tcW w:w="4606" w:type="dxa"/>
+            <w:tcBorders>
+              <w:top w:val="single" w:sz="4" w:space="0" w:color="auto"/>
+              <w:left w:val="single" w:sz="4" w:space="0" w:color="auto"/>
+              <w:bottom w:val="single" w:sz="4" w:space="0" w:color="auto"/>
+              <w:right w:val="single" w:sz="4" w:space="0" w:color="auto"/>
+            </w:tcBorders>
+            <w:hideMark/>
+          </w:tcPr>
+          <w:p>
+            <w:pPr>
+              <w:rPr>
+                <w:rFonts w:ascii="Calibri" w:eastAsia="Calibri" w:hAnsi="Calibri" w:cs="Times New Roman"/>
+              </w:rPr>
+            </w:pPr>
+            <w:r>
+              <w:rPr>
+                <w:rFonts w:ascii="Calibri" w:eastAsia="Calibri" w:hAnsi="Calibri" w:cs="Times New Roman"/>
+              </w:rPr>
+              <w:t xml:space="preserve">3.53 </w:t>
+            </w:r>
+            <w:r>
+              <w:rPr>
+                <w:rFonts w:ascii="Calibri" w:eastAsia="Calibri" w:hAnsi="Calibri" w:cs="Calibri"/>
+              </w:rPr>
+              <w:t>$</w:t>
+            </w:r>
+          </w:p>
+        </w:tc>
+      </w:tr>
+    </w:tbl>
+    <w:p>
+      <w:pPr>
+        <w:rPr>
+          <w:rFonts w:ascii="Calibri" w:eastAsia="Calibri" w:hAnsi="Calibri" w:cs="Times New Roman"/>
+        </w:rPr>
+      </w:pPr>
+      <w:r>
+        <w:rPr>
+          <w:rFonts w:ascii="Calibri" w:eastAsia="Calibri" w:hAnsi="Calibri" w:cs="Times New Roman"/>
+        </w:rPr>
+        <w:lastRenderedPageBreak/>
+        <w:t>Moreover power loss graph for circuit elements indicated in Figure Q3.6.</w:t>
+      </w:r>
+    </w:p>
+    <w:p>
+      <w:pPr>
+        <w:keepNext/>
+        <w:jc w:val="center"/>
+        <w:rPr>
+          <w:rFonts w:ascii="Calibri" w:eastAsia="Calibri" w:hAnsi="Calibri" w:cs="Times New Roman"/>
+        </w:rPr>
+      </w:pPr>
+      <w:r>
+        <w:rPr>
+          <w:rFonts w:ascii="Calibri" w:eastAsia="Calibri" w:hAnsi="Calibri" w:cs="Times New Roman"/>
+          <w:noProof/>
+          <w:lang w:eastAsia="tr-TR"/>
+        </w:rPr>
+        <w:drawing>
+          <wp:inline distT="0" distB="0" distL="0" distR="0" wp14:anchorId="6227B81D" wp14:editId="28CF1158">
+            <wp:extent cx="5742940" cy="1607185"/>
+            <wp:effectExtent l="0" t="0" r="0" b="0"/>
+            <wp:docPr id="17" name="Picture 17" descr="power loss"/>
+            <wp:cNvGraphicFramePr>
+              <a:graphicFrameLocks xmlns:a="http://schemas.openxmlformats.org/drawingml/2006/main" noChangeAspect="1"/>
+            </wp:cNvGraphicFramePr>
+            <a:graphic xmlns:a="http://schemas.openxmlformats.org/drawingml/2006/main">
+              <a:graphicData uri="http://schemas.openxmlformats.org/drawingml/2006/picture">
+                <pic:pic xmlns:pic="http://schemas.openxmlformats.org/drawingml/2006/picture">
+                  <pic:nvPicPr>
+                    <pic:cNvPr id="0" name="Picture 39" descr="power loss"/>
+                    <pic:cNvPicPr>
+                      <a:picLocks noChangeAspect="1" noChangeArrowheads="1"/>
+                    </pic:cNvPicPr>
+                  </pic:nvPicPr>
+                  <pic:blipFill>
+                    <a:blip r:embed="rId28">
+                      <a:extLst>
+                        <a:ext uri="{28A0092B-C50C-407E-A947-70E740481C1C}">
+                          <a14:useLocalDpi xmlns:a14="http://schemas.microsoft.com/office/drawing/2010/main" val="0"/>
+                        </a:ext>
+                      </a:extLst>
+                    </a:blip>
+                    <a:srcRect/>
+                    <a:stretch>
+                      <a:fillRect/>
+                    </a:stretch>
+                  </pic:blipFill>
+                  <pic:spPr bwMode="auto">
+                    <a:xfrm>
+                      <a:off x="0" y="0"/>
+                      <a:ext cx="5742940" cy="1607185"/>
+                    </a:xfrm>
+                    <a:prstGeom prst="rect">
+                      <a:avLst/>
+                    </a:prstGeom>
+                    <a:noFill/>
+                    <a:ln>
+                      <a:noFill/>
+                    </a:ln>
+                  </pic:spPr>
+                </pic:pic>
+              </a:graphicData>
+            </a:graphic>
+          </wp:inline>
+        </w:drawing>
+      </w:r>
+    </w:p>
+    <w:p>
+      <w:pPr>
+        <w:spacing w:line="240" w:lineRule="auto"/>
+        <w:jc w:val="center"/>
+        <w:rPr>
+          <w:rFonts w:ascii="Calibri" w:eastAsia="Calibri" w:hAnsi="Calibri" w:cs="Times New Roman"/>
+          <w:i/>
+          <w:iCs/>
+          <w:color w:val="44546A"/>
+          <w:sz w:val="18"/>
+          <w:szCs w:val="18"/>
+        </w:rPr>
+      </w:pPr>
+      <w:r>
+        <w:rPr>
+          <w:rFonts w:ascii="Calibri" w:eastAsia="Calibri" w:hAnsi="Calibri" w:cs="Times New Roman"/>
+          <w:i/>
+          <w:iCs/>
+          <w:color w:val="44546A"/>
+          <w:sz w:val="18"/>
+          <w:szCs w:val="18"/>
+        </w:rPr>
+        <w:t>Figure Q3.</w:t>
+      </w:r>
+      <w:r>
+        <w:rPr>
+          <w:rFonts w:ascii="Calibri" w:eastAsia="Calibri" w:hAnsi="Calibri" w:cs="Times New Roman"/>
+          <w:i/>
+          <w:iCs/>
+          <w:color w:val="44546A"/>
+          <w:sz w:val="18"/>
+          <w:szCs w:val="18"/>
+        </w:rPr>
+        <w:fldChar w:fldCharType="begin"/>
+      </w:r>
+      <w:r>
+        <w:rPr>
+          <w:rFonts w:ascii="Calibri" w:eastAsia="Calibri" w:hAnsi="Calibri" w:cs="Times New Roman"/>
+          <w:i/>
+          <w:iCs/>
+          <w:color w:val="44546A"/>
+          <w:sz w:val="18"/>
+          <w:szCs w:val="18"/>
+        </w:rPr>
+        <w:instrText xml:space="preserve"> SEQ Figure \* ARABIC </w:instrText>
+      </w:r>
+      <w:r>
+        <w:rPr>
+          <w:rFonts w:ascii="Calibri" w:eastAsia="Calibri" w:hAnsi="Calibri" w:cs="Times New Roman"/>
+          <w:i/>
+          <w:iCs/>
+          <w:color w:val="44546A"/>
+          <w:sz w:val="18"/>
+          <w:szCs w:val="18"/>
+        </w:rPr>
+        <w:fldChar w:fldCharType="separate"/>
+      </w:r>
+      <w:r>
+        <w:rPr>
+          <w:rFonts w:ascii="Calibri" w:eastAsia="Calibri" w:hAnsi="Calibri" w:cs="Times New Roman"/>
+          <w:i/>
+          <w:iCs/>
+          <w:noProof/>
+          <w:color w:val="44546A"/>
+          <w:sz w:val="18"/>
+          <w:szCs w:val="18"/>
+        </w:rPr>
+        <w:t>6</w:t>
+      </w:r>
+      <w:r>
+        <w:rPr>
+          <w:rFonts w:ascii="Calibri" w:eastAsia="Calibri" w:hAnsi="Calibri" w:cs="Times New Roman"/>
+          <w:i/>
+          <w:iCs/>
+          <w:color w:val="44546A"/>
+          <w:sz w:val="18"/>
+          <w:szCs w:val="18"/>
+        </w:rPr>
+        <w:fldChar w:fldCharType="end"/>
+      </w:r>
+      <w:r>
+        <w:rPr>
+          <w:rFonts w:ascii="Calibri" w:eastAsia="Calibri" w:hAnsi="Calibri" w:cs="Times New Roman"/>
+          <w:i/>
+          <w:iCs/>
+          <w:color w:val="44546A"/>
+          <w:sz w:val="18"/>
+          <w:szCs w:val="18"/>
+        </w:rPr>
+        <w:t>: Power loss graph of circuit elements</w:t>
+      </w:r>
+    </w:p>
+    <w:p>
+      <w:pPr>
+        <w:rPr>
+          <w:rFonts w:ascii="Calibri" w:eastAsia="Calibri" w:hAnsi="Calibri" w:cs="Times New Roman"/>
+        </w:rPr>
+      </w:pPr>
+      <w:r>
+        <w:rPr>
+          <w:rFonts w:ascii="Calibri" w:eastAsia="Calibri" w:hAnsi="Calibri" w:cs="Times New Roman"/>
+        </w:rPr>
+        <w:t>Lastly we are required to perform simulations and show their result. Asked simulations are output voltage vs. time graph for steady-state, inductor current vs. time for steady-state, and output voltage &amp; output current vs. time for load transient which are indicated in Figure Q3.7, Figure Q3.8 and Figure Q3.9 respectively.</w:t>
+      </w:r>
+    </w:p>
+    <w:p>
+      <w:pPr>
+        <w:keepNext/>
+        <w:jc w:val="center"/>
+        <w:rPr>
+          <w:rFonts w:ascii="Calibri" w:eastAsia="Calibri" w:hAnsi="Calibri" w:cs="Times New Roman"/>
+        </w:rPr>
+      </w:pPr>
+      <w:r>
+        <w:rPr>
+          <w:rFonts w:ascii="Calibri" w:eastAsia="Calibri" w:hAnsi="Calibri" w:cs="Times New Roman"/>
+          <w:noProof/>
+          <w:lang w:eastAsia="tr-TR"/>
+        </w:rPr>
+        <w:drawing>
+          <wp:inline distT="0" distB="0" distL="0" distR="0" wp14:anchorId="2AD92A85" wp14:editId="68410A14">
+            <wp:extent cx="4578985" cy="4641215"/>
+            <wp:effectExtent l="0" t="0" r="0" b="6985"/>
+            <wp:docPr id="18" name="Picture 18" descr="outpuvoltage"/>
+            <wp:cNvGraphicFramePr>
+              <a:graphicFrameLocks xmlns:a="http://schemas.openxmlformats.org/drawingml/2006/main" noChangeAspect="1"/>
+            </wp:cNvGraphicFramePr>
+            <a:graphic xmlns:a="http://schemas.openxmlformats.org/drawingml/2006/main">
+              <a:graphicData uri="http://schemas.openxmlformats.org/drawingml/2006/picture">
+                <pic:pic xmlns:pic="http://schemas.openxmlformats.org/drawingml/2006/picture">
+                  <pic:nvPicPr>
+                    <pic:cNvPr id="0" name="Picture 40" descr="outpuvoltage"/>
+                    <pic:cNvPicPr>
+                      <a:picLocks noChangeAspect="1" noChangeArrowheads="1"/>
+                    </pic:cNvPicPr>
+                  </pic:nvPicPr>
+                  <pic:blipFill>
+                    <a:blip r:embed="rId29">
+                      <a:extLst>
+                        <a:ext uri="{28A0092B-C50C-407E-A947-70E740481C1C}">
+                          <a14:useLocalDpi xmlns:a14="http://schemas.microsoft.com/office/drawing/2010/main" val="0"/>
+                        </a:ext>
+                      </a:extLst>
+                    </a:blip>
+                    <a:srcRect/>
+                    <a:stretch>
+                      <a:fillRect/>
+                    </a:stretch>
+                  </pic:blipFill>
+                  <pic:spPr bwMode="auto">
+                    <a:xfrm>
+                      <a:off x="0" y="0"/>
+                      <a:ext cx="4578985" cy="4641215"/>
+                    </a:xfrm>
+                    <a:prstGeom prst="rect">
+                      <a:avLst/>
+                    </a:prstGeom>
+                    <a:noFill/>
+                    <a:ln>
+                      <a:noFill/>
+                    </a:ln>
+                  </pic:spPr>
+                </pic:pic>
+              </a:graphicData>
+            </a:graphic>
+          </wp:inline>
+        </w:drawing>
+      </w:r>
+    </w:p>
+    <w:p>
+      <w:pPr>
+        <w:spacing w:line="240" w:lineRule="auto"/>
+        <w:jc w:val="center"/>
+        <w:rPr>
+          <w:rFonts w:ascii="Calibri" w:eastAsia="Calibri" w:hAnsi="Calibri" w:cs="Times New Roman"/>
+          <w:i/>
+          <w:iCs/>
+          <w:color w:val="44546A"/>
+          <w:sz w:val="18"/>
+          <w:szCs w:val="18"/>
+        </w:rPr>
+      </w:pPr>
+      <w:r>
+        <w:rPr>
+          <w:rFonts w:ascii="Calibri" w:eastAsia="Calibri" w:hAnsi="Calibri" w:cs="Times New Roman"/>
+          <w:i/>
+          <w:iCs/>
+          <w:color w:val="44546A"/>
+          <w:sz w:val="18"/>
+          <w:szCs w:val="18"/>
+        </w:rPr>
+        <w:t>Figure Q3.</w:t>
+      </w:r>
+      <w:r>
+        <w:rPr>
+          <w:rFonts w:ascii="Calibri" w:eastAsia="Calibri" w:hAnsi="Calibri" w:cs="Times New Roman"/>
+          <w:i/>
+          <w:iCs/>
+          <w:color w:val="44546A"/>
+          <w:sz w:val="18"/>
+          <w:szCs w:val="18"/>
+        </w:rPr>
+        <w:fldChar w:fldCharType="begin"/>
+      </w:r>
+      <w:r>
+        <w:rPr>
+          <w:rFonts w:ascii="Calibri" w:eastAsia="Calibri" w:hAnsi="Calibri" w:cs="Times New Roman"/>
+          <w:i/>
+          <w:iCs/>
+          <w:color w:val="44546A"/>
+          <w:sz w:val="18"/>
+          <w:szCs w:val="18"/>
+        </w:rPr>
+        <w:instrText xml:space="preserve"> SEQ Figure \* ARABIC </w:instrText>
+      </w:r>
+      <w:r>
+        <w:rPr>
+          <w:rFonts w:ascii="Calibri" w:eastAsia="Calibri" w:hAnsi="Calibri" w:cs="Times New Roman"/>
+          <w:i/>
+          <w:iCs/>
+          <w:color w:val="44546A"/>
+          <w:sz w:val="18"/>
+          <w:szCs w:val="18"/>
+        </w:rPr>
+        <w:fldChar w:fldCharType="separate"/>
+      </w:r>
+      <w:r>
+        <w:rPr>
+          <w:rFonts w:ascii="Calibri" w:eastAsia="Calibri" w:hAnsi="Calibri" w:cs="Times New Roman"/>
+          <w:i/>
+          <w:iCs/>
+          <w:noProof/>
+          <w:color w:val="44546A"/>
+          <w:sz w:val="18"/>
+          <w:szCs w:val="18"/>
+        </w:rPr>
+        <w:t>7</w:t>
+      </w:r>
+      <w:r>
+        <w:rPr>
+          <w:rFonts w:ascii="Calibri" w:eastAsia="Calibri" w:hAnsi="Calibri" w:cs="Times New Roman"/>
+          <w:i/>
+          <w:iCs/>
+          <w:color w:val="44546A"/>
+          <w:sz w:val="18"/>
+          <w:szCs w:val="18"/>
+        </w:rPr>
+        <w:fldChar w:fldCharType="end"/>
+      </w:r>
+      <w:r>
+        <w:rPr>
+          <w:rFonts w:ascii="Calibri" w:eastAsia="Calibri" w:hAnsi="Calibri" w:cs="Times New Roman"/>
+          <w:i/>
+          <w:iCs/>
+          <w:color w:val="44546A"/>
+          <w:sz w:val="18"/>
+          <w:szCs w:val="18"/>
+        </w:rPr>
+        <w:t>: Output voltage vs. time simulation result for steady-state</w:t>
+      </w:r>
+    </w:p>
+    <w:p>
+      <w:pPr>
+        <w:keepNext/>
+        <w:jc w:val="center"/>
+        <w:rPr>
+          <w:rFonts w:ascii="Calibri" w:eastAsia="Calibri" w:hAnsi="Calibri" w:cs="Times New Roman"/>
+        </w:rPr>
+      </w:pPr>
+      <w:r>
+        <w:rPr>
+          <w:rFonts w:ascii="Calibri" w:eastAsia="Calibri" w:hAnsi="Calibri" w:cs="Times New Roman"/>
+          <w:noProof/>
+          <w:lang w:eastAsia="tr-TR"/>
+        </w:rPr>
+        <w:lastRenderedPageBreak/>
+        <w:drawing>
+          <wp:inline distT="0" distB="0" distL="0" distR="0" wp14:anchorId="222C9256" wp14:editId="22F6A464">
+            <wp:extent cx="4086860" cy="4038600"/>
+            <wp:effectExtent l="0" t="0" r="8890" b="0"/>
+            <wp:docPr id="19" name="Picture 19" descr="Inductor current"/>
+            <wp:cNvGraphicFramePr>
+              <a:graphicFrameLocks xmlns:a="http://schemas.openxmlformats.org/drawingml/2006/main" noChangeAspect="1"/>
+            </wp:cNvGraphicFramePr>
+            <a:graphic xmlns:a="http://schemas.openxmlformats.org/drawingml/2006/main">
+              <a:graphicData uri="http://schemas.openxmlformats.org/drawingml/2006/picture">
+                <pic:pic xmlns:pic="http://schemas.openxmlformats.org/drawingml/2006/picture">
+                  <pic:nvPicPr>
+                    <pic:cNvPr id="0" name="Picture 41" descr="Inductor current"/>
+                    <pic:cNvPicPr>
+                      <a:picLocks noChangeAspect="1" noChangeArrowheads="1"/>
+                    </pic:cNvPicPr>
+                  </pic:nvPicPr>
+                  <pic:blipFill>
+                    <a:blip r:embed="rId30">
+                      <a:extLst>
+                        <a:ext uri="{28A0092B-C50C-407E-A947-70E740481C1C}">
+                          <a14:useLocalDpi xmlns:a14="http://schemas.microsoft.com/office/drawing/2010/main" val="0"/>
+                        </a:ext>
+                      </a:extLst>
+                    </a:blip>
+                    <a:srcRect/>
+                    <a:stretch>
+                      <a:fillRect/>
+                    </a:stretch>
+                  </pic:blipFill>
+                  <pic:spPr bwMode="auto">
+                    <a:xfrm>
+                      <a:off x="0" y="0"/>
+                      <a:ext cx="4086860" cy="4038600"/>
+                    </a:xfrm>
+                    <a:prstGeom prst="rect">
+                      <a:avLst/>
+                    </a:prstGeom>
+                    <a:noFill/>
+                    <a:ln>
+                      <a:noFill/>
+                    </a:ln>
+                  </pic:spPr>
+                </pic:pic>
+              </a:graphicData>
+            </a:graphic>
+          </wp:inline>
+        </w:drawing>
+      </w:r>
+    </w:p>
+    <w:p>
+      <w:pPr>
+        <w:spacing w:line="240" w:lineRule="auto"/>
+        <w:jc w:val="center"/>
+        <w:rPr>
+          <w:rFonts w:ascii="Calibri" w:eastAsia="Calibri" w:hAnsi="Calibri" w:cs="Times New Roman"/>
+          <w:i/>
+          <w:iCs/>
+          <w:color w:val="44546A"/>
+          <w:sz w:val="18"/>
+          <w:szCs w:val="18"/>
+        </w:rPr>
+      </w:pPr>
+      <w:r>
+        <w:rPr>
+          <w:rFonts w:ascii="Calibri" w:eastAsia="Calibri" w:hAnsi="Calibri" w:cs="Times New Roman"/>
+          <w:i/>
+          <w:iCs/>
+          <w:color w:val="44546A"/>
+          <w:sz w:val="18"/>
+          <w:szCs w:val="18"/>
+        </w:rPr>
+        <w:t>Figure Q3.</w:t>
+      </w:r>
+      <w:r>
+        <w:rPr>
+          <w:rFonts w:ascii="Calibri" w:eastAsia="Calibri" w:hAnsi="Calibri" w:cs="Times New Roman"/>
+          <w:i/>
+          <w:iCs/>
+          <w:color w:val="44546A"/>
+          <w:sz w:val="18"/>
+          <w:szCs w:val="18"/>
+        </w:rPr>
+        <w:fldChar w:fldCharType="begin"/>
+      </w:r>
+      <w:r>
+        <w:rPr>
+          <w:rFonts w:ascii="Calibri" w:eastAsia="Calibri" w:hAnsi="Calibri" w:cs="Times New Roman"/>
+          <w:i/>
+          <w:iCs/>
+          <w:color w:val="44546A"/>
+          <w:sz w:val="18"/>
+          <w:szCs w:val="18"/>
+        </w:rPr>
+        <w:instrText xml:space="preserve"> SEQ Figure \* ARABIC </w:instrText>
+      </w:r>
+      <w:r>
+        <w:rPr>
+          <w:rFonts w:ascii="Calibri" w:eastAsia="Calibri" w:hAnsi="Calibri" w:cs="Times New Roman"/>
+          <w:i/>
+          <w:iCs/>
+          <w:color w:val="44546A"/>
+          <w:sz w:val="18"/>
+          <w:szCs w:val="18"/>
+        </w:rPr>
+        <w:fldChar w:fldCharType="separate"/>
+      </w:r>
+      <w:r>
+        <w:rPr>
+          <w:rFonts w:ascii="Calibri" w:eastAsia="Calibri" w:hAnsi="Calibri" w:cs="Times New Roman"/>
+          <w:i/>
+          <w:iCs/>
+          <w:noProof/>
+          <w:color w:val="44546A"/>
+          <w:sz w:val="18"/>
+          <w:szCs w:val="18"/>
+        </w:rPr>
+        <w:t>8</w:t>
+      </w:r>
+      <w:r>
+        <w:rPr>
+          <w:rFonts w:ascii="Calibri" w:eastAsia="Calibri" w:hAnsi="Calibri" w:cs="Times New Roman"/>
+          <w:i/>
+          <w:iCs/>
+          <w:color w:val="44546A"/>
+          <w:sz w:val="18"/>
+          <w:szCs w:val="18"/>
+        </w:rPr>
+        <w:fldChar w:fldCharType="end"/>
+      </w:r>
+      <w:r>
+        <w:rPr>
+          <w:rFonts w:ascii="Calibri" w:eastAsia="Calibri" w:hAnsi="Calibri" w:cs="Times New Roman"/>
+          <w:i/>
+          <w:iCs/>
+          <w:color w:val="44546A"/>
+          <w:sz w:val="18"/>
+          <w:szCs w:val="18"/>
+        </w:rPr>
+        <w:t>: Inductor current vs. time simulation result for steady-state</w:t>
+      </w:r>
+    </w:p>
+    <w:p>
+      <w:pPr>
+        <w:keepNext/>
+        <w:jc w:val="center"/>
+        <w:rPr>
+          <w:rFonts w:ascii="Calibri" w:eastAsia="Calibri" w:hAnsi="Calibri" w:cs="Times New Roman"/>
+        </w:rPr>
+      </w:pPr>
+      <w:r>
+        <w:rPr>
+          <w:rFonts w:ascii="Calibri" w:eastAsia="Calibri" w:hAnsi="Calibri" w:cs="Times New Roman"/>
+          <w:noProof/>
+          <w:lang w:eastAsia="tr-TR"/>
+        </w:rPr>
+        <w:drawing>
+          <wp:inline distT="0" distB="0" distL="0" distR="0" wp14:anchorId="6B0D5E2D" wp14:editId="7AE2D9FB">
+            <wp:extent cx="4274185" cy="3927475"/>
+            <wp:effectExtent l="0" t="0" r="0" b="0"/>
+            <wp:docPr id="20" name="Picture 20" descr="yeni"/>
+            <wp:cNvGraphicFramePr>
+              <a:graphicFrameLocks xmlns:a="http://schemas.openxmlformats.org/drawingml/2006/main" noChangeAspect="1"/>
+            </wp:cNvGraphicFramePr>
+            <a:graphic xmlns:a="http://schemas.openxmlformats.org/drawingml/2006/main">
+              <a:graphicData uri="http://schemas.openxmlformats.org/drawingml/2006/picture">
+                <pic:pic xmlns:pic="http://schemas.openxmlformats.org/drawingml/2006/picture">
+                  <pic:nvPicPr>
+                    <pic:cNvPr id="0" name="Picture 42" descr="yeni"/>
+                    <pic:cNvPicPr>
+                      <a:picLocks noChangeAspect="1" noChangeArrowheads="1"/>
+                    </pic:cNvPicPr>
+                  </pic:nvPicPr>
+                  <pic:blipFill>
+                    <a:blip r:embed="rId31">
+                      <a:extLst>
+                        <a:ext uri="{28A0092B-C50C-407E-A947-70E740481C1C}">
+                          <a14:useLocalDpi xmlns:a14="http://schemas.microsoft.com/office/drawing/2010/main" val="0"/>
+                        </a:ext>
+                      </a:extLst>
+                    </a:blip>
+                    <a:srcRect/>
+                    <a:stretch>
+                      <a:fillRect/>
+                    </a:stretch>
+                  </pic:blipFill>
+                  <pic:spPr bwMode="auto">
+                    <a:xfrm>
+                      <a:off x="0" y="0"/>
+                      <a:ext cx="4274185" cy="3927475"/>
+                    </a:xfrm>
+                    <a:prstGeom prst="rect">
+                      <a:avLst/>
+                    </a:prstGeom>
+                    <a:noFill/>
+                    <a:ln>
+                      <a:noFill/>
+                    </a:ln>
+                  </pic:spPr>
+                </pic:pic>
+              </a:graphicData>
+            </a:graphic>
+          </wp:inline>
+        </w:drawing>
+      </w:r>
+    </w:p>
+    <w:p>
+      <w:pPr>
+        <w:spacing w:line="240" w:lineRule="auto"/>
+        <w:jc w:val="center"/>
+        <w:rPr>
+          <w:rFonts w:ascii="Calibri" w:eastAsia="Calibri" w:hAnsi="Calibri" w:cs="Times New Roman"/>
+          <w:i/>
+          <w:iCs/>
+          <w:color w:val="44546A"/>
+          <w:sz w:val="18"/>
+          <w:szCs w:val="18"/>
+        </w:rPr>
+      </w:pPr>
+      <w:r>
+        <w:rPr>
+          <w:rFonts w:ascii="Calibri" w:eastAsia="Calibri" w:hAnsi="Calibri" w:cs="Times New Roman"/>
+          <w:i/>
+          <w:iCs/>
+          <w:color w:val="44546A"/>
+          <w:sz w:val="18"/>
+          <w:szCs w:val="18"/>
+        </w:rPr>
+        <w:t xml:space="preserve">Figure </w:t>
+      </w:r>
+      <w:r>
+        <w:rPr>
+          <w:rFonts w:ascii="Calibri" w:eastAsia="Calibri" w:hAnsi="Calibri" w:cs="Times New Roman"/>
+          <w:i/>
+          <w:iCs/>
+          <w:color w:val="44546A"/>
+          <w:sz w:val="18"/>
+          <w:szCs w:val="18"/>
+        </w:rPr>
+        <w:t>Q3.</w:t>
+      </w:r>
+      <w:bookmarkStart w:id="7" w:name="_GoBack"/>
+      <w:bookmarkEnd w:id="7"/>
+      <w:r>
+        <w:rPr>
+          <w:rFonts w:ascii="Calibri" w:eastAsia="Calibri" w:hAnsi="Calibri" w:cs="Times New Roman"/>
+          <w:i/>
+          <w:iCs/>
+          <w:color w:val="44546A"/>
+          <w:sz w:val="18"/>
+          <w:szCs w:val="18"/>
+        </w:rPr>
+        <w:fldChar w:fldCharType="begin"/>
+      </w:r>
+      <w:r>
+        <w:rPr>
+          <w:rFonts w:ascii="Calibri" w:eastAsia="Calibri" w:hAnsi="Calibri" w:cs="Times New Roman"/>
+          <w:i/>
+          <w:iCs/>
+          <w:color w:val="44546A"/>
+          <w:sz w:val="18"/>
+          <w:szCs w:val="18"/>
+        </w:rPr>
+        <w:instrText xml:space="preserve"> SEQ Figure \* ARABIC </w:instrText>
+      </w:r>
+      <w:r>
+        <w:rPr>
+          <w:rFonts w:ascii="Calibri" w:eastAsia="Calibri" w:hAnsi="Calibri" w:cs="Times New Roman"/>
+          <w:i/>
+          <w:iCs/>
+          <w:color w:val="44546A"/>
+          <w:sz w:val="18"/>
+          <w:szCs w:val="18"/>
+        </w:rPr>
+        <w:fldChar w:fldCharType="separate"/>
+      </w:r>
+      <w:r>
+        <w:rPr>
+          <w:rFonts w:ascii="Calibri" w:eastAsia="Calibri" w:hAnsi="Calibri" w:cs="Times New Roman"/>
+          <w:i/>
+          <w:iCs/>
+          <w:noProof/>
+          <w:color w:val="44546A"/>
+          <w:sz w:val="18"/>
+          <w:szCs w:val="18"/>
+        </w:rPr>
+        <w:t>9</w:t>
+      </w:r>
+      <w:r>
+        <w:rPr>
+          <w:rFonts w:ascii="Calibri" w:eastAsia="Calibri" w:hAnsi="Calibri" w:cs="Times New Roman"/>
+          <w:i/>
+          <w:iCs/>
+          <w:color w:val="44546A"/>
+          <w:sz w:val="18"/>
+          <w:szCs w:val="18"/>
+        </w:rPr>
+        <w:fldChar w:fldCharType="end"/>
+      </w:r>
+      <w:r>
+        <w:rPr>
+          <w:rFonts w:ascii="Calibri" w:eastAsia="Calibri" w:hAnsi="Calibri" w:cs="Times New Roman"/>
+          <w:i/>
+          <w:iCs/>
+          <w:color w:val="44546A"/>
+          <w:sz w:val="18"/>
+          <w:szCs w:val="18"/>
+        </w:rPr>
+        <w:t>: Output voltage (red) &amp; output current (blue) vs. time for load transient</w:t>
+      </w:r>
+    </w:p>
+    <w:p>
+      <w:pPr>
+        <w:rPr>
+          <w:rFonts w:ascii="Calibri" w:eastAsia="Calibri" w:hAnsi="Calibri" w:cs="Times New Roman"/>
+        </w:rPr>
+      </w:pPr>
+      <w:r>
+        <w:rPr>
+          <w:rFonts w:ascii="Calibri" w:eastAsia="Calibri" w:hAnsi="Calibri" w:cs="Times New Roman"/>
+        </w:rPr>
+        <w:lastRenderedPageBreak/>
+        <w:t>In this part of the project we used WEBENCH Power Designer tool. Firstly we needed to determine a design strategy. For this application area of the final product is very important for example, for military application one would rather to have better performance instead of lower cost. We thought our design is for commercial product, thus we decided cost and efficiency is important for us and footprint is always important since everyone requires smaller products these days. Although it is not mentioned in determination of the design output voltage ripple was another concern.  For design it is 0.6 % which smaller than 1 %. As seen in Figure Q3.7 our main power loss is at the IC which is expected.</w:t>
+      </w:r>
+    </w:p>
+    <w:p/>
     <w:p/>
     <w:p/>
     <w:p/>
@@ -4274,7 +5901,6 @@
       </w:pPr>
       <w:bookmarkStart w:id="8" w:name="_Toc534370717"/>
       <w:r>
-        <w:lastRenderedPageBreak/>
         <w:t>CONCLUSION</w:t>
       </w:r>
       <w:bookmarkEnd w:id="8"/>
@@ -4320,8 +5946,8 @@
 </file>
 
 <file path=word/numbering.xml><?xml version="1.0" encoding="utf-8"?>
-<w:numbering xmlns:wpc="http://schemas.microsoft.com/office/word/2010/wordprocessingCanvas" xmlns:cx="http://schemas.microsoft.com/office/drawing/2014/chartex" xmlns:cx1="http://schemas.microsoft.com/office/drawing/2015/9/8/chartex" xmlns:cx2="http://schemas.microsoft.com/office/drawing/2015/10/21/chartex" xmlns:cx3="http://schemas.microsoft.com/office/drawing/2016/5/9/chartex" xmlns:cx4="http://schemas.microsoft.com/office/drawing/2016/5/10/chartex" xmlns:cx5="http://schemas.microsoft.com/office/drawing/2016/5/11/chartex" xmlns:cx6="http://schemas.microsoft.com/office/drawing/2016/5/12/chartex" xmlns:cx7="http://schemas.microsoft.com/office/drawing/2016/5/13/chartex" xmlns:cx8="http://schemas.microsoft.com/office/drawing/2016/5/14/chartex" xmlns:mc="http://schemas.openxmlformats.org/markup-compatibility/2006" xmlns:aink="http://schemas.microsoft.com/office/drawing/2016/ink" xmlns:am3d="http://schemas.microsoft.com/office/drawing/2017/model3d" xmlns:o="urn:schemas-microsoft-com:office:office" xmlns:r="http://schemas.openxmlformats.org/officeDocument/2006/relationships" xmlns:m="http://schemas.openxmlformats.org/officeDocument/2006/math" xmlns:v="urn:schemas-microsoft-com:vml" xmlns:wp14="http://schemas.microsoft.com/office/word/2010/wordprocessingDrawing" xmlns:wp="http://schemas.openxmlformats.org/drawingml/2006/wordprocessingDrawing" xmlns:w10="urn:schemas-microsoft-com:office:word" xmlns:w="http://schemas.openxmlformats.org/wordprocessingml/2006/main" xmlns:w14="http://schemas.microsoft.com/office/word/2010/wordml" xmlns:w15="http://schemas.microsoft.com/office/word/2012/wordml" xmlns:w16cid="http://schemas.microsoft.com/office/word/2016/wordml/cid" xmlns:w16se="http://schemas.microsoft.com/office/word/2015/wordml/symex" xmlns:wpg="http://schemas.microsoft.com/office/word/2010/wordprocessingGroup" xmlns:wpi="http://schemas.microsoft.com/office/word/2010/wordprocessingInk" xmlns:wne="http://schemas.microsoft.com/office/word/2006/wordml" xmlns:wps="http://schemas.microsoft.com/office/word/2010/wordprocessingShape" mc:Ignorable="w14 w15 w16se w16cid wp14">
-  <w:abstractNum w:abstractNumId="0" w15:restartNumberingAfterBreak="0">
+<w:numbering xmlns:wpc="http://schemas.microsoft.com/office/word/2010/wordprocessingCanvas" xmlns:mc="http://schemas.openxmlformats.org/markup-compatibility/2006" xmlns:o="urn:schemas-microsoft-com:office:office" xmlns:r="http://schemas.openxmlformats.org/officeDocument/2006/relationships" xmlns:m="http://schemas.openxmlformats.org/officeDocument/2006/math" xmlns:v="urn:schemas-microsoft-com:vml" xmlns:wp14="http://schemas.microsoft.com/office/word/2010/wordprocessingDrawing" xmlns:wp="http://schemas.openxmlformats.org/drawingml/2006/wordprocessingDrawing" xmlns:w10="urn:schemas-microsoft-com:office:word" xmlns:w="http://schemas.openxmlformats.org/wordprocessingml/2006/main" xmlns:w14="http://schemas.microsoft.com/office/word/2010/wordml" xmlns:wpg="http://schemas.microsoft.com/office/word/2010/wordprocessingGroup" xmlns:wpi="http://schemas.microsoft.com/office/word/2010/wordprocessingInk" xmlns:wne="http://schemas.microsoft.com/office/word/2006/wordml" xmlns:wps="http://schemas.microsoft.com/office/word/2010/wordprocessingShape" mc:Ignorable="w14 wp14">
+  <w:abstractNum w:abstractNumId="0">
     <w:nsid w:val="0D2D2605"/>
     <w:multiLevelType w:val="hybridMultilevel"/>
     <w:tmpl w:val="4D68FE76"/>
@@ -4417,7 +6043,7 @@
 </file>
 
 <file path=word/styles.xml><?xml version="1.0" encoding="utf-8"?>
-<w:styles xmlns:mc="http://schemas.openxmlformats.org/markup-compatibility/2006" xmlns:r="http://schemas.openxmlformats.org/officeDocument/2006/relationships" xmlns:w="http://schemas.openxmlformats.org/wordprocessingml/2006/main" xmlns:w14="http://schemas.microsoft.com/office/word/2010/wordml" xmlns:w15="http://schemas.microsoft.com/office/word/2012/wordml" xmlns:w16cid="http://schemas.microsoft.com/office/word/2016/wordml/cid" xmlns:w16se="http://schemas.microsoft.com/office/word/2015/wordml/symex" mc:Ignorable="w14 w15 w16se w16cid">
+<w:styles xmlns:mc="http://schemas.openxmlformats.org/markup-compatibility/2006" xmlns:r="http://schemas.openxmlformats.org/officeDocument/2006/relationships" xmlns:w="http://schemas.openxmlformats.org/wordprocessingml/2006/main" xmlns:w14="http://schemas.microsoft.com/office/word/2010/wordml" mc:Ignorable="w14">
   <w:docDefaults>
     <w:rPrDefault>
       <w:rPr>
@@ -4433,382 +6059,144 @@
       </w:pPr>
     </w:pPrDefault>
   </w:docDefaults>
-  <w:latentStyles w:defLockedState="0" w:defUIPriority="99" w:defSemiHidden="0" w:defUnhideWhenUsed="0" w:defQFormat="0" w:count="375">
-    <w:lsdException w:name="Normal" w:uiPriority="0" w:qFormat="1"/>
-    <w:lsdException w:name="heading 1" w:uiPriority="9" w:qFormat="1"/>
-    <w:lsdException w:name="heading 2" w:semiHidden="1" w:uiPriority="9" w:unhideWhenUsed="1" w:qFormat="1"/>
-    <w:lsdException w:name="heading 3" w:semiHidden="1" w:uiPriority="9" w:unhideWhenUsed="1" w:qFormat="1"/>
-    <w:lsdException w:name="heading 4" w:semiHidden="1" w:uiPriority="9" w:unhideWhenUsed="1" w:qFormat="1"/>
-    <w:lsdException w:name="heading 5" w:semiHidden="1" w:uiPriority="9" w:unhideWhenUsed="1" w:qFormat="1"/>
-    <w:lsdException w:name="heading 6" w:semiHidden="1" w:uiPriority="9" w:unhideWhenUsed="1" w:qFormat="1"/>
-    <w:lsdException w:name="heading 7" w:semiHidden="1" w:uiPriority="9" w:unhideWhenUsed="1" w:qFormat="1"/>
-    <w:lsdException w:name="heading 8" w:semiHidden="1" w:uiPriority="9" w:unhideWhenUsed="1" w:qFormat="1"/>
-    <w:lsdException w:name="heading 9" w:semiHidden="1" w:uiPriority="9" w:unhideWhenUsed="1" w:qFormat="1"/>
-    <w:lsdException w:name="index 1" w:semiHidden="1" w:unhideWhenUsed="1"/>
-    <w:lsdException w:name="index 2" w:semiHidden="1" w:unhideWhenUsed="1"/>
-    <w:lsdException w:name="index 3" w:semiHidden="1" w:unhideWhenUsed="1"/>
-    <w:lsdException w:name="index 4" w:semiHidden="1" w:unhideWhenUsed="1"/>
-    <w:lsdException w:name="index 5" w:semiHidden="1" w:unhideWhenUsed="1"/>
-    <w:lsdException w:name="index 6" w:semiHidden="1" w:unhideWhenUsed="1"/>
-    <w:lsdException w:name="index 7" w:semiHidden="1" w:unhideWhenUsed="1"/>
-    <w:lsdException w:name="index 8" w:semiHidden="1" w:unhideWhenUsed="1"/>
-    <w:lsdException w:name="index 9" w:semiHidden="1" w:unhideWhenUsed="1"/>
-    <w:lsdException w:name="toc 1" w:semiHidden="1" w:uiPriority="39" w:unhideWhenUsed="1"/>
-    <w:lsdException w:name="toc 2" w:semiHidden="1" w:uiPriority="39" w:unhideWhenUsed="1"/>
-    <w:lsdException w:name="toc 3" w:semiHidden="1" w:uiPriority="39" w:unhideWhenUsed="1"/>
-    <w:lsdException w:name="toc 4" w:semiHidden="1" w:uiPriority="39" w:unhideWhenUsed="1"/>
-    <w:lsdException w:name="toc 5" w:semiHidden="1" w:uiPriority="39" w:unhideWhenUsed="1"/>
-    <w:lsdException w:name="toc 6" w:semiHidden="1" w:uiPriority="39" w:unhideWhenUsed="1"/>
-    <w:lsdException w:name="toc 7" w:semiHidden="1" w:uiPriority="39" w:unhideWhenUsed="1"/>
-    <w:lsdException w:name="toc 8" w:semiHidden="1" w:uiPriority="39" w:unhideWhenUsed="1"/>
-    <w:lsdException w:name="toc 9" w:semiHidden="1" w:uiPriority="39" w:unhideWhenUsed="1"/>
-    <w:lsdException w:name="Normal Indent" w:semiHidden="1" w:unhideWhenUsed="1"/>
-    <w:lsdException w:name="footnote text" w:semiHidden="1" w:unhideWhenUsed="1"/>
-    <w:lsdException w:name="annotation text" w:semiHidden="1" w:unhideWhenUsed="1"/>
-    <w:lsdException w:name="header" w:semiHidden="1" w:unhideWhenUsed="1"/>
-    <w:lsdException w:name="footer" w:semiHidden="1" w:unhideWhenUsed="1"/>
-    <w:lsdException w:name="index heading" w:semiHidden="1" w:unhideWhenUsed="1"/>
-    <w:lsdException w:name="caption" w:semiHidden="1" w:uiPriority="35" w:unhideWhenUsed="1" w:qFormat="1"/>
-    <w:lsdException w:name="table of figures" w:semiHidden="1" w:unhideWhenUsed="1"/>
-    <w:lsdException w:name="envelope address" w:semiHidden="1" w:unhideWhenUsed="1"/>
-    <w:lsdException w:name="envelope return" w:semiHidden="1" w:unhideWhenUsed="1"/>
-    <w:lsdException w:name="footnote reference" w:semiHidden="1" w:unhideWhenUsed="1"/>
-    <w:lsdException w:name="annotation reference" w:semiHidden="1" w:unhideWhenUsed="1"/>
-    <w:lsdException w:name="line number" w:semiHidden="1" w:unhideWhenUsed="1"/>
-    <w:lsdException w:name="page number" w:semiHidden="1" w:unhideWhenUsed="1"/>
-    <w:lsdException w:name="endnote reference" w:semiHidden="1" w:unhideWhenUsed="1"/>
-    <w:lsdException w:name="endnote text" w:semiHidden="1" w:unhideWhenUsed="1"/>
-    <w:lsdException w:name="table of authorities" w:semiHidden="1" w:unhideWhenUsed="1"/>
-    <w:lsdException w:name="macro" w:semiHidden="1" w:unhideWhenUsed="1"/>
-    <w:lsdException w:name="toa heading" w:semiHidden="1" w:unhideWhenUsed="1"/>
-    <w:lsdException w:name="List" w:semiHidden="1" w:unhideWhenUsed="1"/>
-    <w:lsdException w:name="List Bullet" w:semiHidden="1" w:unhideWhenUsed="1"/>
-    <w:lsdException w:name="List Number" w:semiHidden="1" w:unhideWhenUsed="1"/>
-    <w:lsdException w:name="List 2" w:semiHidden="1" w:unhideWhenUsed="1"/>
-    <w:lsdException w:name="List 3" w:semiHidden="1" w:unhideWhenUsed="1"/>
-    <w:lsdException w:name="List 4" w:semiHidden="1" w:unhideWhenUsed="1"/>
-    <w:lsdException w:name="List 5" w:semiHidden="1" w:unhideWhenUsed="1"/>
-    <w:lsdException w:name="List Bullet 2" w:semiHidden="1" w:unhideWhenUsed="1"/>
-    <w:lsdException w:name="List Bullet 3" w:semiHidden="1" w:unhideWhenUsed="1"/>
-    <w:lsdException w:name="List Bullet 4" w:semiHidden="1" w:unhideWhenUsed="1"/>
-    <w:lsdException w:name="List Bullet 5" w:semiHidden="1" w:unhideWhenUsed="1"/>
-    <w:lsdException w:name="List Number 2" w:semiHidden="1" w:unhideWhenUsed="1"/>
-    <w:lsdException w:name="List Number 3" w:semiHidden="1" w:unhideWhenUsed="1"/>
-    <w:lsdException w:name="List Number 4" w:semiHidden="1" w:unhideWhenUsed="1"/>
-    <w:lsdException w:name="List Number 5" w:semiHidden="1" w:unhideWhenUsed="1"/>
-    <w:lsdException w:name="Title" w:uiPriority="10" w:qFormat="1"/>
-    <w:lsdException w:name="Closing" w:semiHidden="1" w:unhideWhenUsed="1"/>
-    <w:lsdException w:name="Signature" w:semiHidden="1" w:unhideWhenUsed="1"/>
-    <w:lsdException w:name="Default Paragraph Font" w:semiHidden="1" w:uiPriority="1" w:unhideWhenUsed="1"/>
-    <w:lsdException w:name="Body Text" w:semiHidden="1" w:unhideWhenUsed="1"/>
-    <w:lsdException w:name="Body Text Indent" w:semiHidden="1" w:unhideWhenUsed="1"/>
-    <w:lsdException w:name="List Continue" w:semiHidden="1" w:unhideWhenUsed="1"/>
-    <w:lsdException w:name="List Continue 2" w:semiHidden="1" w:unhideWhenUsed="1"/>
-    <w:lsdException w:name="List Continue 3" w:semiHidden="1" w:unhideWhenUsed="1"/>
-    <w:lsdException w:name="List Continue 4" w:semiHidden="1" w:unhideWhenUsed="1"/>
-    <w:lsdException w:name="List Continue 5" w:semiHidden="1" w:unhideWhenUsed="1"/>
-    <w:lsdException w:name="Message Header" w:semiHidden="1" w:unhideWhenUsed="1"/>
-    <w:lsdException w:name="Subtitle" w:uiPriority="11" w:qFormat="1"/>
-    <w:lsdException w:name="Salutation" w:semiHidden="1" w:unhideWhenUsed="1"/>
-    <w:lsdException w:name="Date" w:semiHidden="1" w:unhideWhenUsed="1"/>
-    <w:lsdException w:name="Body Text First Indent" w:semiHidden="1" w:unhideWhenUsed="1"/>
-    <w:lsdException w:name="Body Text First Indent 2" w:semiHidden="1" w:unhideWhenUsed="1"/>
-    <w:lsdException w:name="Note Heading" w:semiHidden="1" w:unhideWhenUsed="1"/>
-    <w:lsdException w:name="Body Text 2" w:semiHidden="1" w:unhideWhenUsed="1"/>
-    <w:lsdException w:name="Body Text 3" w:semiHidden="1" w:unhideWhenUsed="1"/>
-    <w:lsdException w:name="Body Text Indent 2" w:semiHidden="1" w:unhideWhenUsed="1"/>
-    <w:lsdException w:name="Body Text Indent 3" w:semiHidden="1" w:unhideWhenUsed="1"/>
-    <w:lsdException w:name="Block Text" w:semiHidden="1" w:unhideWhenUsed="1"/>
-    <w:lsdException w:name="Hyperlink" w:semiHidden="1" w:unhideWhenUsed="1"/>
-    <w:lsdException w:name="FollowedHyperlink" w:semiHidden="1" w:unhideWhenUsed="1"/>
-    <w:lsdException w:name="Strong" w:uiPriority="22" w:qFormat="1"/>
-    <w:lsdException w:name="Emphasis" w:uiPriority="20" w:qFormat="1"/>
-    <w:lsdException w:name="Document Map" w:semiHidden="1" w:unhideWhenUsed="1"/>
-    <w:lsdException w:name="Plain Text" w:semiHidden="1" w:unhideWhenUsed="1"/>
-    <w:lsdException w:name="E-mail Signature" w:semiHidden="1" w:unhideWhenUsed="1"/>
-    <w:lsdException w:name="HTML Top of Form" w:semiHidden="1" w:unhideWhenUsed="1"/>
-    <w:lsdException w:name="HTML Bottom of Form" w:semiHidden="1" w:unhideWhenUsed="1"/>
-    <w:lsdException w:name="Normal (Web)" w:semiHidden="1" w:unhideWhenUsed="1"/>
-    <w:lsdException w:name="HTML Acronym" w:semiHidden="1" w:unhideWhenUsed="1"/>
-    <w:lsdException w:name="HTML Address" w:semiHidden="1" w:unhideWhenUsed="1"/>
-    <w:lsdException w:name="HTML Cite" w:semiHidden="1" w:unhideWhenUsed="1"/>
-    <w:lsdException w:name="HTML Code" w:semiHidden="1" w:unhideWhenUsed="1"/>
-    <w:lsdException w:name="HTML Definition" w:semiHidden="1" w:unhideWhenUsed="1"/>
-    <w:lsdException w:name="HTML Keyboard" w:semiHidden="1" w:unhideWhenUsed="1"/>
-    <w:lsdException w:name="HTML Preformatted" w:semiHidden="1" w:unhideWhenUsed="1"/>
-    <w:lsdException w:name="HTML Sample" w:semiHidden="1" w:unhideWhenUsed="1"/>
-    <w:lsdException w:name="HTML Typewriter" w:semiHidden="1" w:unhideWhenUsed="1"/>
-    <w:lsdException w:name="HTML Variable" w:semiHidden="1" w:unhideWhenUsed="1"/>
-    <w:lsdException w:name="Normal Table" w:semiHidden="1" w:unhideWhenUsed="1"/>
-    <w:lsdException w:name="annotation subject" w:semiHidden="1" w:unhideWhenUsed="1"/>
-    <w:lsdException w:name="No List" w:semiHidden="1" w:unhideWhenUsed="1"/>
-    <w:lsdException w:name="Outline List 1" w:semiHidden="1" w:unhideWhenUsed="1"/>
-    <w:lsdException w:name="Outline List 2" w:semiHidden="1" w:unhideWhenUsed="1"/>
-    <w:lsdException w:name="Outline List 3" w:semiHidden="1" w:unhideWhenUsed="1"/>
-    <w:lsdException w:name="Table Simple 1" w:semiHidden="1" w:unhideWhenUsed="1"/>
-    <w:lsdException w:name="Table Simple 2" w:semiHidden="1" w:unhideWhenUsed="1"/>
-    <w:lsdException w:name="Table Simple 3" w:semiHidden="1" w:unhideWhenUsed="1"/>
-    <w:lsdException w:name="Table Classic 1" w:semiHidden="1" w:unhideWhenUsed="1"/>
-    <w:lsdException w:name="Table Classic 2" w:semiHidden="1" w:unhideWhenUsed="1"/>
-    <w:lsdException w:name="Table Classic 3" w:semiHidden="1" w:unhideWhenUsed="1"/>
-    <w:lsdException w:name="Table Classic 4" w:semiHidden="1" w:unhideWhenUsed="1"/>
-    <w:lsdException w:name="Table Colorful 1" w:semiHidden="1" w:unhideWhenUsed="1"/>
-    <w:lsdException w:name="Table Colorful 2" w:semiHidden="1" w:unhideWhenUsed="1"/>
-    <w:lsdException w:name="Table Colorful 3" w:semiHidden="1" w:unhideWhenUsed="1"/>
-    <w:lsdException w:name="Table Columns 1" w:semiHidden="1" w:unhideWhenUsed="1"/>
-    <w:lsdException w:name="Table Columns 2" w:semiHidden="1" w:unhideWhenUsed="1"/>
-    <w:lsdException w:name="Table Columns 3" w:semiHidden="1" w:unhideWhenUsed="1"/>
-    <w:lsdException w:name="Table Columns 4" w:semiHidden="1" w:unhideWhenUsed="1"/>
-    <w:lsdException w:name="Table Columns 5" w:semiHidden="1" w:unhideWhenUsed="1"/>
-    <w:lsdException w:name="Table Grid 1" w:semiHidden="1" w:unhideWhenUsed="1"/>
-    <w:lsdException w:name="Table Grid 2" w:semiHidden="1" w:unhideWhenUsed="1"/>
-    <w:lsdException w:name="Table Grid 3" w:semiHidden="1" w:unhideWhenUsed="1"/>
-    <w:lsdException w:name="Table Grid 4" w:semiHidden="1" w:unhideWhenUsed="1"/>
-    <w:lsdException w:name="Table Grid 5" w:semiHidden="1" w:unhideWhenUsed="1"/>
-    <w:lsdException w:name="Table Grid 6" w:semiHidden="1" w:unhideWhenUsed="1"/>
-    <w:lsdException w:name="Table Grid 7" w:semiHidden="1" w:unhideWhenUsed="1"/>
-    <w:lsdException w:name="Table Grid 8" w:semiHidden="1" w:unhideWhenUsed="1"/>
-    <w:lsdException w:name="Table List 1" w:semiHidden="1" w:unhideWhenUsed="1"/>
-    <w:lsdException w:name="Table List 2" w:semiHidden="1" w:unhideWhenUsed="1"/>
-    <w:lsdException w:name="Table List 3" w:semiHidden="1" w:unhideWhenUsed="1"/>
-    <w:lsdException w:name="Table List 4" w:semiHidden="1" w:unhideWhenUsed="1"/>
-    <w:lsdException w:name="Table List 5" w:semiHidden="1" w:unhideWhenUsed="1"/>
-    <w:lsdException w:name="Table List 6" w:semiHidden="1" w:unhideWhenUsed="1"/>
-    <w:lsdException w:name="Table List 7" w:semiHidden="1" w:unhideWhenUsed="1"/>
-    <w:lsdException w:name="Table List 8" w:semiHidden="1" w:unhideWhenUsed="1"/>
-    <w:lsdException w:name="Table 3D effects 1" w:semiHidden="1" w:unhideWhenUsed="1"/>
-    <w:lsdException w:name="Table 3D effects 2" w:semiHidden="1" w:unhideWhenUsed="1"/>
-    <w:lsdException w:name="Table 3D effects 3" w:semiHidden="1" w:unhideWhenUsed="1"/>
-    <w:lsdException w:name="Table Contemporary" w:semiHidden="1" w:unhideWhenUsed="1"/>
-    <w:lsdException w:name="Table Elegant" w:semiHidden="1" w:unhideWhenUsed="1"/>
-    <w:lsdException w:name="Table Professional" w:semiHidden="1" w:unhideWhenUsed="1"/>
-    <w:lsdException w:name="Table Subtle 1" w:semiHidden="1" w:unhideWhenUsed="1"/>
-    <w:lsdException w:name="Table Subtle 2" w:semiHidden="1" w:unhideWhenUsed="1"/>
-    <w:lsdException w:name="Table Web 1" w:semiHidden="1" w:unhideWhenUsed="1"/>
-    <w:lsdException w:name="Table Web 2" w:semiHidden="1" w:unhideWhenUsed="1"/>
-    <w:lsdException w:name="Table Web 3" w:semiHidden="1" w:unhideWhenUsed="1"/>
-    <w:lsdException w:name="Balloon Text" w:semiHidden="1" w:unhideWhenUsed="1"/>
-    <w:lsdException w:name="Table Grid" w:uiPriority="59"/>
-    <w:lsdException w:name="Table Theme" w:semiHidden="1" w:unhideWhenUsed="1"/>
-    <w:lsdException w:name="Placeholder Text" w:semiHidden="1"/>
-    <w:lsdException w:name="No Spacing" w:uiPriority="1" w:qFormat="1"/>
-    <w:lsdException w:name="Light Shading" w:uiPriority="60"/>
-    <w:lsdException w:name="Light List" w:uiPriority="61"/>
-    <w:lsdException w:name="Light Grid" w:uiPriority="62"/>
-    <w:lsdException w:name="Medium Shading 1" w:uiPriority="63"/>
-    <w:lsdException w:name="Medium Shading 2" w:uiPriority="64"/>
-    <w:lsdException w:name="Medium List 1" w:uiPriority="65"/>
-    <w:lsdException w:name="Medium List 2" w:uiPriority="66"/>
-    <w:lsdException w:name="Medium Grid 1" w:uiPriority="67"/>
-    <w:lsdException w:name="Medium Grid 2" w:uiPriority="68"/>
-    <w:lsdException w:name="Medium Grid 3" w:uiPriority="69"/>
-    <w:lsdException w:name="Dark List" w:uiPriority="70"/>
-    <w:lsdException w:name="Colorful Shading" w:uiPriority="71"/>
-    <w:lsdException w:name="Colorful List" w:uiPriority="72"/>
-    <w:lsdException w:name="Colorful Grid" w:uiPriority="73"/>
-    <w:lsdException w:name="Light Shading Accent 1" w:uiPriority="60"/>
-    <w:lsdException w:name="Light List Accent 1" w:uiPriority="61"/>
-    <w:lsdException w:name="Light Grid Accent 1" w:uiPriority="62"/>
-    <w:lsdException w:name="Medium Shading 1 Accent 1" w:uiPriority="63"/>
-    <w:lsdException w:name="Medium Shading 2 Accent 1" w:uiPriority="64"/>
-    <w:lsdException w:name="Medium List 1 Accent 1" w:uiPriority="65"/>
-    <w:lsdException w:name="Revision" w:semiHidden="1"/>
-    <w:lsdException w:name="List Paragraph" w:uiPriority="34" w:qFormat="1"/>
-    <w:lsdException w:name="Quote" w:uiPriority="29" w:qFormat="1"/>
-    <w:lsdException w:name="Intense Quote" w:uiPriority="30" w:qFormat="1"/>
-    <w:lsdException w:name="Medium List 2 Accent 1" w:uiPriority="66"/>
-    <w:lsdException w:name="Medium Grid 1 Accent 1" w:uiPriority="67"/>
-    <w:lsdException w:name="Medium Grid 2 Accent 1" w:uiPriority="68"/>
-    <w:lsdException w:name="Medium Grid 3 Accent 1" w:uiPriority="69"/>
-    <w:lsdException w:name="Dark List Accent 1" w:uiPriority="70"/>
-    <w:lsdException w:name="Colorful Shading Accent 1" w:uiPriority="71"/>
-    <w:lsdException w:name="Colorful List Accent 1" w:uiPriority="72"/>
-    <w:lsdException w:name="Colorful Grid Accent 1" w:uiPriority="73"/>
-    <w:lsdException w:name="Light Shading Accent 2" w:uiPriority="60"/>
-    <w:lsdException w:name="Light List Accent 2" w:uiPriority="61"/>
-    <w:lsdException w:name="Light Grid Accent 2" w:uiPriority="62"/>
-    <w:lsdException w:name="Medium Shading 1 Accent 2" w:uiPriority="63"/>
-    <w:lsdException w:name="Medium Shading 2 Accent 2" w:uiPriority="64"/>
-    <w:lsdException w:name="Medium List 1 Accent 2" w:uiPriority="65"/>
-    <w:lsdException w:name="Medium List 2 Accent 2" w:uiPriority="66"/>
-    <w:lsdException w:name="Medium Grid 1 Accent 2" w:uiPriority="67"/>
-    <w:lsdException w:name="Medium Grid 2 Accent 2" w:uiPriority="68"/>
-    <w:lsdException w:name="Medium Grid 3 Accent 2" w:uiPriority="69"/>
-    <w:lsdException w:name="Dark List Accent 2" w:uiPriority="70"/>
-    <w:lsdException w:name="Colorful Shading Accent 2" w:uiPriority="71"/>
-    <w:lsdException w:name="Colorful List Accent 2" w:uiPriority="72"/>
-    <w:lsdException w:name="Colorful Grid Accent 2" w:uiPriority="73"/>
-    <w:lsdException w:name="Light Shading Accent 3" w:uiPriority="60"/>
-    <w:lsdException w:name="Light List Accent 3" w:uiPriority="61"/>
-    <w:lsdException w:name="Light Grid Accent 3" w:uiPriority="62"/>
-    <w:lsdException w:name="Medium Shading 1 Accent 3" w:uiPriority="63"/>
-    <w:lsdException w:name="Medium Shading 2 Accent 3" w:uiPriority="64"/>
-    <w:lsdException w:name="Medium List 1 Accent 3" w:uiPriority="65"/>
-    <w:lsdException w:name="Medium List 2 Accent 3" w:uiPriority="66"/>
-    <w:lsdException w:name="Medium Grid 1 Accent 3" w:uiPriority="67"/>
-    <w:lsdException w:name="Medium Grid 2 Accent 3" w:uiPriority="68"/>
-    <w:lsdException w:name="Medium Grid 3 Accent 3" w:uiPriority="69"/>
-    <w:lsdException w:name="Dark List Accent 3" w:uiPriority="70"/>
-    <w:lsdException w:name="Colorful Shading Accent 3" w:uiPriority="71"/>
-    <w:lsdException w:name="Colorful List Accent 3" w:uiPriority="72"/>
-    <w:lsdException w:name="Colorful Grid Accent 3" w:uiPriority="73"/>
-    <w:lsdException w:name="Light Shading Accent 4" w:uiPriority="60"/>
-    <w:lsdException w:name="Light List Accent 4" w:uiPriority="61"/>
-    <w:lsdException w:name="Light Grid Accent 4" w:uiPriority="62"/>
-    <w:lsdException w:name="Medium Shading 1 Accent 4" w:uiPriority="63"/>
-    <w:lsdException w:name="Medium Shading 2 Accent 4" w:uiPriority="64"/>
-    <w:lsdException w:name="Medium List 1 Accent 4" w:uiPriority="65"/>
-    <w:lsdException w:name="Medium List 2 Accent 4" w:uiPriority="66"/>
-    <w:lsdException w:name="Medium Grid 1 Accent 4" w:uiPriority="67"/>
-    <w:lsdException w:name="Medium Grid 2 Accent 4" w:uiPriority="68"/>
-    <w:lsdException w:name="Medium Grid 3 Accent 4" w:uiPriority="69"/>
-    <w:lsdException w:name="Dark List Accent 4" w:uiPriority="70"/>
-    <w:lsdException w:name="Colorful Shading Accent 4" w:uiPriority="71"/>
-    <w:lsdException w:name="Colorful List Accent 4" w:uiPriority="72"/>
-    <w:lsdException w:name="Colorful Grid Accent 4" w:uiPriority="73"/>
-    <w:lsdException w:name="Light Shading Accent 5" w:uiPriority="60"/>
-    <w:lsdException w:name="Light List Accent 5" w:uiPriority="61"/>
-    <w:lsdException w:name="Light Grid Accent 5" w:uiPriority="62"/>
-    <w:lsdException w:name="Medium Shading 1 Accent 5" w:uiPriority="63"/>
-    <w:lsdException w:name="Medium Shading 2 Accent 5" w:uiPriority="64"/>
-    <w:lsdException w:name="Medium List 1 Accent 5" w:uiPriority="65"/>
-    <w:lsdException w:name="Medium List 2 Accent 5" w:uiPriority="66"/>
-    <w:lsdException w:name="Medium Grid 1 Accent 5" w:uiPriority="67"/>
-    <w:lsdException w:name="Medium Grid 2 Accent 5" w:uiPriority="68"/>
-    <w:lsdException w:name="Medium Grid 3 Accent 5" w:uiPriority="69"/>
-    <w:lsdException w:name="Dark List Accent 5" w:uiPriority="70"/>
-    <w:lsdException w:name="Colorful Shading Accent 5" w:uiPriority="71"/>
-    <w:lsdException w:name="Colorful List Accent 5" w:uiPriority="72"/>
-    <w:lsdException w:name="Colorful Grid Accent 5" w:uiPriority="73"/>
-    <w:lsdException w:name="Light Shading Accent 6" w:uiPriority="60"/>
-    <w:lsdException w:name="Light List Accent 6" w:uiPriority="61"/>
-    <w:lsdException w:name="Light Grid Accent 6" w:uiPriority="62"/>
-    <w:lsdException w:name="Medium Shading 1 Accent 6" w:uiPriority="63"/>
-    <w:lsdException w:name="Medium Shading 2 Accent 6" w:uiPriority="64"/>
-    <w:lsdException w:name="Medium List 1 Accent 6" w:uiPriority="65"/>
-    <w:lsdException w:name="Medium List 2 Accent 6" w:uiPriority="66"/>
-    <w:lsdException w:name="Medium Grid 1 Accent 6" w:uiPriority="67"/>
-    <w:lsdException w:name="Medium Grid 2 Accent 6" w:uiPriority="68"/>
-    <w:lsdException w:name="Medium Grid 3 Accent 6" w:uiPriority="69"/>
-    <w:lsdException w:name="Dark List Accent 6" w:uiPriority="70"/>
-    <w:lsdException w:name="Colorful Shading Accent 6" w:uiPriority="71"/>
-    <w:lsdException w:name="Colorful List Accent 6" w:uiPriority="72"/>
-    <w:lsdException w:name="Colorful Grid Accent 6" w:uiPriority="73"/>
-    <w:lsdException w:name="Subtle Emphasis" w:uiPriority="19" w:qFormat="1"/>
-    <w:lsdException w:name="Intense Emphasis" w:uiPriority="21" w:qFormat="1"/>
-    <w:lsdException w:name="Subtle Reference" w:uiPriority="31" w:qFormat="1"/>
-    <w:lsdException w:name="Intense Reference" w:uiPriority="32" w:qFormat="1"/>
-    <w:lsdException w:name="Book Title" w:uiPriority="33" w:qFormat="1"/>
-    <w:lsdException w:name="Bibliography" w:semiHidden="1" w:uiPriority="37" w:unhideWhenUsed="1"/>
-    <w:lsdException w:name="TOC Heading" w:semiHidden="1" w:uiPriority="39" w:unhideWhenUsed="1" w:qFormat="1"/>
-    <w:lsdException w:name="Plain Table 1" w:uiPriority="41"/>
-    <w:lsdException w:name="Plain Table 2" w:uiPriority="42"/>
-    <w:lsdException w:name="Plain Table 3" w:uiPriority="43"/>
-    <w:lsdException w:name="Plain Table 4" w:uiPriority="44"/>
-    <w:lsdException w:name="Plain Table 5" w:uiPriority="45"/>
-    <w:lsdException w:name="Grid Table Light" w:uiPriority="40"/>
-    <w:lsdException w:name="Grid Table 1 Light" w:uiPriority="46"/>
-    <w:lsdException w:name="Grid Table 2" w:uiPriority="47"/>
-    <w:lsdException w:name="Grid Table 3" w:uiPriority="48"/>
-    <w:lsdException w:name="Grid Table 4" w:uiPriority="49"/>
-    <w:lsdException w:name="Grid Table 5 Dark" w:uiPriority="50"/>
-    <w:lsdException w:name="Grid Table 6 Colorful" w:uiPriority="51"/>
-    <w:lsdException w:name="Grid Table 7 Colorful" w:uiPriority="52"/>
-    <w:lsdException w:name="Grid Table 1 Light Accent 1" w:uiPriority="46"/>
-    <w:lsdException w:name="Grid Table 2 Accent 1" w:uiPriority="47"/>
-    <w:lsdException w:name="Grid Table 3 Accent 1" w:uiPriority="48"/>
-    <w:lsdException w:name="Grid Table 4 Accent 1" w:uiPriority="49"/>
-    <w:lsdException w:name="Grid Table 5 Dark Accent 1" w:uiPriority="50"/>
-    <w:lsdException w:name="Grid Table 6 Colorful Accent 1" w:uiPriority="51"/>
-    <w:lsdException w:name="Grid Table 7 Colorful Accent 1" w:uiPriority="52"/>
-    <w:lsdException w:name="Grid Table 1 Light Accent 2" w:uiPriority="46"/>
-    <w:lsdException w:name="Grid Table 2 Accent 2" w:uiPriority="47"/>
-    <w:lsdException w:name="Grid Table 3 Accent 2" w:uiPriority="48"/>
-    <w:lsdException w:name="Grid Table 4 Accent 2" w:uiPriority="49"/>
-    <w:lsdException w:name="Grid Table 5 Dark Accent 2" w:uiPriority="50"/>
-    <w:lsdException w:name="Grid Table 6 Colorful Accent 2" w:uiPriority="51"/>
-    <w:lsdException w:name="Grid Table 7 Colorful Accent 2" w:uiPriority="52"/>
-    <w:lsdException w:name="Grid Table 1 Light Accent 3" w:uiPriority="46"/>
-    <w:lsdException w:name="Grid Table 2 Accent 3" w:uiPriority="47"/>
-    <w:lsdException w:name="Grid Table 3 Accent 3" w:uiPriority="48"/>
-    <w:lsdException w:name="Grid Table 4 Accent 3" w:uiPriority="49"/>
-    <w:lsdException w:name="Grid Table 5 Dark Accent 3" w:uiPriority="50"/>
-    <w:lsdException w:name="Grid Table 6 Colorful Accent 3" w:uiPriority="51"/>
-    <w:lsdException w:name="Grid Table 7 Colorful Accent 3" w:uiPriority="52"/>
-    <w:lsdException w:name="Grid Table 1 Light Accent 4" w:uiPriority="46"/>
-    <w:lsdException w:name="Grid Table 2 Accent 4" w:uiPriority="47"/>
-    <w:lsdException w:name="Grid Table 3 Accent 4" w:uiPriority="48"/>
-    <w:lsdException w:name="Grid Table 4 Accent 4" w:uiPriority="49"/>
-    <w:lsdException w:name="Grid Table 5 Dark Accent 4" w:uiPriority="50"/>
-    <w:lsdException w:name="Grid Table 6 Colorful Accent 4" w:uiPriority="51"/>
-    <w:lsdException w:name="Grid Table 7 Colorful Accent 4" w:uiPriority="52"/>
-    <w:lsdException w:name="Grid Table 1 Light Accent 5" w:uiPriority="46"/>
-    <w:lsdException w:name="Grid Table 2 Accent 5" w:uiPriority="47"/>
-    <w:lsdException w:name="Grid Table 3 Accent 5" w:uiPriority="48"/>
-    <w:lsdException w:name="Grid Table 4 Accent 5" w:uiPriority="49"/>
-    <w:lsdException w:name="Grid Table 5 Dark Accent 5" w:uiPriority="50"/>
-    <w:lsdException w:name="Grid Table 6 Colorful Accent 5" w:uiPriority="51"/>
-    <w:lsdException w:name="Grid Table 7 Colorful Accent 5" w:uiPriority="52"/>
-    <w:lsdException w:name="Grid Table 1 Light Accent 6" w:uiPriority="46"/>
-    <w:lsdException w:name="Grid Table 2 Accent 6" w:uiPriority="47"/>
-    <w:lsdException w:name="Grid Table 3 Accent 6" w:uiPriority="48"/>
-    <w:lsdException w:name="Grid Table 4 Accent 6" w:uiPriority="49"/>
-    <w:lsdException w:name="Grid Table 5 Dark Accent 6" w:uiPriority="50"/>
-    <w:lsdException w:name="Grid Table 6 Colorful Accent 6" w:uiPriority="51"/>
-    <w:lsdException w:name="Grid Table 7 Colorful Accent 6" w:uiPriority="52"/>
-    <w:lsdException w:name="List Table 1 Light" w:uiPriority="46"/>
-    <w:lsdException w:name="List Table 2" w:uiPriority="47"/>
-    <w:lsdException w:name="List Table 3" w:uiPriority="48"/>
-    <w:lsdException w:name="List Table 4" w:uiPriority="49"/>
-    <w:lsdException w:name="List Table 5 Dark" w:uiPriority="50"/>
-    <w:lsdException w:name="List Table 6 Colorful" w:uiPriority="51"/>
-    <w:lsdException w:name="List Table 7 Colorful" w:uiPriority="52"/>
-    <w:lsdException w:name="List Table 1 Light Accent 1" w:uiPriority="46"/>
-    <w:lsdException w:name="List Table 2 Accent 1" w:uiPriority="47"/>
-    <w:lsdException w:name="List Table 3 Accent 1" w:uiPriority="48"/>
-    <w:lsdException w:name="List Table 4 Accent 1" w:uiPriority="49"/>
-    <w:lsdException w:name="List Table 5 Dark Accent 1" w:uiPriority="50"/>
-    <w:lsdException w:name="List Table 6 Colorful Accent 1" w:uiPriority="51"/>
-    <w:lsdException w:name="List Table 7 Colorful Accent 1" w:uiPriority="52"/>
-    <w:lsdException w:name="List Table 1 Light Accent 2" w:uiPriority="46"/>
-    <w:lsdException w:name="List Table 2 Accent 2" w:uiPriority="47"/>
-    <w:lsdException w:name="List Table 3 Accent 2" w:uiPriority="48"/>
-    <w:lsdException w:name="List Table 4 Accent 2" w:uiPriority="49"/>
-    <w:lsdException w:name="List Table 5 Dark Accent 2" w:uiPriority="50"/>
-    <w:lsdException w:name="List Table 6 Colorful Accent 2" w:uiPriority="51"/>
-    <w:lsdException w:name="List Table 7 Colorful Accent 2" w:uiPriority="52"/>
-    <w:lsdException w:name="List Table 1 Light Accent 3" w:uiPriority="46"/>
-    <w:lsdException w:name="List Table 2 Accent 3" w:uiPriority="47"/>
-    <w:lsdException w:name="List Table 3 Accent 3" w:uiPriority="48"/>
-    <w:lsdException w:name="List Table 4 Accent 3" w:uiPriority="49"/>
-    <w:lsdException w:name="List Table 5 Dark Accent 3" w:uiPriority="50"/>
-    <w:lsdException w:name="List Table 6 Colorful Accent 3" w:uiPriority="51"/>
-    <w:lsdException w:name="List Table 7 Colorful Accent 3" w:uiPriority="52"/>
-    <w:lsdException w:name="List Table 1 Light Accent 4" w:uiPriority="46"/>
-    <w:lsdException w:name="List Table 2 Accent 4" w:uiPriority="47"/>
-    <w:lsdException w:name="List Table 3 Accent 4" w:uiPriority="48"/>
-    <w:lsdException w:name="List Table 4 Accent 4" w:uiPriority="49"/>
-    <w:lsdException w:name="List Table 5 Dark Accent 4" w:uiPriority="50"/>
-    <w:lsdException w:name="List Table 6 Colorful Accent 4" w:uiPriority="51"/>
-    <w:lsdException w:name="List Table 7 Colorful Accent 4" w:uiPriority="52"/>
-    <w:lsdException w:name="List Table 1 Light Accent 5" w:uiPriority="46"/>
-    <w:lsdException w:name="List Table 2 Accent 5" w:uiPriority="47"/>
-    <w:lsdException w:name="List Table 3 Accent 5" w:uiPriority="48"/>
-    <w:lsdException w:name="List Table 4 Accent 5" w:uiPriority="49"/>
-    <w:lsdException w:name="List Table 5 Dark Accent 5" w:uiPriority="50"/>
-    <w:lsdException w:name="List Table 6 Colorful Accent 5" w:uiPriority="51"/>
-    <w:lsdException w:name="List Table 7 Colorful Accent 5" w:uiPriority="52"/>
-    <w:lsdException w:name="List Table 1 Light Accent 6" w:uiPriority="46"/>
-    <w:lsdException w:name="List Table 2 Accent 6" w:uiPriority="47"/>
-    <w:lsdException w:name="List Table 3 Accent 6" w:uiPriority="48"/>
-    <w:lsdException w:name="List Table 4 Accent 6" w:uiPriority="49"/>
-    <w:lsdException w:name="List Table 5 Dark Accent 6" w:uiPriority="50"/>
-    <w:lsdException w:name="List Table 6 Colorful Accent 6" w:uiPriority="51"/>
-    <w:lsdException w:name="List Table 7 Colorful Accent 6" w:uiPriority="52"/>
-    <w:lsdException w:name="Mention" w:semiHidden="1" w:unhideWhenUsed="1"/>
-    <w:lsdException w:name="Smart Hyperlink" w:semiHidden="1" w:unhideWhenUsed="1"/>
-    <w:lsdException w:name="Hashtag" w:semiHidden="1" w:unhideWhenUsed="1"/>
-    <w:lsdException w:name="Unresolved Mention" w:semiHidden="1" w:unhideWhenUsed="1"/>
+  <w:latentStyles w:defLockedState="0" w:defUIPriority="99" w:defSemiHidden="1" w:defUnhideWhenUsed="1" w:defQFormat="0" w:count="267">
+    <w:lsdException w:name="Normal" w:semiHidden="0" w:uiPriority="0" w:unhideWhenUsed="0" w:qFormat="1"/>
+    <w:lsdException w:name="heading 1" w:semiHidden="0" w:uiPriority="9" w:unhideWhenUsed="0" w:qFormat="1"/>
+    <w:lsdException w:name="heading 2" w:uiPriority="9" w:qFormat="1"/>
+    <w:lsdException w:name="heading 3" w:uiPriority="9" w:qFormat="1"/>
+    <w:lsdException w:name="heading 4" w:uiPriority="9" w:qFormat="1"/>
+    <w:lsdException w:name="heading 5" w:uiPriority="9" w:qFormat="1"/>
+    <w:lsdException w:name="heading 6" w:uiPriority="9" w:qFormat="1"/>
+    <w:lsdException w:name="heading 7" w:uiPriority="9" w:qFormat="1"/>
+    <w:lsdException w:name="heading 8" w:uiPriority="9" w:qFormat="1"/>
+    <w:lsdException w:name="heading 9" w:uiPriority="9" w:qFormat="1"/>
+    <w:lsdException w:name="toc 1" w:uiPriority="39"/>
+    <w:lsdException w:name="toc 2" w:uiPriority="39"/>
+    <w:lsdException w:name="toc 3" w:uiPriority="39"/>
+    <w:lsdException w:name="toc 4" w:uiPriority="39"/>
+    <w:lsdException w:name="toc 5" w:uiPriority="39"/>
+    <w:lsdException w:name="toc 6" w:uiPriority="39"/>
+    <w:lsdException w:name="toc 7" w:uiPriority="39"/>
+    <w:lsdException w:name="toc 8" w:uiPriority="39"/>
+    <w:lsdException w:name="toc 9" w:uiPriority="39"/>
+    <w:lsdException w:name="caption" w:uiPriority="35" w:qFormat="1"/>
+    <w:lsdException w:name="Title" w:semiHidden="0" w:uiPriority="10" w:unhideWhenUsed="0" w:qFormat="1"/>
+    <w:lsdException w:name="Default Paragraph Font" w:uiPriority="1"/>
+    <w:lsdException w:name="Subtitle" w:semiHidden="0" w:uiPriority="11" w:unhideWhenUsed="0" w:qFormat="1"/>
+    <w:lsdException w:name="Strong" w:semiHidden="0" w:uiPriority="22" w:unhideWhenUsed="0" w:qFormat="1"/>
+    <w:lsdException w:name="Emphasis" w:semiHidden="0" w:uiPriority="20" w:unhideWhenUsed="0" w:qFormat="1"/>
+    <w:lsdException w:name="Table Grid" w:semiHidden="0" w:uiPriority="59" w:unhideWhenUsed="0"/>
+    <w:lsdException w:name="Placeholder Text" w:unhideWhenUsed="0"/>
+    <w:lsdException w:name="No Spacing" w:semiHidden="0" w:uiPriority="1" w:unhideWhenUsed="0" w:qFormat="1"/>
+    <w:lsdException w:name="Light Shading" w:semiHidden="0" w:uiPriority="60" w:unhideWhenUsed="0"/>
+    <w:lsdException w:name="Light List" w:semiHidden="0" w:uiPriority="61" w:unhideWhenUsed="0"/>
+    <w:lsdException w:name="Light Grid" w:semiHidden="0" w:uiPriority="62" w:unhideWhenUsed="0"/>
+    <w:lsdException w:name="Medium Shading 1" w:semiHidden="0" w:uiPriority="63" w:unhideWhenUsed="0"/>
+    <w:lsdException w:name="Medium Shading 2" w:semiHidden="0" w:uiPriority="64" w:unhideWhenUsed="0"/>
+    <w:lsdException w:name="Medium List 1" w:semiHidden="0" w:uiPriority="65" w:unhideWhenUsed="0"/>
+    <w:lsdException w:name="Medium List 2" w:semiHidden="0" w:uiPriority="66" w:unhideWhenUsed="0"/>
+    <w:lsdException w:name="Medium Grid 1" w:semiHidden="0" w:uiPriority="67" w:unhideWhenUsed="0"/>
+    <w:lsdException w:name="Medium Grid 2" w:semiHidden="0" w:uiPriority="68" w:unhideWhenUsed="0"/>
+    <w:lsdException w:name="Medium Grid 3" w:semiHidden="0" w:uiPriority="69" w:unhideWhenUsed="0"/>
+    <w:lsdException w:name="Dark List" w:semiHidden="0" w:uiPriority="70" w:unhideWhenUsed="0"/>
+    <w:lsdException w:name="Colorful Shading" w:semiHidden="0" w:uiPriority="71" w:unhideWhenUsed="0"/>
+    <w:lsdException w:name="Colorful List" w:semiHidden="0" w:uiPriority="72" w:unhideWhenUsed="0"/>
+    <w:lsdException w:name="Colorful Grid" w:semiHidden="0" w:uiPriority="73" w:unhideWhenUsed="0"/>
+    <w:lsdException w:name="Light Shading Accent 1" w:semiHidden="0" w:uiPriority="60" w:unhideWhenUsed="0"/>
+    <w:lsdException w:name="Light List Accent 1" w:semiHidden="0" w:uiPriority="61" w:unhideWhenUsed="0"/>
+    <w:lsdException w:name="Light Grid Accent 1" w:semiHidden="0" w:uiPriority="62" w:unhideWhenUsed="0"/>
+    <w:lsdException w:name="Medium Shading 1 Accent 1" w:semiHidden="0" w:uiPriority="63" w:unhideWhenUsed="0"/>
+    <w:lsdException w:name="Medium Shading 2 Accent 1" w:semiHidden="0" w:uiPriority="64" w:unhideWhenUsed="0"/>
+    <w:lsdException w:name="Medium List 1 Accent 1" w:semiHidden="0" w:uiPriority="65" w:unhideWhenUsed="0"/>
+    <w:lsdException w:name="Revision" w:unhideWhenUsed="0"/>
+    <w:lsdException w:name="List Paragraph" w:semiHidden="0" w:uiPriority="34" w:unhideWhenUsed="0" w:qFormat="1"/>
+    <w:lsdException w:name="Quote" w:semiHidden="0" w:uiPriority="29" w:unhideWhenUsed="0" w:qFormat="1"/>
+    <w:lsdException w:name="Intense Quote" w:semiHidden="0" w:uiPriority="30" w:unhideWhenUsed="0" w:qFormat="1"/>
+    <w:lsdException w:name="Medium List 2 Accent 1" w:semiHidden="0" w:uiPriority="66" w:unhideWhenUsed="0"/>
+    <w:lsdException w:name="Medium Grid 1 Accent 1" w:semiHidden="0" w:uiPriority="67" w:unhideWhenUsed="0"/>
+    <w:lsdException w:name="Medium Grid 2 Accent 1" w:semiHidden="0" w:uiPriority="68" w:unhideWhenUsed="0"/>
+    <w:lsdException w:name="Medium Grid 3 Accent 1" w:semiHidden="0" w:uiPriority="69" w:unhideWhenUsed="0"/>
+    <w:lsdException w:name="Dark List Accent 1" w:semiHidden="0" w:uiPriority="70" w:unhideWhenUsed="0"/>
+    <w:lsdException w:name="Colorful Shading Accent 1" w:semiHidden="0" w:uiPriority="71" w:unhideWhenUsed="0"/>
+    <w:lsdException w:name="Colorful List Accent 1" w:semiHidden="0" w:uiPriority="72" w:unhideWhenUsed="0"/>
+    <w:lsdException w:name="Colorful Grid Accent 1" w:semiHidden="0" w:uiPriority="73" w:unhideWhenUsed="0"/>
+    <w:lsdException w:name="Light Shading Accent 2" w:semiHidden="0" w:uiPriority="60" w:unhideWhenUsed="0"/>
+    <w:lsdException w:name="Light List Accent 2" w:semiHidden="0" w:uiPriority="61" w:unhideWhenUsed="0"/>
+    <w:lsdException w:name="Light Grid Accent 2" w:semiHidden="0" w:uiPriority="62" w:unhideWhenUsed="0"/>
+    <w:lsdException w:name="Medium Shading 1 Accent 2" w:semiHidden="0" w:uiPriority="63" w:unhideWhenUsed="0"/>
+    <w:lsdException w:name="Medium Shading 2 Accent 2" w:semiHidden="0" w:uiPriority="64" w:unhideWhenUsed="0"/>
+    <w:lsdException w:name="Medium List 1 Accent 2" w:semiHidden="0" w:uiPriority="65" w:unhideWhenUsed="0"/>
+    <w:lsdException w:name="Medium List 2 Accent 2" w:semiHidden="0" w:uiPriority="66" w:unhideWhenUsed="0"/>
+    <w:lsdException w:name="Medium Grid 1 Accent 2" w:semiHidden="0" w:uiPriority="67" w:unhideWhenUsed="0"/>
+    <w:lsdException w:name="Medium Grid 2 Accent 2" w:semiHidden="0" w:uiPriority="68" w:unhideWhenUsed="0"/>
+    <w:lsdException w:name="Medium Grid 3 Accent 2" w:semiHidden="0" w:uiPriority="69" w:unhideWhenUsed="0"/>
+    <w:lsdException w:name="Dark List Accent 2" w:semiHidden="0" w:uiPriority="70" w:unhideWhenUsed="0"/>
+    <w:lsdException w:name="Colorful Shading Accent 2" w:semiHidden="0" w:uiPriority="71" w:unhideWhenUsed="0"/>
+    <w:lsdException w:name="Colorful List Accent 2" w:semiHidden="0" w:uiPriority="72" w:unhideWhenUsed="0"/>
+    <w:lsdException w:name="Colorful Grid Accent 2" w:semiHidden="0" w:uiPriority="73" w:unhideWhenUsed="0"/>
+    <w:lsdException w:name="Light Shading Accent 3" w:semiHidden="0" w:uiPriority="60" w:unhideWhenUsed="0"/>
+    <w:lsdException w:name="Light List Accent 3" w:semiHidden="0" w:uiPriority="61" w:unhideWhenUsed="0"/>
+    <w:lsdException w:name="Light Grid Accent 3" w:semiHidden="0" w:uiPriority="62" w:unhideWhenUsed="0"/>
+    <w:lsdException w:name="Medium Shading 1 Accent 3" w:semiHidden="0" w:uiPriority="63" w:unhideWhenUsed="0"/>
+    <w:lsdException w:name="Medium Shading 2 Accent 3" w:semiHidden="0" w:uiPriority="64" w:unhideWhenUsed="0"/>
+    <w:lsdException w:name="Medium List 1 Accent 3" w:semiHidden="0" w:uiPriority="65" w:unhideWhenUsed="0"/>
+    <w:lsdException w:name="Medium List 2 Accent 3" w:semiHidden="0" w:uiPriority="66" w:unhideWhenUsed="0"/>
+    <w:lsdException w:name="Medium Grid 1 Accent 3" w:semiHidden="0" w:uiPriority="67" w:unhideWhenUsed="0"/>
+    <w:lsdException w:name="Medium Grid 2 Accent 3" w:semiHidden="0" w:uiPriority="68" w:unhideWhenUsed="0"/>
+    <w:lsdException w:name="Medium Grid 3 Accent 3" w:semiHidden="0" w:uiPriority="69" w:unhideWhenUsed="0"/>
+    <w:lsdException w:name="Dark List Accent 3" w:semiHidden="0" w:uiPriority="70" w:unhideWhenUsed="0"/>
+    <w:lsdException w:name="Colorful Shading Accent 3" w:semiHidden="0" w:uiPriority="71" w:unhideWhenUsed="0"/>
+    <w:lsdException w:name="Colorful List Accent 3" w:semiHidden="0" w:uiPriority="72" w:unhideWhenUsed="0"/>
+    <w:lsdException w:name="Colorful Grid Accent 3" w:semiHidden="0" w:uiPriority="73" w:unhideWhenUsed="0"/>
+    <w:lsdException w:name="Light Shading Accent 4" w:semiHidden="0" w:uiPriority="60" w:unhideWhenUsed="0"/>
+    <w:lsdException w:name="Light List Accent 4" w:semiHidden="0" w:uiPriority="61" w:unhideWhenUsed="0"/>
+    <w:lsdException w:name="Light Grid Accent 4" w:semiHidden="0" w:uiPriority="62" w:unhideWhenUsed="0"/>
+    <w:lsdException w:name="Medium Shading 1 Accent 4" w:semiHidden="0" w:uiPriority="63" w:unhideWhenUsed="0"/>
+    <w:lsdException w:name="Medium Shading 2 Accent 4" w:semiHidden="0" w:uiPriority="64" w:unhideWhenUsed="0"/>
+    <w:lsdException w:name="Medium List 1 Accent 4" w:semiHidden="0" w:uiPriority="65" w:unhideWhenUsed="0"/>
+    <w:lsdException w:name="Medium List 2 Accent 4" w:semiHidden="0" w:uiPriority="66" w:unhideWhenUsed="0"/>
+    <w:lsdException w:name="Medium Grid 1 Accent 4" w:semiHidden="0" w:uiPriority="67" w:unhideWhenUsed="0"/>
+    <w:lsdException w:name="Medium Grid 2 Accent 4" w:semiHidden="0" w:uiPriority="68" w:unhideWhenUsed="0"/>
+    <w:lsdException w:name="Medium Grid 3 Accent 4" w:semiHidden="0" w:uiPriority="69" w:unhideWhenUsed="0"/>
+    <w:lsdException w:name="Dark List Accent 4" w:semiHidden="0" w:uiPriority="70" w:unhideWhenUsed="0"/>
+    <w:lsdException w:name="Colorful Shading Accent 4" w:semiHidden="0" w:uiPriority="71" w:unhideWhenUsed="0"/>
+    <w:lsdException w:name="Colorful List Accent 4" w:semiHidden="0" w:uiPriority="72" w:unhideWhenUsed="0"/>
+    <w:lsdException w:name="Colorful Grid Accent 4" w:semiHidden="0" w:uiPriority="73" w:unhideWhenUsed="0"/>
+    <w:lsdException w:name="Light Shading Accent 5" w:semiHidden="0" w:uiPriority="60" w:unhideWhenUsed="0"/>
+    <w:lsdException w:name="Light List Accent 5" w:semiHidden="0" w:uiPriority="61" w:unhideWhenUsed="0"/>
+    <w:lsdException w:name="Light Grid Accent 5" w:semiHidden="0" w:uiPriority="62" w:unhideWhenUsed="0"/>
+    <w:lsdException w:name="Medium Shading 1 Accent 5" w:semiHidden="0" w:uiPriority="63" w:unhideWhenUsed="0"/>
+    <w:lsdException w:name="Medium Shading 2 Accent 5" w:semiHidden="0" w:uiPriority="64" w:unhideWhenUsed="0"/>
+    <w:lsdException w:name="Medium List 1 Accent 5" w:semiHidden="0" w:uiPriority="65" w:unhideWhenUsed="0"/>
+    <w:lsdException w:name="Medium List 2 Accent 5" w:semiHidden="0" w:uiPriority="66" w:unhideWhenUsed="0"/>
+    <w:lsdException w:name="Medium Grid 1 Accent 5" w:semiHidden="0" w:uiPriority="67" w:unhideWhenUsed="0"/>
+    <w:lsdException w:name="Medium Grid 2 Accent 5" w:semiHidden="0" w:uiPriority="68" w:unhideWhenUsed="0"/>
+    <w:lsdException w:name="Medium Grid 3 Accent 5" w:semiHidden="0" w:uiPriority="69" w:unhideWhenUsed="0"/>
+    <w:lsdException w:name="Dark List Accent 5" w:semiHidden="0" w:uiPriority="70" w:unhideWhenUsed="0"/>
+    <w:lsdException w:name="Colorful Shading Accent 5" w:semiHidden="0" w:uiPriority="71" w:unhideWhenUsed="0"/>
+    <w:lsdException w:name="Colorful List Accent 5" w:semiHidden="0" w:uiPriority="72" w:unhideWhenUsed="0"/>
+    <w:lsdException w:name="Colorful Grid Accent 5" w:semiHidden="0" w:uiPriority="73" w:unhideWhenUsed="0"/>
+    <w:lsdException w:name="Light Shading Accent 6" w:semiHidden="0" w:uiPriority="60" w:unhideWhenUsed="0"/>
+    <w:lsdException w:name="Light List Accent 6" w:semiHidden="0" w:uiPriority="61" w:unhideWhenUsed="0"/>
+    <w:lsdException w:name="Light Grid Accent 6" w:semiHidden="0" w:uiPriority="62" w:unhideWhenUsed="0"/>
+    <w:lsdException w:name="Medium Shading 1 Accent 6" w:semiHidden="0" w:uiPriority="63" w:unhideWhenUsed="0"/>
+    <w:lsdException w:name="Medium Shading 2 Accent 6" w:semiHidden="0" w:uiPriority="64" w:unhideWhenUsed="0"/>
+    <w:lsdException w:name="Medium List 1 Accent 6" w:semiHidden="0" w:uiPriority="65" w:unhideWhenUsed="0"/>
+    <w:lsdException w:name="Medium List 2 Accent 6" w:semiHidden="0" w:uiPriority="66" w:unhideWhenUsed="0"/>
+    <w:lsdException w:name="Medium Grid 1 Accent 6" w:semiHidden="0" w:uiPriority="67" w:unhideWhenUsed="0"/>
+    <w:lsdException w:name="Medium Grid 2 Accent 6" w:semiHidden="0" w:uiPriority="68" w:unhideWhenUsed="0"/>
+    <w:lsdException w:name="Medium Grid 3 Accent 6" w:semiHidden="0" w:uiPriority="69" w:unhideWhenUsed="0"/>
+    <w:lsdException w:name="Dark List Accent 6" w:semiHidden="0" w:uiPriority="70" w:unhideWhenUsed="0"/>
+    <w:lsdException w:name="Colorful Shading Accent 6" w:semiHidden="0" w:uiPriority="71" w:unhideWhenUsed="0"/>
+    <w:lsdException w:name="Colorful List Accent 6" w:semiHidden="0" w:uiPriority="72" w:unhideWhenUsed="0"/>
+    <w:lsdException w:name="Colorful Grid Accent 6" w:semiHidden="0" w:uiPriority="73" w:unhideWhenUsed="0"/>
+    <w:lsdException w:name="Subtle Emphasis" w:semiHidden="0" w:uiPriority="19" w:unhideWhenUsed="0" w:qFormat="1"/>
+    <w:lsdException w:name="Intense Emphasis" w:semiHidden="0" w:uiPriority="21" w:unhideWhenUsed="0" w:qFormat="1"/>
+    <w:lsdException w:name="Subtle Reference" w:semiHidden="0" w:uiPriority="31" w:unhideWhenUsed="0" w:qFormat="1"/>
+    <w:lsdException w:name="Intense Reference" w:semiHidden="0" w:uiPriority="32" w:unhideWhenUsed="0" w:qFormat="1"/>
+    <w:lsdException w:name="Book Title" w:semiHidden="0" w:uiPriority="33" w:unhideWhenUsed="0" w:qFormat="1"/>
+    <w:lsdException w:name="Bibliography" w:uiPriority="37"/>
+    <w:lsdException w:name="TOC Heading" w:uiPriority="39" w:qFormat="1"/>
   </w:latentStyles>
   <w:style w:type="paragraph" w:default="1" w:styleId="Normal">
     <w:name w:val="Normal"/>
@@ -4891,6 +6279,7 @@
   <w:style w:type="character" w:default="1" w:styleId="DefaultParagraphFont">
     <w:name w:val="Default Paragraph Font"/>
     <w:uiPriority w:val="1"/>
+    <w:semiHidden/>
     <w:unhideWhenUsed/>
   </w:style>
   <w:style w:type="table" w:default="1" w:styleId="TableNormal">
@@ -5062,6 +6451,7 @@
       <w:spacing w:after="0" w:line="240" w:lineRule="auto"/>
     </w:pPr>
     <w:tblPr>
+      <w:tblInd w:w="0" w:type="dxa"/>
       <w:tblBorders>
         <w:top w:val="single" w:sz="4" w:space="0" w:color="auto"/>
         <w:left w:val="single" w:sz="4" w:space="0" w:color="auto"/>
@@ -5070,6 +6460,466 @@
         <w:insideH w:val="single" w:sz="4" w:space="0" w:color="auto"/>
         <w:insideV w:val="single" w:sz="4" w:space="0" w:color="auto"/>
       </w:tblBorders>
+      <w:tblCellMar>
+        <w:top w:w="0" w:type="dxa"/>
+        <w:left w:w="108" w:type="dxa"/>
+        <w:bottom w:w="0" w:type="dxa"/>
+        <w:right w:w="108" w:type="dxa"/>
+      </w:tblCellMar>
+    </w:tblPr>
+  </w:style>
+  <w:style w:type="character" w:customStyle="1" w:styleId="Heading3Char">
+    <w:name w:val="Heading 3 Char"/>
+    <w:basedOn w:val="DefaultParagraphFont"/>
+    <w:link w:val="Heading3"/>
+    <w:uiPriority w:val="9"/>
+    <w:rsid w:val="00D66FEE"/>
+    <w:rPr>
+      <w:rFonts w:asciiTheme="majorHAnsi" w:eastAsiaTheme="majorEastAsia" w:hAnsiTheme="majorHAnsi" w:cstheme="majorBidi"/>
+      <w:b/>
+      <w:sz w:val="26"/>
+      <w:szCs w:val="24"/>
+      <w:lang w:val="en-US"/>
+    </w:rPr>
+  </w:style>
+  <w:style w:type="paragraph" w:styleId="ListParagraph">
+    <w:name w:val="List Paragraph"/>
+    <w:basedOn w:val="Normal"/>
+    <w:uiPriority w:val="34"/>
+    <w:qFormat/>
+    <w:rsid w:val="000A588C"/>
+    <w:pPr>
+      <w:ind w:left="720"/>
+      <w:contextualSpacing/>
+    </w:pPr>
+  </w:style>
+</w:styles>
+</file>
+
+<file path=word/stylesWithEffects.xml><?xml version="1.0" encoding="utf-8"?>
+<w:styles xmlns:wpc="http://schemas.microsoft.com/office/word/2010/wordprocessingCanvas" xmlns:mc="http://schemas.openxmlformats.org/markup-compatibility/2006" xmlns:o="urn:schemas-microsoft-com:office:office" xmlns:r="http://schemas.openxmlformats.org/officeDocument/2006/relationships" xmlns:m="http://schemas.openxmlformats.org/officeDocument/2006/math" xmlns:v="urn:schemas-microsoft-com:vml" xmlns:wp14="http://schemas.microsoft.com/office/word/2010/wordprocessingDrawing" xmlns:wp="http://schemas.openxmlformats.org/drawingml/2006/wordprocessingDrawing" xmlns:w10="urn:schemas-microsoft-com:office:word" xmlns:w="http://schemas.openxmlformats.org/wordprocessingml/2006/main" xmlns:w14="http://schemas.microsoft.com/office/word/2010/wordml" xmlns:wpg="http://schemas.microsoft.com/office/word/2010/wordprocessingGroup" xmlns:wpi="http://schemas.microsoft.com/office/word/2010/wordprocessingInk" xmlns:wne="http://schemas.microsoft.com/office/word/2006/wordml" xmlns:wps="http://schemas.microsoft.com/office/word/2010/wordprocessingShape" mc:Ignorable="w14 wp14">
+  <w:docDefaults>
+    <w:rPrDefault>
+      <w:rPr>
+        <w:rFonts w:asciiTheme="minorHAnsi" w:eastAsiaTheme="minorHAnsi" w:hAnsiTheme="minorHAnsi" w:cstheme="minorBidi"/>
+        <w:sz w:val="22"/>
+        <w:szCs w:val="22"/>
+        <w:lang w:val="tr-TR" w:eastAsia="en-US" w:bidi="ar-SA"/>
+      </w:rPr>
+    </w:rPrDefault>
+    <w:pPrDefault>
+      <w:pPr>
+        <w:spacing w:after="160" w:line="259" w:lineRule="auto"/>
+      </w:pPr>
+    </w:pPrDefault>
+  </w:docDefaults>
+  <w:latentStyles w:defLockedState="0" w:defUIPriority="99" w:defSemiHidden="1" w:defUnhideWhenUsed="1" w:defQFormat="0" w:count="267">
+    <w:lsdException w:name="Normal" w:semiHidden="0" w:uiPriority="0" w:unhideWhenUsed="0" w:qFormat="1"/>
+    <w:lsdException w:name="heading 1" w:semiHidden="0" w:uiPriority="9" w:unhideWhenUsed="0" w:qFormat="1"/>
+    <w:lsdException w:name="heading 2" w:uiPriority="9" w:qFormat="1"/>
+    <w:lsdException w:name="heading 3" w:uiPriority="9" w:qFormat="1"/>
+    <w:lsdException w:name="heading 4" w:uiPriority="9" w:qFormat="1"/>
+    <w:lsdException w:name="heading 5" w:uiPriority="9" w:qFormat="1"/>
+    <w:lsdException w:name="heading 6" w:uiPriority="9" w:qFormat="1"/>
+    <w:lsdException w:name="heading 7" w:uiPriority="9" w:qFormat="1"/>
+    <w:lsdException w:name="heading 8" w:uiPriority="9" w:qFormat="1"/>
+    <w:lsdException w:name="heading 9" w:uiPriority="9" w:qFormat="1"/>
+    <w:lsdException w:name="toc 1" w:uiPriority="39"/>
+    <w:lsdException w:name="toc 2" w:uiPriority="39"/>
+    <w:lsdException w:name="toc 3" w:uiPriority="39"/>
+    <w:lsdException w:name="toc 4" w:uiPriority="39"/>
+    <w:lsdException w:name="toc 5" w:uiPriority="39"/>
+    <w:lsdException w:name="toc 6" w:uiPriority="39"/>
+    <w:lsdException w:name="toc 7" w:uiPriority="39"/>
+    <w:lsdException w:name="toc 8" w:uiPriority="39"/>
+    <w:lsdException w:name="toc 9" w:uiPriority="39"/>
+    <w:lsdException w:name="caption" w:uiPriority="35" w:qFormat="1"/>
+    <w:lsdException w:name="Title" w:semiHidden="0" w:uiPriority="10" w:unhideWhenUsed="0" w:qFormat="1"/>
+    <w:lsdException w:name="Default Paragraph Font" w:uiPriority="1"/>
+    <w:lsdException w:name="Subtitle" w:semiHidden="0" w:uiPriority="11" w:unhideWhenUsed="0" w:qFormat="1"/>
+    <w:lsdException w:name="Strong" w:semiHidden="0" w:uiPriority="22" w:unhideWhenUsed="0" w:qFormat="1"/>
+    <w:lsdException w:name="Emphasis" w:semiHidden="0" w:uiPriority="20" w:unhideWhenUsed="0" w:qFormat="1"/>
+    <w:lsdException w:name="Table Grid" w:semiHidden="0" w:uiPriority="59" w:unhideWhenUsed="0"/>
+    <w:lsdException w:name="Placeholder Text" w:unhideWhenUsed="0"/>
+    <w:lsdException w:name="No Spacing" w:semiHidden="0" w:uiPriority="1" w:unhideWhenUsed="0" w:qFormat="1"/>
+    <w:lsdException w:name="Light Shading" w:semiHidden="0" w:uiPriority="60" w:unhideWhenUsed="0"/>
+    <w:lsdException w:name="Light List" w:semiHidden="0" w:uiPriority="61" w:unhideWhenUsed="0"/>
+    <w:lsdException w:name="Light Grid" w:semiHidden="0" w:uiPriority="62" w:unhideWhenUsed="0"/>
+    <w:lsdException w:name="Medium Shading 1" w:semiHidden="0" w:uiPriority="63" w:unhideWhenUsed="0"/>
+    <w:lsdException w:name="Medium Shading 2" w:semiHidden="0" w:uiPriority="64" w:unhideWhenUsed="0"/>
+    <w:lsdException w:name="Medium List 1" w:semiHidden="0" w:uiPriority="65" w:unhideWhenUsed="0"/>
+    <w:lsdException w:name="Medium List 2" w:semiHidden="0" w:uiPriority="66" w:unhideWhenUsed="0"/>
+    <w:lsdException w:name="Medium Grid 1" w:semiHidden="0" w:uiPriority="67" w:unhideWhenUsed="0"/>
+    <w:lsdException w:name="Medium Grid 2" w:semiHidden="0" w:uiPriority="68" w:unhideWhenUsed="0"/>
+    <w:lsdException w:name="Medium Grid 3" w:semiHidden="0" w:uiPriority="69" w:unhideWhenUsed="0"/>
+    <w:lsdException w:name="Dark List" w:semiHidden="0" w:uiPriority="70" w:unhideWhenUsed="0"/>
+    <w:lsdException w:name="Colorful Shading" w:semiHidden="0" w:uiPriority="71" w:unhideWhenUsed="0"/>
+    <w:lsdException w:name="Colorful List" w:semiHidden="0" w:uiPriority="72" w:unhideWhenUsed="0"/>
+    <w:lsdException w:name="Colorful Grid" w:semiHidden="0" w:uiPriority="73" w:unhideWhenUsed="0"/>
+    <w:lsdException w:name="Light Shading Accent 1" w:semiHidden="0" w:uiPriority="60" w:unhideWhenUsed="0"/>
+    <w:lsdException w:name="Light List Accent 1" w:semiHidden="0" w:uiPriority="61" w:unhideWhenUsed="0"/>
+    <w:lsdException w:name="Light Grid Accent 1" w:semiHidden="0" w:uiPriority="62" w:unhideWhenUsed="0"/>
+    <w:lsdException w:name="Medium Shading 1 Accent 1" w:semiHidden="0" w:uiPriority="63" w:unhideWhenUsed="0"/>
+    <w:lsdException w:name="Medium Shading 2 Accent 1" w:semiHidden="0" w:uiPriority="64" w:unhideWhenUsed="0"/>
+    <w:lsdException w:name="Medium List 1 Accent 1" w:semiHidden="0" w:uiPriority="65" w:unhideWhenUsed="0"/>
+    <w:lsdException w:name="Revision" w:unhideWhenUsed="0"/>
+    <w:lsdException w:name="List Paragraph" w:semiHidden="0" w:uiPriority="34" w:unhideWhenUsed="0" w:qFormat="1"/>
+    <w:lsdException w:name="Quote" w:semiHidden="0" w:uiPriority="29" w:unhideWhenUsed="0" w:qFormat="1"/>
+    <w:lsdException w:name="Intense Quote" w:semiHidden="0" w:uiPriority="30" w:unhideWhenUsed="0" w:qFormat="1"/>
+    <w:lsdException w:name="Medium List 2 Accent 1" w:semiHidden="0" w:uiPriority="66" w:unhideWhenUsed="0"/>
+    <w:lsdException w:name="Medium Grid 1 Accent 1" w:semiHidden="0" w:uiPriority="67" w:unhideWhenUsed="0"/>
+    <w:lsdException w:name="Medium Grid 2 Accent 1" w:semiHidden="0" w:uiPriority="68" w:unhideWhenUsed="0"/>
+    <w:lsdException w:name="Medium Grid 3 Accent 1" w:semiHidden="0" w:uiPriority="69" w:unhideWhenUsed="0"/>
+    <w:lsdException w:name="Dark List Accent 1" w:semiHidden="0" w:uiPriority="70" w:unhideWhenUsed="0"/>
+    <w:lsdException w:name="Colorful Shading Accent 1" w:semiHidden="0" w:uiPriority="71" w:unhideWhenUsed="0"/>
+    <w:lsdException w:name="Colorful List Accent 1" w:semiHidden="0" w:uiPriority="72" w:unhideWhenUsed="0"/>
+    <w:lsdException w:name="Colorful Grid Accent 1" w:semiHidden="0" w:uiPriority="73" w:unhideWhenUsed="0"/>
+    <w:lsdException w:name="Light Shading Accent 2" w:semiHidden="0" w:uiPriority="60" w:unhideWhenUsed="0"/>
+    <w:lsdException w:name="Light List Accent 2" w:semiHidden="0" w:uiPriority="61" w:unhideWhenUsed="0"/>
+    <w:lsdException w:name="Light Grid Accent 2" w:semiHidden="0" w:uiPriority="62" w:unhideWhenUsed="0"/>
+    <w:lsdException w:name="Medium Shading 1 Accent 2" w:semiHidden="0" w:uiPriority="63" w:unhideWhenUsed="0"/>
+    <w:lsdException w:name="Medium Shading 2 Accent 2" w:semiHidden="0" w:uiPriority="64" w:unhideWhenUsed="0"/>
+    <w:lsdException w:name="Medium List 1 Accent 2" w:semiHidden="0" w:uiPriority="65" w:unhideWhenUsed="0"/>
+    <w:lsdException w:name="Medium List 2 Accent 2" w:semiHidden="0" w:uiPriority="66" w:unhideWhenUsed="0"/>
+    <w:lsdException w:name="Medium Grid 1 Accent 2" w:semiHidden="0" w:uiPriority="67" w:unhideWhenUsed="0"/>
+    <w:lsdException w:name="Medium Grid 2 Accent 2" w:semiHidden="0" w:uiPriority="68" w:unhideWhenUsed="0"/>
+    <w:lsdException w:name="Medium Grid 3 Accent 2" w:semiHidden="0" w:uiPriority="69" w:unhideWhenUsed="0"/>
+    <w:lsdException w:name="Dark List Accent 2" w:semiHidden="0" w:uiPriority="70" w:unhideWhenUsed="0"/>
+    <w:lsdException w:name="Colorful Shading Accent 2" w:semiHidden="0" w:uiPriority="71" w:unhideWhenUsed="0"/>
+    <w:lsdException w:name="Colorful List Accent 2" w:semiHidden="0" w:uiPriority="72" w:unhideWhenUsed="0"/>
+    <w:lsdException w:name="Colorful Grid Accent 2" w:semiHidden="0" w:uiPriority="73" w:unhideWhenUsed="0"/>
+    <w:lsdException w:name="Light Shading Accent 3" w:semiHidden="0" w:uiPriority="60" w:unhideWhenUsed="0"/>
+    <w:lsdException w:name="Light List Accent 3" w:semiHidden="0" w:uiPriority="61" w:unhideWhenUsed="0"/>
+    <w:lsdException w:name="Light Grid Accent 3" w:semiHidden="0" w:uiPriority="62" w:unhideWhenUsed="0"/>
+    <w:lsdException w:name="Medium Shading 1 Accent 3" w:semiHidden="0" w:uiPriority="63" w:unhideWhenUsed="0"/>
+    <w:lsdException w:name="Medium Shading 2 Accent 3" w:semiHidden="0" w:uiPriority="64" w:unhideWhenUsed="0"/>
+    <w:lsdException w:name="Medium List 1 Accent 3" w:semiHidden="0" w:uiPriority="65" w:unhideWhenUsed="0"/>
+    <w:lsdException w:name="Medium List 2 Accent 3" w:semiHidden="0" w:uiPriority="66" w:unhideWhenUsed="0"/>
+    <w:lsdException w:name="Medium Grid 1 Accent 3" w:semiHidden="0" w:uiPriority="67" w:unhideWhenUsed="0"/>
+    <w:lsdException w:name="Medium Grid 2 Accent 3" w:semiHidden="0" w:uiPriority="68" w:unhideWhenUsed="0"/>
+    <w:lsdException w:name="Medium Grid 3 Accent 3" w:semiHidden="0" w:uiPriority="69" w:unhideWhenUsed="0"/>
+    <w:lsdException w:name="Dark List Accent 3" w:semiHidden="0" w:uiPriority="70" w:unhideWhenUsed="0"/>
+    <w:lsdException w:name="Colorful Shading Accent 3" w:semiHidden="0" w:uiPriority="71" w:unhideWhenUsed="0"/>
+    <w:lsdException w:name="Colorful List Accent 3" w:semiHidden="0" w:uiPriority="72" w:unhideWhenUsed="0"/>
+    <w:lsdException w:name="Colorful Grid Accent 3" w:semiHidden="0" w:uiPriority="73" w:unhideWhenUsed="0"/>
+    <w:lsdException w:name="Light Shading Accent 4" w:semiHidden="0" w:uiPriority="60" w:unhideWhenUsed="0"/>
+    <w:lsdException w:name="Light List Accent 4" w:semiHidden="0" w:uiPriority="61" w:unhideWhenUsed="0"/>
+    <w:lsdException w:name="Light Grid Accent 4" w:semiHidden="0" w:uiPriority="62" w:unhideWhenUsed="0"/>
+    <w:lsdException w:name="Medium Shading 1 Accent 4" w:semiHidden="0" w:uiPriority="63" w:unhideWhenUsed="0"/>
+    <w:lsdException w:name="Medium Shading 2 Accent 4" w:semiHidden="0" w:uiPriority="64" w:unhideWhenUsed="0"/>
+    <w:lsdException w:name="Medium List 1 Accent 4" w:semiHidden="0" w:uiPriority="65" w:unhideWhenUsed="0"/>
+    <w:lsdException w:name="Medium List 2 Accent 4" w:semiHidden="0" w:uiPriority="66" w:unhideWhenUsed="0"/>
+    <w:lsdException w:name="Medium Grid 1 Accent 4" w:semiHidden="0" w:uiPriority="67" w:unhideWhenUsed="0"/>
+    <w:lsdException w:name="Medium Grid 2 Accent 4" w:semiHidden="0" w:uiPriority="68" w:unhideWhenUsed="0"/>
+    <w:lsdException w:name="Medium Grid 3 Accent 4" w:semiHidden="0" w:uiPriority="69" w:unhideWhenUsed="0"/>
+    <w:lsdException w:name="Dark List Accent 4" w:semiHidden="0" w:uiPriority="70" w:unhideWhenUsed="0"/>
+    <w:lsdException w:name="Colorful Shading Accent 4" w:semiHidden="0" w:uiPriority="71" w:unhideWhenUsed="0"/>
+    <w:lsdException w:name="Colorful List Accent 4" w:semiHidden="0" w:uiPriority="72" w:unhideWhenUsed="0"/>
+    <w:lsdException w:name="Colorful Grid Accent 4" w:semiHidden="0" w:uiPriority="73" w:unhideWhenUsed="0"/>
+    <w:lsdException w:name="Light Shading Accent 5" w:semiHidden="0" w:uiPriority="60" w:unhideWhenUsed="0"/>
+    <w:lsdException w:name="Light List Accent 5" w:semiHidden="0" w:uiPriority="61" w:unhideWhenUsed="0"/>
+    <w:lsdException w:name="Light Grid Accent 5" w:semiHidden="0" w:uiPriority="62" w:unhideWhenUsed="0"/>
+    <w:lsdException w:name="Medium Shading 1 Accent 5" w:semiHidden="0" w:uiPriority="63" w:unhideWhenUsed="0"/>
+    <w:lsdException w:name="Medium Shading 2 Accent 5" w:semiHidden="0" w:uiPriority="64" w:unhideWhenUsed="0"/>
+    <w:lsdException w:name="Medium List 1 Accent 5" w:semiHidden="0" w:uiPriority="65" w:unhideWhenUsed="0"/>
+    <w:lsdException w:name="Medium List 2 Accent 5" w:semiHidden="0" w:uiPriority="66" w:unhideWhenUsed="0"/>
+    <w:lsdException w:name="Medium Grid 1 Accent 5" w:semiHidden="0" w:uiPriority="67" w:unhideWhenUsed="0"/>
+    <w:lsdException w:name="Medium Grid 2 Accent 5" w:semiHidden="0" w:uiPriority="68" w:unhideWhenUsed="0"/>
+    <w:lsdException w:name="Medium Grid 3 Accent 5" w:semiHidden="0" w:uiPriority="69" w:unhideWhenUsed="0"/>
+    <w:lsdException w:name="Dark List Accent 5" w:semiHidden="0" w:uiPriority="70" w:unhideWhenUsed="0"/>
+    <w:lsdException w:name="Colorful Shading Accent 5" w:semiHidden="0" w:uiPriority="71" w:unhideWhenUsed="0"/>
+    <w:lsdException w:name="Colorful List Accent 5" w:semiHidden="0" w:uiPriority="72" w:unhideWhenUsed="0"/>
+    <w:lsdException w:name="Colorful Grid Accent 5" w:semiHidden="0" w:uiPriority="73" w:unhideWhenUsed="0"/>
+    <w:lsdException w:name="Light Shading Accent 6" w:semiHidden="0" w:uiPriority="60" w:unhideWhenUsed="0"/>
+    <w:lsdException w:name="Light List Accent 6" w:semiHidden="0" w:uiPriority="61" w:unhideWhenUsed="0"/>
+    <w:lsdException w:name="Light Grid Accent 6" w:semiHidden="0" w:uiPriority="62" w:unhideWhenUsed="0"/>
+    <w:lsdException w:name="Medium Shading 1 Accent 6" w:semiHidden="0" w:uiPriority="63" w:unhideWhenUsed="0"/>
+    <w:lsdException w:name="Medium Shading 2 Accent 6" w:semiHidden="0" w:uiPriority="64" w:unhideWhenUsed="0"/>
+    <w:lsdException w:name="Medium List 1 Accent 6" w:semiHidden="0" w:uiPriority="65" w:unhideWhenUsed="0"/>
+    <w:lsdException w:name="Medium List 2 Accent 6" w:semiHidden="0" w:uiPriority="66" w:unhideWhenUsed="0"/>
+    <w:lsdException w:name="Medium Grid 1 Accent 6" w:semiHidden="0" w:uiPriority="67" w:unhideWhenUsed="0"/>
+    <w:lsdException w:name="Medium Grid 2 Accent 6" w:semiHidden="0" w:uiPriority="68" w:unhideWhenUsed="0"/>
+    <w:lsdException w:name="Medium Grid 3 Accent 6" w:semiHidden="0" w:uiPriority="69" w:unhideWhenUsed="0"/>
+    <w:lsdException w:name="Dark List Accent 6" w:semiHidden="0" w:uiPriority="70" w:unhideWhenUsed="0"/>
+    <w:lsdException w:name="Colorful Shading Accent 6" w:semiHidden="0" w:uiPriority="71" w:unhideWhenUsed="0"/>
+    <w:lsdException w:name="Colorful List Accent 6" w:semiHidden="0" w:uiPriority="72" w:unhideWhenUsed="0"/>
+    <w:lsdException w:name="Colorful Grid Accent 6" w:semiHidden="0" w:uiPriority="73" w:unhideWhenUsed="0"/>
+    <w:lsdException w:name="Subtle Emphasis" w:semiHidden="0" w:uiPriority="19" w:unhideWhenUsed="0" w:qFormat="1"/>
+    <w:lsdException w:name="Intense Emphasis" w:semiHidden="0" w:uiPriority="21" w:unhideWhenUsed="0" w:qFormat="1"/>
+    <w:lsdException w:name="Subtle Reference" w:semiHidden="0" w:uiPriority="31" w:unhideWhenUsed="0" w:qFormat="1"/>
+    <w:lsdException w:name="Intense Reference" w:semiHidden="0" w:uiPriority="32" w:unhideWhenUsed="0" w:qFormat="1"/>
+    <w:lsdException w:name="Book Title" w:semiHidden="0" w:uiPriority="33" w:unhideWhenUsed="0" w:qFormat="1"/>
+    <w:lsdException w:name="Bibliography" w:uiPriority="37"/>
+    <w:lsdException w:name="TOC Heading" w:uiPriority="39" w:qFormat="1"/>
+  </w:latentStyles>
+  <w:style w:type="paragraph" w:default="1" w:styleId="Normal">
+    <w:name w:val="Normal"/>
+    <w:qFormat/>
+    <w:rsid w:val="00D93BC1"/>
+    <w:pPr>
+      <w:spacing w:after="200" w:line="276" w:lineRule="auto"/>
+      <w:jc w:val="both"/>
+    </w:pPr>
+    <w:rPr>
+      <w:lang w:val="en-US"/>
+    </w:rPr>
+  </w:style>
+  <w:style w:type="paragraph" w:styleId="Heading1">
+    <w:name w:val="heading 1"/>
+    <w:basedOn w:val="Normal"/>
+    <w:next w:val="Normal"/>
+    <w:link w:val="Heading1Char"/>
+    <w:uiPriority w:val="9"/>
+    <w:qFormat/>
+    <w:rsid w:val="00D5349A"/>
+    <w:pPr>
+      <w:keepNext/>
+      <w:keepLines/>
+      <w:spacing w:before="240" w:after="0"/>
+      <w:outlineLvl w:val="0"/>
+    </w:pPr>
+    <w:rPr>
+      <w:rFonts w:asciiTheme="majorHAnsi" w:eastAsiaTheme="majorEastAsia" w:hAnsiTheme="majorHAnsi" w:cstheme="majorBidi"/>
+      <w:b/>
+      <w:sz w:val="32"/>
+      <w:szCs w:val="32"/>
+    </w:rPr>
+  </w:style>
+  <w:style w:type="paragraph" w:styleId="Heading2">
+    <w:name w:val="heading 2"/>
+    <w:basedOn w:val="Normal"/>
+    <w:next w:val="Normal"/>
+    <w:link w:val="Heading2Char"/>
+    <w:uiPriority w:val="9"/>
+    <w:unhideWhenUsed/>
+    <w:qFormat/>
+    <w:rsid w:val="00D5349A"/>
+    <w:pPr>
+      <w:keepNext/>
+      <w:keepLines/>
+      <w:spacing w:before="40" w:after="0"/>
+      <w:outlineLvl w:val="1"/>
+    </w:pPr>
+    <w:rPr>
+      <w:rFonts w:asciiTheme="majorHAnsi" w:eastAsiaTheme="majorEastAsia" w:hAnsiTheme="majorHAnsi" w:cstheme="majorBidi"/>
+      <w:b/>
+      <w:color w:val="000000" w:themeColor="text1"/>
+      <w:sz w:val="28"/>
+      <w:szCs w:val="26"/>
+    </w:rPr>
+  </w:style>
+  <w:style w:type="paragraph" w:styleId="Heading3">
+    <w:name w:val="heading 3"/>
+    <w:basedOn w:val="Normal"/>
+    <w:next w:val="Normal"/>
+    <w:link w:val="Heading3Char"/>
+    <w:uiPriority w:val="9"/>
+    <w:unhideWhenUsed/>
+    <w:qFormat/>
+    <w:rsid w:val="00D66FEE"/>
+    <w:pPr>
+      <w:keepNext/>
+      <w:keepLines/>
+      <w:spacing w:before="40" w:after="0"/>
+      <w:outlineLvl w:val="2"/>
+    </w:pPr>
+    <w:rPr>
+      <w:rFonts w:asciiTheme="majorHAnsi" w:eastAsiaTheme="majorEastAsia" w:hAnsiTheme="majorHAnsi" w:cstheme="majorBidi"/>
+      <w:b/>
+      <w:sz w:val="26"/>
+      <w:szCs w:val="24"/>
+    </w:rPr>
+  </w:style>
+  <w:style w:type="character" w:default="1" w:styleId="DefaultParagraphFont">
+    <w:name w:val="Default Paragraph Font"/>
+    <w:uiPriority w:val="1"/>
+    <w:semiHidden/>
+    <w:unhideWhenUsed/>
+  </w:style>
+  <w:style w:type="table" w:default="1" w:styleId="TableNormal">
+    <w:name w:val="Normal Table"/>
+    <w:uiPriority w:val="99"/>
+    <w:semiHidden/>
+    <w:unhideWhenUsed/>
+    <w:tblPr>
+      <w:tblInd w:w="0" w:type="dxa"/>
+      <w:tblCellMar>
+        <w:top w:w="0" w:type="dxa"/>
+        <w:left w:w="108" w:type="dxa"/>
+        <w:bottom w:w="0" w:type="dxa"/>
+        <w:right w:w="108" w:type="dxa"/>
+      </w:tblCellMar>
+    </w:tblPr>
+  </w:style>
+  <w:style w:type="numbering" w:default="1" w:styleId="NoList">
+    <w:name w:val="No List"/>
+    <w:uiPriority w:val="99"/>
+    <w:semiHidden/>
+    <w:unhideWhenUsed/>
+  </w:style>
+  <w:style w:type="character" w:customStyle="1" w:styleId="Heading1Char">
+    <w:name w:val="Heading 1 Char"/>
+    <w:basedOn w:val="DefaultParagraphFont"/>
+    <w:link w:val="Heading1"/>
+    <w:uiPriority w:val="9"/>
+    <w:rsid w:val="00D5349A"/>
+    <w:rPr>
+      <w:rFonts w:asciiTheme="majorHAnsi" w:eastAsiaTheme="majorEastAsia" w:hAnsiTheme="majorHAnsi" w:cstheme="majorBidi"/>
+      <w:b/>
+      <w:sz w:val="32"/>
+      <w:szCs w:val="32"/>
+      <w:lang w:val="en-US"/>
+    </w:rPr>
+  </w:style>
+  <w:style w:type="paragraph" w:styleId="TOCHeading">
+    <w:name w:val="TOC Heading"/>
+    <w:basedOn w:val="Heading1"/>
+    <w:next w:val="Normal"/>
+    <w:uiPriority w:val="39"/>
+    <w:unhideWhenUsed/>
+    <w:qFormat/>
+    <w:rsid w:val="00D5349A"/>
+    <w:pPr>
+      <w:spacing w:line="259" w:lineRule="auto"/>
+      <w:outlineLvl w:val="9"/>
+    </w:pPr>
+  </w:style>
+  <w:style w:type="character" w:customStyle="1" w:styleId="Heading2Char">
+    <w:name w:val="Heading 2 Char"/>
+    <w:basedOn w:val="DefaultParagraphFont"/>
+    <w:link w:val="Heading2"/>
+    <w:uiPriority w:val="9"/>
+    <w:rsid w:val="00D5349A"/>
+    <w:rPr>
+      <w:rFonts w:asciiTheme="majorHAnsi" w:eastAsiaTheme="majorEastAsia" w:hAnsiTheme="majorHAnsi" w:cstheme="majorBidi"/>
+      <w:b/>
+      <w:color w:val="000000" w:themeColor="text1"/>
+      <w:sz w:val="28"/>
+      <w:szCs w:val="26"/>
+      <w:lang w:val="en-US"/>
+    </w:rPr>
+  </w:style>
+  <w:style w:type="paragraph" w:styleId="TOC1">
+    <w:name w:val="toc 1"/>
+    <w:basedOn w:val="Normal"/>
+    <w:next w:val="Normal"/>
+    <w:autoRedefine/>
+    <w:uiPriority w:val="39"/>
+    <w:unhideWhenUsed/>
+    <w:rsid w:val="00A17CC2"/>
+    <w:pPr>
+      <w:spacing w:after="100"/>
+    </w:pPr>
+  </w:style>
+  <w:style w:type="paragraph" w:styleId="TOC2">
+    <w:name w:val="toc 2"/>
+    <w:basedOn w:val="Normal"/>
+    <w:next w:val="Normal"/>
+    <w:autoRedefine/>
+    <w:uiPriority w:val="39"/>
+    <w:unhideWhenUsed/>
+    <w:rsid w:val="00A17CC2"/>
+    <w:pPr>
+      <w:spacing w:after="100"/>
+      <w:ind w:left="220"/>
+    </w:pPr>
+  </w:style>
+  <w:style w:type="character" w:styleId="Hyperlink">
+    <w:name w:val="Hyperlink"/>
+    <w:basedOn w:val="DefaultParagraphFont"/>
+    <w:uiPriority w:val="99"/>
+    <w:unhideWhenUsed/>
+    <w:rsid w:val="00A17CC2"/>
+    <w:rPr>
+      <w:color w:val="0563C1" w:themeColor="hyperlink"/>
+      <w:u w:val="single"/>
+    </w:rPr>
+  </w:style>
+  <w:style w:type="paragraph" w:styleId="Caption">
+    <w:name w:val="caption"/>
+    <w:basedOn w:val="Normal"/>
+    <w:next w:val="Normal"/>
+    <w:uiPriority w:val="35"/>
+    <w:unhideWhenUsed/>
+    <w:qFormat/>
+    <w:rsid w:val="00D93BC1"/>
+    <w:pPr>
+      <w:spacing w:line="240" w:lineRule="auto"/>
+    </w:pPr>
+    <w:rPr>
+      <w:i/>
+      <w:iCs/>
+      <w:color w:val="44546A" w:themeColor="text2"/>
+      <w:sz w:val="18"/>
+      <w:szCs w:val="18"/>
+    </w:rPr>
+  </w:style>
+  <w:style w:type="character" w:styleId="PlaceholderText">
+    <w:name w:val="Placeholder Text"/>
+    <w:basedOn w:val="DefaultParagraphFont"/>
+    <w:uiPriority w:val="99"/>
+    <w:semiHidden/>
+    <w:rsid w:val="00D93BC1"/>
+    <w:rPr>
+      <w:color w:val="808080"/>
+    </w:rPr>
+  </w:style>
+  <w:style w:type="paragraph" w:styleId="BalloonText">
+    <w:name w:val="Balloon Text"/>
+    <w:basedOn w:val="Normal"/>
+    <w:link w:val="BalloonTextChar"/>
+    <w:uiPriority w:val="99"/>
+    <w:semiHidden/>
+    <w:unhideWhenUsed/>
+    <w:rsid w:val="0017259C"/>
+    <w:pPr>
+      <w:spacing w:after="0" w:line="240" w:lineRule="auto"/>
+    </w:pPr>
+    <w:rPr>
+      <w:rFonts w:ascii="Tahoma" w:hAnsi="Tahoma" w:cs="Tahoma"/>
+      <w:sz w:val="16"/>
+      <w:szCs w:val="16"/>
+    </w:rPr>
+  </w:style>
+  <w:style w:type="character" w:customStyle="1" w:styleId="BalloonTextChar">
+    <w:name w:val="Balloon Text Char"/>
+    <w:basedOn w:val="DefaultParagraphFont"/>
+    <w:link w:val="BalloonText"/>
+    <w:uiPriority w:val="99"/>
+    <w:semiHidden/>
+    <w:rsid w:val="0017259C"/>
+    <w:rPr>
+      <w:rFonts w:ascii="Tahoma" w:hAnsi="Tahoma" w:cs="Tahoma"/>
+      <w:sz w:val="16"/>
+      <w:szCs w:val="16"/>
+      <w:lang w:val="en-US"/>
+    </w:rPr>
+  </w:style>
+  <w:style w:type="table" w:styleId="TableGrid">
+    <w:name w:val="Table Grid"/>
+    <w:basedOn w:val="TableNormal"/>
+    <w:uiPriority w:val="59"/>
+    <w:unhideWhenUsed/>
+    <w:rsid w:val="0017259C"/>
+    <w:pPr>
+      <w:spacing w:after="0" w:line="240" w:lineRule="auto"/>
+    </w:pPr>
+    <w:tblPr>
+      <w:tblInd w:w="0" w:type="dxa"/>
+      <w:tblBorders>
+        <w:top w:val="single" w:sz="4" w:space="0" w:color="auto"/>
+        <w:left w:val="single" w:sz="4" w:space="0" w:color="auto"/>
+        <w:bottom w:val="single" w:sz="4" w:space="0" w:color="auto"/>
+        <w:right w:val="single" w:sz="4" w:space="0" w:color="auto"/>
+        <w:insideH w:val="single" w:sz="4" w:space="0" w:color="auto"/>
+        <w:insideV w:val="single" w:sz="4" w:space="0" w:color="auto"/>
+      </w:tblBorders>
+      <w:tblCellMar>
+        <w:top w:w="0" w:type="dxa"/>
+        <w:left w:w="108" w:type="dxa"/>
+        <w:bottom w:w="0" w:type="dxa"/>
+        <w:right w:w="108" w:type="dxa"/>
+      </w:tblCellMar>
     </w:tblPr>
   </w:style>
   <w:style w:type="character" w:customStyle="1" w:styleId="Heading3Char">
@@ -5389,7 +7239,7 @@
   <a:extraClrSchemeLst/>
   <a:extLst>
     <a:ext uri="{05A4C25C-085E-4340-85A3-A5531E510DB2}">
-      <thm15:themeFamily xmlns:thm15="http://schemas.microsoft.com/office/thememl/2012/main" name="Office Theme" id="{62F939B6-93AF-4DB8-9C6B-D6C7DFDC589F}" vid="{4A3C46E8-61CC-4603-A589-7422A47A8E4A}"/>
+      <thm15:themeFamily xmlns:thm15="http://schemas.microsoft.com/office/thememl/2012/main" xmlns="" name="Office Theme" id="{62F939B6-93AF-4DB8-9C6B-D6C7DFDC589F}" vid="{4A3C46E8-61CC-4603-A589-7422A47A8E4A}"/>
     </a:ext>
   </a:extLst>
 </a:theme>
@@ -5400,7 +7250,7 @@
 </file>
 
 <file path=customXml/itemProps1.xml><?xml version="1.0" encoding="utf-8"?>
-<ds:datastoreItem xmlns:ds="http://schemas.openxmlformats.org/officeDocument/2006/customXml" ds:itemID="{1BB50AEF-F50C-4558-AF85-8EE3F5B1B456}">
+<ds:datastoreItem xmlns:ds="http://schemas.openxmlformats.org/officeDocument/2006/customXml" ds:itemID="{539F5289-38AC-40D7-94FB-C0EE99B02533}">
   <ds:schemaRefs>
     <ds:schemaRef ds:uri="http://schemas.openxmlformats.org/officeDocument/2006/bibliography"/>
   </ds:schemaRefs>

</xml_diff>

<commit_message>
Q3 is done: Comments are added to simulation results.
</commit_message>
<xml_diff>
--- a/EE463_Project3_Team1_Report.docx
+++ b/EE463_Project3_Team1_Report.docx
@@ -1,6 +1,6 @@
 
 <file path=word/document.xml><?xml version="1.0" encoding="utf-8"?>
-<w:document xmlns:wpc="http://schemas.microsoft.com/office/word/2010/wordprocessingCanvas" xmlns:mc="http://schemas.openxmlformats.org/markup-compatibility/2006" xmlns:o="urn:schemas-microsoft-com:office:office" xmlns:r="http://schemas.openxmlformats.org/officeDocument/2006/relationships" xmlns:m="http://schemas.openxmlformats.org/officeDocument/2006/math" xmlns:v="urn:schemas-microsoft-com:vml" xmlns:wp14="http://schemas.microsoft.com/office/word/2010/wordprocessingDrawing" xmlns:wp="http://schemas.openxmlformats.org/drawingml/2006/wordprocessingDrawing" xmlns:w10="urn:schemas-microsoft-com:office:word" xmlns:w="http://schemas.openxmlformats.org/wordprocessingml/2006/main" xmlns:w14="http://schemas.microsoft.com/office/word/2010/wordml" xmlns:wpg="http://schemas.microsoft.com/office/word/2010/wordprocessingGroup" xmlns:wpi="http://schemas.microsoft.com/office/word/2010/wordprocessingInk" xmlns:wne="http://schemas.microsoft.com/office/word/2006/wordml" xmlns:wps="http://schemas.microsoft.com/office/word/2010/wordprocessingShape" mc:Ignorable="w14 wp14">
+<w:document xmlns:wpc="http://schemas.microsoft.com/office/word/2010/wordprocessingCanvas" xmlns:cx="http://schemas.microsoft.com/office/drawing/2014/chartex" xmlns:cx1="http://schemas.microsoft.com/office/drawing/2015/9/8/chartex" xmlns:cx2="http://schemas.microsoft.com/office/drawing/2015/10/21/chartex" xmlns:cx3="http://schemas.microsoft.com/office/drawing/2016/5/9/chartex" xmlns:cx4="http://schemas.microsoft.com/office/drawing/2016/5/10/chartex" xmlns:cx5="http://schemas.microsoft.com/office/drawing/2016/5/11/chartex" xmlns:cx6="http://schemas.microsoft.com/office/drawing/2016/5/12/chartex" xmlns:cx7="http://schemas.microsoft.com/office/drawing/2016/5/13/chartex" xmlns:cx8="http://schemas.microsoft.com/office/drawing/2016/5/14/chartex" xmlns:mc="http://schemas.openxmlformats.org/markup-compatibility/2006" xmlns:aink="http://schemas.microsoft.com/office/drawing/2016/ink" xmlns:am3d="http://schemas.microsoft.com/office/drawing/2017/model3d" xmlns:o="urn:schemas-microsoft-com:office:office" xmlns:r="http://schemas.openxmlformats.org/officeDocument/2006/relationships" xmlns:m="http://schemas.openxmlformats.org/officeDocument/2006/math" xmlns:v="urn:schemas-microsoft-com:vml" xmlns:wp14="http://schemas.microsoft.com/office/word/2010/wordprocessingDrawing" xmlns:wp="http://schemas.openxmlformats.org/drawingml/2006/wordprocessingDrawing" xmlns:w10="urn:schemas-microsoft-com:office:word" xmlns:w="http://schemas.openxmlformats.org/wordprocessingml/2006/main" xmlns:w14="http://schemas.microsoft.com/office/word/2010/wordml" xmlns:w15="http://schemas.microsoft.com/office/word/2012/wordml" xmlns:w16cid="http://schemas.microsoft.com/office/word/2016/wordml/cid" xmlns:w16se="http://schemas.microsoft.com/office/word/2015/wordml/symex" xmlns:wpg="http://schemas.microsoft.com/office/word/2010/wordprocessingGroup" xmlns:wpi="http://schemas.microsoft.com/office/word/2010/wordprocessingInk" xmlns:wne="http://schemas.microsoft.com/office/word/2006/wordml" xmlns:wps="http://schemas.microsoft.com/office/word/2010/wordprocessingShape" mc:Ignorable="w14 w15 w16se w16cid wp14">
   <w:body>
     <w:p>
       <w:pPr>
@@ -33,7 +33,7 @@
                     </pic:cNvPicPr>
                   </pic:nvPicPr>
                   <pic:blipFill>
-                    <a:blip r:embed="rId7" cstate="print">
+                    <a:blip r:embed="rId6" cstate="print">
                       <a:extLst>
                         <a:ext uri="{28A0092B-C50C-407E-A947-70E740481C1C}">
                           <a14:useLocalDpi xmlns:a14="http://schemas.microsoft.com/office/drawing/2010/main" val="0"/>
@@ -173,7 +173,6 @@
           <w:szCs w:val="36"/>
         </w:rPr>
       </w:pPr>
-      <w:proofErr w:type="spellStart"/>
       <w:r>
         <w:rPr>
           <w:rFonts w:ascii="Times New Roman" w:hAnsi="Times New Roman" w:cs="Times New Roman"/>
@@ -181,17 +180,7 @@
           <w:sz w:val="32"/>
           <w:szCs w:val="36"/>
         </w:rPr>
-        <w:t>İven</w:t>
-      </w:r>
-      <w:proofErr w:type="spellEnd"/>
-      <w:r>
-        <w:rPr>
-          <w:rFonts w:ascii="Times New Roman" w:hAnsi="Times New Roman" w:cs="Times New Roman"/>
-          <w:b/>
-          <w:sz w:val="32"/>
-          <w:szCs w:val="36"/>
-        </w:rPr>
-        <w:t xml:space="preserve"> </w:t>
+        <w:t xml:space="preserve">İven </w:t>
       </w:r>
       <w:proofErr w:type="spellStart"/>
       <w:r>
@@ -1217,7 +1206,7 @@
         <w:t xml:space="preserve">In this question our goal is to design a proportional-integral (PI) controller that makes the motor speed to follow the reference input speed change by changing the firing angle of a 3-phase thyristor converter. PI controller is used to reduce, or ideally eliminate, the steady-state error between the measured motor speed and reference speed.  In Figure </w:t>
       </w:r>
       <w:r>
-        <w:t>Q1.</w:t>
+        <w:t>1.</w:t>
       </w:r>
       <w:r>
         <w:t xml:space="preserve">1, the feedback control system is shown. </w:t>
@@ -1250,7 +1239,7 @@
                     <pic:cNvPicPr/>
                   </pic:nvPicPr>
                   <pic:blipFill>
-                    <a:blip r:embed="rId8"/>
+                    <a:blip r:embed="rId7"/>
                     <a:stretch>
                       <a:fillRect/>
                     </a:stretch>
@@ -1280,7 +1269,7 @@
         <w:t xml:space="preserve">Figure </w:t>
       </w:r>
       <w:r>
-        <w:t>Q1.</w:t>
+        <w:t>1.</w:t>
       </w:r>
       <w:r>
         <w:fldChar w:fldCharType="begin"/>
@@ -1478,13 +1467,13 @@
         <w:ind w:firstLine="708"/>
       </w:pPr>
       <w:r>
-        <w:t>Feedback control system schematics can be seen in Figure Q1.2, plant to be controlled is labeled as D</w:t>
+        <w:t>Feedback control system schematics can be seen in Figure 1.2, plant to be controlled is labeled as D</w:t>
       </w:r>
       <w:r>
         <w:t>C</w:t>
       </w:r>
       <w:r>
-        <w:t xml:space="preserve"> Motor. Inside the plant can be seen in Figure Q1.3.</w:t>
+        <w:t xml:space="preserve"> Motor. Inside the plant can be seen in Figure 1.3.</w:t>
       </w:r>
       <w:r>
         <w:t xml:space="preserve"> U</w:t>
@@ -1511,6 +1500,67 @@
             <wp:extent cx="5760720" cy="2185670"/>
             <wp:effectExtent l="0" t="0" r="0" b="5080"/>
             <wp:docPr id="5" name="Picture 5"/>
+            <wp:cNvGraphicFramePr>
+              <a:graphicFrameLocks xmlns:a="http://schemas.openxmlformats.org/drawingml/2006/main" noChangeAspect="1"/>
+            </wp:cNvGraphicFramePr>
+            <a:graphic xmlns:a="http://schemas.openxmlformats.org/drawingml/2006/main">
+              <a:graphicData uri="http://schemas.openxmlformats.org/drawingml/2006/picture">
+                <pic:pic xmlns:pic="http://schemas.openxmlformats.org/drawingml/2006/picture">
+                  <pic:nvPicPr>
+                    <pic:cNvPr id="1" name=""/>
+                    <pic:cNvPicPr/>
+                  </pic:nvPicPr>
+                  <pic:blipFill>
+                    <a:blip r:embed="rId8"/>
+                    <a:stretch>
+                      <a:fillRect/>
+                    </a:stretch>
+                  </pic:blipFill>
+                  <pic:spPr>
+                    <a:xfrm>
+                      <a:off x="0" y="0"/>
+                      <a:ext cx="5760720" cy="2185670"/>
+                    </a:xfrm>
+                    <a:prstGeom prst="rect">
+                      <a:avLst/>
+                    </a:prstGeom>
+                  </pic:spPr>
+                </pic:pic>
+              </a:graphicData>
+            </a:graphic>
+          </wp:inline>
+        </w:drawing>
+      </w:r>
+    </w:p>
+    <w:p>
+      <w:pPr>
+        <w:pStyle w:val="Caption"/>
+        <w:jc w:val="center"/>
+      </w:pPr>
+      <w:r>
+        <w:t>Figure 1.2: Feedback control system</w:t>
+      </w:r>
+    </w:p>
+    <w:p>
+      <w:pPr>
+        <w:jc w:val="center"/>
+      </w:pPr>
+    </w:p>
+    <w:p>
+      <w:pPr>
+        <w:keepNext/>
+        <w:jc w:val="center"/>
+      </w:pPr>
+      <w:r>
+        <w:rPr>
+          <w:noProof/>
+          <w:lang w:val="tr-TR" w:eastAsia="tr-TR"/>
+        </w:rPr>
+        <w:drawing>
+          <wp:inline distT="0" distB="0" distL="0" distR="0" wp14:anchorId="57A4CA4E" wp14:editId="0D0B06F9">
+            <wp:extent cx="5760720" cy="2338705"/>
+            <wp:effectExtent l="0" t="0" r="0" b="4445"/>
+            <wp:docPr id="2" name="Picture 2"/>
             <wp:cNvGraphicFramePr>
               <a:graphicFrameLocks xmlns:a="http://schemas.openxmlformats.org/drawingml/2006/main" noChangeAspect="1"/>
             </wp:cNvGraphicFramePr>
@@ -1530,7 +1580,7 @@
                   <pic:spPr>
                     <a:xfrm>
                       <a:off x="0" y="0"/>
-                      <a:ext cx="5760720" cy="2185670"/>
+                      <a:ext cx="5760720" cy="2338705"/>
                     </a:xfrm>
                     <a:prstGeom prst="rect">
                       <a:avLst/>
@@ -1549,17 +1599,70 @@
         <w:jc w:val="center"/>
       </w:pPr>
       <w:r>
-        <w:t>Figure Q1.2: Feedback control system</w:t>
-      </w:r>
-    </w:p>
-    <w:p>
-      <w:pPr>
+        <w:t>Figure 1.3: Inside the plant</w:t>
+      </w:r>
+    </w:p>
+    <w:p>
+      <w:pPr>
+        <w:pStyle w:val="Caption"/>
         <w:jc w:val="center"/>
       </w:pPr>
-    </w:p>
-    <w:p>
-      <w:pPr>
-        <w:keepNext/>
+      <w:r>
+        <w:t xml:space="preserve"> </w:t>
+      </w:r>
+    </w:p>
+    <w:p>
+      <w:pPr>
+        <w:ind w:firstLine="708"/>
+      </w:pPr>
+      <w:r>
+        <w:t>To model the controller at first, we tried to use Transfer Function Based (PID Tuning) tuning method, which linearizes the plant, calculates PID gains, and opens GUI to adjust respond time however, we could not fix ‘’initial stabilizing controller” error that we received. Therefore; we used Frequency Response Based Tuning Metho</w:t>
+      </w:r>
+      <w:r>
+        <w:t xml:space="preserve">d and found </w:t>
+      </w:r>
+      <w:proofErr w:type="spellStart"/>
+      <w:r>
+        <w:t>K</w:t>
+      </w:r>
+      <w:r>
+        <w:rPr>
+          <w:vertAlign w:val="subscript"/>
+        </w:rPr>
+        <w:t>p</w:t>
+      </w:r>
+      <w:proofErr w:type="spellEnd"/>
+      <w:r>
+        <w:t xml:space="preserve"> and K</w:t>
+      </w:r>
+      <w:r>
+        <w:rPr>
+          <w:vertAlign w:val="subscript"/>
+        </w:rPr>
+        <w:t>I</w:t>
+      </w:r>
+      <w:r>
+        <w:t xml:space="preserve"> as -2.0474 and -3.7927, respectively. Note that transfer function of the controller is a little different than (1), since it is a discrete time PID controller block. Motor speed and reference speed comparison can be seen in Figure 1.4, and </w:t>
+      </w:r>
+      <w:bookmarkStart w:id="3" w:name="_Hlk534398138"/>
+      <w:r>
+        <w:t>armature current, speed and torque waveforms</w:t>
+      </w:r>
+      <w:bookmarkEnd w:id="3"/>
+      <w:r>
+        <w:t> </w:t>
+      </w:r>
+      <w:r>
+        <w:t>can be seen in Figure 1.5.</w:t>
+      </w:r>
+    </w:p>
+    <w:p>
+      <w:pPr>
+        <w:ind w:firstLine="708"/>
+      </w:pPr>
+    </w:p>
+    <w:p>
+      <w:pPr>
         <w:jc w:val="center"/>
       </w:pPr>
       <w:r>
@@ -1567,11 +1670,12 @@
           <w:noProof/>
           <w:lang w:val="tr-TR" w:eastAsia="tr-TR"/>
         </w:rPr>
+        <w:lastRenderedPageBreak/>
         <w:drawing>
-          <wp:inline distT="0" distB="0" distL="0" distR="0" wp14:anchorId="57A4CA4E" wp14:editId="0D0B06F9">
-            <wp:extent cx="5760720" cy="2338705"/>
-            <wp:effectExtent l="0" t="0" r="0" b="4445"/>
-            <wp:docPr id="2" name="Picture 2"/>
+          <wp:inline distT="0" distB="0" distL="0" distR="0" wp14:anchorId="11671163" wp14:editId="068123F0">
+            <wp:extent cx="4733925" cy="2193197"/>
+            <wp:effectExtent l="0" t="0" r="0" b="0"/>
+            <wp:docPr id="9" name="Picture 9"/>
             <wp:cNvGraphicFramePr>
               <a:graphicFrameLocks xmlns:a="http://schemas.openxmlformats.org/drawingml/2006/main" noChangeAspect="1"/>
             </wp:cNvGraphicFramePr>
@@ -1591,7 +1695,7 @@
                   <pic:spPr>
                     <a:xfrm>
                       <a:off x="0" y="0"/>
-                      <a:ext cx="5760720" cy="2338705"/>
+                      <a:ext cx="4745599" cy="2198605"/>
                     </a:xfrm>
                     <a:prstGeom prst="rect">
                       <a:avLst/>
@@ -1610,70 +1714,12 @@
         <w:jc w:val="center"/>
       </w:pPr>
       <w:r>
-        <w:t>Figure Q1.3: Inside the plant</w:t>
-      </w:r>
-    </w:p>
-    <w:p>
-      <w:pPr>
-        <w:pStyle w:val="Caption"/>
-        <w:jc w:val="center"/>
-      </w:pPr>
-      <w:r>
-        <w:t xml:space="preserve"> </w:t>
-      </w:r>
-    </w:p>
-    <w:p>
-      <w:pPr>
-        <w:ind w:firstLine="708"/>
-      </w:pPr>
-      <w:r>
-        <w:t>To model the controller at first, we tried to use Transfer Function Based (PID Tuning) tuning method, which linearizes the plant, calculates PID gains, and opens GUI to adjust respond time however, we could not fix ‘’initial stabilizing controller” error that we received. Therefore; we used Frequency Response Based Tuning Metho</w:t>
-      </w:r>
-      <w:r>
-        <w:t xml:space="preserve">d and found </w:t>
-      </w:r>
-      <w:proofErr w:type="spellStart"/>
-      <w:r>
-        <w:t>K</w:t>
-      </w:r>
-      <w:r>
-        <w:rPr>
-          <w:vertAlign w:val="subscript"/>
-        </w:rPr>
-        <w:t>p</w:t>
-      </w:r>
-      <w:proofErr w:type="spellEnd"/>
-      <w:r>
-        <w:t xml:space="preserve"> and K</w:t>
-      </w:r>
-      <w:r>
-        <w:rPr>
-          <w:vertAlign w:val="subscript"/>
-        </w:rPr>
-        <w:t>I</w:t>
-      </w:r>
-      <w:r>
-        <w:t xml:space="preserve"> as -2.0474 and -3.7927, respectively. Note that transfer function of the controller is a little different than (1), since it is a discrete time PID controller block. Motor speed and reference speed comparison can be seen in Figure Q1.4, and </w:t>
-      </w:r>
-      <w:bookmarkStart w:id="3" w:name="_Hlk534398138"/>
-      <w:r>
-        <w:t>armature current, speed and torque waveforms</w:t>
-      </w:r>
-      <w:bookmarkEnd w:id="3"/>
-      <w:r>
-        <w:t> </w:t>
-      </w:r>
-      <w:r>
-        <w:t>can be seen in Figure Q1.5.</w:t>
-      </w:r>
-    </w:p>
-    <w:p>
-      <w:pPr>
-        <w:ind w:firstLine="708"/>
-      </w:pPr>
-    </w:p>
-    <w:p>
-      <w:pPr>
+        <w:t>Figure 1.4: Reference and motor speed comparison</w:t>
+      </w:r>
+    </w:p>
+    <w:p>
+      <w:pPr>
+        <w:keepNext/>
         <w:jc w:val="center"/>
       </w:pPr>
       <w:r>
@@ -1681,12 +1727,11 @@
           <w:noProof/>
           <w:lang w:val="tr-TR" w:eastAsia="tr-TR"/>
         </w:rPr>
-        <w:lastRenderedPageBreak/>
         <w:drawing>
-          <wp:inline distT="0" distB="0" distL="0" distR="0" wp14:anchorId="11671163" wp14:editId="068123F0">
-            <wp:extent cx="4733925" cy="2193197"/>
-            <wp:effectExtent l="0" t="0" r="0" b="0"/>
-            <wp:docPr id="9" name="Picture 9"/>
+          <wp:inline distT="0" distB="0" distL="0" distR="0" wp14:anchorId="680D2DF4" wp14:editId="3313483A">
+            <wp:extent cx="5238750" cy="3045543"/>
+            <wp:effectExtent l="0" t="0" r="0" b="2540"/>
+            <wp:docPr id="10" name="Picture 10"/>
             <wp:cNvGraphicFramePr>
               <a:graphicFrameLocks xmlns:a="http://schemas.openxmlformats.org/drawingml/2006/main" noChangeAspect="1"/>
             </wp:cNvGraphicFramePr>
@@ -1706,7 +1751,7 @@
                   <pic:spPr>
                     <a:xfrm>
                       <a:off x="0" y="0"/>
-                      <a:ext cx="4745599" cy="2198605"/>
+                      <a:ext cx="5244920" cy="3049130"/>
                     </a:xfrm>
                     <a:prstGeom prst="rect">
                       <a:avLst/>
@@ -1725,12 +1770,103 @@
         <w:jc w:val="center"/>
       </w:pPr>
       <w:r>
-        <w:t>Figure Q1.4: Reference and motor speed comparison</w:t>
-      </w:r>
-    </w:p>
-    <w:p>
-      <w:pPr>
-        <w:keepNext/>
+        <w:t>Figure 1.5: A</w:t>
+      </w:r>
+      <w:r>
+        <w:t>rmature current, speed and torque waveforms</w:t>
+      </w:r>
+    </w:p>
+    <w:p>
+      <w:pPr>
+        <w:ind w:firstLine="708"/>
+      </w:pPr>
+      <w:r>
+        <w:t xml:space="preserve">From Figure 1.4-5 we can see that motor speed reaches zero steady state error eventually due to the integrator in the PI controller. We used various </w:t>
+      </w:r>
+      <w:proofErr w:type="spellStart"/>
+      <w:r>
+        <w:t>K</w:t>
+      </w:r>
+      <w:r>
+        <w:rPr>
+          <w:vertAlign w:val="subscript"/>
+        </w:rPr>
+        <w:t>p</w:t>
+      </w:r>
+      <w:proofErr w:type="spellEnd"/>
+      <w:r>
+        <w:t xml:space="preserve"> and K</w:t>
+      </w:r>
+      <w:r>
+        <w:rPr>
+          <w:vertAlign w:val="subscript"/>
+        </w:rPr>
+        <w:t xml:space="preserve">I </w:t>
+      </w:r>
+      <w:r>
+        <w:t>values but the characteristics of these waveform did not change much. However, after only using P controller and PI controller we have figured out that with P c</w:t>
+      </w:r>
+      <w:r>
+        <w:t xml:space="preserve">ontroller we cannot reach zero steady state error and with PI controller </w:t>
+      </w:r>
+      <w:r>
+        <w:t>any amount of K</w:t>
+      </w:r>
+      <w:r>
+        <w:rPr>
+          <w:vertAlign w:val="subscript"/>
+        </w:rPr>
+        <w:t>I</w:t>
+      </w:r>
+      <w:r>
+        <w:t xml:space="preserve"> guarantees overshoot.  </w:t>
+      </w:r>
+      <w:r>
+        <w:t>Also, from Figure 1.5 we can see that torque waveform persuades armature current waveform oscillations as it was observed in Project 2 as well.</w:t>
+      </w:r>
+    </w:p>
+    <w:p>
+      <w:pPr>
+        <w:ind w:firstLine="708"/>
+      </w:pPr>
+      <w:r>
+        <w:t xml:space="preserve">In Figure 1.4 we can see that motor takes some time to decrease its speed to 150 rad/sec from 157 rad/sec when we first start the motor. Changing </w:t>
+      </w:r>
+      <w:proofErr w:type="spellStart"/>
+      <w:r>
+        <w:t>K</w:t>
+      </w:r>
+      <w:r>
+        <w:rPr>
+          <w:vertAlign w:val="subscript"/>
+        </w:rPr>
+        <w:t>p</w:t>
+      </w:r>
+      <w:proofErr w:type="spellEnd"/>
+      <w:r>
+        <w:t xml:space="preserve"> and K</w:t>
+      </w:r>
+      <w:r>
+        <w:rPr>
+          <w:vertAlign w:val="subscript"/>
+        </w:rPr>
+        <w:t xml:space="preserve">I </w:t>
+      </w:r>
+      <w:r>
+        <w:t xml:space="preserve">values did not help this problem. </w:t>
+      </w:r>
+      <w:r>
+        <w:t>However, using a different driving technique by gradually increasing the reference speed from zero to 150 rad/sec decreases the starting time from 12 seconds to 8 seconds as it can be seen from Figure 1.6. A</w:t>
+      </w:r>
+      <w:r>
+        <w:t>rmature current, speed and torque waveforms </w:t>
+      </w:r>
+      <w:r>
+        <w:t>again repeated for this driving technique in Figure 1.7.</w:t>
+      </w:r>
+    </w:p>
+    <w:p>
+      <w:pPr>
         <w:jc w:val="center"/>
       </w:pPr>
       <w:r>
@@ -1738,11 +1874,12 @@
           <w:noProof/>
           <w:lang w:val="tr-TR" w:eastAsia="tr-TR"/>
         </w:rPr>
+        <w:lastRenderedPageBreak/>
         <w:drawing>
-          <wp:inline distT="0" distB="0" distL="0" distR="0" wp14:anchorId="680D2DF4" wp14:editId="3313483A">
-            <wp:extent cx="5238750" cy="3045543"/>
-            <wp:effectExtent l="0" t="0" r="0" b="2540"/>
-            <wp:docPr id="10" name="Picture 10"/>
+          <wp:inline distT="0" distB="0" distL="0" distR="0" wp14:anchorId="75085B8D" wp14:editId="3B3E6865">
+            <wp:extent cx="4933950" cy="2303271"/>
+            <wp:effectExtent l="0" t="0" r="0" b="1905"/>
+            <wp:docPr id="11" name="Picture 11"/>
             <wp:cNvGraphicFramePr>
               <a:graphicFrameLocks xmlns:a="http://schemas.openxmlformats.org/drawingml/2006/main" noChangeAspect="1"/>
             </wp:cNvGraphicFramePr>
@@ -1762,7 +1899,7 @@
                   <pic:spPr>
                     <a:xfrm>
                       <a:off x="0" y="0"/>
-                      <a:ext cx="5244920" cy="3049130"/>
+                      <a:ext cx="4939948" cy="2306071"/>
                     </a:xfrm>
                     <a:prstGeom prst="rect">
                       <a:avLst/>
@@ -1781,101 +1918,10 @@
         <w:jc w:val="center"/>
       </w:pPr>
       <w:r>
-        <w:t>Figure Q1.5: A</w:t>
-      </w:r>
-      <w:r>
-        <w:t>rmature current, speed and torque waveforms</w:t>
-      </w:r>
-    </w:p>
-    <w:p>
-      <w:pPr>
-        <w:ind w:firstLine="708"/>
-      </w:pPr>
-      <w:r>
-        <w:t xml:space="preserve">From Figure Q1.4-5 we can see that motor speed reaches zero steady state error eventually due to the integrator in the PI controller. We used various </w:t>
-      </w:r>
-      <w:proofErr w:type="spellStart"/>
-      <w:r>
-        <w:t>K</w:t>
-      </w:r>
-      <w:r>
-        <w:rPr>
-          <w:vertAlign w:val="subscript"/>
-        </w:rPr>
-        <w:t>p</w:t>
-      </w:r>
-      <w:proofErr w:type="spellEnd"/>
-      <w:r>
-        <w:t xml:space="preserve"> and K</w:t>
-      </w:r>
-      <w:r>
-        <w:rPr>
-          <w:vertAlign w:val="subscript"/>
-        </w:rPr>
-        <w:t xml:space="preserve">I </w:t>
-      </w:r>
-      <w:r>
-        <w:t>values but the characteristics of these waveform did not change much. However, after only using P controller and PI controller we have figured out that with P c</w:t>
-      </w:r>
-      <w:r>
-        <w:t xml:space="preserve">ontroller we cannot reach zero steady state error and with PI controller </w:t>
-      </w:r>
-      <w:r>
-        <w:t>any amount of K</w:t>
-      </w:r>
-      <w:r>
-        <w:rPr>
-          <w:vertAlign w:val="subscript"/>
-        </w:rPr>
-        <w:t>I</w:t>
-      </w:r>
-      <w:r>
-        <w:t xml:space="preserve"> guarantees overshoot.  </w:t>
-      </w:r>
-      <w:r>
-        <w:t>Also, from Figure Q1.5 we can see that torque waveform persuades armature current waveform oscillations as it was observed in Project 2 as well.</w:t>
-      </w:r>
-    </w:p>
-    <w:p>
-      <w:pPr>
-        <w:ind w:firstLine="708"/>
-      </w:pPr>
-      <w:r>
-        <w:t xml:space="preserve">In Figure Q1.4 we can see that motor takes some time to decrease its speed to 150 rad/sec from 157 rad/sec when we first start the motor. Changing </w:t>
-      </w:r>
-      <w:proofErr w:type="spellStart"/>
-      <w:r>
-        <w:t>K</w:t>
-      </w:r>
-      <w:r>
-        <w:rPr>
-          <w:vertAlign w:val="subscript"/>
-        </w:rPr>
-        <w:t>p</w:t>
-      </w:r>
-      <w:proofErr w:type="spellEnd"/>
-      <w:r>
-        <w:t xml:space="preserve"> and K</w:t>
-      </w:r>
-      <w:r>
-        <w:rPr>
-          <w:vertAlign w:val="subscript"/>
-        </w:rPr>
-        <w:t xml:space="preserve">I </w:t>
-      </w:r>
-      <w:r>
-        <w:t xml:space="preserve">values did not help this problem. </w:t>
-      </w:r>
-      <w:r>
-        <w:t>However, using a different driving technique by gradually increasing the reference speed from zero to 150 rad/sec decreases the starting time from 12 seconds to 8 seconds as it can be seen from Figure Q1.6. A</w:t>
-      </w:r>
-      <w:r>
-        <w:t>rmature current, speed and torque waveforms </w:t>
-      </w:r>
-      <w:r>
-        <w:t>again repeated for this driving technique in Figure Q1.7.</w:t>
-      </w:r>
-    </w:p>
+        <w:t>Figure 1.6: Reference and motor speed comparison</w:t>
+      </w:r>
+    </w:p>
+    <w:p/>
     <w:p>
       <w:pPr>
         <w:jc w:val="center"/>
@@ -1885,12 +1931,11 @@
           <w:noProof/>
           <w:lang w:val="tr-TR" w:eastAsia="tr-TR"/>
         </w:rPr>
-        <w:lastRenderedPageBreak/>
         <w:drawing>
-          <wp:inline distT="0" distB="0" distL="0" distR="0" wp14:anchorId="75085B8D" wp14:editId="3B3E6865">
-            <wp:extent cx="4933950" cy="2303271"/>
-            <wp:effectExtent l="0" t="0" r="0" b="1905"/>
-            <wp:docPr id="11" name="Picture 11"/>
+          <wp:inline distT="0" distB="0" distL="0" distR="0" wp14:anchorId="3FA9C911" wp14:editId="2FD0E58F">
+            <wp:extent cx="5029200" cy="2910417"/>
+            <wp:effectExtent l="0" t="0" r="0" b="4445"/>
+            <wp:docPr id="12" name="Picture 12"/>
             <wp:cNvGraphicFramePr>
               <a:graphicFrameLocks xmlns:a="http://schemas.openxmlformats.org/drawingml/2006/main" noChangeAspect="1"/>
             </wp:cNvGraphicFramePr>
@@ -1910,62 +1955,6 @@
                   <pic:spPr>
                     <a:xfrm>
                       <a:off x="0" y="0"/>
-                      <a:ext cx="4939948" cy="2306071"/>
-                    </a:xfrm>
-                    <a:prstGeom prst="rect">
-                      <a:avLst/>
-                    </a:prstGeom>
-                  </pic:spPr>
-                </pic:pic>
-              </a:graphicData>
-            </a:graphic>
-          </wp:inline>
-        </w:drawing>
-      </w:r>
-    </w:p>
-    <w:p>
-      <w:pPr>
-        <w:pStyle w:val="Caption"/>
-        <w:jc w:val="center"/>
-      </w:pPr>
-      <w:r>
-        <w:t>Figure Q1.6: Reference and motor speed comparison</w:t>
-      </w:r>
-    </w:p>
-    <w:p/>
-    <w:p>
-      <w:pPr>
-        <w:jc w:val="center"/>
-      </w:pPr>
-      <w:r>
-        <w:rPr>
-          <w:noProof/>
-          <w:lang w:val="tr-TR" w:eastAsia="tr-TR"/>
-        </w:rPr>
-        <w:drawing>
-          <wp:inline distT="0" distB="0" distL="0" distR="0" wp14:anchorId="3FA9C911" wp14:editId="2FD0E58F">
-            <wp:extent cx="5029200" cy="2910417"/>
-            <wp:effectExtent l="0" t="0" r="0" b="4445"/>
-            <wp:docPr id="12" name="Picture 12"/>
-            <wp:cNvGraphicFramePr>
-              <a:graphicFrameLocks xmlns:a="http://schemas.openxmlformats.org/drawingml/2006/main" noChangeAspect="1"/>
-            </wp:cNvGraphicFramePr>
-            <a:graphic xmlns:a="http://schemas.openxmlformats.org/drawingml/2006/main">
-              <a:graphicData uri="http://schemas.openxmlformats.org/drawingml/2006/picture">
-                <pic:pic xmlns:pic="http://schemas.openxmlformats.org/drawingml/2006/picture">
-                  <pic:nvPicPr>
-                    <pic:cNvPr id="1" name=""/>
-                    <pic:cNvPicPr/>
-                  </pic:nvPicPr>
-                  <pic:blipFill>
-                    <a:blip r:embed="rId14"/>
-                    <a:stretch>
-                      <a:fillRect/>
-                    </a:stretch>
-                  </pic:blipFill>
-                  <pic:spPr>
-                    <a:xfrm>
-                      <a:off x="0" y="0"/>
                       <a:ext cx="5038631" cy="2915875"/>
                     </a:xfrm>
                     <a:prstGeom prst="rect">
@@ -1985,7 +1974,7 @@
         <w:jc w:val="center"/>
       </w:pPr>
       <w:r>
-        <w:t>Figure Q1.7: A</w:t>
+        <w:t>Figure 1.7: A</w:t>
       </w:r>
       <w:r>
         <w:t>rmature current, speed and torque waveforms</w:t>
@@ -2156,13 +2145,7 @@
         <w:t>s</w:t>
       </w:r>
       <w:r>
-        <w:t xml:space="preserve">=20 kHz. Selected inductor and its parameters listed in Table </w:t>
-      </w:r>
-      <w:r>
-        <w:t>Q</w:t>
-      </w:r>
-      <w:r>
-        <w:t xml:space="preserve">2.1. </w:t>
+        <w:t xml:space="preserve">=20 kHz. Selected inductor and its parameters listed in Table 2.1. </w:t>
       </w:r>
     </w:p>
     <w:p>
@@ -2171,13 +2154,7 @@
         <w:keepNext/>
       </w:pPr>
       <w:r>
-        <w:t xml:space="preserve">Table </w:t>
-      </w:r>
-      <w:r>
-        <w:t>Q</w:t>
-      </w:r>
-      <w:r>
-        <w:t>2.</w:t>
+        <w:t>Table 2.</w:t>
       </w:r>
       <w:r>
         <w:fldChar w:fldCharType="begin"/>
@@ -2258,7 +2235,7 @@
             <w:tcW w:w="7403" w:type="dxa"/>
           </w:tcPr>
           <w:p>
-            <w:hyperlink r:id="rId15" w:history="1">
+            <w:hyperlink r:id="rId14" w:history="1">
               <w:r>
                 <w:rPr>
                   <w:rStyle w:val="Hyperlink"/>
@@ -2392,14 +2369,14 @@
         <w:t xml:space="preserve">Note that altough we can select an inductor with smaller inductance value we select an inductor with highest possible inductance value that meets our criteria. Reasons is with higher inductances we can get lower </w:t>
       </w:r>
       <w:proofErr w:type="spellStart"/>
+      <w:r>
+        <w:rPr>
+          <w:rFonts w:cstheme="minorHAnsi"/>
+        </w:rPr>
+        <w:t>Δ</w:t>
+      </w:r>
       <w:proofErr w:type="gramStart"/>
       <w:r>
-        <w:rPr>
-          <w:rFonts w:cstheme="minorHAnsi"/>
-        </w:rPr>
-        <w:t>Δ</w:t>
-      </w:r>
-      <w:r>
         <w:t>i</w:t>
       </w:r>
       <w:r>
@@ -2535,19 +2512,7 @@
         <w:rPr>
           <w:rFonts w:cstheme="minorHAnsi"/>
         </w:rPr>
-        <w:t xml:space="preserve">Considering voltage ripple and corner frequency should be much smaller than switching frequency a capacitor is selected. Capacitor product code and its parameters are listed in Table </w:t>
-      </w:r>
-      <w:r>
-        <w:rPr>
-          <w:rFonts w:cstheme="minorHAnsi"/>
-        </w:rPr>
-        <w:t>Q</w:t>
-      </w:r>
-      <w:r>
-        <w:rPr>
-          <w:rFonts w:cstheme="minorHAnsi"/>
-        </w:rPr>
-        <w:t>2.2.</w:t>
+        <w:t>Considering voltage ripple and corner frequency should be much smaller than switching frequency a capacitor is selected. Capacitor product code and its parameters are listed in Table 2.2.</w:t>
       </w:r>
     </w:p>
     <w:p>
@@ -2557,9 +2522,6 @@
       </w:pPr>
       <w:r>
         <w:t xml:space="preserve">Table </w:t>
-      </w:r>
-      <w:r>
-        <w:t>Q</w:t>
       </w:r>
       <w:r>
         <w:fldChar w:fldCharType="begin"/>
@@ -2646,7 +2608,7 @@
             <w:tcW w:w="7479" w:type="dxa"/>
           </w:tcPr>
           <w:p>
-            <w:hyperlink r:id="rId16" w:history="1">
+            <w:hyperlink r:id="rId15" w:history="1">
               <w:r>
                 <w:rPr>
                   <w:rStyle w:val="Hyperlink"/>
@@ -2801,13 +2763,7 @@
         <w:keepNext/>
       </w:pPr>
       <w:r>
-        <w:t xml:space="preserve">Table </w:t>
-      </w:r>
-      <w:r>
-        <w:t>Q</w:t>
-      </w:r>
-      <w:r>
-        <w:t>2.</w:t>
+        <w:t>Table 2.</w:t>
       </w:r>
       <w:r>
         <w:fldChar w:fldCharType="begin"/>
@@ -2908,7 +2864,7 @@
                 <w:rFonts w:cstheme="minorHAnsi"/>
               </w:rPr>
             </w:pPr>
-            <w:hyperlink r:id="rId17" w:history="1">
+            <w:hyperlink r:id="rId16" w:history="1">
               <w:r>
                 <w:rPr>
                   <w:rStyle w:val="Hyperlink"/>
@@ -3201,19 +3157,7 @@
         <w:rPr>
           <w:rFonts w:cstheme="minorHAnsi"/>
         </w:rPr>
-        <w:t xml:space="preserve">iode product code and its parameters indicated in Table </w:t>
-      </w:r>
-      <w:r>
-        <w:rPr>
-          <w:rFonts w:cstheme="minorHAnsi"/>
-        </w:rPr>
-        <w:t>Q</w:t>
-      </w:r>
-      <w:r>
-        <w:rPr>
-          <w:rFonts w:cstheme="minorHAnsi"/>
-        </w:rPr>
-        <w:t>2.4.</w:t>
+        <w:t>iode product code and its parameters indicated in Table 2.4.</w:t>
       </w:r>
     </w:p>
     <w:p>
@@ -3222,7 +3166,7 @@
         <w:keepNext/>
       </w:pPr>
       <w:r>
-        <w:t>Table Q2.</w:t>
+        <w:t>Table 2.</w:t>
       </w:r>
       <w:r>
         <w:fldChar w:fldCharType="begin"/>
@@ -3323,7 +3267,7 @@
                 <w:rFonts w:cstheme="minorHAnsi"/>
               </w:rPr>
             </w:pPr>
-            <w:hyperlink r:id="rId18" w:history="1">
+            <w:hyperlink r:id="rId17" w:history="1">
               <w:r>
                 <w:rPr>
                   <w:rStyle w:val="Hyperlink"/>
@@ -3558,31 +3502,7 @@
         <w:rPr>
           <w:rFonts w:cstheme="minorHAnsi"/>
         </w:rPr>
-        <w:t xml:space="preserve">After selecting all components Buck converter is simulated in Simulink and resulted steady state graphs indicated in Figure </w:t>
-      </w:r>
-      <w:r>
-        <w:rPr>
-          <w:rFonts w:cstheme="minorHAnsi"/>
-        </w:rPr>
-        <w:t>Q</w:t>
-      </w:r>
-      <w:r>
-        <w:rPr>
-          <w:rFonts w:cstheme="minorHAnsi"/>
-        </w:rPr>
-        <w:t xml:space="preserve">2.1 and Figure </w:t>
-      </w:r>
-      <w:r>
-        <w:rPr>
-          <w:rFonts w:cstheme="minorHAnsi"/>
-        </w:rPr>
-        <w:t>Q</w:t>
-      </w:r>
-      <w:r>
-        <w:rPr>
-          <w:rFonts w:cstheme="minorHAnsi"/>
-        </w:rPr>
-        <w:t>2.2.</w:t>
+        <w:t>After selecting all components Buck converter is simulated in Simulink and resulted steady state graphs indicated in Figure 2.1 and Figure 2.2.</w:t>
       </w:r>
     </w:p>
     <w:p>
@@ -3614,7 +3534,7 @@
                     </pic:cNvPicPr>
                   </pic:nvPicPr>
                   <pic:blipFill>
-                    <a:blip r:embed="rId19" cstate="print">
+                    <a:blip r:embed="rId18" cstate="print">
                       <a:extLst>
                         <a:ext uri="{28A0092B-C50C-407E-A947-70E740481C1C}">
                           <a14:useLocalDpi xmlns:a14="http://schemas.microsoft.com/office/drawing/2010/main" val="0"/>
@@ -3655,7 +3575,7 @@
         <w:t>Figure</w:t>
       </w:r>
       <w:r>
-        <w:t xml:space="preserve"> Q</w:t>
+        <w:t xml:space="preserve"> </w:t>
       </w:r>
       <w:r>
         <w:fldChar w:fldCharType="begin"/>
@@ -3684,7 +3604,7 @@
     </w:p>
     <w:p>
       <w:r>
-        <w:t xml:space="preserve">As seen in Figure Q2.1 </w:t>
+        <w:t xml:space="preserve">As seen in Figure 2.1 </w:t>
       </w:r>
       <w:proofErr w:type="spellStart"/>
       <w:r>
@@ -3745,7 +3665,7 @@
                     </pic:cNvPicPr>
                   </pic:nvPicPr>
                   <pic:blipFill>
-                    <a:blip r:embed="rId20" cstate="print">
+                    <a:blip r:embed="rId19" cstate="print">
                       <a:extLst>
                         <a:ext uri="{28A0092B-C50C-407E-A947-70E740481C1C}">
                           <a14:useLocalDpi xmlns:a14="http://schemas.microsoft.com/office/drawing/2010/main" val="0"/>
@@ -3786,17 +3706,17 @@
         </w:rPr>
       </w:pPr>
       <w:r>
-        <w:t>Figure Q2.2: Inductor current at steady state</w:t>
-      </w:r>
-    </w:p>
-    <w:p>
-      <w:pPr>
-        <w:rPr>
-          <w:rFonts w:cstheme="minorHAnsi"/>
-        </w:rPr>
-      </w:pPr>
-      <w:r>
-        <w:t xml:space="preserve">As seen in Figure Q2.2 </w:t>
+        <w:t>Figure 2.2: Inductor current at steady state</w:t>
+      </w:r>
+    </w:p>
+    <w:p>
+      <w:pPr>
+        <w:rPr>
+          <w:rFonts w:cstheme="minorHAnsi"/>
+        </w:rPr>
+      </w:pPr>
+      <w:r>
+        <w:t xml:space="preserve">As seen in Figure 2.2 </w:t>
       </w:r>
       <w:r>
         <w:rPr>
@@ -3815,7 +3735,7 @@
         <w:rPr>
           <w:rFonts w:cstheme="minorHAnsi"/>
         </w:rPr>
-        <w:t>= 2.037 A which is again low enough for us. Lastly we need to add non-idealities to our converter from components that we selected and then determine the efficiency of the converter. For this after add non-idealities from datasheets of components we found input and output average powers which is shown in Figure Q2.3.</w:t>
+        <w:t>= 2.037 A which is again low enough for us. Lastly we need to add non-idealities to our converter from components that we selected and then determine the efficiency of the converter. For this after add non-idealities from datasheets of components we found input and output average powers which is shown in Figure 2.3.</w:t>
       </w:r>
     </w:p>
     <w:p>
@@ -3854,8 +3774,8 @@
             <v:path o:extrusionok="f" gradientshapeok="t" o:connecttype="rect"/>
             <o:lock v:ext="edit" aspectratio="t"/>
           </v:shapetype>
-          <v:shape id="_x0000_i1025" type="#_x0000_t75" style="width:452.75pt;height:229.65pt">
-            <v:imagedata r:id="rId21" o:title="q2-efficiency"/>
+          <v:shape id="_x0000_i1025" type="#_x0000_t75" style="width:453pt;height:229.5pt">
+            <v:imagedata r:id="rId20" o:title="q2-efficiency"/>
           </v:shape>
         </w:pict>
       </w:r>
@@ -3869,7 +3789,7 @@
         <w:t xml:space="preserve">Figure </w:t>
       </w:r>
       <w:r>
-        <w:t>Q2.</w:t>
+        <w:t>2.</w:t>
       </w:r>
       <w:r>
         <w:fldChar w:fldCharType="begin"/>
@@ -3940,13 +3860,7 @@
         <w:rPr>
           <w:rFonts w:cstheme="minorHAnsi"/>
         </w:rPr>
-        <w:t xml:space="preserve"> </w:t>
-      </w:r>
-      <w:r>
-        <w:rPr>
-          <w:rFonts w:cstheme="minorHAnsi"/>
-        </w:rPr>
-        <w:t>Switching and conduction losses of the semiconductor devices are affected by switching frequency and their own parameters. When we include their parameters that made them non-ideal, we found the efficiency value. Note that although we add DCR and ESR values as well, they have not so much effect.</w:t>
+        <w:t xml:space="preserve"> Switching and conduction losses of the semiconductor devices are affected by switching frequency and their own parameters. When we include their parameters that made them non-ideal, we found the efficiency value. Note that although we add DCR and ESR values as well, they have not so much effect.</w:t>
       </w:r>
     </w:p>
     <w:p/>
@@ -3974,7 +3888,7 @@
         <w:ind w:firstLine="708"/>
       </w:pPr>
       <w:r>
-        <w:t>In this question we are expected to design a boost converter, whose parameters are given in Table Q3.1, using WEBENCH.</w:t>
+        <w:t>In this question we are expected to design a boost converter, whose parameters are given in Table 3.1, using WEBENCH.</w:t>
       </w:r>
     </w:p>
     <w:p>
@@ -4002,7 +3916,7 @@
           <w:sz w:val="18"/>
           <w:szCs w:val="18"/>
         </w:rPr>
-        <w:t>Q3</w:t>
+        <w:t>3</w:t>
       </w:r>
       <w:r>
         <w:rPr>
@@ -4038,6 +3952,112 @@
             <wp:extent cx="1485900" cy="1323975"/>
             <wp:effectExtent l="0" t="0" r="0" b="9525"/>
             <wp:docPr id="4" name="Picture 4"/>
+            <wp:cNvGraphicFramePr>
+              <a:graphicFrameLocks xmlns:a="http://schemas.openxmlformats.org/drawingml/2006/main" noChangeAspect="1"/>
+            </wp:cNvGraphicFramePr>
+            <a:graphic xmlns:a="http://schemas.openxmlformats.org/drawingml/2006/main">
+              <a:graphicData uri="http://schemas.openxmlformats.org/drawingml/2006/picture">
+                <pic:pic xmlns:pic="http://schemas.openxmlformats.org/drawingml/2006/picture">
+                  <pic:nvPicPr>
+                    <pic:cNvPr id="1" name=""/>
+                    <pic:cNvPicPr/>
+                  </pic:nvPicPr>
+                  <pic:blipFill>
+                    <a:blip r:embed="rId21"/>
+                    <a:stretch>
+                      <a:fillRect/>
+                    </a:stretch>
+                  </pic:blipFill>
+                  <pic:spPr>
+                    <a:xfrm>
+                      <a:off x="0" y="0"/>
+                      <a:ext cx="1485900" cy="1323975"/>
+                    </a:xfrm>
+                    <a:prstGeom prst="rect">
+                      <a:avLst/>
+                    </a:prstGeom>
+                  </pic:spPr>
+                </pic:pic>
+              </a:graphicData>
+            </a:graphic>
+          </wp:inline>
+        </w:drawing>
+      </w:r>
+    </w:p>
+    <w:p>
+      <w:pPr>
+        <w:pStyle w:val="Heading3"/>
+      </w:pPr>
+      <w:r>
+        <w:t xml:space="preserve"> 3.1</w:t>
+      </w:r>
+      <w:r>
+        <w:t xml:space="preserve">) Design Strategy: </w:t>
+      </w:r>
+    </w:p>
+    <w:p>
+      <w:pPr>
+        <w:ind w:firstLine="708"/>
+      </w:pPr>
+      <w:r>
+        <w:t xml:space="preserve">We are expected to design a commercial product; </w:t>
+      </w:r>
+      <w:r>
+        <w:t>therefore,</w:t>
+      </w:r>
+      <w:r>
+        <w:t xml:space="preserve"> the first consideration should be the BOM cost, which is </w:t>
+      </w:r>
+      <w:r>
+        <w:t>the cost of c</w:t>
+      </w:r>
+      <w:r>
+        <w:t>omprehensive inventory of the raw materials, assemblies, subassemblies, parts and components, as well as the quantities of each, needed to manufacture a product.</w:t>
+      </w:r>
+      <w:r>
+        <w:t xml:space="preserve"> </w:t>
+      </w:r>
+      <w:r>
+        <w:rPr>
+          <w:vertAlign w:val="superscript"/>
+        </w:rPr>
+        <w:t>[1]</w:t>
+      </w:r>
+      <w:r>
+        <w:t>. Secondly personally, footprint of the material is a crucial point. Finally, efficiency of the material should be as high as possible.</w:t>
+      </w:r>
+      <w:r>
+        <w:t xml:space="preserve"> WEBENCH Optimizer in Figure 3.1, presents 5 optimizing options. Using the order of importance of </w:t>
+      </w:r>
+      <w:r>
+        <w:t>considerations,</w:t>
+      </w:r>
+      <w:r>
+        <w:t xml:space="preserve"> we explained above</w:t>
+      </w:r>
+      <w:r>
+        <w:t>,</w:t>
+      </w:r>
+      <w:r>
+        <w:t xml:space="preserve"> we chose the second optimizing option as it can be seen from Figure 3.1 as well.  </w:t>
+      </w:r>
+    </w:p>
+    <w:p>
+      <w:pPr>
+        <w:keepNext/>
+        <w:ind w:firstLine="708"/>
+        <w:jc w:val="center"/>
+      </w:pPr>
+      <w:r>
+        <w:rPr>
+          <w:noProof/>
+          <w:lang w:val="tr-TR" w:eastAsia="tr-TR"/>
+        </w:rPr>
+        <w:drawing>
+          <wp:inline distT="0" distB="0" distL="0" distR="0" wp14:anchorId="08DA5154" wp14:editId="3A6EB6C4">
+            <wp:extent cx="2152650" cy="2009775"/>
+            <wp:effectExtent l="0" t="0" r="0" b="9525"/>
+            <wp:docPr id="6" name="Picture 6"/>
             <wp:cNvGraphicFramePr>
               <a:graphicFrameLocks xmlns:a="http://schemas.openxmlformats.org/drawingml/2006/main" noChangeAspect="1"/>
             </wp:cNvGraphicFramePr>
@@ -4057,7 +4077,7 @@
                   <pic:spPr>
                     <a:xfrm>
                       <a:off x="0" y="0"/>
-                      <a:ext cx="1485900" cy="1323975"/>
+                      <a:ext cx="2152650" cy="2009775"/>
                     </a:xfrm>
                     <a:prstGeom prst="rect">
                       <a:avLst/>
@@ -4072,66 +4092,85 @@
     </w:p>
     <w:p>
       <w:pPr>
-        <w:pStyle w:val="Heading3"/>
-      </w:pPr>
-      <w:r>
-        <w:t xml:space="preserve"> 3.1</w:t>
-      </w:r>
-      <w:r>
-        <w:t xml:space="preserve">) Design Strategy: </w:t>
-      </w:r>
-    </w:p>
-    <w:p>
-      <w:pPr>
-        <w:ind w:firstLine="708"/>
-      </w:pPr>
-      <w:r>
-        <w:t xml:space="preserve">We are expected to design a commercial product; </w:t>
-      </w:r>
-      <w:r>
-        <w:t>therefore,</w:t>
-      </w:r>
-      <w:r>
-        <w:t xml:space="preserve"> the first consideration should be the BOM cost, which is </w:t>
-      </w:r>
-      <w:r>
-        <w:t>the cost of c</w:t>
-      </w:r>
-      <w:r>
-        <w:t>omprehensive inventory of the raw materials, assemblies, subassemblies, parts and components, as well as the quantities of each, needed to manufacture a product.</w:t>
+        <w:pStyle w:val="Caption"/>
+        <w:jc w:val="center"/>
+      </w:pPr>
+      <w:r>
+        <w:t>Figure 3.1: WEBENCH Optimizer</w:t>
+      </w:r>
+    </w:p>
+    <w:p>
+      <w:r>
+        <w:tab/>
+        <w:t xml:space="preserve">Using the optimizer and input parameters in Table 3.1, Advance Charting filters converters </w:t>
+      </w:r>
+      <w:r>
+        <w:t xml:space="preserve">for us. In Figure 3.2, Advance Charting plot for our design can be seen, </w:t>
+      </w:r>
+      <w:r>
+        <w:t>size</w:t>
+      </w:r>
+      <w:r>
+        <w:t>s</w:t>
+      </w:r>
+      <w:r>
+        <w:t xml:space="preserve"> of bubble</w:t>
+      </w:r>
+      <w:r>
+        <w:t>s</w:t>
       </w:r>
       <w:r>
         <w:t xml:space="preserve"> </w:t>
       </w:r>
       <w:r>
-        <w:rPr>
-          <w:vertAlign w:val="superscript"/>
-        </w:rPr>
-        <w:t>[1]</w:t>
-      </w:r>
-      <w:r>
-        <w:t>. Secondly personally, footprint of the material is a crucial point. Finally, efficiency of the material should be as high as possible.</w:t>
-      </w:r>
-      <w:r>
-        <w:t xml:space="preserve"> WEBENCH Optimizer in Figure Q3.1, presents 5 optimizing options. Using the order of importance of </w:t>
-      </w:r>
-      <w:r>
-        <w:t>considerations,</w:t>
-      </w:r>
-      <w:r>
-        <w:t xml:space="preserve"> we explained above</w:t>
-      </w:r>
-      <w:r>
-        <w:t>,</w:t>
-      </w:r>
-      <w:r>
-        <w:t xml:space="preserve"> we chose the second optimizing option as it can be seen from Figure Q3.1 as well.  </w:t>
+        <w:t>correspond to</w:t>
+      </w:r>
+      <w:r>
+        <w:t xml:space="preserve"> cost</w:t>
+      </w:r>
+      <w:r>
+        <w:t>s</w:t>
+      </w:r>
+      <w:r>
+        <w:t xml:space="preserve"> of converter</w:t>
+      </w:r>
+      <w:r>
+        <w:t>s,</w:t>
+      </w:r>
+      <w:r>
+        <w:t xml:space="preserve"> X axis is efficiency and Y axis is footprint. </w:t>
+      </w:r>
+      <w:r>
+        <w:t>According to the chart, t</w:t>
+      </w:r>
+      <w:r>
+        <w:t xml:space="preserve">he bubble with </w:t>
+      </w:r>
+      <w:r>
+        <w:lastRenderedPageBreak/>
+        <w:t xml:space="preserve">the smallest size and </w:t>
+      </w:r>
+      <w:r>
+        <w:t>closest to</w:t>
+      </w:r>
+      <w:r>
+        <w:t xml:space="preserve"> right bottom is the optimum converter.</w:t>
+      </w:r>
+      <w:r>
+        <w:t xml:space="preserve">  This converter is indicated with green. For our design, </w:t>
+      </w:r>
+      <w:bookmarkStart w:id="6" w:name="_Hlk534457711"/>
+      <w:r>
+        <w:t>TPS61088</w:t>
+      </w:r>
+      <w:bookmarkEnd w:id="6"/>
+      <w:r>
+        <w:t xml:space="preserve"> is selected.</w:t>
       </w:r>
     </w:p>
     <w:p>
       <w:pPr>
         <w:keepNext/>
-        <w:ind w:firstLine="708"/>
         <w:jc w:val="center"/>
       </w:pPr>
       <w:r>
@@ -4140,10 +4179,10 @@
           <w:lang w:val="tr-TR" w:eastAsia="tr-TR"/>
         </w:rPr>
         <w:drawing>
-          <wp:inline distT="0" distB="0" distL="0" distR="0" wp14:anchorId="08DA5154" wp14:editId="3A6EB6C4">
-            <wp:extent cx="2152650" cy="2009775"/>
-            <wp:effectExtent l="0" t="0" r="0" b="9525"/>
-            <wp:docPr id="6" name="Picture 6"/>
+          <wp:inline distT="0" distB="0" distL="0" distR="0" wp14:anchorId="08ADF835" wp14:editId="33B60B63">
+            <wp:extent cx="5362457" cy="2171700"/>
+            <wp:effectExtent l="0" t="0" r="0" b="0"/>
+            <wp:docPr id="13" name="Picture 13"/>
             <wp:cNvGraphicFramePr>
               <a:graphicFrameLocks xmlns:a="http://schemas.openxmlformats.org/drawingml/2006/main" noChangeAspect="1"/>
             </wp:cNvGraphicFramePr>
@@ -4163,131 +4202,6 @@
                   <pic:spPr>
                     <a:xfrm>
                       <a:off x="0" y="0"/>
-                      <a:ext cx="2152650" cy="2009775"/>
-                    </a:xfrm>
-                    <a:prstGeom prst="rect">
-                      <a:avLst/>
-                    </a:prstGeom>
-                  </pic:spPr>
-                </pic:pic>
-              </a:graphicData>
-            </a:graphic>
-          </wp:inline>
-        </w:drawing>
-      </w:r>
-    </w:p>
-    <w:p>
-      <w:pPr>
-        <w:pStyle w:val="Caption"/>
-        <w:jc w:val="center"/>
-      </w:pPr>
-      <w:r>
-        <w:t>Figure Q3.1: WEBENCH Optimizer</w:t>
-      </w:r>
-    </w:p>
-    <w:p>
-      <w:r>
-        <w:tab/>
-        <w:t xml:space="preserve">Using the optimizer and input parameters in Table Q3.1, Advance Charting filters converters </w:t>
-      </w:r>
-      <w:r>
-        <w:t xml:space="preserve">for us. In Figure Q3.2, Advance Charting plot for our design can be seen, </w:t>
-      </w:r>
-      <w:r>
-        <w:t>size</w:t>
-      </w:r>
-      <w:r>
-        <w:t>s</w:t>
-      </w:r>
-      <w:r>
-        <w:t xml:space="preserve"> of bubble</w:t>
-      </w:r>
-      <w:r>
-        <w:t>s</w:t>
-      </w:r>
-      <w:r>
-        <w:t xml:space="preserve"> </w:t>
-      </w:r>
-      <w:r>
-        <w:t>correspond to</w:t>
-      </w:r>
-      <w:r>
-        <w:t xml:space="preserve"> cost</w:t>
-      </w:r>
-      <w:r>
-        <w:t>s</w:t>
-      </w:r>
-      <w:r>
-        <w:t xml:space="preserve"> of converter</w:t>
-      </w:r>
-      <w:r>
-        <w:t>s,</w:t>
-      </w:r>
-      <w:r>
-        <w:t xml:space="preserve"> X axis is efficiency and Y axis is footprint. </w:t>
-      </w:r>
-      <w:r>
-        <w:t>According to the chart, t</w:t>
-      </w:r>
-      <w:r>
-        <w:t xml:space="preserve">he bubble </w:t>
-      </w:r>
-      <w:r>
-        <w:lastRenderedPageBreak/>
-        <w:t xml:space="preserve">with the smallest size and </w:t>
-      </w:r>
-      <w:r>
-        <w:t>closest to</w:t>
-      </w:r>
-      <w:r>
-        <w:t xml:space="preserve"> right bottom is the optimum converter.</w:t>
-      </w:r>
-      <w:r>
-        <w:t xml:space="preserve">  This converter is indicated with green. For our design, </w:t>
-      </w:r>
-      <w:bookmarkStart w:id="6" w:name="_Hlk534457711"/>
-      <w:r>
-        <w:t>TPS61088</w:t>
-      </w:r>
-      <w:bookmarkEnd w:id="6"/>
-      <w:r>
-        <w:t xml:space="preserve"> is selected.</w:t>
-      </w:r>
-    </w:p>
-    <w:p>
-      <w:pPr>
-        <w:keepNext/>
-        <w:jc w:val="center"/>
-      </w:pPr>
-      <w:r>
-        <w:rPr>
-          <w:noProof/>
-          <w:lang w:val="tr-TR" w:eastAsia="tr-TR"/>
-        </w:rPr>
-        <w:drawing>
-          <wp:inline distT="0" distB="0" distL="0" distR="0" wp14:anchorId="08ADF835" wp14:editId="33B60B63">
-            <wp:extent cx="5362457" cy="2171700"/>
-            <wp:effectExtent l="0" t="0" r="0" b="0"/>
-            <wp:docPr id="13" name="Picture 13"/>
-            <wp:cNvGraphicFramePr>
-              <a:graphicFrameLocks xmlns:a="http://schemas.openxmlformats.org/drawingml/2006/main" noChangeAspect="1"/>
-            </wp:cNvGraphicFramePr>
-            <a:graphic xmlns:a="http://schemas.openxmlformats.org/drawingml/2006/main">
-              <a:graphicData uri="http://schemas.openxmlformats.org/drawingml/2006/picture">
-                <pic:pic xmlns:pic="http://schemas.openxmlformats.org/drawingml/2006/picture">
-                  <pic:nvPicPr>
-                    <pic:cNvPr id="1" name=""/>
-                    <pic:cNvPicPr/>
-                  </pic:nvPicPr>
-                  <pic:blipFill>
-                    <a:blip r:embed="rId24"/>
-                    <a:stretch>
-                      <a:fillRect/>
-                    </a:stretch>
-                  </pic:blipFill>
-                  <pic:spPr>
-                    <a:xfrm>
-                      <a:off x="0" y="0"/>
                       <a:ext cx="5392101" cy="2183705"/>
                     </a:xfrm>
                     <a:prstGeom prst="rect">
@@ -4307,7 +4221,7 @@
         <w:jc w:val="center"/>
       </w:pPr>
       <w:r>
-        <w:t>Figure Q3.2: Advance Charting of converters</w:t>
+        <w:t>Figure 3.2: Advance Charting of converters</w:t>
       </w:r>
     </w:p>
     <w:p/>
@@ -4322,18 +4236,17 @@
         <w:t>TPS61088</w:t>
       </w:r>
     </w:p>
-    <w:p/>
-    <w:p>
-      <w:pPr>
-        <w:rPr>
-          <w:rFonts w:ascii="Calibri" w:eastAsia="Calibri" w:hAnsi="Calibri" w:cs="Times New Roman"/>
-        </w:rPr>
-      </w:pPr>
-      <w:r>
-        <w:rPr>
-          <w:rFonts w:ascii="Calibri" w:eastAsia="Calibri" w:hAnsi="Calibri" w:cs="Times New Roman"/>
-        </w:rPr>
-        <w:t>After finding a design we are asked to record circuit schematic, Efficiency vs. output graph and output voltage ripple vs. Output current graph which are indicated in Figure Q3.3, Figure Q3.4 and Figure Q3.5 respectively.</w:t>
+    <w:p>
+      <w:pPr>
+        <w:rPr>
+          <w:rFonts w:ascii="Calibri" w:eastAsia="Calibri" w:hAnsi="Calibri" w:cs="Times New Roman"/>
+        </w:rPr>
+      </w:pPr>
+      <w:r>
+        <w:rPr>
+          <w:rFonts w:ascii="Calibri" w:eastAsia="Calibri" w:hAnsi="Calibri" w:cs="Times New Roman"/>
+        </w:rPr>
+        <w:t>After finding a design we are asked to record circuit schematic, Efficiency vs. output graph and output voltage ripple vs. Output current graph which are indicated in Figure 3.3, Figure 3.4 and Figure 3.5 respectively.</w:t>
       </w:r>
     </w:p>
     <w:p>
@@ -4368,7 +4281,7 @@
                     </pic:cNvPicPr>
                   </pic:nvPicPr>
                   <pic:blipFill>
-                    <a:blip r:embed="rId25">
+                    <a:blip r:embed="rId24">
                       <a:extLst>
                         <a:ext uri="{28A0092B-C50C-407E-A947-70E740481C1C}">
                           <a14:useLocalDpi xmlns:a14="http://schemas.microsoft.com/office/drawing/2010/main" val="0"/>
@@ -4422,7 +4335,7 @@
           <w:sz w:val="18"/>
           <w:szCs w:val="18"/>
         </w:rPr>
-        <w:t>Figure Q3.3: Circuit schematic of the selected design</w:t>
+        <w:t>Figure 3.3: Circuit schematic of the selected design</w:t>
       </w:r>
     </w:p>
     <w:p>
@@ -4466,7 +4379,7 @@
                     </pic:cNvPicPr>
                   </pic:nvPicPr>
                   <pic:blipFill>
-                    <a:blip r:embed="rId26">
+                    <a:blip r:embed="rId25">
                       <a:extLst>
                         <a:ext uri="{28A0092B-C50C-407E-A947-70E740481C1C}">
                           <a14:useLocalDpi xmlns:a14="http://schemas.microsoft.com/office/drawing/2010/main" val="0"/>
@@ -4520,7 +4433,7 @@
           <w:sz w:val="18"/>
           <w:szCs w:val="18"/>
         </w:rPr>
-        <w:t>Figure Q3.</w:t>
+        <w:t>Figure 3.</w:t>
       </w:r>
       <w:r>
         <w:rPr>
@@ -4622,7 +4535,7 @@
                     </pic:cNvPicPr>
                   </pic:nvPicPr>
                   <pic:blipFill>
-                    <a:blip r:embed="rId27">
+                    <a:blip r:embed="rId26">
                       <a:extLst>
                         <a:ext uri="{28A0092B-C50C-407E-A947-70E740481C1C}">
                           <a14:useLocalDpi xmlns:a14="http://schemas.microsoft.com/office/drawing/2010/main" val="0"/>
@@ -4676,7 +4589,7 @@
           <w:sz w:val="18"/>
           <w:szCs w:val="18"/>
         </w:rPr>
-        <w:t>Figure Q3.</w:t>
+        <w:t>Figure 3.</w:t>
       </w:r>
       <w:r>
         <w:rPr>
@@ -4746,23 +4659,133 @@
         <w:t>: Output voltage ripple vs. output current graph</w:t>
       </w:r>
     </w:p>
-    <w:p>
-      <w:pPr>
-        <w:rPr>
-          <w:rFonts w:ascii="Calibri" w:eastAsia="Calibri" w:hAnsi="Calibri" w:cs="Times New Roman"/>
-        </w:rPr>
-      </w:pPr>
-      <w:r>
-        <w:rPr>
-          <w:rFonts w:ascii="Calibri" w:eastAsia="Calibri" w:hAnsi="Calibri" w:cs="Times New Roman"/>
-        </w:rPr>
-        <w:t>Important parameters listed in Table Q3.2</w:t>
-      </w:r>
-    </w:p>
-    <w:p>
-      <w:pPr>
-        <w:keepNext/>
-        <w:spacing w:line="240" w:lineRule="auto"/>
+    <w:p/>
+    <w:p>
+      <w:pPr>
+        <w:ind w:firstLine="708"/>
+      </w:pPr>
+      <w:r>
+        <w:t xml:space="preserve">According to Figure 3.4, if we use this converter with light loads (Higher currents are drawn.), it is more efficient however according to Figure 3.5, this time output voltage ripple increases. Overall, as output current decreases, </w:t>
+      </w:r>
+      <w:r>
+        <w:t xml:space="preserve">efficiency and output voltage ripple decreases as well. </w:t>
+      </w:r>
+    </w:p>
+    <w:p/>
+    <w:p>
+      <w:pPr>
+        <w:rPr>
+          <w:rFonts w:ascii="Calibri" w:eastAsia="Calibri" w:hAnsi="Calibri" w:cs="Times New Roman"/>
+        </w:rPr>
+      </w:pPr>
+    </w:p>
+    <w:p>
+      <w:pPr>
+        <w:rPr>
+          <w:rFonts w:ascii="Calibri" w:eastAsia="Calibri" w:hAnsi="Calibri" w:cs="Times New Roman"/>
+        </w:rPr>
+      </w:pPr>
+    </w:p>
+    <w:p>
+      <w:pPr>
+        <w:ind w:firstLine="708"/>
+        <w:rPr>
+          <w:rFonts w:ascii="Calibri" w:eastAsia="Calibri" w:hAnsi="Calibri" w:cs="Times New Roman"/>
+        </w:rPr>
+      </w:pPr>
+      <w:r>
+        <w:rPr>
+          <w:rFonts w:ascii="Calibri" w:eastAsia="Calibri" w:hAnsi="Calibri" w:cs="Times New Roman"/>
+        </w:rPr>
+        <w:lastRenderedPageBreak/>
+        <w:t xml:space="preserve">Important parameters </w:t>
+      </w:r>
+      <w:r>
+        <w:rPr>
+          <w:rFonts w:ascii="Calibri" w:eastAsia="Calibri" w:hAnsi="Calibri" w:cs="Times New Roman"/>
+        </w:rPr>
+        <w:t xml:space="preserve">are </w:t>
+      </w:r>
+      <w:r>
+        <w:rPr>
+          <w:rFonts w:ascii="Calibri" w:eastAsia="Calibri" w:hAnsi="Calibri" w:cs="Times New Roman"/>
+        </w:rPr>
+        <w:t>listed in Table 3.2</w:t>
+      </w:r>
+      <w:r>
+        <w:rPr>
+          <w:rFonts w:ascii="Calibri" w:eastAsia="Calibri" w:hAnsi="Calibri" w:cs="Times New Roman"/>
+        </w:rPr>
+        <w:t xml:space="preserve"> and </w:t>
+      </w:r>
+      <w:r>
+        <w:rPr>
+          <w:rFonts w:ascii="Calibri" w:eastAsia="Calibri" w:hAnsi="Calibri" w:cs="Times New Roman"/>
+        </w:rPr>
+        <w:t>power loss graph for circuit elements indicated in Figure 3.6.</w:t>
+      </w:r>
+      <w:r>
+        <w:rPr>
+          <w:rFonts w:ascii="Calibri" w:eastAsia="Calibri" w:hAnsi="Calibri" w:cs="Times New Roman"/>
+        </w:rPr>
+        <w:t xml:space="preserve"> According to the power loss graph, </w:t>
+      </w:r>
+      <w:r>
+        <w:rPr>
+          <w:rFonts w:ascii="Calibri" w:eastAsia="Calibri" w:hAnsi="Calibri" w:cs="Times New Roman"/>
+        </w:rPr>
+        <w:t>most of the losses</w:t>
+      </w:r>
+      <w:r>
+        <w:rPr>
+          <w:rFonts w:ascii="Calibri" w:eastAsia="Calibri" w:hAnsi="Calibri" w:cs="Times New Roman"/>
+        </w:rPr>
+        <w:t xml:space="preserve"> are</w:t>
+      </w:r>
+      <w:r>
+        <w:rPr>
+          <w:rFonts w:ascii="Calibri" w:eastAsia="Calibri" w:hAnsi="Calibri" w:cs="Times New Roman"/>
+        </w:rPr>
+        <w:t xml:space="preserve"> due to IC and inductor </w:t>
+      </w:r>
+      <w:r>
+        <w:rPr>
+          <w:rFonts w:ascii="Calibri" w:eastAsia="Calibri" w:hAnsi="Calibri" w:cs="Times New Roman"/>
+        </w:rPr>
+        <w:t xml:space="preserve">but inductor losses </w:t>
+      </w:r>
+      <w:r>
+        <w:rPr>
+          <w:rFonts w:ascii="Calibri" w:eastAsia="Calibri" w:hAnsi="Calibri" w:cs="Times New Roman"/>
+        </w:rPr>
+        <w:t>ha</w:t>
+      </w:r>
+      <w:r>
+        <w:rPr>
+          <w:rFonts w:ascii="Calibri" w:eastAsia="Calibri" w:hAnsi="Calibri" w:cs="Times New Roman"/>
+        </w:rPr>
+        <w:t>ve</w:t>
+      </w:r>
+      <w:r>
+        <w:rPr>
+          <w:rFonts w:ascii="Calibri" w:eastAsia="Calibri" w:hAnsi="Calibri" w:cs="Times New Roman"/>
+        </w:rPr>
+        <w:t xml:space="preserve"> also significant percentage</w:t>
+      </w:r>
+      <w:r>
+        <w:rPr>
+          <w:rFonts w:ascii="Calibri" w:eastAsia="Calibri" w:hAnsi="Calibri" w:cs="Times New Roman"/>
+        </w:rPr>
+        <w:t xml:space="preserve">. However, input and output capacitor’s power dissipation are negligible. </w:t>
+      </w:r>
+    </w:p>
+    <w:p>
+      <w:pPr>
+        <w:rPr>
+          <w:rFonts w:ascii="Calibri" w:eastAsia="Calibri" w:hAnsi="Calibri" w:cs="Times New Roman"/>
+        </w:rPr>
+      </w:pPr>
+      <w:r>
         <w:rPr>
           <w:rFonts w:ascii="Calibri" w:eastAsia="Calibri" w:hAnsi="Calibri" w:cs="Times New Roman"/>
           <w:i/>
@@ -4771,17 +4794,7 @@
           <w:sz w:val="18"/>
           <w:szCs w:val="18"/>
         </w:rPr>
-      </w:pPr>
-      <w:r>
-        <w:rPr>
-          <w:rFonts w:ascii="Calibri" w:eastAsia="Calibri" w:hAnsi="Calibri" w:cs="Times New Roman"/>
-          <w:i/>
-          <w:iCs/>
-          <w:color w:val="44546A"/>
-          <w:sz w:val="18"/>
-          <w:szCs w:val="18"/>
-        </w:rPr>
-        <w:t>Table Q3.2: Design operating values</w:t>
+        <w:t>Table 3.2: Design operating values</w:t>
       </w:r>
     </w:p>
     <w:tbl>
@@ -5213,13 +5226,6 @@
           <w:rFonts w:ascii="Calibri" w:eastAsia="Calibri" w:hAnsi="Calibri" w:cs="Times New Roman"/>
         </w:rPr>
       </w:pPr>
-      <w:r>
-        <w:rPr>
-          <w:rFonts w:ascii="Calibri" w:eastAsia="Calibri" w:hAnsi="Calibri" w:cs="Times New Roman"/>
-        </w:rPr>
-        <w:lastRenderedPageBreak/>
-        <w:t>Moreover power loss graph for circuit elements indicated in Figure Q3.6.</w:t>
-      </w:r>
     </w:p>
     <w:p>
       <w:pPr>
@@ -5253,7 +5259,7 @@
                     </pic:cNvPicPr>
                   </pic:nvPicPr>
                   <pic:blipFill>
-                    <a:blip r:embed="rId28">
+                    <a:blip r:embed="rId27">
                       <a:extLst>
                         <a:ext uri="{28A0092B-C50C-407E-A947-70E740481C1C}">
                           <a14:useLocalDpi xmlns:a14="http://schemas.microsoft.com/office/drawing/2010/main" val="0"/>
@@ -5307,7 +5313,7 @@
           <w:sz w:val="18"/>
           <w:szCs w:val="18"/>
         </w:rPr>
-        <w:t>Figure Q3.</w:t>
+        <w:t>Figure 3.</w:t>
       </w:r>
       <w:r>
         <w:rPr>
@@ -5383,11 +5389,91 @@
           <w:rFonts w:ascii="Calibri" w:eastAsia="Calibri" w:hAnsi="Calibri" w:cs="Times New Roman"/>
         </w:rPr>
       </w:pPr>
-      <w:r>
-        <w:rPr>
-          <w:rFonts w:ascii="Calibri" w:eastAsia="Calibri" w:hAnsi="Calibri" w:cs="Times New Roman"/>
-        </w:rPr>
-        <w:t>Lastly we are required to perform simulations and show their result. Asked simulations are output voltage vs. time graph for steady-state, inductor current vs. time for steady-state, and output voltage &amp; output current vs. time for load transient which are indicated in Figure Q3.7, Figure Q3.8 and Figure Q3.9 respectively.</w:t>
+    </w:p>
+    <w:p>
+      <w:pPr>
+        <w:ind w:firstLine="708"/>
+        <w:rPr>
+          <w:rFonts w:ascii="Calibri" w:eastAsia="Calibri" w:hAnsi="Calibri" w:cs="Times New Roman"/>
+        </w:rPr>
+      </w:pPr>
+      <w:r>
+        <w:rPr>
+          <w:rFonts w:ascii="Calibri" w:eastAsia="Calibri" w:hAnsi="Calibri" w:cs="Times New Roman"/>
+        </w:rPr>
+        <w:t>Lastly</w:t>
+      </w:r>
+      <w:r>
+        <w:rPr>
+          <w:rFonts w:ascii="Calibri" w:eastAsia="Calibri" w:hAnsi="Calibri" w:cs="Times New Roman"/>
+        </w:rPr>
+        <w:t>,</w:t>
+      </w:r>
+      <w:r>
+        <w:rPr>
+          <w:rFonts w:ascii="Calibri" w:eastAsia="Calibri" w:hAnsi="Calibri" w:cs="Times New Roman"/>
+        </w:rPr>
+        <w:t xml:space="preserve"> we </w:t>
+      </w:r>
+      <w:r>
+        <w:rPr>
+          <w:rFonts w:ascii="Calibri" w:eastAsia="Calibri" w:hAnsi="Calibri" w:cs="Times New Roman"/>
+        </w:rPr>
+        <w:t>were</w:t>
+      </w:r>
+      <w:r>
+        <w:rPr>
+          <w:rFonts w:ascii="Calibri" w:eastAsia="Calibri" w:hAnsi="Calibri" w:cs="Times New Roman"/>
+        </w:rPr>
+        <w:t xml:space="preserve"> required to perform simulations and show their result</w:t>
+      </w:r>
+      <w:r>
+        <w:rPr>
+          <w:rFonts w:ascii="Calibri" w:eastAsia="Calibri" w:hAnsi="Calibri" w:cs="Times New Roman"/>
+        </w:rPr>
+        <w:t>s</w:t>
+      </w:r>
+      <w:r>
+        <w:rPr>
+          <w:rFonts w:ascii="Calibri" w:eastAsia="Calibri" w:hAnsi="Calibri" w:cs="Times New Roman"/>
+        </w:rPr>
+        <w:t xml:space="preserve">. </w:t>
+      </w:r>
+      <w:r>
+        <w:rPr>
+          <w:rFonts w:ascii="Calibri" w:eastAsia="Calibri" w:hAnsi="Calibri" w:cs="Times New Roman"/>
+        </w:rPr>
+        <w:t>Si</w:t>
+      </w:r>
+      <w:r>
+        <w:rPr>
+          <w:rFonts w:ascii="Calibri" w:eastAsia="Calibri" w:hAnsi="Calibri" w:cs="Times New Roman"/>
+        </w:rPr>
+        <w:t>mulations</w:t>
+      </w:r>
+      <w:r>
+        <w:rPr>
+          <w:rFonts w:ascii="Calibri" w:eastAsia="Calibri" w:hAnsi="Calibri" w:cs="Times New Roman"/>
+        </w:rPr>
+        <w:t xml:space="preserve"> that are asked namely</w:t>
+      </w:r>
+      <w:r>
+        <w:rPr>
+          <w:rFonts w:ascii="Calibri" w:eastAsia="Calibri" w:hAnsi="Calibri" w:cs="Times New Roman"/>
+        </w:rPr>
+        <w:t xml:space="preserve"> output voltage vs. time graph for steady-state, inductor current vs. time for steady-state, and output voltage &amp; output current vs. time for load transient which are indicated in Figure 3.7, Figure 3.8 and Figure 3.9</w:t>
+      </w:r>
+      <w:r>
+        <w:rPr>
+          <w:rFonts w:ascii="Calibri" w:eastAsia="Calibri" w:hAnsi="Calibri" w:cs="Times New Roman"/>
+        </w:rPr>
+        <w:t>,</w:t>
+      </w:r>
+      <w:r>
+        <w:rPr>
+          <w:rFonts w:ascii="Calibri" w:eastAsia="Calibri" w:hAnsi="Calibri" w:cs="Times New Roman"/>
+        </w:rPr>
+        <w:t xml:space="preserve"> respectively.</w:t>
       </w:r>
     </w:p>
     <w:p>
@@ -5405,9 +5491,9 @@
           <w:lang w:eastAsia="tr-TR"/>
         </w:rPr>
         <w:drawing>
-          <wp:inline distT="0" distB="0" distL="0" distR="0" wp14:anchorId="2AD92A85" wp14:editId="68410A14">
-            <wp:extent cx="4578985" cy="4641215"/>
-            <wp:effectExtent l="0" t="0" r="0" b="6985"/>
+          <wp:inline distT="0" distB="0" distL="0" distR="0" wp14:anchorId="2AD92A85" wp14:editId="4D6F24FC">
+            <wp:extent cx="2458528" cy="2491940"/>
+            <wp:effectExtent l="0" t="0" r="0" b="3810"/>
             <wp:docPr id="18" name="Picture 18" descr="outpuvoltage"/>
             <wp:cNvGraphicFramePr>
               <a:graphicFrameLocks xmlns:a="http://schemas.openxmlformats.org/drawingml/2006/main" noChangeAspect="1"/>
@@ -5417,6 +5503,163 @@
                 <pic:pic xmlns:pic="http://schemas.openxmlformats.org/drawingml/2006/picture">
                   <pic:nvPicPr>
                     <pic:cNvPr id="0" name="Picture 40" descr="outpuvoltage"/>
+                    <pic:cNvPicPr>
+                      <a:picLocks noChangeAspect="1" noChangeArrowheads="1"/>
+                    </pic:cNvPicPr>
+                  </pic:nvPicPr>
+                  <pic:blipFill>
+                    <a:blip r:embed="rId28" cstate="print">
+                      <a:extLst>
+                        <a:ext uri="{28A0092B-C50C-407E-A947-70E740481C1C}">
+                          <a14:useLocalDpi xmlns:a14="http://schemas.microsoft.com/office/drawing/2010/main" val="0"/>
+                        </a:ext>
+                      </a:extLst>
+                    </a:blip>
+                    <a:srcRect/>
+                    <a:stretch>
+                      <a:fillRect/>
+                    </a:stretch>
+                  </pic:blipFill>
+                  <pic:spPr bwMode="auto">
+                    <a:xfrm>
+                      <a:off x="0" y="0"/>
+                      <a:ext cx="2476357" cy="2510012"/>
+                    </a:xfrm>
+                    <a:prstGeom prst="rect">
+                      <a:avLst/>
+                    </a:prstGeom>
+                    <a:noFill/>
+                    <a:ln>
+                      <a:noFill/>
+                    </a:ln>
+                  </pic:spPr>
+                </pic:pic>
+              </a:graphicData>
+            </a:graphic>
+          </wp:inline>
+        </w:drawing>
+      </w:r>
+    </w:p>
+    <w:p>
+      <w:pPr>
+        <w:spacing w:line="240" w:lineRule="auto"/>
+        <w:jc w:val="center"/>
+        <w:rPr>
+          <w:rFonts w:ascii="Calibri" w:eastAsia="Calibri" w:hAnsi="Calibri" w:cs="Times New Roman"/>
+          <w:i/>
+          <w:iCs/>
+          <w:color w:val="44546A"/>
+          <w:sz w:val="18"/>
+          <w:szCs w:val="18"/>
+        </w:rPr>
+      </w:pPr>
+      <w:r>
+        <w:rPr>
+          <w:rFonts w:ascii="Calibri" w:eastAsia="Calibri" w:hAnsi="Calibri" w:cs="Times New Roman"/>
+          <w:i/>
+          <w:iCs/>
+          <w:color w:val="44546A"/>
+          <w:sz w:val="18"/>
+          <w:szCs w:val="18"/>
+        </w:rPr>
+        <w:t>Figure 3.</w:t>
+      </w:r>
+      <w:r>
+        <w:rPr>
+          <w:rFonts w:ascii="Calibri" w:eastAsia="Calibri" w:hAnsi="Calibri" w:cs="Times New Roman"/>
+          <w:i/>
+          <w:iCs/>
+          <w:color w:val="44546A"/>
+          <w:sz w:val="18"/>
+          <w:szCs w:val="18"/>
+        </w:rPr>
+        <w:fldChar w:fldCharType="begin"/>
+      </w:r>
+      <w:r>
+        <w:rPr>
+          <w:rFonts w:ascii="Calibri" w:eastAsia="Calibri" w:hAnsi="Calibri" w:cs="Times New Roman"/>
+          <w:i/>
+          <w:iCs/>
+          <w:color w:val="44546A"/>
+          <w:sz w:val="18"/>
+          <w:szCs w:val="18"/>
+        </w:rPr>
+        <w:instrText xml:space="preserve"> SEQ Figure \* ARABIC </w:instrText>
+      </w:r>
+      <w:r>
+        <w:rPr>
+          <w:rFonts w:ascii="Calibri" w:eastAsia="Calibri" w:hAnsi="Calibri" w:cs="Times New Roman"/>
+          <w:i/>
+          <w:iCs/>
+          <w:color w:val="44546A"/>
+          <w:sz w:val="18"/>
+          <w:szCs w:val="18"/>
+        </w:rPr>
+        <w:fldChar w:fldCharType="separate"/>
+      </w:r>
+      <w:r>
+        <w:rPr>
+          <w:rFonts w:ascii="Calibri" w:eastAsia="Calibri" w:hAnsi="Calibri" w:cs="Times New Roman"/>
+          <w:i/>
+          <w:iCs/>
+          <w:noProof/>
+          <w:color w:val="44546A"/>
+          <w:sz w:val="18"/>
+          <w:szCs w:val="18"/>
+        </w:rPr>
+        <w:t>7</w:t>
+      </w:r>
+      <w:r>
+        <w:rPr>
+          <w:rFonts w:ascii="Calibri" w:eastAsia="Calibri" w:hAnsi="Calibri" w:cs="Times New Roman"/>
+          <w:i/>
+          <w:iCs/>
+          <w:color w:val="44546A"/>
+          <w:sz w:val="18"/>
+          <w:szCs w:val="18"/>
+        </w:rPr>
+        <w:fldChar w:fldCharType="end"/>
+      </w:r>
+      <w:r>
+        <w:rPr>
+          <w:rFonts w:ascii="Calibri" w:eastAsia="Calibri" w:hAnsi="Calibri" w:cs="Times New Roman"/>
+          <w:i/>
+          <w:iCs/>
+          <w:color w:val="44546A"/>
+          <w:sz w:val="18"/>
+          <w:szCs w:val="18"/>
+        </w:rPr>
+        <w:t>: Output voltage vs. time simulation result for steady-state</w:t>
+      </w:r>
+    </w:p>
+    <w:p>
+      <w:pPr>
+        <w:keepNext/>
+        <w:jc w:val="center"/>
+        <w:rPr>
+          <w:rFonts w:ascii="Calibri" w:eastAsia="Calibri" w:hAnsi="Calibri" w:cs="Times New Roman"/>
+        </w:rPr>
+      </w:pPr>
+      <w:r>
+        <w:rPr>
+          <w:rFonts w:ascii="Calibri" w:eastAsia="Calibri" w:hAnsi="Calibri" w:cs="Times New Roman"/>
+          <w:noProof/>
+          <w:lang w:eastAsia="tr-TR"/>
+        </w:rPr>
+        <w:lastRenderedPageBreak/>
+        <w:drawing>
+          <wp:inline distT="0" distB="0" distL="0" distR="0" wp14:anchorId="222C9256" wp14:editId="6B1461EE">
+            <wp:extent cx="3209027" cy="3171133"/>
+            <wp:effectExtent l="0" t="0" r="0" b="0"/>
+            <wp:docPr id="19" name="Picture 19" descr="Inductor current"/>
+            <wp:cNvGraphicFramePr>
+              <a:graphicFrameLocks xmlns:a="http://schemas.openxmlformats.org/drawingml/2006/main" noChangeAspect="1"/>
+            </wp:cNvGraphicFramePr>
+            <a:graphic xmlns:a="http://schemas.openxmlformats.org/drawingml/2006/main">
+              <a:graphicData uri="http://schemas.openxmlformats.org/drawingml/2006/picture">
+                <pic:pic xmlns:pic="http://schemas.openxmlformats.org/drawingml/2006/picture">
+                  <pic:nvPicPr>
+                    <pic:cNvPr id="0" name="Picture 41" descr="Inductor current"/>
                     <pic:cNvPicPr>
                       <a:picLocks noChangeAspect="1" noChangeArrowheads="1"/>
                     </pic:cNvPicPr>
@@ -5437,7 +5680,7 @@
                   <pic:spPr bwMode="auto">
                     <a:xfrm>
                       <a:off x="0" y="0"/>
-                      <a:ext cx="4578985" cy="4641215"/>
+                      <a:ext cx="3215464" cy="3177494"/>
                     </a:xfrm>
                     <a:prstGeom prst="rect">
                       <a:avLst/>
@@ -5476,7 +5719,7 @@
           <w:sz w:val="18"/>
           <w:szCs w:val="18"/>
         </w:rPr>
-        <w:t>Figure Q3.</w:t>
+        <w:t>Figure 3.</w:t>
       </w:r>
       <w:r>
         <w:rPr>
@@ -5521,7 +5764,7 @@
           <w:sz w:val="18"/>
           <w:szCs w:val="18"/>
         </w:rPr>
-        <w:t>7</w:t>
+        <w:t>8</w:t>
       </w:r>
       <w:r>
         <w:rPr>
@@ -5543,7 +5786,7 @@
           <w:sz w:val="18"/>
           <w:szCs w:val="18"/>
         </w:rPr>
-        <w:t>: Output voltage vs. time simulation result for steady-state</w:t>
+        <w:t>: Inductor current vs. time simulation result for steady-state</w:t>
       </w:r>
     </w:p>
     <w:p>
@@ -5560,12 +5803,11 @@
           <w:noProof/>
           <w:lang w:eastAsia="tr-TR"/>
         </w:rPr>
-        <w:lastRenderedPageBreak/>
         <w:drawing>
-          <wp:inline distT="0" distB="0" distL="0" distR="0" wp14:anchorId="222C9256" wp14:editId="22F6A464">
-            <wp:extent cx="4086860" cy="4038600"/>
-            <wp:effectExtent l="0" t="0" r="8890" b="0"/>
-            <wp:docPr id="19" name="Picture 19" descr="Inductor current"/>
+          <wp:inline distT="0" distB="0" distL="0" distR="0" wp14:anchorId="6B0D5E2D" wp14:editId="14A3E812">
+            <wp:extent cx="3321170" cy="3051766"/>
+            <wp:effectExtent l="0" t="0" r="0" b="0"/>
+            <wp:docPr id="20" name="Picture 20" descr="yeni"/>
             <wp:cNvGraphicFramePr>
               <a:graphicFrameLocks xmlns:a="http://schemas.openxmlformats.org/drawingml/2006/main" noChangeAspect="1"/>
             </wp:cNvGraphicFramePr>
@@ -5573,7 +5815,7 @@
               <a:graphicData uri="http://schemas.openxmlformats.org/drawingml/2006/picture">
                 <pic:pic xmlns:pic="http://schemas.openxmlformats.org/drawingml/2006/picture">
                   <pic:nvPicPr>
-                    <pic:cNvPr id="0" name="Picture 41" descr="Inductor current"/>
+                    <pic:cNvPr id="0" name="Picture 42" descr="yeni"/>
                     <pic:cNvPicPr>
                       <a:picLocks noChangeAspect="1" noChangeArrowheads="1"/>
                     </pic:cNvPicPr>
@@ -5594,7 +5836,7 @@
                   <pic:spPr bwMode="auto">
                     <a:xfrm>
                       <a:off x="0" y="0"/>
-                      <a:ext cx="4086860" cy="4038600"/>
+                      <a:ext cx="3334136" cy="3063680"/>
                     </a:xfrm>
                     <a:prstGeom prst="rect">
                       <a:avLst/>
@@ -5633,7 +5875,18 @@
           <w:sz w:val="18"/>
           <w:szCs w:val="18"/>
         </w:rPr>
-        <w:t>Figure Q3.</w:t>
+        <w:t xml:space="preserve">Figure </w:t>
+      </w:r>
+      <w:r>
+        <w:rPr>
+          <w:rFonts w:ascii="Calibri" w:eastAsia="Calibri" w:hAnsi="Calibri" w:cs="Times New Roman"/>
+          <w:i/>
+          <w:iCs/>
+          <w:color w:val="44546A"/>
+          <w:sz w:val="18"/>
+          <w:szCs w:val="18"/>
+        </w:rPr>
+        <w:t>3.</w:t>
       </w:r>
       <w:r>
         <w:rPr>
@@ -5678,7 +5931,7 @@
           <w:sz w:val="18"/>
           <w:szCs w:val="18"/>
         </w:rPr>
-        <w:t>8</w:t>
+        <w:t>9</w:t>
       </w:r>
       <w:r>
         <w:rPr>
@@ -5700,196 +5953,29 @@
           <w:sz w:val="18"/>
           <w:szCs w:val="18"/>
         </w:rPr>
-        <w:t>: Inductor current vs. time simulation result for steady-state</w:t>
-      </w:r>
-    </w:p>
-    <w:p>
-      <w:pPr>
-        <w:keepNext/>
-        <w:jc w:val="center"/>
-        <w:rPr>
-          <w:rFonts w:ascii="Calibri" w:eastAsia="Calibri" w:hAnsi="Calibri" w:cs="Times New Roman"/>
-        </w:rPr>
-      </w:pPr>
-      <w:r>
-        <w:rPr>
-          <w:rFonts w:ascii="Calibri" w:eastAsia="Calibri" w:hAnsi="Calibri" w:cs="Times New Roman"/>
-          <w:noProof/>
-          <w:lang w:eastAsia="tr-TR"/>
-        </w:rPr>
-        <w:drawing>
-          <wp:inline distT="0" distB="0" distL="0" distR="0" wp14:anchorId="6B0D5E2D" wp14:editId="7AE2D9FB">
-            <wp:extent cx="4274185" cy="3927475"/>
-            <wp:effectExtent l="0" t="0" r="0" b="0"/>
-            <wp:docPr id="20" name="Picture 20" descr="yeni"/>
-            <wp:cNvGraphicFramePr>
-              <a:graphicFrameLocks xmlns:a="http://schemas.openxmlformats.org/drawingml/2006/main" noChangeAspect="1"/>
-            </wp:cNvGraphicFramePr>
-            <a:graphic xmlns:a="http://schemas.openxmlformats.org/drawingml/2006/main">
-              <a:graphicData uri="http://schemas.openxmlformats.org/drawingml/2006/picture">
-                <pic:pic xmlns:pic="http://schemas.openxmlformats.org/drawingml/2006/picture">
-                  <pic:nvPicPr>
-                    <pic:cNvPr id="0" name="Picture 42" descr="yeni"/>
-                    <pic:cNvPicPr>
-                      <a:picLocks noChangeAspect="1" noChangeArrowheads="1"/>
-                    </pic:cNvPicPr>
-                  </pic:nvPicPr>
-                  <pic:blipFill>
-                    <a:blip r:embed="rId31">
-                      <a:extLst>
-                        <a:ext uri="{28A0092B-C50C-407E-A947-70E740481C1C}">
-                          <a14:useLocalDpi xmlns:a14="http://schemas.microsoft.com/office/drawing/2010/main" val="0"/>
-                        </a:ext>
-                      </a:extLst>
-                    </a:blip>
-                    <a:srcRect/>
-                    <a:stretch>
-                      <a:fillRect/>
-                    </a:stretch>
-                  </pic:blipFill>
-                  <pic:spPr bwMode="auto">
-                    <a:xfrm>
-                      <a:off x="0" y="0"/>
-                      <a:ext cx="4274185" cy="3927475"/>
-                    </a:xfrm>
-                    <a:prstGeom prst="rect">
-                      <a:avLst/>
-                    </a:prstGeom>
-                    <a:noFill/>
-                    <a:ln>
-                      <a:noFill/>
-                    </a:ln>
-                  </pic:spPr>
-                </pic:pic>
-              </a:graphicData>
-            </a:graphic>
-          </wp:inline>
-        </w:drawing>
-      </w:r>
-    </w:p>
-    <w:p>
-      <w:pPr>
-        <w:spacing w:line="240" w:lineRule="auto"/>
-        <w:jc w:val="center"/>
-        <w:rPr>
-          <w:rFonts w:ascii="Calibri" w:eastAsia="Calibri" w:hAnsi="Calibri" w:cs="Times New Roman"/>
-          <w:i/>
-          <w:iCs/>
-          <w:color w:val="44546A"/>
-          <w:sz w:val="18"/>
-          <w:szCs w:val="18"/>
-        </w:rPr>
-      </w:pPr>
-      <w:r>
-        <w:rPr>
-          <w:rFonts w:ascii="Calibri" w:eastAsia="Calibri" w:hAnsi="Calibri" w:cs="Times New Roman"/>
-          <w:i/>
-          <w:iCs/>
-          <w:color w:val="44546A"/>
-          <w:sz w:val="18"/>
-          <w:szCs w:val="18"/>
-        </w:rPr>
-        <w:t xml:space="preserve">Figure </w:t>
-      </w:r>
-      <w:r>
-        <w:rPr>
-          <w:rFonts w:ascii="Calibri" w:eastAsia="Calibri" w:hAnsi="Calibri" w:cs="Times New Roman"/>
-          <w:i/>
-          <w:iCs/>
-          <w:color w:val="44546A"/>
-          <w:sz w:val="18"/>
-          <w:szCs w:val="18"/>
-        </w:rPr>
-        <w:t>Q3.</w:t>
-      </w:r>
-      <w:bookmarkStart w:id="7" w:name="_GoBack"/>
-      <w:bookmarkEnd w:id="7"/>
-      <w:r>
-        <w:rPr>
-          <w:rFonts w:ascii="Calibri" w:eastAsia="Calibri" w:hAnsi="Calibri" w:cs="Times New Roman"/>
-          <w:i/>
-          <w:iCs/>
-          <w:color w:val="44546A"/>
-          <w:sz w:val="18"/>
-          <w:szCs w:val="18"/>
-        </w:rPr>
-        <w:fldChar w:fldCharType="begin"/>
-      </w:r>
-      <w:r>
-        <w:rPr>
-          <w:rFonts w:ascii="Calibri" w:eastAsia="Calibri" w:hAnsi="Calibri" w:cs="Times New Roman"/>
-          <w:i/>
-          <w:iCs/>
-          <w:color w:val="44546A"/>
-          <w:sz w:val="18"/>
-          <w:szCs w:val="18"/>
-        </w:rPr>
-        <w:instrText xml:space="preserve"> SEQ Figure \* ARABIC </w:instrText>
-      </w:r>
-      <w:r>
-        <w:rPr>
-          <w:rFonts w:ascii="Calibri" w:eastAsia="Calibri" w:hAnsi="Calibri" w:cs="Times New Roman"/>
-          <w:i/>
-          <w:iCs/>
-          <w:color w:val="44546A"/>
-          <w:sz w:val="18"/>
-          <w:szCs w:val="18"/>
-        </w:rPr>
-        <w:fldChar w:fldCharType="separate"/>
-      </w:r>
-      <w:r>
-        <w:rPr>
-          <w:rFonts w:ascii="Calibri" w:eastAsia="Calibri" w:hAnsi="Calibri" w:cs="Times New Roman"/>
-          <w:i/>
-          <w:iCs/>
-          <w:noProof/>
-          <w:color w:val="44546A"/>
-          <w:sz w:val="18"/>
-          <w:szCs w:val="18"/>
-        </w:rPr>
-        <w:t>9</w:t>
-      </w:r>
-      <w:r>
-        <w:rPr>
-          <w:rFonts w:ascii="Calibri" w:eastAsia="Calibri" w:hAnsi="Calibri" w:cs="Times New Roman"/>
-          <w:i/>
-          <w:iCs/>
-          <w:color w:val="44546A"/>
-          <w:sz w:val="18"/>
-          <w:szCs w:val="18"/>
-        </w:rPr>
-        <w:fldChar w:fldCharType="end"/>
-      </w:r>
-      <w:r>
-        <w:rPr>
-          <w:rFonts w:ascii="Calibri" w:eastAsia="Calibri" w:hAnsi="Calibri" w:cs="Times New Roman"/>
-          <w:i/>
-          <w:iCs/>
-          <w:color w:val="44546A"/>
-          <w:sz w:val="18"/>
-          <w:szCs w:val="18"/>
-        </w:rPr>
         <w:t>: Output voltage (red) &amp; output current (blue) vs. time for load transient</w:t>
       </w:r>
     </w:p>
     <w:p>
       <w:pPr>
-        <w:rPr>
-          <w:rFonts w:ascii="Calibri" w:eastAsia="Calibri" w:hAnsi="Calibri" w:cs="Times New Roman"/>
-        </w:rPr>
-      </w:pPr>
-      <w:r>
-        <w:rPr>
-          <w:rFonts w:ascii="Calibri" w:eastAsia="Calibri" w:hAnsi="Calibri" w:cs="Times New Roman"/>
-        </w:rPr>
-        <w:lastRenderedPageBreak/>
-        <w:t>In this part of the project we used WEBENCH Power Designer tool. Firstly we needed to determine a design strategy. For this application area of the final product is very important for example, for military application one would rather to have better performance instead of lower cost. We thought our design is for commercial product, thus we decided cost and efficiency is important for us and footprint is always important since everyone requires smaller products these days. Although it is not mentioned in determination of the design output voltage ripple was another concern.  For design it is 0.6 % which smaller than 1 %. As seen in Figure Q3.7 our main power loss is at the IC which is expected.</w:t>
-      </w:r>
-    </w:p>
-    <w:p/>
-    <w:p/>
-    <w:p/>
-    <w:p/>
+        <w:ind w:firstLine="708"/>
+      </w:pPr>
+      <w:r>
+        <w:t>In Figure 3.7</w:t>
+      </w:r>
+      <w:r>
+        <w:t xml:space="preserve">, we can see that output voltage ripple is pretty small, this is due to the low pass filter. In Figure 3.8, we can see linear increases and decreases in inductor current between the on/off states of the converter. </w:t>
+      </w:r>
+      <w:r>
+        <w:t>Finally,</w:t>
+      </w:r>
+      <w:r>
+        <w:t xml:space="preserve"> according to the transient load response in Figure 3.9 if we ignore the outliers in the oscillations, we can see that while </w:t>
+      </w:r>
+      <w:r>
+        <w:t>the load current changing there are only small overshoots in the output voltage response. Also, similar to what we have observed in Figure 3.5, there are greater outliers when output current is bigger.</w:t>
+      </w:r>
+    </w:p>
     <w:p/>
     <w:p>
       <w:pPr>
@@ -5899,16 +5985,20 @@
           <w:numId w:val="1"/>
         </w:numPr>
       </w:pPr>
-      <w:bookmarkStart w:id="8" w:name="_Toc534370717"/>
-      <w:r>
+      <w:bookmarkStart w:id="7" w:name="_Toc534370717"/>
+      <w:r>
+        <w:lastRenderedPageBreak/>
         <w:t>CONCLUSION</w:t>
       </w:r>
+      <w:bookmarkEnd w:id="7"/>
+      <w:r>
+        <w:t xml:space="preserve"> </w:t>
+      </w:r>
+    </w:p>
+    <w:p>
+      <w:bookmarkStart w:id="8" w:name="_GoBack"/>
       <w:bookmarkEnd w:id="8"/>
-      <w:r>
-        <w:t xml:space="preserve"> </w:t>
-      </w:r>
-    </w:p>
-    <w:p/>
+    </w:p>
     <w:p/>
     <w:p/>
     <w:p>
@@ -5946,8 +6036,8 @@
 </file>
 
 <file path=word/numbering.xml><?xml version="1.0" encoding="utf-8"?>
-<w:numbering xmlns:wpc="http://schemas.microsoft.com/office/word/2010/wordprocessingCanvas" xmlns:mc="http://schemas.openxmlformats.org/markup-compatibility/2006" xmlns:o="urn:schemas-microsoft-com:office:office" xmlns:r="http://schemas.openxmlformats.org/officeDocument/2006/relationships" xmlns:m="http://schemas.openxmlformats.org/officeDocument/2006/math" xmlns:v="urn:schemas-microsoft-com:vml" xmlns:wp14="http://schemas.microsoft.com/office/word/2010/wordprocessingDrawing" xmlns:wp="http://schemas.openxmlformats.org/drawingml/2006/wordprocessingDrawing" xmlns:w10="urn:schemas-microsoft-com:office:word" xmlns:w="http://schemas.openxmlformats.org/wordprocessingml/2006/main" xmlns:w14="http://schemas.microsoft.com/office/word/2010/wordml" xmlns:wpg="http://schemas.microsoft.com/office/word/2010/wordprocessingGroup" xmlns:wpi="http://schemas.microsoft.com/office/word/2010/wordprocessingInk" xmlns:wne="http://schemas.microsoft.com/office/word/2006/wordml" xmlns:wps="http://schemas.microsoft.com/office/word/2010/wordprocessingShape" mc:Ignorable="w14 wp14">
-  <w:abstractNum w:abstractNumId="0">
+<w:numbering xmlns:wpc="http://schemas.microsoft.com/office/word/2010/wordprocessingCanvas" xmlns:cx="http://schemas.microsoft.com/office/drawing/2014/chartex" xmlns:cx1="http://schemas.microsoft.com/office/drawing/2015/9/8/chartex" xmlns:cx2="http://schemas.microsoft.com/office/drawing/2015/10/21/chartex" xmlns:cx3="http://schemas.microsoft.com/office/drawing/2016/5/9/chartex" xmlns:cx4="http://schemas.microsoft.com/office/drawing/2016/5/10/chartex" xmlns:cx5="http://schemas.microsoft.com/office/drawing/2016/5/11/chartex" xmlns:cx6="http://schemas.microsoft.com/office/drawing/2016/5/12/chartex" xmlns:cx7="http://schemas.microsoft.com/office/drawing/2016/5/13/chartex" xmlns:cx8="http://schemas.microsoft.com/office/drawing/2016/5/14/chartex" xmlns:mc="http://schemas.openxmlformats.org/markup-compatibility/2006" xmlns:aink="http://schemas.microsoft.com/office/drawing/2016/ink" xmlns:am3d="http://schemas.microsoft.com/office/drawing/2017/model3d" xmlns:o="urn:schemas-microsoft-com:office:office" xmlns:r="http://schemas.openxmlformats.org/officeDocument/2006/relationships" xmlns:m="http://schemas.openxmlformats.org/officeDocument/2006/math" xmlns:v="urn:schemas-microsoft-com:vml" xmlns:wp14="http://schemas.microsoft.com/office/word/2010/wordprocessingDrawing" xmlns:wp="http://schemas.openxmlformats.org/drawingml/2006/wordprocessingDrawing" xmlns:w10="urn:schemas-microsoft-com:office:word" xmlns:w="http://schemas.openxmlformats.org/wordprocessingml/2006/main" xmlns:w14="http://schemas.microsoft.com/office/word/2010/wordml" xmlns:w15="http://schemas.microsoft.com/office/word/2012/wordml" xmlns:w16cid="http://schemas.microsoft.com/office/word/2016/wordml/cid" xmlns:w16se="http://schemas.microsoft.com/office/word/2015/wordml/symex" xmlns:wpg="http://schemas.microsoft.com/office/word/2010/wordprocessingGroup" xmlns:wpi="http://schemas.microsoft.com/office/word/2010/wordprocessingInk" xmlns:wne="http://schemas.microsoft.com/office/word/2006/wordml" xmlns:wps="http://schemas.microsoft.com/office/word/2010/wordprocessingShape" mc:Ignorable="w14 w15 w16se w16cid wp14">
+  <w:abstractNum w:abstractNumId="0" w15:restartNumberingAfterBreak="0">
     <w:nsid w:val="0D2D2605"/>
     <w:multiLevelType w:val="hybridMultilevel"/>
     <w:tmpl w:val="4D68FE76"/>
@@ -6043,7 +6133,7 @@
 </file>
 
 <file path=word/styles.xml><?xml version="1.0" encoding="utf-8"?>
-<w:styles xmlns:mc="http://schemas.openxmlformats.org/markup-compatibility/2006" xmlns:r="http://schemas.openxmlformats.org/officeDocument/2006/relationships" xmlns:w="http://schemas.openxmlformats.org/wordprocessingml/2006/main" xmlns:w14="http://schemas.microsoft.com/office/word/2010/wordml" mc:Ignorable="w14">
+<w:styles xmlns:mc="http://schemas.openxmlformats.org/markup-compatibility/2006" xmlns:r="http://schemas.openxmlformats.org/officeDocument/2006/relationships" xmlns:w="http://schemas.openxmlformats.org/wordprocessingml/2006/main" xmlns:w14="http://schemas.microsoft.com/office/word/2010/wordml" xmlns:w15="http://schemas.microsoft.com/office/word/2012/wordml" xmlns:w16cid="http://schemas.microsoft.com/office/word/2016/wordml/cid" xmlns:w16se="http://schemas.microsoft.com/office/word/2015/wordml/symex" mc:Ignorable="w14 w15 w16se w16cid">
   <w:docDefaults>
     <w:rPrDefault>
       <w:rPr>
@@ -6059,144 +6149,382 @@
       </w:pPr>
     </w:pPrDefault>
   </w:docDefaults>
-  <w:latentStyles w:defLockedState="0" w:defUIPriority="99" w:defSemiHidden="1" w:defUnhideWhenUsed="1" w:defQFormat="0" w:count="267">
-    <w:lsdException w:name="Normal" w:semiHidden="0" w:uiPriority="0" w:unhideWhenUsed="0" w:qFormat="1"/>
-    <w:lsdException w:name="heading 1" w:semiHidden="0" w:uiPriority="9" w:unhideWhenUsed="0" w:qFormat="1"/>
-    <w:lsdException w:name="heading 2" w:uiPriority="9" w:qFormat="1"/>
-    <w:lsdException w:name="heading 3" w:uiPriority="9" w:qFormat="1"/>
-    <w:lsdException w:name="heading 4" w:uiPriority="9" w:qFormat="1"/>
-    <w:lsdException w:name="heading 5" w:uiPriority="9" w:qFormat="1"/>
-    <w:lsdException w:name="heading 6" w:uiPriority="9" w:qFormat="1"/>
-    <w:lsdException w:name="heading 7" w:uiPriority="9" w:qFormat="1"/>
-    <w:lsdException w:name="heading 8" w:uiPriority="9" w:qFormat="1"/>
-    <w:lsdException w:name="heading 9" w:uiPriority="9" w:qFormat="1"/>
-    <w:lsdException w:name="toc 1" w:uiPriority="39"/>
-    <w:lsdException w:name="toc 2" w:uiPriority="39"/>
-    <w:lsdException w:name="toc 3" w:uiPriority="39"/>
-    <w:lsdException w:name="toc 4" w:uiPriority="39"/>
-    <w:lsdException w:name="toc 5" w:uiPriority="39"/>
-    <w:lsdException w:name="toc 6" w:uiPriority="39"/>
-    <w:lsdException w:name="toc 7" w:uiPriority="39"/>
-    <w:lsdException w:name="toc 8" w:uiPriority="39"/>
-    <w:lsdException w:name="toc 9" w:uiPriority="39"/>
-    <w:lsdException w:name="caption" w:uiPriority="35" w:qFormat="1"/>
-    <w:lsdException w:name="Title" w:semiHidden="0" w:uiPriority="10" w:unhideWhenUsed="0" w:qFormat="1"/>
-    <w:lsdException w:name="Default Paragraph Font" w:uiPriority="1"/>
-    <w:lsdException w:name="Subtitle" w:semiHidden="0" w:uiPriority="11" w:unhideWhenUsed="0" w:qFormat="1"/>
-    <w:lsdException w:name="Strong" w:semiHidden="0" w:uiPriority="22" w:unhideWhenUsed="0" w:qFormat="1"/>
-    <w:lsdException w:name="Emphasis" w:semiHidden="0" w:uiPriority="20" w:unhideWhenUsed="0" w:qFormat="1"/>
-    <w:lsdException w:name="Table Grid" w:semiHidden="0" w:uiPriority="59" w:unhideWhenUsed="0"/>
-    <w:lsdException w:name="Placeholder Text" w:unhideWhenUsed="0"/>
-    <w:lsdException w:name="No Spacing" w:semiHidden="0" w:uiPriority="1" w:unhideWhenUsed="0" w:qFormat="1"/>
-    <w:lsdException w:name="Light Shading" w:semiHidden="0" w:uiPriority="60" w:unhideWhenUsed="0"/>
-    <w:lsdException w:name="Light List" w:semiHidden="0" w:uiPriority="61" w:unhideWhenUsed="0"/>
-    <w:lsdException w:name="Light Grid" w:semiHidden="0" w:uiPriority="62" w:unhideWhenUsed="0"/>
-    <w:lsdException w:name="Medium Shading 1" w:semiHidden="0" w:uiPriority="63" w:unhideWhenUsed="0"/>
-    <w:lsdException w:name="Medium Shading 2" w:semiHidden="0" w:uiPriority="64" w:unhideWhenUsed="0"/>
-    <w:lsdException w:name="Medium List 1" w:semiHidden="0" w:uiPriority="65" w:unhideWhenUsed="0"/>
-    <w:lsdException w:name="Medium List 2" w:semiHidden="0" w:uiPriority="66" w:unhideWhenUsed="0"/>
-    <w:lsdException w:name="Medium Grid 1" w:semiHidden="0" w:uiPriority="67" w:unhideWhenUsed="0"/>
-    <w:lsdException w:name="Medium Grid 2" w:semiHidden="0" w:uiPriority="68" w:unhideWhenUsed="0"/>
-    <w:lsdException w:name="Medium Grid 3" w:semiHidden="0" w:uiPriority="69" w:unhideWhenUsed="0"/>
-    <w:lsdException w:name="Dark List" w:semiHidden="0" w:uiPriority="70" w:unhideWhenUsed="0"/>
-    <w:lsdException w:name="Colorful Shading" w:semiHidden="0" w:uiPriority="71" w:unhideWhenUsed="0"/>
-    <w:lsdException w:name="Colorful List" w:semiHidden="0" w:uiPriority="72" w:unhideWhenUsed="0"/>
-    <w:lsdException w:name="Colorful Grid" w:semiHidden="0" w:uiPriority="73" w:unhideWhenUsed="0"/>
-    <w:lsdException w:name="Light Shading Accent 1" w:semiHidden="0" w:uiPriority="60" w:unhideWhenUsed="0"/>
-    <w:lsdException w:name="Light List Accent 1" w:semiHidden="0" w:uiPriority="61" w:unhideWhenUsed="0"/>
-    <w:lsdException w:name="Light Grid Accent 1" w:semiHidden="0" w:uiPriority="62" w:unhideWhenUsed="0"/>
-    <w:lsdException w:name="Medium Shading 1 Accent 1" w:semiHidden="0" w:uiPriority="63" w:unhideWhenUsed="0"/>
-    <w:lsdException w:name="Medium Shading 2 Accent 1" w:semiHidden="0" w:uiPriority="64" w:unhideWhenUsed="0"/>
-    <w:lsdException w:name="Medium List 1 Accent 1" w:semiHidden="0" w:uiPriority="65" w:unhideWhenUsed="0"/>
-    <w:lsdException w:name="Revision" w:unhideWhenUsed="0"/>
-    <w:lsdException w:name="List Paragraph" w:semiHidden="0" w:uiPriority="34" w:unhideWhenUsed="0" w:qFormat="1"/>
-    <w:lsdException w:name="Quote" w:semiHidden="0" w:uiPriority="29" w:unhideWhenUsed="0" w:qFormat="1"/>
-    <w:lsdException w:name="Intense Quote" w:semiHidden="0" w:uiPriority="30" w:unhideWhenUsed="0" w:qFormat="1"/>
-    <w:lsdException w:name="Medium List 2 Accent 1" w:semiHidden="0" w:uiPriority="66" w:unhideWhenUsed="0"/>
-    <w:lsdException w:name="Medium Grid 1 Accent 1" w:semiHidden="0" w:uiPriority="67" w:unhideWhenUsed="0"/>
-    <w:lsdException w:name="Medium Grid 2 Accent 1" w:semiHidden="0" w:uiPriority="68" w:unhideWhenUsed="0"/>
-    <w:lsdException w:name="Medium Grid 3 Accent 1" w:semiHidden="0" w:uiPriority="69" w:unhideWhenUsed="0"/>
-    <w:lsdException w:name="Dark List Accent 1" w:semiHidden="0" w:uiPriority="70" w:unhideWhenUsed="0"/>
-    <w:lsdException w:name="Colorful Shading Accent 1" w:semiHidden="0" w:uiPriority="71" w:unhideWhenUsed="0"/>
-    <w:lsdException w:name="Colorful List Accent 1" w:semiHidden="0" w:uiPriority="72" w:unhideWhenUsed="0"/>
-    <w:lsdException w:name="Colorful Grid Accent 1" w:semiHidden="0" w:uiPriority="73" w:unhideWhenUsed="0"/>
-    <w:lsdException w:name="Light Shading Accent 2" w:semiHidden="0" w:uiPriority="60" w:unhideWhenUsed="0"/>
-    <w:lsdException w:name="Light List Accent 2" w:semiHidden="0" w:uiPriority="61" w:unhideWhenUsed="0"/>
-    <w:lsdException w:name="Light Grid Accent 2" w:semiHidden="0" w:uiPriority="62" w:unhideWhenUsed="0"/>
-    <w:lsdException w:name="Medium Shading 1 Accent 2" w:semiHidden="0" w:uiPriority="63" w:unhideWhenUsed="0"/>
-    <w:lsdException w:name="Medium Shading 2 Accent 2" w:semiHidden="0" w:uiPriority="64" w:unhideWhenUsed="0"/>
-    <w:lsdException w:name="Medium List 1 Accent 2" w:semiHidden="0" w:uiPriority="65" w:unhideWhenUsed="0"/>
-    <w:lsdException w:name="Medium List 2 Accent 2" w:semiHidden="0" w:uiPriority="66" w:unhideWhenUsed="0"/>
-    <w:lsdException w:name="Medium Grid 1 Accent 2" w:semiHidden="0" w:uiPriority="67" w:unhideWhenUsed="0"/>
-    <w:lsdException w:name="Medium Grid 2 Accent 2" w:semiHidden="0" w:uiPriority="68" w:unhideWhenUsed="0"/>
-    <w:lsdException w:name="Medium Grid 3 Accent 2" w:semiHidden="0" w:uiPriority="69" w:unhideWhenUsed="0"/>
-    <w:lsdException w:name="Dark List Accent 2" w:semiHidden="0" w:uiPriority="70" w:unhideWhenUsed="0"/>
-    <w:lsdException w:name="Colorful Shading Accent 2" w:semiHidden="0" w:uiPriority="71" w:unhideWhenUsed="0"/>
-    <w:lsdException w:name="Colorful List Accent 2" w:semiHidden="0" w:uiPriority="72" w:unhideWhenUsed="0"/>
-    <w:lsdException w:name="Colorful Grid Accent 2" w:semiHidden="0" w:uiPriority="73" w:unhideWhenUsed="0"/>
-    <w:lsdException w:name="Light Shading Accent 3" w:semiHidden="0" w:uiPriority="60" w:unhideWhenUsed="0"/>
-    <w:lsdException w:name="Light List Accent 3" w:semiHidden="0" w:uiPriority="61" w:unhideWhenUsed="0"/>
-    <w:lsdException w:name="Light Grid Accent 3" w:semiHidden="0" w:uiPriority="62" w:unhideWhenUsed="0"/>
-    <w:lsdException w:name="Medium Shading 1 Accent 3" w:semiHidden="0" w:uiPriority="63" w:unhideWhenUsed="0"/>
-    <w:lsdException w:name="Medium Shading 2 Accent 3" w:semiHidden="0" w:uiPriority="64" w:unhideWhenUsed="0"/>
-    <w:lsdException w:name="Medium List 1 Accent 3" w:semiHidden="0" w:uiPriority="65" w:unhideWhenUsed="0"/>
-    <w:lsdException w:name="Medium List 2 Accent 3" w:semiHidden="0" w:uiPriority="66" w:unhideWhenUsed="0"/>
-    <w:lsdException w:name="Medium Grid 1 Accent 3" w:semiHidden="0" w:uiPriority="67" w:unhideWhenUsed="0"/>
-    <w:lsdException w:name="Medium Grid 2 Accent 3" w:semiHidden="0" w:uiPriority="68" w:unhideWhenUsed="0"/>
-    <w:lsdException w:name="Medium Grid 3 Accent 3" w:semiHidden="0" w:uiPriority="69" w:unhideWhenUsed="0"/>
-    <w:lsdException w:name="Dark List Accent 3" w:semiHidden="0" w:uiPriority="70" w:unhideWhenUsed="0"/>
-    <w:lsdException w:name="Colorful Shading Accent 3" w:semiHidden="0" w:uiPriority="71" w:unhideWhenUsed="0"/>
-    <w:lsdException w:name="Colorful List Accent 3" w:semiHidden="0" w:uiPriority="72" w:unhideWhenUsed="0"/>
-    <w:lsdException w:name="Colorful Grid Accent 3" w:semiHidden="0" w:uiPriority="73" w:unhideWhenUsed="0"/>
-    <w:lsdException w:name="Light Shading Accent 4" w:semiHidden="0" w:uiPriority="60" w:unhideWhenUsed="0"/>
-    <w:lsdException w:name="Light List Accent 4" w:semiHidden="0" w:uiPriority="61" w:unhideWhenUsed="0"/>
-    <w:lsdException w:name="Light Grid Accent 4" w:semiHidden="0" w:uiPriority="62" w:unhideWhenUsed="0"/>
-    <w:lsdException w:name="Medium Shading 1 Accent 4" w:semiHidden="0" w:uiPriority="63" w:unhideWhenUsed="0"/>
-    <w:lsdException w:name="Medium Shading 2 Accent 4" w:semiHidden="0" w:uiPriority="64" w:unhideWhenUsed="0"/>
-    <w:lsdException w:name="Medium List 1 Accent 4" w:semiHidden="0" w:uiPriority="65" w:unhideWhenUsed="0"/>
-    <w:lsdException w:name="Medium List 2 Accent 4" w:semiHidden="0" w:uiPriority="66" w:unhideWhenUsed="0"/>
-    <w:lsdException w:name="Medium Grid 1 Accent 4" w:semiHidden="0" w:uiPriority="67" w:unhideWhenUsed="0"/>
-    <w:lsdException w:name="Medium Grid 2 Accent 4" w:semiHidden="0" w:uiPriority="68" w:unhideWhenUsed="0"/>
-    <w:lsdException w:name="Medium Grid 3 Accent 4" w:semiHidden="0" w:uiPriority="69" w:unhideWhenUsed="0"/>
-    <w:lsdException w:name="Dark List Accent 4" w:semiHidden="0" w:uiPriority="70" w:unhideWhenUsed="0"/>
-    <w:lsdException w:name="Colorful Shading Accent 4" w:semiHidden="0" w:uiPriority="71" w:unhideWhenUsed="0"/>
-    <w:lsdException w:name="Colorful List Accent 4" w:semiHidden="0" w:uiPriority="72" w:unhideWhenUsed="0"/>
-    <w:lsdException w:name="Colorful Grid Accent 4" w:semiHidden="0" w:uiPriority="73" w:unhideWhenUsed="0"/>
-    <w:lsdException w:name="Light Shading Accent 5" w:semiHidden="0" w:uiPriority="60" w:unhideWhenUsed="0"/>
-    <w:lsdException w:name="Light List Accent 5" w:semiHidden="0" w:uiPriority="61" w:unhideWhenUsed="0"/>
-    <w:lsdException w:name="Light Grid Accent 5" w:semiHidden="0" w:uiPriority="62" w:unhideWhenUsed="0"/>
-    <w:lsdException w:name="Medium Shading 1 Accent 5" w:semiHidden="0" w:uiPriority="63" w:unhideWhenUsed="0"/>
-    <w:lsdException w:name="Medium Shading 2 Accent 5" w:semiHidden="0" w:uiPriority="64" w:unhideWhenUsed="0"/>
-    <w:lsdException w:name="Medium List 1 Accent 5" w:semiHidden="0" w:uiPriority="65" w:unhideWhenUsed="0"/>
-    <w:lsdException w:name="Medium List 2 Accent 5" w:semiHidden="0" w:uiPriority="66" w:unhideWhenUsed="0"/>
-    <w:lsdException w:name="Medium Grid 1 Accent 5" w:semiHidden="0" w:uiPriority="67" w:unhideWhenUsed="0"/>
-    <w:lsdException w:name="Medium Grid 2 Accent 5" w:semiHidden="0" w:uiPriority="68" w:unhideWhenUsed="0"/>
-    <w:lsdException w:name="Medium Grid 3 Accent 5" w:semiHidden="0" w:uiPriority="69" w:unhideWhenUsed="0"/>
-    <w:lsdException w:name="Dark List Accent 5" w:semiHidden="0" w:uiPriority="70" w:unhideWhenUsed="0"/>
-    <w:lsdException w:name="Colorful Shading Accent 5" w:semiHidden="0" w:uiPriority="71" w:unhideWhenUsed="0"/>
-    <w:lsdException w:name="Colorful List Accent 5" w:semiHidden="0" w:uiPriority="72" w:unhideWhenUsed="0"/>
-    <w:lsdException w:name="Colorful Grid Accent 5" w:semiHidden="0" w:uiPriority="73" w:unhideWhenUsed="0"/>
-    <w:lsdException w:name="Light Shading Accent 6" w:semiHidden="0" w:uiPriority="60" w:unhideWhenUsed="0"/>
-    <w:lsdException w:name="Light List Accent 6" w:semiHidden="0" w:uiPriority="61" w:unhideWhenUsed="0"/>
-    <w:lsdException w:name="Light Grid Accent 6" w:semiHidden="0" w:uiPriority="62" w:unhideWhenUsed="0"/>
-    <w:lsdException w:name="Medium Shading 1 Accent 6" w:semiHidden="0" w:uiPriority="63" w:unhideWhenUsed="0"/>
-    <w:lsdException w:name="Medium Shading 2 Accent 6" w:semiHidden="0" w:uiPriority="64" w:unhideWhenUsed="0"/>
-    <w:lsdException w:name="Medium List 1 Accent 6" w:semiHidden="0" w:uiPriority="65" w:unhideWhenUsed="0"/>
-    <w:lsdException w:name="Medium List 2 Accent 6" w:semiHidden="0" w:uiPriority="66" w:unhideWhenUsed="0"/>
-    <w:lsdException w:name="Medium Grid 1 Accent 6" w:semiHidden="0" w:uiPriority="67" w:unhideWhenUsed="0"/>
-    <w:lsdException w:name="Medium Grid 2 Accent 6" w:semiHidden="0" w:uiPriority="68" w:unhideWhenUsed="0"/>
-    <w:lsdException w:name="Medium Grid 3 Accent 6" w:semiHidden="0" w:uiPriority="69" w:unhideWhenUsed="0"/>
-    <w:lsdException w:name="Dark List Accent 6" w:semiHidden="0" w:uiPriority="70" w:unhideWhenUsed="0"/>
-    <w:lsdException w:name="Colorful Shading Accent 6" w:semiHidden="0" w:uiPriority="71" w:unhideWhenUsed="0"/>
-    <w:lsdException w:name="Colorful List Accent 6" w:semiHidden="0" w:uiPriority="72" w:unhideWhenUsed="0"/>
-    <w:lsdException w:name="Colorful Grid Accent 6" w:semiHidden="0" w:uiPriority="73" w:unhideWhenUsed="0"/>
-    <w:lsdException w:name="Subtle Emphasis" w:semiHidden="0" w:uiPriority="19" w:unhideWhenUsed="0" w:qFormat="1"/>
-    <w:lsdException w:name="Intense Emphasis" w:semiHidden="0" w:uiPriority="21" w:unhideWhenUsed="0" w:qFormat="1"/>
-    <w:lsdException w:name="Subtle Reference" w:semiHidden="0" w:uiPriority="31" w:unhideWhenUsed="0" w:qFormat="1"/>
-    <w:lsdException w:name="Intense Reference" w:semiHidden="0" w:uiPriority="32" w:unhideWhenUsed="0" w:qFormat="1"/>
-    <w:lsdException w:name="Book Title" w:semiHidden="0" w:uiPriority="33" w:unhideWhenUsed="0" w:qFormat="1"/>
-    <w:lsdException w:name="Bibliography" w:uiPriority="37"/>
-    <w:lsdException w:name="TOC Heading" w:uiPriority="39" w:qFormat="1"/>
+  <w:latentStyles w:defLockedState="0" w:defUIPriority="99" w:defSemiHidden="0" w:defUnhideWhenUsed="0" w:defQFormat="0" w:count="375">
+    <w:lsdException w:name="Normal" w:uiPriority="0" w:qFormat="1"/>
+    <w:lsdException w:name="heading 1" w:uiPriority="9" w:qFormat="1"/>
+    <w:lsdException w:name="heading 2" w:semiHidden="1" w:uiPriority="9" w:unhideWhenUsed="1" w:qFormat="1"/>
+    <w:lsdException w:name="heading 3" w:semiHidden="1" w:uiPriority="9" w:unhideWhenUsed="1" w:qFormat="1"/>
+    <w:lsdException w:name="heading 4" w:semiHidden="1" w:uiPriority="9" w:unhideWhenUsed="1" w:qFormat="1"/>
+    <w:lsdException w:name="heading 5" w:semiHidden="1" w:uiPriority="9" w:unhideWhenUsed="1" w:qFormat="1"/>
+    <w:lsdException w:name="heading 6" w:semiHidden="1" w:uiPriority="9" w:unhideWhenUsed="1" w:qFormat="1"/>
+    <w:lsdException w:name="heading 7" w:semiHidden="1" w:uiPriority="9" w:unhideWhenUsed="1" w:qFormat="1"/>
+    <w:lsdException w:name="heading 8" w:semiHidden="1" w:uiPriority="9" w:unhideWhenUsed="1" w:qFormat="1"/>
+    <w:lsdException w:name="heading 9" w:semiHidden="1" w:uiPriority="9" w:unhideWhenUsed="1" w:qFormat="1"/>
+    <w:lsdException w:name="index 1" w:semiHidden="1" w:unhideWhenUsed="1"/>
+    <w:lsdException w:name="index 2" w:semiHidden="1" w:unhideWhenUsed="1"/>
+    <w:lsdException w:name="index 3" w:semiHidden="1" w:unhideWhenUsed="1"/>
+    <w:lsdException w:name="index 4" w:semiHidden="1" w:unhideWhenUsed="1"/>
+    <w:lsdException w:name="index 5" w:semiHidden="1" w:unhideWhenUsed="1"/>
+    <w:lsdException w:name="index 6" w:semiHidden="1" w:unhideWhenUsed="1"/>
+    <w:lsdException w:name="index 7" w:semiHidden="1" w:unhideWhenUsed="1"/>
+    <w:lsdException w:name="index 8" w:semiHidden="1" w:unhideWhenUsed="1"/>
+    <w:lsdException w:name="index 9" w:semiHidden="1" w:unhideWhenUsed="1"/>
+    <w:lsdException w:name="toc 1" w:semiHidden="1" w:uiPriority="39" w:unhideWhenUsed="1"/>
+    <w:lsdException w:name="toc 2" w:semiHidden="1" w:uiPriority="39" w:unhideWhenUsed="1"/>
+    <w:lsdException w:name="toc 3" w:semiHidden="1" w:uiPriority="39" w:unhideWhenUsed="1"/>
+    <w:lsdException w:name="toc 4" w:semiHidden="1" w:uiPriority="39" w:unhideWhenUsed="1"/>
+    <w:lsdException w:name="toc 5" w:semiHidden="1" w:uiPriority="39" w:unhideWhenUsed="1"/>
+    <w:lsdException w:name="toc 6" w:semiHidden="1" w:uiPriority="39" w:unhideWhenUsed="1"/>
+    <w:lsdException w:name="toc 7" w:semiHidden="1" w:uiPriority="39" w:unhideWhenUsed="1"/>
+    <w:lsdException w:name="toc 8" w:semiHidden="1" w:uiPriority="39" w:unhideWhenUsed="1"/>
+    <w:lsdException w:name="toc 9" w:semiHidden="1" w:uiPriority="39" w:unhideWhenUsed="1"/>
+    <w:lsdException w:name="Normal Indent" w:semiHidden="1" w:unhideWhenUsed="1"/>
+    <w:lsdException w:name="footnote text" w:semiHidden="1" w:unhideWhenUsed="1"/>
+    <w:lsdException w:name="annotation text" w:semiHidden="1" w:unhideWhenUsed="1"/>
+    <w:lsdException w:name="header" w:semiHidden="1" w:unhideWhenUsed="1"/>
+    <w:lsdException w:name="footer" w:semiHidden="1" w:unhideWhenUsed="1"/>
+    <w:lsdException w:name="index heading" w:semiHidden="1" w:unhideWhenUsed="1"/>
+    <w:lsdException w:name="caption" w:semiHidden="1" w:uiPriority="35" w:unhideWhenUsed="1" w:qFormat="1"/>
+    <w:lsdException w:name="table of figures" w:semiHidden="1" w:unhideWhenUsed="1"/>
+    <w:lsdException w:name="envelope address" w:semiHidden="1" w:unhideWhenUsed="1"/>
+    <w:lsdException w:name="envelope return" w:semiHidden="1" w:unhideWhenUsed="1"/>
+    <w:lsdException w:name="footnote reference" w:semiHidden="1" w:unhideWhenUsed="1"/>
+    <w:lsdException w:name="annotation reference" w:semiHidden="1" w:unhideWhenUsed="1"/>
+    <w:lsdException w:name="line number" w:semiHidden="1" w:unhideWhenUsed="1"/>
+    <w:lsdException w:name="page number" w:semiHidden="1" w:unhideWhenUsed="1"/>
+    <w:lsdException w:name="endnote reference" w:semiHidden="1" w:unhideWhenUsed="1"/>
+    <w:lsdException w:name="endnote text" w:semiHidden="1" w:unhideWhenUsed="1"/>
+    <w:lsdException w:name="table of authorities" w:semiHidden="1" w:unhideWhenUsed="1"/>
+    <w:lsdException w:name="macro" w:semiHidden="1" w:unhideWhenUsed="1"/>
+    <w:lsdException w:name="toa heading" w:semiHidden="1" w:unhideWhenUsed="1"/>
+    <w:lsdException w:name="List" w:semiHidden="1" w:unhideWhenUsed="1"/>
+    <w:lsdException w:name="List Bullet" w:semiHidden="1" w:unhideWhenUsed="1"/>
+    <w:lsdException w:name="List Number" w:semiHidden="1" w:unhideWhenUsed="1"/>
+    <w:lsdException w:name="List 2" w:semiHidden="1" w:unhideWhenUsed="1"/>
+    <w:lsdException w:name="List 3" w:semiHidden="1" w:unhideWhenUsed="1"/>
+    <w:lsdException w:name="List 4" w:semiHidden="1" w:unhideWhenUsed="1"/>
+    <w:lsdException w:name="List 5" w:semiHidden="1" w:unhideWhenUsed="1"/>
+    <w:lsdException w:name="List Bullet 2" w:semiHidden="1" w:unhideWhenUsed="1"/>
+    <w:lsdException w:name="List Bullet 3" w:semiHidden="1" w:unhideWhenUsed="1"/>
+    <w:lsdException w:name="List Bullet 4" w:semiHidden="1" w:unhideWhenUsed="1"/>
+    <w:lsdException w:name="List Bullet 5" w:semiHidden="1" w:unhideWhenUsed="1"/>
+    <w:lsdException w:name="List Number 2" w:semiHidden="1" w:unhideWhenUsed="1"/>
+    <w:lsdException w:name="List Number 3" w:semiHidden="1" w:unhideWhenUsed="1"/>
+    <w:lsdException w:name="List Number 4" w:semiHidden="1" w:unhideWhenUsed="1"/>
+    <w:lsdException w:name="List Number 5" w:semiHidden="1" w:unhideWhenUsed="1"/>
+    <w:lsdException w:name="Title" w:uiPriority="10" w:qFormat="1"/>
+    <w:lsdException w:name="Closing" w:semiHidden="1" w:unhideWhenUsed="1"/>
+    <w:lsdException w:name="Signature" w:semiHidden="1" w:unhideWhenUsed="1"/>
+    <w:lsdException w:name="Default Paragraph Font" w:semiHidden="1" w:uiPriority="1" w:unhideWhenUsed="1"/>
+    <w:lsdException w:name="Body Text" w:semiHidden="1" w:unhideWhenUsed="1"/>
+    <w:lsdException w:name="Body Text Indent" w:semiHidden="1" w:unhideWhenUsed="1"/>
+    <w:lsdException w:name="List Continue" w:semiHidden="1" w:unhideWhenUsed="1"/>
+    <w:lsdException w:name="List Continue 2" w:semiHidden="1" w:unhideWhenUsed="1"/>
+    <w:lsdException w:name="List Continue 3" w:semiHidden="1" w:unhideWhenUsed="1"/>
+    <w:lsdException w:name="List Continue 4" w:semiHidden="1" w:unhideWhenUsed="1"/>
+    <w:lsdException w:name="List Continue 5" w:semiHidden="1" w:unhideWhenUsed="1"/>
+    <w:lsdException w:name="Message Header" w:semiHidden="1" w:unhideWhenUsed="1"/>
+    <w:lsdException w:name="Subtitle" w:uiPriority="11" w:qFormat="1"/>
+    <w:lsdException w:name="Salutation" w:semiHidden="1" w:unhideWhenUsed="1"/>
+    <w:lsdException w:name="Date" w:semiHidden="1" w:unhideWhenUsed="1"/>
+    <w:lsdException w:name="Body Text First Indent" w:semiHidden="1" w:unhideWhenUsed="1"/>
+    <w:lsdException w:name="Body Text First Indent 2" w:semiHidden="1" w:unhideWhenUsed="1"/>
+    <w:lsdException w:name="Note Heading" w:semiHidden="1" w:unhideWhenUsed="1"/>
+    <w:lsdException w:name="Body Text 2" w:semiHidden="1" w:unhideWhenUsed="1"/>
+    <w:lsdException w:name="Body Text 3" w:semiHidden="1" w:unhideWhenUsed="1"/>
+    <w:lsdException w:name="Body Text Indent 2" w:semiHidden="1" w:unhideWhenUsed="1"/>
+    <w:lsdException w:name="Body Text Indent 3" w:semiHidden="1" w:unhideWhenUsed="1"/>
+    <w:lsdException w:name="Block Text" w:semiHidden="1" w:unhideWhenUsed="1"/>
+    <w:lsdException w:name="Hyperlink" w:semiHidden="1" w:unhideWhenUsed="1"/>
+    <w:lsdException w:name="FollowedHyperlink" w:semiHidden="1" w:unhideWhenUsed="1"/>
+    <w:lsdException w:name="Strong" w:uiPriority="22" w:qFormat="1"/>
+    <w:lsdException w:name="Emphasis" w:uiPriority="20" w:qFormat="1"/>
+    <w:lsdException w:name="Document Map" w:semiHidden="1" w:unhideWhenUsed="1"/>
+    <w:lsdException w:name="Plain Text" w:semiHidden="1" w:unhideWhenUsed="1"/>
+    <w:lsdException w:name="E-mail Signature" w:semiHidden="1" w:unhideWhenUsed="1"/>
+    <w:lsdException w:name="HTML Top of Form" w:semiHidden="1" w:unhideWhenUsed="1"/>
+    <w:lsdException w:name="HTML Bottom of Form" w:semiHidden="1" w:unhideWhenUsed="1"/>
+    <w:lsdException w:name="Normal (Web)" w:semiHidden="1" w:unhideWhenUsed="1"/>
+    <w:lsdException w:name="HTML Acronym" w:semiHidden="1" w:unhideWhenUsed="1"/>
+    <w:lsdException w:name="HTML Address" w:semiHidden="1" w:unhideWhenUsed="1"/>
+    <w:lsdException w:name="HTML Cite" w:semiHidden="1" w:unhideWhenUsed="1"/>
+    <w:lsdException w:name="HTML Code" w:semiHidden="1" w:unhideWhenUsed="1"/>
+    <w:lsdException w:name="HTML Definition" w:semiHidden="1" w:unhideWhenUsed="1"/>
+    <w:lsdException w:name="HTML Keyboard" w:semiHidden="1" w:unhideWhenUsed="1"/>
+    <w:lsdException w:name="HTML Preformatted" w:semiHidden="1" w:unhideWhenUsed="1"/>
+    <w:lsdException w:name="HTML Sample" w:semiHidden="1" w:unhideWhenUsed="1"/>
+    <w:lsdException w:name="HTML Typewriter" w:semiHidden="1" w:unhideWhenUsed="1"/>
+    <w:lsdException w:name="HTML Variable" w:semiHidden="1" w:unhideWhenUsed="1"/>
+    <w:lsdException w:name="Normal Table" w:semiHidden="1" w:unhideWhenUsed="1"/>
+    <w:lsdException w:name="annotation subject" w:semiHidden="1" w:unhideWhenUsed="1"/>
+    <w:lsdException w:name="No List" w:semiHidden="1" w:unhideWhenUsed="1"/>
+    <w:lsdException w:name="Outline List 1" w:semiHidden="1" w:unhideWhenUsed="1"/>
+    <w:lsdException w:name="Outline List 2" w:semiHidden="1" w:unhideWhenUsed="1"/>
+    <w:lsdException w:name="Outline List 3" w:semiHidden="1" w:unhideWhenUsed="1"/>
+    <w:lsdException w:name="Table Simple 1" w:semiHidden="1" w:unhideWhenUsed="1"/>
+    <w:lsdException w:name="Table Simple 2" w:semiHidden="1" w:unhideWhenUsed="1"/>
+    <w:lsdException w:name="Table Simple 3" w:semiHidden="1" w:unhideWhenUsed="1"/>
+    <w:lsdException w:name="Table Classic 1" w:semiHidden="1" w:unhideWhenUsed="1"/>
+    <w:lsdException w:name="Table Classic 2" w:semiHidden="1" w:unhideWhenUsed="1"/>
+    <w:lsdException w:name="Table Classic 3" w:semiHidden="1" w:unhideWhenUsed="1"/>
+    <w:lsdException w:name="Table Classic 4" w:semiHidden="1" w:unhideWhenUsed="1"/>
+    <w:lsdException w:name="Table Colorful 1" w:semiHidden="1" w:unhideWhenUsed="1"/>
+    <w:lsdException w:name="Table Colorful 2" w:semiHidden="1" w:unhideWhenUsed="1"/>
+    <w:lsdException w:name="Table Colorful 3" w:semiHidden="1" w:unhideWhenUsed="1"/>
+    <w:lsdException w:name="Table Columns 1" w:semiHidden="1" w:unhideWhenUsed="1"/>
+    <w:lsdException w:name="Table Columns 2" w:semiHidden="1" w:unhideWhenUsed="1"/>
+    <w:lsdException w:name="Table Columns 3" w:semiHidden="1" w:unhideWhenUsed="1"/>
+    <w:lsdException w:name="Table Columns 4" w:semiHidden="1" w:unhideWhenUsed="1"/>
+    <w:lsdException w:name="Table Columns 5" w:semiHidden="1" w:unhideWhenUsed="1"/>
+    <w:lsdException w:name="Table Grid 1" w:semiHidden="1" w:unhideWhenUsed="1"/>
+    <w:lsdException w:name="Table Grid 2" w:semiHidden="1" w:unhideWhenUsed="1"/>
+    <w:lsdException w:name="Table Grid 3" w:semiHidden="1" w:unhideWhenUsed="1"/>
+    <w:lsdException w:name="Table Grid 4" w:semiHidden="1" w:unhideWhenUsed="1"/>
+    <w:lsdException w:name="Table Grid 5" w:semiHidden="1" w:unhideWhenUsed="1"/>
+    <w:lsdException w:name="Table Grid 6" w:semiHidden="1" w:unhideWhenUsed="1"/>
+    <w:lsdException w:name="Table Grid 7" w:semiHidden="1" w:unhideWhenUsed="1"/>
+    <w:lsdException w:name="Table Grid 8" w:semiHidden="1" w:unhideWhenUsed="1"/>
+    <w:lsdException w:name="Table List 1" w:semiHidden="1" w:unhideWhenUsed="1"/>
+    <w:lsdException w:name="Table List 2" w:semiHidden="1" w:unhideWhenUsed="1"/>
+    <w:lsdException w:name="Table List 3" w:semiHidden="1" w:unhideWhenUsed="1"/>
+    <w:lsdException w:name="Table List 4" w:semiHidden="1" w:unhideWhenUsed="1"/>
+    <w:lsdException w:name="Table List 5" w:semiHidden="1" w:unhideWhenUsed="1"/>
+    <w:lsdException w:name="Table List 6" w:semiHidden="1" w:unhideWhenUsed="1"/>
+    <w:lsdException w:name="Table List 7" w:semiHidden="1" w:unhideWhenUsed="1"/>
+    <w:lsdException w:name="Table List 8" w:semiHidden="1" w:unhideWhenUsed="1"/>
+    <w:lsdException w:name="Table 3D effects 1" w:semiHidden="1" w:unhideWhenUsed="1"/>
+    <w:lsdException w:name="Table 3D effects 2" w:semiHidden="1" w:unhideWhenUsed="1"/>
+    <w:lsdException w:name="Table 3D effects 3" w:semiHidden="1" w:unhideWhenUsed="1"/>
+    <w:lsdException w:name="Table Contemporary" w:semiHidden="1" w:unhideWhenUsed="1"/>
+    <w:lsdException w:name="Table Elegant" w:semiHidden="1" w:unhideWhenUsed="1"/>
+    <w:lsdException w:name="Table Professional" w:semiHidden="1" w:unhideWhenUsed="1"/>
+    <w:lsdException w:name="Table Subtle 1" w:semiHidden="1" w:unhideWhenUsed="1"/>
+    <w:lsdException w:name="Table Subtle 2" w:semiHidden="1" w:unhideWhenUsed="1"/>
+    <w:lsdException w:name="Table Web 1" w:semiHidden="1" w:unhideWhenUsed="1"/>
+    <w:lsdException w:name="Table Web 2" w:semiHidden="1" w:unhideWhenUsed="1"/>
+    <w:lsdException w:name="Table Web 3" w:semiHidden="1" w:unhideWhenUsed="1"/>
+    <w:lsdException w:name="Balloon Text" w:semiHidden="1" w:unhideWhenUsed="1"/>
+    <w:lsdException w:name="Table Grid" w:semiHidden="1" w:uiPriority="59" w:unhideWhenUsed="1"/>
+    <w:lsdException w:name="Table Theme" w:semiHidden="1" w:unhideWhenUsed="1"/>
+    <w:lsdException w:name="Placeholder Text" w:semiHidden="1"/>
+    <w:lsdException w:name="No Spacing" w:uiPriority="1" w:qFormat="1"/>
+    <w:lsdException w:name="Light Shading" w:uiPriority="60"/>
+    <w:lsdException w:name="Light List" w:uiPriority="61"/>
+    <w:lsdException w:name="Light Grid" w:uiPriority="62"/>
+    <w:lsdException w:name="Medium Shading 1" w:uiPriority="63"/>
+    <w:lsdException w:name="Medium Shading 2" w:uiPriority="64"/>
+    <w:lsdException w:name="Medium List 1" w:uiPriority="65"/>
+    <w:lsdException w:name="Medium List 2" w:uiPriority="66"/>
+    <w:lsdException w:name="Medium Grid 1" w:uiPriority="67"/>
+    <w:lsdException w:name="Medium Grid 2" w:uiPriority="68"/>
+    <w:lsdException w:name="Medium Grid 3" w:uiPriority="69"/>
+    <w:lsdException w:name="Dark List" w:uiPriority="70"/>
+    <w:lsdException w:name="Colorful Shading" w:uiPriority="71"/>
+    <w:lsdException w:name="Colorful List" w:uiPriority="72"/>
+    <w:lsdException w:name="Colorful Grid" w:uiPriority="73"/>
+    <w:lsdException w:name="Light Shading Accent 1" w:uiPriority="60"/>
+    <w:lsdException w:name="Light List Accent 1" w:uiPriority="61"/>
+    <w:lsdException w:name="Light Grid Accent 1" w:uiPriority="62"/>
+    <w:lsdException w:name="Medium Shading 1 Accent 1" w:uiPriority="63"/>
+    <w:lsdException w:name="Medium Shading 2 Accent 1" w:uiPriority="64"/>
+    <w:lsdException w:name="Medium List 1 Accent 1" w:uiPriority="65"/>
+    <w:lsdException w:name="Revision" w:semiHidden="1"/>
+    <w:lsdException w:name="List Paragraph" w:uiPriority="34" w:qFormat="1"/>
+    <w:lsdException w:name="Quote" w:uiPriority="29" w:qFormat="1"/>
+    <w:lsdException w:name="Intense Quote" w:uiPriority="30" w:qFormat="1"/>
+    <w:lsdException w:name="Medium List 2 Accent 1" w:uiPriority="66"/>
+    <w:lsdException w:name="Medium Grid 1 Accent 1" w:uiPriority="67"/>
+    <w:lsdException w:name="Medium Grid 2 Accent 1" w:uiPriority="68"/>
+    <w:lsdException w:name="Medium Grid 3 Accent 1" w:uiPriority="69"/>
+    <w:lsdException w:name="Dark List Accent 1" w:uiPriority="70"/>
+    <w:lsdException w:name="Colorful Shading Accent 1" w:uiPriority="71"/>
+    <w:lsdException w:name="Colorful List Accent 1" w:uiPriority="72"/>
+    <w:lsdException w:name="Colorful Grid Accent 1" w:uiPriority="73"/>
+    <w:lsdException w:name="Light Shading Accent 2" w:uiPriority="60"/>
+    <w:lsdException w:name="Light List Accent 2" w:uiPriority="61"/>
+    <w:lsdException w:name="Light Grid Accent 2" w:uiPriority="62"/>
+    <w:lsdException w:name="Medium Shading 1 Accent 2" w:uiPriority="63"/>
+    <w:lsdException w:name="Medium Shading 2 Accent 2" w:uiPriority="64"/>
+    <w:lsdException w:name="Medium List 1 Accent 2" w:uiPriority="65"/>
+    <w:lsdException w:name="Medium List 2 Accent 2" w:uiPriority="66"/>
+    <w:lsdException w:name="Medium Grid 1 Accent 2" w:uiPriority="67"/>
+    <w:lsdException w:name="Medium Grid 2 Accent 2" w:uiPriority="68"/>
+    <w:lsdException w:name="Medium Grid 3 Accent 2" w:uiPriority="69"/>
+    <w:lsdException w:name="Dark List Accent 2" w:uiPriority="70"/>
+    <w:lsdException w:name="Colorful Shading Accent 2" w:uiPriority="71"/>
+    <w:lsdException w:name="Colorful List Accent 2" w:uiPriority="72"/>
+    <w:lsdException w:name="Colorful Grid Accent 2" w:uiPriority="73"/>
+    <w:lsdException w:name="Light Shading Accent 3" w:uiPriority="60"/>
+    <w:lsdException w:name="Light List Accent 3" w:uiPriority="61"/>
+    <w:lsdException w:name="Light Grid Accent 3" w:uiPriority="62"/>
+    <w:lsdException w:name="Medium Shading 1 Accent 3" w:uiPriority="63"/>
+    <w:lsdException w:name="Medium Shading 2 Accent 3" w:uiPriority="64"/>
+    <w:lsdException w:name="Medium List 1 Accent 3" w:uiPriority="65"/>
+    <w:lsdException w:name="Medium List 2 Accent 3" w:uiPriority="66"/>
+    <w:lsdException w:name="Medium Grid 1 Accent 3" w:uiPriority="67"/>
+    <w:lsdException w:name="Medium Grid 2 Accent 3" w:uiPriority="68"/>
+    <w:lsdException w:name="Medium Grid 3 Accent 3" w:uiPriority="69"/>
+    <w:lsdException w:name="Dark List Accent 3" w:uiPriority="70"/>
+    <w:lsdException w:name="Colorful Shading Accent 3" w:uiPriority="71"/>
+    <w:lsdException w:name="Colorful List Accent 3" w:uiPriority="72"/>
+    <w:lsdException w:name="Colorful Grid Accent 3" w:uiPriority="73"/>
+    <w:lsdException w:name="Light Shading Accent 4" w:uiPriority="60"/>
+    <w:lsdException w:name="Light List Accent 4" w:uiPriority="61"/>
+    <w:lsdException w:name="Light Grid Accent 4" w:uiPriority="62"/>
+    <w:lsdException w:name="Medium Shading 1 Accent 4" w:uiPriority="63"/>
+    <w:lsdException w:name="Medium Shading 2 Accent 4" w:uiPriority="64"/>
+    <w:lsdException w:name="Medium List 1 Accent 4" w:uiPriority="65"/>
+    <w:lsdException w:name="Medium List 2 Accent 4" w:uiPriority="66"/>
+    <w:lsdException w:name="Medium Grid 1 Accent 4" w:uiPriority="67"/>
+    <w:lsdException w:name="Medium Grid 2 Accent 4" w:uiPriority="68"/>
+    <w:lsdException w:name="Medium Grid 3 Accent 4" w:uiPriority="69"/>
+    <w:lsdException w:name="Dark List Accent 4" w:uiPriority="70"/>
+    <w:lsdException w:name="Colorful Shading Accent 4" w:uiPriority="71"/>
+    <w:lsdException w:name="Colorful List Accent 4" w:uiPriority="72"/>
+    <w:lsdException w:name="Colorful Grid Accent 4" w:uiPriority="73"/>
+    <w:lsdException w:name="Light Shading Accent 5" w:uiPriority="60"/>
+    <w:lsdException w:name="Light List Accent 5" w:uiPriority="61"/>
+    <w:lsdException w:name="Light Grid Accent 5" w:uiPriority="62"/>
+    <w:lsdException w:name="Medium Shading 1 Accent 5" w:uiPriority="63"/>
+    <w:lsdException w:name="Medium Shading 2 Accent 5" w:uiPriority="64"/>
+    <w:lsdException w:name="Medium List 1 Accent 5" w:uiPriority="65"/>
+    <w:lsdException w:name="Medium List 2 Accent 5" w:uiPriority="66"/>
+    <w:lsdException w:name="Medium Grid 1 Accent 5" w:uiPriority="67"/>
+    <w:lsdException w:name="Medium Grid 2 Accent 5" w:uiPriority="68"/>
+    <w:lsdException w:name="Medium Grid 3 Accent 5" w:uiPriority="69"/>
+    <w:lsdException w:name="Dark List Accent 5" w:uiPriority="70"/>
+    <w:lsdException w:name="Colorful Shading Accent 5" w:uiPriority="71"/>
+    <w:lsdException w:name="Colorful List Accent 5" w:uiPriority="72"/>
+    <w:lsdException w:name="Colorful Grid Accent 5" w:uiPriority="73"/>
+    <w:lsdException w:name="Light Shading Accent 6" w:uiPriority="60"/>
+    <w:lsdException w:name="Light List Accent 6" w:uiPriority="61"/>
+    <w:lsdException w:name="Light Grid Accent 6" w:uiPriority="62"/>
+    <w:lsdException w:name="Medium Shading 1 Accent 6" w:uiPriority="63"/>
+    <w:lsdException w:name="Medium Shading 2 Accent 6" w:uiPriority="64"/>
+    <w:lsdException w:name="Medium List 1 Accent 6" w:uiPriority="65"/>
+    <w:lsdException w:name="Medium List 2 Accent 6" w:uiPriority="66"/>
+    <w:lsdException w:name="Medium Grid 1 Accent 6" w:uiPriority="67"/>
+    <w:lsdException w:name="Medium Grid 2 Accent 6" w:uiPriority="68"/>
+    <w:lsdException w:name="Medium Grid 3 Accent 6" w:uiPriority="69"/>
+    <w:lsdException w:name="Dark List Accent 6" w:uiPriority="70"/>
+    <w:lsdException w:name="Colorful Shading Accent 6" w:uiPriority="71"/>
+    <w:lsdException w:name="Colorful List Accent 6" w:uiPriority="72"/>
+    <w:lsdException w:name="Colorful Grid Accent 6" w:uiPriority="73"/>
+    <w:lsdException w:name="Subtle Emphasis" w:uiPriority="19" w:qFormat="1"/>
+    <w:lsdException w:name="Intense Emphasis" w:uiPriority="21" w:qFormat="1"/>
+    <w:lsdException w:name="Subtle Reference" w:uiPriority="31" w:qFormat="1"/>
+    <w:lsdException w:name="Intense Reference" w:uiPriority="32" w:qFormat="1"/>
+    <w:lsdException w:name="Book Title" w:uiPriority="33" w:qFormat="1"/>
+    <w:lsdException w:name="Bibliography" w:semiHidden="1" w:uiPriority="37" w:unhideWhenUsed="1"/>
+    <w:lsdException w:name="TOC Heading" w:semiHidden="1" w:uiPriority="39" w:unhideWhenUsed="1" w:qFormat="1"/>
+    <w:lsdException w:name="Plain Table 1" w:uiPriority="41"/>
+    <w:lsdException w:name="Plain Table 2" w:uiPriority="42"/>
+    <w:lsdException w:name="Plain Table 3" w:uiPriority="43"/>
+    <w:lsdException w:name="Plain Table 4" w:uiPriority="44"/>
+    <w:lsdException w:name="Plain Table 5" w:uiPriority="45"/>
+    <w:lsdException w:name="Grid Table Light" w:uiPriority="40"/>
+    <w:lsdException w:name="Grid Table 1 Light" w:uiPriority="46"/>
+    <w:lsdException w:name="Grid Table 2" w:uiPriority="47"/>
+    <w:lsdException w:name="Grid Table 3" w:uiPriority="48"/>
+    <w:lsdException w:name="Grid Table 4" w:uiPriority="49"/>
+    <w:lsdException w:name="Grid Table 5 Dark" w:uiPriority="50"/>
+    <w:lsdException w:name="Grid Table 6 Colorful" w:uiPriority="51"/>
+    <w:lsdException w:name="Grid Table 7 Colorful" w:uiPriority="52"/>
+    <w:lsdException w:name="Grid Table 1 Light Accent 1" w:uiPriority="46"/>
+    <w:lsdException w:name="Grid Table 2 Accent 1" w:uiPriority="47"/>
+    <w:lsdException w:name="Grid Table 3 Accent 1" w:uiPriority="48"/>
+    <w:lsdException w:name="Grid Table 4 Accent 1" w:uiPriority="49"/>
+    <w:lsdException w:name="Grid Table 5 Dark Accent 1" w:uiPriority="50"/>
+    <w:lsdException w:name="Grid Table 6 Colorful Accent 1" w:uiPriority="51"/>
+    <w:lsdException w:name="Grid Table 7 Colorful Accent 1" w:uiPriority="52"/>
+    <w:lsdException w:name="Grid Table 1 Light Accent 2" w:uiPriority="46"/>
+    <w:lsdException w:name="Grid Table 2 Accent 2" w:uiPriority="47"/>
+    <w:lsdException w:name="Grid Table 3 Accent 2" w:uiPriority="48"/>
+    <w:lsdException w:name="Grid Table 4 Accent 2" w:uiPriority="49"/>
+    <w:lsdException w:name="Grid Table 5 Dark Accent 2" w:uiPriority="50"/>
+    <w:lsdException w:name="Grid Table 6 Colorful Accent 2" w:uiPriority="51"/>
+    <w:lsdException w:name="Grid Table 7 Colorful Accent 2" w:uiPriority="52"/>
+    <w:lsdException w:name="Grid Table 1 Light Accent 3" w:uiPriority="46"/>
+    <w:lsdException w:name="Grid Table 2 Accent 3" w:uiPriority="47"/>
+    <w:lsdException w:name="Grid Table 3 Accent 3" w:uiPriority="48"/>
+    <w:lsdException w:name="Grid Table 4 Accent 3" w:uiPriority="49"/>
+    <w:lsdException w:name="Grid Table 5 Dark Accent 3" w:uiPriority="50"/>
+    <w:lsdException w:name="Grid Table 6 Colorful Accent 3" w:uiPriority="51"/>
+    <w:lsdException w:name="Grid Table 7 Colorful Accent 3" w:uiPriority="52"/>
+    <w:lsdException w:name="Grid Table 1 Light Accent 4" w:uiPriority="46"/>
+    <w:lsdException w:name="Grid Table 2 Accent 4" w:uiPriority="47"/>
+    <w:lsdException w:name="Grid Table 3 Accent 4" w:uiPriority="48"/>
+    <w:lsdException w:name="Grid Table 4 Accent 4" w:uiPriority="49"/>
+    <w:lsdException w:name="Grid Table 5 Dark Accent 4" w:uiPriority="50"/>
+    <w:lsdException w:name="Grid Table 6 Colorful Accent 4" w:uiPriority="51"/>
+    <w:lsdException w:name="Grid Table 7 Colorful Accent 4" w:uiPriority="52"/>
+    <w:lsdException w:name="Grid Table 1 Light Accent 5" w:uiPriority="46"/>
+    <w:lsdException w:name="Grid Table 2 Accent 5" w:uiPriority="47"/>
+    <w:lsdException w:name="Grid Table 3 Accent 5" w:uiPriority="48"/>
+    <w:lsdException w:name="Grid Table 4 Accent 5" w:uiPriority="49"/>
+    <w:lsdException w:name="Grid Table 5 Dark Accent 5" w:uiPriority="50"/>
+    <w:lsdException w:name="Grid Table 6 Colorful Accent 5" w:uiPriority="51"/>
+    <w:lsdException w:name="Grid Table 7 Colorful Accent 5" w:uiPriority="52"/>
+    <w:lsdException w:name="Grid Table 1 Light Accent 6" w:uiPriority="46"/>
+    <w:lsdException w:name="Grid Table 2 Accent 6" w:uiPriority="47"/>
+    <w:lsdException w:name="Grid Table 3 Accent 6" w:uiPriority="48"/>
+    <w:lsdException w:name="Grid Table 4 Accent 6" w:uiPriority="49"/>
+    <w:lsdException w:name="Grid Table 5 Dark Accent 6" w:uiPriority="50"/>
+    <w:lsdException w:name="Grid Table 6 Colorful Accent 6" w:uiPriority="51"/>
+    <w:lsdException w:name="Grid Table 7 Colorful Accent 6" w:uiPriority="52"/>
+    <w:lsdException w:name="List Table 1 Light" w:uiPriority="46"/>
+    <w:lsdException w:name="List Table 2" w:uiPriority="47"/>
+    <w:lsdException w:name="List Table 3" w:uiPriority="48"/>
+    <w:lsdException w:name="List Table 4" w:uiPriority="49"/>
+    <w:lsdException w:name="List Table 5 Dark" w:uiPriority="50"/>
+    <w:lsdException w:name="List Table 6 Colorful" w:uiPriority="51"/>
+    <w:lsdException w:name="List Table 7 Colorful" w:uiPriority="52"/>
+    <w:lsdException w:name="List Table 1 Light Accent 1" w:uiPriority="46"/>
+    <w:lsdException w:name="List Table 2 Accent 1" w:uiPriority="47"/>
+    <w:lsdException w:name="List Table 3 Accent 1" w:uiPriority="48"/>
+    <w:lsdException w:name="List Table 4 Accent 1" w:uiPriority="49"/>
+    <w:lsdException w:name="List Table 5 Dark Accent 1" w:uiPriority="50"/>
+    <w:lsdException w:name="List Table 6 Colorful Accent 1" w:uiPriority="51"/>
+    <w:lsdException w:name="List Table 7 Colorful Accent 1" w:uiPriority="52"/>
+    <w:lsdException w:name="List Table 1 Light Accent 2" w:uiPriority="46"/>
+    <w:lsdException w:name="List Table 2 Accent 2" w:uiPriority="47"/>
+    <w:lsdException w:name="List Table 3 Accent 2" w:uiPriority="48"/>
+    <w:lsdException w:name="List Table 4 Accent 2" w:uiPriority="49"/>
+    <w:lsdException w:name="List Table 5 Dark Accent 2" w:uiPriority="50"/>
+    <w:lsdException w:name="List Table 6 Colorful Accent 2" w:uiPriority="51"/>
+    <w:lsdException w:name="List Table 7 Colorful Accent 2" w:uiPriority="52"/>
+    <w:lsdException w:name="List Table 1 Light Accent 3" w:uiPriority="46"/>
+    <w:lsdException w:name="List Table 2 Accent 3" w:uiPriority="47"/>
+    <w:lsdException w:name="List Table 3 Accent 3" w:uiPriority="48"/>
+    <w:lsdException w:name="List Table 4 Accent 3" w:uiPriority="49"/>
+    <w:lsdException w:name="List Table 5 Dark Accent 3" w:uiPriority="50"/>
+    <w:lsdException w:name="List Table 6 Colorful Accent 3" w:uiPriority="51"/>
+    <w:lsdException w:name="List Table 7 Colorful Accent 3" w:uiPriority="52"/>
+    <w:lsdException w:name="List Table 1 Light Accent 4" w:uiPriority="46"/>
+    <w:lsdException w:name="List Table 2 Accent 4" w:uiPriority="47"/>
+    <w:lsdException w:name="List Table 3 Accent 4" w:uiPriority="48"/>
+    <w:lsdException w:name="List Table 4 Accent 4" w:uiPriority="49"/>
+    <w:lsdException w:name="List Table 5 Dark Accent 4" w:uiPriority="50"/>
+    <w:lsdException w:name="List Table 6 Colorful Accent 4" w:uiPriority="51"/>
+    <w:lsdException w:name="List Table 7 Colorful Accent 4" w:uiPriority="52"/>
+    <w:lsdException w:name="List Table 1 Light Accent 5" w:uiPriority="46"/>
+    <w:lsdException w:name="List Table 2 Accent 5" w:uiPriority="47"/>
+    <w:lsdException w:name="List Table 3 Accent 5" w:uiPriority="48"/>
+    <w:lsdException w:name="List Table 4 Accent 5" w:uiPriority="49"/>
+    <w:lsdException w:name="List Table 5 Dark Accent 5" w:uiPriority="50"/>
+    <w:lsdException w:name="List Table 6 Colorful Accent 5" w:uiPriority="51"/>
+    <w:lsdException w:name="List Table 7 Colorful Accent 5" w:uiPriority="52"/>
+    <w:lsdException w:name="List Table 1 Light Accent 6" w:uiPriority="46"/>
+    <w:lsdException w:name="List Table 2 Accent 6" w:uiPriority="47"/>
+    <w:lsdException w:name="List Table 3 Accent 6" w:uiPriority="48"/>
+    <w:lsdException w:name="List Table 4 Accent 6" w:uiPriority="49"/>
+    <w:lsdException w:name="List Table 5 Dark Accent 6" w:uiPriority="50"/>
+    <w:lsdException w:name="List Table 6 Colorful Accent 6" w:uiPriority="51"/>
+    <w:lsdException w:name="List Table 7 Colorful Accent 6" w:uiPriority="52"/>
+    <w:lsdException w:name="Mention" w:semiHidden="1" w:unhideWhenUsed="1"/>
+    <w:lsdException w:name="Smart Hyperlink" w:semiHidden="1" w:unhideWhenUsed="1"/>
+    <w:lsdException w:name="Hashtag" w:semiHidden="1" w:unhideWhenUsed="1"/>
+    <w:lsdException w:name="Unresolved Mention" w:semiHidden="1" w:unhideWhenUsed="1"/>
   </w:latentStyles>
   <w:style w:type="paragraph" w:default="1" w:styleId="Normal">
     <w:name w:val="Normal"/>
@@ -6451,7 +6779,6 @@
       <w:spacing w:after="0" w:line="240" w:lineRule="auto"/>
     </w:pPr>
     <w:tblPr>
-      <w:tblInd w:w="0" w:type="dxa"/>
       <w:tblBorders>
         <w:top w:val="single" w:sz="4" w:space="0" w:color="auto"/>
         <w:left w:val="single" w:sz="4" w:space="0" w:color="auto"/>
@@ -6460,466 +6787,6 @@
         <w:insideH w:val="single" w:sz="4" w:space="0" w:color="auto"/>
         <w:insideV w:val="single" w:sz="4" w:space="0" w:color="auto"/>
       </w:tblBorders>
-      <w:tblCellMar>
-        <w:top w:w="0" w:type="dxa"/>
-        <w:left w:w="108" w:type="dxa"/>
-        <w:bottom w:w="0" w:type="dxa"/>
-        <w:right w:w="108" w:type="dxa"/>
-      </w:tblCellMar>
-    </w:tblPr>
-  </w:style>
-  <w:style w:type="character" w:customStyle="1" w:styleId="Heading3Char">
-    <w:name w:val="Heading 3 Char"/>
-    <w:basedOn w:val="DefaultParagraphFont"/>
-    <w:link w:val="Heading3"/>
-    <w:uiPriority w:val="9"/>
-    <w:rsid w:val="00D66FEE"/>
-    <w:rPr>
-      <w:rFonts w:asciiTheme="majorHAnsi" w:eastAsiaTheme="majorEastAsia" w:hAnsiTheme="majorHAnsi" w:cstheme="majorBidi"/>
-      <w:b/>
-      <w:sz w:val="26"/>
-      <w:szCs w:val="24"/>
-      <w:lang w:val="en-US"/>
-    </w:rPr>
-  </w:style>
-  <w:style w:type="paragraph" w:styleId="ListParagraph">
-    <w:name w:val="List Paragraph"/>
-    <w:basedOn w:val="Normal"/>
-    <w:uiPriority w:val="34"/>
-    <w:qFormat/>
-    <w:rsid w:val="000A588C"/>
-    <w:pPr>
-      <w:ind w:left="720"/>
-      <w:contextualSpacing/>
-    </w:pPr>
-  </w:style>
-</w:styles>
-</file>
-
-<file path=word/stylesWithEffects.xml><?xml version="1.0" encoding="utf-8"?>
-<w:styles xmlns:wpc="http://schemas.microsoft.com/office/word/2010/wordprocessingCanvas" xmlns:mc="http://schemas.openxmlformats.org/markup-compatibility/2006" xmlns:o="urn:schemas-microsoft-com:office:office" xmlns:r="http://schemas.openxmlformats.org/officeDocument/2006/relationships" xmlns:m="http://schemas.openxmlformats.org/officeDocument/2006/math" xmlns:v="urn:schemas-microsoft-com:vml" xmlns:wp14="http://schemas.microsoft.com/office/word/2010/wordprocessingDrawing" xmlns:wp="http://schemas.openxmlformats.org/drawingml/2006/wordprocessingDrawing" xmlns:w10="urn:schemas-microsoft-com:office:word" xmlns:w="http://schemas.openxmlformats.org/wordprocessingml/2006/main" xmlns:w14="http://schemas.microsoft.com/office/word/2010/wordml" xmlns:wpg="http://schemas.microsoft.com/office/word/2010/wordprocessingGroup" xmlns:wpi="http://schemas.microsoft.com/office/word/2010/wordprocessingInk" xmlns:wne="http://schemas.microsoft.com/office/word/2006/wordml" xmlns:wps="http://schemas.microsoft.com/office/word/2010/wordprocessingShape" mc:Ignorable="w14 wp14">
-  <w:docDefaults>
-    <w:rPrDefault>
-      <w:rPr>
-        <w:rFonts w:asciiTheme="minorHAnsi" w:eastAsiaTheme="minorHAnsi" w:hAnsiTheme="minorHAnsi" w:cstheme="minorBidi"/>
-        <w:sz w:val="22"/>
-        <w:szCs w:val="22"/>
-        <w:lang w:val="tr-TR" w:eastAsia="en-US" w:bidi="ar-SA"/>
-      </w:rPr>
-    </w:rPrDefault>
-    <w:pPrDefault>
-      <w:pPr>
-        <w:spacing w:after="160" w:line="259" w:lineRule="auto"/>
-      </w:pPr>
-    </w:pPrDefault>
-  </w:docDefaults>
-  <w:latentStyles w:defLockedState="0" w:defUIPriority="99" w:defSemiHidden="1" w:defUnhideWhenUsed="1" w:defQFormat="0" w:count="267">
-    <w:lsdException w:name="Normal" w:semiHidden="0" w:uiPriority="0" w:unhideWhenUsed="0" w:qFormat="1"/>
-    <w:lsdException w:name="heading 1" w:semiHidden="0" w:uiPriority="9" w:unhideWhenUsed="0" w:qFormat="1"/>
-    <w:lsdException w:name="heading 2" w:uiPriority="9" w:qFormat="1"/>
-    <w:lsdException w:name="heading 3" w:uiPriority="9" w:qFormat="1"/>
-    <w:lsdException w:name="heading 4" w:uiPriority="9" w:qFormat="1"/>
-    <w:lsdException w:name="heading 5" w:uiPriority="9" w:qFormat="1"/>
-    <w:lsdException w:name="heading 6" w:uiPriority="9" w:qFormat="1"/>
-    <w:lsdException w:name="heading 7" w:uiPriority="9" w:qFormat="1"/>
-    <w:lsdException w:name="heading 8" w:uiPriority="9" w:qFormat="1"/>
-    <w:lsdException w:name="heading 9" w:uiPriority="9" w:qFormat="1"/>
-    <w:lsdException w:name="toc 1" w:uiPriority="39"/>
-    <w:lsdException w:name="toc 2" w:uiPriority="39"/>
-    <w:lsdException w:name="toc 3" w:uiPriority="39"/>
-    <w:lsdException w:name="toc 4" w:uiPriority="39"/>
-    <w:lsdException w:name="toc 5" w:uiPriority="39"/>
-    <w:lsdException w:name="toc 6" w:uiPriority="39"/>
-    <w:lsdException w:name="toc 7" w:uiPriority="39"/>
-    <w:lsdException w:name="toc 8" w:uiPriority="39"/>
-    <w:lsdException w:name="toc 9" w:uiPriority="39"/>
-    <w:lsdException w:name="caption" w:uiPriority="35" w:qFormat="1"/>
-    <w:lsdException w:name="Title" w:semiHidden="0" w:uiPriority="10" w:unhideWhenUsed="0" w:qFormat="1"/>
-    <w:lsdException w:name="Default Paragraph Font" w:uiPriority="1"/>
-    <w:lsdException w:name="Subtitle" w:semiHidden="0" w:uiPriority="11" w:unhideWhenUsed="0" w:qFormat="1"/>
-    <w:lsdException w:name="Strong" w:semiHidden="0" w:uiPriority="22" w:unhideWhenUsed="0" w:qFormat="1"/>
-    <w:lsdException w:name="Emphasis" w:semiHidden="0" w:uiPriority="20" w:unhideWhenUsed="0" w:qFormat="1"/>
-    <w:lsdException w:name="Table Grid" w:semiHidden="0" w:uiPriority="59" w:unhideWhenUsed="0"/>
-    <w:lsdException w:name="Placeholder Text" w:unhideWhenUsed="0"/>
-    <w:lsdException w:name="No Spacing" w:semiHidden="0" w:uiPriority="1" w:unhideWhenUsed="0" w:qFormat="1"/>
-    <w:lsdException w:name="Light Shading" w:semiHidden="0" w:uiPriority="60" w:unhideWhenUsed="0"/>
-    <w:lsdException w:name="Light List" w:semiHidden="0" w:uiPriority="61" w:unhideWhenUsed="0"/>
-    <w:lsdException w:name="Light Grid" w:semiHidden="0" w:uiPriority="62" w:unhideWhenUsed="0"/>
-    <w:lsdException w:name="Medium Shading 1" w:semiHidden="0" w:uiPriority="63" w:unhideWhenUsed="0"/>
-    <w:lsdException w:name="Medium Shading 2" w:semiHidden="0" w:uiPriority="64" w:unhideWhenUsed="0"/>
-    <w:lsdException w:name="Medium List 1" w:semiHidden="0" w:uiPriority="65" w:unhideWhenUsed="0"/>
-    <w:lsdException w:name="Medium List 2" w:semiHidden="0" w:uiPriority="66" w:unhideWhenUsed="0"/>
-    <w:lsdException w:name="Medium Grid 1" w:semiHidden="0" w:uiPriority="67" w:unhideWhenUsed="0"/>
-    <w:lsdException w:name="Medium Grid 2" w:semiHidden="0" w:uiPriority="68" w:unhideWhenUsed="0"/>
-    <w:lsdException w:name="Medium Grid 3" w:semiHidden="0" w:uiPriority="69" w:unhideWhenUsed="0"/>
-    <w:lsdException w:name="Dark List" w:semiHidden="0" w:uiPriority="70" w:unhideWhenUsed="0"/>
-    <w:lsdException w:name="Colorful Shading" w:semiHidden="0" w:uiPriority="71" w:unhideWhenUsed="0"/>
-    <w:lsdException w:name="Colorful List" w:semiHidden="0" w:uiPriority="72" w:unhideWhenUsed="0"/>
-    <w:lsdException w:name="Colorful Grid" w:semiHidden="0" w:uiPriority="73" w:unhideWhenUsed="0"/>
-    <w:lsdException w:name="Light Shading Accent 1" w:semiHidden="0" w:uiPriority="60" w:unhideWhenUsed="0"/>
-    <w:lsdException w:name="Light List Accent 1" w:semiHidden="0" w:uiPriority="61" w:unhideWhenUsed="0"/>
-    <w:lsdException w:name="Light Grid Accent 1" w:semiHidden="0" w:uiPriority="62" w:unhideWhenUsed="0"/>
-    <w:lsdException w:name="Medium Shading 1 Accent 1" w:semiHidden="0" w:uiPriority="63" w:unhideWhenUsed="0"/>
-    <w:lsdException w:name="Medium Shading 2 Accent 1" w:semiHidden="0" w:uiPriority="64" w:unhideWhenUsed="0"/>
-    <w:lsdException w:name="Medium List 1 Accent 1" w:semiHidden="0" w:uiPriority="65" w:unhideWhenUsed="0"/>
-    <w:lsdException w:name="Revision" w:unhideWhenUsed="0"/>
-    <w:lsdException w:name="List Paragraph" w:semiHidden="0" w:uiPriority="34" w:unhideWhenUsed="0" w:qFormat="1"/>
-    <w:lsdException w:name="Quote" w:semiHidden="0" w:uiPriority="29" w:unhideWhenUsed="0" w:qFormat="1"/>
-    <w:lsdException w:name="Intense Quote" w:semiHidden="0" w:uiPriority="30" w:unhideWhenUsed="0" w:qFormat="1"/>
-    <w:lsdException w:name="Medium List 2 Accent 1" w:semiHidden="0" w:uiPriority="66" w:unhideWhenUsed="0"/>
-    <w:lsdException w:name="Medium Grid 1 Accent 1" w:semiHidden="0" w:uiPriority="67" w:unhideWhenUsed="0"/>
-    <w:lsdException w:name="Medium Grid 2 Accent 1" w:semiHidden="0" w:uiPriority="68" w:unhideWhenUsed="0"/>
-    <w:lsdException w:name="Medium Grid 3 Accent 1" w:semiHidden="0" w:uiPriority="69" w:unhideWhenUsed="0"/>
-    <w:lsdException w:name="Dark List Accent 1" w:semiHidden="0" w:uiPriority="70" w:unhideWhenUsed="0"/>
-    <w:lsdException w:name="Colorful Shading Accent 1" w:semiHidden="0" w:uiPriority="71" w:unhideWhenUsed="0"/>
-    <w:lsdException w:name="Colorful List Accent 1" w:semiHidden="0" w:uiPriority="72" w:unhideWhenUsed="0"/>
-    <w:lsdException w:name="Colorful Grid Accent 1" w:semiHidden="0" w:uiPriority="73" w:unhideWhenUsed="0"/>
-    <w:lsdException w:name="Light Shading Accent 2" w:semiHidden="0" w:uiPriority="60" w:unhideWhenUsed="0"/>
-    <w:lsdException w:name="Light List Accent 2" w:semiHidden="0" w:uiPriority="61" w:unhideWhenUsed="0"/>
-    <w:lsdException w:name="Light Grid Accent 2" w:semiHidden="0" w:uiPriority="62" w:unhideWhenUsed="0"/>
-    <w:lsdException w:name="Medium Shading 1 Accent 2" w:semiHidden="0" w:uiPriority="63" w:unhideWhenUsed="0"/>
-    <w:lsdException w:name="Medium Shading 2 Accent 2" w:semiHidden="0" w:uiPriority="64" w:unhideWhenUsed="0"/>
-    <w:lsdException w:name="Medium List 1 Accent 2" w:semiHidden="0" w:uiPriority="65" w:unhideWhenUsed="0"/>
-    <w:lsdException w:name="Medium List 2 Accent 2" w:semiHidden="0" w:uiPriority="66" w:unhideWhenUsed="0"/>
-    <w:lsdException w:name="Medium Grid 1 Accent 2" w:semiHidden="0" w:uiPriority="67" w:unhideWhenUsed="0"/>
-    <w:lsdException w:name="Medium Grid 2 Accent 2" w:semiHidden="0" w:uiPriority="68" w:unhideWhenUsed="0"/>
-    <w:lsdException w:name="Medium Grid 3 Accent 2" w:semiHidden="0" w:uiPriority="69" w:unhideWhenUsed="0"/>
-    <w:lsdException w:name="Dark List Accent 2" w:semiHidden="0" w:uiPriority="70" w:unhideWhenUsed="0"/>
-    <w:lsdException w:name="Colorful Shading Accent 2" w:semiHidden="0" w:uiPriority="71" w:unhideWhenUsed="0"/>
-    <w:lsdException w:name="Colorful List Accent 2" w:semiHidden="0" w:uiPriority="72" w:unhideWhenUsed="0"/>
-    <w:lsdException w:name="Colorful Grid Accent 2" w:semiHidden="0" w:uiPriority="73" w:unhideWhenUsed="0"/>
-    <w:lsdException w:name="Light Shading Accent 3" w:semiHidden="0" w:uiPriority="60" w:unhideWhenUsed="0"/>
-    <w:lsdException w:name="Light List Accent 3" w:semiHidden="0" w:uiPriority="61" w:unhideWhenUsed="0"/>
-    <w:lsdException w:name="Light Grid Accent 3" w:semiHidden="0" w:uiPriority="62" w:unhideWhenUsed="0"/>
-    <w:lsdException w:name="Medium Shading 1 Accent 3" w:semiHidden="0" w:uiPriority="63" w:unhideWhenUsed="0"/>
-    <w:lsdException w:name="Medium Shading 2 Accent 3" w:semiHidden="0" w:uiPriority="64" w:unhideWhenUsed="0"/>
-    <w:lsdException w:name="Medium List 1 Accent 3" w:semiHidden="0" w:uiPriority="65" w:unhideWhenUsed="0"/>
-    <w:lsdException w:name="Medium List 2 Accent 3" w:semiHidden="0" w:uiPriority="66" w:unhideWhenUsed="0"/>
-    <w:lsdException w:name="Medium Grid 1 Accent 3" w:semiHidden="0" w:uiPriority="67" w:unhideWhenUsed="0"/>
-    <w:lsdException w:name="Medium Grid 2 Accent 3" w:semiHidden="0" w:uiPriority="68" w:unhideWhenUsed="0"/>
-    <w:lsdException w:name="Medium Grid 3 Accent 3" w:semiHidden="0" w:uiPriority="69" w:unhideWhenUsed="0"/>
-    <w:lsdException w:name="Dark List Accent 3" w:semiHidden="0" w:uiPriority="70" w:unhideWhenUsed="0"/>
-    <w:lsdException w:name="Colorful Shading Accent 3" w:semiHidden="0" w:uiPriority="71" w:unhideWhenUsed="0"/>
-    <w:lsdException w:name="Colorful List Accent 3" w:semiHidden="0" w:uiPriority="72" w:unhideWhenUsed="0"/>
-    <w:lsdException w:name="Colorful Grid Accent 3" w:semiHidden="0" w:uiPriority="73" w:unhideWhenUsed="0"/>
-    <w:lsdException w:name="Light Shading Accent 4" w:semiHidden="0" w:uiPriority="60" w:unhideWhenUsed="0"/>
-    <w:lsdException w:name="Light List Accent 4" w:semiHidden="0" w:uiPriority="61" w:unhideWhenUsed="0"/>
-    <w:lsdException w:name="Light Grid Accent 4" w:semiHidden="0" w:uiPriority="62" w:unhideWhenUsed="0"/>
-    <w:lsdException w:name="Medium Shading 1 Accent 4" w:semiHidden="0" w:uiPriority="63" w:unhideWhenUsed="0"/>
-    <w:lsdException w:name="Medium Shading 2 Accent 4" w:semiHidden="0" w:uiPriority="64" w:unhideWhenUsed="0"/>
-    <w:lsdException w:name="Medium List 1 Accent 4" w:semiHidden="0" w:uiPriority="65" w:unhideWhenUsed="0"/>
-    <w:lsdException w:name="Medium List 2 Accent 4" w:semiHidden="0" w:uiPriority="66" w:unhideWhenUsed="0"/>
-    <w:lsdException w:name="Medium Grid 1 Accent 4" w:semiHidden="0" w:uiPriority="67" w:unhideWhenUsed="0"/>
-    <w:lsdException w:name="Medium Grid 2 Accent 4" w:semiHidden="0" w:uiPriority="68" w:unhideWhenUsed="0"/>
-    <w:lsdException w:name="Medium Grid 3 Accent 4" w:semiHidden="0" w:uiPriority="69" w:unhideWhenUsed="0"/>
-    <w:lsdException w:name="Dark List Accent 4" w:semiHidden="0" w:uiPriority="70" w:unhideWhenUsed="0"/>
-    <w:lsdException w:name="Colorful Shading Accent 4" w:semiHidden="0" w:uiPriority="71" w:unhideWhenUsed="0"/>
-    <w:lsdException w:name="Colorful List Accent 4" w:semiHidden="0" w:uiPriority="72" w:unhideWhenUsed="0"/>
-    <w:lsdException w:name="Colorful Grid Accent 4" w:semiHidden="0" w:uiPriority="73" w:unhideWhenUsed="0"/>
-    <w:lsdException w:name="Light Shading Accent 5" w:semiHidden="0" w:uiPriority="60" w:unhideWhenUsed="0"/>
-    <w:lsdException w:name="Light List Accent 5" w:semiHidden="0" w:uiPriority="61" w:unhideWhenUsed="0"/>
-    <w:lsdException w:name="Light Grid Accent 5" w:semiHidden="0" w:uiPriority="62" w:unhideWhenUsed="0"/>
-    <w:lsdException w:name="Medium Shading 1 Accent 5" w:semiHidden="0" w:uiPriority="63" w:unhideWhenUsed="0"/>
-    <w:lsdException w:name="Medium Shading 2 Accent 5" w:semiHidden="0" w:uiPriority="64" w:unhideWhenUsed="0"/>
-    <w:lsdException w:name="Medium List 1 Accent 5" w:semiHidden="0" w:uiPriority="65" w:unhideWhenUsed="0"/>
-    <w:lsdException w:name="Medium List 2 Accent 5" w:semiHidden="0" w:uiPriority="66" w:unhideWhenUsed="0"/>
-    <w:lsdException w:name="Medium Grid 1 Accent 5" w:semiHidden="0" w:uiPriority="67" w:unhideWhenUsed="0"/>
-    <w:lsdException w:name="Medium Grid 2 Accent 5" w:semiHidden="0" w:uiPriority="68" w:unhideWhenUsed="0"/>
-    <w:lsdException w:name="Medium Grid 3 Accent 5" w:semiHidden="0" w:uiPriority="69" w:unhideWhenUsed="0"/>
-    <w:lsdException w:name="Dark List Accent 5" w:semiHidden="0" w:uiPriority="70" w:unhideWhenUsed="0"/>
-    <w:lsdException w:name="Colorful Shading Accent 5" w:semiHidden="0" w:uiPriority="71" w:unhideWhenUsed="0"/>
-    <w:lsdException w:name="Colorful List Accent 5" w:semiHidden="0" w:uiPriority="72" w:unhideWhenUsed="0"/>
-    <w:lsdException w:name="Colorful Grid Accent 5" w:semiHidden="0" w:uiPriority="73" w:unhideWhenUsed="0"/>
-    <w:lsdException w:name="Light Shading Accent 6" w:semiHidden="0" w:uiPriority="60" w:unhideWhenUsed="0"/>
-    <w:lsdException w:name="Light List Accent 6" w:semiHidden="0" w:uiPriority="61" w:unhideWhenUsed="0"/>
-    <w:lsdException w:name="Light Grid Accent 6" w:semiHidden="0" w:uiPriority="62" w:unhideWhenUsed="0"/>
-    <w:lsdException w:name="Medium Shading 1 Accent 6" w:semiHidden="0" w:uiPriority="63" w:unhideWhenUsed="0"/>
-    <w:lsdException w:name="Medium Shading 2 Accent 6" w:semiHidden="0" w:uiPriority="64" w:unhideWhenUsed="0"/>
-    <w:lsdException w:name="Medium List 1 Accent 6" w:semiHidden="0" w:uiPriority="65" w:unhideWhenUsed="0"/>
-    <w:lsdException w:name="Medium List 2 Accent 6" w:semiHidden="0" w:uiPriority="66" w:unhideWhenUsed="0"/>
-    <w:lsdException w:name="Medium Grid 1 Accent 6" w:semiHidden="0" w:uiPriority="67" w:unhideWhenUsed="0"/>
-    <w:lsdException w:name="Medium Grid 2 Accent 6" w:semiHidden="0" w:uiPriority="68" w:unhideWhenUsed="0"/>
-    <w:lsdException w:name="Medium Grid 3 Accent 6" w:semiHidden="0" w:uiPriority="69" w:unhideWhenUsed="0"/>
-    <w:lsdException w:name="Dark List Accent 6" w:semiHidden="0" w:uiPriority="70" w:unhideWhenUsed="0"/>
-    <w:lsdException w:name="Colorful Shading Accent 6" w:semiHidden="0" w:uiPriority="71" w:unhideWhenUsed="0"/>
-    <w:lsdException w:name="Colorful List Accent 6" w:semiHidden="0" w:uiPriority="72" w:unhideWhenUsed="0"/>
-    <w:lsdException w:name="Colorful Grid Accent 6" w:semiHidden="0" w:uiPriority="73" w:unhideWhenUsed="0"/>
-    <w:lsdException w:name="Subtle Emphasis" w:semiHidden="0" w:uiPriority="19" w:unhideWhenUsed="0" w:qFormat="1"/>
-    <w:lsdException w:name="Intense Emphasis" w:semiHidden="0" w:uiPriority="21" w:unhideWhenUsed="0" w:qFormat="1"/>
-    <w:lsdException w:name="Subtle Reference" w:semiHidden="0" w:uiPriority="31" w:unhideWhenUsed="0" w:qFormat="1"/>
-    <w:lsdException w:name="Intense Reference" w:semiHidden="0" w:uiPriority="32" w:unhideWhenUsed="0" w:qFormat="1"/>
-    <w:lsdException w:name="Book Title" w:semiHidden="0" w:uiPriority="33" w:unhideWhenUsed="0" w:qFormat="1"/>
-    <w:lsdException w:name="Bibliography" w:uiPriority="37"/>
-    <w:lsdException w:name="TOC Heading" w:uiPriority="39" w:qFormat="1"/>
-  </w:latentStyles>
-  <w:style w:type="paragraph" w:default="1" w:styleId="Normal">
-    <w:name w:val="Normal"/>
-    <w:qFormat/>
-    <w:rsid w:val="00D93BC1"/>
-    <w:pPr>
-      <w:spacing w:after="200" w:line="276" w:lineRule="auto"/>
-      <w:jc w:val="both"/>
-    </w:pPr>
-    <w:rPr>
-      <w:lang w:val="en-US"/>
-    </w:rPr>
-  </w:style>
-  <w:style w:type="paragraph" w:styleId="Heading1">
-    <w:name w:val="heading 1"/>
-    <w:basedOn w:val="Normal"/>
-    <w:next w:val="Normal"/>
-    <w:link w:val="Heading1Char"/>
-    <w:uiPriority w:val="9"/>
-    <w:qFormat/>
-    <w:rsid w:val="00D5349A"/>
-    <w:pPr>
-      <w:keepNext/>
-      <w:keepLines/>
-      <w:spacing w:before="240" w:after="0"/>
-      <w:outlineLvl w:val="0"/>
-    </w:pPr>
-    <w:rPr>
-      <w:rFonts w:asciiTheme="majorHAnsi" w:eastAsiaTheme="majorEastAsia" w:hAnsiTheme="majorHAnsi" w:cstheme="majorBidi"/>
-      <w:b/>
-      <w:sz w:val="32"/>
-      <w:szCs w:val="32"/>
-    </w:rPr>
-  </w:style>
-  <w:style w:type="paragraph" w:styleId="Heading2">
-    <w:name w:val="heading 2"/>
-    <w:basedOn w:val="Normal"/>
-    <w:next w:val="Normal"/>
-    <w:link w:val="Heading2Char"/>
-    <w:uiPriority w:val="9"/>
-    <w:unhideWhenUsed/>
-    <w:qFormat/>
-    <w:rsid w:val="00D5349A"/>
-    <w:pPr>
-      <w:keepNext/>
-      <w:keepLines/>
-      <w:spacing w:before="40" w:after="0"/>
-      <w:outlineLvl w:val="1"/>
-    </w:pPr>
-    <w:rPr>
-      <w:rFonts w:asciiTheme="majorHAnsi" w:eastAsiaTheme="majorEastAsia" w:hAnsiTheme="majorHAnsi" w:cstheme="majorBidi"/>
-      <w:b/>
-      <w:color w:val="000000" w:themeColor="text1"/>
-      <w:sz w:val="28"/>
-      <w:szCs w:val="26"/>
-    </w:rPr>
-  </w:style>
-  <w:style w:type="paragraph" w:styleId="Heading3">
-    <w:name w:val="heading 3"/>
-    <w:basedOn w:val="Normal"/>
-    <w:next w:val="Normal"/>
-    <w:link w:val="Heading3Char"/>
-    <w:uiPriority w:val="9"/>
-    <w:unhideWhenUsed/>
-    <w:qFormat/>
-    <w:rsid w:val="00D66FEE"/>
-    <w:pPr>
-      <w:keepNext/>
-      <w:keepLines/>
-      <w:spacing w:before="40" w:after="0"/>
-      <w:outlineLvl w:val="2"/>
-    </w:pPr>
-    <w:rPr>
-      <w:rFonts w:asciiTheme="majorHAnsi" w:eastAsiaTheme="majorEastAsia" w:hAnsiTheme="majorHAnsi" w:cstheme="majorBidi"/>
-      <w:b/>
-      <w:sz w:val="26"/>
-      <w:szCs w:val="24"/>
-    </w:rPr>
-  </w:style>
-  <w:style w:type="character" w:default="1" w:styleId="DefaultParagraphFont">
-    <w:name w:val="Default Paragraph Font"/>
-    <w:uiPriority w:val="1"/>
-    <w:semiHidden/>
-    <w:unhideWhenUsed/>
-  </w:style>
-  <w:style w:type="table" w:default="1" w:styleId="TableNormal">
-    <w:name w:val="Normal Table"/>
-    <w:uiPriority w:val="99"/>
-    <w:semiHidden/>
-    <w:unhideWhenUsed/>
-    <w:tblPr>
-      <w:tblInd w:w="0" w:type="dxa"/>
-      <w:tblCellMar>
-        <w:top w:w="0" w:type="dxa"/>
-        <w:left w:w="108" w:type="dxa"/>
-        <w:bottom w:w="0" w:type="dxa"/>
-        <w:right w:w="108" w:type="dxa"/>
-      </w:tblCellMar>
-    </w:tblPr>
-  </w:style>
-  <w:style w:type="numbering" w:default="1" w:styleId="NoList">
-    <w:name w:val="No List"/>
-    <w:uiPriority w:val="99"/>
-    <w:semiHidden/>
-    <w:unhideWhenUsed/>
-  </w:style>
-  <w:style w:type="character" w:customStyle="1" w:styleId="Heading1Char">
-    <w:name w:val="Heading 1 Char"/>
-    <w:basedOn w:val="DefaultParagraphFont"/>
-    <w:link w:val="Heading1"/>
-    <w:uiPriority w:val="9"/>
-    <w:rsid w:val="00D5349A"/>
-    <w:rPr>
-      <w:rFonts w:asciiTheme="majorHAnsi" w:eastAsiaTheme="majorEastAsia" w:hAnsiTheme="majorHAnsi" w:cstheme="majorBidi"/>
-      <w:b/>
-      <w:sz w:val="32"/>
-      <w:szCs w:val="32"/>
-      <w:lang w:val="en-US"/>
-    </w:rPr>
-  </w:style>
-  <w:style w:type="paragraph" w:styleId="TOCHeading">
-    <w:name w:val="TOC Heading"/>
-    <w:basedOn w:val="Heading1"/>
-    <w:next w:val="Normal"/>
-    <w:uiPriority w:val="39"/>
-    <w:unhideWhenUsed/>
-    <w:qFormat/>
-    <w:rsid w:val="00D5349A"/>
-    <w:pPr>
-      <w:spacing w:line="259" w:lineRule="auto"/>
-      <w:outlineLvl w:val="9"/>
-    </w:pPr>
-  </w:style>
-  <w:style w:type="character" w:customStyle="1" w:styleId="Heading2Char">
-    <w:name w:val="Heading 2 Char"/>
-    <w:basedOn w:val="DefaultParagraphFont"/>
-    <w:link w:val="Heading2"/>
-    <w:uiPriority w:val="9"/>
-    <w:rsid w:val="00D5349A"/>
-    <w:rPr>
-      <w:rFonts w:asciiTheme="majorHAnsi" w:eastAsiaTheme="majorEastAsia" w:hAnsiTheme="majorHAnsi" w:cstheme="majorBidi"/>
-      <w:b/>
-      <w:color w:val="000000" w:themeColor="text1"/>
-      <w:sz w:val="28"/>
-      <w:szCs w:val="26"/>
-      <w:lang w:val="en-US"/>
-    </w:rPr>
-  </w:style>
-  <w:style w:type="paragraph" w:styleId="TOC1">
-    <w:name w:val="toc 1"/>
-    <w:basedOn w:val="Normal"/>
-    <w:next w:val="Normal"/>
-    <w:autoRedefine/>
-    <w:uiPriority w:val="39"/>
-    <w:unhideWhenUsed/>
-    <w:rsid w:val="00A17CC2"/>
-    <w:pPr>
-      <w:spacing w:after="100"/>
-    </w:pPr>
-  </w:style>
-  <w:style w:type="paragraph" w:styleId="TOC2">
-    <w:name w:val="toc 2"/>
-    <w:basedOn w:val="Normal"/>
-    <w:next w:val="Normal"/>
-    <w:autoRedefine/>
-    <w:uiPriority w:val="39"/>
-    <w:unhideWhenUsed/>
-    <w:rsid w:val="00A17CC2"/>
-    <w:pPr>
-      <w:spacing w:after="100"/>
-      <w:ind w:left="220"/>
-    </w:pPr>
-  </w:style>
-  <w:style w:type="character" w:styleId="Hyperlink">
-    <w:name w:val="Hyperlink"/>
-    <w:basedOn w:val="DefaultParagraphFont"/>
-    <w:uiPriority w:val="99"/>
-    <w:unhideWhenUsed/>
-    <w:rsid w:val="00A17CC2"/>
-    <w:rPr>
-      <w:color w:val="0563C1" w:themeColor="hyperlink"/>
-      <w:u w:val="single"/>
-    </w:rPr>
-  </w:style>
-  <w:style w:type="paragraph" w:styleId="Caption">
-    <w:name w:val="caption"/>
-    <w:basedOn w:val="Normal"/>
-    <w:next w:val="Normal"/>
-    <w:uiPriority w:val="35"/>
-    <w:unhideWhenUsed/>
-    <w:qFormat/>
-    <w:rsid w:val="00D93BC1"/>
-    <w:pPr>
-      <w:spacing w:line="240" w:lineRule="auto"/>
-    </w:pPr>
-    <w:rPr>
-      <w:i/>
-      <w:iCs/>
-      <w:color w:val="44546A" w:themeColor="text2"/>
-      <w:sz w:val="18"/>
-      <w:szCs w:val="18"/>
-    </w:rPr>
-  </w:style>
-  <w:style w:type="character" w:styleId="PlaceholderText">
-    <w:name w:val="Placeholder Text"/>
-    <w:basedOn w:val="DefaultParagraphFont"/>
-    <w:uiPriority w:val="99"/>
-    <w:semiHidden/>
-    <w:rsid w:val="00D93BC1"/>
-    <w:rPr>
-      <w:color w:val="808080"/>
-    </w:rPr>
-  </w:style>
-  <w:style w:type="paragraph" w:styleId="BalloonText">
-    <w:name w:val="Balloon Text"/>
-    <w:basedOn w:val="Normal"/>
-    <w:link w:val="BalloonTextChar"/>
-    <w:uiPriority w:val="99"/>
-    <w:semiHidden/>
-    <w:unhideWhenUsed/>
-    <w:rsid w:val="0017259C"/>
-    <w:pPr>
-      <w:spacing w:after="0" w:line="240" w:lineRule="auto"/>
-    </w:pPr>
-    <w:rPr>
-      <w:rFonts w:ascii="Tahoma" w:hAnsi="Tahoma" w:cs="Tahoma"/>
-      <w:sz w:val="16"/>
-      <w:szCs w:val="16"/>
-    </w:rPr>
-  </w:style>
-  <w:style w:type="character" w:customStyle="1" w:styleId="BalloonTextChar">
-    <w:name w:val="Balloon Text Char"/>
-    <w:basedOn w:val="DefaultParagraphFont"/>
-    <w:link w:val="BalloonText"/>
-    <w:uiPriority w:val="99"/>
-    <w:semiHidden/>
-    <w:rsid w:val="0017259C"/>
-    <w:rPr>
-      <w:rFonts w:ascii="Tahoma" w:hAnsi="Tahoma" w:cs="Tahoma"/>
-      <w:sz w:val="16"/>
-      <w:szCs w:val="16"/>
-      <w:lang w:val="en-US"/>
-    </w:rPr>
-  </w:style>
-  <w:style w:type="table" w:styleId="TableGrid">
-    <w:name w:val="Table Grid"/>
-    <w:basedOn w:val="TableNormal"/>
-    <w:uiPriority w:val="59"/>
-    <w:unhideWhenUsed/>
-    <w:rsid w:val="0017259C"/>
-    <w:pPr>
-      <w:spacing w:after="0" w:line="240" w:lineRule="auto"/>
-    </w:pPr>
-    <w:tblPr>
-      <w:tblInd w:w="0" w:type="dxa"/>
-      <w:tblBorders>
-        <w:top w:val="single" w:sz="4" w:space="0" w:color="auto"/>
-        <w:left w:val="single" w:sz="4" w:space="0" w:color="auto"/>
-        <w:bottom w:val="single" w:sz="4" w:space="0" w:color="auto"/>
-        <w:right w:val="single" w:sz="4" w:space="0" w:color="auto"/>
-        <w:insideH w:val="single" w:sz="4" w:space="0" w:color="auto"/>
-        <w:insideV w:val="single" w:sz="4" w:space="0" w:color="auto"/>
-      </w:tblBorders>
-      <w:tblCellMar>
-        <w:top w:w="0" w:type="dxa"/>
-        <w:left w:w="108" w:type="dxa"/>
-        <w:bottom w:w="0" w:type="dxa"/>
-        <w:right w:w="108" w:type="dxa"/>
-      </w:tblCellMar>
     </w:tblPr>
   </w:style>
   <w:style w:type="character" w:customStyle="1" w:styleId="Heading3Char">
@@ -7239,7 +7106,7 @@
   <a:extraClrSchemeLst/>
   <a:extLst>
     <a:ext uri="{05A4C25C-085E-4340-85A3-A5531E510DB2}">
-      <thm15:themeFamily xmlns:thm15="http://schemas.microsoft.com/office/thememl/2012/main" xmlns="" name="Office Theme" id="{62F939B6-93AF-4DB8-9C6B-D6C7DFDC589F}" vid="{4A3C46E8-61CC-4603-A589-7422A47A8E4A}"/>
+      <thm15:themeFamily xmlns:thm15="http://schemas.microsoft.com/office/thememl/2012/main" name="Office Theme" id="{62F939B6-93AF-4DB8-9C6B-D6C7DFDC589F}" vid="{4A3C46E8-61CC-4603-A589-7422A47A8E4A}"/>
     </a:ext>
   </a:extLst>
 </a:theme>
@@ -7250,7 +7117,7 @@
 </file>
 
 <file path=customXml/itemProps1.xml><?xml version="1.0" encoding="utf-8"?>
-<ds:datastoreItem xmlns:ds="http://schemas.openxmlformats.org/officeDocument/2006/customXml" ds:itemID="{539F5289-38AC-40D7-94FB-C0EE99B02533}">
+<ds:datastoreItem xmlns:ds="http://schemas.openxmlformats.org/officeDocument/2006/customXml" ds:itemID="{1FC2919C-8534-478F-A3FC-CA1D32A51751}">
   <ds:schemaRefs>
     <ds:schemaRef ds:uri="http://schemas.openxmlformats.org/officeDocument/2006/bibliography"/>
   </ds:schemaRefs>

</xml_diff>

<commit_message>
Conclusion, table of contents are done. Converted the report to pdf format
</commit_message>
<xml_diff>
--- a/EE463_Project3_Team1_Report.docx
+++ b/EE463_Project3_Team1_Report.docx
@@ -329,7 +329,12 @@
             <w:pStyle w:val="TOCHeading"/>
           </w:pPr>
           <w:r>
-            <w:t>Table of Contents</w:t>
+            <w:t>Table of Co</w:t>
+          </w:r>
+          <w:bookmarkStart w:id="0" w:name="_GoBack"/>
+          <w:bookmarkEnd w:id="0"/>
+          <w:r>
+            <w:t>ntents</w:t>
           </w:r>
         </w:p>
         <w:p>
@@ -340,7 +345,9 @@
               <w:tab w:val="right" w:leader="dot" w:pos="9062"/>
             </w:tabs>
             <w:rPr>
+              <w:rFonts w:eastAsiaTheme="minorEastAsia"/>
               <w:noProof/>
+              <w:lang w:val="tr-TR" w:eastAsia="tr-TR"/>
             </w:rPr>
           </w:pPr>
           <w:r>
@@ -367,7 +374,7 @@
             </w:rPr>
             <w:fldChar w:fldCharType="separate"/>
           </w:r>
-          <w:hyperlink w:anchor="_Toc534370712" w:history="1">
+          <w:hyperlink w:anchor="_Toc534474436" w:history="1">
             <w:r>
               <w:rPr>
                 <w:rStyle w:val="Hyperlink"/>
@@ -377,7 +384,9 @@
             </w:r>
             <w:r>
               <w:rPr>
-                <w:noProof/>
+                <w:rFonts w:eastAsiaTheme="minorEastAsia"/>
+                <w:noProof/>
+                <w:lang w:val="tr-TR" w:eastAsia="tr-TR"/>
               </w:rPr>
               <w:tab/>
             </w:r>
@@ -407,7 +416,7 @@
                 <w:noProof/>
                 <w:webHidden/>
               </w:rPr>
-              <w:instrText xml:space="preserve"> PAGEREF _Toc534370712 \h </w:instrText>
+              <w:instrText xml:space="preserve"> PAGEREF _Toc534474436 \h </w:instrText>
             </w:r>
             <w:r>
               <w:rPr>
@@ -446,10 +455,12 @@
               <w:tab w:val="right" w:leader="dot" w:pos="9062"/>
             </w:tabs>
             <w:rPr>
+              <w:rFonts w:eastAsiaTheme="minorEastAsia"/>
               <w:noProof/>
+              <w:lang w:val="tr-TR" w:eastAsia="tr-TR"/>
             </w:rPr>
           </w:pPr>
-          <w:hyperlink w:anchor="_Toc534370713" w:history="1">
+          <w:hyperlink w:anchor="_Toc534474437" w:history="1">
             <w:r>
               <w:rPr>
                 <w:rStyle w:val="Hyperlink"/>
@@ -459,7 +470,9 @@
             </w:r>
             <w:r>
               <w:rPr>
-                <w:noProof/>
+                <w:rFonts w:eastAsiaTheme="minorEastAsia"/>
+                <w:noProof/>
+                <w:lang w:val="tr-TR" w:eastAsia="tr-TR"/>
               </w:rPr>
               <w:tab/>
             </w:r>
@@ -489,7 +502,7 @@
                 <w:noProof/>
                 <w:webHidden/>
               </w:rPr>
-              <w:instrText xml:space="preserve"> PAGEREF _Toc534370713 \h </w:instrText>
+              <w:instrText xml:space="preserve"> PAGEREF _Toc534474437 \h </w:instrText>
             </w:r>
             <w:r>
               <w:rPr>
@@ -527,10 +540,12 @@
               <w:tab w:val="right" w:leader="dot" w:pos="9062"/>
             </w:tabs>
             <w:rPr>
+              <w:rFonts w:eastAsiaTheme="minorEastAsia"/>
               <w:noProof/>
+              <w:lang w:val="tr-TR" w:eastAsia="tr-TR"/>
             </w:rPr>
           </w:pPr>
-          <w:hyperlink w:anchor="_Toc534370714" w:history="1">
+          <w:hyperlink w:anchor="_Toc534474438" w:history="1">
             <w:r>
               <w:rPr>
                 <w:rStyle w:val="Hyperlink"/>
@@ -557,7 +572,7 @@
                 <w:noProof/>
                 <w:webHidden/>
               </w:rPr>
-              <w:instrText xml:space="preserve"> PAGEREF _Toc534370714 \h </w:instrText>
+              <w:instrText xml:space="preserve"> PAGEREF _Toc534474438 \h </w:instrText>
             </w:r>
             <w:r>
               <w:rPr>
@@ -595,10 +610,12 @@
               <w:tab w:val="right" w:leader="dot" w:pos="9062"/>
             </w:tabs>
             <w:rPr>
+              <w:rFonts w:eastAsiaTheme="minorEastAsia"/>
               <w:noProof/>
+              <w:lang w:val="tr-TR" w:eastAsia="tr-TR"/>
             </w:rPr>
           </w:pPr>
-          <w:hyperlink w:anchor="_Toc534370715" w:history="1">
+          <w:hyperlink w:anchor="_Toc534474439" w:history="1">
             <w:r>
               <w:rPr>
                 <w:rStyle w:val="Hyperlink"/>
@@ -625,7 +642,7 @@
                 <w:noProof/>
                 <w:webHidden/>
               </w:rPr>
-              <w:instrText xml:space="preserve"> PAGEREF _Toc534370715 \h </w:instrText>
+              <w:instrText xml:space="preserve"> PAGEREF _Toc534474439 \h </w:instrText>
             </w:r>
             <w:r>
               <w:rPr>
@@ -645,7 +662,7 @@
                 <w:noProof/>
                 <w:webHidden/>
               </w:rPr>
-              <w:t>3</w:t>
+              <w:t>6</w:t>
             </w:r>
             <w:r>
               <w:rPr>
@@ -663,16 +680,86 @@
               <w:tab w:val="right" w:leader="dot" w:pos="9062"/>
             </w:tabs>
             <w:rPr>
+              <w:rFonts w:eastAsiaTheme="minorEastAsia"/>
+              <w:noProof/>
+              <w:lang w:val="tr-TR" w:eastAsia="tr-TR"/>
+            </w:rPr>
+          </w:pPr>
+          <w:hyperlink w:anchor="_Toc534474440" w:history="1">
+            <w:r>
+              <w:rPr>
+                <w:rStyle w:val="Hyperlink"/>
+                <w:noProof/>
+              </w:rPr>
+              <w:t>QUESTION 3: Boost Converter (Webench)</w:t>
+            </w:r>
+            <w:r>
+              <w:rPr>
+                <w:noProof/>
+                <w:webHidden/>
+              </w:rPr>
+              <w:tab/>
+            </w:r>
+            <w:r>
+              <w:rPr>
+                <w:noProof/>
+                <w:webHidden/>
+              </w:rPr>
+              <w:fldChar w:fldCharType="begin"/>
+            </w:r>
+            <w:r>
+              <w:rPr>
+                <w:noProof/>
+                <w:webHidden/>
+              </w:rPr>
+              <w:instrText xml:space="preserve"> PAGEREF _Toc534474440 \h </w:instrText>
+            </w:r>
+            <w:r>
+              <w:rPr>
+                <w:noProof/>
+                <w:webHidden/>
+              </w:rPr>
+            </w:r>
+            <w:r>
+              <w:rPr>
+                <w:noProof/>
+                <w:webHidden/>
+              </w:rPr>
+              <w:fldChar w:fldCharType="separate"/>
+            </w:r>
+            <w:r>
+              <w:rPr>
+                <w:noProof/>
+                <w:webHidden/>
+              </w:rPr>
+              <w:t>10</w:t>
+            </w:r>
+            <w:r>
+              <w:rPr>
+                <w:noProof/>
+                <w:webHidden/>
+              </w:rPr>
+              <w:fldChar w:fldCharType="end"/>
+            </w:r>
+          </w:hyperlink>
+        </w:p>
+        <w:p>
+          <w:pPr>
+            <w:pStyle w:val="TOC3"/>
+            <w:tabs>
+              <w:tab w:val="right" w:leader="dot" w:pos="9062"/>
+            </w:tabs>
+            <w:rPr>
               <w:noProof/>
             </w:rPr>
           </w:pPr>
-          <w:hyperlink w:anchor="_Toc534370716" w:history="1">
+          <w:hyperlink w:anchor="_Toc534474441" w:history="1">
             <w:r>
               <w:rPr>
                 <w:rStyle w:val="Hyperlink"/>
                 <w:noProof/>
               </w:rPr>
-              <w:t>QUESTION 3: Boost Converter (Webench)</w:t>
+              <w:t>3.1) Design Strategy:</w:t>
             </w:r>
             <w:r>
               <w:rPr>
@@ -693,7 +780,7 @@
                 <w:noProof/>
                 <w:webHidden/>
               </w:rPr>
-              <w:instrText xml:space="preserve"> PAGEREF _Toc534370716 \h </w:instrText>
+              <w:instrText xml:space="preserve"> PAGEREF _Toc534474441 \h </w:instrText>
             </w:r>
             <w:r>
               <w:rPr>
@@ -713,7 +800,75 @@
                 <w:noProof/>
                 <w:webHidden/>
               </w:rPr>
-              <w:t>3</w:t>
+              <w:t>10</w:t>
+            </w:r>
+            <w:r>
+              <w:rPr>
+                <w:noProof/>
+                <w:webHidden/>
+              </w:rPr>
+              <w:fldChar w:fldCharType="end"/>
+            </w:r>
+          </w:hyperlink>
+        </w:p>
+        <w:p>
+          <w:pPr>
+            <w:pStyle w:val="TOC3"/>
+            <w:tabs>
+              <w:tab w:val="right" w:leader="dot" w:pos="9062"/>
+            </w:tabs>
+            <w:rPr>
+              <w:noProof/>
+            </w:rPr>
+          </w:pPr>
+          <w:hyperlink w:anchor="_Toc534474442" w:history="1">
+            <w:r>
+              <w:rPr>
+                <w:rStyle w:val="Hyperlink"/>
+                <w:noProof/>
+              </w:rPr>
+              <w:t>3.2) Most Advantageous Solution: TPS61088</w:t>
+            </w:r>
+            <w:r>
+              <w:rPr>
+                <w:noProof/>
+                <w:webHidden/>
+              </w:rPr>
+              <w:tab/>
+            </w:r>
+            <w:r>
+              <w:rPr>
+                <w:noProof/>
+                <w:webHidden/>
+              </w:rPr>
+              <w:fldChar w:fldCharType="begin"/>
+            </w:r>
+            <w:r>
+              <w:rPr>
+                <w:noProof/>
+                <w:webHidden/>
+              </w:rPr>
+              <w:instrText xml:space="preserve"> PAGEREF _Toc534474442 \h </w:instrText>
+            </w:r>
+            <w:r>
+              <w:rPr>
+                <w:noProof/>
+                <w:webHidden/>
+              </w:rPr>
+            </w:r>
+            <w:r>
+              <w:rPr>
+                <w:noProof/>
+                <w:webHidden/>
+              </w:rPr>
+              <w:fldChar w:fldCharType="separate"/>
+            </w:r>
+            <w:r>
+              <w:rPr>
+                <w:noProof/>
+                <w:webHidden/>
+              </w:rPr>
+              <w:t>11</w:t>
             </w:r>
             <w:r>
               <w:rPr>
@@ -732,10 +887,12 @@
               <w:tab w:val="right" w:leader="dot" w:pos="9062"/>
             </w:tabs>
             <w:rPr>
+              <w:rFonts w:eastAsiaTheme="minorEastAsia"/>
               <w:noProof/>
+              <w:lang w:val="tr-TR" w:eastAsia="tr-TR"/>
             </w:rPr>
           </w:pPr>
-          <w:hyperlink w:anchor="_Toc534370717" w:history="1">
+          <w:hyperlink w:anchor="_Toc534474443" w:history="1">
             <w:r>
               <w:rPr>
                 <w:rStyle w:val="Hyperlink"/>
@@ -745,7 +902,9 @@
             </w:r>
             <w:r>
               <w:rPr>
-                <w:noProof/>
+                <w:rFonts w:eastAsiaTheme="minorEastAsia"/>
+                <w:noProof/>
+                <w:lang w:val="tr-TR" w:eastAsia="tr-TR"/>
               </w:rPr>
               <w:tab/>
             </w:r>
@@ -775,7 +934,7 @@
                 <w:noProof/>
                 <w:webHidden/>
               </w:rPr>
-              <w:instrText xml:space="preserve"> PAGEREF _Toc534370717 \h </w:instrText>
+              <w:instrText xml:space="preserve"> PAGEREF _Toc534474443 \h </w:instrText>
             </w:r>
             <w:r>
               <w:rPr>
@@ -795,7 +954,7 @@
                 <w:noProof/>
                 <w:webHidden/>
               </w:rPr>
-              <w:t>3</w:t>
+              <w:t>15</w:t>
             </w:r>
             <w:r>
               <w:rPr>
@@ -813,10 +972,12 @@
               <w:tab w:val="right" w:leader="dot" w:pos="9062"/>
             </w:tabs>
             <w:rPr>
+              <w:rFonts w:eastAsiaTheme="minorEastAsia"/>
               <w:noProof/>
+              <w:lang w:val="tr-TR" w:eastAsia="tr-TR"/>
             </w:rPr>
           </w:pPr>
-          <w:hyperlink w:anchor="_Toc534370718" w:history="1">
+          <w:hyperlink w:anchor="_Toc534474444" w:history="1">
             <w:r>
               <w:rPr>
                 <w:rStyle w:val="Hyperlink"/>
@@ -844,7 +1005,7 @@
                 <w:noProof/>
                 <w:webHidden/>
               </w:rPr>
-              <w:instrText xml:space="preserve"> PAGEREF _Toc534370718 \h </w:instrText>
+              <w:instrText xml:space="preserve"> PAGEREF _Toc534474444 \h </w:instrText>
             </w:r>
             <w:r>
               <w:rPr>
@@ -864,7 +1025,7 @@
                 <w:noProof/>
                 <w:webHidden/>
               </w:rPr>
-              <w:t>3</w:t>
+              <w:t>16</w:t>
             </w:r>
             <w:r>
               <w:rPr>
@@ -908,12 +1069,12 @@
           <w:numId w:val="1"/>
         </w:numPr>
       </w:pPr>
-      <w:bookmarkStart w:id="0" w:name="_Toc534370712"/>
+      <w:bookmarkStart w:id="1" w:name="_Toc534474436"/>
       <w:r>
         <w:lastRenderedPageBreak/>
         <w:t>INTRODUCTION</w:t>
       </w:r>
-      <w:bookmarkEnd w:id="0"/>
+      <w:bookmarkEnd w:id="1"/>
     </w:p>
     <w:p>
       <w:pPr>
@@ -1180,22 +1341,22 @@
           <w:numId w:val="1"/>
         </w:numPr>
       </w:pPr>
-      <w:bookmarkStart w:id="1" w:name="_Toc534370713"/>
+      <w:bookmarkStart w:id="2" w:name="_Toc534474437"/>
       <w:r>
         <w:t>QUESTIONS</w:t>
       </w:r>
-      <w:bookmarkEnd w:id="1"/>
+      <w:bookmarkEnd w:id="2"/>
     </w:p>
     <w:p/>
     <w:p>
       <w:pPr>
         <w:pStyle w:val="Heading2"/>
       </w:pPr>
-      <w:bookmarkStart w:id="2" w:name="_Toc534370714"/>
+      <w:bookmarkStart w:id="3" w:name="_Toc534474438"/>
       <w:r>
         <w:t>QUESTION 1:  3-Phase Thyristor Converter</w:t>
       </w:r>
-      <w:bookmarkEnd w:id="2"/>
+      <w:bookmarkEnd w:id="3"/>
     </w:p>
     <w:p/>
     <w:p>
@@ -1644,11 +1805,11 @@
       <w:r>
         <w:t xml:space="preserve"> as -2.0474 and -3.7927, respectively. Note that transfer function of the controller is a little different than (1), since it is a discrete time PID controller block. Motor speed and reference speed comparison can be seen in Figure 1.4, and </w:t>
       </w:r>
-      <w:bookmarkStart w:id="3" w:name="_Hlk534398138"/>
+      <w:bookmarkStart w:id="4" w:name="_Hlk534398138"/>
       <w:r>
         <w:t>armature current, speed and torque waveforms</w:t>
       </w:r>
-      <w:bookmarkEnd w:id="3"/>
+      <w:bookmarkEnd w:id="4"/>
       <w:r>
         <w:t> </w:t>
       </w:r>
@@ -1985,11 +2146,11 @@
       <w:pPr>
         <w:pStyle w:val="Heading2"/>
       </w:pPr>
-      <w:bookmarkStart w:id="4" w:name="_Toc534370715"/>
+      <w:bookmarkStart w:id="5" w:name="_Toc534474439"/>
       <w:r>
         <w:t>QUESTION 2: Buck Converter</w:t>
       </w:r>
-      <w:bookmarkEnd w:id="4"/>
+      <w:bookmarkEnd w:id="5"/>
     </w:p>
     <w:p/>
     <w:p>
@@ -3774,7 +3935,7 @@
             <v:path o:extrusionok="f" gradientshapeok="t" o:connecttype="rect"/>
             <o:lock v:ext="edit" aspectratio="t"/>
           </v:shapetype>
-          <v:shape id="_x0000_i1025" type="#_x0000_t75" style="width:453pt;height:229.5pt">
+          <v:shape id="_x0000_i1025" type="#_x0000_t75" style="width:452.95pt;height:229.4pt">
             <v:imagedata r:id="rId20" o:title="q2-efficiency"/>
           </v:shape>
         </w:pict>
@@ -3868,7 +4029,7 @@
       <w:pPr>
         <w:pStyle w:val="Heading2"/>
       </w:pPr>
-      <w:bookmarkStart w:id="5" w:name="_Toc534370716"/>
+      <w:bookmarkStart w:id="6" w:name="_Toc534474440"/>
       <w:r>
         <w:t>QUESTION 3: Boost Converter (</w:t>
       </w:r>
@@ -3880,7 +4041,7 @@
       <w:r>
         <w:t>)</w:t>
       </w:r>
-      <w:bookmarkEnd w:id="5"/>
+      <w:bookmarkEnd w:id="6"/>
     </w:p>
     <w:p/>
     <w:p>
@@ -3989,10 +4150,18 @@
         <w:pStyle w:val="Heading3"/>
       </w:pPr>
       <w:r>
-        <w:t xml:space="preserve"> 3.1</w:t>
-      </w:r>
-      <w:r>
-        <w:t xml:space="preserve">) Design Strategy: </w:t>
+        <w:t xml:space="preserve"> </w:t>
+      </w:r>
+      <w:bookmarkStart w:id="7" w:name="_Toc534474441"/>
+      <w:r>
+        <w:t>3.1</w:t>
+      </w:r>
+      <w:r>
+        <w:t>) Design Strategy:</w:t>
+      </w:r>
+      <w:bookmarkEnd w:id="7"/>
+      <w:r>
+        <w:t xml:space="preserve"> </w:t>
       </w:r>
     </w:p>
     <w:p>
@@ -4159,11 +4328,11 @@
       <w:r>
         <w:t xml:space="preserve">  This converter is indicated with green. For our design, </w:t>
       </w:r>
-      <w:bookmarkStart w:id="6" w:name="_Hlk534457711"/>
+      <w:bookmarkStart w:id="8" w:name="_Hlk534457711"/>
       <w:r>
         <w:t>TPS61088</w:t>
       </w:r>
-      <w:bookmarkEnd w:id="6"/>
+      <w:bookmarkEnd w:id="8"/>
       <w:r>
         <w:t xml:space="preserve"> is selected.</w:t>
       </w:r>
@@ -4229,12 +4398,14 @@
       <w:pPr>
         <w:pStyle w:val="Heading3"/>
       </w:pPr>
+      <w:bookmarkStart w:id="9" w:name="_Toc534474442"/>
       <w:r>
         <w:t xml:space="preserve">3.2) Most Advantageous Solution: </w:t>
       </w:r>
       <w:r>
         <w:t>TPS61088</w:t>
       </w:r>
+      <w:bookmarkEnd w:id="9"/>
     </w:p>
     <w:p>
       <w:pPr>
@@ -5985,22 +6156,167 @@
           <w:numId w:val="1"/>
         </w:numPr>
       </w:pPr>
-      <w:bookmarkStart w:id="7" w:name="_Toc534370717"/>
+      <w:bookmarkStart w:id="10" w:name="_Toc534474443"/>
       <w:r>
         <w:lastRenderedPageBreak/>
         <w:t>CONCLUSION</w:t>
       </w:r>
-      <w:bookmarkEnd w:id="7"/>
+      <w:bookmarkEnd w:id="10"/>
       <w:r>
         <w:t xml:space="preserve"> </w:t>
       </w:r>
     </w:p>
-    <w:p>
-      <w:bookmarkStart w:id="8" w:name="_GoBack"/>
-      <w:bookmarkEnd w:id="8"/>
+    <w:p/>
+    <w:p>
+      <w:pPr>
+        <w:ind w:firstLine="360"/>
+      </w:pPr>
+      <w:r>
+        <w:t>In this project, controlling motor speed of a</w:t>
+      </w:r>
+      <w:r>
+        <w:t xml:space="preserve"> PM DC motor</w:t>
+      </w:r>
+      <w:r>
+        <w:t xml:space="preserve"> that</w:t>
+      </w:r>
+      <w:r>
+        <w:t xml:space="preserve"> is fed from a three-phase grid via a </w:t>
+      </w:r>
+      <w:r>
+        <w:t>three-phase</w:t>
+      </w:r>
+      <w:r>
+        <w:t xml:space="preserve"> full bridge (fully controlled) thyristor </w:t>
+      </w:r>
+      <w:r>
+        <w:t>rectifier</w:t>
+      </w:r>
+      <w:r>
+        <w:t xml:space="preserve"> is investigated in the first question. As controller a PI controller is used and tuning parameters of this controller is achieved via </w:t>
+      </w:r>
+      <w:r>
+        <w:t>Frequency Response Based Tuning Method</w:t>
+      </w:r>
+      <w:r>
+        <w:t xml:space="preserve"> of Simulink.</w:t>
+      </w:r>
+      <w:r>
+        <w:t xml:space="preserve"> It is observed that with </w:t>
+      </w:r>
+      <w:r>
+        <w:t xml:space="preserve">P controller </w:t>
+      </w:r>
+      <w:r>
+        <w:t>one</w:t>
+      </w:r>
+      <w:r>
+        <w:t xml:space="preserve"> cannot reach zero steady state error and with PI controller any amount of K</w:t>
+      </w:r>
+      <w:r>
+        <w:rPr>
+          <w:vertAlign w:val="subscript"/>
+        </w:rPr>
+        <w:t>I</w:t>
+      </w:r>
+      <w:r>
+        <w:t xml:space="preserve"> guarantees overshoot</w:t>
+      </w:r>
+      <w:r>
+        <w:t xml:space="preserve">. Also, </w:t>
+      </w:r>
+      <w:r>
+        <w:t>by gradually increasing the reference speed from zero</w:t>
+      </w:r>
+      <w:r>
+        <w:t xml:space="preserve"> to rated speed, a faster respond can be achieved.</w:t>
+      </w:r>
+    </w:p>
+    <w:p>
+      <w:pPr>
+        <w:ind w:firstLine="360"/>
+        <w:rPr>
+          <w:rFonts w:cstheme="minorHAnsi"/>
+        </w:rPr>
+      </w:pPr>
+      <w:r>
+        <w:t xml:space="preserve">In the second question, </w:t>
+      </w:r>
+      <w:r>
+        <w:t>a buck converter</w:t>
+      </w:r>
+      <w:r>
+        <w:t xml:space="preserve"> is designed with commercially available circuit elements. </w:t>
+      </w:r>
+      <w:r>
+        <w:rPr>
+          <w:rFonts w:cstheme="minorHAnsi"/>
+        </w:rPr>
+        <w:t>At the end</w:t>
+      </w:r>
+      <w:r>
+        <w:rPr>
+          <w:rFonts w:cstheme="minorHAnsi"/>
+        </w:rPr>
+        <w:t xml:space="preserve"> of the solution the designed </w:t>
+      </w:r>
+      <w:r>
+        <w:rPr>
+          <w:rFonts w:cstheme="minorHAnsi"/>
+        </w:rPr>
+        <w:t>converter is rather expensive but efficient</w:t>
+      </w:r>
+      <w:r>
+        <w:rPr>
+          <w:rFonts w:cstheme="minorHAnsi"/>
+        </w:rPr>
+        <w:t>.</w:t>
+      </w:r>
+    </w:p>
+    <w:p>
+      <w:pPr>
+        <w:ind w:firstLine="360"/>
+      </w:pPr>
+      <w:r>
+        <w:t xml:space="preserve">Finally, in the last question </w:t>
+      </w:r>
+      <w:r>
+        <w:t>a boost converter</w:t>
+      </w:r>
+      <w:r>
+        <w:t xml:space="preserve"> is designed to get the students familiar with </w:t>
+      </w:r>
+      <w:r>
+        <w:t>the straight forward design method which is commonly preferred in industry</w:t>
+      </w:r>
+      <w:r>
+        <w:t xml:space="preserve"> using WEBENCH. A design strategy is formed and a commercially available converter is selected using Advanced Charting. Then, characteristics of this converter are observed. Main purpose of this question was to use Advanced Charting, Open Design, Op </w:t>
+      </w:r>
+      <w:proofErr w:type="spellStart"/>
+      <w:r>
+        <w:t>Vals</w:t>
+      </w:r>
+      <w:proofErr w:type="spellEnd"/>
+      <w:r>
+        <w:t xml:space="preserve">, and Simulation sections of WEBENCH. </w:t>
+      </w:r>
     </w:p>
     <w:p/>
     <w:p/>
+    <w:p/>
+    <w:p/>
+    <w:p/>
+    <w:p/>
+    <w:p/>
+    <w:p/>
+    <w:p/>
+    <w:p/>
+    <w:p/>
+    <w:p/>
+    <w:p/>
+    <w:p/>
+    <w:p/>
+    <w:p/>
     <w:p>
       <w:pPr>
         <w:pStyle w:val="Heading1"/>
@@ -6008,14 +6324,15 @@
           <w:i/>
         </w:rPr>
       </w:pPr>
-      <w:bookmarkStart w:id="9" w:name="_Toc534370718"/>
+      <w:bookmarkStart w:id="11" w:name="_Toc534474444"/>
       <w:r>
         <w:rPr>
           <w:i/>
         </w:rPr>
+        <w:lastRenderedPageBreak/>
         <w:t>References</w:t>
       </w:r>
-      <w:bookmarkEnd w:id="9"/>
+      <w:bookmarkEnd w:id="11"/>
     </w:p>
     <w:p>
       <w:r>
@@ -6607,7 +6924,6 @@
   <w:style w:type="character" w:default="1" w:styleId="DefaultParagraphFont">
     <w:name w:val="Default Paragraph Font"/>
     <w:uiPriority w:val="1"/>
-    <w:semiHidden/>
     <w:unhideWhenUsed/>
   </w:style>
   <w:style w:type="table" w:default="1" w:styleId="TableNormal">
@@ -6812,6 +7128,19 @@
     <w:pPr>
       <w:ind w:left="720"/>
       <w:contextualSpacing/>
+    </w:pPr>
+  </w:style>
+  <w:style w:type="paragraph" w:styleId="TOC3">
+    <w:name w:val="toc 3"/>
+    <w:basedOn w:val="Normal"/>
+    <w:next w:val="Normal"/>
+    <w:autoRedefine/>
+    <w:uiPriority w:val="39"/>
+    <w:unhideWhenUsed/>
+    <w:rsid w:val="00C1533D"/>
+    <w:pPr>
+      <w:spacing w:after="100"/>
+      <w:ind w:left="440"/>
     </w:pPr>
   </w:style>
 </w:styles>
@@ -7117,7 +7446,7 @@
 </file>
 
 <file path=customXml/itemProps1.xml><?xml version="1.0" encoding="utf-8"?>
-<ds:datastoreItem xmlns:ds="http://schemas.openxmlformats.org/officeDocument/2006/customXml" ds:itemID="{1FC2919C-8534-478F-A3FC-CA1D32A51751}">
+<ds:datastoreItem xmlns:ds="http://schemas.openxmlformats.org/officeDocument/2006/customXml" ds:itemID="{4E61E57B-F97C-450E-AAA7-30F4BF1CFB5B}">
   <ds:schemaRefs>
     <ds:schemaRef ds:uri="http://schemas.openxmlformats.org/officeDocument/2006/bibliography"/>
   </ds:schemaRefs>

</xml_diff>